<commit_message>
4 10 21 dunno
</commit_message>
<xml_diff>
--- a/H446-03 Project Alex.docx
+++ b/H446-03 Project Alex.docx
@@ -420,7 +420,7 @@
           <w:r>
             <w:fldChar w:fldCharType="separate"/>
           </w:r>
-          <w:hyperlink w:anchor="_Toc452555018" w:history="1">
+          <w:hyperlink w:anchor="_Toc83109622" w:history="1">
             <w:r>
               <w:rPr>
                 <w:rStyle w:val="Hyperlink"/>
@@ -447,7 +447,79 @@
                 <w:noProof/>
                 <w:webHidden/>
               </w:rPr>
-              <w:instrText xml:space="preserve"> PAGEREF _Toc452555018 \h </w:instrText>
+              <w:instrText xml:space="preserve"> PAGEREF _Toc83109622 \h </w:instrText>
+            </w:r>
+            <w:r>
+              <w:rPr>
+                <w:noProof/>
+                <w:webHidden/>
+              </w:rPr>
+            </w:r>
+            <w:r>
+              <w:rPr>
+                <w:noProof/>
+                <w:webHidden/>
+              </w:rPr>
+              <w:fldChar w:fldCharType="separate"/>
+            </w:r>
+            <w:r>
+              <w:rPr>
+                <w:noProof/>
+                <w:webHidden/>
+              </w:rPr>
+              <w:t>3</w:t>
+            </w:r>
+            <w:r>
+              <w:rPr>
+                <w:noProof/>
+                <w:webHidden/>
+              </w:rPr>
+              <w:fldChar w:fldCharType="end"/>
+            </w:r>
+          </w:hyperlink>
+        </w:p>
+        <w:p>
+          <w:pPr>
+            <w:pStyle w:val="TOC2"/>
+            <w:tabs>
+              <w:tab w:val="right" w:leader="dot" w:pos="9350"/>
+            </w:tabs>
+            <w:rPr>
+              <w:noProof/>
+              <w:sz w:val="22"/>
+              <w:szCs w:val="22"/>
+              <w:lang w:val="en-GB" w:eastAsia="en-GB" w:bidi="ar-SA"/>
+            </w:rPr>
+          </w:pPr>
+          <w:hyperlink w:anchor="_Toc83109623" w:history="1">
+            <w:r>
+              <w:rPr>
+                <w:rStyle w:val="Hyperlink"/>
+                <w:noProof/>
+                <w:lang w:val="en-GB"/>
+              </w:rPr>
+              <w:t>Outline</w:t>
+            </w:r>
+            <w:r>
+              <w:rPr>
+                <w:noProof/>
+                <w:webHidden/>
+              </w:rPr>
+              <w:tab/>
+            </w:r>
+            <w:r>
+              <w:rPr>
+                <w:noProof/>
+                <w:webHidden/>
+              </w:rPr>
+              <w:fldChar w:fldCharType="begin"/>
+            </w:r>
+            <w:r>
+              <w:rPr>
+                <w:noProof/>
+                <w:webHidden/>
+              </w:rPr>
+              <w:instrText xml:space="preserve"> PAGEREF _Toc83109623 \h </w:instrText>
             </w:r>
             <w:r>
               <w:rPr>
@@ -491,7 +563,7 @@
               <w:lang w:val="en-GB" w:eastAsia="en-GB" w:bidi="ar-SA"/>
             </w:rPr>
           </w:pPr>
-          <w:hyperlink w:anchor="_Toc452555019" w:history="1">
+          <w:hyperlink w:anchor="_Toc83109624" w:history="1">
             <w:r>
               <w:rPr>
                 <w:rStyle w:val="Hyperlink"/>
@@ -518,7 +590,7 @@
                 <w:noProof/>
                 <w:webHidden/>
               </w:rPr>
-              <w:instrText xml:space="preserve"> PAGEREF _Toc452555019 \h </w:instrText>
+              <w:instrText xml:space="preserve"> PAGEREF _Toc83109624 \h </w:instrText>
             </w:r>
             <w:r>
               <w:rPr>
@@ -562,7 +634,7 @@
               <w:lang w:val="en-GB" w:eastAsia="en-GB" w:bidi="ar-SA"/>
             </w:rPr>
           </w:pPr>
-          <w:hyperlink w:anchor="_Toc452555020" w:history="1">
+          <w:hyperlink w:anchor="_Toc83109625" w:history="1">
             <w:r>
               <w:rPr>
                 <w:rStyle w:val="Hyperlink"/>
@@ -590,7 +662,7 @@
                 <w:noProof/>
                 <w:webHidden/>
               </w:rPr>
-              <w:instrText xml:space="preserve"> PAGEREF _Toc452555020 \h </w:instrText>
+              <w:instrText xml:space="preserve"> PAGEREF _Toc83109625 \h </w:instrText>
             </w:r>
             <w:r>
               <w:rPr>
@@ -634,7 +706,7 @@
               <w:lang w:val="en-GB" w:eastAsia="en-GB" w:bidi="ar-SA"/>
             </w:rPr>
           </w:pPr>
-          <w:hyperlink w:anchor="_Toc452555021" w:history="1">
+          <w:hyperlink w:anchor="_Toc83109626" w:history="1">
             <w:r>
               <w:rPr>
                 <w:rStyle w:val="Hyperlink"/>
@@ -661,150 +733,7 @@
                 <w:noProof/>
                 <w:webHidden/>
               </w:rPr>
-              <w:instrText xml:space="preserve"> PAGEREF _Toc452555021 \h </w:instrText>
-            </w:r>
-            <w:r>
-              <w:rPr>
-                <w:noProof/>
-                <w:webHidden/>
-              </w:rPr>
-            </w:r>
-            <w:r>
-              <w:rPr>
-                <w:noProof/>
-                <w:webHidden/>
-              </w:rPr>
-              <w:fldChar w:fldCharType="separate"/>
-            </w:r>
-            <w:r>
-              <w:rPr>
-                <w:noProof/>
-                <w:webHidden/>
-              </w:rPr>
-              <w:t>3</w:t>
-            </w:r>
-            <w:r>
-              <w:rPr>
-                <w:noProof/>
-                <w:webHidden/>
-              </w:rPr>
-              <w:fldChar w:fldCharType="end"/>
-            </w:r>
-          </w:hyperlink>
-        </w:p>
-        <w:p>
-          <w:pPr>
-            <w:pStyle w:val="TOC1"/>
-            <w:tabs>
-              <w:tab w:val="right" w:leader="dot" w:pos="9350"/>
-            </w:tabs>
-            <w:rPr>
-              <w:noProof/>
-              <w:sz w:val="22"/>
-              <w:szCs w:val="22"/>
-              <w:lang w:val="en-GB" w:eastAsia="en-GB" w:bidi="ar-SA"/>
-            </w:rPr>
-          </w:pPr>
-          <w:hyperlink w:anchor="_Toc452555022" w:history="1">
-            <w:r>
-              <w:rPr>
-                <w:rStyle w:val="Hyperlink"/>
-                <w:noProof/>
-              </w:rPr>
-              <w:t>D. Evaluation</w:t>
-            </w:r>
-            <w:r>
-              <w:rPr>
-                <w:noProof/>
-                <w:webHidden/>
-              </w:rPr>
-              <w:tab/>
-            </w:r>
-            <w:r>
-              <w:rPr>
-                <w:noProof/>
-                <w:webHidden/>
-              </w:rPr>
-              <w:fldChar w:fldCharType="begin"/>
-            </w:r>
-            <w:r>
-              <w:rPr>
-                <w:noProof/>
-                <w:webHidden/>
-              </w:rPr>
-              <w:instrText xml:space="preserve"> PAGEREF _Toc452555022 \h </w:instrText>
-            </w:r>
-            <w:r>
-              <w:rPr>
-                <w:noProof/>
-                <w:webHidden/>
-              </w:rPr>
-            </w:r>
-            <w:r>
-              <w:rPr>
-                <w:noProof/>
-                <w:webHidden/>
-              </w:rPr>
-              <w:fldChar w:fldCharType="separate"/>
-            </w:r>
-            <w:r>
-              <w:rPr>
-                <w:noProof/>
-                <w:webHidden/>
-              </w:rPr>
-              <w:t>3</w:t>
-            </w:r>
-            <w:r>
-              <w:rPr>
-                <w:noProof/>
-                <w:webHidden/>
-              </w:rPr>
-              <w:fldChar w:fldCharType="end"/>
-            </w:r>
-          </w:hyperlink>
-        </w:p>
-        <w:p>
-          <w:pPr>
-            <w:pStyle w:val="TOC1"/>
-            <w:tabs>
-              <w:tab w:val="right" w:leader="dot" w:pos="9350"/>
-            </w:tabs>
-            <w:rPr>
-              <w:noProof/>
-              <w:sz w:val="22"/>
-              <w:szCs w:val="22"/>
-              <w:lang w:val="en-GB" w:eastAsia="en-GB" w:bidi="ar-SA"/>
-            </w:rPr>
-          </w:pPr>
-          <w:hyperlink w:anchor="_Toc452555023" w:history="1">
-            <w:r>
-              <w:rPr>
-                <w:rStyle w:val="Hyperlink"/>
-                <w:noProof/>
-                <w:lang w:val="en-GB"/>
-              </w:rPr>
-              <w:t>Project Appendixes</w:t>
-            </w:r>
-            <w:r>
-              <w:rPr>
-                <w:noProof/>
-                <w:webHidden/>
-              </w:rPr>
-              <w:tab/>
-            </w:r>
-            <w:r>
-              <w:rPr>
-                <w:noProof/>
-                <w:webHidden/>
-              </w:rPr>
-              <w:fldChar w:fldCharType="begin"/>
-            </w:r>
-            <w:r>
-              <w:rPr>
-                <w:noProof/>
-                <w:webHidden/>
-              </w:rPr>
-              <w:instrText xml:space="preserve"> PAGEREF _Toc452555023 \h </w:instrText>
+              <w:instrText xml:space="preserve"> PAGEREF _Toc83109626 \h </w:instrText>
             </w:r>
             <w:r>
               <w:rPr>
@@ -836,6 +765,149 @@
           </w:hyperlink>
         </w:p>
         <w:p>
+          <w:pPr>
+            <w:pStyle w:val="TOC1"/>
+            <w:tabs>
+              <w:tab w:val="right" w:leader="dot" w:pos="9350"/>
+            </w:tabs>
+            <w:rPr>
+              <w:noProof/>
+              <w:sz w:val="22"/>
+              <w:szCs w:val="22"/>
+              <w:lang w:val="en-GB" w:eastAsia="en-GB" w:bidi="ar-SA"/>
+            </w:rPr>
+          </w:pPr>
+          <w:hyperlink w:anchor="_Toc83109627" w:history="1">
+            <w:r>
+              <w:rPr>
+                <w:rStyle w:val="Hyperlink"/>
+                <w:noProof/>
+              </w:rPr>
+              <w:t>D. Evaluation</w:t>
+            </w:r>
+            <w:r>
+              <w:rPr>
+                <w:noProof/>
+                <w:webHidden/>
+              </w:rPr>
+              <w:tab/>
+            </w:r>
+            <w:r>
+              <w:rPr>
+                <w:noProof/>
+                <w:webHidden/>
+              </w:rPr>
+              <w:fldChar w:fldCharType="begin"/>
+            </w:r>
+            <w:r>
+              <w:rPr>
+                <w:noProof/>
+                <w:webHidden/>
+              </w:rPr>
+              <w:instrText xml:space="preserve"> PAGEREF _Toc83109627 \h </w:instrText>
+            </w:r>
+            <w:r>
+              <w:rPr>
+                <w:noProof/>
+                <w:webHidden/>
+              </w:rPr>
+            </w:r>
+            <w:r>
+              <w:rPr>
+                <w:noProof/>
+                <w:webHidden/>
+              </w:rPr>
+              <w:fldChar w:fldCharType="separate"/>
+            </w:r>
+            <w:r>
+              <w:rPr>
+                <w:noProof/>
+                <w:webHidden/>
+              </w:rPr>
+              <w:t>4</w:t>
+            </w:r>
+            <w:r>
+              <w:rPr>
+                <w:noProof/>
+                <w:webHidden/>
+              </w:rPr>
+              <w:fldChar w:fldCharType="end"/>
+            </w:r>
+          </w:hyperlink>
+        </w:p>
+        <w:p>
+          <w:pPr>
+            <w:pStyle w:val="TOC1"/>
+            <w:tabs>
+              <w:tab w:val="right" w:leader="dot" w:pos="9350"/>
+            </w:tabs>
+            <w:rPr>
+              <w:noProof/>
+              <w:sz w:val="22"/>
+              <w:szCs w:val="22"/>
+              <w:lang w:val="en-GB" w:eastAsia="en-GB" w:bidi="ar-SA"/>
+            </w:rPr>
+          </w:pPr>
+          <w:hyperlink w:anchor="_Toc83109628" w:history="1">
+            <w:r>
+              <w:rPr>
+                <w:rStyle w:val="Hyperlink"/>
+                <w:noProof/>
+                <w:lang w:val="en-GB"/>
+              </w:rPr>
+              <w:t>Project Appendixes</w:t>
+            </w:r>
+            <w:r>
+              <w:rPr>
+                <w:noProof/>
+                <w:webHidden/>
+              </w:rPr>
+              <w:tab/>
+            </w:r>
+            <w:r>
+              <w:rPr>
+                <w:noProof/>
+                <w:webHidden/>
+              </w:rPr>
+              <w:fldChar w:fldCharType="begin"/>
+            </w:r>
+            <w:r>
+              <w:rPr>
+                <w:noProof/>
+                <w:webHidden/>
+              </w:rPr>
+              <w:instrText xml:space="preserve"> PAGEREF _Toc83109628 \h </w:instrText>
+            </w:r>
+            <w:r>
+              <w:rPr>
+                <w:noProof/>
+                <w:webHidden/>
+              </w:rPr>
+            </w:r>
+            <w:r>
+              <w:rPr>
+                <w:noProof/>
+                <w:webHidden/>
+              </w:rPr>
+              <w:fldChar w:fldCharType="separate"/>
+            </w:r>
+            <w:r>
+              <w:rPr>
+                <w:noProof/>
+                <w:webHidden/>
+              </w:rPr>
+              <w:t>5</w:t>
+            </w:r>
+            <w:r>
+              <w:rPr>
+                <w:noProof/>
+                <w:webHidden/>
+              </w:rPr>
+              <w:fldChar w:fldCharType="end"/>
+            </w:r>
+          </w:hyperlink>
+        </w:p>
+        <w:p>
           <w:r>
             <w:rPr>
               <w:b/>
@@ -867,7 +939,7 @@
       <w:pPr>
         <w:pStyle w:val="Heading1"/>
       </w:pPr>
-      <w:bookmarkStart w:id="1" w:name="_Toc452555018"/>
+      <w:bookmarkStart w:id="1" w:name="_Toc83109622"/>
       <w:r>
         <w:lastRenderedPageBreak/>
         <w:t xml:space="preserve">A. </w:t>
@@ -894,33 +966,21 @@
     </w:p>
     <w:p>
       <w:pPr>
-        <w:autoSpaceDE w:val="0"/>
-        <w:autoSpaceDN w:val="0"/>
-        <w:adjustRightInd w:val="0"/>
-        <w:spacing w:before="0" w:after="0" w:line="240" w:lineRule="auto"/>
-        <w:jc w:val="center"/>
+        <w:pStyle w:val="Heading2"/>
         <w:rPr>
-          <w:rFonts w:cs="Arial"/>
-          <w:b/>
-          <w:bCs/>
           <w:sz w:val="28"/>
           <w:szCs w:val="28"/>
-          <w:u w:val="single"/>
           <w:lang w:val="en-GB" w:bidi="ar-SA"/>
         </w:rPr>
       </w:pPr>
+      <w:bookmarkStart w:id="2" w:name="_Toc83109623"/>
       <w:r>
         <w:rPr>
-          <w:rFonts w:cs="Arial"/>
-          <w:b/>
-          <w:bCs/>
-          <w:sz w:val="28"/>
-          <w:szCs w:val="28"/>
-          <w:u w:val="single"/>
           <w:lang w:val="en-GB" w:bidi="ar-SA"/>
         </w:rPr>
-        <w:t>OUTLINE</w:t>
+        <w:t>Outline</w:t>
       </w:r>
+      <w:bookmarkEnd w:id="2"/>
     </w:p>
     <w:p>
       <w:pPr>
@@ -1277,6 +1337,200 @@
         <w:adjustRightInd w:val="0"/>
         <w:spacing w:before="0" w:after="0" w:line="240" w:lineRule="auto"/>
         <w:rPr>
+          <w:rFonts w:cs="Arial"/>
+          <w:sz w:val="22"/>
+          <w:szCs w:val="22"/>
+          <w:lang w:val="en-GB" w:bidi="ar-SA"/>
+        </w:rPr>
+      </w:pPr>
+    </w:p>
+    <w:p>
+      <w:pPr>
+        <w:pStyle w:val="Heading2"/>
+        <w:rPr>
+          <w:lang w:val="en-GB" w:bidi="ar-SA"/>
+        </w:rPr>
+      </w:pPr>
+      <w:r>
+        <w:rPr>
+          <w:lang w:val="en-GB" w:bidi="ar-SA"/>
+        </w:rPr>
+        <w:t>Stakeholders</w:t>
+      </w:r>
+    </w:p>
+    <w:p>
+      <w:pPr>
+        <w:rPr>
+          <w:lang w:val="en-GB" w:bidi="ar-SA"/>
+        </w:rPr>
+      </w:pPr>
+      <w:r>
+        <w:rPr>
+          <w:lang w:val="en-GB" w:bidi="ar-SA"/>
+        </w:rPr>
+        <w:t xml:space="preserve">The target demographic of the game will be students in the age range of 12 to 20 who as well as those who enjoy regular problem solving and logical thinking. This demographic covers a wide range of </w:t>
+      </w:r>
+      <w:r>
+        <w:rPr>
+          <w:lang w:val="en-GB" w:bidi="ar-SA"/>
+        </w:rPr>
+        <w:t>abilities;</w:t>
+      </w:r>
+      <w:r>
+        <w:rPr>
+          <w:lang w:val="en-GB" w:bidi="ar-SA"/>
+        </w:rPr>
+        <w:t xml:space="preserve"> </w:t>
+      </w:r>
+      <w:r>
+        <w:rPr>
+          <w:lang w:val="en-GB" w:bidi="ar-SA"/>
+        </w:rPr>
+        <w:t>therefore,</w:t>
+      </w:r>
+      <w:r>
+        <w:rPr>
+          <w:lang w:val="en-GB" w:bidi="ar-SA"/>
+        </w:rPr>
+        <w:t xml:space="preserve"> the game must have an array of tiered difficulty levels to ease beginners into the game while allowing advanced players to still enjoy it</w:t>
+      </w:r>
+      <w:r>
+        <w:rPr>
+          <w:lang w:val="en-GB" w:bidi="ar-SA"/>
+        </w:rPr>
+        <w:t>.</w:t>
+      </w:r>
+    </w:p>
+    <w:p>
+      <w:pPr>
+        <w:rPr>
+          <w:lang w:val="en-GB" w:bidi="ar-SA"/>
+        </w:rPr>
+      </w:pPr>
+      <w:r>
+        <w:rPr>
+          <w:lang w:val="en-GB" w:bidi="ar-SA"/>
+        </w:rPr>
+        <w:t>It is designed to be played after a study session to unwind, so the user will likely have a computer available, on which they play the game. This means the game doesn’t need to be portable, so will be controlled by mouse and keyboard. As the game will be used to unwind and relax, it will have a simple, easy to understand control scheme; this will make it easier to learn and less taxing to use.</w:t>
+      </w:r>
+      <w:r>
+        <w:rPr>
+          <w:lang w:val="en-GB" w:bidi="ar-SA"/>
+        </w:rPr>
+        <w:t xml:space="preserve"> To ensure that it is accessible to as many as possible, there will be very minimal text, having a symbol focused UI to overcome language barriers.</w:t>
+      </w:r>
+      <w:r>
+        <w:rPr>
+          <w:lang w:val="en-GB" w:bidi="ar-SA"/>
+        </w:rPr>
+        <w:t xml:space="preserve"> The colour pallet of the game will use colours which are not too bright and have minimal blue; this will ensure it is pleasant on the eyes and not alarming, allowing the user to relax</w:t>
+      </w:r>
+    </w:p>
+    <w:p>
+      <w:pPr>
+        <w:pStyle w:val="Heading2"/>
+        <w:rPr>
+          <w:lang w:val="en-GB" w:bidi="ar-SA"/>
+        </w:rPr>
+      </w:pPr>
+      <w:r>
+        <w:rPr>
+          <w:lang w:val="en-GB" w:bidi="ar-SA"/>
+        </w:rPr>
+        <w:t>Why this Solution is Suited to a Computation Solution</w:t>
+      </w:r>
+    </w:p>
+    <w:p>
+      <w:pPr>
+        <w:autoSpaceDE w:val="0"/>
+        <w:autoSpaceDN w:val="0"/>
+        <w:adjustRightInd w:val="0"/>
+        <w:spacing w:before="0" w:after="0" w:line="240" w:lineRule="auto"/>
+        <w:rPr>
+          <w:rFonts w:cs="Arial"/>
+          <w:sz w:val="22"/>
+          <w:szCs w:val="22"/>
+          <w:lang w:val="en-GB" w:bidi="ar-SA"/>
+        </w:rPr>
+      </w:pPr>
+    </w:p>
+    <w:p>
+      <w:pPr>
+        <w:pStyle w:val="Heading2"/>
+        <w:rPr>
+          <w:lang w:val="en-GB" w:bidi="ar-SA"/>
+        </w:rPr>
+      </w:pPr>
+      <w:r>
+        <w:rPr>
+          <w:lang w:val="en-GB" w:bidi="ar-SA"/>
+        </w:rPr>
+        <w:t>Research</w:t>
+      </w:r>
+    </w:p>
+    <w:p>
+      <w:pPr>
+        <w:pStyle w:val="Heading3"/>
+        <w:rPr>
+          <w:lang w:val="en-GB" w:bidi="ar-SA"/>
+        </w:rPr>
+      </w:pPr>
+      <w:r>
+        <w:rPr>
+          <w:lang w:val="en-GB" w:bidi="ar-SA"/>
+        </w:rPr>
+        <w:t>Interview</w:t>
+      </w:r>
+    </w:p>
+    <w:p>
+      <w:pPr>
+        <w:autoSpaceDE w:val="0"/>
+        <w:autoSpaceDN w:val="0"/>
+        <w:adjustRightInd w:val="0"/>
+        <w:spacing w:before="0" w:after="0" w:line="240" w:lineRule="auto"/>
+        <w:rPr>
+          <w:rFonts w:cs="Arial"/>
+          <w:sz w:val="22"/>
+          <w:szCs w:val="22"/>
+          <w:lang w:val="en-GB" w:bidi="ar-SA"/>
+        </w:rPr>
+      </w:pPr>
+    </w:p>
+    <w:p>
+      <w:pPr>
+        <w:pStyle w:val="Heading2"/>
+        <w:rPr>
+          <w:lang w:val="en-GB" w:bidi="ar-SA"/>
+        </w:rPr>
+      </w:pPr>
+      <w:r>
+        <w:rPr>
+          <w:lang w:val="en-GB" w:bidi="ar-SA"/>
+        </w:rPr>
+        <w:t>Success Criteria</w:t>
+      </w:r>
+    </w:p>
+    <w:p>
+      <w:pPr>
+        <w:autoSpaceDE w:val="0"/>
+        <w:autoSpaceDN w:val="0"/>
+        <w:adjustRightInd w:val="0"/>
+        <w:spacing w:before="0" w:after="0" w:line="240" w:lineRule="auto"/>
+        <w:rPr>
+          <w:rFonts w:cs="Arial"/>
+          <w:sz w:val="22"/>
+          <w:szCs w:val="22"/>
+          <w:lang w:val="en-GB" w:bidi="ar-SA"/>
+        </w:rPr>
+      </w:pPr>
+    </w:p>
+    <w:p>
+      <w:pPr>
+        <w:autoSpaceDE w:val="0"/>
+        <w:autoSpaceDN w:val="0"/>
+        <w:adjustRightInd w:val="0"/>
+        <w:spacing w:before="0" w:after="0" w:line="240" w:lineRule="auto"/>
+        <w:rPr>
           <w:rFonts w:ascii="Arial" w:hAnsi="Arial" w:cs="Arial"/>
           <w:sz w:val="22"/>
           <w:szCs w:val="22"/>
@@ -1288,16 +1542,16 @@
       <w:pPr>
         <w:pStyle w:val="Heading1"/>
       </w:pPr>
-      <w:bookmarkStart w:id="2" w:name="_Toc242857918"/>
-      <w:bookmarkStart w:id="3" w:name="_Toc452555019"/>
+      <w:bookmarkStart w:id="3" w:name="_Toc242857918"/>
+      <w:bookmarkStart w:id="4" w:name="_Toc83109624"/>
       <w:r>
         <w:t xml:space="preserve">B. </w:t>
       </w:r>
       <w:r>
         <w:t>Design</w:t>
       </w:r>
-      <w:bookmarkEnd w:id="2"/>
       <w:bookmarkEnd w:id="3"/>
+      <w:bookmarkEnd w:id="4"/>
     </w:p>
     <w:p>
       <w:pPr>
@@ -1397,14 +1651,14 @@
           <w:lang w:val="en-GB" w:bidi="ar-SA"/>
         </w:rPr>
       </w:pPr>
-      <w:bookmarkStart w:id="4" w:name="_Toc452555020"/>
+      <w:bookmarkStart w:id="5" w:name="_Toc83109625"/>
       <w:r>
         <w:rPr>
           <w:lang w:val="en-GB" w:bidi="ar-SA"/>
         </w:rPr>
         <w:t>Systems diagram</w:t>
       </w:r>
-      <w:bookmarkEnd w:id="4"/>
+      <w:bookmarkEnd w:id="5"/>
     </w:p>
     <w:p>
       <w:pPr>
@@ -1415,7 +1669,7 @@
           <w:szCs w:val="22"/>
         </w:rPr>
       </w:pPr>
-      <w:bookmarkStart w:id="5" w:name="_Toc242857920"/>
+      <w:bookmarkStart w:id="6" w:name="_Toc242857920"/>
       <w:r>
         <w:rPr>
           <w:caps/>
@@ -1444,11 +1698,11 @@
       <w:pPr>
         <w:pStyle w:val="Heading1"/>
       </w:pPr>
-      <w:bookmarkStart w:id="6" w:name="_Toc452555021"/>
+      <w:bookmarkStart w:id="7" w:name="_Toc83109626"/>
       <w:r>
         <w:t>C. Developing the coded solution (“The development story”)</w:t>
       </w:r>
-      <w:bookmarkEnd w:id="6"/>
+      <w:bookmarkEnd w:id="7"/>
     </w:p>
     <w:p>
       <w:pPr>
@@ -1545,11 +1799,11 @@
       <w:pPr>
         <w:pStyle w:val="Heading1"/>
       </w:pPr>
-      <w:bookmarkStart w:id="7" w:name="_Toc452555022"/>
+      <w:bookmarkStart w:id="8" w:name="_Toc83109627"/>
       <w:r>
         <w:t>D. Evaluation</w:t>
       </w:r>
-      <w:bookmarkEnd w:id="7"/>
+      <w:bookmarkEnd w:id="8"/>
     </w:p>
     <w:p>
       <w:pPr>
@@ -1642,7 +1896,7 @@
         <w:t xml:space="preserve">hat must go here.&gt; </w:t>
       </w:r>
     </w:p>
-    <w:bookmarkEnd w:id="5"/>
+    <w:bookmarkEnd w:id="6"/>
     <w:p>
       <w:pPr>
         <w:rPr>
@@ -1670,7 +1924,7 @@
           <w:lang w:val="en-GB" w:bidi="ar-SA"/>
         </w:rPr>
       </w:pPr>
-      <w:bookmarkStart w:id="8" w:name="_Toc452555023"/>
+      <w:bookmarkStart w:id="9" w:name="_Toc83109628"/>
       <w:r>
         <w:rPr>
           <w:lang w:val="en-GB" w:bidi="ar-SA"/>
@@ -1678,7 +1932,7 @@
         <w:lastRenderedPageBreak/>
         <w:t>Project Appendixes</w:t>
       </w:r>
-      <w:bookmarkEnd w:id="8"/>
+      <w:bookmarkEnd w:id="9"/>
     </w:p>
     <w:p>
       <w:pPr>

</xml_diff>

<commit_message>
Research - 1 17/11/21
</commit_message>
<xml_diff>
--- a/H446-03 Project Alex.docx
+++ b/H446-03 Project Alex.docx
@@ -251,115 +251,69 @@
           <w:sz w:val="28"/>
           <w:szCs w:val="28"/>
         </w:rPr>
-        <w:t xml:space="preserve">Candidate </w:t>
-      </w:r>
-      <w:proofErr w:type="gramStart"/>
+        <w:t xml:space="preserve">Candidate Number : </w:t>
+      </w:r>
       <w:r>
         <w:rPr>
           <w:rFonts w:cs="Tahoma"/>
           <w:sz w:val="28"/>
           <w:szCs w:val="28"/>
         </w:rPr>
-        <w:t>Number :</w:t>
-      </w:r>
-      <w:proofErr w:type="gramEnd"/>
-      <w:r>
+        <w:tab/>
+        <w:t>&lt;INSERT CANDIDATE NUMBER&gt;</w:t>
+      </w:r>
+    </w:p>
+    <w:p>
+      <w:pPr>
+        <w:ind w:firstLine="720"/>
         <w:rPr>
           <w:rFonts w:cs="Tahoma"/>
           <w:sz w:val="28"/>
           <w:szCs w:val="28"/>
         </w:rPr>
-        <w:t xml:space="preserve"> </w:t>
-      </w:r>
+      </w:pPr>
       <w:r>
         <w:rPr>
           <w:rFonts w:cs="Tahoma"/>
           <w:sz w:val="28"/>
           <w:szCs w:val="28"/>
         </w:rPr>
-        <w:tab/>
-        <w:t>&lt;INSERT CANDIDATE NUMBER&gt;</w:t>
-      </w:r>
-    </w:p>
-    <w:p>
-      <w:pPr>
-        <w:ind w:firstLine="720"/>
+        <w:t>&lt;Institution Name&gt; :</w:t>
+      </w:r>
+      <w:r>
         <w:rPr>
           <w:rFonts w:cs="Tahoma"/>
           <w:sz w:val="28"/>
           <w:szCs w:val="28"/>
         </w:rPr>
-      </w:pPr>
-      <w:r>
+        <w:tab/>
+        <w:t>&lt;INSERT CENTRE NUMBER&gt;</w:t>
+      </w:r>
+    </w:p>
+    <w:p>
+      <w:pPr>
+        <w:ind w:firstLine="720"/>
         <w:rPr>
           <w:rFonts w:cs="Tahoma"/>
           <w:sz w:val="28"/>
           <w:szCs w:val="28"/>
         </w:rPr>
-        <w:t>&lt;Institution Name</w:t>
-      </w:r>
-      <w:proofErr w:type="gramStart"/>
+      </w:pPr>
       <w:r>
         <w:rPr>
           <w:rFonts w:cs="Tahoma"/>
           <w:sz w:val="28"/>
           <w:szCs w:val="28"/>
         </w:rPr>
-        <w:t>&gt; :</w:t>
-      </w:r>
-      <w:proofErr w:type="gramEnd"/>
+        <w:t>Title</w:t>
+      </w:r>
       <w:r>
         <w:rPr>
           <w:rFonts w:cs="Tahoma"/>
           <w:sz w:val="28"/>
           <w:szCs w:val="28"/>
         </w:rPr>
-        <w:tab/>
-        <w:t>&lt;INSERT CENTRE NUMBER&gt;</w:t>
-      </w:r>
-    </w:p>
-    <w:p>
-      <w:pPr>
-        <w:ind w:firstLine="720"/>
-        <w:rPr>
-          <w:rFonts w:cs="Tahoma"/>
-          <w:sz w:val="28"/>
-          <w:szCs w:val="28"/>
-        </w:rPr>
-      </w:pPr>
-      <w:r>
-        <w:rPr>
-          <w:rFonts w:cs="Tahoma"/>
-          <w:sz w:val="28"/>
-          <w:szCs w:val="28"/>
-        </w:rPr>
-        <w:t>Title</w:t>
-      </w:r>
-      <w:r>
-        <w:rPr>
-          <w:rFonts w:cs="Tahoma"/>
-          <w:sz w:val="28"/>
-          <w:szCs w:val="28"/>
-        </w:rPr>
-        <w:t xml:space="preserve"> of </w:t>
-      </w:r>
-      <w:proofErr w:type="gramStart"/>
-      <w:r>
-        <w:rPr>
-          <w:rFonts w:cs="Tahoma"/>
-          <w:sz w:val="28"/>
-          <w:szCs w:val="28"/>
-        </w:rPr>
-        <w:t>Project :</w:t>
-      </w:r>
-      <w:proofErr w:type="gramEnd"/>
-      <w:r>
-        <w:rPr>
-          <w:rFonts w:cs="Tahoma"/>
-          <w:sz w:val="28"/>
-          <w:szCs w:val="28"/>
-        </w:rPr>
-        <w:t xml:space="preserve"> </w:t>
+        <w:t xml:space="preserve"> of Project : </w:t>
       </w:r>
       <w:r>
         <w:rPr>
@@ -466,7 +420,7 @@
           <w:r>
             <w:fldChar w:fldCharType="separate"/>
           </w:r>
-          <w:hyperlink w:anchor="_Toc87606148" w:history="1">
+          <w:hyperlink w:anchor="_Toc88039851" w:history="1">
             <w:r>
               <w:rPr>
                 <w:rStyle w:val="Hyperlink"/>
@@ -493,7 +447,7 @@
                 <w:noProof/>
                 <w:webHidden/>
               </w:rPr>
-              <w:instrText xml:space="preserve"> PAGEREF _Toc87606148 \h </w:instrText>
+              <w:instrText xml:space="preserve"> PAGEREF _Toc88039851 \h </w:instrText>
             </w:r>
             <w:r>
               <w:rPr>
@@ -537,7 +491,7 @@
               <w:lang w:val="en-GB" w:eastAsia="en-GB" w:bidi="ar-SA"/>
             </w:rPr>
           </w:pPr>
-          <w:hyperlink w:anchor="_Toc87606149" w:history="1">
+          <w:hyperlink w:anchor="_Toc88039852" w:history="1">
             <w:r>
               <w:rPr>
                 <w:rStyle w:val="Hyperlink"/>
@@ -565,7 +519,7 @@
                 <w:noProof/>
                 <w:webHidden/>
               </w:rPr>
-              <w:instrText xml:space="preserve"> PAGEREF _Toc87606149 \h </w:instrText>
+              <w:instrText xml:space="preserve"> PAGEREF _Toc88039852 \h </w:instrText>
             </w:r>
             <w:r>
               <w:rPr>
@@ -609,7 +563,7 @@
               <w:lang w:val="en-GB" w:eastAsia="en-GB" w:bidi="ar-SA"/>
             </w:rPr>
           </w:pPr>
-          <w:hyperlink w:anchor="_Toc87606150" w:history="1">
+          <w:hyperlink w:anchor="_Toc88039853" w:history="1">
             <w:r>
               <w:rPr>
                 <w:rStyle w:val="Hyperlink"/>
@@ -637,7 +591,7 @@
                 <w:noProof/>
                 <w:webHidden/>
               </w:rPr>
-              <w:instrText xml:space="preserve"> PAGEREF _Toc87606150 \h </w:instrText>
+              <w:instrText xml:space="preserve"> PAGEREF _Toc88039853 \h </w:instrText>
             </w:r>
             <w:r>
               <w:rPr>
@@ -681,7 +635,7 @@
               <w:lang w:val="en-GB" w:eastAsia="en-GB" w:bidi="ar-SA"/>
             </w:rPr>
           </w:pPr>
-          <w:hyperlink w:anchor="_Toc87606151" w:history="1">
+          <w:hyperlink w:anchor="_Toc88039854" w:history="1">
             <w:r>
               <w:rPr>
                 <w:rStyle w:val="Hyperlink"/>
@@ -709,7 +663,7 @@
                 <w:noProof/>
                 <w:webHidden/>
               </w:rPr>
-              <w:instrText xml:space="preserve"> PAGEREF _Toc87606151 \h </w:instrText>
+              <w:instrText xml:space="preserve"> PAGEREF _Toc88039854 \h </w:instrText>
             </w:r>
             <w:r>
               <w:rPr>
@@ -753,14 +707,14 @@
               <w:lang w:val="en-GB" w:eastAsia="en-GB" w:bidi="ar-SA"/>
             </w:rPr>
           </w:pPr>
-          <w:hyperlink w:anchor="_Toc87606152" w:history="1">
+          <w:hyperlink w:anchor="_Toc88039855" w:history="1">
             <w:r>
               <w:rPr>
                 <w:rStyle w:val="Hyperlink"/>
                 <w:noProof/>
                 <w:lang w:val="en-GB"/>
               </w:rPr>
-              <w:t>Interview</w:t>
+              <w:t>Game research: Hue</w:t>
             </w:r>
             <w:r>
               <w:rPr>
@@ -781,583 +735,7 @@
                 <w:noProof/>
                 <w:webHidden/>
               </w:rPr>
-              <w:instrText xml:space="preserve"> PAGEREF _Toc87606152 \h </w:instrText>
-            </w:r>
-            <w:r>
-              <w:rPr>
-                <w:noProof/>
-                <w:webHidden/>
-              </w:rPr>
-            </w:r>
-            <w:r>
-              <w:rPr>
-                <w:noProof/>
-                <w:webHidden/>
-              </w:rPr>
-              <w:fldChar w:fldCharType="separate"/>
-            </w:r>
-            <w:r>
-              <w:rPr>
-                <w:noProof/>
-                <w:webHidden/>
-              </w:rPr>
-              <w:t>6</w:t>
-            </w:r>
-            <w:r>
-              <w:rPr>
-                <w:noProof/>
-                <w:webHidden/>
-              </w:rPr>
-              <w:fldChar w:fldCharType="end"/>
-            </w:r>
-          </w:hyperlink>
-        </w:p>
-        <w:p>
-          <w:pPr>
-            <w:pStyle w:val="TOC2"/>
-            <w:tabs>
-              <w:tab w:val="right" w:leader="dot" w:pos="9350"/>
-            </w:tabs>
-            <w:rPr>
-              <w:noProof/>
-              <w:sz w:val="22"/>
-              <w:szCs w:val="22"/>
-              <w:lang w:val="en-GB" w:eastAsia="en-GB" w:bidi="ar-SA"/>
-            </w:rPr>
-          </w:pPr>
-          <w:hyperlink w:anchor="_Toc87606153" w:history="1">
-            <w:r>
-              <w:rPr>
-                <w:rStyle w:val="Hyperlink"/>
-                <w:noProof/>
-                <w:lang w:val="en-GB"/>
-              </w:rPr>
-              <w:t>Proposed feature list</w:t>
-            </w:r>
-            <w:r>
-              <w:rPr>
-                <w:noProof/>
-                <w:webHidden/>
-              </w:rPr>
-              <w:tab/>
-            </w:r>
-            <w:r>
-              <w:rPr>
-                <w:noProof/>
-                <w:webHidden/>
-              </w:rPr>
-              <w:fldChar w:fldCharType="begin"/>
-            </w:r>
-            <w:r>
-              <w:rPr>
-                <w:noProof/>
-                <w:webHidden/>
-              </w:rPr>
-              <w:instrText xml:space="preserve"> PAGEREF _Toc87606153 \h </w:instrText>
-            </w:r>
-            <w:r>
-              <w:rPr>
-                <w:noProof/>
-                <w:webHidden/>
-              </w:rPr>
-            </w:r>
-            <w:r>
-              <w:rPr>
-                <w:noProof/>
-                <w:webHidden/>
-              </w:rPr>
-              <w:fldChar w:fldCharType="separate"/>
-            </w:r>
-            <w:r>
-              <w:rPr>
-                <w:noProof/>
-                <w:webHidden/>
-              </w:rPr>
-              <w:t>6</w:t>
-            </w:r>
-            <w:r>
-              <w:rPr>
-                <w:noProof/>
-                <w:webHidden/>
-              </w:rPr>
-              <w:fldChar w:fldCharType="end"/>
-            </w:r>
-          </w:hyperlink>
-        </w:p>
-        <w:p>
-          <w:pPr>
-            <w:pStyle w:val="TOC3"/>
-            <w:tabs>
-              <w:tab w:val="right" w:leader="dot" w:pos="9350"/>
-            </w:tabs>
-            <w:rPr>
-              <w:noProof/>
-              <w:sz w:val="22"/>
-              <w:szCs w:val="22"/>
-              <w:lang w:val="en-GB" w:eastAsia="en-GB" w:bidi="ar-SA"/>
-            </w:rPr>
-          </w:pPr>
-          <w:hyperlink w:anchor="_Toc87606154" w:history="1">
-            <w:r>
-              <w:rPr>
-                <w:rStyle w:val="Hyperlink"/>
-                <w:noProof/>
-                <w:lang w:val="en-GB"/>
-              </w:rPr>
-              <w:t>Limitations and Scope</w:t>
-            </w:r>
-            <w:r>
-              <w:rPr>
-                <w:noProof/>
-                <w:webHidden/>
-              </w:rPr>
-              <w:tab/>
-            </w:r>
-            <w:r>
-              <w:rPr>
-                <w:noProof/>
-                <w:webHidden/>
-              </w:rPr>
-              <w:fldChar w:fldCharType="begin"/>
-            </w:r>
-            <w:r>
-              <w:rPr>
-                <w:noProof/>
-                <w:webHidden/>
-              </w:rPr>
-              <w:instrText xml:space="preserve"> PAGEREF _Toc87606154 \h </w:instrText>
-            </w:r>
-            <w:r>
-              <w:rPr>
-                <w:noProof/>
-                <w:webHidden/>
-              </w:rPr>
-            </w:r>
-            <w:r>
-              <w:rPr>
-                <w:noProof/>
-                <w:webHidden/>
-              </w:rPr>
-              <w:fldChar w:fldCharType="separate"/>
-            </w:r>
-            <w:r>
-              <w:rPr>
-                <w:noProof/>
-                <w:webHidden/>
-              </w:rPr>
-              <w:t>6</w:t>
-            </w:r>
-            <w:r>
-              <w:rPr>
-                <w:noProof/>
-                <w:webHidden/>
-              </w:rPr>
-              <w:fldChar w:fldCharType="end"/>
-            </w:r>
-          </w:hyperlink>
-        </w:p>
-        <w:p>
-          <w:pPr>
-            <w:pStyle w:val="TOC2"/>
-            <w:tabs>
-              <w:tab w:val="right" w:leader="dot" w:pos="9350"/>
-            </w:tabs>
-            <w:rPr>
-              <w:noProof/>
-              <w:sz w:val="22"/>
-              <w:szCs w:val="22"/>
-              <w:lang w:val="en-GB" w:eastAsia="en-GB" w:bidi="ar-SA"/>
-            </w:rPr>
-          </w:pPr>
-          <w:hyperlink w:anchor="_Toc87606155" w:history="1">
-            <w:r>
-              <w:rPr>
-                <w:rStyle w:val="Hyperlink"/>
-                <w:noProof/>
-                <w:lang w:val="en-GB"/>
-              </w:rPr>
-              <w:t>Why this Solution is Suited to a Computation Solution</w:t>
-            </w:r>
-            <w:r>
-              <w:rPr>
-                <w:noProof/>
-                <w:webHidden/>
-              </w:rPr>
-              <w:tab/>
-            </w:r>
-            <w:r>
-              <w:rPr>
-                <w:noProof/>
-                <w:webHidden/>
-              </w:rPr>
-              <w:fldChar w:fldCharType="begin"/>
-            </w:r>
-            <w:r>
-              <w:rPr>
-                <w:noProof/>
-                <w:webHidden/>
-              </w:rPr>
-              <w:instrText xml:space="preserve"> PAGEREF _Toc87606155 \h </w:instrText>
-            </w:r>
-            <w:r>
-              <w:rPr>
-                <w:noProof/>
-                <w:webHidden/>
-              </w:rPr>
-            </w:r>
-            <w:r>
-              <w:rPr>
-                <w:noProof/>
-                <w:webHidden/>
-              </w:rPr>
-              <w:fldChar w:fldCharType="separate"/>
-            </w:r>
-            <w:r>
-              <w:rPr>
-                <w:noProof/>
-                <w:webHidden/>
-              </w:rPr>
-              <w:t>6</w:t>
-            </w:r>
-            <w:r>
-              <w:rPr>
-                <w:noProof/>
-                <w:webHidden/>
-              </w:rPr>
-              <w:fldChar w:fldCharType="end"/>
-            </w:r>
-          </w:hyperlink>
-        </w:p>
-        <w:p>
-          <w:pPr>
-            <w:pStyle w:val="TOC3"/>
-            <w:tabs>
-              <w:tab w:val="right" w:leader="dot" w:pos="9350"/>
-            </w:tabs>
-            <w:rPr>
-              <w:noProof/>
-              <w:sz w:val="22"/>
-              <w:szCs w:val="22"/>
-              <w:lang w:val="en-GB" w:eastAsia="en-GB" w:bidi="ar-SA"/>
-            </w:rPr>
-          </w:pPr>
-          <w:hyperlink w:anchor="_Toc87606156" w:history="1">
-            <w:r>
-              <w:rPr>
-                <w:rStyle w:val="Hyperlink"/>
-                <w:noProof/>
-                <w:lang w:val="en-GB"/>
-              </w:rPr>
-              <w:t>Abstraction</w:t>
-            </w:r>
-            <w:r>
-              <w:rPr>
-                <w:noProof/>
-                <w:webHidden/>
-              </w:rPr>
-              <w:tab/>
-            </w:r>
-            <w:r>
-              <w:rPr>
-                <w:noProof/>
-                <w:webHidden/>
-              </w:rPr>
-              <w:fldChar w:fldCharType="begin"/>
-            </w:r>
-            <w:r>
-              <w:rPr>
-                <w:noProof/>
-                <w:webHidden/>
-              </w:rPr>
-              <w:instrText xml:space="preserve"> PAGEREF _Toc87606156 \h </w:instrText>
-            </w:r>
-            <w:r>
-              <w:rPr>
-                <w:noProof/>
-                <w:webHidden/>
-              </w:rPr>
-            </w:r>
-            <w:r>
-              <w:rPr>
-                <w:noProof/>
-                <w:webHidden/>
-              </w:rPr>
-              <w:fldChar w:fldCharType="separate"/>
-            </w:r>
-            <w:r>
-              <w:rPr>
-                <w:noProof/>
-                <w:webHidden/>
-              </w:rPr>
-              <w:t>6</w:t>
-            </w:r>
-            <w:r>
-              <w:rPr>
-                <w:noProof/>
-                <w:webHidden/>
-              </w:rPr>
-              <w:fldChar w:fldCharType="end"/>
-            </w:r>
-          </w:hyperlink>
-        </w:p>
-        <w:p>
-          <w:pPr>
-            <w:pStyle w:val="TOC3"/>
-            <w:tabs>
-              <w:tab w:val="right" w:leader="dot" w:pos="9350"/>
-            </w:tabs>
-            <w:rPr>
-              <w:noProof/>
-              <w:sz w:val="22"/>
-              <w:szCs w:val="22"/>
-              <w:lang w:val="en-GB" w:eastAsia="en-GB" w:bidi="ar-SA"/>
-            </w:rPr>
-          </w:pPr>
-          <w:hyperlink w:anchor="_Toc87606157" w:history="1">
-            <w:r>
-              <w:rPr>
-                <w:rStyle w:val="Hyperlink"/>
-                <w:noProof/>
-                <w:lang w:val="en-GB"/>
-              </w:rPr>
-              <w:t>Thinking Ahead</w:t>
-            </w:r>
-            <w:r>
-              <w:rPr>
-                <w:noProof/>
-                <w:webHidden/>
-              </w:rPr>
-              <w:tab/>
-            </w:r>
-            <w:r>
-              <w:rPr>
-                <w:noProof/>
-                <w:webHidden/>
-              </w:rPr>
-              <w:fldChar w:fldCharType="begin"/>
-            </w:r>
-            <w:r>
-              <w:rPr>
-                <w:noProof/>
-                <w:webHidden/>
-              </w:rPr>
-              <w:instrText xml:space="preserve"> PAGEREF _Toc87606157 \h </w:instrText>
-            </w:r>
-            <w:r>
-              <w:rPr>
-                <w:noProof/>
-                <w:webHidden/>
-              </w:rPr>
-            </w:r>
-            <w:r>
-              <w:rPr>
-                <w:noProof/>
-                <w:webHidden/>
-              </w:rPr>
-              <w:fldChar w:fldCharType="separate"/>
-            </w:r>
-            <w:r>
-              <w:rPr>
-                <w:noProof/>
-                <w:webHidden/>
-              </w:rPr>
-              <w:t>6</w:t>
-            </w:r>
-            <w:r>
-              <w:rPr>
-                <w:noProof/>
-                <w:webHidden/>
-              </w:rPr>
-              <w:fldChar w:fldCharType="end"/>
-            </w:r>
-          </w:hyperlink>
-        </w:p>
-        <w:p>
-          <w:pPr>
-            <w:pStyle w:val="TOC3"/>
-            <w:tabs>
-              <w:tab w:val="right" w:leader="dot" w:pos="9350"/>
-            </w:tabs>
-            <w:rPr>
-              <w:noProof/>
-              <w:sz w:val="22"/>
-              <w:szCs w:val="22"/>
-              <w:lang w:val="en-GB" w:eastAsia="en-GB" w:bidi="ar-SA"/>
-            </w:rPr>
-          </w:pPr>
-          <w:hyperlink w:anchor="_Toc87606158" w:history="1">
-            <w:r>
-              <w:rPr>
-                <w:rStyle w:val="Hyperlink"/>
-                <w:noProof/>
-                <w:lang w:val="en-GB"/>
-              </w:rPr>
-              <w:t>Thinking Procedurally</w:t>
-            </w:r>
-            <w:r>
-              <w:rPr>
-                <w:noProof/>
-                <w:webHidden/>
-              </w:rPr>
-              <w:tab/>
-            </w:r>
-            <w:r>
-              <w:rPr>
-                <w:noProof/>
-                <w:webHidden/>
-              </w:rPr>
-              <w:fldChar w:fldCharType="begin"/>
-            </w:r>
-            <w:r>
-              <w:rPr>
-                <w:noProof/>
-                <w:webHidden/>
-              </w:rPr>
-              <w:instrText xml:space="preserve"> PAGEREF _Toc87606158 \h </w:instrText>
-            </w:r>
-            <w:r>
-              <w:rPr>
-                <w:noProof/>
-                <w:webHidden/>
-              </w:rPr>
-            </w:r>
-            <w:r>
-              <w:rPr>
-                <w:noProof/>
-                <w:webHidden/>
-              </w:rPr>
-              <w:fldChar w:fldCharType="separate"/>
-            </w:r>
-            <w:r>
-              <w:rPr>
-                <w:noProof/>
-                <w:webHidden/>
-              </w:rPr>
-              <w:t>7</w:t>
-            </w:r>
-            <w:r>
-              <w:rPr>
-                <w:noProof/>
-                <w:webHidden/>
-              </w:rPr>
-              <w:fldChar w:fldCharType="end"/>
-            </w:r>
-          </w:hyperlink>
-        </w:p>
-        <w:p>
-          <w:pPr>
-            <w:pStyle w:val="TOC3"/>
-            <w:tabs>
-              <w:tab w:val="right" w:leader="dot" w:pos="9350"/>
-            </w:tabs>
-            <w:rPr>
-              <w:noProof/>
-              <w:sz w:val="22"/>
-              <w:szCs w:val="22"/>
-              <w:lang w:val="en-GB" w:eastAsia="en-GB" w:bidi="ar-SA"/>
-            </w:rPr>
-          </w:pPr>
-          <w:hyperlink w:anchor="_Toc87606159" w:history="1">
-            <w:r>
-              <w:rPr>
-                <w:rStyle w:val="Hyperlink"/>
-                <w:noProof/>
-                <w:lang w:val="en-GB"/>
-              </w:rPr>
-              <w:t>Thinking Logically</w:t>
-            </w:r>
-            <w:r>
-              <w:rPr>
-                <w:noProof/>
-                <w:webHidden/>
-              </w:rPr>
-              <w:tab/>
-            </w:r>
-            <w:r>
-              <w:rPr>
-                <w:noProof/>
-                <w:webHidden/>
-              </w:rPr>
-              <w:fldChar w:fldCharType="begin"/>
-            </w:r>
-            <w:r>
-              <w:rPr>
-                <w:noProof/>
-                <w:webHidden/>
-              </w:rPr>
-              <w:instrText xml:space="preserve"> PAGEREF _Toc87606159 \h </w:instrText>
-            </w:r>
-            <w:r>
-              <w:rPr>
-                <w:noProof/>
-                <w:webHidden/>
-              </w:rPr>
-            </w:r>
-            <w:r>
-              <w:rPr>
-                <w:noProof/>
-                <w:webHidden/>
-              </w:rPr>
-              <w:fldChar w:fldCharType="separate"/>
-            </w:r>
-            <w:r>
-              <w:rPr>
-                <w:noProof/>
-                <w:webHidden/>
-              </w:rPr>
-              <w:t>7</w:t>
-            </w:r>
-            <w:r>
-              <w:rPr>
-                <w:noProof/>
-                <w:webHidden/>
-              </w:rPr>
-              <w:fldChar w:fldCharType="end"/>
-            </w:r>
-          </w:hyperlink>
-        </w:p>
-        <w:p>
-          <w:pPr>
-            <w:pStyle w:val="TOC3"/>
-            <w:tabs>
-              <w:tab w:val="right" w:leader="dot" w:pos="9350"/>
-            </w:tabs>
-            <w:rPr>
-              <w:noProof/>
-              <w:sz w:val="22"/>
-              <w:szCs w:val="22"/>
-              <w:lang w:val="en-GB" w:eastAsia="en-GB" w:bidi="ar-SA"/>
-            </w:rPr>
-          </w:pPr>
-          <w:hyperlink w:anchor="_Toc87606160" w:history="1">
-            <w:r>
-              <w:rPr>
-                <w:rStyle w:val="Hyperlink"/>
-                <w:noProof/>
-                <w:lang w:val="en-GB"/>
-              </w:rPr>
-              <w:t>Thinking Concurrently</w:t>
-            </w:r>
-            <w:r>
-              <w:rPr>
-                <w:noProof/>
-                <w:webHidden/>
-              </w:rPr>
-              <w:tab/>
-            </w:r>
-            <w:r>
-              <w:rPr>
-                <w:noProof/>
-                <w:webHidden/>
-              </w:rPr>
-              <w:fldChar w:fldCharType="begin"/>
-            </w:r>
-            <w:r>
-              <w:rPr>
-                <w:noProof/>
-                <w:webHidden/>
-              </w:rPr>
-              <w:instrText xml:space="preserve"> PAGEREF _Toc87606160 \h </w:instrText>
+              <w:instrText xml:space="preserve"> PAGEREF _Toc88039855 \h </w:instrText>
             </w:r>
             <w:r>
               <w:rPr>
@@ -1401,14 +779,14 @@
               <w:lang w:val="en-GB" w:eastAsia="en-GB" w:bidi="ar-SA"/>
             </w:rPr>
           </w:pPr>
-          <w:hyperlink w:anchor="_Toc87606161" w:history="1">
+          <w:hyperlink w:anchor="_Toc88039856" w:history="1">
             <w:r>
               <w:rPr>
                 <w:rStyle w:val="Hyperlink"/>
                 <w:noProof/>
                 <w:lang w:val="en-GB"/>
               </w:rPr>
-              <w:t>Success Criteria</w:t>
+              <w:t>Survey</w:t>
             </w:r>
             <w:r>
               <w:rPr>
@@ -1429,7 +807,7 @@
                 <w:noProof/>
                 <w:webHidden/>
               </w:rPr>
-              <w:instrText xml:space="preserve"> PAGEREF _Toc87606161 \h </w:instrText>
+              <w:instrText xml:space="preserve"> PAGEREF _Toc88039856 \h </w:instrText>
             </w:r>
             <w:r>
               <w:rPr>
@@ -1449,78 +827,7 @@
                 <w:noProof/>
                 <w:webHidden/>
               </w:rPr>
-              <w:t>7</w:t>
-            </w:r>
-            <w:r>
-              <w:rPr>
-                <w:noProof/>
-                <w:webHidden/>
-              </w:rPr>
-              <w:fldChar w:fldCharType="end"/>
-            </w:r>
-          </w:hyperlink>
-        </w:p>
-        <w:p>
-          <w:pPr>
-            <w:pStyle w:val="TOC1"/>
-            <w:tabs>
-              <w:tab w:val="right" w:leader="dot" w:pos="9350"/>
-            </w:tabs>
-            <w:rPr>
-              <w:noProof/>
-              <w:sz w:val="22"/>
-              <w:szCs w:val="22"/>
-              <w:lang w:val="en-GB" w:eastAsia="en-GB" w:bidi="ar-SA"/>
-            </w:rPr>
-          </w:pPr>
-          <w:hyperlink w:anchor="_Toc87606162" w:history="1">
-            <w:r>
-              <w:rPr>
-                <w:rStyle w:val="Hyperlink"/>
-                <w:noProof/>
-              </w:rPr>
-              <w:t>B. Design</w:t>
-            </w:r>
-            <w:r>
-              <w:rPr>
-                <w:noProof/>
-                <w:webHidden/>
-              </w:rPr>
-              <w:tab/>
-            </w:r>
-            <w:r>
-              <w:rPr>
-                <w:noProof/>
-                <w:webHidden/>
-              </w:rPr>
-              <w:fldChar w:fldCharType="begin"/>
-            </w:r>
-            <w:r>
-              <w:rPr>
-                <w:noProof/>
-                <w:webHidden/>
-              </w:rPr>
-              <w:instrText xml:space="preserve"> PAGEREF _Toc87606162 \h </w:instrText>
-            </w:r>
-            <w:r>
-              <w:rPr>
-                <w:noProof/>
-                <w:webHidden/>
-              </w:rPr>
-            </w:r>
-            <w:r>
-              <w:rPr>
-                <w:noProof/>
-                <w:webHidden/>
-              </w:rPr>
-              <w:fldChar w:fldCharType="separate"/>
-            </w:r>
-            <w:r>
-              <w:rPr>
-                <w:noProof/>
-                <w:webHidden/>
-              </w:rPr>
-              <w:t>7</w:t>
+              <w:t>8</w:t>
             </w:r>
             <w:r>
               <w:rPr>
@@ -1544,14 +851,14 @@
               <w:lang w:val="en-GB" w:eastAsia="en-GB" w:bidi="ar-SA"/>
             </w:rPr>
           </w:pPr>
-          <w:hyperlink w:anchor="_Toc87606163" w:history="1">
+          <w:hyperlink w:anchor="_Toc88039857" w:history="1">
             <w:r>
               <w:rPr>
                 <w:rStyle w:val="Hyperlink"/>
                 <w:noProof/>
                 <w:lang w:val="en-GB"/>
               </w:rPr>
-              <w:t>Systems diagram</w:t>
+              <w:t>Interview</w:t>
             </w:r>
             <w:r>
               <w:rPr>
@@ -1572,7 +879,7 @@
                 <w:noProof/>
                 <w:webHidden/>
               </w:rPr>
-              <w:instrText xml:space="preserve"> PAGEREF _Toc87606163 \h </w:instrText>
+              <w:instrText xml:space="preserve"> PAGEREF _Toc88039857 \h </w:instrText>
             </w:r>
             <w:r>
               <w:rPr>
@@ -1592,7 +899,7 @@
                 <w:noProof/>
                 <w:webHidden/>
               </w:rPr>
-              <w:t>7</w:t>
+              <w:t>8</w:t>
             </w:r>
             <w:r>
               <w:rPr>
@@ -1605,7 +912,7 @@
         </w:p>
         <w:p>
           <w:pPr>
-            <w:pStyle w:val="TOC1"/>
+            <w:pStyle w:val="TOC3"/>
             <w:tabs>
               <w:tab w:val="right" w:leader="dot" w:pos="9350"/>
             </w:tabs>
@@ -1616,13 +923,14 @@
               <w:lang w:val="en-GB" w:eastAsia="en-GB" w:bidi="ar-SA"/>
             </w:rPr>
           </w:pPr>
-          <w:hyperlink w:anchor="_Toc87606164" w:history="1">
+          <w:hyperlink w:anchor="_Toc88039858" w:history="1">
             <w:r>
               <w:rPr>
                 <w:rStyle w:val="Hyperlink"/>
                 <w:noProof/>
+                <w:lang w:val="en-GB"/>
               </w:rPr>
-              <w:t>C. Developing the coded solution (“The development story”)</w:t>
+              <w:t>Limitations and Scope</w:t>
             </w:r>
             <w:r>
               <w:rPr>
@@ -1643,7 +951,7 @@
                 <w:noProof/>
                 <w:webHidden/>
               </w:rPr>
-              <w:instrText xml:space="preserve"> PAGEREF _Toc87606164 \h </w:instrText>
+              <w:instrText xml:space="preserve"> PAGEREF _Toc88039858 \h </w:instrText>
             </w:r>
             <w:r>
               <w:rPr>
@@ -1663,7 +971,7 @@
                 <w:noProof/>
                 <w:webHidden/>
               </w:rPr>
-              <w:t>7</w:t>
+              <w:t>8</w:t>
             </w:r>
             <w:r>
               <w:rPr>
@@ -1676,7 +984,7 @@
         </w:p>
         <w:p>
           <w:pPr>
-            <w:pStyle w:val="TOC1"/>
+            <w:pStyle w:val="TOC2"/>
             <w:tabs>
               <w:tab w:val="right" w:leader="dot" w:pos="9350"/>
             </w:tabs>
@@ -1687,13 +995,14 @@
               <w:lang w:val="en-GB" w:eastAsia="en-GB" w:bidi="ar-SA"/>
             </w:rPr>
           </w:pPr>
-          <w:hyperlink w:anchor="_Toc87606165" w:history="1">
+          <w:hyperlink w:anchor="_Toc88039859" w:history="1">
             <w:r>
               <w:rPr>
                 <w:rStyle w:val="Hyperlink"/>
                 <w:noProof/>
+                <w:lang w:val="en-GB"/>
               </w:rPr>
-              <w:t>D. Evaluation</w:t>
+              <w:t>Why this Solution is Suited to a Computation Solution</w:t>
             </w:r>
             <w:r>
               <w:rPr>
@@ -1714,79 +1023,7 @@
                 <w:noProof/>
                 <w:webHidden/>
               </w:rPr>
-              <w:instrText xml:space="preserve"> PAGEREF _Toc87606165 \h </w:instrText>
-            </w:r>
-            <w:r>
-              <w:rPr>
-                <w:noProof/>
-                <w:webHidden/>
-              </w:rPr>
-            </w:r>
-            <w:r>
-              <w:rPr>
-                <w:noProof/>
-                <w:webHidden/>
-              </w:rPr>
-              <w:fldChar w:fldCharType="separate"/>
-            </w:r>
-            <w:r>
-              <w:rPr>
-                <w:noProof/>
-                <w:webHidden/>
-              </w:rPr>
-              <w:t>7</w:t>
-            </w:r>
-            <w:r>
-              <w:rPr>
-                <w:noProof/>
-                <w:webHidden/>
-              </w:rPr>
-              <w:fldChar w:fldCharType="end"/>
-            </w:r>
-          </w:hyperlink>
-        </w:p>
-        <w:p>
-          <w:pPr>
-            <w:pStyle w:val="TOC1"/>
-            <w:tabs>
-              <w:tab w:val="right" w:leader="dot" w:pos="9350"/>
-            </w:tabs>
-            <w:rPr>
-              <w:noProof/>
-              <w:sz w:val="22"/>
-              <w:szCs w:val="22"/>
-              <w:lang w:val="en-GB" w:eastAsia="en-GB" w:bidi="ar-SA"/>
-            </w:rPr>
-          </w:pPr>
-          <w:hyperlink w:anchor="_Toc87606166" w:history="1">
-            <w:r>
-              <w:rPr>
-                <w:rStyle w:val="Hyperlink"/>
-                <w:noProof/>
-                <w:lang w:val="en-GB"/>
-              </w:rPr>
-              <w:t>Project Appendixes</w:t>
-            </w:r>
-            <w:r>
-              <w:rPr>
-                <w:noProof/>
-                <w:webHidden/>
-              </w:rPr>
-              <w:tab/>
-            </w:r>
-            <w:r>
-              <w:rPr>
-                <w:noProof/>
-                <w:webHidden/>
-              </w:rPr>
-              <w:fldChar w:fldCharType="begin"/>
-            </w:r>
-            <w:r>
-              <w:rPr>
-                <w:noProof/>
-                <w:webHidden/>
-              </w:rPr>
-              <w:instrText xml:space="preserve"> PAGEREF _Toc87606166 \h </w:instrText>
+              <w:instrText xml:space="preserve"> PAGEREF _Toc88039859 \h </w:instrText>
             </w:r>
             <w:r>
               <w:rPr>
@@ -1818,6 +1055,867 @@
           </w:hyperlink>
         </w:p>
         <w:p>
+          <w:pPr>
+            <w:pStyle w:val="TOC3"/>
+            <w:tabs>
+              <w:tab w:val="right" w:leader="dot" w:pos="9350"/>
+            </w:tabs>
+            <w:rPr>
+              <w:noProof/>
+              <w:sz w:val="22"/>
+              <w:szCs w:val="22"/>
+              <w:lang w:val="en-GB" w:eastAsia="en-GB" w:bidi="ar-SA"/>
+            </w:rPr>
+          </w:pPr>
+          <w:hyperlink w:anchor="_Toc88039860" w:history="1">
+            <w:r>
+              <w:rPr>
+                <w:rStyle w:val="Hyperlink"/>
+                <w:noProof/>
+                <w:lang w:val="en-GB"/>
+              </w:rPr>
+              <w:t>Abstraction</w:t>
+            </w:r>
+            <w:r>
+              <w:rPr>
+                <w:noProof/>
+                <w:webHidden/>
+              </w:rPr>
+              <w:tab/>
+            </w:r>
+            <w:r>
+              <w:rPr>
+                <w:noProof/>
+                <w:webHidden/>
+              </w:rPr>
+              <w:fldChar w:fldCharType="begin"/>
+            </w:r>
+            <w:r>
+              <w:rPr>
+                <w:noProof/>
+                <w:webHidden/>
+              </w:rPr>
+              <w:instrText xml:space="preserve"> PAGEREF _Toc88039860 \h </w:instrText>
+            </w:r>
+            <w:r>
+              <w:rPr>
+                <w:noProof/>
+                <w:webHidden/>
+              </w:rPr>
+            </w:r>
+            <w:r>
+              <w:rPr>
+                <w:noProof/>
+                <w:webHidden/>
+              </w:rPr>
+              <w:fldChar w:fldCharType="separate"/>
+            </w:r>
+            <w:r>
+              <w:rPr>
+                <w:noProof/>
+                <w:webHidden/>
+              </w:rPr>
+              <w:t>9</w:t>
+            </w:r>
+            <w:r>
+              <w:rPr>
+                <w:noProof/>
+                <w:webHidden/>
+              </w:rPr>
+              <w:fldChar w:fldCharType="end"/>
+            </w:r>
+          </w:hyperlink>
+        </w:p>
+        <w:p>
+          <w:pPr>
+            <w:pStyle w:val="TOC3"/>
+            <w:tabs>
+              <w:tab w:val="right" w:leader="dot" w:pos="9350"/>
+            </w:tabs>
+            <w:rPr>
+              <w:noProof/>
+              <w:sz w:val="22"/>
+              <w:szCs w:val="22"/>
+              <w:lang w:val="en-GB" w:eastAsia="en-GB" w:bidi="ar-SA"/>
+            </w:rPr>
+          </w:pPr>
+          <w:hyperlink w:anchor="_Toc88039861" w:history="1">
+            <w:r>
+              <w:rPr>
+                <w:rStyle w:val="Hyperlink"/>
+                <w:noProof/>
+                <w:lang w:val="en-GB"/>
+              </w:rPr>
+              <w:t>Thinking Ahead</w:t>
+            </w:r>
+            <w:r>
+              <w:rPr>
+                <w:noProof/>
+                <w:webHidden/>
+              </w:rPr>
+              <w:tab/>
+            </w:r>
+            <w:r>
+              <w:rPr>
+                <w:noProof/>
+                <w:webHidden/>
+              </w:rPr>
+              <w:fldChar w:fldCharType="begin"/>
+            </w:r>
+            <w:r>
+              <w:rPr>
+                <w:noProof/>
+                <w:webHidden/>
+              </w:rPr>
+              <w:instrText xml:space="preserve"> PAGEREF _Toc88039861 \h </w:instrText>
+            </w:r>
+            <w:r>
+              <w:rPr>
+                <w:noProof/>
+                <w:webHidden/>
+              </w:rPr>
+            </w:r>
+            <w:r>
+              <w:rPr>
+                <w:noProof/>
+                <w:webHidden/>
+              </w:rPr>
+              <w:fldChar w:fldCharType="separate"/>
+            </w:r>
+            <w:r>
+              <w:rPr>
+                <w:noProof/>
+                <w:webHidden/>
+              </w:rPr>
+              <w:t>9</w:t>
+            </w:r>
+            <w:r>
+              <w:rPr>
+                <w:noProof/>
+                <w:webHidden/>
+              </w:rPr>
+              <w:fldChar w:fldCharType="end"/>
+            </w:r>
+          </w:hyperlink>
+        </w:p>
+        <w:p>
+          <w:pPr>
+            <w:pStyle w:val="TOC3"/>
+            <w:tabs>
+              <w:tab w:val="right" w:leader="dot" w:pos="9350"/>
+            </w:tabs>
+            <w:rPr>
+              <w:noProof/>
+              <w:sz w:val="22"/>
+              <w:szCs w:val="22"/>
+              <w:lang w:val="en-GB" w:eastAsia="en-GB" w:bidi="ar-SA"/>
+            </w:rPr>
+          </w:pPr>
+          <w:hyperlink w:anchor="_Toc88039862" w:history="1">
+            <w:r>
+              <w:rPr>
+                <w:rStyle w:val="Hyperlink"/>
+                <w:noProof/>
+                <w:lang w:val="en-GB"/>
+              </w:rPr>
+              <w:t>Thinking Procedurally</w:t>
+            </w:r>
+            <w:r>
+              <w:rPr>
+                <w:noProof/>
+                <w:webHidden/>
+              </w:rPr>
+              <w:tab/>
+            </w:r>
+            <w:r>
+              <w:rPr>
+                <w:noProof/>
+                <w:webHidden/>
+              </w:rPr>
+              <w:fldChar w:fldCharType="begin"/>
+            </w:r>
+            <w:r>
+              <w:rPr>
+                <w:noProof/>
+                <w:webHidden/>
+              </w:rPr>
+              <w:instrText xml:space="preserve"> PAGEREF _Toc88039862 \h </w:instrText>
+            </w:r>
+            <w:r>
+              <w:rPr>
+                <w:noProof/>
+                <w:webHidden/>
+              </w:rPr>
+            </w:r>
+            <w:r>
+              <w:rPr>
+                <w:noProof/>
+                <w:webHidden/>
+              </w:rPr>
+              <w:fldChar w:fldCharType="separate"/>
+            </w:r>
+            <w:r>
+              <w:rPr>
+                <w:noProof/>
+                <w:webHidden/>
+              </w:rPr>
+              <w:t>9</w:t>
+            </w:r>
+            <w:r>
+              <w:rPr>
+                <w:noProof/>
+                <w:webHidden/>
+              </w:rPr>
+              <w:fldChar w:fldCharType="end"/>
+            </w:r>
+          </w:hyperlink>
+        </w:p>
+        <w:p>
+          <w:pPr>
+            <w:pStyle w:val="TOC3"/>
+            <w:tabs>
+              <w:tab w:val="right" w:leader="dot" w:pos="9350"/>
+            </w:tabs>
+            <w:rPr>
+              <w:noProof/>
+              <w:sz w:val="22"/>
+              <w:szCs w:val="22"/>
+              <w:lang w:val="en-GB" w:eastAsia="en-GB" w:bidi="ar-SA"/>
+            </w:rPr>
+          </w:pPr>
+          <w:hyperlink w:anchor="_Toc88039863" w:history="1">
+            <w:r>
+              <w:rPr>
+                <w:rStyle w:val="Hyperlink"/>
+                <w:noProof/>
+                <w:lang w:val="en-GB"/>
+              </w:rPr>
+              <w:t>Thinking Logically</w:t>
+            </w:r>
+            <w:r>
+              <w:rPr>
+                <w:noProof/>
+                <w:webHidden/>
+              </w:rPr>
+              <w:tab/>
+            </w:r>
+            <w:r>
+              <w:rPr>
+                <w:noProof/>
+                <w:webHidden/>
+              </w:rPr>
+              <w:fldChar w:fldCharType="begin"/>
+            </w:r>
+            <w:r>
+              <w:rPr>
+                <w:noProof/>
+                <w:webHidden/>
+              </w:rPr>
+              <w:instrText xml:space="preserve"> PAGEREF _Toc88039863 \h </w:instrText>
+            </w:r>
+            <w:r>
+              <w:rPr>
+                <w:noProof/>
+                <w:webHidden/>
+              </w:rPr>
+            </w:r>
+            <w:r>
+              <w:rPr>
+                <w:noProof/>
+                <w:webHidden/>
+              </w:rPr>
+              <w:fldChar w:fldCharType="separate"/>
+            </w:r>
+            <w:r>
+              <w:rPr>
+                <w:noProof/>
+                <w:webHidden/>
+              </w:rPr>
+              <w:t>9</w:t>
+            </w:r>
+            <w:r>
+              <w:rPr>
+                <w:noProof/>
+                <w:webHidden/>
+              </w:rPr>
+              <w:fldChar w:fldCharType="end"/>
+            </w:r>
+          </w:hyperlink>
+        </w:p>
+        <w:p>
+          <w:pPr>
+            <w:pStyle w:val="TOC3"/>
+            <w:tabs>
+              <w:tab w:val="right" w:leader="dot" w:pos="9350"/>
+            </w:tabs>
+            <w:rPr>
+              <w:noProof/>
+              <w:sz w:val="22"/>
+              <w:szCs w:val="22"/>
+              <w:lang w:val="en-GB" w:eastAsia="en-GB" w:bidi="ar-SA"/>
+            </w:rPr>
+          </w:pPr>
+          <w:hyperlink w:anchor="_Toc88039864" w:history="1">
+            <w:r>
+              <w:rPr>
+                <w:rStyle w:val="Hyperlink"/>
+                <w:noProof/>
+                <w:lang w:val="en-GB"/>
+              </w:rPr>
+              <w:t>Thinking Concurrently</w:t>
+            </w:r>
+            <w:r>
+              <w:rPr>
+                <w:noProof/>
+                <w:webHidden/>
+              </w:rPr>
+              <w:tab/>
+            </w:r>
+            <w:r>
+              <w:rPr>
+                <w:noProof/>
+                <w:webHidden/>
+              </w:rPr>
+              <w:fldChar w:fldCharType="begin"/>
+            </w:r>
+            <w:r>
+              <w:rPr>
+                <w:noProof/>
+                <w:webHidden/>
+              </w:rPr>
+              <w:instrText xml:space="preserve"> PAGEREF _Toc88039864 \h </w:instrText>
+            </w:r>
+            <w:r>
+              <w:rPr>
+                <w:noProof/>
+                <w:webHidden/>
+              </w:rPr>
+            </w:r>
+            <w:r>
+              <w:rPr>
+                <w:noProof/>
+                <w:webHidden/>
+              </w:rPr>
+              <w:fldChar w:fldCharType="separate"/>
+            </w:r>
+            <w:r>
+              <w:rPr>
+                <w:noProof/>
+                <w:webHidden/>
+              </w:rPr>
+              <w:t>9</w:t>
+            </w:r>
+            <w:r>
+              <w:rPr>
+                <w:noProof/>
+                <w:webHidden/>
+              </w:rPr>
+              <w:fldChar w:fldCharType="end"/>
+            </w:r>
+          </w:hyperlink>
+        </w:p>
+        <w:p>
+          <w:pPr>
+            <w:pStyle w:val="TOC2"/>
+            <w:tabs>
+              <w:tab w:val="right" w:leader="dot" w:pos="9350"/>
+            </w:tabs>
+            <w:rPr>
+              <w:noProof/>
+              <w:sz w:val="22"/>
+              <w:szCs w:val="22"/>
+              <w:lang w:val="en-GB" w:eastAsia="en-GB" w:bidi="ar-SA"/>
+            </w:rPr>
+          </w:pPr>
+          <w:hyperlink w:anchor="_Toc88039865" w:history="1">
+            <w:r>
+              <w:rPr>
+                <w:rStyle w:val="Hyperlink"/>
+                <w:noProof/>
+                <w:lang w:val="en-GB"/>
+              </w:rPr>
+              <w:t>Proposed Feature List</w:t>
+            </w:r>
+            <w:r>
+              <w:rPr>
+                <w:noProof/>
+                <w:webHidden/>
+              </w:rPr>
+              <w:tab/>
+            </w:r>
+            <w:r>
+              <w:rPr>
+                <w:noProof/>
+                <w:webHidden/>
+              </w:rPr>
+              <w:fldChar w:fldCharType="begin"/>
+            </w:r>
+            <w:r>
+              <w:rPr>
+                <w:noProof/>
+                <w:webHidden/>
+              </w:rPr>
+              <w:instrText xml:space="preserve"> PAGEREF _Toc88039865 \h </w:instrText>
+            </w:r>
+            <w:r>
+              <w:rPr>
+                <w:noProof/>
+                <w:webHidden/>
+              </w:rPr>
+            </w:r>
+            <w:r>
+              <w:rPr>
+                <w:noProof/>
+                <w:webHidden/>
+              </w:rPr>
+              <w:fldChar w:fldCharType="separate"/>
+            </w:r>
+            <w:r>
+              <w:rPr>
+                <w:noProof/>
+                <w:webHidden/>
+              </w:rPr>
+              <w:t>9</w:t>
+            </w:r>
+            <w:r>
+              <w:rPr>
+                <w:noProof/>
+                <w:webHidden/>
+              </w:rPr>
+              <w:fldChar w:fldCharType="end"/>
+            </w:r>
+          </w:hyperlink>
+        </w:p>
+        <w:p>
+          <w:pPr>
+            <w:pStyle w:val="TOC2"/>
+            <w:tabs>
+              <w:tab w:val="right" w:leader="dot" w:pos="9350"/>
+            </w:tabs>
+            <w:rPr>
+              <w:noProof/>
+              <w:sz w:val="22"/>
+              <w:szCs w:val="22"/>
+              <w:lang w:val="en-GB" w:eastAsia="en-GB" w:bidi="ar-SA"/>
+            </w:rPr>
+          </w:pPr>
+          <w:hyperlink w:anchor="_Toc88039866" w:history="1">
+            <w:r>
+              <w:rPr>
+                <w:rStyle w:val="Hyperlink"/>
+                <w:noProof/>
+                <w:lang w:val="en-GB"/>
+              </w:rPr>
+              <w:t>Success Criteria</w:t>
+            </w:r>
+            <w:r>
+              <w:rPr>
+                <w:noProof/>
+                <w:webHidden/>
+              </w:rPr>
+              <w:tab/>
+            </w:r>
+            <w:r>
+              <w:rPr>
+                <w:noProof/>
+                <w:webHidden/>
+              </w:rPr>
+              <w:fldChar w:fldCharType="begin"/>
+            </w:r>
+            <w:r>
+              <w:rPr>
+                <w:noProof/>
+                <w:webHidden/>
+              </w:rPr>
+              <w:instrText xml:space="preserve"> PAGEREF _Toc88039866 \h </w:instrText>
+            </w:r>
+            <w:r>
+              <w:rPr>
+                <w:noProof/>
+                <w:webHidden/>
+              </w:rPr>
+            </w:r>
+            <w:r>
+              <w:rPr>
+                <w:noProof/>
+                <w:webHidden/>
+              </w:rPr>
+              <w:fldChar w:fldCharType="separate"/>
+            </w:r>
+            <w:r>
+              <w:rPr>
+                <w:noProof/>
+                <w:webHidden/>
+              </w:rPr>
+              <w:t>9</w:t>
+            </w:r>
+            <w:r>
+              <w:rPr>
+                <w:noProof/>
+                <w:webHidden/>
+              </w:rPr>
+              <w:fldChar w:fldCharType="end"/>
+            </w:r>
+          </w:hyperlink>
+        </w:p>
+        <w:p>
+          <w:pPr>
+            <w:pStyle w:val="TOC1"/>
+            <w:tabs>
+              <w:tab w:val="right" w:leader="dot" w:pos="9350"/>
+            </w:tabs>
+            <w:rPr>
+              <w:noProof/>
+              <w:sz w:val="22"/>
+              <w:szCs w:val="22"/>
+              <w:lang w:val="en-GB" w:eastAsia="en-GB" w:bidi="ar-SA"/>
+            </w:rPr>
+          </w:pPr>
+          <w:hyperlink w:anchor="_Toc88039867" w:history="1">
+            <w:r>
+              <w:rPr>
+                <w:rStyle w:val="Hyperlink"/>
+                <w:noProof/>
+              </w:rPr>
+              <w:t>B. Design</w:t>
+            </w:r>
+            <w:r>
+              <w:rPr>
+                <w:noProof/>
+                <w:webHidden/>
+              </w:rPr>
+              <w:tab/>
+            </w:r>
+            <w:r>
+              <w:rPr>
+                <w:noProof/>
+                <w:webHidden/>
+              </w:rPr>
+              <w:fldChar w:fldCharType="begin"/>
+            </w:r>
+            <w:r>
+              <w:rPr>
+                <w:noProof/>
+                <w:webHidden/>
+              </w:rPr>
+              <w:instrText xml:space="preserve"> PAGEREF _Toc88039867 \h </w:instrText>
+            </w:r>
+            <w:r>
+              <w:rPr>
+                <w:noProof/>
+                <w:webHidden/>
+              </w:rPr>
+            </w:r>
+            <w:r>
+              <w:rPr>
+                <w:noProof/>
+                <w:webHidden/>
+              </w:rPr>
+              <w:fldChar w:fldCharType="separate"/>
+            </w:r>
+            <w:r>
+              <w:rPr>
+                <w:noProof/>
+                <w:webHidden/>
+              </w:rPr>
+              <w:t>9</w:t>
+            </w:r>
+            <w:r>
+              <w:rPr>
+                <w:noProof/>
+                <w:webHidden/>
+              </w:rPr>
+              <w:fldChar w:fldCharType="end"/>
+            </w:r>
+          </w:hyperlink>
+        </w:p>
+        <w:p>
+          <w:pPr>
+            <w:pStyle w:val="TOC2"/>
+            <w:tabs>
+              <w:tab w:val="right" w:leader="dot" w:pos="9350"/>
+            </w:tabs>
+            <w:rPr>
+              <w:noProof/>
+              <w:sz w:val="22"/>
+              <w:szCs w:val="22"/>
+              <w:lang w:val="en-GB" w:eastAsia="en-GB" w:bidi="ar-SA"/>
+            </w:rPr>
+          </w:pPr>
+          <w:hyperlink w:anchor="_Toc88039868" w:history="1">
+            <w:r>
+              <w:rPr>
+                <w:rStyle w:val="Hyperlink"/>
+                <w:noProof/>
+                <w:lang w:val="en-GB"/>
+              </w:rPr>
+              <w:t>Systems diagram</w:t>
+            </w:r>
+            <w:r>
+              <w:rPr>
+                <w:noProof/>
+                <w:webHidden/>
+              </w:rPr>
+              <w:tab/>
+            </w:r>
+            <w:r>
+              <w:rPr>
+                <w:noProof/>
+                <w:webHidden/>
+              </w:rPr>
+              <w:fldChar w:fldCharType="begin"/>
+            </w:r>
+            <w:r>
+              <w:rPr>
+                <w:noProof/>
+                <w:webHidden/>
+              </w:rPr>
+              <w:instrText xml:space="preserve"> PAGEREF _Toc88039868 \h </w:instrText>
+            </w:r>
+            <w:r>
+              <w:rPr>
+                <w:noProof/>
+                <w:webHidden/>
+              </w:rPr>
+            </w:r>
+            <w:r>
+              <w:rPr>
+                <w:noProof/>
+                <w:webHidden/>
+              </w:rPr>
+              <w:fldChar w:fldCharType="separate"/>
+            </w:r>
+            <w:r>
+              <w:rPr>
+                <w:noProof/>
+                <w:webHidden/>
+              </w:rPr>
+              <w:t>9</w:t>
+            </w:r>
+            <w:r>
+              <w:rPr>
+                <w:noProof/>
+                <w:webHidden/>
+              </w:rPr>
+              <w:fldChar w:fldCharType="end"/>
+            </w:r>
+          </w:hyperlink>
+        </w:p>
+        <w:p>
+          <w:pPr>
+            <w:pStyle w:val="TOC1"/>
+            <w:tabs>
+              <w:tab w:val="right" w:leader="dot" w:pos="9350"/>
+            </w:tabs>
+            <w:rPr>
+              <w:noProof/>
+              <w:sz w:val="22"/>
+              <w:szCs w:val="22"/>
+              <w:lang w:val="en-GB" w:eastAsia="en-GB" w:bidi="ar-SA"/>
+            </w:rPr>
+          </w:pPr>
+          <w:hyperlink w:anchor="_Toc88039869" w:history="1">
+            <w:r>
+              <w:rPr>
+                <w:rStyle w:val="Hyperlink"/>
+                <w:noProof/>
+              </w:rPr>
+              <w:t>C. Developing the coded solution (“The development story”)</w:t>
+            </w:r>
+            <w:r>
+              <w:rPr>
+                <w:noProof/>
+                <w:webHidden/>
+              </w:rPr>
+              <w:tab/>
+            </w:r>
+            <w:r>
+              <w:rPr>
+                <w:noProof/>
+                <w:webHidden/>
+              </w:rPr>
+              <w:fldChar w:fldCharType="begin"/>
+            </w:r>
+            <w:r>
+              <w:rPr>
+                <w:noProof/>
+                <w:webHidden/>
+              </w:rPr>
+              <w:instrText xml:space="preserve"> PAGEREF _Toc88039869 \h </w:instrText>
+            </w:r>
+            <w:r>
+              <w:rPr>
+                <w:noProof/>
+                <w:webHidden/>
+              </w:rPr>
+            </w:r>
+            <w:r>
+              <w:rPr>
+                <w:noProof/>
+                <w:webHidden/>
+              </w:rPr>
+              <w:fldChar w:fldCharType="separate"/>
+            </w:r>
+            <w:r>
+              <w:rPr>
+                <w:noProof/>
+                <w:webHidden/>
+              </w:rPr>
+              <w:t>10</w:t>
+            </w:r>
+            <w:r>
+              <w:rPr>
+                <w:noProof/>
+                <w:webHidden/>
+              </w:rPr>
+              <w:fldChar w:fldCharType="end"/>
+            </w:r>
+          </w:hyperlink>
+        </w:p>
+        <w:p>
+          <w:pPr>
+            <w:pStyle w:val="TOC1"/>
+            <w:tabs>
+              <w:tab w:val="right" w:leader="dot" w:pos="9350"/>
+            </w:tabs>
+            <w:rPr>
+              <w:noProof/>
+              <w:sz w:val="22"/>
+              <w:szCs w:val="22"/>
+              <w:lang w:val="en-GB" w:eastAsia="en-GB" w:bidi="ar-SA"/>
+            </w:rPr>
+          </w:pPr>
+          <w:hyperlink w:anchor="_Toc88039870" w:history="1">
+            <w:r>
+              <w:rPr>
+                <w:rStyle w:val="Hyperlink"/>
+                <w:noProof/>
+              </w:rPr>
+              <w:t>D. Evaluation</w:t>
+            </w:r>
+            <w:r>
+              <w:rPr>
+                <w:noProof/>
+                <w:webHidden/>
+              </w:rPr>
+              <w:tab/>
+            </w:r>
+            <w:r>
+              <w:rPr>
+                <w:noProof/>
+                <w:webHidden/>
+              </w:rPr>
+              <w:fldChar w:fldCharType="begin"/>
+            </w:r>
+            <w:r>
+              <w:rPr>
+                <w:noProof/>
+                <w:webHidden/>
+              </w:rPr>
+              <w:instrText xml:space="preserve"> PAGEREF _Toc88039870 \h </w:instrText>
+            </w:r>
+            <w:r>
+              <w:rPr>
+                <w:noProof/>
+                <w:webHidden/>
+              </w:rPr>
+            </w:r>
+            <w:r>
+              <w:rPr>
+                <w:noProof/>
+                <w:webHidden/>
+              </w:rPr>
+              <w:fldChar w:fldCharType="separate"/>
+            </w:r>
+            <w:r>
+              <w:rPr>
+                <w:noProof/>
+                <w:webHidden/>
+              </w:rPr>
+              <w:t>10</w:t>
+            </w:r>
+            <w:r>
+              <w:rPr>
+                <w:noProof/>
+                <w:webHidden/>
+              </w:rPr>
+              <w:fldChar w:fldCharType="end"/>
+            </w:r>
+          </w:hyperlink>
+        </w:p>
+        <w:p>
+          <w:pPr>
+            <w:pStyle w:val="TOC1"/>
+            <w:tabs>
+              <w:tab w:val="right" w:leader="dot" w:pos="9350"/>
+            </w:tabs>
+            <w:rPr>
+              <w:noProof/>
+              <w:sz w:val="22"/>
+              <w:szCs w:val="22"/>
+              <w:lang w:val="en-GB" w:eastAsia="en-GB" w:bidi="ar-SA"/>
+            </w:rPr>
+          </w:pPr>
+          <w:hyperlink w:anchor="_Toc88039871" w:history="1">
+            <w:r>
+              <w:rPr>
+                <w:rStyle w:val="Hyperlink"/>
+                <w:noProof/>
+                <w:lang w:val="en-GB"/>
+              </w:rPr>
+              <w:t>Project Appendixes</w:t>
+            </w:r>
+            <w:r>
+              <w:rPr>
+                <w:noProof/>
+                <w:webHidden/>
+              </w:rPr>
+              <w:tab/>
+            </w:r>
+            <w:r>
+              <w:rPr>
+                <w:noProof/>
+                <w:webHidden/>
+              </w:rPr>
+              <w:fldChar w:fldCharType="begin"/>
+            </w:r>
+            <w:r>
+              <w:rPr>
+                <w:noProof/>
+                <w:webHidden/>
+              </w:rPr>
+              <w:instrText xml:space="preserve"> PAGEREF _Toc88039871 \h </w:instrText>
+            </w:r>
+            <w:r>
+              <w:rPr>
+                <w:noProof/>
+                <w:webHidden/>
+              </w:rPr>
+            </w:r>
+            <w:r>
+              <w:rPr>
+                <w:noProof/>
+                <w:webHidden/>
+              </w:rPr>
+              <w:fldChar w:fldCharType="separate"/>
+            </w:r>
+            <w:r>
+              <w:rPr>
+                <w:noProof/>
+                <w:webHidden/>
+              </w:rPr>
+              <w:t>11</w:t>
+            </w:r>
+            <w:r>
+              <w:rPr>
+                <w:noProof/>
+                <w:webHidden/>
+              </w:rPr>
+              <w:fldChar w:fldCharType="end"/>
+            </w:r>
+          </w:hyperlink>
+        </w:p>
+        <w:p>
           <w:r>
             <w:rPr>
               <w:b/>
@@ -1849,7 +1947,7 @@
       <w:pPr>
         <w:pStyle w:val="Heading1"/>
       </w:pPr>
-      <w:bookmarkStart w:id="1" w:name="_Toc87606148"/>
+      <w:bookmarkStart w:id="1" w:name="_Toc88039851"/>
       <w:r>
         <w:lastRenderedPageBreak/>
         <w:t xml:space="preserve">A. </w:t>
@@ -1883,7 +1981,7 @@
           <w:lang w:val="en-GB" w:bidi="ar-SA"/>
         </w:rPr>
       </w:pPr>
-      <w:bookmarkStart w:id="2" w:name="_Toc87606149"/>
+      <w:bookmarkStart w:id="2" w:name="_Toc88039852"/>
       <w:r>
         <w:rPr>
           <w:lang w:val="en-GB" w:bidi="ar-SA"/>
@@ -2261,7 +2359,7 @@
           <w:lang w:val="en-GB" w:bidi="ar-SA"/>
         </w:rPr>
       </w:pPr>
-      <w:bookmarkStart w:id="3" w:name="_Toc87606150"/>
+      <w:bookmarkStart w:id="3" w:name="_Toc88039853"/>
       <w:r>
         <w:rPr>
           <w:lang w:val="en-GB" w:bidi="ar-SA"/>
@@ -2432,25 +2530,23 @@
           <w:szCs w:val="22"/>
           <w:lang w:val="en-GB" w:bidi="ar-SA"/>
         </w:rPr>
-        <w:t xml:space="preserve"> to represent the target demographic. They are both </w:t>
-      </w:r>
-      <w:proofErr w:type="gramStart"/>
+        <w:t xml:space="preserve"> to represent the target demographic. They are both 17 year old students who play videogames regularly. Their experience with similar games will allow them to give clear and well-judged feedback on my game, and how it compares to similar ones in the industry, allowing me to ensure my game meets the target demographics’ needs effectively. They are also close contacts, so I will be able to regularly receive </w:t>
+      </w:r>
       <w:r>
         <w:rPr>
           <w:sz w:val="22"/>
           <w:szCs w:val="22"/>
           <w:lang w:val="en-GB" w:bidi="ar-SA"/>
         </w:rPr>
-        <w:t>17 year old</w:t>
-      </w:r>
-      <w:proofErr w:type="gramEnd"/>
+        <w:t xml:space="preserve">incremental </w:t>
+      </w:r>
       <w:r>
         <w:rPr>
           <w:sz w:val="22"/>
           <w:szCs w:val="22"/>
           <w:lang w:val="en-GB" w:bidi="ar-SA"/>
         </w:rPr>
-        <w:t xml:space="preserve"> students who play videogames regularly. Their experience with similar games will allow them to give clear and well-judged feedback on my game, and how it compares to similar ones in the industry, allowing me to ensure my game meets the target demographics’ needs effectively. They are also close contacts, so I will be able to regularly receive </w:t>
+        <w:t xml:space="preserve">feedback throughout the </w:t>
       </w:r>
       <w:r>
         <w:rPr>
@@ -2458,22 +2554,6 @@
           <w:szCs w:val="22"/>
           <w:lang w:val="en-GB" w:bidi="ar-SA"/>
         </w:rPr>
-        <w:t xml:space="preserve">incremental </w:t>
-      </w:r>
-      <w:r>
-        <w:rPr>
-          <w:sz w:val="22"/>
-          <w:szCs w:val="22"/>
-          <w:lang w:val="en-GB" w:bidi="ar-SA"/>
-        </w:rPr>
-        <w:t xml:space="preserve">feedback throughout the </w:t>
-      </w:r>
-      <w:r>
-        <w:rPr>
-          <w:sz w:val="22"/>
-          <w:szCs w:val="22"/>
-          <w:lang w:val="en-GB" w:bidi="ar-SA"/>
-        </w:rPr>
         <w:t>development process.</w:t>
       </w:r>
     </w:p>
@@ -2512,7 +2592,7 @@
           <w:lang w:val="en-GB" w:bidi="ar-SA"/>
         </w:rPr>
       </w:pPr>
-      <w:bookmarkStart w:id="4" w:name="_Toc87606151"/>
+      <w:bookmarkStart w:id="4" w:name="_Toc88039854"/>
       <w:r>
         <w:rPr>
           <w:lang w:val="en-GB" w:bidi="ar-SA"/>
@@ -3080,86 +3160,411 @@
           <w:lang w:val="en-GB" w:bidi="ar-SA"/>
         </w:rPr>
       </w:pPr>
-      <w:r>
-        <w:rPr>
-          <w:lang w:val="en-GB" w:bidi="ar-SA"/>
-        </w:rPr>
-        <w:t>Survey</w:t>
-      </w:r>
-    </w:p>
-    <w:p>
-      <w:pPr>
-        <w:rPr>
-          <w:sz w:val="22"/>
-          <w:szCs w:val="22"/>
-          <w:lang w:val="en-GB" w:bidi="ar-SA"/>
-        </w:rPr>
-      </w:pPr>
-      <w:proofErr w:type="gramStart"/>
-      <w:r>
-        <w:rPr>
-          <w:sz w:val="22"/>
-          <w:szCs w:val="22"/>
-          <w:lang w:val="en-GB" w:bidi="ar-SA"/>
-        </w:rPr>
-        <w:t>In order to</w:t>
-      </w:r>
-      <w:proofErr w:type="gramEnd"/>
-      <w:r>
-        <w:rPr>
-          <w:sz w:val="22"/>
-          <w:szCs w:val="22"/>
-          <w:lang w:val="en-GB" w:bidi="ar-SA"/>
-        </w:rPr>
-        <w:t xml:space="preserve"> gauge the needs of a larger group of potential stakeholders, I will use a survey to collect their opinion on</w:t>
-      </w:r>
-      <w:r>
-        <w:rPr>
-          <w:sz w:val="22"/>
-          <w:szCs w:val="22"/>
-          <w:lang w:val="en-GB" w:bidi="ar-SA"/>
-        </w:rPr>
-        <w:t xml:space="preserve"> </w:t>
-      </w:r>
-    </w:p>
-    <w:p>
-      <w:pPr>
-        <w:pStyle w:val="Heading2"/>
-        <w:rPr>
-          <w:lang w:val="en-GB" w:bidi="ar-SA"/>
-        </w:rPr>
-      </w:pPr>
-      <w:bookmarkStart w:id="5" w:name="_Toc87606152"/>
-      <w:r>
-        <w:rPr>
-          <w:lang w:val="en-GB" w:bidi="ar-SA"/>
-        </w:rPr>
-        <w:t>Interview</w:t>
+      <w:bookmarkStart w:id="5" w:name="_Toc88039855"/>
+      <w:r>
+        <w:rPr>
+          <w:lang w:val="en-GB" w:bidi="ar-SA"/>
+        </w:rPr>
+        <w:t>Game research: Hue</w:t>
       </w:r>
       <w:bookmarkEnd w:id="5"/>
     </w:p>
     <w:p>
       <w:pPr>
-        <w:pStyle w:val="Heading3"/>
-        <w:rPr>
-          <w:lang w:val="en-GB" w:bidi="ar-SA"/>
-        </w:rPr>
-      </w:pPr>
-      <w:bookmarkStart w:id="6" w:name="_Toc87606154"/>
-      <w:r>
-        <w:rPr>
-          <w:lang w:val="en-GB" w:bidi="ar-SA"/>
-        </w:rPr>
-        <w:t>Limitations and Scope</w:t>
+        <w:rPr>
+          <w:sz w:val="22"/>
+          <w:szCs w:val="22"/>
+          <w:lang w:val="en-GB" w:bidi="ar-SA"/>
+        </w:rPr>
+      </w:pPr>
+      <w:r>
+        <w:rPr>
+          <w:sz w:val="22"/>
+          <w:szCs w:val="22"/>
+          <w:lang w:val="en-GB" w:bidi="ar-SA"/>
+        </w:rPr>
+        <w:t>Hue is a puzzle-based side scrolling adventure game with the goal of exploring the map and progressing the story line. The core game mechanic is that the player can change the colour of the background, making game objects of the same colour disappear, allowing the player to pass through them. With multiple colours, the puzzles become very intricate, requiring the player to carefully develop a strategy to deal with each new level</w:t>
+      </w:r>
+      <w:r>
+        <w:rPr>
+          <w:sz w:val="22"/>
+          <w:szCs w:val="22"/>
+          <w:lang w:val="en-GB" w:bidi="ar-SA"/>
+        </w:rPr>
+        <w:t>, skilfully timing the switch between colours to avoid coloured hazards, move game objects around each other and traverse the coloured platforms to the exit. This mechanic makes for a more enjoyable and rewarding experience for the user as they must reason through how to make every move, and therefore I will implement a similar system for my game.</w:t>
+      </w:r>
+    </w:p>
+    <w:p>
+      <w:pPr>
+        <w:rPr>
+          <w:sz w:val="22"/>
+          <w:szCs w:val="22"/>
+          <w:lang w:val="en-GB" w:bidi="ar-SA"/>
+        </w:rPr>
+      </w:pPr>
+      <w:r>
+        <w:rPr>
+          <w:sz w:val="22"/>
+          <w:szCs w:val="22"/>
+          <w:lang w:val="en-GB" w:bidi="ar-SA"/>
+        </w:rPr>
+        <w:t>The game also makes strong use of a storyline developed by both narration</w:t>
+      </w:r>
+      <w:r>
+        <w:rPr>
+          <w:sz w:val="22"/>
+          <w:szCs w:val="22"/>
+          <w:lang w:val="en-GB" w:bidi="ar-SA"/>
+        </w:rPr>
+        <w:t xml:space="preserve"> and dialogue boxes from NPCs. The narration is triggered by the player finding letters, which are placed in longer, labyrinth style levels which are less challenging, allowing the player to absorb the story. The storyline adds depth and reason to the game, giving the player a reason to progress to the next area to further understand the situation. This makes for a more immersive and engaging gaming experience, though a </w:t>
+      </w:r>
+      <w:proofErr w:type="spellStart"/>
+      <w:r>
+        <w:rPr>
+          <w:sz w:val="22"/>
+          <w:szCs w:val="22"/>
+          <w:lang w:val="en-GB" w:bidi="ar-SA"/>
+        </w:rPr>
+        <w:t>goods</w:t>
+      </w:r>
+      <w:proofErr w:type="spellEnd"/>
+      <w:r>
+        <w:rPr>
+          <w:sz w:val="22"/>
+          <w:szCs w:val="22"/>
+          <w:lang w:val="en-GB" w:bidi="ar-SA"/>
+        </w:rPr>
+        <w:t xml:space="preserve"> story takes time to be written and will need narration, meaning this is out of the scope of my game</w:t>
+      </w:r>
+      <w:r>
+        <w:rPr>
+          <w:sz w:val="22"/>
+          <w:szCs w:val="22"/>
+          <w:lang w:val="en-GB" w:bidi="ar-SA"/>
+        </w:rPr>
+        <w:t>.</w:t>
+      </w:r>
+    </w:p>
+    <w:p>
+      <w:pPr>
+        <w:rPr>
+          <w:color w:val="FF0000"/>
+          <w:sz w:val="22"/>
+          <w:szCs w:val="22"/>
+          <w:u w:val="single"/>
+          <w:lang w:val="en-GB" w:bidi="ar-SA"/>
+        </w:rPr>
+      </w:pPr>
+      <w:r>
+        <w:rPr>
+          <w:color w:val="FF0000"/>
+          <w:sz w:val="22"/>
+          <w:szCs w:val="22"/>
+          <w:u w:val="single"/>
+          <w:lang w:val="en-GB" w:bidi="ar-SA"/>
+        </w:rPr>
+        <w:lastRenderedPageBreak/>
+        <w:t>Typical leve</w:t>
+      </w:r>
+      <w:r>
+        <w:rPr>
+          <w:color w:val="FF0000"/>
+          <w:sz w:val="22"/>
+          <w:szCs w:val="22"/>
+          <w:u w:val="single"/>
+          <w:lang w:val="en-GB" w:bidi="ar-SA"/>
+        </w:rPr>
+        <w:t>l:</w:t>
+      </w:r>
+    </w:p>
+    <w:p>
+      <w:pPr>
+        <w:rPr>
+          <w:sz w:val="22"/>
+          <w:szCs w:val="22"/>
+          <w:lang w:val="en-GB" w:bidi="ar-SA"/>
+        </w:rPr>
+      </w:pPr>
+      <w:r>
+        <w:rPr>
+          <w:noProof/>
+          <w:color w:val="FF0000"/>
+          <w:sz w:val="22"/>
+          <w:szCs w:val="22"/>
+          <w:u w:val="single"/>
+          <w:lang w:val="en-GB" w:bidi="ar-SA"/>
+        </w:rPr>
+        <w:drawing>
+          <wp:inline distT="0" distB="0" distL="0" distR="0" wp14:anchorId="055DA743" wp14:editId="4513B717">
+            <wp:extent cx="5943600" cy="3695065"/>
+            <wp:effectExtent l="0" t="0" r="0" b="635"/>
+            <wp:docPr id="7" name="Picture 7" descr="Graphical user interface, diagram, schematic&#10;&#10;Description automatically generated"/>
+            <wp:cNvGraphicFramePr>
+              <a:graphicFrameLocks xmlns:a="http://schemas.openxmlformats.org/drawingml/2006/main" noChangeAspect="1"/>
+            </wp:cNvGraphicFramePr>
+            <a:graphic xmlns:a="http://schemas.openxmlformats.org/drawingml/2006/main">
+              <a:graphicData uri="http://schemas.openxmlformats.org/drawingml/2006/picture">
+                <pic:pic xmlns:pic="http://schemas.openxmlformats.org/drawingml/2006/picture">
+                  <pic:nvPicPr>
+                    <pic:cNvPr id="7" name="Picture 7" descr="Graphical user interface, diagram, schematic&#10;&#10;Description automatically generated"/>
+                    <pic:cNvPicPr/>
+                  </pic:nvPicPr>
+                  <pic:blipFill>
+                    <a:blip r:embed="rId11"/>
+                    <a:stretch>
+                      <a:fillRect/>
+                    </a:stretch>
+                  </pic:blipFill>
+                  <pic:spPr>
+                    <a:xfrm>
+                      <a:off x="0" y="0"/>
+                      <a:ext cx="5943600" cy="3695065"/>
+                    </a:xfrm>
+                    <a:prstGeom prst="rect">
+                      <a:avLst/>
+                    </a:prstGeom>
+                  </pic:spPr>
+                </pic:pic>
+              </a:graphicData>
+            </a:graphic>
+          </wp:inline>
+        </w:drawing>
+      </w:r>
+    </w:p>
+    <w:p>
+      <w:pPr>
+        <w:rPr>
+          <w:sz w:val="22"/>
+          <w:szCs w:val="22"/>
+          <w:lang w:val="en-GB" w:bidi="ar-SA"/>
+        </w:rPr>
+      </w:pPr>
+      <w:r>
+        <w:rPr>
+          <w:sz w:val="22"/>
+          <w:szCs w:val="22"/>
+          <w:lang w:val="en-GB" w:bidi="ar-SA"/>
+        </w:rPr>
+        <w:t xml:space="preserve">The colour scheme of the game is very focused around the 8 colours of the colour wheel, so they are a repeating theme throughout the whole game. </w:t>
+      </w:r>
+      <w:r>
+        <w:rPr>
+          <w:sz w:val="22"/>
+          <w:szCs w:val="22"/>
+          <w:lang w:val="en-GB" w:bidi="ar-SA"/>
+        </w:rPr>
+        <w:t>The key game objects are in bright</w:t>
+      </w:r>
+      <w:r>
+        <w:rPr>
+          <w:sz w:val="22"/>
+          <w:szCs w:val="22"/>
+          <w:lang w:val="en-GB" w:bidi="ar-SA"/>
+        </w:rPr>
+        <w:t xml:space="preserve"> colours, which is both for the functionality </w:t>
+      </w:r>
+      <w:r>
+        <w:rPr>
+          <w:sz w:val="22"/>
+          <w:szCs w:val="22"/>
+          <w:lang w:val="en-GB" w:bidi="ar-SA"/>
+        </w:rPr>
+        <w:t>and to highlight them to the player. The monochrome background complements the colours and is easy on the eyes, making it easier for the player to look at as it makes no use of bright or startling colours.</w:t>
+      </w:r>
+      <w:r>
+        <w:rPr>
+          <w:sz w:val="22"/>
+          <w:szCs w:val="22"/>
+          <w:lang w:val="en-GB" w:bidi="ar-SA"/>
+        </w:rPr>
+        <w:t xml:space="preserve"> I will make use of a similar colour scheme for my game, as it will make my game more relaxing to play, while still having visual interest.</w:t>
+      </w:r>
+    </w:p>
+    <w:p>
+      <w:pPr>
+        <w:rPr>
+          <w:sz w:val="22"/>
+          <w:szCs w:val="22"/>
+          <w:lang w:val="en-GB" w:bidi="ar-SA"/>
+        </w:rPr>
+      </w:pPr>
+      <w:r>
+        <w:rPr>
+          <w:sz w:val="22"/>
+          <w:szCs w:val="22"/>
+          <w:lang w:val="en-GB" w:bidi="ar-SA"/>
+        </w:rPr>
+        <w:t>The level design makes use of hazards, which the player must avoid by making use of the colour changing mechanic. These force the player</w:t>
+      </w:r>
+      <w:r>
+        <w:rPr>
+          <w:sz w:val="22"/>
+          <w:szCs w:val="22"/>
+          <w:lang w:val="en-GB" w:bidi="ar-SA"/>
+        </w:rPr>
+        <w:t xml:space="preserve"> to</w:t>
+      </w:r>
+      <w:r>
+        <w:rPr>
+          <w:sz w:val="22"/>
+          <w:szCs w:val="22"/>
+          <w:lang w:val="en-GB" w:bidi="ar-SA"/>
+        </w:rPr>
+        <w:t xml:space="preserve"> </w:t>
+      </w:r>
+      <w:r>
+        <w:rPr>
+          <w:sz w:val="22"/>
+          <w:szCs w:val="22"/>
+          <w:lang w:val="en-GB" w:bidi="ar-SA"/>
+        </w:rPr>
+        <w:t>carefully time their inputs, making the game more challenging. The level also has multiple objectives: the player must acquire a key first before passing through the exit This again facilitates more advanced puzzles. To make my puzzle game equally fun, I should incorporate all these level design queues. Each level has been manually designed</w:t>
+      </w:r>
+      <w:r>
+        <w:rPr>
+          <w:sz w:val="22"/>
+          <w:szCs w:val="22"/>
+          <w:lang w:val="en-GB" w:bidi="ar-SA"/>
+        </w:rPr>
+        <w:t>, making them detailed, though I don’t have time to design levels to this degree, so mine will have to be procedurally generated.</w:t>
+      </w:r>
+    </w:p>
+    <w:p>
+      <w:pPr>
+        <w:rPr>
+          <w:color w:val="FF0000"/>
+          <w:sz w:val="22"/>
+          <w:szCs w:val="22"/>
+          <w:u w:val="single"/>
+          <w:lang w:val="en-GB" w:bidi="ar-SA"/>
+        </w:rPr>
+      </w:pPr>
+      <w:r>
+        <w:rPr>
+          <w:color w:val="FF0000"/>
+          <w:sz w:val="22"/>
+          <w:szCs w:val="22"/>
+          <w:u w:val="single"/>
+          <w:lang w:val="en-GB" w:bidi="ar-SA"/>
+        </w:rPr>
+        <w:t>Pause Menu:</w:t>
+      </w:r>
+    </w:p>
+    <w:p>
+      <w:pPr>
+        <w:rPr>
+          <w:sz w:val="22"/>
+          <w:szCs w:val="22"/>
+          <w:lang w:val="en-GB" w:bidi="ar-SA"/>
+        </w:rPr>
+      </w:pPr>
+      <w:r>
+        <w:rPr>
+          <w:sz w:val="22"/>
+          <w:szCs w:val="22"/>
+          <w:lang w:val="en-GB" w:bidi="ar-SA"/>
+        </w:rPr>
+        <w:t>The pause menu allows the user to pause the game, allowing them to return to it later.</w:t>
+      </w:r>
+      <w:r>
+        <w:rPr>
+          <w:sz w:val="22"/>
+          <w:szCs w:val="22"/>
+          <w:lang w:val="en-GB" w:bidi="ar-SA"/>
+        </w:rPr>
+        <w:t xml:space="preserve"> It also provides some configuration menus for the user to tailor their experience to their needs</w:t>
+      </w:r>
+      <w:r>
+        <w:rPr>
+          <w:sz w:val="22"/>
+          <w:szCs w:val="22"/>
+          <w:lang w:val="en-GB" w:bidi="ar-SA"/>
+        </w:rPr>
+        <w:t xml:space="preserve">. This includes a controls menu, where the user can learn the controls or configure them, a video menu where the user can configure the display resolution and full screen. It also has a colour blind accessibility option, which is </w:t>
+      </w:r>
+      <w:r>
+        <w:rPr>
+          <w:sz w:val="22"/>
+          <w:szCs w:val="22"/>
+          <w:lang w:val="en-GB" w:bidi="ar-SA"/>
+        </w:rPr>
+        <w:lastRenderedPageBreak/>
+        <w:t xml:space="preserve">important as being able to distinguish colours is critical to the game, ensuring the game can be played by all potential stakeholders. The audio menu allows the user to control the volumes of different aspects of the game to their liking. These are all </w:t>
+      </w:r>
+      <w:r>
+        <w:rPr>
+          <w:sz w:val="22"/>
+          <w:szCs w:val="22"/>
+          <w:lang w:val="en-GB" w:bidi="ar-SA"/>
+        </w:rPr>
+        <w:t>quality-of-life</w:t>
+      </w:r>
+      <w:r>
+        <w:rPr>
+          <w:sz w:val="22"/>
+          <w:szCs w:val="22"/>
+          <w:lang w:val="en-GB" w:bidi="ar-SA"/>
+        </w:rPr>
+        <w:t xml:space="preserve"> features, which</w:t>
+      </w:r>
+      <w:r>
+        <w:rPr>
+          <w:sz w:val="22"/>
+          <w:szCs w:val="22"/>
+          <w:lang w:val="en-GB" w:bidi="ar-SA"/>
+        </w:rPr>
+        <w:t xml:space="preserve"> enhances the rest of the user experience, and therefore will need to be a part of my game if it is to be enjoyable to play. </w:t>
+      </w:r>
+    </w:p>
+    <w:p>
+      <w:pPr>
+        <w:rPr>
+          <w:sz w:val="22"/>
+          <w:szCs w:val="22"/>
+          <w:lang w:val="en-GB" w:bidi="ar-SA"/>
+        </w:rPr>
+      </w:pPr>
+    </w:p>
+    <w:p>
+      <w:pPr>
+        <w:pStyle w:val="Heading2"/>
+        <w:rPr>
+          <w:lang w:val="en-GB" w:bidi="ar-SA"/>
+        </w:rPr>
+      </w:pPr>
+      <w:bookmarkStart w:id="6" w:name="_Toc88039856"/>
+      <w:r>
+        <w:rPr>
+          <w:lang w:val="en-GB" w:bidi="ar-SA"/>
+        </w:rPr>
+        <w:t>Survey</w:t>
       </w:r>
       <w:bookmarkEnd w:id="6"/>
     </w:p>
     <w:p>
       <w:pPr>
         <w:rPr>
-          <w:lang w:val="en-GB" w:bidi="ar-SA"/>
-        </w:rPr>
-      </w:pPr>
+          <w:sz w:val="22"/>
+          <w:szCs w:val="22"/>
+          <w:lang w:val="en-GB" w:bidi="ar-SA"/>
+        </w:rPr>
+      </w:pPr>
+      <w:r>
+        <w:rPr>
+          <w:sz w:val="22"/>
+          <w:szCs w:val="22"/>
+          <w:lang w:val="en-GB" w:bidi="ar-SA"/>
+        </w:rPr>
+        <w:t>In order to gauge the needs of a larger group of potential stakeholders, I will use a survey to collect their opinion on</w:t>
+      </w:r>
+      <w:r>
+        <w:rPr>
+          <w:sz w:val="22"/>
+          <w:szCs w:val="22"/>
+          <w:lang w:val="en-GB" w:bidi="ar-SA"/>
+        </w:rPr>
+        <w:t xml:space="preserve"> </w:t>
+      </w:r>
     </w:p>
     <w:p>
       <w:pPr>
@@ -3168,14 +3573,53 @@
           <w:lang w:val="en-GB" w:bidi="ar-SA"/>
         </w:rPr>
       </w:pPr>
-      <w:bookmarkStart w:id="7" w:name="_Toc87606155"/>
+      <w:bookmarkStart w:id="7" w:name="_Toc88039857"/>
+      <w:r>
+        <w:rPr>
+          <w:lang w:val="en-GB" w:bidi="ar-SA"/>
+        </w:rPr>
+        <w:t>Interview</w:t>
+      </w:r>
+      <w:bookmarkEnd w:id="7"/>
+    </w:p>
+    <w:p>
+      <w:pPr>
+        <w:pStyle w:val="Heading3"/>
+        <w:rPr>
+          <w:lang w:val="en-GB" w:bidi="ar-SA"/>
+        </w:rPr>
+      </w:pPr>
+      <w:bookmarkStart w:id="8" w:name="_Toc88039858"/>
+      <w:r>
+        <w:rPr>
+          <w:lang w:val="en-GB" w:bidi="ar-SA"/>
+        </w:rPr>
+        <w:t>Limitations and Scope</w:t>
+      </w:r>
+      <w:bookmarkEnd w:id="8"/>
+    </w:p>
+    <w:p>
+      <w:pPr>
+        <w:rPr>
+          <w:lang w:val="en-GB" w:bidi="ar-SA"/>
+        </w:rPr>
+      </w:pPr>
+    </w:p>
+    <w:p>
+      <w:pPr>
+        <w:pStyle w:val="Heading2"/>
+        <w:rPr>
+          <w:lang w:val="en-GB" w:bidi="ar-SA"/>
+        </w:rPr>
+      </w:pPr>
+      <w:bookmarkStart w:id="9" w:name="_Toc88039859"/>
       <w:r>
         <w:rPr>
           <w:lang w:val="en-GB" w:bidi="ar-SA"/>
         </w:rPr>
         <w:t>Why this Solution is Suited to a Computation Solution</w:t>
       </w:r>
-      <w:bookmarkEnd w:id="7"/>
+      <w:bookmarkEnd w:id="9"/>
     </w:p>
     <w:p>
       <w:pPr>
@@ -3198,59 +3642,12 @@
           <w:lang w:val="en-GB" w:bidi="ar-SA"/>
         </w:rPr>
       </w:pPr>
-      <w:bookmarkStart w:id="8" w:name="_Toc87606156"/>
+      <w:bookmarkStart w:id="10" w:name="_Toc88039860"/>
       <w:r>
         <w:rPr>
           <w:lang w:val="en-GB" w:bidi="ar-SA"/>
         </w:rPr>
         <w:t>Abstraction</w:t>
-      </w:r>
-      <w:bookmarkEnd w:id="8"/>
-    </w:p>
-    <w:p>
-      <w:pPr>
-        <w:rPr>
-          <w:lang w:val="en-GB" w:bidi="ar-SA"/>
-        </w:rPr>
-      </w:pPr>
-    </w:p>
-    <w:p>
-      <w:pPr>
-        <w:pStyle w:val="Heading3"/>
-        <w:rPr>
-          <w:lang w:val="en-GB" w:bidi="ar-SA"/>
-        </w:rPr>
-      </w:pPr>
-      <w:bookmarkStart w:id="9" w:name="_Toc87606157"/>
-      <w:r>
-        <w:rPr>
-          <w:lang w:val="en-GB" w:bidi="ar-SA"/>
-        </w:rPr>
-        <w:lastRenderedPageBreak/>
-        <w:t>Thinking Ahead</w:t>
-      </w:r>
-      <w:bookmarkEnd w:id="9"/>
-    </w:p>
-    <w:p>
-      <w:pPr>
-        <w:rPr>
-          <w:lang w:val="en-GB" w:bidi="ar-SA"/>
-        </w:rPr>
-      </w:pPr>
-    </w:p>
-    <w:p>
-      <w:pPr>
-        <w:pStyle w:val="Heading3"/>
-        <w:rPr>
-          <w:lang w:val="en-GB" w:bidi="ar-SA"/>
-        </w:rPr>
-      </w:pPr>
-      <w:bookmarkStart w:id="10" w:name="_Toc87606158"/>
-      <w:r>
-        <w:rPr>
-          <w:lang w:val="en-GB" w:bidi="ar-SA"/>
-        </w:rPr>
-        <w:t>Thinking Procedurally</w:t>
       </w:r>
       <w:bookmarkEnd w:id="10"/>
     </w:p>
@@ -3268,12 +3665,12 @@
           <w:lang w:val="en-GB" w:bidi="ar-SA"/>
         </w:rPr>
       </w:pPr>
-      <w:bookmarkStart w:id="11" w:name="_Toc87606159"/>
-      <w:r>
-        <w:rPr>
-          <w:lang w:val="en-GB" w:bidi="ar-SA"/>
-        </w:rPr>
-        <w:t>Thinking Logically</w:t>
+      <w:bookmarkStart w:id="11" w:name="_Toc88039861"/>
+      <w:r>
+        <w:rPr>
+          <w:lang w:val="en-GB" w:bidi="ar-SA"/>
+        </w:rPr>
+        <w:t>Thinking Ahead</w:t>
       </w:r>
       <w:bookmarkEnd w:id="11"/>
     </w:p>
@@ -3291,12 +3688,12 @@
           <w:lang w:val="en-GB" w:bidi="ar-SA"/>
         </w:rPr>
       </w:pPr>
-      <w:bookmarkStart w:id="12" w:name="_Toc87606160"/>
-      <w:r>
-        <w:rPr>
-          <w:lang w:val="en-GB" w:bidi="ar-SA"/>
-        </w:rPr>
-        <w:t>Thinking Concurrently</w:t>
+      <w:bookmarkStart w:id="12" w:name="_Toc88039862"/>
+      <w:r>
+        <w:rPr>
+          <w:lang w:val="en-GB" w:bidi="ar-SA"/>
+        </w:rPr>
+        <w:t>Thinking Procedurally</w:t>
       </w:r>
       <w:bookmarkEnd w:id="12"/>
     </w:p>
@@ -3309,17 +3706,65 @@
     </w:p>
     <w:p>
       <w:pPr>
+        <w:pStyle w:val="Heading3"/>
+        <w:rPr>
+          <w:lang w:val="en-GB" w:bidi="ar-SA"/>
+        </w:rPr>
+      </w:pPr>
+      <w:bookmarkStart w:id="13" w:name="_Toc88039863"/>
+      <w:r>
+        <w:rPr>
+          <w:lang w:val="en-GB" w:bidi="ar-SA"/>
+        </w:rPr>
+        <w:t>Thinking Logically</w:t>
+      </w:r>
+      <w:bookmarkEnd w:id="13"/>
+    </w:p>
+    <w:p>
+      <w:pPr>
+        <w:rPr>
+          <w:lang w:val="en-GB" w:bidi="ar-SA"/>
+        </w:rPr>
+      </w:pPr>
+    </w:p>
+    <w:p>
+      <w:pPr>
+        <w:pStyle w:val="Heading3"/>
+        <w:rPr>
+          <w:lang w:val="en-GB" w:bidi="ar-SA"/>
+        </w:rPr>
+      </w:pPr>
+      <w:bookmarkStart w:id="14" w:name="_Toc88039864"/>
+      <w:r>
+        <w:rPr>
+          <w:lang w:val="en-GB" w:bidi="ar-SA"/>
+        </w:rPr>
+        <w:t>Thinking Concurrently</w:t>
+      </w:r>
+      <w:bookmarkEnd w:id="14"/>
+    </w:p>
+    <w:p>
+      <w:pPr>
+        <w:rPr>
+          <w:lang w:val="en-GB" w:bidi="ar-SA"/>
+        </w:rPr>
+      </w:pPr>
+    </w:p>
+    <w:p>
+      <w:pPr>
         <w:pStyle w:val="Heading2"/>
         <w:rPr>
           <w:lang w:val="en-GB" w:bidi="ar-SA"/>
         </w:rPr>
       </w:pPr>
+      <w:bookmarkStart w:id="15" w:name="_Toc88039865"/>
       <w:r>
         <w:rPr>
           <w:lang w:val="en-GB" w:bidi="ar-SA"/>
         </w:rPr>
         <w:t>Proposed Feature List</w:t>
       </w:r>
+      <w:bookmarkEnd w:id="15"/>
     </w:p>
     <w:tbl>
       <w:tblPr>
@@ -3616,14 +4061,14 @@
           <w:lang w:val="en-GB" w:bidi="ar-SA"/>
         </w:rPr>
       </w:pPr>
-      <w:bookmarkStart w:id="13" w:name="_Toc87606161"/>
+      <w:bookmarkStart w:id="16" w:name="_Toc88039866"/>
       <w:r>
         <w:rPr>
           <w:lang w:val="en-GB" w:bidi="ar-SA"/>
         </w:rPr>
         <w:t>Success Criteria</w:t>
       </w:r>
-      <w:bookmarkEnd w:id="13"/>
+      <w:bookmarkEnd w:id="16"/>
     </w:p>
     <w:p>
       <w:pPr>
@@ -3643,16 +4088,16 @@
       <w:pPr>
         <w:pStyle w:val="Heading1"/>
       </w:pPr>
-      <w:bookmarkStart w:id="14" w:name="_Toc242857918"/>
-      <w:bookmarkStart w:id="15" w:name="_Toc87606162"/>
+      <w:bookmarkStart w:id="17" w:name="_Toc242857918"/>
+      <w:bookmarkStart w:id="18" w:name="_Toc88039867"/>
       <w:r>
         <w:t xml:space="preserve">B. </w:t>
       </w:r>
       <w:r>
         <w:t>Design</w:t>
       </w:r>
-      <w:bookmarkEnd w:id="14"/>
-      <w:bookmarkEnd w:id="15"/>
+      <w:bookmarkEnd w:id="17"/>
+      <w:bookmarkEnd w:id="18"/>
     </w:p>
     <w:p>
       <w:pPr>
@@ -3752,14 +4197,14 @@
           <w:lang w:val="en-GB" w:bidi="ar-SA"/>
         </w:rPr>
       </w:pPr>
-      <w:bookmarkStart w:id="16" w:name="_Toc87606163"/>
+      <w:bookmarkStart w:id="19" w:name="_Toc88039868"/>
       <w:r>
         <w:rPr>
           <w:lang w:val="en-GB" w:bidi="ar-SA"/>
         </w:rPr>
         <w:t>Systems diagram</w:t>
       </w:r>
-      <w:bookmarkEnd w:id="16"/>
+      <w:bookmarkEnd w:id="19"/>
     </w:p>
     <w:p>
       <w:pPr>
@@ -3770,7 +4215,7 @@
           <w:szCs w:val="22"/>
         </w:rPr>
       </w:pPr>
-      <w:bookmarkStart w:id="17" w:name="_Toc242857920"/>
+      <w:bookmarkStart w:id="20" w:name="_Toc242857920"/>
       <w:r>
         <w:rPr>
           <w:caps/>
@@ -3780,7 +4225,6 @@
           <w:szCs w:val="22"/>
           <w:lang w:val="en-GB" w:eastAsia="en-GB" w:bidi="ar-SA"/>
         </w:rPr>
-        <w:lastRenderedPageBreak/>
         <w:drawing>
           <wp:inline distT="0" distB="0" distL="0" distR="0" wp14:anchorId="74936C89" wp14:editId="56B7B12A">
             <wp:extent cx="5868035" cy="3247949"/>
@@ -3789,7 +4233,7 @@
             <wp:cNvGraphicFramePr/>
             <a:graphic xmlns:a="http://schemas.openxmlformats.org/drawingml/2006/main">
               <a:graphicData uri="http://schemas.openxmlformats.org/drawingml/2006/diagram">
-                <dgm:relIds xmlns:dgm="http://schemas.openxmlformats.org/drawingml/2006/diagram" xmlns:r="http://schemas.openxmlformats.org/officeDocument/2006/relationships" r:dm="rId11" r:lo="rId12" r:qs="rId13" r:cs="rId14"/>
+                <dgm:relIds xmlns:dgm="http://schemas.openxmlformats.org/drawingml/2006/diagram" xmlns:r="http://schemas.openxmlformats.org/officeDocument/2006/relationships" r:dm="rId12" r:lo="rId13" r:qs="rId14" r:cs="rId15"/>
               </a:graphicData>
             </a:graphic>
           </wp:inline>
@@ -3800,11 +4244,11 @@
       <w:pPr>
         <w:pStyle w:val="Heading1"/>
       </w:pPr>
-      <w:bookmarkStart w:id="18" w:name="_Toc87606164"/>
+      <w:bookmarkStart w:id="21" w:name="_Toc88039869"/>
       <w:r>
         <w:t>C. Developing the coded solution (“The development story”)</w:t>
       </w:r>
-      <w:bookmarkEnd w:id="18"/>
+      <w:bookmarkEnd w:id="21"/>
     </w:p>
     <w:p>
       <w:pPr>
@@ -3901,11 +4345,11 @@
       <w:pPr>
         <w:pStyle w:val="Heading1"/>
       </w:pPr>
-      <w:bookmarkStart w:id="19" w:name="_Toc87606165"/>
+      <w:bookmarkStart w:id="22" w:name="_Toc88039870"/>
       <w:r>
         <w:t>D. Evaluation</w:t>
       </w:r>
-      <w:bookmarkEnd w:id="19"/>
+      <w:bookmarkEnd w:id="22"/>
     </w:p>
     <w:p>
       <w:pPr>
@@ -3998,7 +4442,7 @@
         <w:t xml:space="preserve">hat must go here.&gt; </w:t>
       </w:r>
     </w:p>
-    <w:bookmarkEnd w:id="17"/>
+    <w:bookmarkEnd w:id="20"/>
     <w:p>
       <w:pPr>
         <w:rPr>
@@ -4016,6 +4460,7 @@
         <w:rPr>
           <w:lang w:val="en-GB" w:bidi="ar-SA"/>
         </w:rPr>
+        <w:lastRenderedPageBreak/>
         <w:br w:type="page"/>
       </w:r>
     </w:p>
@@ -4026,7 +4471,7 @@
           <w:lang w:val="en-GB" w:bidi="ar-SA"/>
         </w:rPr>
       </w:pPr>
-      <w:bookmarkStart w:id="20" w:name="_Toc87606166"/>
+      <w:bookmarkStart w:id="23" w:name="_Toc88039871"/>
       <w:r>
         <w:rPr>
           <w:lang w:val="en-GB" w:bidi="ar-SA"/>
@@ -4034,7 +4479,7 @@
         <w:lastRenderedPageBreak/>
         <w:t>Project Appendixes</w:t>
       </w:r>
-      <w:bookmarkEnd w:id="20"/>
+      <w:bookmarkEnd w:id="23"/>
     </w:p>
     <w:p>
       <w:pPr>
@@ -4147,8 +4592,8 @@
       </w:r>
     </w:p>
     <w:sectPr>
-      <w:headerReference w:type="default" r:id="rId16"/>
-      <w:footerReference w:type="default" r:id="rId17"/>
+      <w:headerReference w:type="default" r:id="rId17"/>
+      <w:footerReference w:type="default" r:id="rId18"/>
       <w:pgSz w:w="12240" w:h="15840"/>
       <w:pgMar w:top="993" w:right="1440" w:bottom="1560" w:left="1440" w:header="708" w:footer="708" w:gutter="0"/>
       <w:cols w:space="708"/>
@@ -11024,7 +11469,7 @@
   </dgm:whole>
   <dgm:extLst>
     <a:ext uri="http://schemas.microsoft.com/office/drawing/2008/diagram">
-      <dsp:dataModelExt xmlns:dsp="http://schemas.microsoft.com/office/drawing/2008/diagram" relId="rId15" minVer="http://schemas.openxmlformats.org/drawingml/2006/diagram"/>
+      <dsp:dataModelExt xmlns:dsp="http://schemas.microsoft.com/office/drawing/2008/diagram" relId="rId16" minVer="http://schemas.openxmlformats.org/drawingml/2006/diagram"/>
     </a:ext>
   </dgm:extLst>
 </dgm:dataModel>

</xml_diff>

<commit_message>
Research 2 17 11 21
</commit_message>
<xml_diff>
--- a/H446-03 Project Alex.docx
+++ b/H446-03 Project Alex.docx
@@ -1,6 +1,6 @@
 
 <file path=word/document.xml><?xml version="1.0" encoding="utf-8"?>
-<w:document xmlns:wpc="http://schemas.microsoft.com/office/word/2010/wordprocessingCanvas" xmlns:cx="http://schemas.microsoft.com/office/drawing/2014/chartex" xmlns:cx1="http://schemas.microsoft.com/office/drawing/2015/9/8/chartex" xmlns:cx2="http://schemas.microsoft.com/office/drawing/2015/10/21/chartex" xmlns:cx3="http://schemas.microsoft.com/office/drawing/2016/5/9/chartex" xmlns:cx4="http://schemas.microsoft.com/office/drawing/2016/5/10/chartex" xmlns:cx5="http://schemas.microsoft.com/office/drawing/2016/5/11/chartex" xmlns:cx6="http://schemas.microsoft.com/office/drawing/2016/5/12/chartex" xmlns:cx7="http://schemas.microsoft.com/office/drawing/2016/5/13/chartex" xmlns:cx8="http://schemas.microsoft.com/office/drawing/2016/5/14/chartex" xmlns:mc="http://schemas.openxmlformats.org/markup-compatibility/2006" xmlns:aink="http://schemas.microsoft.com/office/drawing/2016/ink" xmlns:am3d="http://schemas.microsoft.com/office/drawing/2017/model3d" xmlns:o="urn:schemas-microsoft-com:office:office" xmlns:r="http://schemas.openxmlformats.org/officeDocument/2006/relationships" xmlns:m="http://schemas.openxmlformats.org/officeDocument/2006/math" xmlns:v="urn:schemas-microsoft-com:vml" xmlns:wp14="http://schemas.microsoft.com/office/word/2010/wordprocessingDrawing" xmlns:wp="http://schemas.openxmlformats.org/drawingml/2006/wordprocessingDrawing" xmlns:w10="urn:schemas-microsoft-com:office:word" xmlns:w="http://schemas.openxmlformats.org/wordprocessingml/2006/main" xmlns:w14="http://schemas.microsoft.com/office/word/2010/wordml" xmlns:w15="http://schemas.microsoft.com/office/word/2012/wordml" xmlns:w16cex="http://schemas.microsoft.com/office/word/2018/wordml/cex" xmlns:w16cid="http://schemas.microsoft.com/office/word/2016/wordml/cid" xmlns:w16="http://schemas.microsoft.com/office/word/2018/wordml" xmlns:w16se="http://schemas.microsoft.com/office/word/2015/wordml/symex" xmlns:wpg="http://schemas.microsoft.com/office/word/2010/wordprocessingGroup" xmlns:wpi="http://schemas.microsoft.com/office/word/2010/wordprocessingInk" xmlns:wne="http://schemas.microsoft.com/office/word/2006/wordml" xmlns:wps="http://schemas.microsoft.com/office/word/2010/wordprocessingShape" mc:Ignorable="w14 w15 w16se w16cid w16 w16cex wp14">
+<w:document xmlns:wpc="http://schemas.microsoft.com/office/word/2010/wordprocessingCanvas" xmlns:cx="http://schemas.microsoft.com/office/drawing/2014/chartex" xmlns:cx1="http://schemas.microsoft.com/office/drawing/2015/9/8/chartex" xmlns:cx2="http://schemas.microsoft.com/office/drawing/2015/10/21/chartex" xmlns:cx3="http://schemas.microsoft.com/office/drawing/2016/5/9/chartex" xmlns:cx4="http://schemas.microsoft.com/office/drawing/2016/5/10/chartex" xmlns:cx5="http://schemas.microsoft.com/office/drawing/2016/5/11/chartex" xmlns:cx6="http://schemas.microsoft.com/office/drawing/2016/5/12/chartex" xmlns:cx7="http://schemas.microsoft.com/office/drawing/2016/5/13/chartex" xmlns:cx8="http://schemas.microsoft.com/office/drawing/2016/5/14/chartex" xmlns:mc="http://schemas.openxmlformats.org/markup-compatibility/2006" xmlns:aink="http://schemas.microsoft.com/office/drawing/2016/ink" xmlns:am3d="http://schemas.microsoft.com/office/drawing/2017/model3d" xmlns:o="urn:schemas-microsoft-com:office:office" xmlns:r="http://schemas.openxmlformats.org/officeDocument/2006/relationships" xmlns:m="http://schemas.openxmlformats.org/officeDocument/2006/math" xmlns:v="urn:schemas-microsoft-com:vml" xmlns:wp14="http://schemas.microsoft.com/office/word/2010/wordprocessingDrawing" xmlns:wp="http://schemas.openxmlformats.org/drawingml/2006/wordprocessingDrawing" xmlns:w10="urn:schemas-microsoft-com:office:word" xmlns:w="http://schemas.openxmlformats.org/wordprocessingml/2006/main" xmlns:w14="http://schemas.microsoft.com/office/word/2010/wordml" xmlns:w15="http://schemas.microsoft.com/office/word/2012/wordml" xmlns:w16cex="http://schemas.microsoft.com/office/word/2018/wordml/cex" xmlns:w16cid="http://schemas.microsoft.com/office/word/2016/wordml/cid" xmlns:w16="http://schemas.microsoft.com/office/word/2018/wordml" xmlns:w16sdtdh="http://schemas.microsoft.com/office/word/2020/wordml/sdtdatahash" xmlns:w16se="http://schemas.microsoft.com/office/word/2015/wordml/symex" xmlns:wpg="http://schemas.microsoft.com/office/word/2010/wordprocessingGroup" xmlns:wpi="http://schemas.microsoft.com/office/word/2010/wordprocessingInk" xmlns:wne="http://schemas.microsoft.com/office/word/2006/wordml" xmlns:wps="http://schemas.microsoft.com/office/word/2010/wordprocessingShape" mc:Ignorable="w14 w15 w16se w16cid w16 w16cex w16sdtdh wp14">
   <w:body>
     <w:p>
       <w:pPr>
@@ -251,69 +251,115 @@
           <w:sz w:val="28"/>
           <w:szCs w:val="28"/>
         </w:rPr>
-        <w:t xml:space="preserve">Candidate Number : </w:t>
-      </w:r>
+        <w:t xml:space="preserve">Candidate </w:t>
+      </w:r>
+      <w:proofErr w:type="gramStart"/>
       <w:r>
         <w:rPr>
           <w:rFonts w:cs="Tahoma"/>
           <w:sz w:val="28"/>
           <w:szCs w:val="28"/>
         </w:rPr>
-        <w:tab/>
-        <w:t>&lt;INSERT CANDIDATE NUMBER&gt;</w:t>
-      </w:r>
-    </w:p>
-    <w:p>
-      <w:pPr>
-        <w:ind w:firstLine="720"/>
+        <w:t>Number :</w:t>
+      </w:r>
+      <w:proofErr w:type="gramEnd"/>
+      <w:r>
         <w:rPr>
           <w:rFonts w:cs="Tahoma"/>
           <w:sz w:val="28"/>
           <w:szCs w:val="28"/>
         </w:rPr>
-      </w:pPr>
+        <w:t xml:space="preserve"> </w:t>
+      </w:r>
       <w:r>
         <w:rPr>
           <w:rFonts w:cs="Tahoma"/>
           <w:sz w:val="28"/>
           <w:szCs w:val="28"/>
         </w:rPr>
-        <w:t>&lt;Institution Name&gt; :</w:t>
-      </w:r>
-      <w:r>
+        <w:tab/>
+        <w:t>&lt;INSERT CANDIDATE NUMBER&gt;</w:t>
+      </w:r>
+    </w:p>
+    <w:p>
+      <w:pPr>
+        <w:ind w:firstLine="720"/>
         <w:rPr>
           <w:rFonts w:cs="Tahoma"/>
           <w:sz w:val="28"/>
           <w:szCs w:val="28"/>
         </w:rPr>
-        <w:tab/>
-        <w:t>&lt;INSERT CENTRE NUMBER&gt;</w:t>
-      </w:r>
-    </w:p>
-    <w:p>
-      <w:pPr>
-        <w:ind w:firstLine="720"/>
+      </w:pPr>
+      <w:r>
         <w:rPr>
           <w:rFonts w:cs="Tahoma"/>
           <w:sz w:val="28"/>
           <w:szCs w:val="28"/>
         </w:rPr>
-      </w:pPr>
+        <w:t>&lt;Institution Name</w:t>
+      </w:r>
+      <w:proofErr w:type="gramStart"/>
       <w:r>
         <w:rPr>
           <w:rFonts w:cs="Tahoma"/>
           <w:sz w:val="28"/>
           <w:szCs w:val="28"/>
         </w:rPr>
-        <w:t>Title</w:t>
-      </w:r>
+        <w:t>&gt; :</w:t>
+      </w:r>
+      <w:proofErr w:type="gramEnd"/>
       <w:r>
         <w:rPr>
           <w:rFonts w:cs="Tahoma"/>
           <w:sz w:val="28"/>
           <w:szCs w:val="28"/>
         </w:rPr>
-        <w:t xml:space="preserve"> of Project : </w:t>
+        <w:tab/>
+        <w:t>&lt;INSERT CENTRE NUMBER&gt;</w:t>
+      </w:r>
+    </w:p>
+    <w:p>
+      <w:pPr>
+        <w:ind w:firstLine="720"/>
+        <w:rPr>
+          <w:rFonts w:cs="Tahoma"/>
+          <w:sz w:val="28"/>
+          <w:szCs w:val="28"/>
+        </w:rPr>
+      </w:pPr>
+      <w:r>
+        <w:rPr>
+          <w:rFonts w:cs="Tahoma"/>
+          <w:sz w:val="28"/>
+          <w:szCs w:val="28"/>
+        </w:rPr>
+        <w:t>Title</w:t>
+      </w:r>
+      <w:r>
+        <w:rPr>
+          <w:rFonts w:cs="Tahoma"/>
+          <w:sz w:val="28"/>
+          <w:szCs w:val="28"/>
+        </w:rPr>
+        <w:t xml:space="preserve"> of </w:t>
+      </w:r>
+      <w:proofErr w:type="gramStart"/>
+      <w:r>
+        <w:rPr>
+          <w:rFonts w:cs="Tahoma"/>
+          <w:sz w:val="28"/>
+          <w:szCs w:val="28"/>
+        </w:rPr>
+        <w:t>Project :</w:t>
+      </w:r>
+      <w:proofErr w:type="gramEnd"/>
+      <w:r>
+        <w:rPr>
+          <w:rFonts w:cs="Tahoma"/>
+          <w:sz w:val="28"/>
+          <w:szCs w:val="28"/>
+        </w:rPr>
+        <w:t xml:space="preserve"> </w:t>
       </w:r>
       <w:r>
         <w:rPr>
@@ -2530,23 +2576,25 @@
           <w:szCs w:val="22"/>
           <w:lang w:val="en-GB" w:bidi="ar-SA"/>
         </w:rPr>
-        <w:t xml:space="preserve"> to represent the target demographic. They are both 17 year old students who play videogames regularly. Their experience with similar games will allow them to give clear and well-judged feedback on my game, and how it compares to similar ones in the industry, allowing me to ensure my game meets the target demographics’ needs effectively. They are also close contacts, so I will be able to regularly receive </w:t>
-      </w:r>
+        <w:t xml:space="preserve"> to represent the target demographic. They are both </w:t>
+      </w:r>
+      <w:proofErr w:type="gramStart"/>
       <w:r>
         <w:rPr>
           <w:sz w:val="22"/>
           <w:szCs w:val="22"/>
           <w:lang w:val="en-GB" w:bidi="ar-SA"/>
         </w:rPr>
-        <w:t xml:space="preserve">incremental </w:t>
-      </w:r>
+        <w:t>17 year old</w:t>
+      </w:r>
+      <w:proofErr w:type="gramEnd"/>
       <w:r>
         <w:rPr>
           <w:sz w:val="22"/>
           <w:szCs w:val="22"/>
           <w:lang w:val="en-GB" w:bidi="ar-SA"/>
         </w:rPr>
-        <w:t xml:space="preserve">feedback throughout the </w:t>
+        <w:t xml:space="preserve"> students who play videogames regularly. Their experience with similar games will allow them to give clear and well-judged feedback on my game, and how it compares to similar ones in the industry, allowing me to ensure my game meets the target demographics’ needs effectively. They are also close contacts, so I will be able to regularly receive </w:t>
       </w:r>
       <w:r>
         <w:rPr>
@@ -2554,6 +2602,22 @@
           <w:szCs w:val="22"/>
           <w:lang w:val="en-GB" w:bidi="ar-SA"/>
         </w:rPr>
+        <w:t xml:space="preserve">incremental </w:t>
+      </w:r>
+      <w:r>
+        <w:rPr>
+          <w:sz w:val="22"/>
+          <w:szCs w:val="22"/>
+          <w:lang w:val="en-GB" w:bidi="ar-SA"/>
+        </w:rPr>
+        <w:t xml:space="preserve">feedback throughout the </w:t>
+      </w:r>
+      <w:r>
+        <w:rPr>
+          <w:sz w:val="22"/>
+          <w:szCs w:val="22"/>
+          <w:lang w:val="en-GB" w:bidi="ar-SA"/>
+        </w:rPr>
         <w:t>development process.</w:t>
       </w:r>
     </w:p>
@@ -2573,20 +2637,6 @@
     </w:p>
     <w:p>
       <w:pPr>
-        <w:rPr>
-          <w:lang w:val="en-GB" w:bidi="ar-SA"/>
-        </w:rPr>
-      </w:pPr>
-    </w:p>
-    <w:p>
-      <w:pPr>
-        <w:rPr>
-          <w:lang w:val="en-GB" w:bidi="ar-SA"/>
-        </w:rPr>
-      </w:pPr>
-    </w:p>
-    <w:p>
-      <w:pPr>
         <w:pStyle w:val="Heading2"/>
         <w:rPr>
           <w:lang w:val="en-GB" w:bidi="ar-SA"/>
@@ -2597,6 +2647,7 @@
         <w:rPr>
           <w:lang w:val="en-GB" w:bidi="ar-SA"/>
         </w:rPr>
+        <w:lastRenderedPageBreak/>
         <w:t xml:space="preserve">Game </w:t>
       </w:r>
       <w:r>
@@ -2815,15 +2866,25 @@
           <w:szCs w:val="22"/>
           <w:lang w:val="en-GB" w:bidi="ar-SA"/>
         </w:rPr>
-        <w:t xml:space="preserve">. </w:t>
+        <w:t>.</w:t>
       </w:r>
     </w:p>
     <w:p>
       <w:pPr>
         <w:rPr>
-          <w:lang w:val="en-GB" w:bidi="ar-SA"/>
-        </w:rPr>
-      </w:pPr>
+          <w:sz w:val="22"/>
+          <w:szCs w:val="22"/>
+          <w:lang w:val="en-GB" w:bidi="ar-SA"/>
+        </w:rPr>
+      </w:pPr>
+      <w:r>
+        <w:rPr>
+          <w:sz w:val="22"/>
+          <w:szCs w:val="22"/>
+          <w:lang w:val="en-GB" w:bidi="ar-SA"/>
+        </w:rPr>
+        <w:t xml:space="preserve"> </w:t>
+      </w:r>
       <w:r>
         <w:rPr>
           <w:color w:val="FF0000"/>
@@ -2832,7 +2893,6 @@
           <w:u w:val="single"/>
           <w:lang w:val="en-GB" w:bidi="ar-SA"/>
         </w:rPr>
-        <w:lastRenderedPageBreak/>
         <w:t>Main menu:</w:t>
       </w:r>
       <w:r>
@@ -2898,6 +2958,7 @@
           <w:szCs w:val="22"/>
           <w:lang w:val="en-GB" w:bidi="ar-SA"/>
         </w:rPr>
+        <w:lastRenderedPageBreak/>
         <w:t>The game’s main menu is the first thing that a potential player sees, therefore it is designed to introduce the players to the game, setting the colour scheme, theme, and branding. To help new players learn the game, there is a question mark button, which shows the controls, how to play the game and the language used to describe gameplay.</w:t>
       </w:r>
       <w:r>
@@ -2986,7 +3047,6 @@
           <w:u w:val="single"/>
           <w:lang w:val="en-GB" w:bidi="ar-SA"/>
         </w:rPr>
-        <w:lastRenderedPageBreak/>
         <w:drawing>
           <wp:inline distT="0" distB="0" distL="0" distR="0" wp14:anchorId="08135885" wp14:editId="3130CE14">
             <wp:extent cx="5943600" cy="4040505"/>
@@ -3038,7 +3098,25 @@
           <w:szCs w:val="22"/>
           <w:lang w:val="en-GB" w:bidi="ar-SA"/>
         </w:rPr>
-        <w:t>The main game screen reuses the elements of the menu, so is familiar, though now all the elements are used. The bright colours on a dark background makes the game easier to look at, as well as distinguishing the individual sprites in the game and drawing the user’s attention to the important features. The indicator of where the blocks will fall makes it easier for the user to see what the game will do next(where the block will land), reducing the chance of the user placing a block in the wrong place – this makes the game less annoying and therefore more enjoyable for the user; my game must also focus on this to meet the user’s needs.</w:t>
+        <w:t xml:space="preserve">The main game screen reuses the elements of the menu, so is familiar, though now all the elements are used. The bright </w:t>
+      </w:r>
+      <w:proofErr w:type="gramStart"/>
+      <w:r>
+        <w:rPr>
+          <w:sz w:val="22"/>
+          <w:szCs w:val="22"/>
+          <w:lang w:val="en-GB" w:bidi="ar-SA"/>
+        </w:rPr>
+        <w:t>colours</w:t>
+      </w:r>
+      <w:proofErr w:type="gramEnd"/>
+      <w:r>
+        <w:rPr>
+          <w:sz w:val="22"/>
+          <w:szCs w:val="22"/>
+          <w:lang w:val="en-GB" w:bidi="ar-SA"/>
+        </w:rPr>
+        <w:t xml:space="preserve"> on a dark background makes the game easier to look at, as well as distinguishing the individual sprites in the game and drawing the user’s attention to the important features. The indicator of where the blocks will fall makes it easier for the user to see what the game will do next(where the block will land), reducing the chance of the user placing a block in the wrong place – this makes the game less annoying and therefore more enjoyable for the user; my game must also focus on this to meet the user’s needs.</w:t>
       </w:r>
       <w:r>
         <w:rPr>
@@ -3067,12 +3145,34 @@
           <w:u w:val="single"/>
           <w:lang w:val="en-GB" w:bidi="ar-SA"/>
         </w:rPr>
-        <w:t>Pause Menu:</w:t>
+        <w:br w:type="page"/>
       </w:r>
     </w:p>
     <w:p>
       <w:pPr>
         <w:rPr>
+          <w:color w:val="FF0000"/>
+          <w:sz w:val="24"/>
+          <w:szCs w:val="24"/>
+          <w:u w:val="single"/>
+          <w:lang w:val="en-GB" w:bidi="ar-SA"/>
+        </w:rPr>
+      </w:pPr>
+      <w:r>
+        <w:rPr>
+          <w:color w:val="FF0000"/>
+          <w:sz w:val="24"/>
+          <w:szCs w:val="24"/>
+          <w:u w:val="single"/>
+          <w:lang w:val="en-GB" w:bidi="ar-SA"/>
+        </w:rPr>
+        <w:lastRenderedPageBreak/>
+        <w:t>Pause Menu:</w:t>
+      </w:r>
+    </w:p>
+    <w:p>
+      <w:pPr>
+        <w:rPr>
           <w:lang w:val="en-GB" w:bidi="ar-SA"/>
         </w:rPr>
       </w:pPr>
@@ -3081,7 +3181,6 @@
           <w:noProof/>
           <w:lang w:val="en-GB" w:bidi="ar-SA"/>
         </w:rPr>
-        <w:lastRenderedPageBreak/>
         <w:drawing>
           <wp:inline distT="0" distB="0" distL="0" distR="0" wp14:anchorId="7E855BCD" wp14:editId="2511BA10">
             <wp:extent cx="5943600" cy="3023870"/>
@@ -3146,15 +3245,6 @@
     </w:p>
     <w:p>
       <w:pPr>
-        <w:rPr>
-          <w:sz w:val="22"/>
-          <w:szCs w:val="22"/>
-          <w:lang w:val="en-GB" w:bidi="ar-SA"/>
-        </w:rPr>
-      </w:pPr>
-    </w:p>
-    <w:p>
-      <w:pPr>
         <w:pStyle w:val="Heading2"/>
         <w:rPr>
           <w:lang w:val="en-GB" w:bidi="ar-SA"/>
@@ -3218,16 +3308,14 @@
         </w:rPr>
         <w:t xml:space="preserve"> and dialogue boxes from NPCs. The narration is triggered by the player finding letters, which are placed in longer, labyrinth style levels which are less challenging, allowing the player to absorb the story. The storyline adds depth and reason to the game, giving the player a reason to progress to the next area to further understand the situation. This makes for a more immersive and engaging gaming experience, though a </w:t>
       </w:r>
-      <w:proofErr w:type="spellStart"/>
       <w:r>
         <w:rPr>
           <w:sz w:val="22"/>
           <w:szCs w:val="22"/>
           <w:lang w:val="en-GB" w:bidi="ar-SA"/>
         </w:rPr>
-        <w:t>goods</w:t>
-      </w:r>
-      <w:proofErr w:type="spellEnd"/>
+        <w:t>good</w:t>
+      </w:r>
       <w:r>
         <w:rPr>
           <w:sz w:val="22"/>
@@ -3248,10 +3336,8 @@
     <w:p>
       <w:pPr>
         <w:rPr>
-          <w:color w:val="FF0000"/>
           <w:sz w:val="22"/>
           <w:szCs w:val="22"/>
-          <w:u w:val="single"/>
           <w:lang w:val="en-GB" w:bidi="ar-SA"/>
         </w:rPr>
       </w:pPr>
@@ -3295,7 +3381,7 @@
           <w:lang w:val="en-GB" w:bidi="ar-SA"/>
         </w:rPr>
         <w:drawing>
-          <wp:inline distT="0" distB="0" distL="0" distR="0" wp14:anchorId="055DA743" wp14:editId="4513B717">
+          <wp:inline distT="0" distB="0" distL="0" distR="0" wp14:anchorId="055DA743" wp14:editId="1AB9D8EB">
             <wp:extent cx="5943600" cy="3695065"/>
             <wp:effectExtent l="0" t="0" r="0" b="635"/>
             <wp:docPr id="7" name="Picture 7" descr="Graphical user interface, diagram, schematic&#10;&#10;Description automatically generated"/>
@@ -3447,40 +3533,90 @@
           <w:u w:val="single"/>
           <w:lang w:val="en-GB" w:bidi="ar-SA"/>
         </w:rPr>
+        <w:br w:type="page"/>
+      </w:r>
+      <w:r>
+        <w:rPr>
+          <w:color w:val="FF0000"/>
+          <w:sz w:val="22"/>
+          <w:szCs w:val="22"/>
+          <w:u w:val="single"/>
+          <w:lang w:val="en-GB" w:bidi="ar-SA"/>
+        </w:rPr>
+        <w:lastRenderedPageBreak/>
         <w:t>Pause Menu:</w:t>
       </w:r>
     </w:p>
     <w:p>
       <w:pPr>
         <w:rPr>
+          <w:color w:val="FF0000"/>
           <w:sz w:val="22"/>
           <w:szCs w:val="22"/>
-          <w:lang w:val="en-GB" w:bidi="ar-SA"/>
-        </w:rPr>
-      </w:pPr>
-      <w:r>
-        <w:rPr>
+          <w:u w:val="single"/>
+          <w:lang w:val="en-GB" w:bidi="ar-SA"/>
+        </w:rPr>
+      </w:pPr>
+      <w:r>
+        <w:rPr>
+          <w:color w:val="FF0000"/>
           <w:sz w:val="22"/>
           <w:szCs w:val="22"/>
-          <w:lang w:val="en-GB" w:bidi="ar-SA"/>
-        </w:rPr>
-        <w:t>The pause menu allows the user to pause the game, allowing them to return to it later.</w:t>
-      </w:r>
-      <w:r>
+          <w:u w:val="single"/>
+          <w:lang w:val="en-GB" w:bidi="ar-SA"/>
+        </w:rPr>
+        <w:drawing>
+          <wp:inline distT="0" distB="0" distL="0" distR="0" wp14:anchorId="41C05392" wp14:editId="7F3EE420">
+            <wp:extent cx="5943600" cy="3662045"/>
+            <wp:effectExtent l="0" t="0" r="0" b="0"/>
+            <wp:docPr id="8" name="Picture 8" descr="A picture containing timeline&#10;&#10;Description automatically generated"/>
+            <wp:cNvGraphicFramePr>
+              <a:graphicFrameLocks xmlns:a="http://schemas.openxmlformats.org/drawingml/2006/main" noChangeAspect="1"/>
+            </wp:cNvGraphicFramePr>
+            <a:graphic xmlns:a="http://schemas.openxmlformats.org/drawingml/2006/main">
+              <a:graphicData uri="http://schemas.openxmlformats.org/drawingml/2006/picture">
+                <pic:pic xmlns:pic="http://schemas.openxmlformats.org/drawingml/2006/picture">
+                  <pic:nvPicPr>
+                    <pic:cNvPr id="8" name="Picture 8" descr="A picture containing timeline&#10;&#10;Description automatically generated"/>
+                    <pic:cNvPicPr/>
+                  </pic:nvPicPr>
+                  <pic:blipFill>
+                    <a:blip r:embed="rId12"/>
+                    <a:stretch>
+                      <a:fillRect/>
+                    </a:stretch>
+                  </pic:blipFill>
+                  <pic:spPr>
+                    <a:xfrm>
+                      <a:off x="0" y="0"/>
+                      <a:ext cx="5943600" cy="3662045"/>
+                    </a:xfrm>
+                    <a:prstGeom prst="rect">
+                      <a:avLst/>
+                    </a:prstGeom>
+                  </pic:spPr>
+                </pic:pic>
+              </a:graphicData>
+            </a:graphic>
+          </wp:inline>
+        </w:drawing>
+      </w:r>
+    </w:p>
+    <w:p>
+      <w:pPr>
         <w:rPr>
           <w:sz w:val="22"/>
           <w:szCs w:val="22"/>
           <w:lang w:val="en-GB" w:bidi="ar-SA"/>
         </w:rPr>
-        <w:t xml:space="preserve"> It also provides some configuration menus for the user to tailor their experience to their needs</w:t>
-      </w:r>
+      </w:pPr>
       <w:r>
         <w:rPr>
           <w:sz w:val="22"/>
           <w:szCs w:val="22"/>
           <w:lang w:val="en-GB" w:bidi="ar-SA"/>
         </w:rPr>
-        <w:t xml:space="preserve">. This includes a controls menu, where the user can learn the controls or configure them, a video menu where the user can configure the display resolution and full screen. It also has a colour blind accessibility option, which is </w:t>
+        <w:t>The pause menu allows the user to pause the game, allowing them to return to it later.</w:t>
       </w:r>
       <w:r>
         <w:rPr>
@@ -3488,8 +3624,7 @@
           <w:szCs w:val="22"/>
           <w:lang w:val="en-GB" w:bidi="ar-SA"/>
         </w:rPr>
-        <w:lastRenderedPageBreak/>
-        <w:t xml:space="preserve">important as being able to distinguish colours is critical to the game, ensuring the game can be played by all potential stakeholders. The audio menu allows the user to control the volumes of different aspects of the game to their liking. These are all </w:t>
+        <w:t xml:space="preserve"> It also provides some configuration menus for the user to tailor their experience to their needs</w:t>
       </w:r>
       <w:r>
         <w:rPr>
@@ -3497,7 +3632,7 @@
           <w:szCs w:val="22"/>
           <w:lang w:val="en-GB" w:bidi="ar-SA"/>
         </w:rPr>
-        <w:t>quality-of-life</w:t>
+        <w:t xml:space="preserve">. This includes a controls menu, where the user can learn the controls or configure them, a video menu where the user can configure the display resolution and full screen. It also has a </w:t>
       </w:r>
       <w:r>
         <w:rPr>
@@ -3505,7 +3640,7 @@
           <w:szCs w:val="22"/>
           <w:lang w:val="en-GB" w:bidi="ar-SA"/>
         </w:rPr>
-        <w:t xml:space="preserve"> features, which</w:t>
+        <w:t>colour-blind</w:t>
       </w:r>
       <w:r>
         <w:rPr>
@@ -3513,7 +3648,31 @@
           <w:szCs w:val="22"/>
           <w:lang w:val="en-GB" w:bidi="ar-SA"/>
         </w:rPr>
-        <w:t xml:space="preserve"> enhances the rest of the user experience, and therefore will need to be a part of my game if it is to be enjoyable to play. </w:t>
+        <w:t xml:space="preserve"> accessibility option, which is important as being able to distinguish colours is critical to the game, ensuring the game can be played by all potential stakeholders. The audio menu allows the user to control the volumes of different aspects of the game to their liking. These are all </w:t>
+      </w:r>
+      <w:r>
+        <w:rPr>
+          <w:sz w:val="22"/>
+          <w:szCs w:val="22"/>
+          <w:lang w:val="en-GB" w:bidi="ar-SA"/>
+        </w:rPr>
+        <w:t>quality-of-life</w:t>
+      </w:r>
+      <w:r>
+        <w:rPr>
+          <w:sz w:val="22"/>
+          <w:szCs w:val="22"/>
+          <w:lang w:val="en-GB" w:bidi="ar-SA"/>
+        </w:rPr>
+        <w:t xml:space="preserve"> features, which</w:t>
+      </w:r>
+      <w:r>
+        <w:rPr>
+          <w:sz w:val="22"/>
+          <w:szCs w:val="22"/>
+          <w:lang w:val="en-GB" w:bidi="ar-SA"/>
+        </w:rPr>
+        <w:t xml:space="preserve"> enhance the rest of the user experience, and therefore will need to be a part of my game if it is to be enjoyable to play. </w:t>
       </w:r>
     </w:p>
     <w:p>
@@ -3549,13 +3708,23 @@
           <w:lang w:val="en-GB" w:bidi="ar-SA"/>
         </w:rPr>
       </w:pPr>
+      <w:proofErr w:type="gramStart"/>
       <w:r>
         <w:rPr>
           <w:sz w:val="22"/>
           <w:szCs w:val="22"/>
           <w:lang w:val="en-GB" w:bidi="ar-SA"/>
         </w:rPr>
-        <w:t>In order to gauge the needs of a larger group of potential stakeholders, I will use a survey to collect their opinion on</w:t>
+        <w:t>In order to</w:t>
+      </w:r>
+      <w:proofErr w:type="gramEnd"/>
+      <w:r>
+        <w:rPr>
+          <w:sz w:val="22"/>
+          <w:szCs w:val="22"/>
+          <w:lang w:val="en-GB" w:bidi="ar-SA"/>
+        </w:rPr>
+        <w:t xml:space="preserve"> gauge the needs of a larger group of potential stakeholders, I will use a survey to collect their opinion on</w:t>
       </w:r>
       <w:r>
         <w:rPr>
@@ -3617,6 +3786,7 @@
         <w:rPr>
           <w:lang w:val="en-GB" w:bidi="ar-SA"/>
         </w:rPr>
+        <w:lastRenderedPageBreak/>
         <w:t>Why this Solution is Suited to a Computation Solution</w:t>
       </w:r>
       <w:bookmarkEnd w:id="9"/>
@@ -4225,6 +4395,7 @@
           <w:szCs w:val="22"/>
           <w:lang w:val="en-GB" w:eastAsia="en-GB" w:bidi="ar-SA"/>
         </w:rPr>
+        <w:lastRenderedPageBreak/>
         <w:drawing>
           <wp:inline distT="0" distB="0" distL="0" distR="0" wp14:anchorId="74936C89" wp14:editId="56B7B12A">
             <wp:extent cx="5868035" cy="3247949"/>
@@ -4233,7 +4404,7 @@
             <wp:cNvGraphicFramePr/>
             <a:graphic xmlns:a="http://schemas.openxmlformats.org/drawingml/2006/main">
               <a:graphicData uri="http://schemas.openxmlformats.org/drawingml/2006/diagram">
-                <dgm:relIds xmlns:dgm="http://schemas.openxmlformats.org/drawingml/2006/diagram" xmlns:r="http://schemas.openxmlformats.org/officeDocument/2006/relationships" r:dm="rId12" r:lo="rId13" r:qs="rId14" r:cs="rId15"/>
+                <dgm:relIds xmlns:dgm="http://schemas.openxmlformats.org/drawingml/2006/diagram" xmlns:r="http://schemas.openxmlformats.org/officeDocument/2006/relationships" r:dm="rId13" r:lo="rId14" r:qs="rId15" r:cs="rId16"/>
               </a:graphicData>
             </a:graphic>
           </wp:inline>
@@ -4460,7 +4631,6 @@
         <w:rPr>
           <w:lang w:val="en-GB" w:bidi="ar-SA"/>
         </w:rPr>
-        <w:lastRenderedPageBreak/>
         <w:br w:type="page"/>
       </w:r>
     </w:p>
@@ -4592,8 +4762,8 @@
       </w:r>
     </w:p>
     <w:sectPr>
-      <w:headerReference w:type="default" r:id="rId17"/>
-      <w:footerReference w:type="default" r:id="rId18"/>
+      <w:headerReference w:type="default" r:id="rId18"/>
+      <w:footerReference w:type="default" r:id="rId19"/>
       <w:pgSz w:w="12240" w:h="15840"/>
       <w:pgMar w:top="993" w:right="1440" w:bottom="1560" w:left="1440" w:header="708" w:footer="708" w:gutter="0"/>
       <w:cols w:space="708"/>
@@ -4604,7 +4774,7 @@
 </file>
 
 <file path=word/endnotes.xml><?xml version="1.0" encoding="utf-8"?>
-<w:endnotes xmlns:wpc="http://schemas.microsoft.com/office/word/2010/wordprocessingCanvas" xmlns:cx="http://schemas.microsoft.com/office/drawing/2014/chartex" xmlns:cx1="http://schemas.microsoft.com/office/drawing/2015/9/8/chartex" xmlns:cx2="http://schemas.microsoft.com/office/drawing/2015/10/21/chartex" xmlns:cx3="http://schemas.microsoft.com/office/drawing/2016/5/9/chartex" xmlns:cx4="http://schemas.microsoft.com/office/drawing/2016/5/10/chartex" xmlns:cx5="http://schemas.microsoft.com/office/drawing/2016/5/11/chartex" xmlns:cx6="http://schemas.microsoft.com/office/drawing/2016/5/12/chartex" xmlns:cx7="http://schemas.microsoft.com/office/drawing/2016/5/13/chartex" xmlns:cx8="http://schemas.microsoft.com/office/drawing/2016/5/14/chartex" xmlns:mc="http://schemas.openxmlformats.org/markup-compatibility/2006" xmlns:aink="http://schemas.microsoft.com/office/drawing/2016/ink" xmlns:am3d="http://schemas.microsoft.com/office/drawing/2017/model3d" xmlns:o="urn:schemas-microsoft-com:office:office" xmlns:r="http://schemas.openxmlformats.org/officeDocument/2006/relationships" xmlns:m="http://schemas.openxmlformats.org/officeDocument/2006/math" xmlns:v="urn:schemas-microsoft-com:vml" xmlns:wp14="http://schemas.microsoft.com/office/word/2010/wordprocessingDrawing" xmlns:wp="http://schemas.openxmlformats.org/drawingml/2006/wordprocessingDrawing" xmlns:w10="urn:schemas-microsoft-com:office:word" xmlns:w="http://schemas.openxmlformats.org/wordprocessingml/2006/main" xmlns:w14="http://schemas.microsoft.com/office/word/2010/wordml" xmlns:w15="http://schemas.microsoft.com/office/word/2012/wordml" xmlns:w16cex="http://schemas.microsoft.com/office/word/2018/wordml/cex" xmlns:w16cid="http://schemas.microsoft.com/office/word/2016/wordml/cid" xmlns:w16="http://schemas.microsoft.com/office/word/2018/wordml" xmlns:w16se="http://schemas.microsoft.com/office/word/2015/wordml/symex" xmlns:wpg="http://schemas.microsoft.com/office/word/2010/wordprocessingGroup" xmlns:wpi="http://schemas.microsoft.com/office/word/2010/wordprocessingInk" xmlns:wne="http://schemas.microsoft.com/office/word/2006/wordml" xmlns:wps="http://schemas.microsoft.com/office/word/2010/wordprocessingShape" mc:Ignorable="w14 w15 w16se w16cid w16 w16cex wp14">
+<w:endnotes xmlns:wpc="http://schemas.microsoft.com/office/word/2010/wordprocessingCanvas" xmlns:cx="http://schemas.microsoft.com/office/drawing/2014/chartex" xmlns:cx1="http://schemas.microsoft.com/office/drawing/2015/9/8/chartex" xmlns:cx2="http://schemas.microsoft.com/office/drawing/2015/10/21/chartex" xmlns:cx3="http://schemas.microsoft.com/office/drawing/2016/5/9/chartex" xmlns:cx4="http://schemas.microsoft.com/office/drawing/2016/5/10/chartex" xmlns:cx5="http://schemas.microsoft.com/office/drawing/2016/5/11/chartex" xmlns:cx6="http://schemas.microsoft.com/office/drawing/2016/5/12/chartex" xmlns:cx7="http://schemas.microsoft.com/office/drawing/2016/5/13/chartex" xmlns:cx8="http://schemas.microsoft.com/office/drawing/2016/5/14/chartex" xmlns:mc="http://schemas.openxmlformats.org/markup-compatibility/2006" xmlns:aink="http://schemas.microsoft.com/office/drawing/2016/ink" xmlns:am3d="http://schemas.microsoft.com/office/drawing/2017/model3d" xmlns:o="urn:schemas-microsoft-com:office:office" xmlns:r="http://schemas.openxmlformats.org/officeDocument/2006/relationships" xmlns:m="http://schemas.openxmlformats.org/officeDocument/2006/math" xmlns:v="urn:schemas-microsoft-com:vml" xmlns:wp14="http://schemas.microsoft.com/office/word/2010/wordprocessingDrawing" xmlns:wp="http://schemas.openxmlformats.org/drawingml/2006/wordprocessingDrawing" xmlns:w10="urn:schemas-microsoft-com:office:word" xmlns:w="http://schemas.openxmlformats.org/wordprocessingml/2006/main" xmlns:w14="http://schemas.microsoft.com/office/word/2010/wordml" xmlns:w15="http://schemas.microsoft.com/office/word/2012/wordml" xmlns:w16cex="http://schemas.microsoft.com/office/word/2018/wordml/cex" xmlns:w16cid="http://schemas.microsoft.com/office/word/2016/wordml/cid" xmlns:w16="http://schemas.microsoft.com/office/word/2018/wordml" xmlns:w16sdtdh="http://schemas.microsoft.com/office/word/2020/wordml/sdtdatahash" xmlns:w16se="http://schemas.microsoft.com/office/word/2015/wordml/symex" xmlns:wpg="http://schemas.microsoft.com/office/word/2010/wordprocessingGroup" xmlns:wpi="http://schemas.microsoft.com/office/word/2010/wordprocessingInk" xmlns:wne="http://schemas.microsoft.com/office/word/2006/wordml" xmlns:wps="http://schemas.microsoft.com/office/word/2010/wordprocessingShape" mc:Ignorable="w14 w15 w16se w16cid w16 w16cex w16sdtdh wp14">
   <w:endnote w:type="separator" w:id="-1">
     <w:p>
       <w:pPr>
@@ -4629,7 +4799,7 @@
 </file>
 
 <file path=word/footer1.xml><?xml version="1.0" encoding="utf-8"?>
-<w:ftr xmlns:wpc="http://schemas.microsoft.com/office/word/2010/wordprocessingCanvas" xmlns:cx="http://schemas.microsoft.com/office/drawing/2014/chartex" xmlns:cx1="http://schemas.microsoft.com/office/drawing/2015/9/8/chartex" xmlns:cx2="http://schemas.microsoft.com/office/drawing/2015/10/21/chartex" xmlns:cx3="http://schemas.microsoft.com/office/drawing/2016/5/9/chartex" xmlns:cx4="http://schemas.microsoft.com/office/drawing/2016/5/10/chartex" xmlns:cx5="http://schemas.microsoft.com/office/drawing/2016/5/11/chartex" xmlns:cx6="http://schemas.microsoft.com/office/drawing/2016/5/12/chartex" xmlns:cx7="http://schemas.microsoft.com/office/drawing/2016/5/13/chartex" xmlns:cx8="http://schemas.microsoft.com/office/drawing/2016/5/14/chartex" xmlns:mc="http://schemas.openxmlformats.org/markup-compatibility/2006" xmlns:aink="http://schemas.microsoft.com/office/drawing/2016/ink" xmlns:am3d="http://schemas.microsoft.com/office/drawing/2017/model3d" xmlns:o="urn:schemas-microsoft-com:office:office" xmlns:r="http://schemas.openxmlformats.org/officeDocument/2006/relationships" xmlns:m="http://schemas.openxmlformats.org/officeDocument/2006/math" xmlns:v="urn:schemas-microsoft-com:vml" xmlns:wp14="http://schemas.microsoft.com/office/word/2010/wordprocessingDrawing" xmlns:wp="http://schemas.openxmlformats.org/drawingml/2006/wordprocessingDrawing" xmlns:w10="urn:schemas-microsoft-com:office:word" xmlns:w="http://schemas.openxmlformats.org/wordprocessingml/2006/main" xmlns:w14="http://schemas.microsoft.com/office/word/2010/wordml" xmlns:w15="http://schemas.microsoft.com/office/word/2012/wordml" xmlns:w16cex="http://schemas.microsoft.com/office/word/2018/wordml/cex" xmlns:w16cid="http://schemas.microsoft.com/office/word/2016/wordml/cid" xmlns:w16="http://schemas.microsoft.com/office/word/2018/wordml" xmlns:w16se="http://schemas.microsoft.com/office/word/2015/wordml/symex" xmlns:wpg="http://schemas.microsoft.com/office/word/2010/wordprocessingGroup" xmlns:wpi="http://schemas.microsoft.com/office/word/2010/wordprocessingInk" xmlns:wne="http://schemas.microsoft.com/office/word/2006/wordml" xmlns:wps="http://schemas.microsoft.com/office/word/2010/wordprocessingShape" mc:Ignorable="w14 w15 w16se w16cid w16 w16cex wp14">
+<w:ftr xmlns:wpc="http://schemas.microsoft.com/office/word/2010/wordprocessingCanvas" xmlns:cx="http://schemas.microsoft.com/office/drawing/2014/chartex" xmlns:cx1="http://schemas.microsoft.com/office/drawing/2015/9/8/chartex" xmlns:cx2="http://schemas.microsoft.com/office/drawing/2015/10/21/chartex" xmlns:cx3="http://schemas.microsoft.com/office/drawing/2016/5/9/chartex" xmlns:cx4="http://schemas.microsoft.com/office/drawing/2016/5/10/chartex" xmlns:cx5="http://schemas.microsoft.com/office/drawing/2016/5/11/chartex" xmlns:cx6="http://schemas.microsoft.com/office/drawing/2016/5/12/chartex" xmlns:cx7="http://schemas.microsoft.com/office/drawing/2016/5/13/chartex" xmlns:cx8="http://schemas.microsoft.com/office/drawing/2016/5/14/chartex" xmlns:mc="http://schemas.openxmlformats.org/markup-compatibility/2006" xmlns:aink="http://schemas.microsoft.com/office/drawing/2016/ink" xmlns:am3d="http://schemas.microsoft.com/office/drawing/2017/model3d" xmlns:o="urn:schemas-microsoft-com:office:office" xmlns:r="http://schemas.openxmlformats.org/officeDocument/2006/relationships" xmlns:m="http://schemas.openxmlformats.org/officeDocument/2006/math" xmlns:v="urn:schemas-microsoft-com:vml" xmlns:wp14="http://schemas.microsoft.com/office/word/2010/wordprocessingDrawing" xmlns:wp="http://schemas.openxmlformats.org/drawingml/2006/wordprocessingDrawing" xmlns:w10="urn:schemas-microsoft-com:office:word" xmlns:w="http://schemas.openxmlformats.org/wordprocessingml/2006/main" xmlns:w14="http://schemas.microsoft.com/office/word/2010/wordml" xmlns:w15="http://schemas.microsoft.com/office/word/2012/wordml" xmlns:w16cex="http://schemas.microsoft.com/office/word/2018/wordml/cex" xmlns:w16cid="http://schemas.microsoft.com/office/word/2016/wordml/cid" xmlns:w16="http://schemas.microsoft.com/office/word/2018/wordml" xmlns:w16sdtdh="http://schemas.microsoft.com/office/word/2020/wordml/sdtdatahash" xmlns:w16se="http://schemas.microsoft.com/office/word/2015/wordml/symex" xmlns:wpg="http://schemas.microsoft.com/office/word/2010/wordprocessingGroup" xmlns:wpi="http://schemas.microsoft.com/office/word/2010/wordprocessingInk" xmlns:wne="http://schemas.microsoft.com/office/word/2006/wordml" xmlns:wps="http://schemas.microsoft.com/office/word/2010/wordprocessingShape" mc:Ignorable="w14 w15 w16se w16cid w16 w16cex w16sdtdh wp14">
   <w:p>
     <w:pPr>
       <w:jc w:val="right"/>
@@ -4671,27 +4841,14 @@
         <w:r>
           <w:t xml:space="preserve"> of </w:t>
         </w:r>
-        <w:r>
-          <w:fldChar w:fldCharType="begin"/>
-        </w:r>
-        <w:r>
-          <w:instrText xml:space="preserve"> NUMPAGES  </w:instrText>
-        </w:r>
-        <w:r>
-          <w:fldChar w:fldCharType="separate"/>
-        </w:r>
-        <w:r>
-          <w:rPr>
-            <w:noProof/>
-          </w:rPr>
-          <w:t>4</w:t>
-        </w:r>
-        <w:r>
-          <w:rPr>
-            <w:noProof/>
-          </w:rPr>
-          <w:fldChar w:fldCharType="end"/>
-        </w:r>
+        <w:fldSimple w:instr=" NUMPAGES  ">
+          <w:r>
+            <w:rPr>
+              <w:noProof/>
+            </w:rPr>
+            <w:t>4</w:t>
+          </w:r>
+        </w:fldSimple>
       </w:sdtContent>
     </w:sdt>
   </w:p>
@@ -4704,7 +4861,7 @@
 </file>
 
 <file path=word/footnotes.xml><?xml version="1.0" encoding="utf-8"?>
-<w:footnotes xmlns:wpc="http://schemas.microsoft.com/office/word/2010/wordprocessingCanvas" xmlns:cx="http://schemas.microsoft.com/office/drawing/2014/chartex" xmlns:cx1="http://schemas.microsoft.com/office/drawing/2015/9/8/chartex" xmlns:cx2="http://schemas.microsoft.com/office/drawing/2015/10/21/chartex" xmlns:cx3="http://schemas.microsoft.com/office/drawing/2016/5/9/chartex" xmlns:cx4="http://schemas.microsoft.com/office/drawing/2016/5/10/chartex" xmlns:cx5="http://schemas.microsoft.com/office/drawing/2016/5/11/chartex" xmlns:cx6="http://schemas.microsoft.com/office/drawing/2016/5/12/chartex" xmlns:cx7="http://schemas.microsoft.com/office/drawing/2016/5/13/chartex" xmlns:cx8="http://schemas.microsoft.com/office/drawing/2016/5/14/chartex" xmlns:mc="http://schemas.openxmlformats.org/markup-compatibility/2006" xmlns:aink="http://schemas.microsoft.com/office/drawing/2016/ink" xmlns:am3d="http://schemas.microsoft.com/office/drawing/2017/model3d" xmlns:o="urn:schemas-microsoft-com:office:office" xmlns:r="http://schemas.openxmlformats.org/officeDocument/2006/relationships" xmlns:m="http://schemas.openxmlformats.org/officeDocument/2006/math" xmlns:v="urn:schemas-microsoft-com:vml" xmlns:wp14="http://schemas.microsoft.com/office/word/2010/wordprocessingDrawing" xmlns:wp="http://schemas.openxmlformats.org/drawingml/2006/wordprocessingDrawing" xmlns:w10="urn:schemas-microsoft-com:office:word" xmlns:w="http://schemas.openxmlformats.org/wordprocessingml/2006/main" xmlns:w14="http://schemas.microsoft.com/office/word/2010/wordml" xmlns:w15="http://schemas.microsoft.com/office/word/2012/wordml" xmlns:w16cex="http://schemas.microsoft.com/office/word/2018/wordml/cex" xmlns:w16cid="http://schemas.microsoft.com/office/word/2016/wordml/cid" xmlns:w16="http://schemas.microsoft.com/office/word/2018/wordml" xmlns:w16se="http://schemas.microsoft.com/office/word/2015/wordml/symex" xmlns:wpg="http://schemas.microsoft.com/office/word/2010/wordprocessingGroup" xmlns:wpi="http://schemas.microsoft.com/office/word/2010/wordprocessingInk" xmlns:wne="http://schemas.microsoft.com/office/word/2006/wordml" xmlns:wps="http://schemas.microsoft.com/office/word/2010/wordprocessingShape" mc:Ignorable="w14 w15 w16se w16cid w16 w16cex wp14">
+<w:footnotes xmlns:wpc="http://schemas.microsoft.com/office/word/2010/wordprocessingCanvas" xmlns:cx="http://schemas.microsoft.com/office/drawing/2014/chartex" xmlns:cx1="http://schemas.microsoft.com/office/drawing/2015/9/8/chartex" xmlns:cx2="http://schemas.microsoft.com/office/drawing/2015/10/21/chartex" xmlns:cx3="http://schemas.microsoft.com/office/drawing/2016/5/9/chartex" xmlns:cx4="http://schemas.microsoft.com/office/drawing/2016/5/10/chartex" xmlns:cx5="http://schemas.microsoft.com/office/drawing/2016/5/11/chartex" xmlns:cx6="http://schemas.microsoft.com/office/drawing/2016/5/12/chartex" xmlns:cx7="http://schemas.microsoft.com/office/drawing/2016/5/13/chartex" xmlns:cx8="http://schemas.microsoft.com/office/drawing/2016/5/14/chartex" xmlns:mc="http://schemas.openxmlformats.org/markup-compatibility/2006" xmlns:aink="http://schemas.microsoft.com/office/drawing/2016/ink" xmlns:am3d="http://schemas.microsoft.com/office/drawing/2017/model3d" xmlns:o="urn:schemas-microsoft-com:office:office" xmlns:r="http://schemas.openxmlformats.org/officeDocument/2006/relationships" xmlns:m="http://schemas.openxmlformats.org/officeDocument/2006/math" xmlns:v="urn:schemas-microsoft-com:vml" xmlns:wp14="http://schemas.microsoft.com/office/word/2010/wordprocessingDrawing" xmlns:wp="http://schemas.openxmlformats.org/drawingml/2006/wordprocessingDrawing" xmlns:w10="urn:schemas-microsoft-com:office:word" xmlns:w="http://schemas.openxmlformats.org/wordprocessingml/2006/main" xmlns:w14="http://schemas.microsoft.com/office/word/2010/wordml" xmlns:w15="http://schemas.microsoft.com/office/word/2012/wordml" xmlns:w16cex="http://schemas.microsoft.com/office/word/2018/wordml/cex" xmlns:w16cid="http://schemas.microsoft.com/office/word/2016/wordml/cid" xmlns:w16="http://schemas.microsoft.com/office/word/2018/wordml" xmlns:w16sdtdh="http://schemas.microsoft.com/office/word/2020/wordml/sdtdatahash" xmlns:w16se="http://schemas.microsoft.com/office/word/2015/wordml/symex" xmlns:wpg="http://schemas.microsoft.com/office/word/2010/wordprocessingGroup" xmlns:wpi="http://schemas.microsoft.com/office/word/2010/wordprocessingInk" xmlns:wne="http://schemas.microsoft.com/office/word/2006/wordml" xmlns:wps="http://schemas.microsoft.com/office/word/2010/wordprocessingShape" mc:Ignorable="w14 w15 w16se w16cid w16 w16cex w16sdtdh wp14">
   <w:footnote w:type="separator" w:id="-1">
     <w:p>
       <w:pPr>
@@ -4729,7 +4886,7 @@
 </file>
 
 <file path=word/header1.xml><?xml version="1.0" encoding="utf-8"?>
-<w:hdr xmlns:wpc="http://schemas.microsoft.com/office/word/2010/wordprocessingCanvas" xmlns:cx="http://schemas.microsoft.com/office/drawing/2014/chartex" xmlns:cx1="http://schemas.microsoft.com/office/drawing/2015/9/8/chartex" xmlns:cx2="http://schemas.microsoft.com/office/drawing/2015/10/21/chartex" xmlns:cx3="http://schemas.microsoft.com/office/drawing/2016/5/9/chartex" xmlns:cx4="http://schemas.microsoft.com/office/drawing/2016/5/10/chartex" xmlns:cx5="http://schemas.microsoft.com/office/drawing/2016/5/11/chartex" xmlns:cx6="http://schemas.microsoft.com/office/drawing/2016/5/12/chartex" xmlns:cx7="http://schemas.microsoft.com/office/drawing/2016/5/13/chartex" xmlns:cx8="http://schemas.microsoft.com/office/drawing/2016/5/14/chartex" xmlns:mc="http://schemas.openxmlformats.org/markup-compatibility/2006" xmlns:aink="http://schemas.microsoft.com/office/drawing/2016/ink" xmlns:am3d="http://schemas.microsoft.com/office/drawing/2017/model3d" xmlns:o="urn:schemas-microsoft-com:office:office" xmlns:r="http://schemas.openxmlformats.org/officeDocument/2006/relationships" xmlns:m="http://schemas.openxmlformats.org/officeDocument/2006/math" xmlns:v="urn:schemas-microsoft-com:vml" xmlns:wp14="http://schemas.microsoft.com/office/word/2010/wordprocessingDrawing" xmlns:wp="http://schemas.openxmlformats.org/drawingml/2006/wordprocessingDrawing" xmlns:w10="urn:schemas-microsoft-com:office:word" xmlns:w="http://schemas.openxmlformats.org/wordprocessingml/2006/main" xmlns:w14="http://schemas.microsoft.com/office/word/2010/wordml" xmlns:w15="http://schemas.microsoft.com/office/word/2012/wordml" xmlns:w16cex="http://schemas.microsoft.com/office/word/2018/wordml/cex" xmlns:w16cid="http://schemas.microsoft.com/office/word/2016/wordml/cid" xmlns:w16="http://schemas.microsoft.com/office/word/2018/wordml" xmlns:w16se="http://schemas.microsoft.com/office/word/2015/wordml/symex" xmlns:wpg="http://schemas.microsoft.com/office/word/2010/wordprocessingGroup" xmlns:wpi="http://schemas.microsoft.com/office/word/2010/wordprocessingInk" xmlns:wne="http://schemas.microsoft.com/office/word/2006/wordml" xmlns:wps="http://schemas.microsoft.com/office/word/2010/wordprocessingShape" mc:Ignorable="w14 w15 w16se w16cid w16 w16cex wp14">
+<w:hdr xmlns:wpc="http://schemas.microsoft.com/office/word/2010/wordprocessingCanvas" xmlns:cx="http://schemas.microsoft.com/office/drawing/2014/chartex" xmlns:cx1="http://schemas.microsoft.com/office/drawing/2015/9/8/chartex" xmlns:cx2="http://schemas.microsoft.com/office/drawing/2015/10/21/chartex" xmlns:cx3="http://schemas.microsoft.com/office/drawing/2016/5/9/chartex" xmlns:cx4="http://schemas.microsoft.com/office/drawing/2016/5/10/chartex" xmlns:cx5="http://schemas.microsoft.com/office/drawing/2016/5/11/chartex" xmlns:cx6="http://schemas.microsoft.com/office/drawing/2016/5/12/chartex" xmlns:cx7="http://schemas.microsoft.com/office/drawing/2016/5/13/chartex" xmlns:cx8="http://schemas.microsoft.com/office/drawing/2016/5/14/chartex" xmlns:mc="http://schemas.openxmlformats.org/markup-compatibility/2006" xmlns:aink="http://schemas.microsoft.com/office/drawing/2016/ink" xmlns:am3d="http://schemas.microsoft.com/office/drawing/2017/model3d" xmlns:o="urn:schemas-microsoft-com:office:office" xmlns:r="http://schemas.openxmlformats.org/officeDocument/2006/relationships" xmlns:m="http://schemas.openxmlformats.org/officeDocument/2006/math" xmlns:v="urn:schemas-microsoft-com:vml" xmlns:wp14="http://schemas.microsoft.com/office/word/2010/wordprocessingDrawing" xmlns:wp="http://schemas.openxmlformats.org/drawingml/2006/wordprocessingDrawing" xmlns:w10="urn:schemas-microsoft-com:office:word" xmlns:w="http://schemas.openxmlformats.org/wordprocessingml/2006/main" xmlns:w14="http://schemas.microsoft.com/office/word/2010/wordml" xmlns:w15="http://schemas.microsoft.com/office/word/2012/wordml" xmlns:w16cex="http://schemas.microsoft.com/office/word/2018/wordml/cex" xmlns:w16cid="http://schemas.microsoft.com/office/word/2016/wordml/cid" xmlns:w16="http://schemas.microsoft.com/office/word/2018/wordml" xmlns:w16sdtdh="http://schemas.microsoft.com/office/word/2020/wordml/sdtdatahash" xmlns:w16se="http://schemas.microsoft.com/office/word/2015/wordml/symex" xmlns:wpg="http://schemas.microsoft.com/office/word/2010/wordprocessingGroup" xmlns:wpi="http://schemas.microsoft.com/office/word/2010/wordprocessingInk" xmlns:wne="http://schemas.microsoft.com/office/word/2006/wordml" xmlns:wps="http://schemas.microsoft.com/office/word/2010/wordprocessingShape" mc:Ignorable="w14 w15 w16se w16cid w16 w16cex w16sdtdh wp14">
   <w:p>
     <w:pPr>
       <w:pStyle w:val="Header"/>
@@ -4746,7 +4903,7 @@
 </file>
 
 <file path=word/numbering.xml><?xml version="1.0" encoding="utf-8"?>
-<w:numbering xmlns:wpc="http://schemas.microsoft.com/office/word/2010/wordprocessingCanvas" xmlns:cx="http://schemas.microsoft.com/office/drawing/2014/chartex" xmlns:cx1="http://schemas.microsoft.com/office/drawing/2015/9/8/chartex" xmlns:cx2="http://schemas.microsoft.com/office/drawing/2015/10/21/chartex" xmlns:cx3="http://schemas.microsoft.com/office/drawing/2016/5/9/chartex" xmlns:cx4="http://schemas.microsoft.com/office/drawing/2016/5/10/chartex" xmlns:cx5="http://schemas.microsoft.com/office/drawing/2016/5/11/chartex" xmlns:cx6="http://schemas.microsoft.com/office/drawing/2016/5/12/chartex" xmlns:cx7="http://schemas.microsoft.com/office/drawing/2016/5/13/chartex" xmlns:cx8="http://schemas.microsoft.com/office/drawing/2016/5/14/chartex" xmlns:mc="http://schemas.openxmlformats.org/markup-compatibility/2006" xmlns:aink="http://schemas.microsoft.com/office/drawing/2016/ink" xmlns:am3d="http://schemas.microsoft.com/office/drawing/2017/model3d" xmlns:o="urn:schemas-microsoft-com:office:office" xmlns:r="http://schemas.openxmlformats.org/officeDocument/2006/relationships" xmlns:m="http://schemas.openxmlformats.org/officeDocument/2006/math" xmlns:v="urn:schemas-microsoft-com:vml" xmlns:wp14="http://schemas.microsoft.com/office/word/2010/wordprocessingDrawing" xmlns:wp="http://schemas.openxmlformats.org/drawingml/2006/wordprocessingDrawing" xmlns:w10="urn:schemas-microsoft-com:office:word" xmlns:w="http://schemas.openxmlformats.org/wordprocessingml/2006/main" xmlns:w14="http://schemas.microsoft.com/office/word/2010/wordml" xmlns:w15="http://schemas.microsoft.com/office/word/2012/wordml" xmlns:w16cex="http://schemas.microsoft.com/office/word/2018/wordml/cex" xmlns:w16cid="http://schemas.microsoft.com/office/word/2016/wordml/cid" xmlns:w16="http://schemas.microsoft.com/office/word/2018/wordml" xmlns:w16se="http://schemas.microsoft.com/office/word/2015/wordml/symex" xmlns:wpg="http://schemas.microsoft.com/office/word/2010/wordprocessingGroup" xmlns:wpi="http://schemas.microsoft.com/office/word/2010/wordprocessingInk" xmlns:wne="http://schemas.microsoft.com/office/word/2006/wordml" xmlns:wps="http://schemas.microsoft.com/office/word/2010/wordprocessingShape" mc:Ignorable="w14 w15 w16se w16cid w16 w16cex wp14">
+<w:numbering xmlns:wpc="http://schemas.microsoft.com/office/word/2010/wordprocessingCanvas" xmlns:cx="http://schemas.microsoft.com/office/drawing/2014/chartex" xmlns:cx1="http://schemas.microsoft.com/office/drawing/2015/9/8/chartex" xmlns:cx2="http://schemas.microsoft.com/office/drawing/2015/10/21/chartex" xmlns:cx3="http://schemas.microsoft.com/office/drawing/2016/5/9/chartex" xmlns:cx4="http://schemas.microsoft.com/office/drawing/2016/5/10/chartex" xmlns:cx5="http://schemas.microsoft.com/office/drawing/2016/5/11/chartex" xmlns:cx6="http://schemas.microsoft.com/office/drawing/2016/5/12/chartex" xmlns:cx7="http://schemas.microsoft.com/office/drawing/2016/5/13/chartex" xmlns:cx8="http://schemas.microsoft.com/office/drawing/2016/5/14/chartex" xmlns:mc="http://schemas.openxmlformats.org/markup-compatibility/2006" xmlns:aink="http://schemas.microsoft.com/office/drawing/2016/ink" xmlns:am3d="http://schemas.microsoft.com/office/drawing/2017/model3d" xmlns:o="urn:schemas-microsoft-com:office:office" xmlns:r="http://schemas.openxmlformats.org/officeDocument/2006/relationships" xmlns:m="http://schemas.openxmlformats.org/officeDocument/2006/math" xmlns:v="urn:schemas-microsoft-com:vml" xmlns:wp14="http://schemas.microsoft.com/office/word/2010/wordprocessingDrawing" xmlns:wp="http://schemas.openxmlformats.org/drawingml/2006/wordprocessingDrawing" xmlns:w10="urn:schemas-microsoft-com:office:word" xmlns:w="http://schemas.openxmlformats.org/wordprocessingml/2006/main" xmlns:w14="http://schemas.microsoft.com/office/word/2010/wordml" xmlns:w15="http://schemas.microsoft.com/office/word/2012/wordml" xmlns:w16cex="http://schemas.microsoft.com/office/word/2018/wordml/cex" xmlns:w16cid="http://schemas.microsoft.com/office/word/2016/wordml/cid" xmlns:w16="http://schemas.microsoft.com/office/word/2018/wordml" xmlns:w16sdtdh="http://schemas.microsoft.com/office/word/2020/wordml/sdtdatahash" xmlns:w16se="http://schemas.microsoft.com/office/word/2015/wordml/symex" xmlns:wpg="http://schemas.microsoft.com/office/word/2010/wordprocessingGroup" xmlns:wpi="http://schemas.microsoft.com/office/word/2010/wordprocessingInk" xmlns:wne="http://schemas.microsoft.com/office/word/2006/wordml" xmlns:wps="http://schemas.microsoft.com/office/word/2010/wordprocessingShape" mc:Ignorable="w14 w15 w16se w16cid w16 w16cex w16sdtdh wp14">
   <w:abstractNum w:abstractNumId="0" w15:restartNumberingAfterBreak="0">
     <w:nsid w:val="095C4EA7"/>
     <w:multiLevelType w:val="hybridMultilevel"/>
@@ -6273,7 +6430,7 @@
 </file>
 
 <file path=word/styles.xml><?xml version="1.0" encoding="utf-8"?>
-<w:styles xmlns:mc="http://schemas.openxmlformats.org/markup-compatibility/2006" xmlns:r="http://schemas.openxmlformats.org/officeDocument/2006/relationships" xmlns:w="http://schemas.openxmlformats.org/wordprocessingml/2006/main" xmlns:w14="http://schemas.microsoft.com/office/word/2010/wordml" xmlns:w15="http://schemas.microsoft.com/office/word/2012/wordml" xmlns:w16cex="http://schemas.microsoft.com/office/word/2018/wordml/cex" xmlns:w16cid="http://schemas.microsoft.com/office/word/2016/wordml/cid" xmlns:w16="http://schemas.microsoft.com/office/word/2018/wordml" xmlns:w16se="http://schemas.microsoft.com/office/word/2015/wordml/symex" mc:Ignorable="w14 w15 w16se w16cid w16 w16cex">
+<w:styles xmlns:mc="http://schemas.openxmlformats.org/markup-compatibility/2006" xmlns:r="http://schemas.openxmlformats.org/officeDocument/2006/relationships" xmlns:w="http://schemas.openxmlformats.org/wordprocessingml/2006/main" xmlns:w14="http://schemas.microsoft.com/office/word/2010/wordml" xmlns:w15="http://schemas.microsoft.com/office/word/2012/wordml" xmlns:w16cex="http://schemas.microsoft.com/office/word/2018/wordml/cex" xmlns:w16cid="http://schemas.microsoft.com/office/word/2016/wordml/cid" xmlns:w16="http://schemas.microsoft.com/office/word/2018/wordml" xmlns:w16sdtdh="http://schemas.microsoft.com/office/word/2020/wordml/sdtdatahash" xmlns:w16se="http://schemas.microsoft.com/office/word/2015/wordml/symex" mc:Ignorable="w14 w15 w16se w16cid w16 w16cex w16sdtdh">
   <w:docDefaults>
     <w:rPrDefault>
       <w:rPr>
@@ -11469,7 +11626,7 @@
   </dgm:whole>
   <dgm:extLst>
     <a:ext uri="http://schemas.microsoft.com/office/drawing/2008/diagram">
-      <dsp:dataModelExt xmlns:dsp="http://schemas.microsoft.com/office/drawing/2008/diagram" relId="rId16" minVer="http://schemas.openxmlformats.org/drawingml/2006/diagram"/>
+      <dsp:dataModelExt xmlns:dsp="http://schemas.microsoft.com/office/drawing/2008/diagram" relId="rId17" minVer="http://schemas.openxmlformats.org/drawingml/2006/diagram"/>
     </a:ext>
   </dgm:extLst>
 </dgm:dataModel>

</xml_diff>

<commit_message>
Survey 26 11 21
</commit_message>
<xml_diff>
--- a/H446-03 Project Alex.docx
+++ b/H446-03 Project Alex.docx
@@ -1,6 +1,6 @@
 
 <file path=word/document.xml><?xml version="1.0" encoding="utf-8"?>
-<w:document xmlns:wpc="http://schemas.microsoft.com/office/word/2010/wordprocessingCanvas" xmlns:cx="http://schemas.microsoft.com/office/drawing/2014/chartex" xmlns:cx1="http://schemas.microsoft.com/office/drawing/2015/9/8/chartex" xmlns:cx2="http://schemas.microsoft.com/office/drawing/2015/10/21/chartex" xmlns:cx3="http://schemas.microsoft.com/office/drawing/2016/5/9/chartex" xmlns:cx4="http://schemas.microsoft.com/office/drawing/2016/5/10/chartex" xmlns:cx5="http://schemas.microsoft.com/office/drawing/2016/5/11/chartex" xmlns:cx6="http://schemas.microsoft.com/office/drawing/2016/5/12/chartex" xmlns:cx7="http://schemas.microsoft.com/office/drawing/2016/5/13/chartex" xmlns:cx8="http://schemas.microsoft.com/office/drawing/2016/5/14/chartex" xmlns:mc="http://schemas.openxmlformats.org/markup-compatibility/2006" xmlns:aink="http://schemas.microsoft.com/office/drawing/2016/ink" xmlns:am3d="http://schemas.microsoft.com/office/drawing/2017/model3d" xmlns:o="urn:schemas-microsoft-com:office:office" xmlns:r="http://schemas.openxmlformats.org/officeDocument/2006/relationships" xmlns:m="http://schemas.openxmlformats.org/officeDocument/2006/math" xmlns:v="urn:schemas-microsoft-com:vml" xmlns:wp14="http://schemas.microsoft.com/office/word/2010/wordprocessingDrawing" xmlns:wp="http://schemas.openxmlformats.org/drawingml/2006/wordprocessingDrawing" xmlns:w10="urn:schemas-microsoft-com:office:word" xmlns:w="http://schemas.openxmlformats.org/wordprocessingml/2006/main" xmlns:w14="http://schemas.microsoft.com/office/word/2010/wordml" xmlns:w15="http://schemas.microsoft.com/office/word/2012/wordml" xmlns:w16cex="http://schemas.microsoft.com/office/word/2018/wordml/cex" xmlns:w16cid="http://schemas.microsoft.com/office/word/2016/wordml/cid" xmlns:w16="http://schemas.microsoft.com/office/word/2018/wordml" xmlns:w16sdtdh="http://schemas.microsoft.com/office/word/2020/wordml/sdtdatahash" xmlns:w16se="http://schemas.microsoft.com/office/word/2015/wordml/symex" xmlns:wpg="http://schemas.microsoft.com/office/word/2010/wordprocessingGroup" xmlns:wpi="http://schemas.microsoft.com/office/word/2010/wordprocessingInk" xmlns:wne="http://schemas.microsoft.com/office/word/2006/wordml" xmlns:wps="http://schemas.microsoft.com/office/word/2010/wordprocessingShape" mc:Ignorable="w14 w15 w16se w16cid w16 w16cex w16sdtdh wp14">
+<w:document xmlns:wpc="http://schemas.microsoft.com/office/word/2010/wordprocessingCanvas" xmlns:cx="http://schemas.microsoft.com/office/drawing/2014/chartex" xmlns:cx1="http://schemas.microsoft.com/office/drawing/2015/9/8/chartex" xmlns:cx2="http://schemas.microsoft.com/office/drawing/2015/10/21/chartex" xmlns:cx3="http://schemas.microsoft.com/office/drawing/2016/5/9/chartex" xmlns:cx4="http://schemas.microsoft.com/office/drawing/2016/5/10/chartex" xmlns:cx5="http://schemas.microsoft.com/office/drawing/2016/5/11/chartex" xmlns:cx6="http://schemas.microsoft.com/office/drawing/2016/5/12/chartex" xmlns:cx7="http://schemas.microsoft.com/office/drawing/2016/5/13/chartex" xmlns:cx8="http://schemas.microsoft.com/office/drawing/2016/5/14/chartex" xmlns:mc="http://schemas.openxmlformats.org/markup-compatibility/2006" xmlns:aink="http://schemas.microsoft.com/office/drawing/2016/ink" xmlns:am3d="http://schemas.microsoft.com/office/drawing/2017/model3d" xmlns:o="urn:schemas-microsoft-com:office:office" xmlns:r="http://schemas.openxmlformats.org/officeDocument/2006/relationships" xmlns:m="http://schemas.openxmlformats.org/officeDocument/2006/math" xmlns:v="urn:schemas-microsoft-com:vml" xmlns:wp14="http://schemas.microsoft.com/office/word/2010/wordprocessingDrawing" xmlns:wp="http://schemas.openxmlformats.org/drawingml/2006/wordprocessingDrawing" xmlns:w10="urn:schemas-microsoft-com:office:word" xmlns:w="http://schemas.openxmlformats.org/wordprocessingml/2006/main" xmlns:w14="http://schemas.microsoft.com/office/word/2010/wordml" xmlns:w15="http://schemas.microsoft.com/office/word/2012/wordml" xmlns:w16cex="http://schemas.microsoft.com/office/word/2018/wordml/cex" xmlns:w16cid="http://schemas.microsoft.com/office/word/2016/wordml/cid" xmlns:w16="http://schemas.microsoft.com/office/word/2018/wordml" xmlns:w16se="http://schemas.microsoft.com/office/word/2015/wordml/symex" xmlns:wpg="http://schemas.microsoft.com/office/word/2010/wordprocessingGroup" xmlns:wpi="http://schemas.microsoft.com/office/word/2010/wordprocessingInk" xmlns:wne="http://schemas.microsoft.com/office/word/2006/wordml" xmlns:wps="http://schemas.microsoft.com/office/word/2010/wordprocessingShape" mc:Ignorable="w14 w15 w16se w16cid w16 w16cex wp14">
   <w:body>
     <w:p>
       <w:pPr>
@@ -188,7 +188,7 @@
               </wp:anchor>
             </w:drawing>
           </mc:Choice>
-          <mc:Fallback>
+          <mc:Fallback xmlns:w16sdtdh="http://schemas.microsoft.com/office/word/2020/wordml/sdtdatahash">
             <w:pict>
               <v:rect w14:anchorId="68AC361E" id="Rectangle 4" o:spid="_x0000_s1026" style="position:absolute;margin-left:406.35pt;margin-top:149.2pt;width:80.1pt;height:24.45pt;z-index:251660288;visibility:visible;mso-wrap-style:square;mso-width-percent:0;mso-height-percent:0;mso-wrap-distance-left:9pt;mso-wrap-distance-top:0;mso-wrap-distance-right:9pt;mso-wrap-distance-bottom:0;mso-position-horizontal:absolute;mso-position-horizontal-relative:text;mso-position-vertical:absolute;mso-position-vertical-relative:text;mso-width-percent:0;mso-height-percent:0;mso-width-relative:page;mso-height-relative:page;v-text-anchor:top" o:gfxdata="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" strokecolor="white [3212]"/>
             </w:pict>
@@ -3098,25 +3098,7 @@
           <w:szCs w:val="22"/>
           <w:lang w:val="en-GB" w:bidi="ar-SA"/>
         </w:rPr>
-        <w:t xml:space="preserve">The main game screen reuses the elements of the menu, so is familiar, though now all the elements are used. The bright </w:t>
-      </w:r>
-      <w:proofErr w:type="gramStart"/>
-      <w:r>
-        <w:rPr>
-          <w:sz w:val="22"/>
-          <w:szCs w:val="22"/>
-          <w:lang w:val="en-GB" w:bidi="ar-SA"/>
-        </w:rPr>
-        <w:t>colours</w:t>
-      </w:r>
-      <w:proofErr w:type="gramEnd"/>
-      <w:r>
-        <w:rPr>
-          <w:sz w:val="22"/>
-          <w:szCs w:val="22"/>
-          <w:lang w:val="en-GB" w:bidi="ar-SA"/>
-        </w:rPr>
-        <w:t xml:space="preserve"> on a dark background makes the game easier to look at, as well as distinguishing the individual sprites in the game and drawing the user’s attention to the important features. The indicator of where the blocks will fall makes it easier for the user to see what the game will do next(where the block will land), reducing the chance of the user placing a block in the wrong place – this makes the game less annoying and therefore more enjoyable for the user; my game must also focus on this to meet the user’s needs.</w:t>
+        <w:t>The main game screen reuses the elements of the menu, so is familiar, though now all the elements are used. The bright colours on a dark background makes the game easier to look at, as well as distinguishing the individual sprites in the game and drawing the user’s attention to the important features. The indicator of where the blocks will fall makes it easier for the user to see what the game will do next(where the block will land), reducing the chance of the user placing a block in the wrong place – this makes the game less annoying and therefore more enjoyable for the user; my game must also focus on this to meet the user’s needs.</w:t>
       </w:r>
       <w:r>
         <w:rPr>
@@ -3559,6 +3541,7 @@
       </w:pPr>
       <w:r>
         <w:rPr>
+          <w:noProof/>
           <w:color w:val="FF0000"/>
           <w:sz w:val="22"/>
           <w:szCs w:val="22"/>
@@ -3678,11 +3661,19 @@
     <w:p>
       <w:pPr>
         <w:rPr>
+          <w:caps/>
+          <w:spacing w:val="15"/>
           <w:sz w:val="22"/>
           <w:szCs w:val="22"/>
           <w:lang w:val="en-GB" w:bidi="ar-SA"/>
         </w:rPr>
       </w:pPr>
+      <w:r>
+        <w:rPr>
+          <w:lang w:val="en-GB" w:bidi="ar-SA"/>
+        </w:rPr>
+        <w:br w:type="page"/>
+      </w:r>
     </w:p>
     <w:p>
       <w:pPr>
@@ -3691,11 +3682,230 @@
           <w:lang w:val="en-GB" w:bidi="ar-SA"/>
         </w:rPr>
       </w:pPr>
+      <w:r>
+        <w:rPr>
+          <w:lang w:val="en-GB" w:bidi="ar-SA"/>
+        </w:rPr>
+        <w:lastRenderedPageBreak/>
+        <w:t>Game Re</w:t>
+      </w:r>
+      <w:r>
+        <w:rPr>
+          <w:lang w:val="en-GB" w:bidi="ar-SA"/>
+        </w:rPr>
+        <w:t>search: World’s Hardest Game</w:t>
+      </w:r>
+    </w:p>
+    <w:p>
+      <w:pPr>
+        <w:rPr>
+          <w:sz w:val="22"/>
+          <w:szCs w:val="22"/>
+          <w:lang w:val="en-GB" w:bidi="ar-SA"/>
+        </w:rPr>
+      </w:pPr>
+      <w:r>
+        <w:rPr>
+          <w:sz w:val="22"/>
+          <w:szCs w:val="22"/>
+          <w:lang w:val="en-GB" w:bidi="ar-SA"/>
+        </w:rPr>
+        <w:t>World’s hardest game is a puzzle game where the player must navigate through mazes to the exit</w:t>
+      </w:r>
+      <w:r>
+        <w:rPr>
+          <w:sz w:val="22"/>
+          <w:szCs w:val="22"/>
+          <w:lang w:val="en-GB" w:bidi="ar-SA"/>
+        </w:rPr>
+        <w:t xml:space="preserve">, collecting objectives before exiting. The mazes are 2d and are viewed from top down, so the player can immediately see all parts of the maze. This means that the player can heavily </w:t>
+      </w:r>
+      <w:proofErr w:type="spellStart"/>
+      <w:r>
+        <w:rPr>
+          <w:sz w:val="22"/>
+          <w:szCs w:val="22"/>
+          <w:lang w:val="en-GB" w:bidi="ar-SA"/>
+        </w:rPr>
+        <w:t>strategise</w:t>
+      </w:r>
+      <w:proofErr w:type="spellEnd"/>
+      <w:r>
+        <w:rPr>
+          <w:sz w:val="22"/>
+          <w:szCs w:val="22"/>
+          <w:lang w:val="en-GB" w:bidi="ar-SA"/>
+        </w:rPr>
+        <w:t xml:space="preserve"> how they are going to proceed through the level, but there is nothing to explore. </w:t>
+      </w:r>
+    </w:p>
+    <w:p>
+      <w:pPr>
+        <w:rPr>
+          <w:sz w:val="22"/>
+          <w:szCs w:val="22"/>
+          <w:lang w:val="en-GB" w:bidi="ar-SA"/>
+        </w:rPr>
+      </w:pPr>
+      <w:r>
+        <w:rPr>
+          <w:sz w:val="22"/>
+          <w:szCs w:val="22"/>
+          <w:lang w:val="en-GB" w:bidi="ar-SA"/>
+        </w:rPr>
+        <w:t>The core mechanic that makes the game much harder is the hazards moving about the maze. If the player touches one, they instantly die and</w:t>
+      </w:r>
+      <w:r>
+        <w:rPr>
+          <w:sz w:val="22"/>
+          <w:szCs w:val="22"/>
+          <w:lang w:val="en-GB" w:bidi="ar-SA"/>
+        </w:rPr>
+        <w:t xml:space="preserve"> return to the nearest checkpoint</w:t>
+      </w:r>
+      <w:r>
+        <w:rPr>
+          <w:sz w:val="22"/>
+          <w:szCs w:val="22"/>
+          <w:lang w:val="en-GB" w:bidi="ar-SA"/>
+        </w:rPr>
+        <w:t>. They all follow pre-defined paths around the level but most move very quickly. The levels are designed such that all places in the maze baring a few have hazards moving over them, meaning the player must keep moving to stay alive, and as they are so close together, the player must perfectly time their inputs to move between them without hitting them, making the game very difficult. While this makes the game fun, it is also very stressful, something I want to avoid, so in my game there will be vastly fewer hazards and if they move, they will be much slower.</w:t>
+      </w:r>
+    </w:p>
+    <w:p>
+      <w:pPr>
+        <w:rPr>
+          <w:color w:val="FF0000"/>
+          <w:sz w:val="24"/>
+          <w:szCs w:val="24"/>
+          <w:u w:val="single"/>
+        </w:rPr>
+      </w:pPr>
+      <w:r>
+        <w:rPr>
+          <w:color w:val="FF0000"/>
+          <w:sz w:val="24"/>
+          <w:szCs w:val="24"/>
+          <w:u w:val="single"/>
+        </w:rPr>
+        <w:t>Typical level:</w:t>
+      </w:r>
+    </w:p>
+    <w:p>
+      <w:pPr>
+        <w:rPr>
+          <w:sz w:val="22"/>
+          <w:szCs w:val="22"/>
+          <w:lang w:val="en-GB" w:bidi="ar-SA"/>
+        </w:rPr>
+      </w:pPr>
+      <w:r>
+        <w:rPr>
+          <w:noProof/>
+          <w:sz w:val="22"/>
+          <w:szCs w:val="22"/>
+          <w:lang w:val="en-GB" w:bidi="ar-SA"/>
+        </w:rPr>
+        <w:drawing>
+          <wp:inline distT="0" distB="0" distL="0" distR="0" wp14:anchorId="1D277577" wp14:editId="37851C44">
+            <wp:extent cx="5943600" cy="2945765"/>
+            <wp:effectExtent l="0" t="0" r="0" b="6985"/>
+            <wp:docPr id="2" name="Picture 2" descr="Diagram, schematic&#10;&#10;Description automatically generated"/>
+            <wp:cNvGraphicFramePr>
+              <a:graphicFrameLocks xmlns:a="http://schemas.openxmlformats.org/drawingml/2006/main" noChangeAspect="1"/>
+            </wp:cNvGraphicFramePr>
+            <a:graphic xmlns:a="http://schemas.openxmlformats.org/drawingml/2006/main">
+              <a:graphicData uri="http://schemas.openxmlformats.org/drawingml/2006/picture">
+                <pic:pic xmlns:pic="http://schemas.openxmlformats.org/drawingml/2006/picture">
+                  <pic:nvPicPr>
+                    <pic:cNvPr id="2" name="Picture 2" descr="Diagram, schematic&#10;&#10;Description automatically generated"/>
+                    <pic:cNvPicPr/>
+                  </pic:nvPicPr>
+                  <pic:blipFill>
+                    <a:blip r:embed="rId13"/>
+                    <a:stretch>
+                      <a:fillRect/>
+                    </a:stretch>
+                  </pic:blipFill>
+                  <pic:spPr>
+                    <a:xfrm>
+                      <a:off x="0" y="0"/>
+                      <a:ext cx="5943600" cy="2945765"/>
+                    </a:xfrm>
+                    <a:prstGeom prst="rect">
+                      <a:avLst/>
+                    </a:prstGeom>
+                  </pic:spPr>
+                </pic:pic>
+              </a:graphicData>
+            </a:graphic>
+          </wp:inline>
+        </w:drawing>
+      </w:r>
+    </w:p>
+    <w:p>
+      <w:pPr>
+        <w:rPr>
+          <w:sz w:val="22"/>
+          <w:szCs w:val="22"/>
+          <w:lang w:val="en-GB" w:bidi="ar-SA"/>
+        </w:rPr>
+      </w:pPr>
+      <w:r>
+        <w:rPr>
+          <w:sz w:val="22"/>
+          <w:szCs w:val="22"/>
+          <w:lang w:val="en-GB" w:bidi="ar-SA"/>
+        </w:rPr>
+        <w:t>The l</w:t>
+      </w:r>
+      <w:r>
+        <w:rPr>
+          <w:sz w:val="22"/>
+          <w:szCs w:val="22"/>
+          <w:lang w:val="en-GB" w:bidi="ar-SA"/>
+        </w:rPr>
+        <w:t>evels are all manually designed and have a standard structure: the checkpoints are green areas, the hazards are blue circles, objectives are yellow circles, and the player is a red square. This means the player knows exactly what they are doing each level, making the game intuitive to play. The maze has a checkerboard floor which clearly shows the game is tile based, allowing the player to judge the position and motion of the hazards. Manual layout makes for some clever and challenging level designs, though time must be invested to compose all the levels. As my game will need many levels, it will have to be procedural, but this will work well as it can generate a standardised colour scheme</w:t>
+      </w:r>
+      <w:r>
+        <w:rPr>
+          <w:sz w:val="22"/>
+          <w:szCs w:val="22"/>
+          <w:lang w:val="en-GB" w:bidi="ar-SA"/>
+        </w:rPr>
+        <w:t>.</w:t>
+      </w:r>
+    </w:p>
+    <w:p>
+      <w:pPr>
+        <w:rPr>
+          <w:caps/>
+          <w:spacing w:val="15"/>
+          <w:sz w:val="22"/>
+          <w:szCs w:val="22"/>
+          <w:lang w:val="en-GB" w:bidi="ar-SA"/>
+        </w:rPr>
+      </w:pPr>
       <w:bookmarkStart w:id="6" w:name="_Toc88039856"/>
       <w:r>
         <w:rPr>
           <w:lang w:val="en-GB" w:bidi="ar-SA"/>
         </w:rPr>
+        <w:br w:type="page"/>
+      </w:r>
+    </w:p>
+    <w:p>
+      <w:pPr>
+        <w:pStyle w:val="Heading2"/>
+        <w:rPr>
+          <w:lang w:val="en-GB" w:bidi="ar-SA"/>
+        </w:rPr>
+      </w:pPr>
+      <w:r>
+        <w:rPr>
+          <w:lang w:val="en-GB" w:bidi="ar-SA"/>
+        </w:rPr>
+        <w:lastRenderedPageBreak/>
         <w:t>Survey</w:t>
       </w:r>
       <w:bookmarkEnd w:id="6"/>
@@ -3708,23 +3918,21 @@
           <w:lang w:val="en-GB" w:bidi="ar-SA"/>
         </w:rPr>
       </w:pPr>
-      <w:proofErr w:type="gramStart"/>
       <w:r>
         <w:rPr>
           <w:sz w:val="22"/>
           <w:szCs w:val="22"/>
           <w:lang w:val="en-GB" w:bidi="ar-SA"/>
         </w:rPr>
-        <w:t>In order to</w:t>
-      </w:r>
-      <w:proofErr w:type="gramEnd"/>
+        <w:t>T</w:t>
+      </w:r>
       <w:r>
         <w:rPr>
           <w:sz w:val="22"/>
           <w:szCs w:val="22"/>
           <w:lang w:val="en-GB" w:bidi="ar-SA"/>
         </w:rPr>
-        <w:t xml:space="preserve"> gauge the needs of a larger group of potential stakeholders, I will use a survey to collect their opinion on</w:t>
+        <w:t>o gauge the needs of a larger group of potential stakeholders, I will use a survey to collect their opinion o</w:t>
       </w:r>
       <w:r>
         <w:rPr>
@@ -3732,8 +3940,1354 @@
           <w:szCs w:val="22"/>
           <w:lang w:val="en-GB" w:bidi="ar-SA"/>
         </w:rPr>
-        <w:t xml:space="preserve"> </w:t>
-      </w:r>
+        <w:t>n how features of the gamer will be designed. This will allow me to make informed decisions about how the game should look and feel to play.</w:t>
+      </w:r>
+    </w:p>
+    <w:tbl>
+      <w:tblPr>
+        <w:tblStyle w:val="TableGrid"/>
+        <w:tblW w:w="0" w:type="auto"/>
+        <w:tblLook w:val="04A0" w:firstRow="1" w:lastRow="0" w:firstColumn="1" w:lastColumn="0" w:noHBand="0" w:noVBand="1"/>
+      </w:tblPr>
+      <w:tblGrid>
+        <w:gridCol w:w="3116"/>
+        <w:gridCol w:w="3117"/>
+        <w:gridCol w:w="3117"/>
+      </w:tblGrid>
+      <w:tr>
+        <w:tc>
+          <w:tcPr>
+            <w:tcW w:w="3116" w:type="dxa"/>
+          </w:tcPr>
+          <w:p>
+            <w:pPr>
+              <w:rPr>
+                <w:sz w:val="22"/>
+                <w:szCs w:val="22"/>
+                <w:lang w:val="en-GB" w:bidi="ar-SA"/>
+              </w:rPr>
+            </w:pPr>
+            <w:r>
+              <w:rPr>
+                <w:sz w:val="22"/>
+                <w:szCs w:val="22"/>
+                <w:lang w:val="en-GB" w:bidi="ar-SA"/>
+              </w:rPr>
+              <w:t>Question</w:t>
+            </w:r>
+          </w:p>
+        </w:tc>
+        <w:tc>
+          <w:tcPr>
+            <w:tcW w:w="3117" w:type="dxa"/>
+          </w:tcPr>
+          <w:p>
+            <w:pPr>
+              <w:rPr>
+                <w:sz w:val="22"/>
+                <w:szCs w:val="22"/>
+                <w:lang w:val="en-GB" w:bidi="ar-SA"/>
+              </w:rPr>
+            </w:pPr>
+            <w:r>
+              <w:rPr>
+                <w:sz w:val="22"/>
+                <w:szCs w:val="22"/>
+                <w:lang w:val="en-GB" w:bidi="ar-SA"/>
+              </w:rPr>
+              <w:t>Input type</w:t>
+            </w:r>
+          </w:p>
+        </w:tc>
+        <w:tc>
+          <w:tcPr>
+            <w:tcW w:w="3117" w:type="dxa"/>
+          </w:tcPr>
+          <w:p>
+            <w:pPr>
+              <w:rPr>
+                <w:sz w:val="22"/>
+                <w:szCs w:val="22"/>
+                <w:lang w:val="en-GB" w:bidi="ar-SA"/>
+              </w:rPr>
+            </w:pPr>
+            <w:r>
+              <w:rPr>
+                <w:sz w:val="22"/>
+                <w:szCs w:val="22"/>
+                <w:lang w:val="en-GB" w:bidi="ar-SA"/>
+              </w:rPr>
+              <w:t>Function</w:t>
+            </w:r>
+          </w:p>
+        </w:tc>
+      </w:tr>
+      <w:tr>
+        <w:tc>
+          <w:tcPr>
+            <w:tcW w:w="3116" w:type="dxa"/>
+          </w:tcPr>
+          <w:p>
+            <w:pPr>
+              <w:rPr>
+                <w:sz w:val="22"/>
+                <w:szCs w:val="22"/>
+                <w:lang w:val="en-GB" w:bidi="ar-SA"/>
+              </w:rPr>
+            </w:pPr>
+          </w:p>
+        </w:tc>
+        <w:tc>
+          <w:tcPr>
+            <w:tcW w:w="3117" w:type="dxa"/>
+          </w:tcPr>
+          <w:p>
+            <w:pPr>
+              <w:rPr>
+                <w:sz w:val="22"/>
+                <w:szCs w:val="22"/>
+                <w:lang w:val="en-GB" w:bidi="ar-SA"/>
+              </w:rPr>
+            </w:pPr>
+          </w:p>
+        </w:tc>
+        <w:tc>
+          <w:tcPr>
+            <w:tcW w:w="3117" w:type="dxa"/>
+          </w:tcPr>
+          <w:p>
+            <w:pPr>
+              <w:rPr>
+                <w:sz w:val="22"/>
+                <w:szCs w:val="22"/>
+                <w:lang w:val="en-GB" w:bidi="ar-SA"/>
+              </w:rPr>
+            </w:pPr>
+          </w:p>
+        </w:tc>
+      </w:tr>
+      <w:tr>
+        <w:tc>
+          <w:tcPr>
+            <w:tcW w:w="3116" w:type="dxa"/>
+          </w:tcPr>
+          <w:p>
+            <w:pPr>
+              <w:rPr>
+                <w:sz w:val="22"/>
+                <w:szCs w:val="22"/>
+                <w:lang w:val="en-GB" w:bidi="ar-SA"/>
+              </w:rPr>
+            </w:pPr>
+            <w:r>
+              <w:rPr>
+                <w:sz w:val="22"/>
+                <w:szCs w:val="22"/>
+                <w:lang w:val="en-GB" w:bidi="ar-SA"/>
+              </w:rPr>
+              <w:t>How important are graphics to make a puzzle game enjoyable?</w:t>
+            </w:r>
+          </w:p>
+        </w:tc>
+        <w:tc>
+          <w:tcPr>
+            <w:tcW w:w="3117" w:type="dxa"/>
+          </w:tcPr>
+          <w:p>
+            <w:pPr>
+              <w:rPr>
+                <w:sz w:val="22"/>
+                <w:szCs w:val="22"/>
+                <w:lang w:val="en-GB" w:bidi="ar-SA"/>
+              </w:rPr>
+            </w:pPr>
+            <w:r>
+              <w:rPr>
+                <w:sz w:val="22"/>
+                <w:szCs w:val="22"/>
+                <w:lang w:val="en-GB" w:bidi="ar-SA"/>
+              </w:rPr>
+              <w:t>Slider: 1 to 10</w:t>
+            </w:r>
+          </w:p>
+          <w:p>
+            <w:pPr>
+              <w:rPr>
+                <w:sz w:val="22"/>
+                <w:szCs w:val="22"/>
+                <w:lang w:val="en-GB" w:bidi="ar-SA"/>
+              </w:rPr>
+            </w:pPr>
+            <w:r>
+              <w:rPr>
+                <w:sz w:val="22"/>
+                <w:szCs w:val="22"/>
+                <w:lang w:val="en-GB" w:bidi="ar-SA"/>
+              </w:rPr>
+              <w:t>Comments box</w:t>
+            </w:r>
+          </w:p>
+        </w:tc>
+        <w:tc>
+          <w:tcPr>
+            <w:tcW w:w="3117" w:type="dxa"/>
+          </w:tcPr>
+          <w:p>
+            <w:pPr>
+              <w:rPr>
+                <w:sz w:val="22"/>
+                <w:szCs w:val="22"/>
+                <w:lang w:val="en-GB" w:bidi="ar-SA"/>
+              </w:rPr>
+            </w:pPr>
+            <w:r>
+              <w:rPr>
+                <w:sz w:val="22"/>
+                <w:szCs w:val="22"/>
+                <w:lang w:val="en-GB" w:bidi="ar-SA"/>
+              </w:rPr>
+              <w:t>Gauges how much work must be put into graphics to meet user needs</w:t>
+            </w:r>
+          </w:p>
+        </w:tc>
+      </w:tr>
+      <w:tr>
+        <w:tc>
+          <w:tcPr>
+            <w:tcW w:w="3116" w:type="dxa"/>
+          </w:tcPr>
+          <w:p>
+            <w:pPr>
+              <w:rPr>
+                <w:sz w:val="22"/>
+                <w:szCs w:val="22"/>
+                <w:lang w:val="en-GB" w:bidi="ar-SA"/>
+              </w:rPr>
+            </w:pPr>
+            <w:r>
+              <w:rPr>
+                <w:sz w:val="22"/>
+                <w:szCs w:val="22"/>
+                <w:lang w:val="en-GB" w:bidi="ar-SA"/>
+              </w:rPr>
+              <w:t>How much control over graphics</w:t>
+            </w:r>
+            <w:r>
+              <w:rPr>
+                <w:sz w:val="22"/>
+                <w:szCs w:val="22"/>
+                <w:lang w:val="en-GB" w:bidi="ar-SA"/>
+              </w:rPr>
+              <w:t xml:space="preserve"> is </w:t>
+            </w:r>
+            <w:r>
+              <w:rPr>
+                <w:sz w:val="22"/>
+                <w:szCs w:val="22"/>
+                <w:lang w:val="en-GB" w:bidi="ar-SA"/>
+              </w:rPr>
+              <w:t>need</w:t>
+            </w:r>
+            <w:r>
+              <w:rPr>
+                <w:sz w:val="22"/>
+                <w:szCs w:val="22"/>
+                <w:lang w:val="en-GB" w:bidi="ar-SA"/>
+              </w:rPr>
+              <w:t>ed</w:t>
+            </w:r>
+            <w:r>
+              <w:rPr>
+                <w:sz w:val="22"/>
+                <w:szCs w:val="22"/>
+                <w:lang w:val="en-GB" w:bidi="ar-SA"/>
+              </w:rPr>
+              <w:t xml:space="preserve"> in the settings?</w:t>
+            </w:r>
+          </w:p>
+        </w:tc>
+        <w:tc>
+          <w:tcPr>
+            <w:tcW w:w="3117" w:type="dxa"/>
+          </w:tcPr>
+          <w:p>
+            <w:pPr>
+              <w:rPr>
+                <w:sz w:val="22"/>
+                <w:szCs w:val="22"/>
+                <w:lang w:val="en-GB" w:bidi="ar-SA"/>
+              </w:rPr>
+            </w:pPr>
+            <w:r>
+              <w:rPr>
+                <w:sz w:val="22"/>
+                <w:szCs w:val="22"/>
+                <w:lang w:val="en-GB" w:bidi="ar-SA"/>
+              </w:rPr>
+              <w:t>Multi choice:</w:t>
+            </w:r>
+          </w:p>
+          <w:p>
+            <w:pPr>
+              <w:pStyle w:val="ListParagraph"/>
+              <w:numPr>
+                <w:ilvl w:val="0"/>
+                <w:numId w:val="15"/>
+              </w:numPr>
+              <w:rPr>
+                <w:sz w:val="22"/>
+                <w:szCs w:val="22"/>
+                <w:lang w:val="en-GB" w:bidi="ar-SA"/>
+              </w:rPr>
+            </w:pPr>
+            <w:r>
+              <w:rPr>
+                <w:sz w:val="22"/>
+                <w:szCs w:val="22"/>
+                <w:lang w:val="en-GB" w:bidi="ar-SA"/>
+              </w:rPr>
+              <w:t>No options</w:t>
+            </w:r>
+          </w:p>
+          <w:p>
+            <w:pPr>
+              <w:pStyle w:val="ListParagraph"/>
+              <w:numPr>
+                <w:ilvl w:val="0"/>
+                <w:numId w:val="15"/>
+              </w:numPr>
+              <w:rPr>
+                <w:sz w:val="22"/>
+                <w:szCs w:val="22"/>
+                <w:lang w:val="en-GB" w:bidi="ar-SA"/>
+              </w:rPr>
+            </w:pPr>
+            <w:r>
+              <w:rPr>
+                <w:sz w:val="22"/>
+                <w:szCs w:val="22"/>
+                <w:lang w:val="en-GB" w:bidi="ar-SA"/>
+              </w:rPr>
+              <w:t xml:space="preserve">basic options: resolutions, </w:t>
+            </w:r>
+            <w:proofErr w:type="spellStart"/>
+            <w:r>
+              <w:rPr>
+                <w:sz w:val="22"/>
+                <w:szCs w:val="22"/>
+                <w:lang w:val="en-GB" w:bidi="ar-SA"/>
+              </w:rPr>
+              <w:t>vsync</w:t>
+            </w:r>
+            <w:proofErr w:type="spellEnd"/>
+            <w:r>
+              <w:rPr>
+                <w:sz w:val="22"/>
+                <w:szCs w:val="22"/>
+                <w:lang w:val="en-GB" w:bidi="ar-SA"/>
+              </w:rPr>
+              <w:t xml:space="preserve">, </w:t>
+            </w:r>
+            <w:proofErr w:type="spellStart"/>
+            <w:r>
+              <w:rPr>
+                <w:sz w:val="22"/>
+                <w:szCs w:val="22"/>
+                <w:lang w:val="en-GB" w:bidi="ar-SA"/>
+              </w:rPr>
+              <w:t>fullscreen</w:t>
+            </w:r>
+            <w:proofErr w:type="spellEnd"/>
+          </w:p>
+          <w:p>
+            <w:pPr>
+              <w:pStyle w:val="ListParagraph"/>
+              <w:numPr>
+                <w:ilvl w:val="0"/>
+                <w:numId w:val="15"/>
+              </w:numPr>
+              <w:rPr>
+                <w:sz w:val="22"/>
+                <w:szCs w:val="22"/>
+                <w:lang w:val="en-GB" w:bidi="ar-SA"/>
+              </w:rPr>
+            </w:pPr>
+            <w:r>
+              <w:rPr>
+                <w:sz w:val="22"/>
+                <w:szCs w:val="22"/>
+                <w:lang w:val="en-GB" w:bidi="ar-SA"/>
+              </w:rPr>
+              <w:t>advanced: frame rate, rendering settings, toggleable visuals</w:t>
+            </w:r>
+          </w:p>
+          <w:p>
+            <w:pPr>
+              <w:pStyle w:val="ListParagraph"/>
+              <w:numPr>
+                <w:ilvl w:val="0"/>
+                <w:numId w:val="15"/>
+              </w:numPr>
+              <w:rPr>
+                <w:sz w:val="22"/>
+                <w:szCs w:val="22"/>
+                <w:lang w:val="en-GB" w:bidi="ar-SA"/>
+              </w:rPr>
+            </w:pPr>
+            <w:r>
+              <w:rPr>
+                <w:sz w:val="22"/>
+                <w:szCs w:val="22"/>
+                <w:lang w:val="en-GB" w:bidi="ar-SA"/>
+              </w:rPr>
+              <w:t>extensive: full colour scheme configurability, all rendering settings</w:t>
+            </w:r>
+          </w:p>
+        </w:tc>
+        <w:tc>
+          <w:tcPr>
+            <w:tcW w:w="3117" w:type="dxa"/>
+          </w:tcPr>
+          <w:p>
+            <w:pPr>
+              <w:rPr>
+                <w:sz w:val="22"/>
+                <w:szCs w:val="22"/>
+                <w:lang w:val="en-GB" w:bidi="ar-SA"/>
+              </w:rPr>
+            </w:pPr>
+            <w:r>
+              <w:rPr>
+                <w:sz w:val="22"/>
+                <w:szCs w:val="22"/>
+                <w:lang w:val="en-GB" w:bidi="ar-SA"/>
+              </w:rPr>
+              <w:t>Allows me to develop a suitable graphics menu to make the game accessible for all users</w:t>
+            </w:r>
+          </w:p>
+        </w:tc>
+      </w:tr>
+      <w:tr>
+        <w:tc>
+          <w:tcPr>
+            <w:tcW w:w="3116" w:type="dxa"/>
+          </w:tcPr>
+          <w:p>
+            <w:pPr>
+              <w:rPr>
+                <w:sz w:val="22"/>
+                <w:szCs w:val="22"/>
+                <w:lang w:val="en-GB" w:bidi="ar-SA"/>
+              </w:rPr>
+            </w:pPr>
+            <w:r>
+              <w:rPr>
+                <w:sz w:val="22"/>
+                <w:szCs w:val="22"/>
+                <w:lang w:val="en-GB" w:bidi="ar-SA"/>
+              </w:rPr>
+              <w:t>How important are visual effects</w:t>
+            </w:r>
+            <w:r>
+              <w:rPr>
+                <w:sz w:val="22"/>
+                <w:szCs w:val="22"/>
+                <w:lang w:val="en-GB" w:bidi="ar-SA"/>
+              </w:rPr>
+              <w:t xml:space="preserve"> and animations</w:t>
+            </w:r>
+            <w:r>
+              <w:rPr>
+                <w:sz w:val="22"/>
+                <w:szCs w:val="22"/>
+                <w:lang w:val="en-GB" w:bidi="ar-SA"/>
+              </w:rPr>
+              <w:t xml:space="preserve"> to make a puzzle game enjoyable?</w:t>
+            </w:r>
+          </w:p>
+        </w:tc>
+        <w:tc>
+          <w:tcPr>
+            <w:tcW w:w="3117" w:type="dxa"/>
+          </w:tcPr>
+          <w:p>
+            <w:pPr>
+              <w:rPr>
+                <w:sz w:val="22"/>
+                <w:szCs w:val="22"/>
+                <w:lang w:val="en-GB" w:bidi="ar-SA"/>
+              </w:rPr>
+            </w:pPr>
+            <w:r>
+              <w:rPr>
+                <w:sz w:val="22"/>
+                <w:szCs w:val="22"/>
+                <w:lang w:val="en-GB" w:bidi="ar-SA"/>
+              </w:rPr>
+              <w:t>Slider 1 to 10</w:t>
+            </w:r>
+          </w:p>
+          <w:p>
+            <w:pPr>
+              <w:rPr>
+                <w:sz w:val="22"/>
+                <w:szCs w:val="22"/>
+                <w:lang w:val="en-GB" w:bidi="ar-SA"/>
+              </w:rPr>
+            </w:pPr>
+            <w:r>
+              <w:rPr>
+                <w:sz w:val="22"/>
+                <w:szCs w:val="22"/>
+                <w:lang w:val="en-GB" w:bidi="ar-SA"/>
+              </w:rPr>
+              <w:t>Comments box</w:t>
+            </w:r>
+          </w:p>
+        </w:tc>
+        <w:tc>
+          <w:tcPr>
+            <w:tcW w:w="3117" w:type="dxa"/>
+          </w:tcPr>
+          <w:p>
+            <w:pPr>
+              <w:rPr>
+                <w:sz w:val="22"/>
+                <w:szCs w:val="22"/>
+                <w:lang w:val="en-GB" w:bidi="ar-SA"/>
+              </w:rPr>
+            </w:pPr>
+            <w:r>
+              <w:rPr>
+                <w:sz w:val="22"/>
+                <w:szCs w:val="22"/>
+                <w:lang w:val="en-GB" w:bidi="ar-SA"/>
+              </w:rPr>
+              <w:t>Gauges how much work needs to be put into visual effects and animations</w:t>
+            </w:r>
+          </w:p>
+        </w:tc>
+      </w:tr>
+      <w:tr>
+        <w:tc>
+          <w:tcPr>
+            <w:tcW w:w="3116" w:type="dxa"/>
+          </w:tcPr>
+          <w:p>
+            <w:pPr>
+              <w:rPr>
+                <w:sz w:val="22"/>
+                <w:szCs w:val="22"/>
+                <w:lang w:val="en-GB" w:bidi="ar-SA"/>
+              </w:rPr>
+            </w:pPr>
+            <w:r>
+              <w:rPr>
+                <w:sz w:val="22"/>
+                <w:szCs w:val="22"/>
+                <w:lang w:val="en-GB" w:bidi="ar-SA"/>
+              </w:rPr>
+              <w:t>How important are Sound effects to make a puzzle game enjoyable?</w:t>
+            </w:r>
+          </w:p>
+        </w:tc>
+        <w:tc>
+          <w:tcPr>
+            <w:tcW w:w="3117" w:type="dxa"/>
+          </w:tcPr>
+          <w:p>
+            <w:pPr>
+              <w:rPr>
+                <w:sz w:val="22"/>
+                <w:szCs w:val="22"/>
+                <w:lang w:val="en-GB" w:bidi="ar-SA"/>
+              </w:rPr>
+            </w:pPr>
+            <w:r>
+              <w:rPr>
+                <w:sz w:val="22"/>
+                <w:szCs w:val="22"/>
+                <w:lang w:val="en-GB" w:bidi="ar-SA"/>
+              </w:rPr>
+              <w:t>Slider 1 to 10</w:t>
+            </w:r>
+          </w:p>
+          <w:p>
+            <w:pPr>
+              <w:rPr>
+                <w:sz w:val="22"/>
+                <w:szCs w:val="22"/>
+                <w:lang w:val="en-GB" w:bidi="ar-SA"/>
+              </w:rPr>
+            </w:pPr>
+            <w:r>
+              <w:rPr>
+                <w:sz w:val="22"/>
+                <w:szCs w:val="22"/>
+                <w:lang w:val="en-GB" w:bidi="ar-SA"/>
+              </w:rPr>
+              <w:t>Comments box</w:t>
+            </w:r>
+          </w:p>
+        </w:tc>
+        <w:tc>
+          <w:tcPr>
+            <w:tcW w:w="3117" w:type="dxa"/>
+          </w:tcPr>
+          <w:p>
+            <w:pPr>
+              <w:rPr>
+                <w:sz w:val="22"/>
+                <w:szCs w:val="22"/>
+                <w:lang w:val="en-GB" w:bidi="ar-SA"/>
+              </w:rPr>
+            </w:pPr>
+            <w:r>
+              <w:rPr>
+                <w:sz w:val="22"/>
+                <w:szCs w:val="22"/>
+                <w:lang w:val="en-GB" w:bidi="ar-SA"/>
+              </w:rPr>
+              <w:t>Gauges how much work needs to be put into the game’s sound design</w:t>
+            </w:r>
+          </w:p>
+        </w:tc>
+      </w:tr>
+      <w:tr>
+        <w:tc>
+          <w:tcPr>
+            <w:tcW w:w="3116" w:type="dxa"/>
+          </w:tcPr>
+          <w:p>
+            <w:pPr>
+              <w:rPr>
+                <w:sz w:val="22"/>
+                <w:szCs w:val="22"/>
+                <w:lang w:val="en-GB" w:bidi="ar-SA"/>
+              </w:rPr>
+            </w:pPr>
+            <w:r>
+              <w:rPr>
+                <w:sz w:val="22"/>
+                <w:szCs w:val="22"/>
+                <w:lang w:val="en-GB" w:bidi="ar-SA"/>
+              </w:rPr>
+              <w:t xml:space="preserve">How much control over sound </w:t>
+            </w:r>
+            <w:r>
+              <w:rPr>
+                <w:sz w:val="22"/>
+                <w:szCs w:val="22"/>
+                <w:lang w:val="en-GB" w:bidi="ar-SA"/>
+              </w:rPr>
+              <w:t>is needed in the settings?</w:t>
+            </w:r>
+          </w:p>
+        </w:tc>
+        <w:tc>
+          <w:tcPr>
+            <w:tcW w:w="3117" w:type="dxa"/>
+          </w:tcPr>
+          <w:p>
+            <w:pPr>
+              <w:rPr>
+                <w:sz w:val="22"/>
+                <w:szCs w:val="22"/>
+                <w:lang w:val="en-GB" w:bidi="ar-SA"/>
+              </w:rPr>
+            </w:pPr>
+            <w:r>
+              <w:rPr>
+                <w:sz w:val="22"/>
+                <w:szCs w:val="22"/>
+                <w:lang w:val="en-GB" w:bidi="ar-SA"/>
+              </w:rPr>
+              <w:t>Multi choice:</w:t>
+            </w:r>
+          </w:p>
+          <w:p>
+            <w:pPr>
+              <w:pStyle w:val="ListParagraph"/>
+              <w:numPr>
+                <w:ilvl w:val="0"/>
+                <w:numId w:val="15"/>
+              </w:numPr>
+              <w:rPr>
+                <w:sz w:val="22"/>
+                <w:szCs w:val="22"/>
+                <w:lang w:val="en-GB" w:bidi="ar-SA"/>
+              </w:rPr>
+            </w:pPr>
+            <w:r>
+              <w:rPr>
+                <w:sz w:val="22"/>
+                <w:szCs w:val="22"/>
+                <w:lang w:val="en-GB" w:bidi="ar-SA"/>
+              </w:rPr>
+              <w:t>no options</w:t>
+            </w:r>
+          </w:p>
+          <w:p>
+            <w:pPr>
+              <w:pStyle w:val="ListParagraph"/>
+              <w:numPr>
+                <w:ilvl w:val="0"/>
+                <w:numId w:val="15"/>
+              </w:numPr>
+              <w:rPr>
+                <w:sz w:val="22"/>
+                <w:szCs w:val="22"/>
+                <w:lang w:val="en-GB" w:bidi="ar-SA"/>
+              </w:rPr>
+            </w:pPr>
+            <w:r>
+              <w:rPr>
+                <w:sz w:val="22"/>
+                <w:szCs w:val="22"/>
+                <w:lang w:val="en-GB" w:bidi="ar-SA"/>
+              </w:rPr>
+              <w:t>a slider for game volume, and a slider for music volume</w:t>
+            </w:r>
+          </w:p>
+          <w:p>
+            <w:pPr>
+              <w:pStyle w:val="ListParagraph"/>
+              <w:numPr>
+                <w:ilvl w:val="0"/>
+                <w:numId w:val="15"/>
+              </w:numPr>
+              <w:rPr>
+                <w:sz w:val="22"/>
+                <w:szCs w:val="22"/>
+                <w:lang w:val="en-GB" w:bidi="ar-SA"/>
+              </w:rPr>
+            </w:pPr>
+            <w:r>
+              <w:rPr>
+                <w:sz w:val="22"/>
+                <w:szCs w:val="22"/>
+                <w:lang w:val="en-GB" w:bidi="ar-SA"/>
+              </w:rPr>
+              <w:t>all game sounds have individual siders</w:t>
+            </w:r>
+          </w:p>
+        </w:tc>
+        <w:tc>
+          <w:tcPr>
+            <w:tcW w:w="3117" w:type="dxa"/>
+          </w:tcPr>
+          <w:p>
+            <w:pPr>
+              <w:rPr>
+                <w:sz w:val="22"/>
+                <w:szCs w:val="22"/>
+                <w:lang w:val="en-GB" w:bidi="ar-SA"/>
+              </w:rPr>
+            </w:pPr>
+            <w:r>
+              <w:rPr>
+                <w:sz w:val="22"/>
+                <w:szCs w:val="22"/>
+                <w:lang w:val="en-GB" w:bidi="ar-SA"/>
+              </w:rPr>
+              <w:t>Allows me to design suitable sound settings that will allow users to configure their game to their interests</w:t>
+            </w:r>
+          </w:p>
+        </w:tc>
+      </w:tr>
+      <w:tr>
+        <w:tc>
+          <w:tcPr>
+            <w:tcW w:w="3116" w:type="dxa"/>
+          </w:tcPr>
+          <w:p>
+            <w:pPr>
+              <w:rPr>
+                <w:sz w:val="22"/>
+                <w:szCs w:val="22"/>
+                <w:lang w:val="en-GB" w:bidi="ar-SA"/>
+              </w:rPr>
+            </w:pPr>
+            <w:r>
+              <w:rPr>
+                <w:sz w:val="22"/>
+                <w:szCs w:val="22"/>
+                <w:lang w:val="en-GB" w:bidi="ar-SA"/>
+              </w:rPr>
+              <w:t>How important is Background music to make a puzzle game enjoyable</w:t>
+            </w:r>
+            <w:r>
+              <w:rPr>
+                <w:sz w:val="22"/>
+                <w:szCs w:val="22"/>
+                <w:lang w:val="en-GB" w:bidi="ar-SA"/>
+              </w:rPr>
+              <w:t>?</w:t>
+            </w:r>
+          </w:p>
+        </w:tc>
+        <w:tc>
+          <w:tcPr>
+            <w:tcW w:w="3117" w:type="dxa"/>
+          </w:tcPr>
+          <w:p>
+            <w:pPr>
+              <w:rPr>
+                <w:sz w:val="22"/>
+                <w:szCs w:val="22"/>
+                <w:lang w:val="en-GB" w:bidi="ar-SA"/>
+              </w:rPr>
+            </w:pPr>
+            <w:r>
+              <w:rPr>
+                <w:sz w:val="22"/>
+                <w:szCs w:val="22"/>
+                <w:lang w:val="en-GB" w:bidi="ar-SA"/>
+              </w:rPr>
+              <w:t>Slider 1 to 10</w:t>
+            </w:r>
+          </w:p>
+          <w:p>
+            <w:pPr>
+              <w:rPr>
+                <w:sz w:val="22"/>
+                <w:szCs w:val="22"/>
+                <w:lang w:val="en-GB" w:bidi="ar-SA"/>
+              </w:rPr>
+            </w:pPr>
+            <w:r>
+              <w:rPr>
+                <w:sz w:val="22"/>
+                <w:szCs w:val="22"/>
+                <w:lang w:val="en-GB" w:bidi="ar-SA"/>
+              </w:rPr>
+              <w:t>Comments box</w:t>
+            </w:r>
+          </w:p>
+        </w:tc>
+        <w:tc>
+          <w:tcPr>
+            <w:tcW w:w="3117" w:type="dxa"/>
+          </w:tcPr>
+          <w:p>
+            <w:pPr>
+              <w:rPr>
+                <w:sz w:val="22"/>
+                <w:szCs w:val="22"/>
+                <w:lang w:val="en-GB" w:bidi="ar-SA"/>
+              </w:rPr>
+            </w:pPr>
+            <w:r>
+              <w:rPr>
+                <w:sz w:val="22"/>
+                <w:szCs w:val="22"/>
+                <w:lang w:val="en-GB" w:bidi="ar-SA"/>
+              </w:rPr>
+              <w:t>Gauges how important background music is for the users to enjoy the game</w:t>
+            </w:r>
+          </w:p>
+        </w:tc>
+      </w:tr>
+      <w:tr>
+        <w:tc>
+          <w:tcPr>
+            <w:tcW w:w="3116" w:type="dxa"/>
+          </w:tcPr>
+          <w:p>
+            <w:pPr>
+              <w:rPr>
+                <w:sz w:val="22"/>
+                <w:szCs w:val="22"/>
+                <w:lang w:val="en-GB" w:bidi="ar-SA"/>
+              </w:rPr>
+            </w:pPr>
+            <w:r>
+              <w:rPr>
+                <w:sz w:val="22"/>
+                <w:szCs w:val="22"/>
+                <w:lang w:val="en-GB" w:bidi="ar-SA"/>
+              </w:rPr>
+              <w:t>How long would you want to spend per level when playing a puzzle game?</w:t>
+            </w:r>
+          </w:p>
+        </w:tc>
+        <w:tc>
+          <w:tcPr>
+            <w:tcW w:w="3117" w:type="dxa"/>
+          </w:tcPr>
+          <w:p>
+            <w:pPr>
+              <w:rPr>
+                <w:sz w:val="22"/>
+                <w:szCs w:val="22"/>
+                <w:lang w:val="en-GB" w:bidi="ar-SA"/>
+              </w:rPr>
+            </w:pPr>
+            <w:r>
+              <w:rPr>
+                <w:sz w:val="22"/>
+                <w:szCs w:val="22"/>
+                <w:lang w:val="en-GB" w:bidi="ar-SA"/>
+              </w:rPr>
+              <w:t>Numerical input in minutes</w:t>
+            </w:r>
+          </w:p>
+          <w:p>
+            <w:pPr>
+              <w:rPr>
+                <w:sz w:val="22"/>
+                <w:szCs w:val="22"/>
+                <w:lang w:val="en-GB" w:bidi="ar-SA"/>
+              </w:rPr>
+            </w:pPr>
+            <w:r>
+              <w:rPr>
+                <w:sz w:val="22"/>
+                <w:szCs w:val="22"/>
+                <w:lang w:val="en-GB" w:bidi="ar-SA"/>
+              </w:rPr>
+              <w:t>Comments box</w:t>
+            </w:r>
+          </w:p>
+        </w:tc>
+        <w:tc>
+          <w:tcPr>
+            <w:tcW w:w="3117" w:type="dxa"/>
+          </w:tcPr>
+          <w:p>
+            <w:pPr>
+              <w:rPr>
+                <w:sz w:val="22"/>
+                <w:szCs w:val="22"/>
+                <w:lang w:val="en-GB" w:bidi="ar-SA"/>
+              </w:rPr>
+            </w:pPr>
+            <w:r>
+              <w:rPr>
+                <w:sz w:val="22"/>
+                <w:szCs w:val="22"/>
+                <w:lang w:val="en-GB" w:bidi="ar-SA"/>
+              </w:rPr>
+              <w:t>Allows me to tune the level length so the game can be challenging for users but not enduring</w:t>
+            </w:r>
+          </w:p>
+        </w:tc>
+      </w:tr>
+      <w:tr>
+        <w:tc>
+          <w:tcPr>
+            <w:tcW w:w="3116" w:type="dxa"/>
+          </w:tcPr>
+          <w:p>
+            <w:pPr>
+              <w:rPr>
+                <w:sz w:val="22"/>
+                <w:szCs w:val="22"/>
+                <w:lang w:val="en-GB" w:bidi="ar-SA"/>
+              </w:rPr>
+            </w:pPr>
+            <w:r>
+              <w:rPr>
+                <w:sz w:val="22"/>
+                <w:szCs w:val="22"/>
+                <w:lang w:val="en-GB" w:bidi="ar-SA"/>
+              </w:rPr>
+              <w:t>How many times would you want to die on a level before completing it?</w:t>
+            </w:r>
+          </w:p>
+        </w:tc>
+        <w:tc>
+          <w:tcPr>
+            <w:tcW w:w="3117" w:type="dxa"/>
+          </w:tcPr>
+          <w:p>
+            <w:pPr>
+              <w:rPr>
+                <w:sz w:val="22"/>
+                <w:szCs w:val="22"/>
+                <w:lang w:val="en-GB" w:bidi="ar-SA"/>
+              </w:rPr>
+            </w:pPr>
+            <w:r>
+              <w:rPr>
+                <w:sz w:val="22"/>
+                <w:szCs w:val="22"/>
+                <w:lang w:val="en-GB" w:bidi="ar-SA"/>
+              </w:rPr>
+              <w:t xml:space="preserve">Numerical input </w:t>
+            </w:r>
+          </w:p>
+          <w:p>
+            <w:pPr>
+              <w:rPr>
+                <w:sz w:val="22"/>
+                <w:szCs w:val="22"/>
+                <w:lang w:val="en-GB" w:bidi="ar-SA"/>
+              </w:rPr>
+            </w:pPr>
+            <w:r>
+              <w:rPr>
+                <w:sz w:val="22"/>
+                <w:szCs w:val="22"/>
+                <w:lang w:val="en-GB" w:bidi="ar-SA"/>
+              </w:rPr>
+              <w:t>Comments box</w:t>
+            </w:r>
+          </w:p>
+        </w:tc>
+        <w:tc>
+          <w:tcPr>
+            <w:tcW w:w="3117" w:type="dxa"/>
+          </w:tcPr>
+          <w:p>
+            <w:pPr>
+              <w:rPr>
+                <w:sz w:val="22"/>
+                <w:szCs w:val="22"/>
+                <w:lang w:val="en-GB" w:bidi="ar-SA"/>
+              </w:rPr>
+            </w:pPr>
+            <w:r>
+              <w:rPr>
+                <w:sz w:val="22"/>
+                <w:szCs w:val="22"/>
+                <w:lang w:val="en-GB" w:bidi="ar-SA"/>
+              </w:rPr>
+              <w:t>Allows me to adjust how many hazards there are in a level</w:t>
+            </w:r>
+          </w:p>
+        </w:tc>
+      </w:tr>
+      <w:tr>
+        <w:tc>
+          <w:tcPr>
+            <w:tcW w:w="3116" w:type="dxa"/>
+          </w:tcPr>
+          <w:p>
+            <w:pPr>
+              <w:rPr>
+                <w:sz w:val="22"/>
+                <w:szCs w:val="22"/>
+                <w:lang w:val="en-GB" w:bidi="ar-SA"/>
+              </w:rPr>
+            </w:pPr>
+            <w:r>
+              <w:rPr>
+                <w:sz w:val="22"/>
+                <w:szCs w:val="22"/>
+                <w:lang w:val="en-GB" w:bidi="ar-SA"/>
+              </w:rPr>
+              <w:t>Should the levels contain checkpoints?</w:t>
+            </w:r>
+          </w:p>
+        </w:tc>
+        <w:tc>
+          <w:tcPr>
+            <w:tcW w:w="3117" w:type="dxa"/>
+          </w:tcPr>
+          <w:p>
+            <w:pPr>
+              <w:rPr>
+                <w:sz w:val="22"/>
+                <w:szCs w:val="22"/>
+                <w:lang w:val="en-GB" w:bidi="ar-SA"/>
+              </w:rPr>
+            </w:pPr>
+            <w:r>
+              <w:rPr>
+                <w:sz w:val="22"/>
+                <w:szCs w:val="22"/>
+                <w:lang w:val="en-GB" w:bidi="ar-SA"/>
+              </w:rPr>
+              <w:t xml:space="preserve">Boolean </w:t>
+            </w:r>
+          </w:p>
+          <w:p>
+            <w:pPr>
+              <w:rPr>
+                <w:sz w:val="22"/>
+                <w:szCs w:val="22"/>
+                <w:lang w:val="en-GB" w:bidi="ar-SA"/>
+              </w:rPr>
+            </w:pPr>
+            <w:r>
+              <w:rPr>
+                <w:sz w:val="22"/>
+                <w:szCs w:val="22"/>
+                <w:lang w:val="en-GB" w:bidi="ar-SA"/>
+              </w:rPr>
+              <w:t>Comments box</w:t>
+            </w:r>
+          </w:p>
+        </w:tc>
+        <w:tc>
+          <w:tcPr>
+            <w:tcW w:w="3117" w:type="dxa"/>
+          </w:tcPr>
+          <w:p>
+            <w:pPr>
+              <w:rPr>
+                <w:sz w:val="22"/>
+                <w:szCs w:val="22"/>
+                <w:lang w:val="en-GB" w:bidi="ar-SA"/>
+              </w:rPr>
+            </w:pPr>
+            <w:r>
+              <w:rPr>
+                <w:sz w:val="22"/>
+                <w:szCs w:val="22"/>
+                <w:lang w:val="en-GB" w:bidi="ar-SA"/>
+              </w:rPr>
+              <w:t xml:space="preserve">Determines if users want checkpoints or not, and thus </w:t>
+            </w:r>
+            <w:r>
+              <w:rPr>
+                <w:sz w:val="22"/>
+                <w:szCs w:val="22"/>
+                <w:lang w:val="en-GB" w:bidi="ar-SA"/>
+              </w:rPr>
+              <w:lastRenderedPageBreak/>
+              <w:t>determines if I will implement them</w:t>
+            </w:r>
+          </w:p>
+        </w:tc>
+      </w:tr>
+      <w:tr>
+        <w:tc>
+          <w:tcPr>
+            <w:tcW w:w="3116" w:type="dxa"/>
+          </w:tcPr>
+          <w:p>
+            <w:pPr>
+              <w:rPr>
+                <w:sz w:val="22"/>
+                <w:szCs w:val="22"/>
+                <w:lang w:val="en-GB" w:bidi="ar-SA"/>
+              </w:rPr>
+            </w:pPr>
+            <w:r>
+              <w:rPr>
+                <w:sz w:val="22"/>
+                <w:szCs w:val="22"/>
+                <w:lang w:val="en-GB" w:bidi="ar-SA"/>
+              </w:rPr>
+              <w:lastRenderedPageBreak/>
+              <w:t>How should the game be titled?</w:t>
+            </w:r>
+          </w:p>
+        </w:tc>
+        <w:tc>
+          <w:tcPr>
+            <w:tcW w:w="3117" w:type="dxa"/>
+          </w:tcPr>
+          <w:p>
+            <w:pPr>
+              <w:rPr>
+                <w:sz w:val="22"/>
+                <w:szCs w:val="22"/>
+                <w:lang w:val="en-GB" w:bidi="ar-SA"/>
+              </w:rPr>
+            </w:pPr>
+            <w:r>
+              <w:rPr>
+                <w:sz w:val="22"/>
+                <w:szCs w:val="22"/>
+                <w:lang w:val="en-GB" w:bidi="ar-SA"/>
+              </w:rPr>
+              <w:t>Multi choice:</w:t>
+            </w:r>
+          </w:p>
+          <w:p>
+            <w:pPr>
+              <w:pStyle w:val="ListParagraph"/>
+              <w:numPr>
+                <w:ilvl w:val="0"/>
+                <w:numId w:val="15"/>
+              </w:numPr>
+              <w:rPr>
+                <w:sz w:val="22"/>
+                <w:szCs w:val="22"/>
+                <w:lang w:val="en-GB" w:bidi="ar-SA"/>
+              </w:rPr>
+            </w:pPr>
+            <w:r>
+              <w:rPr>
+                <w:sz w:val="22"/>
+                <w:szCs w:val="22"/>
+                <w:lang w:val="en-GB" w:bidi="ar-SA"/>
+              </w:rPr>
+              <w:t>based on visual theme</w:t>
+            </w:r>
+          </w:p>
+          <w:p>
+            <w:pPr>
+              <w:pStyle w:val="ListParagraph"/>
+              <w:numPr>
+                <w:ilvl w:val="0"/>
+                <w:numId w:val="15"/>
+              </w:numPr>
+              <w:rPr>
+                <w:sz w:val="22"/>
+                <w:szCs w:val="22"/>
+                <w:lang w:val="en-GB" w:bidi="ar-SA"/>
+              </w:rPr>
+            </w:pPr>
+            <w:r>
+              <w:rPr>
+                <w:sz w:val="22"/>
+                <w:szCs w:val="22"/>
+                <w:lang w:val="en-GB" w:bidi="ar-SA"/>
+              </w:rPr>
+              <w:t>based on the style of puzzles</w:t>
+            </w:r>
+          </w:p>
+          <w:p>
+            <w:pPr>
+              <w:pStyle w:val="ListParagraph"/>
+              <w:numPr>
+                <w:ilvl w:val="0"/>
+                <w:numId w:val="15"/>
+              </w:numPr>
+              <w:rPr>
+                <w:sz w:val="22"/>
+                <w:szCs w:val="22"/>
+                <w:lang w:val="en-GB" w:bidi="ar-SA"/>
+              </w:rPr>
+            </w:pPr>
+            <w:r>
+              <w:rPr>
+                <w:sz w:val="22"/>
+                <w:szCs w:val="22"/>
+                <w:lang w:val="en-GB" w:bidi="ar-SA"/>
+              </w:rPr>
+              <w:t>based on a story</w:t>
+            </w:r>
+          </w:p>
+        </w:tc>
+        <w:tc>
+          <w:tcPr>
+            <w:tcW w:w="3117" w:type="dxa"/>
+          </w:tcPr>
+          <w:p>
+            <w:pPr>
+              <w:rPr>
+                <w:sz w:val="22"/>
+                <w:szCs w:val="22"/>
+                <w:lang w:val="en-GB" w:bidi="ar-SA"/>
+              </w:rPr>
+            </w:pPr>
+            <w:r>
+              <w:rPr>
+                <w:sz w:val="22"/>
+                <w:szCs w:val="22"/>
+                <w:lang w:val="en-GB" w:bidi="ar-SA"/>
+              </w:rPr>
+              <w:t xml:space="preserve">Ensures that </w:t>
+            </w:r>
+            <w:r>
+              <w:rPr>
+                <w:sz w:val="22"/>
+                <w:szCs w:val="22"/>
+                <w:lang w:val="en-GB" w:bidi="ar-SA"/>
+              </w:rPr>
+              <w:t xml:space="preserve">the title of the game </w:t>
+            </w:r>
+            <w:r>
+              <w:rPr>
+                <w:sz w:val="22"/>
+                <w:szCs w:val="22"/>
+                <w:lang w:val="en-GB" w:bidi="ar-SA"/>
+              </w:rPr>
+              <w:t xml:space="preserve">conveys the theme and style of game to potential players </w:t>
+            </w:r>
+            <w:r>
+              <w:rPr>
+                <w:sz w:val="22"/>
+                <w:szCs w:val="22"/>
+                <w:lang w:val="en-GB" w:bidi="ar-SA"/>
+              </w:rPr>
+              <w:t>well</w:t>
+            </w:r>
+          </w:p>
+        </w:tc>
+      </w:tr>
+      <w:tr>
+        <w:tc>
+          <w:tcPr>
+            <w:tcW w:w="3116" w:type="dxa"/>
+          </w:tcPr>
+          <w:p>
+            <w:pPr>
+              <w:rPr>
+                <w:sz w:val="22"/>
+                <w:szCs w:val="22"/>
+                <w:lang w:val="en-GB" w:bidi="ar-SA"/>
+              </w:rPr>
+            </w:pPr>
+            <w:r>
+              <w:rPr>
+                <w:sz w:val="22"/>
+                <w:szCs w:val="22"/>
+                <w:lang w:val="en-GB" w:bidi="ar-SA"/>
+              </w:rPr>
+              <w:t>Are there any other features which you would like to see in a puzzle game?</w:t>
+            </w:r>
+          </w:p>
+        </w:tc>
+        <w:tc>
+          <w:tcPr>
+            <w:tcW w:w="3117" w:type="dxa"/>
+          </w:tcPr>
+          <w:p>
+            <w:pPr>
+              <w:rPr>
+                <w:sz w:val="22"/>
+                <w:szCs w:val="22"/>
+                <w:lang w:val="en-GB" w:bidi="ar-SA"/>
+              </w:rPr>
+            </w:pPr>
+            <w:r>
+              <w:rPr>
+                <w:sz w:val="22"/>
+                <w:szCs w:val="22"/>
+                <w:lang w:val="en-GB" w:bidi="ar-SA"/>
+              </w:rPr>
+              <w:t>Comments box</w:t>
+            </w:r>
+          </w:p>
+        </w:tc>
+        <w:tc>
+          <w:tcPr>
+            <w:tcW w:w="3117" w:type="dxa"/>
+          </w:tcPr>
+          <w:p>
+            <w:pPr>
+              <w:rPr>
+                <w:sz w:val="22"/>
+                <w:szCs w:val="22"/>
+                <w:lang w:val="en-GB" w:bidi="ar-SA"/>
+              </w:rPr>
+            </w:pPr>
+            <w:r>
+              <w:rPr>
+                <w:sz w:val="22"/>
+                <w:szCs w:val="22"/>
+                <w:lang w:val="en-GB" w:bidi="ar-SA"/>
+              </w:rPr>
+              <w:t>Allows any other responses from the users, so they can input any other features they would like to see in the game</w:t>
+            </w:r>
+          </w:p>
+        </w:tc>
+      </w:tr>
+    </w:tbl>
+    <w:p>
+      <w:pPr>
+        <w:rPr>
+          <w:sz w:val="22"/>
+          <w:szCs w:val="22"/>
+          <w:lang w:val="en-GB" w:bidi="ar-SA"/>
+        </w:rPr>
+      </w:pPr>
     </w:p>
     <w:p>
       <w:pPr>
@@ -3786,7 +5340,6 @@
         <w:rPr>
           <w:lang w:val="en-GB" w:bidi="ar-SA"/>
         </w:rPr>
-        <w:lastRenderedPageBreak/>
         <w:t>Why this Solution is Suited to a Computation Solution</w:t>
       </w:r>
       <w:bookmarkEnd w:id="9"/>
@@ -4395,7 +5948,6 @@
           <w:szCs w:val="22"/>
           <w:lang w:val="en-GB" w:eastAsia="en-GB" w:bidi="ar-SA"/>
         </w:rPr>
-        <w:lastRenderedPageBreak/>
         <w:drawing>
           <wp:inline distT="0" distB="0" distL="0" distR="0" wp14:anchorId="74936C89" wp14:editId="56B7B12A">
             <wp:extent cx="5868035" cy="3247949"/>
@@ -4404,7 +5956,7 @@
             <wp:cNvGraphicFramePr/>
             <a:graphic xmlns:a="http://schemas.openxmlformats.org/drawingml/2006/main">
               <a:graphicData uri="http://schemas.openxmlformats.org/drawingml/2006/diagram">
-                <dgm:relIds xmlns:dgm="http://schemas.openxmlformats.org/drawingml/2006/diagram" xmlns:r="http://schemas.openxmlformats.org/officeDocument/2006/relationships" r:dm="rId13" r:lo="rId14" r:qs="rId15" r:cs="rId16"/>
+                <dgm:relIds xmlns:dgm="http://schemas.openxmlformats.org/drawingml/2006/diagram" xmlns:r="http://schemas.openxmlformats.org/officeDocument/2006/relationships" r:dm="rId14" r:lo="rId15" r:qs="rId16" r:cs="rId17"/>
               </a:graphicData>
             </a:graphic>
           </wp:inline>
@@ -4556,6 +6108,7 @@
           <w:szCs w:val="22"/>
           <w:lang w:val="en-GB" w:bidi="ar-SA"/>
         </w:rPr>
+        <w:lastRenderedPageBreak/>
         <w:t xml:space="preserve">&lt;See </w:t>
       </w:r>
       <w:r>
@@ -4762,8 +6315,8 @@
       </w:r>
     </w:p>
     <w:sectPr>
-      <w:headerReference w:type="default" r:id="rId18"/>
-      <w:footerReference w:type="default" r:id="rId19"/>
+      <w:headerReference w:type="default" r:id="rId19"/>
+      <w:footerReference w:type="default" r:id="rId20"/>
       <w:pgSz w:w="12240" w:h="15840"/>
       <w:pgMar w:top="993" w:right="1440" w:bottom="1560" w:left="1440" w:header="708" w:footer="708" w:gutter="0"/>
       <w:cols w:space="708"/>
@@ -4774,7 +6327,7 @@
 </file>
 
 <file path=word/endnotes.xml><?xml version="1.0" encoding="utf-8"?>
-<w:endnotes xmlns:wpc="http://schemas.microsoft.com/office/word/2010/wordprocessingCanvas" xmlns:cx="http://schemas.microsoft.com/office/drawing/2014/chartex" xmlns:cx1="http://schemas.microsoft.com/office/drawing/2015/9/8/chartex" xmlns:cx2="http://schemas.microsoft.com/office/drawing/2015/10/21/chartex" xmlns:cx3="http://schemas.microsoft.com/office/drawing/2016/5/9/chartex" xmlns:cx4="http://schemas.microsoft.com/office/drawing/2016/5/10/chartex" xmlns:cx5="http://schemas.microsoft.com/office/drawing/2016/5/11/chartex" xmlns:cx6="http://schemas.microsoft.com/office/drawing/2016/5/12/chartex" xmlns:cx7="http://schemas.microsoft.com/office/drawing/2016/5/13/chartex" xmlns:cx8="http://schemas.microsoft.com/office/drawing/2016/5/14/chartex" xmlns:mc="http://schemas.openxmlformats.org/markup-compatibility/2006" xmlns:aink="http://schemas.microsoft.com/office/drawing/2016/ink" xmlns:am3d="http://schemas.microsoft.com/office/drawing/2017/model3d" xmlns:o="urn:schemas-microsoft-com:office:office" xmlns:r="http://schemas.openxmlformats.org/officeDocument/2006/relationships" xmlns:m="http://schemas.openxmlformats.org/officeDocument/2006/math" xmlns:v="urn:schemas-microsoft-com:vml" xmlns:wp14="http://schemas.microsoft.com/office/word/2010/wordprocessingDrawing" xmlns:wp="http://schemas.openxmlformats.org/drawingml/2006/wordprocessingDrawing" xmlns:w10="urn:schemas-microsoft-com:office:word" xmlns:w="http://schemas.openxmlformats.org/wordprocessingml/2006/main" xmlns:w14="http://schemas.microsoft.com/office/word/2010/wordml" xmlns:w15="http://schemas.microsoft.com/office/word/2012/wordml" xmlns:w16cex="http://schemas.microsoft.com/office/word/2018/wordml/cex" xmlns:w16cid="http://schemas.microsoft.com/office/word/2016/wordml/cid" xmlns:w16="http://schemas.microsoft.com/office/word/2018/wordml" xmlns:w16sdtdh="http://schemas.microsoft.com/office/word/2020/wordml/sdtdatahash" xmlns:w16se="http://schemas.microsoft.com/office/word/2015/wordml/symex" xmlns:wpg="http://schemas.microsoft.com/office/word/2010/wordprocessingGroup" xmlns:wpi="http://schemas.microsoft.com/office/word/2010/wordprocessingInk" xmlns:wne="http://schemas.microsoft.com/office/word/2006/wordml" xmlns:wps="http://schemas.microsoft.com/office/word/2010/wordprocessingShape" mc:Ignorable="w14 w15 w16se w16cid w16 w16cex w16sdtdh wp14">
+<w:endnotes xmlns:wpc="http://schemas.microsoft.com/office/word/2010/wordprocessingCanvas" xmlns:cx="http://schemas.microsoft.com/office/drawing/2014/chartex" xmlns:cx1="http://schemas.microsoft.com/office/drawing/2015/9/8/chartex" xmlns:cx2="http://schemas.microsoft.com/office/drawing/2015/10/21/chartex" xmlns:cx3="http://schemas.microsoft.com/office/drawing/2016/5/9/chartex" xmlns:cx4="http://schemas.microsoft.com/office/drawing/2016/5/10/chartex" xmlns:cx5="http://schemas.microsoft.com/office/drawing/2016/5/11/chartex" xmlns:cx6="http://schemas.microsoft.com/office/drawing/2016/5/12/chartex" xmlns:cx7="http://schemas.microsoft.com/office/drawing/2016/5/13/chartex" xmlns:cx8="http://schemas.microsoft.com/office/drawing/2016/5/14/chartex" xmlns:mc="http://schemas.openxmlformats.org/markup-compatibility/2006" xmlns:aink="http://schemas.microsoft.com/office/drawing/2016/ink" xmlns:am3d="http://schemas.microsoft.com/office/drawing/2017/model3d" xmlns:o="urn:schemas-microsoft-com:office:office" xmlns:r="http://schemas.openxmlformats.org/officeDocument/2006/relationships" xmlns:m="http://schemas.openxmlformats.org/officeDocument/2006/math" xmlns:v="urn:schemas-microsoft-com:vml" xmlns:wp14="http://schemas.microsoft.com/office/word/2010/wordprocessingDrawing" xmlns:wp="http://schemas.openxmlformats.org/drawingml/2006/wordprocessingDrawing" xmlns:w10="urn:schemas-microsoft-com:office:word" xmlns:w="http://schemas.openxmlformats.org/wordprocessingml/2006/main" xmlns:w14="http://schemas.microsoft.com/office/word/2010/wordml" xmlns:w15="http://schemas.microsoft.com/office/word/2012/wordml" xmlns:w16cex="http://schemas.microsoft.com/office/word/2018/wordml/cex" xmlns:w16cid="http://schemas.microsoft.com/office/word/2016/wordml/cid" xmlns:w16="http://schemas.microsoft.com/office/word/2018/wordml" xmlns:w16se="http://schemas.microsoft.com/office/word/2015/wordml/symex" xmlns:wpg="http://schemas.microsoft.com/office/word/2010/wordprocessingGroup" xmlns:wpi="http://schemas.microsoft.com/office/word/2010/wordprocessingInk" xmlns:wne="http://schemas.microsoft.com/office/word/2006/wordml" xmlns:wps="http://schemas.microsoft.com/office/word/2010/wordprocessingShape" mc:Ignorable="w14 w15 w16se w16cid w16 w16cex wp14">
   <w:endnote w:type="separator" w:id="-1">
     <w:p>
       <w:pPr>
@@ -4799,7 +6352,7 @@
 </file>
 
 <file path=word/footer1.xml><?xml version="1.0" encoding="utf-8"?>
-<w:ftr xmlns:wpc="http://schemas.microsoft.com/office/word/2010/wordprocessingCanvas" xmlns:cx="http://schemas.microsoft.com/office/drawing/2014/chartex" xmlns:cx1="http://schemas.microsoft.com/office/drawing/2015/9/8/chartex" xmlns:cx2="http://schemas.microsoft.com/office/drawing/2015/10/21/chartex" xmlns:cx3="http://schemas.microsoft.com/office/drawing/2016/5/9/chartex" xmlns:cx4="http://schemas.microsoft.com/office/drawing/2016/5/10/chartex" xmlns:cx5="http://schemas.microsoft.com/office/drawing/2016/5/11/chartex" xmlns:cx6="http://schemas.microsoft.com/office/drawing/2016/5/12/chartex" xmlns:cx7="http://schemas.microsoft.com/office/drawing/2016/5/13/chartex" xmlns:cx8="http://schemas.microsoft.com/office/drawing/2016/5/14/chartex" xmlns:mc="http://schemas.openxmlformats.org/markup-compatibility/2006" xmlns:aink="http://schemas.microsoft.com/office/drawing/2016/ink" xmlns:am3d="http://schemas.microsoft.com/office/drawing/2017/model3d" xmlns:o="urn:schemas-microsoft-com:office:office" xmlns:r="http://schemas.openxmlformats.org/officeDocument/2006/relationships" xmlns:m="http://schemas.openxmlformats.org/officeDocument/2006/math" xmlns:v="urn:schemas-microsoft-com:vml" xmlns:wp14="http://schemas.microsoft.com/office/word/2010/wordprocessingDrawing" xmlns:wp="http://schemas.openxmlformats.org/drawingml/2006/wordprocessingDrawing" xmlns:w10="urn:schemas-microsoft-com:office:word" xmlns:w="http://schemas.openxmlformats.org/wordprocessingml/2006/main" xmlns:w14="http://schemas.microsoft.com/office/word/2010/wordml" xmlns:w15="http://schemas.microsoft.com/office/word/2012/wordml" xmlns:w16cex="http://schemas.microsoft.com/office/word/2018/wordml/cex" xmlns:w16cid="http://schemas.microsoft.com/office/word/2016/wordml/cid" xmlns:w16="http://schemas.microsoft.com/office/word/2018/wordml" xmlns:w16sdtdh="http://schemas.microsoft.com/office/word/2020/wordml/sdtdatahash" xmlns:w16se="http://schemas.microsoft.com/office/word/2015/wordml/symex" xmlns:wpg="http://schemas.microsoft.com/office/word/2010/wordprocessingGroup" xmlns:wpi="http://schemas.microsoft.com/office/word/2010/wordprocessingInk" xmlns:wne="http://schemas.microsoft.com/office/word/2006/wordml" xmlns:wps="http://schemas.microsoft.com/office/word/2010/wordprocessingShape" mc:Ignorable="w14 w15 w16se w16cid w16 w16cex w16sdtdh wp14">
+<w:ftr xmlns:wpc="http://schemas.microsoft.com/office/word/2010/wordprocessingCanvas" xmlns:cx="http://schemas.microsoft.com/office/drawing/2014/chartex" xmlns:cx1="http://schemas.microsoft.com/office/drawing/2015/9/8/chartex" xmlns:cx2="http://schemas.microsoft.com/office/drawing/2015/10/21/chartex" xmlns:cx3="http://schemas.microsoft.com/office/drawing/2016/5/9/chartex" xmlns:cx4="http://schemas.microsoft.com/office/drawing/2016/5/10/chartex" xmlns:cx5="http://schemas.microsoft.com/office/drawing/2016/5/11/chartex" xmlns:cx6="http://schemas.microsoft.com/office/drawing/2016/5/12/chartex" xmlns:cx7="http://schemas.microsoft.com/office/drawing/2016/5/13/chartex" xmlns:cx8="http://schemas.microsoft.com/office/drawing/2016/5/14/chartex" xmlns:mc="http://schemas.openxmlformats.org/markup-compatibility/2006" xmlns:aink="http://schemas.microsoft.com/office/drawing/2016/ink" xmlns:am3d="http://schemas.microsoft.com/office/drawing/2017/model3d" xmlns:o="urn:schemas-microsoft-com:office:office" xmlns:r="http://schemas.openxmlformats.org/officeDocument/2006/relationships" xmlns:m="http://schemas.openxmlformats.org/officeDocument/2006/math" xmlns:v="urn:schemas-microsoft-com:vml" xmlns:wp14="http://schemas.microsoft.com/office/word/2010/wordprocessingDrawing" xmlns:wp="http://schemas.openxmlformats.org/drawingml/2006/wordprocessingDrawing" xmlns:w10="urn:schemas-microsoft-com:office:word" xmlns:w="http://schemas.openxmlformats.org/wordprocessingml/2006/main" xmlns:w14="http://schemas.microsoft.com/office/word/2010/wordml" xmlns:w15="http://schemas.microsoft.com/office/word/2012/wordml" xmlns:w16cex="http://schemas.microsoft.com/office/word/2018/wordml/cex" xmlns:w16cid="http://schemas.microsoft.com/office/word/2016/wordml/cid" xmlns:w16="http://schemas.microsoft.com/office/word/2018/wordml" xmlns:w16se="http://schemas.microsoft.com/office/word/2015/wordml/symex" xmlns:wpg="http://schemas.microsoft.com/office/word/2010/wordprocessingGroup" xmlns:wpi="http://schemas.microsoft.com/office/word/2010/wordprocessingInk" xmlns:wne="http://schemas.microsoft.com/office/word/2006/wordml" xmlns:wps="http://schemas.microsoft.com/office/word/2010/wordprocessingShape" mc:Ignorable="w14 w15 w16se w16cid w16 w16cex wp14">
   <w:p>
     <w:pPr>
       <w:jc w:val="right"/>
@@ -4861,7 +6414,7 @@
 </file>
 
 <file path=word/footnotes.xml><?xml version="1.0" encoding="utf-8"?>
-<w:footnotes xmlns:wpc="http://schemas.microsoft.com/office/word/2010/wordprocessingCanvas" xmlns:cx="http://schemas.microsoft.com/office/drawing/2014/chartex" xmlns:cx1="http://schemas.microsoft.com/office/drawing/2015/9/8/chartex" xmlns:cx2="http://schemas.microsoft.com/office/drawing/2015/10/21/chartex" xmlns:cx3="http://schemas.microsoft.com/office/drawing/2016/5/9/chartex" xmlns:cx4="http://schemas.microsoft.com/office/drawing/2016/5/10/chartex" xmlns:cx5="http://schemas.microsoft.com/office/drawing/2016/5/11/chartex" xmlns:cx6="http://schemas.microsoft.com/office/drawing/2016/5/12/chartex" xmlns:cx7="http://schemas.microsoft.com/office/drawing/2016/5/13/chartex" xmlns:cx8="http://schemas.microsoft.com/office/drawing/2016/5/14/chartex" xmlns:mc="http://schemas.openxmlformats.org/markup-compatibility/2006" xmlns:aink="http://schemas.microsoft.com/office/drawing/2016/ink" xmlns:am3d="http://schemas.microsoft.com/office/drawing/2017/model3d" xmlns:o="urn:schemas-microsoft-com:office:office" xmlns:r="http://schemas.openxmlformats.org/officeDocument/2006/relationships" xmlns:m="http://schemas.openxmlformats.org/officeDocument/2006/math" xmlns:v="urn:schemas-microsoft-com:vml" xmlns:wp14="http://schemas.microsoft.com/office/word/2010/wordprocessingDrawing" xmlns:wp="http://schemas.openxmlformats.org/drawingml/2006/wordprocessingDrawing" xmlns:w10="urn:schemas-microsoft-com:office:word" xmlns:w="http://schemas.openxmlformats.org/wordprocessingml/2006/main" xmlns:w14="http://schemas.microsoft.com/office/word/2010/wordml" xmlns:w15="http://schemas.microsoft.com/office/word/2012/wordml" xmlns:w16cex="http://schemas.microsoft.com/office/word/2018/wordml/cex" xmlns:w16cid="http://schemas.microsoft.com/office/word/2016/wordml/cid" xmlns:w16="http://schemas.microsoft.com/office/word/2018/wordml" xmlns:w16sdtdh="http://schemas.microsoft.com/office/word/2020/wordml/sdtdatahash" xmlns:w16se="http://schemas.microsoft.com/office/word/2015/wordml/symex" xmlns:wpg="http://schemas.microsoft.com/office/word/2010/wordprocessingGroup" xmlns:wpi="http://schemas.microsoft.com/office/word/2010/wordprocessingInk" xmlns:wne="http://schemas.microsoft.com/office/word/2006/wordml" xmlns:wps="http://schemas.microsoft.com/office/word/2010/wordprocessingShape" mc:Ignorable="w14 w15 w16se w16cid w16 w16cex w16sdtdh wp14">
+<w:footnotes xmlns:wpc="http://schemas.microsoft.com/office/word/2010/wordprocessingCanvas" xmlns:cx="http://schemas.microsoft.com/office/drawing/2014/chartex" xmlns:cx1="http://schemas.microsoft.com/office/drawing/2015/9/8/chartex" xmlns:cx2="http://schemas.microsoft.com/office/drawing/2015/10/21/chartex" xmlns:cx3="http://schemas.microsoft.com/office/drawing/2016/5/9/chartex" xmlns:cx4="http://schemas.microsoft.com/office/drawing/2016/5/10/chartex" xmlns:cx5="http://schemas.microsoft.com/office/drawing/2016/5/11/chartex" xmlns:cx6="http://schemas.microsoft.com/office/drawing/2016/5/12/chartex" xmlns:cx7="http://schemas.microsoft.com/office/drawing/2016/5/13/chartex" xmlns:cx8="http://schemas.microsoft.com/office/drawing/2016/5/14/chartex" xmlns:mc="http://schemas.openxmlformats.org/markup-compatibility/2006" xmlns:aink="http://schemas.microsoft.com/office/drawing/2016/ink" xmlns:am3d="http://schemas.microsoft.com/office/drawing/2017/model3d" xmlns:o="urn:schemas-microsoft-com:office:office" xmlns:r="http://schemas.openxmlformats.org/officeDocument/2006/relationships" xmlns:m="http://schemas.openxmlformats.org/officeDocument/2006/math" xmlns:v="urn:schemas-microsoft-com:vml" xmlns:wp14="http://schemas.microsoft.com/office/word/2010/wordprocessingDrawing" xmlns:wp="http://schemas.openxmlformats.org/drawingml/2006/wordprocessingDrawing" xmlns:w10="urn:schemas-microsoft-com:office:word" xmlns:w="http://schemas.openxmlformats.org/wordprocessingml/2006/main" xmlns:w14="http://schemas.microsoft.com/office/word/2010/wordml" xmlns:w15="http://schemas.microsoft.com/office/word/2012/wordml" xmlns:w16cex="http://schemas.microsoft.com/office/word/2018/wordml/cex" xmlns:w16cid="http://schemas.microsoft.com/office/word/2016/wordml/cid" xmlns:w16="http://schemas.microsoft.com/office/word/2018/wordml" xmlns:w16se="http://schemas.microsoft.com/office/word/2015/wordml/symex" xmlns:wpg="http://schemas.microsoft.com/office/word/2010/wordprocessingGroup" xmlns:wpi="http://schemas.microsoft.com/office/word/2010/wordprocessingInk" xmlns:wne="http://schemas.microsoft.com/office/word/2006/wordml" xmlns:wps="http://schemas.microsoft.com/office/word/2010/wordprocessingShape" mc:Ignorable="w14 w15 w16se w16cid w16 w16cex wp14">
   <w:footnote w:type="separator" w:id="-1">
     <w:p>
       <w:pPr>
@@ -4886,7 +6439,7 @@
 </file>
 
 <file path=word/header1.xml><?xml version="1.0" encoding="utf-8"?>
-<w:hdr xmlns:wpc="http://schemas.microsoft.com/office/word/2010/wordprocessingCanvas" xmlns:cx="http://schemas.microsoft.com/office/drawing/2014/chartex" xmlns:cx1="http://schemas.microsoft.com/office/drawing/2015/9/8/chartex" xmlns:cx2="http://schemas.microsoft.com/office/drawing/2015/10/21/chartex" xmlns:cx3="http://schemas.microsoft.com/office/drawing/2016/5/9/chartex" xmlns:cx4="http://schemas.microsoft.com/office/drawing/2016/5/10/chartex" xmlns:cx5="http://schemas.microsoft.com/office/drawing/2016/5/11/chartex" xmlns:cx6="http://schemas.microsoft.com/office/drawing/2016/5/12/chartex" xmlns:cx7="http://schemas.microsoft.com/office/drawing/2016/5/13/chartex" xmlns:cx8="http://schemas.microsoft.com/office/drawing/2016/5/14/chartex" xmlns:mc="http://schemas.openxmlformats.org/markup-compatibility/2006" xmlns:aink="http://schemas.microsoft.com/office/drawing/2016/ink" xmlns:am3d="http://schemas.microsoft.com/office/drawing/2017/model3d" xmlns:o="urn:schemas-microsoft-com:office:office" xmlns:r="http://schemas.openxmlformats.org/officeDocument/2006/relationships" xmlns:m="http://schemas.openxmlformats.org/officeDocument/2006/math" xmlns:v="urn:schemas-microsoft-com:vml" xmlns:wp14="http://schemas.microsoft.com/office/word/2010/wordprocessingDrawing" xmlns:wp="http://schemas.openxmlformats.org/drawingml/2006/wordprocessingDrawing" xmlns:w10="urn:schemas-microsoft-com:office:word" xmlns:w="http://schemas.openxmlformats.org/wordprocessingml/2006/main" xmlns:w14="http://schemas.microsoft.com/office/word/2010/wordml" xmlns:w15="http://schemas.microsoft.com/office/word/2012/wordml" xmlns:w16cex="http://schemas.microsoft.com/office/word/2018/wordml/cex" xmlns:w16cid="http://schemas.microsoft.com/office/word/2016/wordml/cid" xmlns:w16="http://schemas.microsoft.com/office/word/2018/wordml" xmlns:w16sdtdh="http://schemas.microsoft.com/office/word/2020/wordml/sdtdatahash" xmlns:w16se="http://schemas.microsoft.com/office/word/2015/wordml/symex" xmlns:wpg="http://schemas.microsoft.com/office/word/2010/wordprocessingGroup" xmlns:wpi="http://schemas.microsoft.com/office/word/2010/wordprocessingInk" xmlns:wne="http://schemas.microsoft.com/office/word/2006/wordml" xmlns:wps="http://schemas.microsoft.com/office/word/2010/wordprocessingShape" mc:Ignorable="w14 w15 w16se w16cid w16 w16cex w16sdtdh wp14">
+<w:hdr xmlns:wpc="http://schemas.microsoft.com/office/word/2010/wordprocessingCanvas" xmlns:cx="http://schemas.microsoft.com/office/drawing/2014/chartex" xmlns:cx1="http://schemas.microsoft.com/office/drawing/2015/9/8/chartex" xmlns:cx2="http://schemas.microsoft.com/office/drawing/2015/10/21/chartex" xmlns:cx3="http://schemas.microsoft.com/office/drawing/2016/5/9/chartex" xmlns:cx4="http://schemas.microsoft.com/office/drawing/2016/5/10/chartex" xmlns:cx5="http://schemas.microsoft.com/office/drawing/2016/5/11/chartex" xmlns:cx6="http://schemas.microsoft.com/office/drawing/2016/5/12/chartex" xmlns:cx7="http://schemas.microsoft.com/office/drawing/2016/5/13/chartex" xmlns:cx8="http://schemas.microsoft.com/office/drawing/2016/5/14/chartex" xmlns:mc="http://schemas.openxmlformats.org/markup-compatibility/2006" xmlns:aink="http://schemas.microsoft.com/office/drawing/2016/ink" xmlns:am3d="http://schemas.microsoft.com/office/drawing/2017/model3d" xmlns:o="urn:schemas-microsoft-com:office:office" xmlns:r="http://schemas.openxmlformats.org/officeDocument/2006/relationships" xmlns:m="http://schemas.openxmlformats.org/officeDocument/2006/math" xmlns:v="urn:schemas-microsoft-com:vml" xmlns:wp14="http://schemas.microsoft.com/office/word/2010/wordprocessingDrawing" xmlns:wp="http://schemas.openxmlformats.org/drawingml/2006/wordprocessingDrawing" xmlns:w10="urn:schemas-microsoft-com:office:word" xmlns:w="http://schemas.openxmlformats.org/wordprocessingml/2006/main" xmlns:w14="http://schemas.microsoft.com/office/word/2010/wordml" xmlns:w15="http://schemas.microsoft.com/office/word/2012/wordml" xmlns:w16cex="http://schemas.microsoft.com/office/word/2018/wordml/cex" xmlns:w16cid="http://schemas.microsoft.com/office/word/2016/wordml/cid" xmlns:w16="http://schemas.microsoft.com/office/word/2018/wordml" xmlns:w16se="http://schemas.microsoft.com/office/word/2015/wordml/symex" xmlns:wpg="http://schemas.microsoft.com/office/word/2010/wordprocessingGroup" xmlns:wpi="http://schemas.microsoft.com/office/word/2010/wordprocessingInk" xmlns:wne="http://schemas.microsoft.com/office/word/2006/wordml" xmlns:wps="http://schemas.microsoft.com/office/word/2010/wordprocessingShape" mc:Ignorable="w14 w15 w16se w16cid w16 w16cex wp14">
   <w:p>
     <w:pPr>
       <w:pStyle w:val="Header"/>
@@ -4903,7 +6456,7 @@
 </file>
 
 <file path=word/numbering.xml><?xml version="1.0" encoding="utf-8"?>
-<w:numbering xmlns:wpc="http://schemas.microsoft.com/office/word/2010/wordprocessingCanvas" xmlns:cx="http://schemas.microsoft.com/office/drawing/2014/chartex" xmlns:cx1="http://schemas.microsoft.com/office/drawing/2015/9/8/chartex" xmlns:cx2="http://schemas.microsoft.com/office/drawing/2015/10/21/chartex" xmlns:cx3="http://schemas.microsoft.com/office/drawing/2016/5/9/chartex" xmlns:cx4="http://schemas.microsoft.com/office/drawing/2016/5/10/chartex" xmlns:cx5="http://schemas.microsoft.com/office/drawing/2016/5/11/chartex" xmlns:cx6="http://schemas.microsoft.com/office/drawing/2016/5/12/chartex" xmlns:cx7="http://schemas.microsoft.com/office/drawing/2016/5/13/chartex" xmlns:cx8="http://schemas.microsoft.com/office/drawing/2016/5/14/chartex" xmlns:mc="http://schemas.openxmlformats.org/markup-compatibility/2006" xmlns:aink="http://schemas.microsoft.com/office/drawing/2016/ink" xmlns:am3d="http://schemas.microsoft.com/office/drawing/2017/model3d" xmlns:o="urn:schemas-microsoft-com:office:office" xmlns:r="http://schemas.openxmlformats.org/officeDocument/2006/relationships" xmlns:m="http://schemas.openxmlformats.org/officeDocument/2006/math" xmlns:v="urn:schemas-microsoft-com:vml" xmlns:wp14="http://schemas.microsoft.com/office/word/2010/wordprocessingDrawing" xmlns:wp="http://schemas.openxmlformats.org/drawingml/2006/wordprocessingDrawing" xmlns:w10="urn:schemas-microsoft-com:office:word" xmlns:w="http://schemas.openxmlformats.org/wordprocessingml/2006/main" xmlns:w14="http://schemas.microsoft.com/office/word/2010/wordml" xmlns:w15="http://schemas.microsoft.com/office/word/2012/wordml" xmlns:w16cex="http://schemas.microsoft.com/office/word/2018/wordml/cex" xmlns:w16cid="http://schemas.microsoft.com/office/word/2016/wordml/cid" xmlns:w16="http://schemas.microsoft.com/office/word/2018/wordml" xmlns:w16sdtdh="http://schemas.microsoft.com/office/word/2020/wordml/sdtdatahash" xmlns:w16se="http://schemas.microsoft.com/office/word/2015/wordml/symex" xmlns:wpg="http://schemas.microsoft.com/office/word/2010/wordprocessingGroup" xmlns:wpi="http://schemas.microsoft.com/office/word/2010/wordprocessingInk" xmlns:wne="http://schemas.microsoft.com/office/word/2006/wordml" xmlns:wps="http://schemas.microsoft.com/office/word/2010/wordprocessingShape" mc:Ignorable="w14 w15 w16se w16cid w16 w16cex w16sdtdh wp14">
+<w:numbering xmlns:wpc="http://schemas.microsoft.com/office/word/2010/wordprocessingCanvas" xmlns:cx="http://schemas.microsoft.com/office/drawing/2014/chartex" xmlns:cx1="http://schemas.microsoft.com/office/drawing/2015/9/8/chartex" xmlns:cx2="http://schemas.microsoft.com/office/drawing/2015/10/21/chartex" xmlns:cx3="http://schemas.microsoft.com/office/drawing/2016/5/9/chartex" xmlns:cx4="http://schemas.microsoft.com/office/drawing/2016/5/10/chartex" xmlns:cx5="http://schemas.microsoft.com/office/drawing/2016/5/11/chartex" xmlns:cx6="http://schemas.microsoft.com/office/drawing/2016/5/12/chartex" xmlns:cx7="http://schemas.microsoft.com/office/drawing/2016/5/13/chartex" xmlns:cx8="http://schemas.microsoft.com/office/drawing/2016/5/14/chartex" xmlns:mc="http://schemas.openxmlformats.org/markup-compatibility/2006" xmlns:aink="http://schemas.microsoft.com/office/drawing/2016/ink" xmlns:am3d="http://schemas.microsoft.com/office/drawing/2017/model3d" xmlns:o="urn:schemas-microsoft-com:office:office" xmlns:r="http://schemas.openxmlformats.org/officeDocument/2006/relationships" xmlns:m="http://schemas.openxmlformats.org/officeDocument/2006/math" xmlns:v="urn:schemas-microsoft-com:vml" xmlns:wp14="http://schemas.microsoft.com/office/word/2010/wordprocessingDrawing" xmlns:wp="http://schemas.openxmlformats.org/drawingml/2006/wordprocessingDrawing" xmlns:w10="urn:schemas-microsoft-com:office:word" xmlns:w="http://schemas.openxmlformats.org/wordprocessingml/2006/main" xmlns:w14="http://schemas.microsoft.com/office/word/2010/wordml" xmlns:w15="http://schemas.microsoft.com/office/word/2012/wordml" xmlns:w16cex="http://schemas.microsoft.com/office/word/2018/wordml/cex" xmlns:w16cid="http://schemas.microsoft.com/office/word/2016/wordml/cid" xmlns:w16="http://schemas.microsoft.com/office/word/2018/wordml" xmlns:w16se="http://schemas.microsoft.com/office/word/2015/wordml/symex" xmlns:wpg="http://schemas.microsoft.com/office/word/2010/wordprocessingGroup" xmlns:wpi="http://schemas.microsoft.com/office/word/2010/wordprocessingInk" xmlns:wne="http://schemas.microsoft.com/office/word/2006/wordml" xmlns:wps="http://schemas.microsoft.com/office/word/2010/wordprocessingShape" mc:Ignorable="w14 w15 w16se w16cid w16 w16cex wp14">
   <w:abstractNum w:abstractNumId="0" w15:restartNumberingAfterBreak="0">
     <w:nsid w:val="095C4EA7"/>
     <w:multiLevelType w:val="hybridMultilevel"/>
@@ -4991,6 +6544,118 @@
     </w:lvl>
   </w:abstractNum>
   <w:abstractNum w:abstractNumId="1" w15:restartNumberingAfterBreak="0">
+    <w:nsid w:val="19BE3FF1"/>
+    <w:multiLevelType w:val="hybridMultilevel"/>
+    <w:tmpl w:val="130C3802"/>
+    <w:lvl w:ilvl="0" w:tplc="FBC4423A">
+      <w:numFmt w:val="bullet"/>
+      <w:lvlText w:val=""/>
+      <w:lvlJc w:val="left"/>
+      <w:pPr>
+        <w:ind w:left="720" w:hanging="360"/>
+      </w:pPr>
+      <w:rPr>
+        <w:rFonts w:ascii="Symbol" w:eastAsiaTheme="minorEastAsia" w:hAnsi="Symbol" w:cstheme="minorBidi" w:hint="default"/>
+      </w:rPr>
+    </w:lvl>
+    <w:lvl w:ilvl="1" w:tplc="08090003" w:tentative="1">
+      <w:start w:val="1"/>
+      <w:numFmt w:val="bullet"/>
+      <w:lvlText w:val="o"/>
+      <w:lvlJc w:val="left"/>
+      <w:pPr>
+        <w:ind w:left="1440" w:hanging="360"/>
+      </w:pPr>
+      <w:rPr>
+        <w:rFonts w:ascii="Courier New" w:hAnsi="Courier New" w:cs="Courier New" w:hint="default"/>
+      </w:rPr>
+    </w:lvl>
+    <w:lvl w:ilvl="2" w:tplc="08090005" w:tentative="1">
+      <w:start w:val="1"/>
+      <w:numFmt w:val="bullet"/>
+      <w:lvlText w:val=""/>
+      <w:lvlJc w:val="left"/>
+      <w:pPr>
+        <w:ind w:left="2160" w:hanging="360"/>
+      </w:pPr>
+      <w:rPr>
+        <w:rFonts w:ascii="Wingdings" w:hAnsi="Wingdings" w:hint="default"/>
+      </w:rPr>
+    </w:lvl>
+    <w:lvl w:ilvl="3" w:tplc="08090001" w:tentative="1">
+      <w:start w:val="1"/>
+      <w:numFmt w:val="bullet"/>
+      <w:lvlText w:val=""/>
+      <w:lvlJc w:val="left"/>
+      <w:pPr>
+        <w:ind w:left="2880" w:hanging="360"/>
+      </w:pPr>
+      <w:rPr>
+        <w:rFonts w:ascii="Symbol" w:hAnsi="Symbol" w:hint="default"/>
+      </w:rPr>
+    </w:lvl>
+    <w:lvl w:ilvl="4" w:tplc="08090003" w:tentative="1">
+      <w:start w:val="1"/>
+      <w:numFmt w:val="bullet"/>
+      <w:lvlText w:val="o"/>
+      <w:lvlJc w:val="left"/>
+      <w:pPr>
+        <w:ind w:left="3600" w:hanging="360"/>
+      </w:pPr>
+      <w:rPr>
+        <w:rFonts w:ascii="Courier New" w:hAnsi="Courier New" w:cs="Courier New" w:hint="default"/>
+      </w:rPr>
+    </w:lvl>
+    <w:lvl w:ilvl="5" w:tplc="08090005" w:tentative="1">
+      <w:start w:val="1"/>
+      <w:numFmt w:val="bullet"/>
+      <w:lvlText w:val=""/>
+      <w:lvlJc w:val="left"/>
+      <w:pPr>
+        <w:ind w:left="4320" w:hanging="360"/>
+      </w:pPr>
+      <w:rPr>
+        <w:rFonts w:ascii="Wingdings" w:hAnsi="Wingdings" w:hint="default"/>
+      </w:rPr>
+    </w:lvl>
+    <w:lvl w:ilvl="6" w:tplc="08090001" w:tentative="1">
+      <w:start w:val="1"/>
+      <w:numFmt w:val="bullet"/>
+      <w:lvlText w:val=""/>
+      <w:lvlJc w:val="left"/>
+      <w:pPr>
+        <w:ind w:left="5040" w:hanging="360"/>
+      </w:pPr>
+      <w:rPr>
+        <w:rFonts w:ascii="Symbol" w:hAnsi="Symbol" w:hint="default"/>
+      </w:rPr>
+    </w:lvl>
+    <w:lvl w:ilvl="7" w:tplc="08090003" w:tentative="1">
+      <w:start w:val="1"/>
+      <w:numFmt w:val="bullet"/>
+      <w:lvlText w:val="o"/>
+      <w:lvlJc w:val="left"/>
+      <w:pPr>
+        <w:ind w:left="5760" w:hanging="360"/>
+      </w:pPr>
+      <w:rPr>
+        <w:rFonts w:ascii="Courier New" w:hAnsi="Courier New" w:cs="Courier New" w:hint="default"/>
+      </w:rPr>
+    </w:lvl>
+    <w:lvl w:ilvl="8" w:tplc="08090005" w:tentative="1">
+      <w:start w:val="1"/>
+      <w:numFmt w:val="bullet"/>
+      <w:lvlText w:val=""/>
+      <w:lvlJc w:val="left"/>
+      <w:pPr>
+        <w:ind w:left="6480" w:hanging="360"/>
+      </w:pPr>
+      <w:rPr>
+        <w:rFonts w:ascii="Wingdings" w:hAnsi="Wingdings" w:hint="default"/>
+      </w:rPr>
+    </w:lvl>
+  </w:abstractNum>
+  <w:abstractNum w:abstractNumId="2" w15:restartNumberingAfterBreak="0">
     <w:nsid w:val="1ADD4A63"/>
     <w:multiLevelType w:val="hybridMultilevel"/>
     <w:tmpl w:val="F66E65C8"/>
@@ -5103,7 +6768,7 @@
       </w:rPr>
     </w:lvl>
   </w:abstractNum>
-  <w:abstractNum w:abstractNumId="2" w15:restartNumberingAfterBreak="0">
+  <w:abstractNum w:abstractNumId="3" w15:restartNumberingAfterBreak="0">
     <w:nsid w:val="1ADD4FFD"/>
     <w:multiLevelType w:val="hybridMultilevel"/>
     <w:tmpl w:val="D0A023D4"/>
@@ -5189,7 +6854,7 @@
       </w:pPr>
     </w:lvl>
   </w:abstractNum>
-  <w:abstractNum w:abstractNumId="3" w15:restartNumberingAfterBreak="0">
+  <w:abstractNum w:abstractNumId="4" w15:restartNumberingAfterBreak="0">
     <w:nsid w:val="264B5167"/>
     <w:multiLevelType w:val="hybridMultilevel"/>
     <w:tmpl w:val="38FEDE7C"/>
@@ -5278,7 +6943,7 @@
       </w:pPr>
     </w:lvl>
   </w:abstractNum>
-  <w:abstractNum w:abstractNumId="4" w15:restartNumberingAfterBreak="0">
+  <w:abstractNum w:abstractNumId="5" w15:restartNumberingAfterBreak="0">
     <w:nsid w:val="2F90748E"/>
     <w:multiLevelType w:val="hybridMultilevel"/>
     <w:tmpl w:val="5C7EB51E"/>
@@ -5391,7 +7056,7 @@
       </w:rPr>
     </w:lvl>
   </w:abstractNum>
-  <w:abstractNum w:abstractNumId="5" w15:restartNumberingAfterBreak="0">
+  <w:abstractNum w:abstractNumId="6" w15:restartNumberingAfterBreak="0">
     <w:nsid w:val="42BF4BC5"/>
     <w:multiLevelType w:val="hybridMultilevel"/>
     <w:tmpl w:val="31F01058"/>
@@ -5504,7 +7169,7 @@
       </w:rPr>
     </w:lvl>
   </w:abstractNum>
-  <w:abstractNum w:abstractNumId="6" w15:restartNumberingAfterBreak="0">
+  <w:abstractNum w:abstractNumId="7" w15:restartNumberingAfterBreak="0">
     <w:nsid w:val="457C56B6"/>
     <w:multiLevelType w:val="hybridMultilevel"/>
     <w:tmpl w:val="ADB6B8F8"/>
@@ -5617,7 +7282,7 @@
       </w:rPr>
     </w:lvl>
   </w:abstractNum>
-  <w:abstractNum w:abstractNumId="7" w15:restartNumberingAfterBreak="0">
+  <w:abstractNum w:abstractNumId="8" w15:restartNumberingAfterBreak="0">
     <w:nsid w:val="4FAB0FCE"/>
     <w:multiLevelType w:val="hybridMultilevel"/>
     <w:tmpl w:val="38FEDE7C"/>
@@ -5706,7 +7371,7 @@
       </w:pPr>
     </w:lvl>
   </w:abstractNum>
-  <w:abstractNum w:abstractNumId="8" w15:restartNumberingAfterBreak="0">
+  <w:abstractNum w:abstractNumId="9" w15:restartNumberingAfterBreak="0">
     <w:nsid w:val="56CF1913"/>
     <w:multiLevelType w:val="hybridMultilevel"/>
     <w:tmpl w:val="43E4EF8A"/>
@@ -5819,7 +7484,7 @@
       </w:rPr>
     </w:lvl>
   </w:abstractNum>
-  <w:abstractNum w:abstractNumId="9" w15:restartNumberingAfterBreak="0">
+  <w:abstractNum w:abstractNumId="10" w15:restartNumberingAfterBreak="0">
     <w:nsid w:val="5FCC597C"/>
     <w:multiLevelType w:val="hybridMultilevel"/>
     <w:tmpl w:val="6D4205EC"/>
@@ -5932,7 +7597,7 @@
       </w:rPr>
     </w:lvl>
   </w:abstractNum>
-  <w:abstractNum w:abstractNumId="10" w15:restartNumberingAfterBreak="0">
+  <w:abstractNum w:abstractNumId="11" w15:restartNumberingAfterBreak="0">
     <w:nsid w:val="6051598A"/>
     <w:multiLevelType w:val="hybridMultilevel"/>
     <w:tmpl w:val="A858A858"/>
@@ -6045,7 +7710,7 @@
       </w:rPr>
     </w:lvl>
   </w:abstractNum>
-  <w:abstractNum w:abstractNumId="11" w15:restartNumberingAfterBreak="0">
+  <w:abstractNum w:abstractNumId="12" w15:restartNumberingAfterBreak="0">
     <w:nsid w:val="671858EF"/>
     <w:multiLevelType w:val="hybridMultilevel"/>
     <w:tmpl w:val="2168E79E"/>
@@ -6158,7 +7823,7 @@
       </w:rPr>
     </w:lvl>
   </w:abstractNum>
-  <w:abstractNum w:abstractNumId="12" w15:restartNumberingAfterBreak="0">
+  <w:abstractNum w:abstractNumId="13" w15:restartNumberingAfterBreak="0">
     <w:nsid w:val="6AC84C0B"/>
     <w:multiLevelType w:val="hybridMultilevel"/>
     <w:tmpl w:val="008EB218"/>
@@ -6271,7 +7936,7 @@
       </w:rPr>
     </w:lvl>
   </w:abstractNum>
-  <w:abstractNum w:abstractNumId="13" w15:restartNumberingAfterBreak="0">
+  <w:abstractNum w:abstractNumId="14" w15:restartNumberingAfterBreak="0">
     <w:nsid w:val="7BC741E5"/>
     <w:multiLevelType w:val="hybridMultilevel"/>
     <w:tmpl w:val="7DA8F8EC"/>
@@ -6385,52 +8050,55 @@
     </w:lvl>
   </w:abstractNum>
   <w:num w:numId="1">
-    <w:abstractNumId w:val="4"/>
+    <w:abstractNumId w:val="5"/>
   </w:num>
   <w:num w:numId="2">
+    <w:abstractNumId w:val="13"/>
+  </w:num>
+  <w:num w:numId="3">
+    <w:abstractNumId w:val="6"/>
+  </w:num>
+  <w:num w:numId="4">
+    <w:abstractNumId w:val="14"/>
+  </w:num>
+  <w:num w:numId="5">
     <w:abstractNumId w:val="12"/>
   </w:num>
-  <w:num w:numId="3">
-    <w:abstractNumId w:val="5"/>
+  <w:num w:numId="6">
+    <w:abstractNumId w:val="2"/>
   </w:num>
-  <w:num w:numId="4">
-    <w:abstractNumId w:val="13"/>
+  <w:num w:numId="7">
+    <w:abstractNumId w:val="9"/>
   </w:num>
-  <w:num w:numId="5">
+  <w:num w:numId="8">
     <w:abstractNumId w:val="11"/>
   </w:num>
-  <w:num w:numId="6">
-    <w:abstractNumId w:val="1"/>
-  </w:num>
-  <w:num w:numId="7">
-    <w:abstractNumId w:val="8"/>
-  </w:num>
-  <w:num w:numId="8">
+  <w:num w:numId="9">
     <w:abstractNumId w:val="10"/>
   </w:num>
-  <w:num w:numId="9">
-    <w:abstractNumId w:val="9"/>
-  </w:num>
   <w:num w:numId="10">
-    <w:abstractNumId w:val="3"/>
+    <w:abstractNumId w:val="4"/>
   </w:num>
   <w:num w:numId="11">
     <w:abstractNumId w:val="0"/>
   </w:num>
   <w:num w:numId="12">
-    <w:abstractNumId w:val="2"/>
+    <w:abstractNumId w:val="3"/>
   </w:num>
   <w:num w:numId="13">
+    <w:abstractNumId w:val="8"/>
+  </w:num>
+  <w:num w:numId="14">
     <w:abstractNumId w:val="7"/>
   </w:num>
-  <w:num w:numId="14">
-    <w:abstractNumId w:val="6"/>
+  <w:num w:numId="15">
+    <w:abstractNumId w:val="1"/>
   </w:num>
 </w:numbering>
 </file>
 
 <file path=word/styles.xml><?xml version="1.0" encoding="utf-8"?>
-<w:styles xmlns:mc="http://schemas.openxmlformats.org/markup-compatibility/2006" xmlns:r="http://schemas.openxmlformats.org/officeDocument/2006/relationships" xmlns:w="http://schemas.openxmlformats.org/wordprocessingml/2006/main" xmlns:w14="http://schemas.microsoft.com/office/word/2010/wordml" xmlns:w15="http://schemas.microsoft.com/office/word/2012/wordml" xmlns:w16cex="http://schemas.microsoft.com/office/word/2018/wordml/cex" xmlns:w16cid="http://schemas.microsoft.com/office/word/2016/wordml/cid" xmlns:w16="http://schemas.microsoft.com/office/word/2018/wordml" xmlns:w16sdtdh="http://schemas.microsoft.com/office/word/2020/wordml/sdtdatahash" xmlns:w16se="http://schemas.microsoft.com/office/word/2015/wordml/symex" mc:Ignorable="w14 w15 w16se w16cid w16 w16cex w16sdtdh">
+<w:styles xmlns:mc="http://schemas.openxmlformats.org/markup-compatibility/2006" xmlns:r="http://schemas.openxmlformats.org/officeDocument/2006/relationships" xmlns:w="http://schemas.openxmlformats.org/wordprocessingml/2006/main" xmlns:w14="http://schemas.microsoft.com/office/word/2010/wordml" xmlns:w15="http://schemas.microsoft.com/office/word/2012/wordml" xmlns:w16cex="http://schemas.microsoft.com/office/word/2018/wordml/cex" xmlns:w16cid="http://schemas.microsoft.com/office/word/2016/wordml/cid" xmlns:w16="http://schemas.microsoft.com/office/word/2018/wordml" xmlns:w16se="http://schemas.microsoft.com/office/word/2015/wordml/symex" mc:Ignorable="w14 w15 w16se w16cid w16 w16cex">
   <w:docDefaults>
     <w:rPrDefault>
       <w:rPr>
@@ -6827,7 +8495,7 @@
   <w:style w:type="paragraph" w:default="1" w:styleId="Normal">
     <w:name w:val="Normal"/>
     <w:qFormat/>
-    <w:rsid w:val="00840501"/>
+    <w:rsid w:val="002E7D40"/>
     <w:rPr>
       <w:sz w:val="20"/>
       <w:szCs w:val="20"/>
@@ -11626,7 +13294,7 @@
   </dgm:whole>
   <dgm:extLst>
     <a:ext uri="http://schemas.microsoft.com/office/drawing/2008/diagram">
-      <dsp:dataModelExt xmlns:dsp="http://schemas.microsoft.com/office/drawing/2008/diagram" relId="rId17" minVer="http://schemas.openxmlformats.org/drawingml/2006/diagram"/>
+      <dsp:dataModelExt xmlns:dsp="http://schemas.microsoft.com/office/drawing/2008/diagram" relId="rId18" minVer="http://schemas.openxmlformats.org/drawingml/2006/diagram"/>
     </a:ext>
   </dgm:extLst>
 </dgm:dataModel>

</xml_diff>

<commit_message>
analysis-limitations  29 11 21
</commit_message>
<xml_diff>
--- a/H446-03 Project Alex.docx
+++ b/H446-03 Project Alex.docx
@@ -1,6 +1,6 @@
 
 <file path=word/document.xml><?xml version="1.0" encoding="utf-8"?>
-<w:document xmlns:wpc="http://schemas.microsoft.com/office/word/2010/wordprocessingCanvas" xmlns:cx="http://schemas.microsoft.com/office/drawing/2014/chartex" xmlns:cx1="http://schemas.microsoft.com/office/drawing/2015/9/8/chartex" xmlns:cx2="http://schemas.microsoft.com/office/drawing/2015/10/21/chartex" xmlns:cx3="http://schemas.microsoft.com/office/drawing/2016/5/9/chartex" xmlns:cx4="http://schemas.microsoft.com/office/drawing/2016/5/10/chartex" xmlns:cx5="http://schemas.microsoft.com/office/drawing/2016/5/11/chartex" xmlns:cx6="http://schemas.microsoft.com/office/drawing/2016/5/12/chartex" xmlns:cx7="http://schemas.microsoft.com/office/drawing/2016/5/13/chartex" xmlns:cx8="http://schemas.microsoft.com/office/drawing/2016/5/14/chartex" xmlns:mc="http://schemas.openxmlformats.org/markup-compatibility/2006" xmlns:aink="http://schemas.microsoft.com/office/drawing/2016/ink" xmlns:am3d="http://schemas.microsoft.com/office/drawing/2017/model3d" xmlns:o="urn:schemas-microsoft-com:office:office" xmlns:r="http://schemas.openxmlformats.org/officeDocument/2006/relationships" xmlns:m="http://schemas.openxmlformats.org/officeDocument/2006/math" xmlns:v="urn:schemas-microsoft-com:vml" xmlns:wp14="http://schemas.microsoft.com/office/word/2010/wordprocessingDrawing" xmlns:wp="http://schemas.openxmlformats.org/drawingml/2006/wordprocessingDrawing" xmlns:w10="urn:schemas-microsoft-com:office:word" xmlns:w="http://schemas.openxmlformats.org/wordprocessingml/2006/main" xmlns:w14="http://schemas.microsoft.com/office/word/2010/wordml" xmlns:w15="http://schemas.microsoft.com/office/word/2012/wordml" xmlns:w16cex="http://schemas.microsoft.com/office/word/2018/wordml/cex" xmlns:w16cid="http://schemas.microsoft.com/office/word/2016/wordml/cid" xmlns:w16="http://schemas.microsoft.com/office/word/2018/wordml" xmlns:w16sdtdh="http://schemas.microsoft.com/office/word/2020/wordml/sdtdatahash" xmlns:w16se="http://schemas.microsoft.com/office/word/2015/wordml/symex" xmlns:wpg="http://schemas.microsoft.com/office/word/2010/wordprocessingGroup" xmlns:wpi="http://schemas.microsoft.com/office/word/2010/wordprocessingInk" xmlns:wne="http://schemas.microsoft.com/office/word/2006/wordml" xmlns:wps="http://schemas.microsoft.com/office/word/2010/wordprocessingShape" mc:Ignorable="w14 w15 w16se w16cid w16 w16cex w16sdtdh wp14">
+<w:document xmlns:wpc="http://schemas.microsoft.com/office/word/2010/wordprocessingCanvas" xmlns:cx="http://schemas.microsoft.com/office/drawing/2014/chartex" xmlns:cx1="http://schemas.microsoft.com/office/drawing/2015/9/8/chartex" xmlns:cx2="http://schemas.microsoft.com/office/drawing/2015/10/21/chartex" xmlns:cx3="http://schemas.microsoft.com/office/drawing/2016/5/9/chartex" xmlns:cx4="http://schemas.microsoft.com/office/drawing/2016/5/10/chartex" xmlns:cx5="http://schemas.microsoft.com/office/drawing/2016/5/11/chartex" xmlns:cx6="http://schemas.microsoft.com/office/drawing/2016/5/12/chartex" xmlns:cx7="http://schemas.microsoft.com/office/drawing/2016/5/13/chartex" xmlns:cx8="http://schemas.microsoft.com/office/drawing/2016/5/14/chartex" xmlns:mc="http://schemas.openxmlformats.org/markup-compatibility/2006" xmlns:aink="http://schemas.microsoft.com/office/drawing/2016/ink" xmlns:am3d="http://schemas.microsoft.com/office/drawing/2017/model3d" xmlns:o="urn:schemas-microsoft-com:office:office" xmlns:r="http://schemas.openxmlformats.org/officeDocument/2006/relationships" xmlns:m="http://schemas.openxmlformats.org/officeDocument/2006/math" xmlns:v="urn:schemas-microsoft-com:vml" xmlns:wp14="http://schemas.microsoft.com/office/word/2010/wordprocessingDrawing" xmlns:wp="http://schemas.openxmlformats.org/drawingml/2006/wordprocessingDrawing" xmlns:w10="urn:schemas-microsoft-com:office:word" xmlns:w="http://schemas.openxmlformats.org/wordprocessingml/2006/main" xmlns:w14="http://schemas.microsoft.com/office/word/2010/wordml" xmlns:w15="http://schemas.microsoft.com/office/word/2012/wordml" xmlns:w16cex="http://schemas.microsoft.com/office/word/2018/wordml/cex" xmlns:w16cid="http://schemas.microsoft.com/office/word/2016/wordml/cid" xmlns:w16="http://schemas.microsoft.com/office/word/2018/wordml" xmlns:w16se="http://schemas.microsoft.com/office/word/2015/wordml/symex" xmlns:wpg="http://schemas.microsoft.com/office/word/2010/wordprocessingGroup" xmlns:wpi="http://schemas.microsoft.com/office/word/2010/wordprocessingInk" xmlns:wne="http://schemas.microsoft.com/office/word/2006/wordml" xmlns:wps="http://schemas.microsoft.com/office/word/2010/wordprocessingShape" mc:Ignorable="w14 w15 w16se w16cid w16 w16cex wp14">
   <w:body>
     <w:p>
       <w:pPr>
@@ -188,7 +188,7 @@
               </wp:anchor>
             </w:drawing>
           </mc:Choice>
-          <mc:Fallback>
+          <mc:Fallback xmlns:w16sdtdh="http://schemas.microsoft.com/office/word/2020/wordml/sdtdatahash">
             <w:pict>
               <v:rect w14:anchorId="68AC361E" id="Rectangle 4" o:spid="_x0000_s1026" style="position:absolute;margin-left:406.35pt;margin-top:149.2pt;width:80.1pt;height:24.45pt;z-index:251660288;visibility:visible;mso-wrap-style:square;mso-width-percent:0;mso-height-percent:0;mso-wrap-distance-left:9pt;mso-wrap-distance-top:0;mso-wrap-distance-right:9pt;mso-wrap-distance-bottom:0;mso-position-horizontal:absolute;mso-position-horizontal-relative:text;mso-position-vertical:absolute;mso-position-vertical-relative:text;mso-width-percent:0;mso-height-percent:0;mso-width-relative:page;mso-height-relative:page;v-text-anchor:top" o:gfxdata="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" strokecolor="white [3212]"/>
             </w:pict>
@@ -251,115 +251,69 @@
           <w:sz w:val="28"/>
           <w:szCs w:val="28"/>
         </w:rPr>
-        <w:t xml:space="preserve">Candidate </w:t>
-      </w:r>
-      <w:proofErr w:type="gramStart"/>
+        <w:t xml:space="preserve">Candidate Number : </w:t>
+      </w:r>
       <w:r>
         <w:rPr>
           <w:rFonts w:cs="Tahoma"/>
           <w:sz w:val="28"/>
           <w:szCs w:val="28"/>
         </w:rPr>
-        <w:t>Number :</w:t>
-      </w:r>
-      <w:proofErr w:type="gramEnd"/>
-      <w:r>
+        <w:tab/>
+        <w:t>&lt;INSERT CANDIDATE NUMBER&gt;</w:t>
+      </w:r>
+    </w:p>
+    <w:p>
+      <w:pPr>
+        <w:ind w:firstLine="720"/>
         <w:rPr>
           <w:rFonts w:cs="Tahoma"/>
           <w:sz w:val="28"/>
           <w:szCs w:val="28"/>
         </w:rPr>
-        <w:t xml:space="preserve"> </w:t>
-      </w:r>
+      </w:pPr>
       <w:r>
         <w:rPr>
           <w:rFonts w:cs="Tahoma"/>
           <w:sz w:val="28"/>
           <w:szCs w:val="28"/>
         </w:rPr>
-        <w:tab/>
-        <w:t>&lt;INSERT CANDIDATE NUMBER&gt;</w:t>
-      </w:r>
-    </w:p>
-    <w:p>
-      <w:pPr>
-        <w:ind w:firstLine="720"/>
+        <w:t>&lt;Institution Name&gt; :</w:t>
+      </w:r>
+      <w:r>
         <w:rPr>
           <w:rFonts w:cs="Tahoma"/>
           <w:sz w:val="28"/>
           <w:szCs w:val="28"/>
         </w:rPr>
-      </w:pPr>
-      <w:r>
+        <w:tab/>
+        <w:t>&lt;INSERT CENTRE NUMBER&gt;</w:t>
+      </w:r>
+    </w:p>
+    <w:p>
+      <w:pPr>
+        <w:ind w:firstLine="720"/>
         <w:rPr>
           <w:rFonts w:cs="Tahoma"/>
           <w:sz w:val="28"/>
           <w:szCs w:val="28"/>
         </w:rPr>
-        <w:t>&lt;Institution Name</w:t>
-      </w:r>
-      <w:proofErr w:type="gramStart"/>
+      </w:pPr>
       <w:r>
         <w:rPr>
           <w:rFonts w:cs="Tahoma"/>
           <w:sz w:val="28"/>
           <w:szCs w:val="28"/>
         </w:rPr>
-        <w:t>&gt; :</w:t>
-      </w:r>
-      <w:proofErr w:type="gramEnd"/>
+        <w:t>Title</w:t>
+      </w:r>
       <w:r>
         <w:rPr>
           <w:rFonts w:cs="Tahoma"/>
           <w:sz w:val="28"/>
           <w:szCs w:val="28"/>
         </w:rPr>
-        <w:tab/>
-        <w:t>&lt;INSERT CENTRE NUMBER&gt;</w:t>
-      </w:r>
-    </w:p>
-    <w:p>
-      <w:pPr>
-        <w:ind w:firstLine="720"/>
-        <w:rPr>
-          <w:rFonts w:cs="Tahoma"/>
-          <w:sz w:val="28"/>
-          <w:szCs w:val="28"/>
-        </w:rPr>
-      </w:pPr>
-      <w:r>
-        <w:rPr>
-          <w:rFonts w:cs="Tahoma"/>
-          <w:sz w:val="28"/>
-          <w:szCs w:val="28"/>
-        </w:rPr>
-        <w:t>Title</w:t>
-      </w:r>
-      <w:r>
-        <w:rPr>
-          <w:rFonts w:cs="Tahoma"/>
-          <w:sz w:val="28"/>
-          <w:szCs w:val="28"/>
-        </w:rPr>
-        <w:t xml:space="preserve"> of </w:t>
-      </w:r>
-      <w:proofErr w:type="gramStart"/>
-      <w:r>
-        <w:rPr>
-          <w:rFonts w:cs="Tahoma"/>
-          <w:sz w:val="28"/>
-          <w:szCs w:val="28"/>
-        </w:rPr>
-        <w:t>Project :</w:t>
-      </w:r>
-      <w:proofErr w:type="gramEnd"/>
-      <w:r>
-        <w:rPr>
-          <w:rFonts w:cs="Tahoma"/>
-          <w:sz w:val="28"/>
-          <w:szCs w:val="28"/>
-        </w:rPr>
-        <w:t xml:space="preserve"> </w:t>
+        <w:t xml:space="preserve"> of Project : </w:t>
       </w:r>
       <w:r>
         <w:rPr>
@@ -2558,43 +2512,7 @@
           <w:szCs w:val="22"/>
           <w:lang w:val="en-GB" w:bidi="ar-SA"/>
         </w:rPr>
-        <w:t xml:space="preserve">I have selected Benjamin Dodwell and Mate </w:t>
-      </w:r>
-      <w:proofErr w:type="spellStart"/>
-      <w:r>
-        <w:rPr>
-          <w:sz w:val="22"/>
-          <w:szCs w:val="22"/>
-          <w:lang w:val="en-GB" w:bidi="ar-SA"/>
-        </w:rPr>
-        <w:t>Fehevari</w:t>
-      </w:r>
-      <w:proofErr w:type="spellEnd"/>
-      <w:r>
-        <w:rPr>
-          <w:sz w:val="22"/>
-          <w:szCs w:val="22"/>
-          <w:lang w:val="en-GB" w:bidi="ar-SA"/>
-        </w:rPr>
-        <w:t xml:space="preserve"> to represent the target demographic. They are both </w:t>
-      </w:r>
-      <w:proofErr w:type="gramStart"/>
-      <w:r>
-        <w:rPr>
-          <w:sz w:val="22"/>
-          <w:szCs w:val="22"/>
-          <w:lang w:val="en-GB" w:bidi="ar-SA"/>
-        </w:rPr>
-        <w:t>17 year old</w:t>
-      </w:r>
-      <w:proofErr w:type="gramEnd"/>
-      <w:r>
-        <w:rPr>
-          <w:sz w:val="22"/>
-          <w:szCs w:val="22"/>
-          <w:lang w:val="en-GB" w:bidi="ar-SA"/>
-        </w:rPr>
-        <w:t xml:space="preserve"> students who play videogames regularly. Their experience with similar games will allow them to give clear and well-judged feedback on my game, and how it compares to similar ones in the industry, allowing me to ensure my game meets the target demographics’ needs effectively. They are also close contacts, so I will be able to regularly receive </w:t>
+        <w:t xml:space="preserve">I have selected Benjamin Dodwell and Mate Fehevari to represent the target demographic. They are both 17 year old students who play videogames regularly. Their experience with similar games will allow them to give clear and well-judged feedback on my game, and how it compares to similar ones in the industry, allowing me to ensure my game meets the target demographics’ needs effectively. They are also close contacts, so I will be able to regularly receive </w:t>
       </w:r>
       <w:r>
         <w:rPr>
@@ -2702,25 +2620,7 @@
           <w:szCs w:val="22"/>
           <w:lang w:val="en-GB" w:bidi="ar-SA"/>
         </w:rPr>
-        <w:t>square blocks come in groups of 4 called “</w:t>
-      </w:r>
-      <w:proofErr w:type="spellStart"/>
-      <w:r>
-        <w:rPr>
-          <w:sz w:val="22"/>
-          <w:szCs w:val="22"/>
-          <w:lang w:val="en-GB" w:bidi="ar-SA"/>
-        </w:rPr>
-        <w:t>tetrominos</w:t>
-      </w:r>
-      <w:proofErr w:type="spellEnd"/>
-      <w:r>
-        <w:rPr>
-          <w:sz w:val="22"/>
-          <w:szCs w:val="22"/>
-          <w:lang w:val="en-GB" w:bidi="ar-SA"/>
-        </w:rPr>
-        <w:t>”, which can have many different shapes. They fall to the bottom of the board, and then stop falling, landing on top of any blocks that had previously fell.</w:t>
+        <w:t>square blocks come in groups of 4 called “tetrominos”, which can have many different shapes. They fall to the bottom of the board, and then stop falling, landing on top of any blocks that had previously fell.</w:t>
       </w:r>
       <w:r>
         <w:rPr>
@@ -3097,25 +2997,7 @@
           <w:szCs w:val="22"/>
           <w:lang w:val="en-GB" w:bidi="ar-SA"/>
         </w:rPr>
-        <w:t xml:space="preserve">The main game screen reuses the elements of the menu, so is familiar, though now all the elements are used. The bright </w:t>
-      </w:r>
-      <w:proofErr w:type="gramStart"/>
-      <w:r>
-        <w:rPr>
-          <w:sz w:val="22"/>
-          <w:szCs w:val="22"/>
-          <w:lang w:val="en-GB" w:bidi="ar-SA"/>
-        </w:rPr>
-        <w:t>colours</w:t>
-      </w:r>
-      <w:proofErr w:type="gramEnd"/>
-      <w:r>
-        <w:rPr>
-          <w:sz w:val="22"/>
-          <w:szCs w:val="22"/>
-          <w:lang w:val="en-GB" w:bidi="ar-SA"/>
-        </w:rPr>
-        <w:t xml:space="preserve"> on a dark background makes the game easier to look at, as well as distinguishing the individual sprites in the game and drawing the user’s attention to the important features. The indicator of where the blocks will fall makes it easier for the user to see what the game will do next(where the block will land), reducing the chance of the user placing a block in the wrong place – this makes the game less annoying and therefore more enjoyable for the user; my game must also focus on this to meet the user’s needs.</w:t>
+        <w:t>The main game screen reuses the elements of the menu, so is familiar, though now all the elements are used. The bright colours on a dark background makes the game easier to look at, as well as distinguishing the individual sprites in the game and drawing the user’s attention to the important features. The indicator of where the blocks will fall makes it easier for the user to see what the game will do next(where the block will land), reducing the chance of the user placing a block in the wrong place – this makes the game less annoying and therefore more enjoyable for the user; my game must also focus on this to meet the user’s needs.</w:t>
       </w:r>
       <w:r>
         <w:rPr>
@@ -3733,25 +3615,7 @@
           <w:szCs w:val="22"/>
           <w:lang w:val="en-GB" w:bidi="ar-SA"/>
         </w:rPr>
-        <w:t xml:space="preserve">, collecting objectives before exiting. The mazes are 2d and are viewed from top down, so the player can immediately see all parts of the maze. This means that the player can heavily </w:t>
-      </w:r>
-      <w:proofErr w:type="spellStart"/>
-      <w:r>
-        <w:rPr>
-          <w:sz w:val="22"/>
-          <w:szCs w:val="22"/>
-          <w:lang w:val="en-GB" w:bidi="ar-SA"/>
-        </w:rPr>
-        <w:t>strategise</w:t>
-      </w:r>
-      <w:proofErr w:type="spellEnd"/>
-      <w:r>
-        <w:rPr>
-          <w:sz w:val="22"/>
-          <w:szCs w:val="22"/>
-          <w:lang w:val="en-GB" w:bidi="ar-SA"/>
-        </w:rPr>
-        <w:t xml:space="preserve"> how they are going to proceed through the level, but there is nothing to explore. </w:t>
+        <w:t xml:space="preserve">, collecting objectives before exiting. The mazes are 2d and are viewed from top down, so the player can immediately see all parts of the maze. This means that the player can heavily strategise how they are going to proceed through the level, but there is nothing to explore. </w:t>
       </w:r>
     </w:p>
     <w:p>
@@ -4254,25 +4118,7 @@
                 <w:szCs w:val="18"/>
                 <w:lang w:val="en-GB" w:bidi="ar-SA"/>
               </w:rPr>
-              <w:t xml:space="preserve">basic options: resolutions, </w:t>
-            </w:r>
-            <w:proofErr w:type="spellStart"/>
-            <w:r>
-              <w:rPr>
-                <w:sz w:val="18"/>
-                <w:szCs w:val="18"/>
-                <w:lang w:val="en-GB" w:bidi="ar-SA"/>
-              </w:rPr>
-              <w:t>vsync</w:t>
-            </w:r>
-            <w:proofErr w:type="spellEnd"/>
-            <w:r>
-              <w:rPr>
-                <w:sz w:val="18"/>
-                <w:szCs w:val="18"/>
-                <w:lang w:val="en-GB" w:bidi="ar-SA"/>
-              </w:rPr>
-              <w:t xml:space="preserve">, </w:t>
+              <w:t xml:space="preserve">basic options: resolutions, vsync, </w:t>
             </w:r>
             <w:r>
               <w:rPr>
@@ -5453,23 +5299,7 @@
                                 <w:sz w:val="22"/>
                                 <w:szCs w:val="22"/>
                               </w:rPr>
-                              <w:t xml:space="preserve">users prefer graphical fidelity over visual effects., though they are both very important This means that I will have to spend more time on textures and sprites, ensuring they are high resolution with ample </w:t>
-                            </w:r>
-                            <w:proofErr w:type="spellStart"/>
-                            <w:r>
-                              <w:rPr>
-                                <w:sz w:val="22"/>
-                                <w:szCs w:val="22"/>
-                              </w:rPr>
-                              <w:t>colour</w:t>
-                            </w:r>
-                            <w:proofErr w:type="spellEnd"/>
-                            <w:r>
-                              <w:rPr>
-                                <w:sz w:val="22"/>
-                                <w:szCs w:val="22"/>
-                              </w:rPr>
-                              <w:t xml:space="preserve"> depth. I won’t have time in this project to make them to the level required, so I will have to find some </w:t>
+                              <w:t xml:space="preserve">users prefer graphical fidelity over visual effects., though they are both very important This means that I will have to spend more time on textures and sprites, ensuring they are high resolution with ample colour depth. I won’t have time in this project to make them to the level required, so I will have to find some </w:t>
                             </w:r>
                             <w:r>
                               <w:rPr>
@@ -5546,23 +5376,7 @@
                           <w:sz w:val="22"/>
                           <w:szCs w:val="22"/>
                         </w:rPr>
-                        <w:t xml:space="preserve">users prefer graphical fidelity over visual effects., though they are both very important This means that I will have to spend more time on textures and sprites, ensuring they are high resolution with ample </w:t>
-                      </w:r>
-                      <w:proofErr w:type="spellStart"/>
-                      <w:r>
-                        <w:rPr>
-                          <w:sz w:val="22"/>
-                          <w:szCs w:val="22"/>
-                        </w:rPr>
-                        <w:t>colour</w:t>
-                      </w:r>
-                      <w:proofErr w:type="spellEnd"/>
-                      <w:r>
-                        <w:rPr>
-                          <w:sz w:val="22"/>
-                          <w:szCs w:val="22"/>
-                        </w:rPr>
-                        <w:t xml:space="preserve"> depth. I won’t have time in this project to make them to the level required, so I will have to find some </w:t>
+                        <w:t xml:space="preserve">users prefer graphical fidelity over visual effects., though they are both very important This means that I will have to spend more time on textures and sprites, ensuring they are high resolution with ample colour depth. I won’t have time in this project to make them to the level required, so I will have to find some </w:t>
                       </w:r>
                       <w:r>
                         <w:rPr>
@@ -6319,6 +6133,7 @@
       </w:pPr>
       <w:r>
         <w:rPr>
+          <w:noProof/>
           <w:sz w:val="22"/>
           <w:szCs w:val="22"/>
           <w:lang w:val="en-GB" w:bidi="ar-SA"/>
@@ -6606,6 +6421,7 @@
       <w:r>
         <w:rPr>
           <w:bCs/>
+          <w:noProof/>
           <w:sz w:val="22"/>
           <w:szCs w:val="22"/>
           <w:lang w:val="en-GB" w:bidi="ar-SA"/>
@@ -6924,13 +6740,7 @@
                               <w:t>feel</w:t>
                             </w:r>
                             <w:r>
-                              <w:t xml:space="preserve">ing of being </w:t>
-                            </w:r>
-                            <w:r>
-                              <w:t>emotionally connected to their character and their adventure</w:t>
-                            </w:r>
-                            <w:r>
-                              <w:t xml:space="preserve"> making them </w:t>
+                              <w:t xml:space="preserve">ing of being emotionally connected to their character and their adventure making them </w:t>
                             </w:r>
                             <w:r>
                               <w:t>more involved in the game</w:t>
@@ -7008,13 +6818,7 @@
                         <w:t>feel</w:t>
                       </w:r>
                       <w:r>
-                        <w:t xml:space="preserve">ing of being </w:t>
-                      </w:r>
-                      <w:r>
-                        <w:t>emotionally connected to their character and their adventure</w:t>
-                      </w:r>
-                      <w:r>
-                        <w:t xml:space="preserve"> making them </w:t>
+                        <w:t xml:space="preserve">ing of being emotionally connected to their character and their adventure making them </w:t>
                       </w:r>
                       <w:r>
                         <w:t>more involved in the game</w:t>
@@ -7117,6 +6921,7 @@
       <w:r>
         <w:rPr>
           <w:bCs/>
+          <w:noProof/>
           <w:color w:val="FF0000"/>
           <w:sz w:val="24"/>
           <w:szCs w:val="24"/>
@@ -7180,6 +6985,7 @@
       <w:r>
         <w:rPr>
           <w:bCs/>
+          <w:noProof/>
           <w:color w:val="FF0000"/>
           <w:sz w:val="24"/>
           <w:szCs w:val="24"/>
@@ -7240,42 +7046,26 @@
     </w:p>
     <w:p>
       <w:pPr>
-        <w:pStyle w:val="Heading3"/>
-        <w:rPr>
-          <w:lang w:val="en-GB" w:bidi="ar-SA"/>
-        </w:rPr>
-      </w:pPr>
-      <w:bookmarkStart w:id="8" w:name="_Toc88039858"/>
-      <w:r>
-        <w:rPr>
-          <w:lang w:val="en-GB" w:bidi="ar-SA"/>
-        </w:rPr>
-        <w:t>Limitations and Scope</w:t>
-      </w:r>
-      <w:bookmarkEnd w:id="8"/>
+        <w:rPr>
+          <w:lang w:val="en-GB" w:bidi="ar-SA"/>
+        </w:rPr>
+      </w:pPr>
     </w:p>
     <w:p>
       <w:pPr>
-        <w:rPr>
-          <w:lang w:val="en-GB" w:bidi="ar-SA"/>
-        </w:rPr>
-      </w:pPr>
-    </w:p>
-    <w:p>
-      <w:pPr>
         <w:pStyle w:val="Heading2"/>
         <w:rPr>
           <w:lang w:val="en-GB" w:bidi="ar-SA"/>
         </w:rPr>
       </w:pPr>
-      <w:bookmarkStart w:id="9" w:name="_Toc88039865"/>
+      <w:bookmarkStart w:id="8" w:name="_Toc88039865"/>
       <w:r>
         <w:rPr>
           <w:lang w:val="en-GB" w:bidi="ar-SA"/>
         </w:rPr>
         <w:t>Proposed Feature List</w:t>
       </w:r>
-      <w:bookmarkEnd w:id="9"/>
+      <w:bookmarkEnd w:id="8"/>
     </w:p>
     <w:tbl>
       <w:tblPr>
@@ -7412,7 +7202,6 @@
                 <w:lang w:val="en-GB" w:bidi="ar-SA"/>
               </w:rPr>
             </w:pPr>
-            <w:proofErr w:type="spellStart"/>
             <w:r>
               <w:rPr>
                 <w:sz w:val="22"/>
@@ -7421,7 +7210,6 @@
               </w:rPr>
               <w:t>Leaderboard</w:t>
             </w:r>
-            <w:proofErr w:type="spellEnd"/>
           </w:p>
           <w:p>
             <w:pPr>
@@ -7697,23 +7485,7 @@
                 <w:szCs w:val="22"/>
                 <w:lang w:val="en-GB" w:bidi="ar-SA"/>
               </w:rPr>
-              <w:t>Menus must have simple</w:t>
-            </w:r>
-            <w:r>
-              <w:rPr>
-                <w:sz w:val="22"/>
-                <w:szCs w:val="22"/>
-                <w:lang w:val="en-GB" w:bidi="ar-SA"/>
-              </w:rPr>
-              <w:t xml:space="preserve">, </w:t>
-            </w:r>
-            <w:r>
-              <w:rPr>
-                <w:sz w:val="22"/>
-                <w:szCs w:val="22"/>
-                <w:lang w:val="en-GB" w:bidi="ar-SA"/>
-              </w:rPr>
-              <w:t>intuitive buttons and sliders</w:t>
+              <w:t>Menus must have simple, intuitive buttons and sliders</w:t>
             </w:r>
           </w:p>
         </w:tc>
@@ -7759,18 +7531,8 @@
                 <w:szCs w:val="22"/>
                 <w:lang w:val="en-GB" w:bidi="ar-SA"/>
               </w:rPr>
-              <w:t xml:space="preserve">Locally stored </w:t>
-            </w:r>
-            <w:proofErr w:type="spellStart"/>
-            <w:r>
-              <w:rPr>
-                <w:sz w:val="22"/>
-                <w:szCs w:val="22"/>
-                <w:lang w:val="en-GB" w:bidi="ar-SA"/>
-              </w:rPr>
-              <w:t>Leaderboard</w:t>
-            </w:r>
-            <w:proofErr w:type="spellEnd"/>
+              <w:t>Locally stored Leaderboard</w:t>
+            </w:r>
           </w:p>
         </w:tc>
         <w:tc>
@@ -7929,25 +7691,7 @@
                 <w:szCs w:val="22"/>
                 <w:lang w:val="en-GB" w:bidi="ar-SA"/>
               </w:rPr>
-              <w:t xml:space="preserve">Makes the levels more intuitive as the user is automatically drawn to items and </w:t>
-            </w:r>
-            <w:proofErr w:type="gramStart"/>
-            <w:r>
-              <w:rPr>
-                <w:sz w:val="22"/>
-                <w:szCs w:val="22"/>
-                <w:lang w:val="en-GB" w:bidi="ar-SA"/>
-              </w:rPr>
-              <w:t>mechanics</w:t>
-            </w:r>
-            <w:proofErr w:type="gramEnd"/>
-            <w:r>
-              <w:rPr>
-                <w:sz w:val="22"/>
-                <w:szCs w:val="22"/>
-                <w:lang w:val="en-GB" w:bidi="ar-SA"/>
-              </w:rPr>
-              <w:t xml:space="preserve"> they need to use</w:t>
+              <w:t>Makes the levels more intuitive as the user is automatically drawn to items and mechanics they need to use</w:t>
             </w:r>
           </w:p>
         </w:tc>
@@ -8071,18 +7815,8 @@
                 <w:szCs w:val="22"/>
                 <w:lang w:val="en-GB" w:bidi="ar-SA"/>
               </w:rPr>
-              <w:t xml:space="preserve">simple animations for interacting with the maze and </w:t>
-            </w:r>
-            <w:proofErr w:type="spellStart"/>
-            <w:r>
-              <w:rPr>
-                <w:sz w:val="22"/>
-                <w:szCs w:val="22"/>
-                <w:lang w:val="en-GB" w:bidi="ar-SA"/>
-              </w:rPr>
-              <w:t>ui</w:t>
-            </w:r>
-            <w:proofErr w:type="spellEnd"/>
+              <w:t>simple animations for interacting with the maze and ui</w:t>
+            </w:r>
           </w:p>
         </w:tc>
         <w:tc>
@@ -8127,18 +7861,8 @@
                 <w:szCs w:val="22"/>
                 <w:lang w:val="en-GB" w:bidi="ar-SA"/>
               </w:rPr>
-              <w:t xml:space="preserve">Simple sound effects for interacting with the maze and </w:t>
-            </w:r>
-            <w:proofErr w:type="spellStart"/>
-            <w:r>
-              <w:rPr>
-                <w:sz w:val="22"/>
-                <w:szCs w:val="22"/>
-                <w:lang w:val="en-GB" w:bidi="ar-SA"/>
-              </w:rPr>
-              <w:t>ui</w:t>
-            </w:r>
-            <w:proofErr w:type="spellEnd"/>
+              <w:t>Simple sound effects for interacting with the maze and ui</w:t>
+            </w:r>
           </w:p>
         </w:tc>
         <w:tc>
@@ -8213,19 +7937,361 @@
     </w:tbl>
     <w:p>
       <w:pPr>
+        <w:pStyle w:val="Heading3"/>
+        <w:rPr>
+          <w:lang w:val="en-GB" w:bidi="ar-SA"/>
+        </w:rPr>
+      </w:pPr>
+      <w:bookmarkStart w:id="9" w:name="_Toc88039859"/>
+      <w:bookmarkStart w:id="10" w:name="_Toc88039858"/>
+      <w:r>
+        <w:rPr>
+          <w:lang w:val="en-GB" w:bidi="ar-SA"/>
+        </w:rPr>
+        <w:t>Limitations and Scope</w:t>
+      </w:r>
+      <w:bookmarkEnd w:id="10"/>
+    </w:p>
+    <w:tbl>
+      <w:tblPr>
+        <w:tblStyle w:val="TableGrid"/>
+        <w:tblW w:w="0" w:type="auto"/>
+        <w:tblLook w:val="04A0" w:firstRow="1" w:lastRow="0" w:firstColumn="1" w:lastColumn="0" w:noHBand="0" w:noVBand="1"/>
+      </w:tblPr>
+      <w:tblGrid>
+        <w:gridCol w:w="3116"/>
+        <w:gridCol w:w="3117"/>
+        <w:gridCol w:w="3117"/>
+      </w:tblGrid>
+      <w:tr>
+        <w:tc>
+          <w:tcPr>
+            <w:tcW w:w="3116" w:type="dxa"/>
+          </w:tcPr>
+          <w:p>
+            <w:pPr>
+              <w:rPr>
+                <w:lang w:val="en-GB" w:bidi="ar-SA"/>
+              </w:rPr>
+            </w:pPr>
+            <w:r>
+              <w:rPr>
+                <w:lang w:val="en-GB" w:bidi="ar-SA"/>
+              </w:rPr>
+              <w:t>Limitations</w:t>
+            </w:r>
+          </w:p>
+        </w:tc>
+        <w:tc>
+          <w:tcPr>
+            <w:tcW w:w="3117" w:type="dxa"/>
+          </w:tcPr>
+          <w:p>
+            <w:pPr>
+              <w:rPr>
+                <w:lang w:val="en-GB" w:bidi="ar-SA"/>
+              </w:rPr>
+            </w:pPr>
+          </w:p>
+        </w:tc>
+        <w:tc>
+          <w:tcPr>
+            <w:tcW w:w="3117" w:type="dxa"/>
+          </w:tcPr>
+          <w:p>
+            <w:pPr>
+              <w:rPr>
+                <w:lang w:val="en-GB" w:bidi="ar-SA"/>
+              </w:rPr>
+            </w:pPr>
+          </w:p>
+        </w:tc>
+      </w:tr>
+      <w:tr>
+        <w:tc>
+          <w:tcPr>
+            <w:tcW w:w="3116" w:type="dxa"/>
+          </w:tcPr>
+          <w:p>
+            <w:pPr>
+              <w:rPr>
+                <w:lang w:val="en-GB" w:bidi="ar-SA"/>
+              </w:rPr>
+            </w:pPr>
+            <w:r>
+              <w:rPr>
+                <w:lang w:val="en-GB" w:bidi="ar-SA"/>
+              </w:rPr>
+              <w:t>Game can’t be a 3d maze exploring puzzle game</w:t>
+            </w:r>
+          </w:p>
+        </w:tc>
+        <w:tc>
+          <w:tcPr>
+            <w:tcW w:w="3117" w:type="dxa"/>
+          </w:tcPr>
+          <w:p>
+            <w:pPr>
+              <w:rPr>
+                <w:lang w:val="en-GB" w:bidi="ar-SA"/>
+              </w:rPr>
+            </w:pPr>
+            <w:r>
+              <w:rPr>
+                <w:lang w:val="en-GB" w:bidi="ar-SA"/>
+              </w:rPr>
+              <w:t>A 3</w:t>
+            </w:r>
+            <w:r>
+              <w:rPr>
+                <w:vertAlign w:val="superscript"/>
+                <w:lang w:val="en-GB" w:bidi="ar-SA"/>
+              </w:rPr>
+              <w:t>rd</w:t>
+            </w:r>
+            <w:r>
+              <w:rPr>
+                <w:lang w:val="en-GB" w:bidi="ar-SA"/>
+              </w:rPr>
+              <w:t xml:space="preserve"> dimension would allow the puzzles to be much more intricate, with many more hidden features and more alternate solutions</w:t>
+            </w:r>
+          </w:p>
+        </w:tc>
+        <w:tc>
+          <w:tcPr>
+            <w:tcW w:w="3117" w:type="dxa"/>
+          </w:tcPr>
+          <w:p>
+            <w:pPr>
+              <w:rPr>
+                <w:lang w:val="en-GB" w:bidi="ar-SA"/>
+              </w:rPr>
+            </w:pPr>
+            <w:r>
+              <w:rPr>
+                <w:lang w:val="en-GB" w:bidi="ar-SA"/>
+              </w:rPr>
+              <w:t xml:space="preserve">Im not familiar enough with 3d alternatives to pygame such as Ursina engine, which would take </w:t>
+            </w:r>
+            <w:r>
+              <w:rPr>
+                <w:lang w:val="en-GB" w:bidi="ar-SA"/>
+              </w:rPr>
+              <w:t>more</w:t>
+            </w:r>
+            <w:r>
+              <w:rPr>
+                <w:lang w:val="en-GB" w:bidi="ar-SA"/>
+              </w:rPr>
+              <w:t xml:space="preserve"> time to learn</w:t>
+            </w:r>
+            <w:r>
+              <w:rPr>
+                <w:lang w:val="en-GB" w:bidi="ar-SA"/>
+              </w:rPr>
+              <w:t xml:space="preserve"> than I have</w:t>
+            </w:r>
+          </w:p>
+        </w:tc>
+      </w:tr>
+      <w:tr>
+        <w:tc>
+          <w:tcPr>
+            <w:tcW w:w="3116" w:type="dxa"/>
+          </w:tcPr>
+          <w:p>
+            <w:pPr>
+              <w:rPr>
+                <w:lang w:val="en-GB" w:bidi="ar-SA"/>
+              </w:rPr>
+            </w:pPr>
+            <w:r>
+              <w:rPr>
+                <w:lang w:val="en-GB" w:bidi="ar-SA"/>
+              </w:rPr>
+              <w:t>There will be no player customisation</w:t>
+            </w:r>
+          </w:p>
+        </w:tc>
+        <w:tc>
+          <w:tcPr>
+            <w:tcW w:w="3117" w:type="dxa"/>
+          </w:tcPr>
+          <w:p>
+            <w:pPr>
+              <w:rPr>
+                <w:lang w:val="en-GB" w:bidi="ar-SA"/>
+              </w:rPr>
+            </w:pPr>
+            <w:r>
+              <w:rPr>
+                <w:lang w:val="en-GB" w:bidi="ar-SA"/>
+              </w:rPr>
+              <w:t>Player customisation would allow the user to feel more immersed in the game, making it more enjoyable</w:t>
+            </w:r>
+          </w:p>
+        </w:tc>
+        <w:tc>
+          <w:tcPr>
+            <w:tcW w:w="3117" w:type="dxa"/>
+          </w:tcPr>
+          <w:p>
+            <w:pPr>
+              <w:rPr>
+                <w:lang w:val="en-GB" w:bidi="ar-SA"/>
+              </w:rPr>
+            </w:pPr>
+            <w:r>
+              <w:rPr>
+                <w:lang w:val="en-GB" w:bidi="ar-SA"/>
+              </w:rPr>
+              <w:t>Configurable characters requires lots of assets for each part of the character, and a character config menu to be implemented, but I don’t have time to implement this.</w:t>
+            </w:r>
+          </w:p>
+        </w:tc>
+      </w:tr>
+      <w:tr>
+        <w:tc>
+          <w:tcPr>
+            <w:tcW w:w="3116" w:type="dxa"/>
+          </w:tcPr>
+          <w:p>
+            <w:pPr>
+              <w:rPr>
+                <w:lang w:val="en-GB" w:bidi="ar-SA"/>
+              </w:rPr>
+            </w:pPr>
+            <w:r>
+              <w:rPr>
+                <w:lang w:val="en-GB" w:bidi="ar-SA"/>
+              </w:rPr>
+              <w:lastRenderedPageBreak/>
+              <w:t>No local multiplayer</w:t>
+            </w:r>
+          </w:p>
+        </w:tc>
+        <w:tc>
+          <w:tcPr>
+            <w:tcW w:w="3117" w:type="dxa"/>
+          </w:tcPr>
+          <w:p>
+            <w:pPr>
+              <w:rPr>
+                <w:lang w:val="en-GB" w:bidi="ar-SA"/>
+              </w:rPr>
+            </w:pPr>
+            <w:r>
+              <w:rPr>
+                <w:lang w:val="en-GB" w:bidi="ar-SA"/>
+              </w:rPr>
+              <w:t>Would allow</w:t>
+            </w:r>
+            <w:r>
+              <w:rPr>
+                <w:lang w:val="en-GB" w:bidi="ar-SA"/>
+              </w:rPr>
+              <w:t xml:space="preserve"> more difficult problems where the players must collaborate to solve the puzzle</w:t>
+            </w:r>
+          </w:p>
+        </w:tc>
+        <w:tc>
+          <w:tcPr>
+            <w:tcW w:w="3117" w:type="dxa"/>
+          </w:tcPr>
+          <w:p>
+            <w:pPr>
+              <w:rPr>
+                <w:lang w:val="en-GB" w:bidi="ar-SA"/>
+              </w:rPr>
+            </w:pPr>
+            <w:r>
+              <w:rPr>
+                <w:lang w:val="en-GB" w:bidi="ar-SA"/>
+              </w:rPr>
+              <w:t>Multiple player controllers would have to run together, as well the control scheme being more complex. It will also take more time to implement than I have available</w:t>
+            </w:r>
+          </w:p>
+        </w:tc>
+      </w:tr>
+      <w:tr>
+        <w:tc>
+          <w:tcPr>
+            <w:tcW w:w="3116" w:type="dxa"/>
+          </w:tcPr>
+          <w:p>
+            <w:pPr>
+              <w:rPr>
+                <w:lang w:val="en-GB" w:bidi="ar-SA"/>
+              </w:rPr>
+            </w:pPr>
+            <w:r>
+              <w:rPr>
+                <w:lang w:val="en-GB" w:bidi="ar-SA"/>
+              </w:rPr>
+              <w:t>No online multiplayer</w:t>
+            </w:r>
+          </w:p>
+        </w:tc>
+        <w:tc>
+          <w:tcPr>
+            <w:tcW w:w="3117" w:type="dxa"/>
+          </w:tcPr>
+          <w:p>
+            <w:pPr>
+              <w:rPr>
+                <w:lang w:val="en-GB" w:bidi="ar-SA"/>
+              </w:rPr>
+            </w:pPr>
+            <w:r>
+              <w:rPr>
+                <w:lang w:val="en-GB" w:bidi="ar-SA"/>
+              </w:rPr>
+              <w:t>Would allow players to solve puzzles with friends across larger geographic areas</w:t>
+            </w:r>
+          </w:p>
+        </w:tc>
+        <w:tc>
+          <w:tcPr>
+            <w:tcW w:w="3117" w:type="dxa"/>
+          </w:tcPr>
+          <w:p>
+            <w:pPr>
+              <w:rPr>
+                <w:lang w:val="en-GB" w:bidi="ar-SA"/>
+              </w:rPr>
+            </w:pPr>
+          </w:p>
+        </w:tc>
+      </w:tr>
+    </w:tbl>
+    <w:p>
+      <w:pPr>
+        <w:rPr>
+          <w:lang w:val="en-GB" w:bidi="ar-SA"/>
+        </w:rPr>
+      </w:pPr>
+    </w:p>
+    <w:p>
+      <w:pPr>
+        <w:rPr>
+          <w:lang w:val="en-GB" w:bidi="ar-SA"/>
+        </w:rPr>
+      </w:pPr>
+    </w:p>
+    <w:p>
+      <w:pPr>
         <w:pStyle w:val="Heading2"/>
         <w:rPr>
           <w:lang w:val="en-GB" w:bidi="ar-SA"/>
         </w:rPr>
       </w:pPr>
-      <w:bookmarkStart w:id="10" w:name="_Toc88039859"/>
       <w:r>
         <w:rPr>
           <w:lang w:val="en-GB" w:bidi="ar-SA"/>
         </w:rPr>
         <w:t>Why this Solution is Suited to a Computation Solution</w:t>
       </w:r>
-      <w:bookmarkEnd w:id="10"/>
+      <w:bookmarkEnd w:id="9"/>
     </w:p>
     <w:p>
       <w:pPr>
@@ -8328,7 +8394,6 @@
         <w:rPr>
           <w:lang w:val="en-GB" w:bidi="ar-SA"/>
         </w:rPr>
-        <w:lastRenderedPageBreak/>
         <w:t>The gameplay will be built upon abstractions, for example</w:t>
       </w:r>
       <w:r>
@@ -8469,6 +8534,7 @@
         <w:rPr>
           <w:lang w:val="en-GB" w:bidi="ar-SA"/>
         </w:rPr>
+        <w:lastRenderedPageBreak/>
         <w:t xml:space="preserve">The game will be planned extensively during the design phase, following a top-down design workflow, where the construction of each feature and how it will interact with all other features will be </w:t>
       </w:r>
       <w:r>
@@ -8523,21 +8589,7 @@
         <w:rPr>
           <w:lang w:val="en-GB" w:bidi="ar-SA"/>
         </w:rPr>
-        <w:t xml:space="preserve">During playing my game, many events will happen, such as receiving user input, loading assets, processing motion, </w:t>
-      </w:r>
-      <w:proofErr w:type="gramStart"/>
-      <w:r>
-        <w:rPr>
-          <w:lang w:val="en-GB" w:bidi="ar-SA"/>
-        </w:rPr>
-        <w:t>rendering</w:t>
-      </w:r>
-      <w:proofErr w:type="gramEnd"/>
-      <w:r>
-        <w:rPr>
-          <w:lang w:val="en-GB" w:bidi="ar-SA"/>
-        </w:rPr>
-        <w:t xml:space="preserve"> and animating sprites and displaying that to the screen. The events must be precisely timed to ensure the game behaves as </w:t>
+        <w:t xml:space="preserve">During playing my game, many events will happen, such as receiving user input, loading assets, processing motion, rendering and animating sprites and displaying that to the screen. The events must be precisely timed to ensure the game behaves as </w:t>
       </w:r>
       <w:r>
         <w:rPr>
@@ -8719,7 +8771,6 @@
         <w:rPr>
           <w:lang w:val="en-GB" w:bidi="ar-SA"/>
         </w:rPr>
-        <w:lastRenderedPageBreak/>
         <w:t>Each of these sub systems is a lot smaller and more specific than the game they will coales</w:t>
       </w:r>
       <w:r>
@@ -8854,6 +8905,7 @@
         <w:rPr>
           <w:lang w:val="en-GB" w:bidi="ar-SA"/>
         </w:rPr>
+        <w:lastRenderedPageBreak/>
         <w:t xml:space="preserve">The main game loop will contain a litany of </w:t>
       </w:r>
       <w:r>
@@ -9122,16 +9174,7 @@
                 <w:szCs w:val="22"/>
                 <w:lang w:val="en-GB" w:bidi="ar-SA"/>
               </w:rPr>
-              <w:t xml:space="preserve">Processor: dual core </w:t>
-            </w:r>
-            <w:r>
-              <w:rPr>
-                <w:rFonts w:cs="Arial"/>
-                <w:sz w:val="22"/>
-                <w:szCs w:val="22"/>
-                <w:lang w:val="en-GB" w:bidi="ar-SA"/>
-              </w:rPr>
-              <w:t xml:space="preserve">x86 </w:t>
+              <w:t xml:space="preserve">Processor: dual core x86 </w:t>
             </w:r>
             <w:r>
               <w:rPr>
@@ -9238,27 +9281,7 @@
                 <w:szCs w:val="22"/>
                 <w:lang w:val="en-GB" w:bidi="ar-SA"/>
               </w:rPr>
-              <w:t xml:space="preserve">This will allow a minimal operating system </w:t>
-            </w:r>
-            <w:proofErr w:type="gramStart"/>
-            <w:r>
-              <w:rPr>
-                <w:rFonts w:cs="Arial"/>
-                <w:sz w:val="22"/>
-                <w:szCs w:val="22"/>
-                <w:lang w:val="en-GB" w:bidi="ar-SA"/>
-              </w:rPr>
-              <w:t>build</w:t>
-            </w:r>
-            <w:proofErr w:type="gramEnd"/>
-            <w:r>
-              <w:rPr>
-                <w:rFonts w:cs="Arial"/>
-                <w:sz w:val="22"/>
-                <w:szCs w:val="22"/>
-                <w:lang w:val="en-GB" w:bidi="ar-SA"/>
-              </w:rPr>
-              <w:t xml:space="preserve"> to run as well as the game, so long as it is the only thing running on the system</w:t>
+              <w:t>This will allow a minimal operating system build to run as well as the game, so long as it is the only thing running on the system</w:t>
             </w:r>
           </w:p>
         </w:tc>
@@ -9426,7 +9449,6 @@
               </w:rPr>
               <w:t xml:space="preserve">OS: </w:t>
             </w:r>
-            <w:proofErr w:type="gramStart"/>
             <w:r>
               <w:rPr>
                 <w:rFonts w:cs="Arial"/>
@@ -9434,17 +9456,7 @@
                 <w:szCs w:val="22"/>
                 <w:lang w:val="en-GB" w:bidi="ar-SA"/>
               </w:rPr>
-              <w:t>64 bit</w:t>
-            </w:r>
-            <w:proofErr w:type="gramEnd"/>
-            <w:r>
-              <w:rPr>
-                <w:rFonts w:cs="Arial"/>
-                <w:sz w:val="22"/>
-                <w:szCs w:val="22"/>
-                <w:lang w:val="en-GB" w:bidi="ar-SA"/>
-              </w:rPr>
-              <w:t xml:space="preserve"> Microsoft Windows 10</w:t>
+              <w:t>64 bit Microsoft Windows 10</w:t>
             </w:r>
           </w:p>
         </w:tc>
@@ -9560,7 +9572,6 @@
                 <w:lang w:val="en-GB" w:bidi="ar-SA"/>
               </w:rPr>
             </w:pPr>
-            <w:proofErr w:type="spellStart"/>
             <w:r>
               <w:rPr>
                 <w:rFonts w:cs="Arial"/>
@@ -9568,17 +9579,7 @@
                 <w:szCs w:val="22"/>
                 <w:lang w:val="en-GB" w:bidi="ar-SA"/>
               </w:rPr>
-              <w:t>Pygame</w:t>
-            </w:r>
-            <w:proofErr w:type="spellEnd"/>
-            <w:r>
-              <w:rPr>
-                <w:rFonts w:cs="Arial"/>
-                <w:sz w:val="22"/>
-                <w:szCs w:val="22"/>
-                <w:lang w:val="en-GB" w:bidi="ar-SA"/>
-              </w:rPr>
-              <w:t xml:space="preserve"> 2.1.0</w:t>
+              <w:t>Pygame 2.1.0</w:t>
             </w:r>
           </w:p>
         </w:tc>
@@ -9607,47 +9608,7 @@
                 <w:szCs w:val="22"/>
                 <w:lang w:val="en-GB" w:bidi="ar-SA"/>
               </w:rPr>
-              <w:t xml:space="preserve">My code will call </w:t>
-            </w:r>
-            <w:proofErr w:type="spellStart"/>
-            <w:r>
-              <w:rPr>
-                <w:rFonts w:cs="Arial"/>
-                <w:sz w:val="22"/>
-                <w:szCs w:val="22"/>
-                <w:lang w:val="en-GB" w:bidi="ar-SA"/>
-              </w:rPr>
-              <w:t>pygame</w:t>
-            </w:r>
-            <w:proofErr w:type="spellEnd"/>
-            <w:r>
-              <w:rPr>
-                <w:rFonts w:cs="Arial"/>
-                <w:sz w:val="22"/>
-                <w:szCs w:val="22"/>
-                <w:lang w:val="en-GB" w:bidi="ar-SA"/>
-              </w:rPr>
-              <w:t xml:space="preserve"> 2.1.0 functions, so to ensure that those functions run correctly, </w:t>
-            </w:r>
-            <w:proofErr w:type="spellStart"/>
-            <w:r>
-              <w:rPr>
-                <w:rFonts w:cs="Arial"/>
-                <w:sz w:val="22"/>
-                <w:szCs w:val="22"/>
-                <w:lang w:val="en-GB" w:bidi="ar-SA"/>
-              </w:rPr>
-              <w:t>pygame</w:t>
-            </w:r>
-            <w:proofErr w:type="spellEnd"/>
-            <w:r>
-              <w:rPr>
-                <w:rFonts w:cs="Arial"/>
-                <w:sz w:val="22"/>
-                <w:szCs w:val="22"/>
-                <w:lang w:val="en-GB" w:bidi="ar-SA"/>
-              </w:rPr>
-              <w:t xml:space="preserve"> 2.1.0 will be a requisite</w:t>
+              <w:t>My code will call pygame 2.1.0 functions, so to ensure that those functions run correctly, pygame 2.1.0 will be a requisite</w:t>
             </w:r>
           </w:p>
         </w:tc>
@@ -10217,7 +10178,7 @@
 </file>
 
 <file path=word/endnotes.xml><?xml version="1.0" encoding="utf-8"?>
-<w:endnotes xmlns:wpc="http://schemas.microsoft.com/office/word/2010/wordprocessingCanvas" xmlns:cx="http://schemas.microsoft.com/office/drawing/2014/chartex" xmlns:cx1="http://schemas.microsoft.com/office/drawing/2015/9/8/chartex" xmlns:cx2="http://schemas.microsoft.com/office/drawing/2015/10/21/chartex" xmlns:cx3="http://schemas.microsoft.com/office/drawing/2016/5/9/chartex" xmlns:cx4="http://schemas.microsoft.com/office/drawing/2016/5/10/chartex" xmlns:cx5="http://schemas.microsoft.com/office/drawing/2016/5/11/chartex" xmlns:cx6="http://schemas.microsoft.com/office/drawing/2016/5/12/chartex" xmlns:cx7="http://schemas.microsoft.com/office/drawing/2016/5/13/chartex" xmlns:cx8="http://schemas.microsoft.com/office/drawing/2016/5/14/chartex" xmlns:mc="http://schemas.openxmlformats.org/markup-compatibility/2006" xmlns:aink="http://schemas.microsoft.com/office/drawing/2016/ink" xmlns:am3d="http://schemas.microsoft.com/office/drawing/2017/model3d" xmlns:o="urn:schemas-microsoft-com:office:office" xmlns:r="http://schemas.openxmlformats.org/officeDocument/2006/relationships" xmlns:m="http://schemas.openxmlformats.org/officeDocument/2006/math" xmlns:v="urn:schemas-microsoft-com:vml" xmlns:wp14="http://schemas.microsoft.com/office/word/2010/wordprocessingDrawing" xmlns:wp="http://schemas.openxmlformats.org/drawingml/2006/wordprocessingDrawing" xmlns:w10="urn:schemas-microsoft-com:office:word" xmlns:w="http://schemas.openxmlformats.org/wordprocessingml/2006/main" xmlns:w14="http://schemas.microsoft.com/office/word/2010/wordml" xmlns:w15="http://schemas.microsoft.com/office/word/2012/wordml" xmlns:w16cex="http://schemas.microsoft.com/office/word/2018/wordml/cex" xmlns:w16cid="http://schemas.microsoft.com/office/word/2016/wordml/cid" xmlns:w16="http://schemas.microsoft.com/office/word/2018/wordml" xmlns:w16sdtdh="http://schemas.microsoft.com/office/word/2020/wordml/sdtdatahash" xmlns:w16se="http://schemas.microsoft.com/office/word/2015/wordml/symex" xmlns:wpg="http://schemas.microsoft.com/office/word/2010/wordprocessingGroup" xmlns:wpi="http://schemas.microsoft.com/office/word/2010/wordprocessingInk" xmlns:wne="http://schemas.microsoft.com/office/word/2006/wordml" xmlns:wps="http://schemas.microsoft.com/office/word/2010/wordprocessingShape" mc:Ignorable="w14 w15 w16se w16cid w16 w16cex w16sdtdh wp14">
+<w:endnotes xmlns:wpc="http://schemas.microsoft.com/office/word/2010/wordprocessingCanvas" xmlns:cx="http://schemas.microsoft.com/office/drawing/2014/chartex" xmlns:cx1="http://schemas.microsoft.com/office/drawing/2015/9/8/chartex" xmlns:cx2="http://schemas.microsoft.com/office/drawing/2015/10/21/chartex" xmlns:cx3="http://schemas.microsoft.com/office/drawing/2016/5/9/chartex" xmlns:cx4="http://schemas.microsoft.com/office/drawing/2016/5/10/chartex" xmlns:cx5="http://schemas.microsoft.com/office/drawing/2016/5/11/chartex" xmlns:cx6="http://schemas.microsoft.com/office/drawing/2016/5/12/chartex" xmlns:cx7="http://schemas.microsoft.com/office/drawing/2016/5/13/chartex" xmlns:cx8="http://schemas.microsoft.com/office/drawing/2016/5/14/chartex" xmlns:mc="http://schemas.openxmlformats.org/markup-compatibility/2006" xmlns:aink="http://schemas.microsoft.com/office/drawing/2016/ink" xmlns:am3d="http://schemas.microsoft.com/office/drawing/2017/model3d" xmlns:o="urn:schemas-microsoft-com:office:office" xmlns:r="http://schemas.openxmlformats.org/officeDocument/2006/relationships" xmlns:m="http://schemas.openxmlformats.org/officeDocument/2006/math" xmlns:v="urn:schemas-microsoft-com:vml" xmlns:wp14="http://schemas.microsoft.com/office/word/2010/wordprocessingDrawing" xmlns:wp="http://schemas.openxmlformats.org/drawingml/2006/wordprocessingDrawing" xmlns:w10="urn:schemas-microsoft-com:office:word" xmlns:w="http://schemas.openxmlformats.org/wordprocessingml/2006/main" xmlns:w14="http://schemas.microsoft.com/office/word/2010/wordml" xmlns:w15="http://schemas.microsoft.com/office/word/2012/wordml" xmlns:w16cex="http://schemas.microsoft.com/office/word/2018/wordml/cex" xmlns:w16cid="http://schemas.microsoft.com/office/word/2016/wordml/cid" xmlns:w16="http://schemas.microsoft.com/office/word/2018/wordml" xmlns:w16se="http://schemas.microsoft.com/office/word/2015/wordml/symex" xmlns:wpg="http://schemas.microsoft.com/office/word/2010/wordprocessingGroup" xmlns:wpi="http://schemas.microsoft.com/office/word/2010/wordprocessingInk" xmlns:wne="http://schemas.microsoft.com/office/word/2006/wordml" xmlns:wps="http://schemas.microsoft.com/office/word/2010/wordprocessingShape" mc:Ignorable="w14 w15 w16se w16cid w16 w16cex wp14">
   <w:endnote w:type="separator" w:id="-1">
     <w:p>
       <w:pPr>
@@ -10242,7 +10203,7 @@
 </file>
 
 <file path=word/footer1.xml><?xml version="1.0" encoding="utf-8"?>
-<w:ftr xmlns:wpc="http://schemas.microsoft.com/office/word/2010/wordprocessingCanvas" xmlns:cx="http://schemas.microsoft.com/office/drawing/2014/chartex" xmlns:cx1="http://schemas.microsoft.com/office/drawing/2015/9/8/chartex" xmlns:cx2="http://schemas.microsoft.com/office/drawing/2015/10/21/chartex" xmlns:cx3="http://schemas.microsoft.com/office/drawing/2016/5/9/chartex" xmlns:cx4="http://schemas.microsoft.com/office/drawing/2016/5/10/chartex" xmlns:cx5="http://schemas.microsoft.com/office/drawing/2016/5/11/chartex" xmlns:cx6="http://schemas.microsoft.com/office/drawing/2016/5/12/chartex" xmlns:cx7="http://schemas.microsoft.com/office/drawing/2016/5/13/chartex" xmlns:cx8="http://schemas.microsoft.com/office/drawing/2016/5/14/chartex" xmlns:mc="http://schemas.openxmlformats.org/markup-compatibility/2006" xmlns:aink="http://schemas.microsoft.com/office/drawing/2016/ink" xmlns:am3d="http://schemas.microsoft.com/office/drawing/2017/model3d" xmlns:o="urn:schemas-microsoft-com:office:office" xmlns:r="http://schemas.openxmlformats.org/officeDocument/2006/relationships" xmlns:m="http://schemas.openxmlformats.org/officeDocument/2006/math" xmlns:v="urn:schemas-microsoft-com:vml" xmlns:wp14="http://schemas.microsoft.com/office/word/2010/wordprocessingDrawing" xmlns:wp="http://schemas.openxmlformats.org/drawingml/2006/wordprocessingDrawing" xmlns:w10="urn:schemas-microsoft-com:office:word" xmlns:w="http://schemas.openxmlformats.org/wordprocessingml/2006/main" xmlns:w14="http://schemas.microsoft.com/office/word/2010/wordml" xmlns:w15="http://schemas.microsoft.com/office/word/2012/wordml" xmlns:w16cex="http://schemas.microsoft.com/office/word/2018/wordml/cex" xmlns:w16cid="http://schemas.microsoft.com/office/word/2016/wordml/cid" xmlns:w16="http://schemas.microsoft.com/office/word/2018/wordml" xmlns:w16sdtdh="http://schemas.microsoft.com/office/word/2020/wordml/sdtdatahash" xmlns:w16se="http://schemas.microsoft.com/office/word/2015/wordml/symex" xmlns:wpg="http://schemas.microsoft.com/office/word/2010/wordprocessingGroup" xmlns:wpi="http://schemas.microsoft.com/office/word/2010/wordprocessingInk" xmlns:wne="http://schemas.microsoft.com/office/word/2006/wordml" xmlns:wps="http://schemas.microsoft.com/office/word/2010/wordprocessingShape" mc:Ignorable="w14 w15 w16se w16cid w16 w16cex w16sdtdh wp14">
+<w:ftr xmlns:wpc="http://schemas.microsoft.com/office/word/2010/wordprocessingCanvas" xmlns:cx="http://schemas.microsoft.com/office/drawing/2014/chartex" xmlns:cx1="http://schemas.microsoft.com/office/drawing/2015/9/8/chartex" xmlns:cx2="http://schemas.microsoft.com/office/drawing/2015/10/21/chartex" xmlns:cx3="http://schemas.microsoft.com/office/drawing/2016/5/9/chartex" xmlns:cx4="http://schemas.microsoft.com/office/drawing/2016/5/10/chartex" xmlns:cx5="http://schemas.microsoft.com/office/drawing/2016/5/11/chartex" xmlns:cx6="http://schemas.microsoft.com/office/drawing/2016/5/12/chartex" xmlns:cx7="http://schemas.microsoft.com/office/drawing/2016/5/13/chartex" xmlns:cx8="http://schemas.microsoft.com/office/drawing/2016/5/14/chartex" xmlns:mc="http://schemas.openxmlformats.org/markup-compatibility/2006" xmlns:aink="http://schemas.microsoft.com/office/drawing/2016/ink" xmlns:am3d="http://schemas.microsoft.com/office/drawing/2017/model3d" xmlns:o="urn:schemas-microsoft-com:office:office" xmlns:r="http://schemas.openxmlformats.org/officeDocument/2006/relationships" xmlns:m="http://schemas.openxmlformats.org/officeDocument/2006/math" xmlns:v="urn:schemas-microsoft-com:vml" xmlns:wp14="http://schemas.microsoft.com/office/word/2010/wordprocessingDrawing" xmlns:wp="http://schemas.openxmlformats.org/drawingml/2006/wordprocessingDrawing" xmlns:w10="urn:schemas-microsoft-com:office:word" xmlns:w="http://schemas.openxmlformats.org/wordprocessingml/2006/main" xmlns:w14="http://schemas.microsoft.com/office/word/2010/wordml" xmlns:w15="http://schemas.microsoft.com/office/word/2012/wordml" xmlns:w16cex="http://schemas.microsoft.com/office/word/2018/wordml/cex" xmlns:w16cid="http://schemas.microsoft.com/office/word/2016/wordml/cid" xmlns:w16="http://schemas.microsoft.com/office/word/2018/wordml" xmlns:w16se="http://schemas.microsoft.com/office/word/2015/wordml/symex" xmlns:wpg="http://schemas.microsoft.com/office/word/2010/wordprocessingGroup" xmlns:wpi="http://schemas.microsoft.com/office/word/2010/wordprocessingInk" xmlns:wne="http://schemas.microsoft.com/office/word/2006/wordml" xmlns:wps="http://schemas.microsoft.com/office/word/2010/wordprocessingShape" mc:Ignorable="w14 w15 w16se w16cid w16 w16cex wp14">
   <w:p>
     <w:pPr>
       <w:jc w:val="right"/>
@@ -10284,14 +10245,27 @@
         <w:r>
           <w:t xml:space="preserve"> of </w:t>
         </w:r>
-        <w:fldSimple w:instr=" NUMPAGES  ">
-          <w:r>
-            <w:rPr>
-              <w:noProof/>
-            </w:rPr>
-            <w:t>4</w:t>
-          </w:r>
-        </w:fldSimple>
+        <w:r>
+          <w:fldChar w:fldCharType="begin"/>
+        </w:r>
+        <w:r>
+          <w:instrText xml:space="preserve"> NUMPAGES  </w:instrText>
+        </w:r>
+        <w:r>
+          <w:fldChar w:fldCharType="separate"/>
+        </w:r>
+        <w:r>
+          <w:rPr>
+            <w:noProof/>
+          </w:rPr>
+          <w:t>4</w:t>
+        </w:r>
+        <w:r>
+          <w:rPr>
+            <w:noProof/>
+          </w:rPr>
+          <w:fldChar w:fldCharType="end"/>
+        </w:r>
       </w:sdtContent>
     </w:sdt>
   </w:p>
@@ -10304,7 +10278,7 @@
 </file>
 
 <file path=word/footnotes.xml><?xml version="1.0" encoding="utf-8"?>
-<w:footnotes xmlns:wpc="http://schemas.microsoft.com/office/word/2010/wordprocessingCanvas" xmlns:cx="http://schemas.microsoft.com/office/drawing/2014/chartex" xmlns:cx1="http://schemas.microsoft.com/office/drawing/2015/9/8/chartex" xmlns:cx2="http://schemas.microsoft.com/office/drawing/2015/10/21/chartex" xmlns:cx3="http://schemas.microsoft.com/office/drawing/2016/5/9/chartex" xmlns:cx4="http://schemas.microsoft.com/office/drawing/2016/5/10/chartex" xmlns:cx5="http://schemas.microsoft.com/office/drawing/2016/5/11/chartex" xmlns:cx6="http://schemas.microsoft.com/office/drawing/2016/5/12/chartex" xmlns:cx7="http://schemas.microsoft.com/office/drawing/2016/5/13/chartex" xmlns:cx8="http://schemas.microsoft.com/office/drawing/2016/5/14/chartex" xmlns:mc="http://schemas.openxmlformats.org/markup-compatibility/2006" xmlns:aink="http://schemas.microsoft.com/office/drawing/2016/ink" xmlns:am3d="http://schemas.microsoft.com/office/drawing/2017/model3d" xmlns:o="urn:schemas-microsoft-com:office:office" xmlns:r="http://schemas.openxmlformats.org/officeDocument/2006/relationships" xmlns:m="http://schemas.openxmlformats.org/officeDocument/2006/math" xmlns:v="urn:schemas-microsoft-com:vml" xmlns:wp14="http://schemas.microsoft.com/office/word/2010/wordprocessingDrawing" xmlns:wp="http://schemas.openxmlformats.org/drawingml/2006/wordprocessingDrawing" xmlns:w10="urn:schemas-microsoft-com:office:word" xmlns:w="http://schemas.openxmlformats.org/wordprocessingml/2006/main" xmlns:w14="http://schemas.microsoft.com/office/word/2010/wordml" xmlns:w15="http://schemas.microsoft.com/office/word/2012/wordml" xmlns:w16cex="http://schemas.microsoft.com/office/word/2018/wordml/cex" xmlns:w16cid="http://schemas.microsoft.com/office/word/2016/wordml/cid" xmlns:w16="http://schemas.microsoft.com/office/word/2018/wordml" xmlns:w16sdtdh="http://schemas.microsoft.com/office/word/2020/wordml/sdtdatahash" xmlns:w16se="http://schemas.microsoft.com/office/word/2015/wordml/symex" xmlns:wpg="http://schemas.microsoft.com/office/word/2010/wordprocessingGroup" xmlns:wpi="http://schemas.microsoft.com/office/word/2010/wordprocessingInk" xmlns:wne="http://schemas.microsoft.com/office/word/2006/wordml" xmlns:wps="http://schemas.microsoft.com/office/word/2010/wordprocessingShape" mc:Ignorable="w14 w15 w16se w16cid w16 w16cex w16sdtdh wp14">
+<w:footnotes xmlns:wpc="http://schemas.microsoft.com/office/word/2010/wordprocessingCanvas" xmlns:cx="http://schemas.microsoft.com/office/drawing/2014/chartex" xmlns:cx1="http://schemas.microsoft.com/office/drawing/2015/9/8/chartex" xmlns:cx2="http://schemas.microsoft.com/office/drawing/2015/10/21/chartex" xmlns:cx3="http://schemas.microsoft.com/office/drawing/2016/5/9/chartex" xmlns:cx4="http://schemas.microsoft.com/office/drawing/2016/5/10/chartex" xmlns:cx5="http://schemas.microsoft.com/office/drawing/2016/5/11/chartex" xmlns:cx6="http://schemas.microsoft.com/office/drawing/2016/5/12/chartex" xmlns:cx7="http://schemas.microsoft.com/office/drawing/2016/5/13/chartex" xmlns:cx8="http://schemas.microsoft.com/office/drawing/2016/5/14/chartex" xmlns:mc="http://schemas.openxmlformats.org/markup-compatibility/2006" xmlns:aink="http://schemas.microsoft.com/office/drawing/2016/ink" xmlns:am3d="http://schemas.microsoft.com/office/drawing/2017/model3d" xmlns:o="urn:schemas-microsoft-com:office:office" xmlns:r="http://schemas.openxmlformats.org/officeDocument/2006/relationships" xmlns:m="http://schemas.openxmlformats.org/officeDocument/2006/math" xmlns:v="urn:schemas-microsoft-com:vml" xmlns:wp14="http://schemas.microsoft.com/office/word/2010/wordprocessingDrawing" xmlns:wp="http://schemas.openxmlformats.org/drawingml/2006/wordprocessingDrawing" xmlns:w10="urn:schemas-microsoft-com:office:word" xmlns:w="http://schemas.openxmlformats.org/wordprocessingml/2006/main" xmlns:w14="http://schemas.microsoft.com/office/word/2010/wordml" xmlns:w15="http://schemas.microsoft.com/office/word/2012/wordml" xmlns:w16cex="http://schemas.microsoft.com/office/word/2018/wordml/cex" xmlns:w16cid="http://schemas.microsoft.com/office/word/2016/wordml/cid" xmlns:w16="http://schemas.microsoft.com/office/word/2018/wordml" xmlns:w16se="http://schemas.microsoft.com/office/word/2015/wordml/symex" xmlns:wpg="http://schemas.microsoft.com/office/word/2010/wordprocessingGroup" xmlns:wpi="http://schemas.microsoft.com/office/word/2010/wordprocessingInk" xmlns:wne="http://schemas.microsoft.com/office/word/2006/wordml" xmlns:wps="http://schemas.microsoft.com/office/word/2010/wordprocessingShape" mc:Ignorable="w14 w15 w16se w16cid w16 w16cex wp14">
   <w:footnote w:type="separator" w:id="-1">
     <w:p>
       <w:pPr>
@@ -10329,7 +10303,7 @@
 </file>
 
 <file path=word/header1.xml><?xml version="1.0" encoding="utf-8"?>
-<w:hdr xmlns:wpc="http://schemas.microsoft.com/office/word/2010/wordprocessingCanvas" xmlns:cx="http://schemas.microsoft.com/office/drawing/2014/chartex" xmlns:cx1="http://schemas.microsoft.com/office/drawing/2015/9/8/chartex" xmlns:cx2="http://schemas.microsoft.com/office/drawing/2015/10/21/chartex" xmlns:cx3="http://schemas.microsoft.com/office/drawing/2016/5/9/chartex" xmlns:cx4="http://schemas.microsoft.com/office/drawing/2016/5/10/chartex" xmlns:cx5="http://schemas.microsoft.com/office/drawing/2016/5/11/chartex" xmlns:cx6="http://schemas.microsoft.com/office/drawing/2016/5/12/chartex" xmlns:cx7="http://schemas.microsoft.com/office/drawing/2016/5/13/chartex" xmlns:cx8="http://schemas.microsoft.com/office/drawing/2016/5/14/chartex" xmlns:mc="http://schemas.openxmlformats.org/markup-compatibility/2006" xmlns:aink="http://schemas.microsoft.com/office/drawing/2016/ink" xmlns:am3d="http://schemas.microsoft.com/office/drawing/2017/model3d" xmlns:o="urn:schemas-microsoft-com:office:office" xmlns:r="http://schemas.openxmlformats.org/officeDocument/2006/relationships" xmlns:m="http://schemas.openxmlformats.org/officeDocument/2006/math" xmlns:v="urn:schemas-microsoft-com:vml" xmlns:wp14="http://schemas.microsoft.com/office/word/2010/wordprocessingDrawing" xmlns:wp="http://schemas.openxmlformats.org/drawingml/2006/wordprocessingDrawing" xmlns:w10="urn:schemas-microsoft-com:office:word" xmlns:w="http://schemas.openxmlformats.org/wordprocessingml/2006/main" xmlns:w14="http://schemas.microsoft.com/office/word/2010/wordml" xmlns:w15="http://schemas.microsoft.com/office/word/2012/wordml" xmlns:w16cex="http://schemas.microsoft.com/office/word/2018/wordml/cex" xmlns:w16cid="http://schemas.microsoft.com/office/word/2016/wordml/cid" xmlns:w16="http://schemas.microsoft.com/office/word/2018/wordml" xmlns:w16sdtdh="http://schemas.microsoft.com/office/word/2020/wordml/sdtdatahash" xmlns:w16se="http://schemas.microsoft.com/office/word/2015/wordml/symex" xmlns:wpg="http://schemas.microsoft.com/office/word/2010/wordprocessingGroup" xmlns:wpi="http://schemas.microsoft.com/office/word/2010/wordprocessingInk" xmlns:wne="http://schemas.microsoft.com/office/word/2006/wordml" xmlns:wps="http://schemas.microsoft.com/office/word/2010/wordprocessingShape" mc:Ignorable="w14 w15 w16se w16cid w16 w16cex w16sdtdh wp14">
+<w:hdr xmlns:wpc="http://schemas.microsoft.com/office/word/2010/wordprocessingCanvas" xmlns:cx="http://schemas.microsoft.com/office/drawing/2014/chartex" xmlns:cx1="http://schemas.microsoft.com/office/drawing/2015/9/8/chartex" xmlns:cx2="http://schemas.microsoft.com/office/drawing/2015/10/21/chartex" xmlns:cx3="http://schemas.microsoft.com/office/drawing/2016/5/9/chartex" xmlns:cx4="http://schemas.microsoft.com/office/drawing/2016/5/10/chartex" xmlns:cx5="http://schemas.microsoft.com/office/drawing/2016/5/11/chartex" xmlns:cx6="http://schemas.microsoft.com/office/drawing/2016/5/12/chartex" xmlns:cx7="http://schemas.microsoft.com/office/drawing/2016/5/13/chartex" xmlns:cx8="http://schemas.microsoft.com/office/drawing/2016/5/14/chartex" xmlns:mc="http://schemas.openxmlformats.org/markup-compatibility/2006" xmlns:aink="http://schemas.microsoft.com/office/drawing/2016/ink" xmlns:am3d="http://schemas.microsoft.com/office/drawing/2017/model3d" xmlns:o="urn:schemas-microsoft-com:office:office" xmlns:r="http://schemas.openxmlformats.org/officeDocument/2006/relationships" xmlns:m="http://schemas.openxmlformats.org/officeDocument/2006/math" xmlns:v="urn:schemas-microsoft-com:vml" xmlns:wp14="http://schemas.microsoft.com/office/word/2010/wordprocessingDrawing" xmlns:wp="http://schemas.openxmlformats.org/drawingml/2006/wordprocessingDrawing" xmlns:w10="urn:schemas-microsoft-com:office:word" xmlns:w="http://schemas.openxmlformats.org/wordprocessingml/2006/main" xmlns:w14="http://schemas.microsoft.com/office/word/2010/wordml" xmlns:w15="http://schemas.microsoft.com/office/word/2012/wordml" xmlns:w16cex="http://schemas.microsoft.com/office/word/2018/wordml/cex" xmlns:w16cid="http://schemas.microsoft.com/office/word/2016/wordml/cid" xmlns:w16="http://schemas.microsoft.com/office/word/2018/wordml" xmlns:w16se="http://schemas.microsoft.com/office/word/2015/wordml/symex" xmlns:wpg="http://schemas.microsoft.com/office/word/2010/wordprocessingGroup" xmlns:wpi="http://schemas.microsoft.com/office/word/2010/wordprocessingInk" xmlns:wne="http://schemas.microsoft.com/office/word/2006/wordml" xmlns:wps="http://schemas.microsoft.com/office/word/2010/wordprocessingShape" mc:Ignorable="w14 w15 w16se w16cid w16 w16cex wp14">
   <w:p>
     <w:pPr>
       <w:pStyle w:val="Header"/>
@@ -10346,7 +10320,7 @@
 </file>
 
 <file path=word/numbering.xml><?xml version="1.0" encoding="utf-8"?>
-<w:numbering xmlns:wpc="http://schemas.microsoft.com/office/word/2010/wordprocessingCanvas" xmlns:cx="http://schemas.microsoft.com/office/drawing/2014/chartex" xmlns:cx1="http://schemas.microsoft.com/office/drawing/2015/9/8/chartex" xmlns:cx2="http://schemas.microsoft.com/office/drawing/2015/10/21/chartex" xmlns:cx3="http://schemas.microsoft.com/office/drawing/2016/5/9/chartex" xmlns:cx4="http://schemas.microsoft.com/office/drawing/2016/5/10/chartex" xmlns:cx5="http://schemas.microsoft.com/office/drawing/2016/5/11/chartex" xmlns:cx6="http://schemas.microsoft.com/office/drawing/2016/5/12/chartex" xmlns:cx7="http://schemas.microsoft.com/office/drawing/2016/5/13/chartex" xmlns:cx8="http://schemas.microsoft.com/office/drawing/2016/5/14/chartex" xmlns:mc="http://schemas.openxmlformats.org/markup-compatibility/2006" xmlns:aink="http://schemas.microsoft.com/office/drawing/2016/ink" xmlns:am3d="http://schemas.microsoft.com/office/drawing/2017/model3d" xmlns:o="urn:schemas-microsoft-com:office:office" xmlns:r="http://schemas.openxmlformats.org/officeDocument/2006/relationships" xmlns:m="http://schemas.openxmlformats.org/officeDocument/2006/math" xmlns:v="urn:schemas-microsoft-com:vml" xmlns:wp14="http://schemas.microsoft.com/office/word/2010/wordprocessingDrawing" xmlns:wp="http://schemas.openxmlformats.org/drawingml/2006/wordprocessingDrawing" xmlns:w10="urn:schemas-microsoft-com:office:word" xmlns:w="http://schemas.openxmlformats.org/wordprocessingml/2006/main" xmlns:w14="http://schemas.microsoft.com/office/word/2010/wordml" xmlns:w15="http://schemas.microsoft.com/office/word/2012/wordml" xmlns:w16cex="http://schemas.microsoft.com/office/word/2018/wordml/cex" xmlns:w16cid="http://schemas.microsoft.com/office/word/2016/wordml/cid" xmlns:w16="http://schemas.microsoft.com/office/word/2018/wordml" xmlns:w16sdtdh="http://schemas.microsoft.com/office/word/2020/wordml/sdtdatahash" xmlns:w16se="http://schemas.microsoft.com/office/word/2015/wordml/symex" xmlns:wpg="http://schemas.microsoft.com/office/word/2010/wordprocessingGroup" xmlns:wpi="http://schemas.microsoft.com/office/word/2010/wordprocessingInk" xmlns:wne="http://schemas.microsoft.com/office/word/2006/wordml" xmlns:wps="http://schemas.microsoft.com/office/word/2010/wordprocessingShape" mc:Ignorable="w14 w15 w16se w16cid w16 w16cex w16sdtdh wp14">
+<w:numbering xmlns:wpc="http://schemas.microsoft.com/office/word/2010/wordprocessingCanvas" xmlns:cx="http://schemas.microsoft.com/office/drawing/2014/chartex" xmlns:cx1="http://schemas.microsoft.com/office/drawing/2015/9/8/chartex" xmlns:cx2="http://schemas.microsoft.com/office/drawing/2015/10/21/chartex" xmlns:cx3="http://schemas.microsoft.com/office/drawing/2016/5/9/chartex" xmlns:cx4="http://schemas.microsoft.com/office/drawing/2016/5/10/chartex" xmlns:cx5="http://schemas.microsoft.com/office/drawing/2016/5/11/chartex" xmlns:cx6="http://schemas.microsoft.com/office/drawing/2016/5/12/chartex" xmlns:cx7="http://schemas.microsoft.com/office/drawing/2016/5/13/chartex" xmlns:cx8="http://schemas.microsoft.com/office/drawing/2016/5/14/chartex" xmlns:mc="http://schemas.openxmlformats.org/markup-compatibility/2006" xmlns:aink="http://schemas.microsoft.com/office/drawing/2016/ink" xmlns:am3d="http://schemas.microsoft.com/office/drawing/2017/model3d" xmlns:o="urn:schemas-microsoft-com:office:office" xmlns:r="http://schemas.openxmlformats.org/officeDocument/2006/relationships" xmlns:m="http://schemas.openxmlformats.org/officeDocument/2006/math" xmlns:v="urn:schemas-microsoft-com:vml" xmlns:wp14="http://schemas.microsoft.com/office/word/2010/wordprocessingDrawing" xmlns:wp="http://schemas.openxmlformats.org/drawingml/2006/wordprocessingDrawing" xmlns:w10="urn:schemas-microsoft-com:office:word" xmlns:w="http://schemas.openxmlformats.org/wordprocessingml/2006/main" xmlns:w14="http://schemas.microsoft.com/office/word/2010/wordml" xmlns:w15="http://schemas.microsoft.com/office/word/2012/wordml" xmlns:w16cex="http://schemas.microsoft.com/office/word/2018/wordml/cex" xmlns:w16cid="http://schemas.microsoft.com/office/word/2016/wordml/cid" xmlns:w16="http://schemas.microsoft.com/office/word/2018/wordml" xmlns:w16se="http://schemas.microsoft.com/office/word/2015/wordml/symex" xmlns:wpg="http://schemas.microsoft.com/office/word/2010/wordprocessingGroup" xmlns:wpi="http://schemas.microsoft.com/office/word/2010/wordprocessingInk" xmlns:wne="http://schemas.microsoft.com/office/word/2006/wordml" xmlns:wps="http://schemas.microsoft.com/office/word/2010/wordprocessingShape" mc:Ignorable="w14 w15 w16se w16cid w16 w16cex wp14">
   <w:abstractNum w:abstractNumId="0" w15:restartNumberingAfterBreak="0">
     <w:nsid w:val="095C4EA7"/>
     <w:multiLevelType w:val="hybridMultilevel"/>
@@ -11988,7 +11962,7 @@
 </file>
 
 <file path=word/styles.xml><?xml version="1.0" encoding="utf-8"?>
-<w:styles xmlns:mc="http://schemas.openxmlformats.org/markup-compatibility/2006" xmlns:r="http://schemas.openxmlformats.org/officeDocument/2006/relationships" xmlns:w="http://schemas.openxmlformats.org/wordprocessingml/2006/main" xmlns:w14="http://schemas.microsoft.com/office/word/2010/wordml" xmlns:w15="http://schemas.microsoft.com/office/word/2012/wordml" xmlns:w16cex="http://schemas.microsoft.com/office/word/2018/wordml/cex" xmlns:w16cid="http://schemas.microsoft.com/office/word/2016/wordml/cid" xmlns:w16="http://schemas.microsoft.com/office/word/2018/wordml" xmlns:w16sdtdh="http://schemas.microsoft.com/office/word/2020/wordml/sdtdatahash" xmlns:w16se="http://schemas.microsoft.com/office/word/2015/wordml/symex" mc:Ignorable="w14 w15 w16se w16cid w16 w16cex w16sdtdh">
+<w:styles xmlns:mc="http://schemas.openxmlformats.org/markup-compatibility/2006" xmlns:r="http://schemas.openxmlformats.org/officeDocument/2006/relationships" xmlns:w="http://schemas.openxmlformats.org/wordprocessingml/2006/main" xmlns:w14="http://schemas.microsoft.com/office/word/2010/wordml" xmlns:w15="http://schemas.microsoft.com/office/word/2012/wordml" xmlns:w16cex="http://schemas.microsoft.com/office/word/2018/wordml/cex" xmlns:w16cid="http://schemas.microsoft.com/office/word/2016/wordml/cid" xmlns:w16="http://schemas.microsoft.com/office/word/2018/wordml" xmlns:w16se="http://schemas.microsoft.com/office/word/2015/wordml/symex" mc:Ignorable="w14 w15 w16se w16cid w16 w16cex">
   <w:docDefaults>
     <w:rPrDefault>
       <w:rPr>

</xml_diff>

<commit_message>
research success criteria planned 29 11 21
</commit_message>
<xml_diff>
--- a/H446-03 Project Alex.docx
+++ b/H446-03 Project Alex.docx
@@ -1,6 +1,6 @@
 
 <file path=word/document.xml><?xml version="1.0" encoding="utf-8"?>
-<w:document xmlns:wpc="http://schemas.microsoft.com/office/word/2010/wordprocessingCanvas" xmlns:cx="http://schemas.microsoft.com/office/drawing/2014/chartex" xmlns:cx1="http://schemas.microsoft.com/office/drawing/2015/9/8/chartex" xmlns:cx2="http://schemas.microsoft.com/office/drawing/2015/10/21/chartex" xmlns:cx3="http://schemas.microsoft.com/office/drawing/2016/5/9/chartex" xmlns:cx4="http://schemas.microsoft.com/office/drawing/2016/5/10/chartex" xmlns:cx5="http://schemas.microsoft.com/office/drawing/2016/5/11/chartex" xmlns:cx6="http://schemas.microsoft.com/office/drawing/2016/5/12/chartex" xmlns:cx7="http://schemas.microsoft.com/office/drawing/2016/5/13/chartex" xmlns:cx8="http://schemas.microsoft.com/office/drawing/2016/5/14/chartex" xmlns:mc="http://schemas.openxmlformats.org/markup-compatibility/2006" xmlns:aink="http://schemas.microsoft.com/office/drawing/2016/ink" xmlns:am3d="http://schemas.microsoft.com/office/drawing/2017/model3d" xmlns:o="urn:schemas-microsoft-com:office:office" xmlns:r="http://schemas.openxmlformats.org/officeDocument/2006/relationships" xmlns:m="http://schemas.openxmlformats.org/officeDocument/2006/math" xmlns:v="urn:schemas-microsoft-com:vml" xmlns:wp14="http://schemas.microsoft.com/office/word/2010/wordprocessingDrawing" xmlns:wp="http://schemas.openxmlformats.org/drawingml/2006/wordprocessingDrawing" xmlns:w10="urn:schemas-microsoft-com:office:word" xmlns:w="http://schemas.openxmlformats.org/wordprocessingml/2006/main" xmlns:w14="http://schemas.microsoft.com/office/word/2010/wordml" xmlns:w15="http://schemas.microsoft.com/office/word/2012/wordml" xmlns:w16cex="http://schemas.microsoft.com/office/word/2018/wordml/cex" xmlns:w16cid="http://schemas.microsoft.com/office/word/2016/wordml/cid" xmlns:w16="http://schemas.microsoft.com/office/word/2018/wordml" xmlns:w16se="http://schemas.microsoft.com/office/word/2015/wordml/symex" xmlns:wpg="http://schemas.microsoft.com/office/word/2010/wordprocessingGroup" xmlns:wpi="http://schemas.microsoft.com/office/word/2010/wordprocessingInk" xmlns:wne="http://schemas.microsoft.com/office/word/2006/wordml" xmlns:wps="http://schemas.microsoft.com/office/word/2010/wordprocessingShape" mc:Ignorable="w14 w15 w16se w16cid w16 w16cex wp14">
+<w:document xmlns:wpc="http://schemas.microsoft.com/office/word/2010/wordprocessingCanvas" xmlns:cx="http://schemas.microsoft.com/office/drawing/2014/chartex" xmlns:cx1="http://schemas.microsoft.com/office/drawing/2015/9/8/chartex" xmlns:cx2="http://schemas.microsoft.com/office/drawing/2015/10/21/chartex" xmlns:cx3="http://schemas.microsoft.com/office/drawing/2016/5/9/chartex" xmlns:cx4="http://schemas.microsoft.com/office/drawing/2016/5/10/chartex" xmlns:cx5="http://schemas.microsoft.com/office/drawing/2016/5/11/chartex" xmlns:cx6="http://schemas.microsoft.com/office/drawing/2016/5/12/chartex" xmlns:cx7="http://schemas.microsoft.com/office/drawing/2016/5/13/chartex" xmlns:cx8="http://schemas.microsoft.com/office/drawing/2016/5/14/chartex" xmlns:mc="http://schemas.openxmlformats.org/markup-compatibility/2006" xmlns:aink="http://schemas.microsoft.com/office/drawing/2016/ink" xmlns:am3d="http://schemas.microsoft.com/office/drawing/2017/model3d" xmlns:o="urn:schemas-microsoft-com:office:office" xmlns:r="http://schemas.openxmlformats.org/officeDocument/2006/relationships" xmlns:m="http://schemas.openxmlformats.org/officeDocument/2006/math" xmlns:v="urn:schemas-microsoft-com:vml" xmlns:wp14="http://schemas.microsoft.com/office/word/2010/wordprocessingDrawing" xmlns:wp="http://schemas.openxmlformats.org/drawingml/2006/wordprocessingDrawing" xmlns:w10="urn:schemas-microsoft-com:office:word" xmlns:w="http://schemas.openxmlformats.org/wordprocessingml/2006/main" xmlns:w14="http://schemas.microsoft.com/office/word/2010/wordml" xmlns:w15="http://schemas.microsoft.com/office/word/2012/wordml" xmlns:w16cex="http://schemas.microsoft.com/office/word/2018/wordml/cex" xmlns:w16cid="http://schemas.microsoft.com/office/word/2016/wordml/cid" xmlns:w16="http://schemas.microsoft.com/office/word/2018/wordml" xmlns:w16sdtdh="http://schemas.microsoft.com/office/word/2020/wordml/sdtdatahash" xmlns:w16se="http://schemas.microsoft.com/office/word/2015/wordml/symex" xmlns:wpg="http://schemas.microsoft.com/office/word/2010/wordprocessingGroup" xmlns:wpi="http://schemas.microsoft.com/office/word/2010/wordprocessingInk" xmlns:wne="http://schemas.microsoft.com/office/word/2006/wordml" xmlns:wps="http://schemas.microsoft.com/office/word/2010/wordprocessingShape" mc:Ignorable="w14 w15 w16se w16cid w16 w16cex w16sdtdh wp14">
   <w:body>
     <w:p>
       <w:pPr>
@@ -188,7 +188,7 @@
               </wp:anchor>
             </w:drawing>
           </mc:Choice>
-          <mc:Fallback xmlns:w16sdtdh="http://schemas.microsoft.com/office/word/2020/wordml/sdtdatahash">
+          <mc:Fallback>
             <w:pict>
               <v:rect w14:anchorId="68AC361E" id="Rectangle 4" o:spid="_x0000_s1026" style="position:absolute;margin-left:406.35pt;margin-top:149.2pt;width:80.1pt;height:24.45pt;z-index:251660288;visibility:visible;mso-wrap-style:square;mso-width-percent:0;mso-height-percent:0;mso-wrap-distance-left:9pt;mso-wrap-distance-top:0;mso-wrap-distance-right:9pt;mso-wrap-distance-bottom:0;mso-position-horizontal:absolute;mso-position-horizontal-relative:text;mso-position-vertical:absolute;mso-position-vertical-relative:text;mso-width-percent:0;mso-height-percent:0;mso-width-relative:page;mso-height-relative:page;v-text-anchor:top" o:gfxdata="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" strokecolor="white [3212]"/>
             </w:pict>
@@ -7942,15 +7942,15 @@
           <w:lang w:val="en-GB" w:bidi="ar-SA"/>
         </w:rPr>
       </w:pPr>
-      <w:bookmarkStart w:id="9" w:name="_Toc88039859"/>
-      <w:bookmarkStart w:id="10" w:name="_Toc88039858"/>
+      <w:bookmarkStart w:id="9" w:name="_Toc88039858"/>
+      <w:bookmarkStart w:id="10" w:name="_Toc88039859"/>
       <w:r>
         <w:rPr>
           <w:lang w:val="en-GB" w:bidi="ar-SA"/>
         </w:rPr>
         <w:t>Limitations and Scope</w:t>
       </w:r>
-      <w:bookmarkEnd w:id="10"/>
+      <w:bookmarkEnd w:id="9"/>
     </w:p>
     <w:tbl>
       <w:tblPr>
@@ -7992,6 +7992,12 @@
                 <w:lang w:val="en-GB" w:bidi="ar-SA"/>
               </w:rPr>
             </w:pPr>
+            <w:r>
+              <w:rPr>
+                <w:lang w:val="en-GB" w:bidi="ar-SA"/>
+              </w:rPr>
+              <w:t>How they would benefit the game</w:t>
+            </w:r>
           </w:p>
         </w:tc>
         <w:tc>
@@ -8004,6 +8010,12 @@
                 <w:lang w:val="en-GB" w:bidi="ar-SA"/>
               </w:rPr>
             </w:pPr>
+            <w:r>
+              <w:rPr>
+                <w:lang w:val="en-GB" w:bidi="ar-SA"/>
+              </w:rPr>
+              <w:t>Reasons why they cannot be implemented.</w:t>
+            </w:r>
           </w:p>
         </w:tc>
       </w:tr>
@@ -8071,25 +8083,13 @@
               <w:rPr>
                 <w:lang w:val="en-GB" w:bidi="ar-SA"/>
               </w:rPr>
-              <w:t xml:space="preserve">Im not familiar enough with 3d alternatives to pygame such as Ursina engine, which would take </w:t>
-            </w:r>
-            <w:r>
-              <w:rPr>
-                <w:lang w:val="en-GB" w:bidi="ar-SA"/>
-              </w:rPr>
-              <w:t>more</w:t>
-            </w:r>
-            <w:r>
-              <w:rPr>
-                <w:lang w:val="en-GB" w:bidi="ar-SA"/>
-              </w:rPr>
-              <w:t xml:space="preserve"> time to learn</w:t>
-            </w:r>
-            <w:r>
-              <w:rPr>
-                <w:lang w:val="en-GB" w:bidi="ar-SA"/>
-              </w:rPr>
-              <w:t xml:space="preserve"> than I have</w:t>
+              <w:t xml:space="preserve">Im not familiar enough with 3d alternatives to pygame such as Ursina engine, which </w:t>
+            </w:r>
+            <w:r>
+              <w:rPr>
+                <w:lang w:val="en-GB" w:bidi="ar-SA"/>
+              </w:rPr>
+              <w:t>I don’t have time to learn</w:t>
             </w:r>
           </w:p>
         </w:tc>
@@ -8109,7 +8109,7 @@
               <w:rPr>
                 <w:lang w:val="en-GB" w:bidi="ar-SA"/>
               </w:rPr>
-              <w:t>There will be no player customisation</w:t>
+              <w:t>There will be no narrative to the game</w:t>
             </w:r>
           </w:p>
         </w:tc>
@@ -8127,7 +8127,7 @@
               <w:rPr>
                 <w:lang w:val="en-GB" w:bidi="ar-SA"/>
               </w:rPr>
-              <w:t>Player customisation would allow the user to feel more immersed in the game, making it more enjoyable</w:t>
+              <w:t>Narratives make games more enjoyable by telling an engaging, emotional story.</w:t>
             </w:r>
           </w:p>
         </w:tc>
@@ -8145,7 +8145,7 @@
               <w:rPr>
                 <w:lang w:val="en-GB" w:bidi="ar-SA"/>
               </w:rPr>
-              <w:t>Configurable characters requires lots of assets for each part of the character, and a character config menu to be implemented, but I don’t have time to implement this.</w:t>
+              <w:t>A well written and enjoyable story takes more time to come up with than I have for this project.</w:t>
             </w:r>
           </w:p>
         </w:tc>
@@ -8166,7 +8166,7 @@
                 <w:lang w:val="en-GB" w:bidi="ar-SA"/>
               </w:rPr>
               <w:lastRenderedPageBreak/>
-              <w:t>No local multiplayer</w:t>
+              <w:t>There won’t be multiple level themes</w:t>
             </w:r>
           </w:p>
         </w:tc>
@@ -8184,13 +8184,7 @@
               <w:rPr>
                 <w:lang w:val="en-GB" w:bidi="ar-SA"/>
               </w:rPr>
-              <w:t>Would allow</w:t>
-            </w:r>
-            <w:r>
-              <w:rPr>
-                <w:lang w:val="en-GB" w:bidi="ar-SA"/>
-              </w:rPr>
-              <w:t xml:space="preserve"> more difficult problems where the players must collaborate to solve the puzzle</w:t>
+              <w:t xml:space="preserve">More level themes would give the game more character, making it mor immersive </w:t>
             </w:r>
           </w:p>
         </w:tc>
@@ -8208,7 +8202,7 @@
               <w:rPr>
                 <w:lang w:val="en-GB" w:bidi="ar-SA"/>
               </w:rPr>
-              <w:t>Multiple player controllers would have to run together, as well the control scheme being more complex. It will also take more time to implement than I have available</w:t>
+              <w:t>Multiple level themes require more assets to be found or created, and then implemented, which I don’t have time to do</w:t>
             </w:r>
           </w:p>
         </w:tc>
@@ -8228,7 +8222,7 @@
               <w:rPr>
                 <w:lang w:val="en-GB" w:bidi="ar-SA"/>
               </w:rPr>
-              <w:t>No online multiplayer</w:t>
+              <w:t>There will be no player customisation</w:t>
             </w:r>
           </w:p>
         </w:tc>
@@ -8246,7 +8240,7 @@
               <w:rPr>
                 <w:lang w:val="en-GB" w:bidi="ar-SA"/>
               </w:rPr>
-              <w:t>Would allow players to solve puzzles with friends across larger geographic areas</w:t>
+              <w:t>Player customisation would allow the user to feel more immersed in the game, making it more enjoyable</w:t>
             </w:r>
           </w:p>
         </w:tc>
@@ -8260,6 +8254,136 @@
                 <w:lang w:val="en-GB" w:bidi="ar-SA"/>
               </w:rPr>
             </w:pPr>
+            <w:r>
+              <w:rPr>
+                <w:lang w:val="en-GB" w:bidi="ar-SA"/>
+              </w:rPr>
+              <w:t>Configurable characters requires lots of assets for each part of the character, and a character config menu to be implemented, but I don’t have time to implement this.</w:t>
+            </w:r>
+          </w:p>
+        </w:tc>
+      </w:tr>
+      <w:tr>
+        <w:tc>
+          <w:tcPr>
+            <w:tcW w:w="3116" w:type="dxa"/>
+          </w:tcPr>
+          <w:p>
+            <w:pPr>
+              <w:rPr>
+                <w:lang w:val="en-GB" w:bidi="ar-SA"/>
+              </w:rPr>
+            </w:pPr>
+            <w:r>
+              <w:rPr>
+                <w:lang w:val="en-GB" w:bidi="ar-SA"/>
+              </w:rPr>
+              <w:t>No local multiplayer</w:t>
+            </w:r>
+          </w:p>
+        </w:tc>
+        <w:tc>
+          <w:tcPr>
+            <w:tcW w:w="3117" w:type="dxa"/>
+          </w:tcPr>
+          <w:p>
+            <w:pPr>
+              <w:rPr>
+                <w:lang w:val="en-GB" w:bidi="ar-SA"/>
+              </w:rPr>
+            </w:pPr>
+            <w:r>
+              <w:rPr>
+                <w:lang w:val="en-GB" w:bidi="ar-SA"/>
+              </w:rPr>
+              <w:t>Would allow</w:t>
+            </w:r>
+            <w:r>
+              <w:rPr>
+                <w:lang w:val="en-GB" w:bidi="ar-SA"/>
+              </w:rPr>
+              <w:t xml:space="preserve"> more difficult problems where the players must collaborate to solve the puzzle</w:t>
+            </w:r>
+          </w:p>
+        </w:tc>
+        <w:tc>
+          <w:tcPr>
+            <w:tcW w:w="3117" w:type="dxa"/>
+          </w:tcPr>
+          <w:p>
+            <w:pPr>
+              <w:rPr>
+                <w:lang w:val="en-GB" w:bidi="ar-SA"/>
+              </w:rPr>
+            </w:pPr>
+            <w:r>
+              <w:rPr>
+                <w:lang w:val="en-GB" w:bidi="ar-SA"/>
+              </w:rPr>
+              <w:t>Multiple player controllers would have to run together, as well the control scheme being more complex. It will also take more time to implement than I have available</w:t>
+            </w:r>
+          </w:p>
+        </w:tc>
+      </w:tr>
+      <w:tr>
+        <w:tc>
+          <w:tcPr>
+            <w:tcW w:w="3116" w:type="dxa"/>
+          </w:tcPr>
+          <w:p>
+            <w:pPr>
+              <w:rPr>
+                <w:lang w:val="en-GB" w:bidi="ar-SA"/>
+              </w:rPr>
+            </w:pPr>
+            <w:r>
+              <w:rPr>
+                <w:lang w:val="en-GB" w:bidi="ar-SA"/>
+              </w:rPr>
+              <w:t>No online multiplayer</w:t>
+            </w:r>
+          </w:p>
+        </w:tc>
+        <w:tc>
+          <w:tcPr>
+            <w:tcW w:w="3117" w:type="dxa"/>
+          </w:tcPr>
+          <w:p>
+            <w:pPr>
+              <w:rPr>
+                <w:lang w:val="en-GB" w:bidi="ar-SA"/>
+              </w:rPr>
+            </w:pPr>
+            <w:r>
+              <w:rPr>
+                <w:lang w:val="en-GB" w:bidi="ar-SA"/>
+              </w:rPr>
+              <w:t>Would allow players to solve puzzles with friends across larger geographic areas</w:t>
+            </w:r>
+          </w:p>
+        </w:tc>
+        <w:tc>
+          <w:tcPr>
+            <w:tcW w:w="3117" w:type="dxa"/>
+          </w:tcPr>
+          <w:p>
+            <w:pPr>
+              <w:rPr>
+                <w:lang w:val="en-GB" w:bidi="ar-SA"/>
+              </w:rPr>
+            </w:pPr>
+            <w:r>
+              <w:rPr>
+                <w:lang w:val="en-GB" w:bidi="ar-SA"/>
+              </w:rPr>
+              <w:t xml:space="preserve">Data would have to be sent across networks between clients and a host using socket, but I don’t have </w:t>
+            </w:r>
+            <w:r>
+              <w:rPr>
+                <w:lang w:val="en-GB" w:bidi="ar-SA"/>
+              </w:rPr>
+              <w:t>time to learn how to implement this.</w:t>
+            </w:r>
           </w:p>
         </w:tc>
       </w:tr>
@@ -8291,7 +8415,7 @@
         </w:rPr>
         <w:t>Why this Solution is Suited to a Computation Solution</w:t>
       </w:r>
-      <w:bookmarkEnd w:id="9"/>
+      <w:bookmarkEnd w:id="10"/>
     </w:p>
     <w:p>
       <w:pPr>
@@ -8468,6 +8592,7 @@
         <w:rPr>
           <w:lang w:val="en-GB" w:bidi="ar-SA"/>
         </w:rPr>
+        <w:lastRenderedPageBreak/>
         <w:t xml:space="preserve">Effective use of abstracted design is very important for my game to meet </w:t>
       </w:r>
       <w:r>
@@ -8534,7 +8659,6 @@
         <w:rPr>
           <w:lang w:val="en-GB" w:bidi="ar-SA"/>
         </w:rPr>
-        <w:lastRenderedPageBreak/>
         <w:t xml:space="preserve">The game will be planned extensively during the design phase, following a top-down design workflow, where the construction of each feature and how it will interact with all other features will be </w:t>
       </w:r>
       <w:r>
@@ -8837,6 +8961,7 @@
         <w:rPr>
           <w:lang w:val="en-GB" w:bidi="ar-SA"/>
         </w:rPr>
+        <w:lastRenderedPageBreak/>
         <w:t xml:space="preserve">For example. The player will only be able to go through a door if they </w:t>
       </w:r>
       <w:r>
@@ -8905,7 +9030,6 @@
         <w:rPr>
           <w:lang w:val="en-GB" w:bidi="ar-SA"/>
         </w:rPr>
-        <w:lastRenderedPageBreak/>
         <w:t xml:space="preserve">The main game loop will contain a litany of </w:t>
       </w:r>
       <w:r>
@@ -9646,6 +9770,378 @@
     </w:p>
     <w:p>
       <w:pPr>
+        <w:pStyle w:val="ListParagraph"/>
+        <w:numPr>
+          <w:ilvl w:val="0"/>
+          <w:numId w:val="16"/>
+        </w:numPr>
+        <w:rPr>
+          <w:lang w:val="en-GB" w:bidi="ar-SA"/>
+        </w:rPr>
+      </w:pPr>
+      <w:r>
+        <w:rPr>
+          <w:lang w:val="en-GB" w:bidi="ar-SA"/>
+        </w:rPr>
+        <w:t>Graphics</w:t>
+      </w:r>
+    </w:p>
+    <w:p>
+      <w:pPr>
+        <w:pStyle w:val="ListParagraph"/>
+        <w:numPr>
+          <w:ilvl w:val="1"/>
+          <w:numId w:val="16"/>
+        </w:numPr>
+        <w:rPr>
+          <w:lang w:val="en-GB" w:bidi="ar-SA"/>
+        </w:rPr>
+      </w:pPr>
+      <w:r>
+        <w:rPr>
+          <w:lang w:val="en-GB" w:bidi="ar-SA"/>
+        </w:rPr>
+        <w:t>player</w:t>
+      </w:r>
+      <w:r>
+        <w:rPr>
+          <w:lang w:val="en-GB" w:bidi="ar-SA"/>
+        </w:rPr>
+        <w:t xml:space="preserve"> desig</w:t>
+      </w:r>
+      <w:r>
+        <w:rPr>
+          <w:lang w:val="en-GB" w:bidi="ar-SA"/>
+        </w:rPr>
+        <w:t>n</w:t>
+      </w:r>
+    </w:p>
+    <w:p>
+      <w:pPr>
+        <w:pStyle w:val="ListParagraph"/>
+        <w:numPr>
+          <w:ilvl w:val="1"/>
+          <w:numId w:val="16"/>
+        </w:numPr>
+        <w:rPr>
+          <w:lang w:val="en-GB" w:bidi="ar-SA"/>
+        </w:rPr>
+      </w:pPr>
+      <w:r>
+        <w:rPr>
+          <w:lang w:val="en-GB" w:bidi="ar-SA"/>
+        </w:rPr>
+        <w:t>Environment design</w:t>
+      </w:r>
+    </w:p>
+    <w:p>
+      <w:pPr>
+        <w:pStyle w:val="ListParagraph"/>
+        <w:numPr>
+          <w:ilvl w:val="1"/>
+          <w:numId w:val="16"/>
+        </w:numPr>
+        <w:rPr>
+          <w:lang w:val="en-GB" w:bidi="ar-SA"/>
+        </w:rPr>
+      </w:pPr>
+      <w:r>
+        <w:rPr>
+          <w:lang w:val="en-GB" w:bidi="ar-SA"/>
+        </w:rPr>
+        <w:t>Hazard design</w:t>
+      </w:r>
+    </w:p>
+    <w:p>
+      <w:pPr>
+        <w:pStyle w:val="ListParagraph"/>
+        <w:numPr>
+          <w:ilvl w:val="1"/>
+          <w:numId w:val="16"/>
+        </w:numPr>
+        <w:rPr>
+          <w:lang w:val="en-GB" w:bidi="ar-SA"/>
+        </w:rPr>
+      </w:pPr>
+      <w:r>
+        <w:rPr>
+          <w:lang w:val="en-GB" w:bidi="ar-SA"/>
+        </w:rPr>
+        <w:t>Objective design</w:t>
+      </w:r>
+    </w:p>
+    <w:p>
+      <w:pPr>
+        <w:pStyle w:val="ListParagraph"/>
+        <w:numPr>
+          <w:ilvl w:val="0"/>
+          <w:numId w:val="16"/>
+        </w:numPr>
+        <w:rPr>
+          <w:lang w:val="en-GB" w:bidi="ar-SA"/>
+        </w:rPr>
+      </w:pPr>
+      <w:r>
+        <w:rPr>
+          <w:lang w:val="en-GB" w:bidi="ar-SA"/>
+        </w:rPr>
+        <w:t>Sound</w:t>
+      </w:r>
+    </w:p>
+    <w:p>
+      <w:pPr>
+        <w:pStyle w:val="ListParagraph"/>
+        <w:numPr>
+          <w:ilvl w:val="1"/>
+          <w:numId w:val="16"/>
+        </w:numPr>
+        <w:rPr>
+          <w:lang w:val="en-GB" w:bidi="ar-SA"/>
+        </w:rPr>
+      </w:pPr>
+      <w:r>
+        <w:rPr>
+          <w:lang w:val="en-GB" w:bidi="ar-SA"/>
+        </w:rPr>
+        <w:t>Sprite sounds</w:t>
+      </w:r>
+    </w:p>
+    <w:p>
+      <w:pPr>
+        <w:pStyle w:val="ListParagraph"/>
+        <w:numPr>
+          <w:ilvl w:val="1"/>
+          <w:numId w:val="16"/>
+        </w:numPr>
+        <w:rPr>
+          <w:lang w:val="en-GB" w:bidi="ar-SA"/>
+        </w:rPr>
+      </w:pPr>
+      <w:r>
+        <w:rPr>
+          <w:lang w:val="en-GB" w:bidi="ar-SA"/>
+        </w:rPr>
+        <w:t>Level sounds</w:t>
+      </w:r>
+    </w:p>
+    <w:p>
+      <w:pPr>
+        <w:pStyle w:val="ListParagraph"/>
+        <w:numPr>
+          <w:ilvl w:val="1"/>
+          <w:numId w:val="16"/>
+        </w:numPr>
+        <w:rPr>
+          <w:lang w:val="en-GB" w:bidi="ar-SA"/>
+        </w:rPr>
+      </w:pPr>
+      <w:r>
+        <w:rPr>
+          <w:lang w:val="en-GB" w:bidi="ar-SA"/>
+        </w:rPr>
+        <w:t>Background sounds</w:t>
+      </w:r>
+    </w:p>
+    <w:p>
+      <w:pPr>
+        <w:pStyle w:val="ListParagraph"/>
+        <w:numPr>
+          <w:ilvl w:val="0"/>
+          <w:numId w:val="16"/>
+        </w:numPr>
+        <w:rPr>
+          <w:lang w:val="en-GB" w:bidi="ar-SA"/>
+        </w:rPr>
+      </w:pPr>
+      <w:r>
+        <w:rPr>
+          <w:lang w:val="en-GB" w:bidi="ar-SA"/>
+        </w:rPr>
+        <w:t>Level design</w:t>
+      </w:r>
+    </w:p>
+    <w:p>
+      <w:pPr>
+        <w:pStyle w:val="ListParagraph"/>
+        <w:numPr>
+          <w:ilvl w:val="1"/>
+          <w:numId w:val="16"/>
+        </w:numPr>
+        <w:rPr>
+          <w:lang w:val="en-GB" w:bidi="ar-SA"/>
+        </w:rPr>
+      </w:pPr>
+      <w:r>
+        <w:rPr>
+          <w:lang w:val="en-GB" w:bidi="ar-SA"/>
+        </w:rPr>
+        <w:t>Maze layout</w:t>
+      </w:r>
+    </w:p>
+    <w:p>
+      <w:pPr>
+        <w:pStyle w:val="ListParagraph"/>
+        <w:numPr>
+          <w:ilvl w:val="1"/>
+          <w:numId w:val="16"/>
+        </w:numPr>
+        <w:rPr>
+          <w:lang w:val="en-GB" w:bidi="ar-SA"/>
+        </w:rPr>
+      </w:pPr>
+      <w:r>
+        <w:rPr>
+          <w:lang w:val="en-GB" w:bidi="ar-SA"/>
+        </w:rPr>
+        <w:t>Maze population</w:t>
+      </w:r>
+    </w:p>
+    <w:p>
+      <w:pPr>
+        <w:pStyle w:val="ListParagraph"/>
+        <w:numPr>
+          <w:ilvl w:val="1"/>
+          <w:numId w:val="16"/>
+        </w:numPr>
+        <w:rPr>
+          <w:lang w:val="en-GB" w:bidi="ar-SA"/>
+        </w:rPr>
+      </w:pPr>
+      <w:r>
+        <w:rPr>
+          <w:lang w:val="en-GB" w:bidi="ar-SA"/>
+        </w:rPr>
+        <w:t>Hazards</w:t>
+      </w:r>
+    </w:p>
+    <w:p>
+      <w:pPr>
+        <w:pStyle w:val="ListParagraph"/>
+        <w:numPr>
+          <w:ilvl w:val="1"/>
+          <w:numId w:val="16"/>
+        </w:numPr>
+        <w:rPr>
+          <w:lang w:val="en-GB" w:bidi="ar-SA"/>
+        </w:rPr>
+      </w:pPr>
+      <w:r>
+        <w:rPr>
+          <w:lang w:val="en-GB" w:bidi="ar-SA"/>
+        </w:rPr>
+        <w:t>Checkpoints</w:t>
+      </w:r>
+    </w:p>
+    <w:p>
+      <w:pPr>
+        <w:pStyle w:val="ListParagraph"/>
+        <w:numPr>
+          <w:ilvl w:val="1"/>
+          <w:numId w:val="16"/>
+        </w:numPr>
+        <w:rPr>
+          <w:lang w:val="en-GB" w:bidi="ar-SA"/>
+        </w:rPr>
+      </w:pPr>
+      <w:r>
+        <w:rPr>
+          <w:lang w:val="en-GB" w:bidi="ar-SA"/>
+        </w:rPr>
+        <w:t>Win criteria</w:t>
+      </w:r>
+    </w:p>
+    <w:p>
+      <w:pPr>
+        <w:pStyle w:val="ListParagraph"/>
+        <w:numPr>
+          <w:ilvl w:val="0"/>
+          <w:numId w:val="16"/>
+        </w:numPr>
+        <w:rPr>
+          <w:lang w:val="en-GB" w:bidi="ar-SA"/>
+        </w:rPr>
+      </w:pPr>
+      <w:r>
+        <w:rPr>
+          <w:lang w:val="en-GB" w:bidi="ar-SA"/>
+        </w:rPr>
+        <w:t>User interface</w:t>
+      </w:r>
+    </w:p>
+    <w:p>
+      <w:pPr>
+        <w:pStyle w:val="ListParagraph"/>
+        <w:numPr>
+          <w:ilvl w:val="1"/>
+          <w:numId w:val="16"/>
+        </w:numPr>
+        <w:rPr>
+          <w:lang w:val="en-GB" w:bidi="ar-SA"/>
+        </w:rPr>
+      </w:pPr>
+      <w:r>
+        <w:rPr>
+          <w:lang w:val="en-GB" w:bidi="ar-SA"/>
+        </w:rPr>
+        <w:t xml:space="preserve">Main menu </w:t>
+      </w:r>
+    </w:p>
+    <w:p>
+      <w:pPr>
+        <w:pStyle w:val="ListParagraph"/>
+        <w:numPr>
+          <w:ilvl w:val="1"/>
+          <w:numId w:val="16"/>
+        </w:numPr>
+        <w:rPr>
+          <w:lang w:val="en-GB" w:bidi="ar-SA"/>
+        </w:rPr>
+      </w:pPr>
+      <w:r>
+        <w:rPr>
+          <w:lang w:val="en-GB" w:bidi="ar-SA"/>
+        </w:rPr>
+        <w:t>Pause menu</w:t>
+      </w:r>
+    </w:p>
+    <w:p>
+      <w:pPr>
+        <w:pStyle w:val="ListParagraph"/>
+        <w:numPr>
+          <w:ilvl w:val="1"/>
+          <w:numId w:val="16"/>
+        </w:numPr>
+        <w:rPr>
+          <w:lang w:val="en-GB" w:bidi="ar-SA"/>
+        </w:rPr>
+      </w:pPr>
+      <w:r>
+        <w:rPr>
+          <w:lang w:val="en-GB" w:bidi="ar-SA"/>
+        </w:rPr>
+        <w:t>GUI design</w:t>
+      </w:r>
+    </w:p>
+    <w:p>
+      <w:pPr>
+        <w:pStyle w:val="ListParagraph"/>
+        <w:numPr>
+          <w:ilvl w:val="1"/>
+          <w:numId w:val="16"/>
+        </w:numPr>
+        <w:rPr>
+          <w:lang w:val="en-GB" w:bidi="ar-SA"/>
+        </w:rPr>
+      </w:pPr>
+      <w:r>
+        <w:rPr>
+          <w:lang w:val="en-GB" w:bidi="ar-SA"/>
+        </w:rPr>
+        <w:t>GUI sound</w:t>
+      </w:r>
+    </w:p>
+    <w:p>
+      <w:pPr>
         <w:autoSpaceDE w:val="0"/>
         <w:autoSpaceDN w:val="0"/>
         <w:adjustRightInd w:val="0"/>
@@ -9665,6 +10161,7 @@
       <w:bookmarkStart w:id="17" w:name="_Toc242857918"/>
       <w:bookmarkStart w:id="18" w:name="_Toc88039867"/>
       <w:r>
+        <w:lastRenderedPageBreak/>
         <w:t xml:space="preserve">B. </w:t>
       </w:r>
       <w:r>
@@ -9799,7 +10296,6 @@
           <w:szCs w:val="22"/>
           <w:lang w:val="en-GB" w:eastAsia="en-GB" w:bidi="ar-SA"/>
         </w:rPr>
-        <w:lastRenderedPageBreak/>
         <w:drawing>
           <wp:inline distT="0" distB="0" distL="0" distR="0" wp14:anchorId="74936C89" wp14:editId="56B7B12A">
             <wp:extent cx="5868035" cy="3247949"/>
@@ -10178,7 +10674,7 @@
 </file>
 
 <file path=word/endnotes.xml><?xml version="1.0" encoding="utf-8"?>
-<w:endnotes xmlns:wpc="http://schemas.microsoft.com/office/word/2010/wordprocessingCanvas" xmlns:cx="http://schemas.microsoft.com/office/drawing/2014/chartex" xmlns:cx1="http://schemas.microsoft.com/office/drawing/2015/9/8/chartex" xmlns:cx2="http://schemas.microsoft.com/office/drawing/2015/10/21/chartex" xmlns:cx3="http://schemas.microsoft.com/office/drawing/2016/5/9/chartex" xmlns:cx4="http://schemas.microsoft.com/office/drawing/2016/5/10/chartex" xmlns:cx5="http://schemas.microsoft.com/office/drawing/2016/5/11/chartex" xmlns:cx6="http://schemas.microsoft.com/office/drawing/2016/5/12/chartex" xmlns:cx7="http://schemas.microsoft.com/office/drawing/2016/5/13/chartex" xmlns:cx8="http://schemas.microsoft.com/office/drawing/2016/5/14/chartex" xmlns:mc="http://schemas.openxmlformats.org/markup-compatibility/2006" xmlns:aink="http://schemas.microsoft.com/office/drawing/2016/ink" xmlns:am3d="http://schemas.microsoft.com/office/drawing/2017/model3d" xmlns:o="urn:schemas-microsoft-com:office:office" xmlns:r="http://schemas.openxmlformats.org/officeDocument/2006/relationships" xmlns:m="http://schemas.openxmlformats.org/officeDocument/2006/math" xmlns:v="urn:schemas-microsoft-com:vml" xmlns:wp14="http://schemas.microsoft.com/office/word/2010/wordprocessingDrawing" xmlns:wp="http://schemas.openxmlformats.org/drawingml/2006/wordprocessingDrawing" xmlns:w10="urn:schemas-microsoft-com:office:word" xmlns:w="http://schemas.openxmlformats.org/wordprocessingml/2006/main" xmlns:w14="http://schemas.microsoft.com/office/word/2010/wordml" xmlns:w15="http://schemas.microsoft.com/office/word/2012/wordml" xmlns:w16cex="http://schemas.microsoft.com/office/word/2018/wordml/cex" xmlns:w16cid="http://schemas.microsoft.com/office/word/2016/wordml/cid" xmlns:w16="http://schemas.microsoft.com/office/word/2018/wordml" xmlns:w16se="http://schemas.microsoft.com/office/word/2015/wordml/symex" xmlns:wpg="http://schemas.microsoft.com/office/word/2010/wordprocessingGroup" xmlns:wpi="http://schemas.microsoft.com/office/word/2010/wordprocessingInk" xmlns:wne="http://schemas.microsoft.com/office/word/2006/wordml" xmlns:wps="http://schemas.microsoft.com/office/word/2010/wordprocessingShape" mc:Ignorable="w14 w15 w16se w16cid w16 w16cex wp14">
+<w:endnotes xmlns:wpc="http://schemas.microsoft.com/office/word/2010/wordprocessingCanvas" xmlns:cx="http://schemas.microsoft.com/office/drawing/2014/chartex" xmlns:cx1="http://schemas.microsoft.com/office/drawing/2015/9/8/chartex" xmlns:cx2="http://schemas.microsoft.com/office/drawing/2015/10/21/chartex" xmlns:cx3="http://schemas.microsoft.com/office/drawing/2016/5/9/chartex" xmlns:cx4="http://schemas.microsoft.com/office/drawing/2016/5/10/chartex" xmlns:cx5="http://schemas.microsoft.com/office/drawing/2016/5/11/chartex" xmlns:cx6="http://schemas.microsoft.com/office/drawing/2016/5/12/chartex" xmlns:cx7="http://schemas.microsoft.com/office/drawing/2016/5/13/chartex" xmlns:cx8="http://schemas.microsoft.com/office/drawing/2016/5/14/chartex" xmlns:mc="http://schemas.openxmlformats.org/markup-compatibility/2006" xmlns:aink="http://schemas.microsoft.com/office/drawing/2016/ink" xmlns:am3d="http://schemas.microsoft.com/office/drawing/2017/model3d" xmlns:o="urn:schemas-microsoft-com:office:office" xmlns:r="http://schemas.openxmlformats.org/officeDocument/2006/relationships" xmlns:m="http://schemas.openxmlformats.org/officeDocument/2006/math" xmlns:v="urn:schemas-microsoft-com:vml" xmlns:wp14="http://schemas.microsoft.com/office/word/2010/wordprocessingDrawing" xmlns:wp="http://schemas.openxmlformats.org/drawingml/2006/wordprocessingDrawing" xmlns:w10="urn:schemas-microsoft-com:office:word" xmlns:w="http://schemas.openxmlformats.org/wordprocessingml/2006/main" xmlns:w14="http://schemas.microsoft.com/office/word/2010/wordml" xmlns:w15="http://schemas.microsoft.com/office/word/2012/wordml" xmlns:w16cex="http://schemas.microsoft.com/office/word/2018/wordml/cex" xmlns:w16cid="http://schemas.microsoft.com/office/word/2016/wordml/cid" xmlns:w16="http://schemas.microsoft.com/office/word/2018/wordml" xmlns:w16sdtdh="http://schemas.microsoft.com/office/word/2020/wordml/sdtdatahash" xmlns:w16se="http://schemas.microsoft.com/office/word/2015/wordml/symex" xmlns:wpg="http://schemas.microsoft.com/office/word/2010/wordprocessingGroup" xmlns:wpi="http://schemas.microsoft.com/office/word/2010/wordprocessingInk" xmlns:wne="http://schemas.microsoft.com/office/word/2006/wordml" xmlns:wps="http://schemas.microsoft.com/office/word/2010/wordprocessingShape" mc:Ignorable="w14 w15 w16se w16cid w16 w16cex w16sdtdh wp14">
   <w:endnote w:type="separator" w:id="-1">
     <w:p>
       <w:pPr>
@@ -10203,7 +10699,7 @@
 </file>
 
 <file path=word/footer1.xml><?xml version="1.0" encoding="utf-8"?>
-<w:ftr xmlns:wpc="http://schemas.microsoft.com/office/word/2010/wordprocessingCanvas" xmlns:cx="http://schemas.microsoft.com/office/drawing/2014/chartex" xmlns:cx1="http://schemas.microsoft.com/office/drawing/2015/9/8/chartex" xmlns:cx2="http://schemas.microsoft.com/office/drawing/2015/10/21/chartex" xmlns:cx3="http://schemas.microsoft.com/office/drawing/2016/5/9/chartex" xmlns:cx4="http://schemas.microsoft.com/office/drawing/2016/5/10/chartex" xmlns:cx5="http://schemas.microsoft.com/office/drawing/2016/5/11/chartex" xmlns:cx6="http://schemas.microsoft.com/office/drawing/2016/5/12/chartex" xmlns:cx7="http://schemas.microsoft.com/office/drawing/2016/5/13/chartex" xmlns:cx8="http://schemas.microsoft.com/office/drawing/2016/5/14/chartex" xmlns:mc="http://schemas.openxmlformats.org/markup-compatibility/2006" xmlns:aink="http://schemas.microsoft.com/office/drawing/2016/ink" xmlns:am3d="http://schemas.microsoft.com/office/drawing/2017/model3d" xmlns:o="urn:schemas-microsoft-com:office:office" xmlns:r="http://schemas.openxmlformats.org/officeDocument/2006/relationships" xmlns:m="http://schemas.openxmlformats.org/officeDocument/2006/math" xmlns:v="urn:schemas-microsoft-com:vml" xmlns:wp14="http://schemas.microsoft.com/office/word/2010/wordprocessingDrawing" xmlns:wp="http://schemas.openxmlformats.org/drawingml/2006/wordprocessingDrawing" xmlns:w10="urn:schemas-microsoft-com:office:word" xmlns:w="http://schemas.openxmlformats.org/wordprocessingml/2006/main" xmlns:w14="http://schemas.microsoft.com/office/word/2010/wordml" xmlns:w15="http://schemas.microsoft.com/office/word/2012/wordml" xmlns:w16cex="http://schemas.microsoft.com/office/word/2018/wordml/cex" xmlns:w16cid="http://schemas.microsoft.com/office/word/2016/wordml/cid" xmlns:w16="http://schemas.microsoft.com/office/word/2018/wordml" xmlns:w16se="http://schemas.microsoft.com/office/word/2015/wordml/symex" xmlns:wpg="http://schemas.microsoft.com/office/word/2010/wordprocessingGroup" xmlns:wpi="http://schemas.microsoft.com/office/word/2010/wordprocessingInk" xmlns:wne="http://schemas.microsoft.com/office/word/2006/wordml" xmlns:wps="http://schemas.microsoft.com/office/word/2010/wordprocessingShape" mc:Ignorable="w14 w15 w16se w16cid w16 w16cex wp14">
+<w:ftr xmlns:wpc="http://schemas.microsoft.com/office/word/2010/wordprocessingCanvas" xmlns:cx="http://schemas.microsoft.com/office/drawing/2014/chartex" xmlns:cx1="http://schemas.microsoft.com/office/drawing/2015/9/8/chartex" xmlns:cx2="http://schemas.microsoft.com/office/drawing/2015/10/21/chartex" xmlns:cx3="http://schemas.microsoft.com/office/drawing/2016/5/9/chartex" xmlns:cx4="http://schemas.microsoft.com/office/drawing/2016/5/10/chartex" xmlns:cx5="http://schemas.microsoft.com/office/drawing/2016/5/11/chartex" xmlns:cx6="http://schemas.microsoft.com/office/drawing/2016/5/12/chartex" xmlns:cx7="http://schemas.microsoft.com/office/drawing/2016/5/13/chartex" xmlns:cx8="http://schemas.microsoft.com/office/drawing/2016/5/14/chartex" xmlns:mc="http://schemas.openxmlformats.org/markup-compatibility/2006" xmlns:aink="http://schemas.microsoft.com/office/drawing/2016/ink" xmlns:am3d="http://schemas.microsoft.com/office/drawing/2017/model3d" xmlns:o="urn:schemas-microsoft-com:office:office" xmlns:r="http://schemas.openxmlformats.org/officeDocument/2006/relationships" xmlns:m="http://schemas.openxmlformats.org/officeDocument/2006/math" xmlns:v="urn:schemas-microsoft-com:vml" xmlns:wp14="http://schemas.microsoft.com/office/word/2010/wordprocessingDrawing" xmlns:wp="http://schemas.openxmlformats.org/drawingml/2006/wordprocessingDrawing" xmlns:w10="urn:schemas-microsoft-com:office:word" xmlns:w="http://schemas.openxmlformats.org/wordprocessingml/2006/main" xmlns:w14="http://schemas.microsoft.com/office/word/2010/wordml" xmlns:w15="http://schemas.microsoft.com/office/word/2012/wordml" xmlns:w16cex="http://schemas.microsoft.com/office/word/2018/wordml/cex" xmlns:w16cid="http://schemas.microsoft.com/office/word/2016/wordml/cid" xmlns:w16="http://schemas.microsoft.com/office/word/2018/wordml" xmlns:w16sdtdh="http://schemas.microsoft.com/office/word/2020/wordml/sdtdatahash" xmlns:w16se="http://schemas.microsoft.com/office/word/2015/wordml/symex" xmlns:wpg="http://schemas.microsoft.com/office/word/2010/wordprocessingGroup" xmlns:wpi="http://schemas.microsoft.com/office/word/2010/wordprocessingInk" xmlns:wne="http://schemas.microsoft.com/office/word/2006/wordml" xmlns:wps="http://schemas.microsoft.com/office/word/2010/wordprocessingShape" mc:Ignorable="w14 w15 w16se w16cid w16 w16cex w16sdtdh wp14">
   <w:p>
     <w:pPr>
       <w:jc w:val="right"/>
@@ -10245,27 +10741,14 @@
         <w:r>
           <w:t xml:space="preserve"> of </w:t>
         </w:r>
-        <w:r>
-          <w:fldChar w:fldCharType="begin"/>
-        </w:r>
-        <w:r>
-          <w:instrText xml:space="preserve"> NUMPAGES  </w:instrText>
-        </w:r>
-        <w:r>
-          <w:fldChar w:fldCharType="separate"/>
-        </w:r>
-        <w:r>
-          <w:rPr>
-            <w:noProof/>
-          </w:rPr>
-          <w:t>4</w:t>
-        </w:r>
-        <w:r>
-          <w:rPr>
-            <w:noProof/>
-          </w:rPr>
-          <w:fldChar w:fldCharType="end"/>
-        </w:r>
+        <w:fldSimple w:instr=" NUMPAGES  ">
+          <w:r>
+            <w:rPr>
+              <w:noProof/>
+            </w:rPr>
+            <w:t>4</w:t>
+          </w:r>
+        </w:fldSimple>
       </w:sdtContent>
     </w:sdt>
   </w:p>
@@ -10278,7 +10761,7 @@
 </file>
 
 <file path=word/footnotes.xml><?xml version="1.0" encoding="utf-8"?>
-<w:footnotes xmlns:wpc="http://schemas.microsoft.com/office/word/2010/wordprocessingCanvas" xmlns:cx="http://schemas.microsoft.com/office/drawing/2014/chartex" xmlns:cx1="http://schemas.microsoft.com/office/drawing/2015/9/8/chartex" xmlns:cx2="http://schemas.microsoft.com/office/drawing/2015/10/21/chartex" xmlns:cx3="http://schemas.microsoft.com/office/drawing/2016/5/9/chartex" xmlns:cx4="http://schemas.microsoft.com/office/drawing/2016/5/10/chartex" xmlns:cx5="http://schemas.microsoft.com/office/drawing/2016/5/11/chartex" xmlns:cx6="http://schemas.microsoft.com/office/drawing/2016/5/12/chartex" xmlns:cx7="http://schemas.microsoft.com/office/drawing/2016/5/13/chartex" xmlns:cx8="http://schemas.microsoft.com/office/drawing/2016/5/14/chartex" xmlns:mc="http://schemas.openxmlformats.org/markup-compatibility/2006" xmlns:aink="http://schemas.microsoft.com/office/drawing/2016/ink" xmlns:am3d="http://schemas.microsoft.com/office/drawing/2017/model3d" xmlns:o="urn:schemas-microsoft-com:office:office" xmlns:r="http://schemas.openxmlformats.org/officeDocument/2006/relationships" xmlns:m="http://schemas.openxmlformats.org/officeDocument/2006/math" xmlns:v="urn:schemas-microsoft-com:vml" xmlns:wp14="http://schemas.microsoft.com/office/word/2010/wordprocessingDrawing" xmlns:wp="http://schemas.openxmlformats.org/drawingml/2006/wordprocessingDrawing" xmlns:w10="urn:schemas-microsoft-com:office:word" xmlns:w="http://schemas.openxmlformats.org/wordprocessingml/2006/main" xmlns:w14="http://schemas.microsoft.com/office/word/2010/wordml" xmlns:w15="http://schemas.microsoft.com/office/word/2012/wordml" xmlns:w16cex="http://schemas.microsoft.com/office/word/2018/wordml/cex" xmlns:w16cid="http://schemas.microsoft.com/office/word/2016/wordml/cid" xmlns:w16="http://schemas.microsoft.com/office/word/2018/wordml" xmlns:w16se="http://schemas.microsoft.com/office/word/2015/wordml/symex" xmlns:wpg="http://schemas.microsoft.com/office/word/2010/wordprocessingGroup" xmlns:wpi="http://schemas.microsoft.com/office/word/2010/wordprocessingInk" xmlns:wne="http://schemas.microsoft.com/office/word/2006/wordml" xmlns:wps="http://schemas.microsoft.com/office/word/2010/wordprocessingShape" mc:Ignorable="w14 w15 w16se w16cid w16 w16cex wp14">
+<w:footnotes xmlns:wpc="http://schemas.microsoft.com/office/word/2010/wordprocessingCanvas" xmlns:cx="http://schemas.microsoft.com/office/drawing/2014/chartex" xmlns:cx1="http://schemas.microsoft.com/office/drawing/2015/9/8/chartex" xmlns:cx2="http://schemas.microsoft.com/office/drawing/2015/10/21/chartex" xmlns:cx3="http://schemas.microsoft.com/office/drawing/2016/5/9/chartex" xmlns:cx4="http://schemas.microsoft.com/office/drawing/2016/5/10/chartex" xmlns:cx5="http://schemas.microsoft.com/office/drawing/2016/5/11/chartex" xmlns:cx6="http://schemas.microsoft.com/office/drawing/2016/5/12/chartex" xmlns:cx7="http://schemas.microsoft.com/office/drawing/2016/5/13/chartex" xmlns:cx8="http://schemas.microsoft.com/office/drawing/2016/5/14/chartex" xmlns:mc="http://schemas.openxmlformats.org/markup-compatibility/2006" xmlns:aink="http://schemas.microsoft.com/office/drawing/2016/ink" xmlns:am3d="http://schemas.microsoft.com/office/drawing/2017/model3d" xmlns:o="urn:schemas-microsoft-com:office:office" xmlns:r="http://schemas.openxmlformats.org/officeDocument/2006/relationships" xmlns:m="http://schemas.openxmlformats.org/officeDocument/2006/math" xmlns:v="urn:schemas-microsoft-com:vml" xmlns:wp14="http://schemas.microsoft.com/office/word/2010/wordprocessingDrawing" xmlns:wp="http://schemas.openxmlformats.org/drawingml/2006/wordprocessingDrawing" xmlns:w10="urn:schemas-microsoft-com:office:word" xmlns:w="http://schemas.openxmlformats.org/wordprocessingml/2006/main" xmlns:w14="http://schemas.microsoft.com/office/word/2010/wordml" xmlns:w15="http://schemas.microsoft.com/office/word/2012/wordml" xmlns:w16cex="http://schemas.microsoft.com/office/word/2018/wordml/cex" xmlns:w16cid="http://schemas.microsoft.com/office/word/2016/wordml/cid" xmlns:w16="http://schemas.microsoft.com/office/word/2018/wordml" xmlns:w16sdtdh="http://schemas.microsoft.com/office/word/2020/wordml/sdtdatahash" xmlns:w16se="http://schemas.microsoft.com/office/word/2015/wordml/symex" xmlns:wpg="http://schemas.microsoft.com/office/word/2010/wordprocessingGroup" xmlns:wpi="http://schemas.microsoft.com/office/word/2010/wordprocessingInk" xmlns:wne="http://schemas.microsoft.com/office/word/2006/wordml" xmlns:wps="http://schemas.microsoft.com/office/word/2010/wordprocessingShape" mc:Ignorable="w14 w15 w16se w16cid w16 w16cex w16sdtdh wp14">
   <w:footnote w:type="separator" w:id="-1">
     <w:p>
       <w:pPr>
@@ -10303,7 +10786,7 @@
 </file>
 
 <file path=word/header1.xml><?xml version="1.0" encoding="utf-8"?>
-<w:hdr xmlns:wpc="http://schemas.microsoft.com/office/word/2010/wordprocessingCanvas" xmlns:cx="http://schemas.microsoft.com/office/drawing/2014/chartex" xmlns:cx1="http://schemas.microsoft.com/office/drawing/2015/9/8/chartex" xmlns:cx2="http://schemas.microsoft.com/office/drawing/2015/10/21/chartex" xmlns:cx3="http://schemas.microsoft.com/office/drawing/2016/5/9/chartex" xmlns:cx4="http://schemas.microsoft.com/office/drawing/2016/5/10/chartex" xmlns:cx5="http://schemas.microsoft.com/office/drawing/2016/5/11/chartex" xmlns:cx6="http://schemas.microsoft.com/office/drawing/2016/5/12/chartex" xmlns:cx7="http://schemas.microsoft.com/office/drawing/2016/5/13/chartex" xmlns:cx8="http://schemas.microsoft.com/office/drawing/2016/5/14/chartex" xmlns:mc="http://schemas.openxmlformats.org/markup-compatibility/2006" xmlns:aink="http://schemas.microsoft.com/office/drawing/2016/ink" xmlns:am3d="http://schemas.microsoft.com/office/drawing/2017/model3d" xmlns:o="urn:schemas-microsoft-com:office:office" xmlns:r="http://schemas.openxmlformats.org/officeDocument/2006/relationships" xmlns:m="http://schemas.openxmlformats.org/officeDocument/2006/math" xmlns:v="urn:schemas-microsoft-com:vml" xmlns:wp14="http://schemas.microsoft.com/office/word/2010/wordprocessingDrawing" xmlns:wp="http://schemas.openxmlformats.org/drawingml/2006/wordprocessingDrawing" xmlns:w10="urn:schemas-microsoft-com:office:word" xmlns:w="http://schemas.openxmlformats.org/wordprocessingml/2006/main" xmlns:w14="http://schemas.microsoft.com/office/word/2010/wordml" xmlns:w15="http://schemas.microsoft.com/office/word/2012/wordml" xmlns:w16cex="http://schemas.microsoft.com/office/word/2018/wordml/cex" xmlns:w16cid="http://schemas.microsoft.com/office/word/2016/wordml/cid" xmlns:w16="http://schemas.microsoft.com/office/word/2018/wordml" xmlns:w16se="http://schemas.microsoft.com/office/word/2015/wordml/symex" xmlns:wpg="http://schemas.microsoft.com/office/word/2010/wordprocessingGroup" xmlns:wpi="http://schemas.microsoft.com/office/word/2010/wordprocessingInk" xmlns:wne="http://schemas.microsoft.com/office/word/2006/wordml" xmlns:wps="http://schemas.microsoft.com/office/word/2010/wordprocessingShape" mc:Ignorable="w14 w15 w16se w16cid w16 w16cex wp14">
+<w:hdr xmlns:wpc="http://schemas.microsoft.com/office/word/2010/wordprocessingCanvas" xmlns:cx="http://schemas.microsoft.com/office/drawing/2014/chartex" xmlns:cx1="http://schemas.microsoft.com/office/drawing/2015/9/8/chartex" xmlns:cx2="http://schemas.microsoft.com/office/drawing/2015/10/21/chartex" xmlns:cx3="http://schemas.microsoft.com/office/drawing/2016/5/9/chartex" xmlns:cx4="http://schemas.microsoft.com/office/drawing/2016/5/10/chartex" xmlns:cx5="http://schemas.microsoft.com/office/drawing/2016/5/11/chartex" xmlns:cx6="http://schemas.microsoft.com/office/drawing/2016/5/12/chartex" xmlns:cx7="http://schemas.microsoft.com/office/drawing/2016/5/13/chartex" xmlns:cx8="http://schemas.microsoft.com/office/drawing/2016/5/14/chartex" xmlns:mc="http://schemas.openxmlformats.org/markup-compatibility/2006" xmlns:aink="http://schemas.microsoft.com/office/drawing/2016/ink" xmlns:am3d="http://schemas.microsoft.com/office/drawing/2017/model3d" xmlns:o="urn:schemas-microsoft-com:office:office" xmlns:r="http://schemas.openxmlformats.org/officeDocument/2006/relationships" xmlns:m="http://schemas.openxmlformats.org/officeDocument/2006/math" xmlns:v="urn:schemas-microsoft-com:vml" xmlns:wp14="http://schemas.microsoft.com/office/word/2010/wordprocessingDrawing" xmlns:wp="http://schemas.openxmlformats.org/drawingml/2006/wordprocessingDrawing" xmlns:w10="urn:schemas-microsoft-com:office:word" xmlns:w="http://schemas.openxmlformats.org/wordprocessingml/2006/main" xmlns:w14="http://schemas.microsoft.com/office/word/2010/wordml" xmlns:w15="http://schemas.microsoft.com/office/word/2012/wordml" xmlns:w16cex="http://schemas.microsoft.com/office/word/2018/wordml/cex" xmlns:w16cid="http://schemas.microsoft.com/office/word/2016/wordml/cid" xmlns:w16="http://schemas.microsoft.com/office/word/2018/wordml" xmlns:w16sdtdh="http://schemas.microsoft.com/office/word/2020/wordml/sdtdatahash" xmlns:w16se="http://schemas.microsoft.com/office/word/2015/wordml/symex" xmlns:wpg="http://schemas.microsoft.com/office/word/2010/wordprocessingGroup" xmlns:wpi="http://schemas.microsoft.com/office/word/2010/wordprocessingInk" xmlns:wne="http://schemas.microsoft.com/office/word/2006/wordml" xmlns:wps="http://schemas.microsoft.com/office/word/2010/wordprocessingShape" mc:Ignorable="w14 w15 w16se w16cid w16 w16cex w16sdtdh wp14">
   <w:p>
     <w:pPr>
       <w:pStyle w:val="Header"/>
@@ -10320,7 +10803,7 @@
 </file>
 
 <file path=word/numbering.xml><?xml version="1.0" encoding="utf-8"?>
-<w:numbering xmlns:wpc="http://schemas.microsoft.com/office/word/2010/wordprocessingCanvas" xmlns:cx="http://schemas.microsoft.com/office/drawing/2014/chartex" xmlns:cx1="http://schemas.microsoft.com/office/drawing/2015/9/8/chartex" xmlns:cx2="http://schemas.microsoft.com/office/drawing/2015/10/21/chartex" xmlns:cx3="http://schemas.microsoft.com/office/drawing/2016/5/9/chartex" xmlns:cx4="http://schemas.microsoft.com/office/drawing/2016/5/10/chartex" xmlns:cx5="http://schemas.microsoft.com/office/drawing/2016/5/11/chartex" xmlns:cx6="http://schemas.microsoft.com/office/drawing/2016/5/12/chartex" xmlns:cx7="http://schemas.microsoft.com/office/drawing/2016/5/13/chartex" xmlns:cx8="http://schemas.microsoft.com/office/drawing/2016/5/14/chartex" xmlns:mc="http://schemas.openxmlformats.org/markup-compatibility/2006" xmlns:aink="http://schemas.microsoft.com/office/drawing/2016/ink" xmlns:am3d="http://schemas.microsoft.com/office/drawing/2017/model3d" xmlns:o="urn:schemas-microsoft-com:office:office" xmlns:r="http://schemas.openxmlformats.org/officeDocument/2006/relationships" xmlns:m="http://schemas.openxmlformats.org/officeDocument/2006/math" xmlns:v="urn:schemas-microsoft-com:vml" xmlns:wp14="http://schemas.microsoft.com/office/word/2010/wordprocessingDrawing" xmlns:wp="http://schemas.openxmlformats.org/drawingml/2006/wordprocessingDrawing" xmlns:w10="urn:schemas-microsoft-com:office:word" xmlns:w="http://schemas.openxmlformats.org/wordprocessingml/2006/main" xmlns:w14="http://schemas.microsoft.com/office/word/2010/wordml" xmlns:w15="http://schemas.microsoft.com/office/word/2012/wordml" xmlns:w16cex="http://schemas.microsoft.com/office/word/2018/wordml/cex" xmlns:w16cid="http://schemas.microsoft.com/office/word/2016/wordml/cid" xmlns:w16="http://schemas.microsoft.com/office/word/2018/wordml" xmlns:w16se="http://schemas.microsoft.com/office/word/2015/wordml/symex" xmlns:wpg="http://schemas.microsoft.com/office/word/2010/wordprocessingGroup" xmlns:wpi="http://schemas.microsoft.com/office/word/2010/wordprocessingInk" xmlns:wne="http://schemas.microsoft.com/office/word/2006/wordml" xmlns:wps="http://schemas.microsoft.com/office/word/2010/wordprocessingShape" mc:Ignorable="w14 w15 w16se w16cid w16 w16cex wp14">
+<w:numbering xmlns:wpc="http://schemas.microsoft.com/office/word/2010/wordprocessingCanvas" xmlns:cx="http://schemas.microsoft.com/office/drawing/2014/chartex" xmlns:cx1="http://schemas.microsoft.com/office/drawing/2015/9/8/chartex" xmlns:cx2="http://schemas.microsoft.com/office/drawing/2015/10/21/chartex" xmlns:cx3="http://schemas.microsoft.com/office/drawing/2016/5/9/chartex" xmlns:cx4="http://schemas.microsoft.com/office/drawing/2016/5/10/chartex" xmlns:cx5="http://schemas.microsoft.com/office/drawing/2016/5/11/chartex" xmlns:cx6="http://schemas.microsoft.com/office/drawing/2016/5/12/chartex" xmlns:cx7="http://schemas.microsoft.com/office/drawing/2016/5/13/chartex" xmlns:cx8="http://schemas.microsoft.com/office/drawing/2016/5/14/chartex" xmlns:mc="http://schemas.openxmlformats.org/markup-compatibility/2006" xmlns:aink="http://schemas.microsoft.com/office/drawing/2016/ink" xmlns:am3d="http://schemas.microsoft.com/office/drawing/2017/model3d" xmlns:o="urn:schemas-microsoft-com:office:office" xmlns:r="http://schemas.openxmlformats.org/officeDocument/2006/relationships" xmlns:m="http://schemas.openxmlformats.org/officeDocument/2006/math" xmlns:v="urn:schemas-microsoft-com:vml" xmlns:wp14="http://schemas.microsoft.com/office/word/2010/wordprocessingDrawing" xmlns:wp="http://schemas.openxmlformats.org/drawingml/2006/wordprocessingDrawing" xmlns:w10="urn:schemas-microsoft-com:office:word" xmlns:w="http://schemas.openxmlformats.org/wordprocessingml/2006/main" xmlns:w14="http://schemas.microsoft.com/office/word/2010/wordml" xmlns:w15="http://schemas.microsoft.com/office/word/2012/wordml" xmlns:w16cex="http://schemas.microsoft.com/office/word/2018/wordml/cex" xmlns:w16cid="http://schemas.microsoft.com/office/word/2016/wordml/cid" xmlns:w16="http://schemas.microsoft.com/office/word/2018/wordml" xmlns:w16sdtdh="http://schemas.microsoft.com/office/word/2020/wordml/sdtdatahash" xmlns:w16se="http://schemas.microsoft.com/office/word/2015/wordml/symex" xmlns:wpg="http://schemas.microsoft.com/office/word/2010/wordprocessingGroup" xmlns:wpi="http://schemas.microsoft.com/office/word/2010/wordprocessingInk" xmlns:wne="http://schemas.microsoft.com/office/word/2006/wordml" xmlns:wps="http://schemas.microsoft.com/office/word/2010/wordprocessingShape" mc:Ignorable="w14 w15 w16se w16cid w16 w16cex w16sdtdh wp14">
   <w:abstractNum w:abstractNumId="0" w15:restartNumberingAfterBreak="0">
     <w:nsid w:val="095C4EA7"/>
     <w:multiLevelType w:val="hybridMultilevel"/>
@@ -10408,6 +10891,95 @@
     </w:lvl>
   </w:abstractNum>
   <w:abstractNum w:abstractNumId="1" w15:restartNumberingAfterBreak="0">
+    <w:nsid w:val="18E01215"/>
+    <w:multiLevelType w:val="hybridMultilevel"/>
+    <w:tmpl w:val="54F231F6"/>
+    <w:lvl w:ilvl="0" w:tplc="08090011">
+      <w:start w:val="1"/>
+      <w:numFmt w:val="decimal"/>
+      <w:lvlText w:val="%1)"/>
+      <w:lvlJc w:val="left"/>
+      <w:pPr>
+        <w:ind w:left="720" w:hanging="360"/>
+      </w:pPr>
+      <w:rPr>
+        <w:rFonts w:hint="default"/>
+      </w:rPr>
+    </w:lvl>
+    <w:lvl w:ilvl="1" w:tplc="08090019">
+      <w:start w:val="1"/>
+      <w:numFmt w:val="lowerLetter"/>
+      <w:lvlText w:val="%2."/>
+      <w:lvlJc w:val="left"/>
+      <w:pPr>
+        <w:ind w:left="1440" w:hanging="360"/>
+      </w:pPr>
+    </w:lvl>
+    <w:lvl w:ilvl="2" w:tplc="0809001B" w:tentative="1">
+      <w:start w:val="1"/>
+      <w:numFmt w:val="lowerRoman"/>
+      <w:lvlText w:val="%3."/>
+      <w:lvlJc w:val="right"/>
+      <w:pPr>
+        <w:ind w:left="2160" w:hanging="180"/>
+      </w:pPr>
+    </w:lvl>
+    <w:lvl w:ilvl="3" w:tplc="0809000F" w:tentative="1">
+      <w:start w:val="1"/>
+      <w:numFmt w:val="decimal"/>
+      <w:lvlText w:val="%4."/>
+      <w:lvlJc w:val="left"/>
+      <w:pPr>
+        <w:ind w:left="2880" w:hanging="360"/>
+      </w:pPr>
+    </w:lvl>
+    <w:lvl w:ilvl="4" w:tplc="08090019" w:tentative="1">
+      <w:start w:val="1"/>
+      <w:numFmt w:val="lowerLetter"/>
+      <w:lvlText w:val="%5."/>
+      <w:lvlJc w:val="left"/>
+      <w:pPr>
+        <w:ind w:left="3600" w:hanging="360"/>
+      </w:pPr>
+    </w:lvl>
+    <w:lvl w:ilvl="5" w:tplc="0809001B" w:tentative="1">
+      <w:start w:val="1"/>
+      <w:numFmt w:val="lowerRoman"/>
+      <w:lvlText w:val="%6."/>
+      <w:lvlJc w:val="right"/>
+      <w:pPr>
+        <w:ind w:left="4320" w:hanging="180"/>
+      </w:pPr>
+    </w:lvl>
+    <w:lvl w:ilvl="6" w:tplc="0809000F" w:tentative="1">
+      <w:start w:val="1"/>
+      <w:numFmt w:val="decimal"/>
+      <w:lvlText w:val="%7."/>
+      <w:lvlJc w:val="left"/>
+      <w:pPr>
+        <w:ind w:left="5040" w:hanging="360"/>
+      </w:pPr>
+    </w:lvl>
+    <w:lvl w:ilvl="7" w:tplc="08090019" w:tentative="1">
+      <w:start w:val="1"/>
+      <w:numFmt w:val="lowerLetter"/>
+      <w:lvlText w:val="%8."/>
+      <w:lvlJc w:val="left"/>
+      <w:pPr>
+        <w:ind w:left="5760" w:hanging="360"/>
+      </w:pPr>
+    </w:lvl>
+    <w:lvl w:ilvl="8" w:tplc="0809001B" w:tentative="1">
+      <w:start w:val="1"/>
+      <w:numFmt w:val="lowerRoman"/>
+      <w:lvlText w:val="%9."/>
+      <w:lvlJc w:val="right"/>
+      <w:pPr>
+        <w:ind w:left="6480" w:hanging="180"/>
+      </w:pPr>
+    </w:lvl>
+  </w:abstractNum>
+  <w:abstractNum w:abstractNumId="2" w15:restartNumberingAfterBreak="0">
     <w:nsid w:val="19BE3FF1"/>
     <w:multiLevelType w:val="hybridMultilevel"/>
     <w:tmpl w:val="130C3802"/>
@@ -10519,7 +11091,7 @@
       </w:rPr>
     </w:lvl>
   </w:abstractNum>
-  <w:abstractNum w:abstractNumId="2" w15:restartNumberingAfterBreak="0">
+  <w:abstractNum w:abstractNumId="3" w15:restartNumberingAfterBreak="0">
     <w:nsid w:val="1ADD4A63"/>
     <w:multiLevelType w:val="hybridMultilevel"/>
     <w:tmpl w:val="F66E65C8"/>
@@ -10632,7 +11204,7 @@
       </w:rPr>
     </w:lvl>
   </w:abstractNum>
-  <w:abstractNum w:abstractNumId="3" w15:restartNumberingAfterBreak="0">
+  <w:abstractNum w:abstractNumId="4" w15:restartNumberingAfterBreak="0">
     <w:nsid w:val="1ADD4FFD"/>
     <w:multiLevelType w:val="hybridMultilevel"/>
     <w:tmpl w:val="D0A023D4"/>
@@ -10718,7 +11290,7 @@
       </w:pPr>
     </w:lvl>
   </w:abstractNum>
-  <w:abstractNum w:abstractNumId="4" w15:restartNumberingAfterBreak="0">
+  <w:abstractNum w:abstractNumId="5" w15:restartNumberingAfterBreak="0">
     <w:nsid w:val="264B5167"/>
     <w:multiLevelType w:val="hybridMultilevel"/>
     <w:tmpl w:val="38FEDE7C"/>
@@ -10807,7 +11379,7 @@
       </w:pPr>
     </w:lvl>
   </w:abstractNum>
-  <w:abstractNum w:abstractNumId="5" w15:restartNumberingAfterBreak="0">
+  <w:abstractNum w:abstractNumId="6" w15:restartNumberingAfterBreak="0">
     <w:nsid w:val="2F90748E"/>
     <w:multiLevelType w:val="hybridMultilevel"/>
     <w:tmpl w:val="5C7EB51E"/>
@@ -10920,7 +11492,7 @@
       </w:rPr>
     </w:lvl>
   </w:abstractNum>
-  <w:abstractNum w:abstractNumId="6" w15:restartNumberingAfterBreak="0">
+  <w:abstractNum w:abstractNumId="7" w15:restartNumberingAfterBreak="0">
     <w:nsid w:val="42BF4BC5"/>
     <w:multiLevelType w:val="hybridMultilevel"/>
     <w:tmpl w:val="31F01058"/>
@@ -11033,7 +11605,7 @@
       </w:rPr>
     </w:lvl>
   </w:abstractNum>
-  <w:abstractNum w:abstractNumId="7" w15:restartNumberingAfterBreak="0">
+  <w:abstractNum w:abstractNumId="8" w15:restartNumberingAfterBreak="0">
     <w:nsid w:val="457C56B6"/>
     <w:multiLevelType w:val="hybridMultilevel"/>
     <w:tmpl w:val="ADB6B8F8"/>
@@ -11146,7 +11718,7 @@
       </w:rPr>
     </w:lvl>
   </w:abstractNum>
-  <w:abstractNum w:abstractNumId="8" w15:restartNumberingAfterBreak="0">
+  <w:abstractNum w:abstractNumId="9" w15:restartNumberingAfterBreak="0">
     <w:nsid w:val="4FAB0FCE"/>
     <w:multiLevelType w:val="hybridMultilevel"/>
     <w:tmpl w:val="38FEDE7C"/>
@@ -11235,7 +11807,7 @@
       </w:pPr>
     </w:lvl>
   </w:abstractNum>
-  <w:abstractNum w:abstractNumId="9" w15:restartNumberingAfterBreak="0">
+  <w:abstractNum w:abstractNumId="10" w15:restartNumberingAfterBreak="0">
     <w:nsid w:val="56CF1913"/>
     <w:multiLevelType w:val="hybridMultilevel"/>
     <w:tmpl w:val="43E4EF8A"/>
@@ -11348,7 +11920,7 @@
       </w:rPr>
     </w:lvl>
   </w:abstractNum>
-  <w:abstractNum w:abstractNumId="10" w15:restartNumberingAfterBreak="0">
+  <w:abstractNum w:abstractNumId="11" w15:restartNumberingAfterBreak="0">
     <w:nsid w:val="5FCC597C"/>
     <w:multiLevelType w:val="hybridMultilevel"/>
     <w:tmpl w:val="6D4205EC"/>
@@ -11461,7 +12033,7 @@
       </w:rPr>
     </w:lvl>
   </w:abstractNum>
-  <w:abstractNum w:abstractNumId="11" w15:restartNumberingAfterBreak="0">
+  <w:abstractNum w:abstractNumId="12" w15:restartNumberingAfterBreak="0">
     <w:nsid w:val="6051598A"/>
     <w:multiLevelType w:val="hybridMultilevel"/>
     <w:tmpl w:val="A858A858"/>
@@ -11574,7 +12146,7 @@
       </w:rPr>
     </w:lvl>
   </w:abstractNum>
-  <w:abstractNum w:abstractNumId="12" w15:restartNumberingAfterBreak="0">
+  <w:abstractNum w:abstractNumId="13" w15:restartNumberingAfterBreak="0">
     <w:nsid w:val="671858EF"/>
     <w:multiLevelType w:val="hybridMultilevel"/>
     <w:tmpl w:val="2168E79E"/>
@@ -11687,7 +12259,7 @@
       </w:rPr>
     </w:lvl>
   </w:abstractNum>
-  <w:abstractNum w:abstractNumId="13" w15:restartNumberingAfterBreak="0">
+  <w:abstractNum w:abstractNumId="14" w15:restartNumberingAfterBreak="0">
     <w:nsid w:val="6AC84C0B"/>
     <w:multiLevelType w:val="hybridMultilevel"/>
     <w:tmpl w:val="008EB218"/>
@@ -11800,7 +12372,7 @@
       </w:rPr>
     </w:lvl>
   </w:abstractNum>
-  <w:abstractNum w:abstractNumId="14" w15:restartNumberingAfterBreak="0">
+  <w:abstractNum w:abstractNumId="15" w15:restartNumberingAfterBreak="0">
     <w:nsid w:val="7BC741E5"/>
     <w:multiLevelType w:val="hybridMultilevel"/>
     <w:tmpl w:val="7DA8F8EC"/>
@@ -11914,55 +12486,58 @@
     </w:lvl>
   </w:abstractNum>
   <w:num w:numId="1">
-    <w:abstractNumId w:val="5"/>
+    <w:abstractNumId w:val="6"/>
   </w:num>
   <w:num w:numId="2">
+    <w:abstractNumId w:val="14"/>
+  </w:num>
+  <w:num w:numId="3">
+    <w:abstractNumId w:val="7"/>
+  </w:num>
+  <w:num w:numId="4">
+    <w:abstractNumId w:val="15"/>
+  </w:num>
+  <w:num w:numId="5">
     <w:abstractNumId w:val="13"/>
   </w:num>
-  <w:num w:numId="3">
-    <w:abstractNumId w:val="6"/>
+  <w:num w:numId="6">
+    <w:abstractNumId w:val="3"/>
   </w:num>
-  <w:num w:numId="4">
-    <w:abstractNumId w:val="14"/>
+  <w:num w:numId="7">
+    <w:abstractNumId w:val="10"/>
   </w:num>
-  <w:num w:numId="5">
+  <w:num w:numId="8">
     <w:abstractNumId w:val="12"/>
   </w:num>
-  <w:num w:numId="6">
-    <w:abstractNumId w:val="2"/>
-  </w:num>
-  <w:num w:numId="7">
-    <w:abstractNumId w:val="9"/>
-  </w:num>
-  <w:num w:numId="8">
+  <w:num w:numId="9">
     <w:abstractNumId w:val="11"/>
   </w:num>
-  <w:num w:numId="9">
-    <w:abstractNumId w:val="10"/>
-  </w:num>
   <w:num w:numId="10">
-    <w:abstractNumId w:val="4"/>
+    <w:abstractNumId w:val="5"/>
   </w:num>
   <w:num w:numId="11">
     <w:abstractNumId w:val="0"/>
   </w:num>
   <w:num w:numId="12">
-    <w:abstractNumId w:val="3"/>
+    <w:abstractNumId w:val="4"/>
   </w:num>
   <w:num w:numId="13">
+    <w:abstractNumId w:val="9"/>
+  </w:num>
+  <w:num w:numId="14">
     <w:abstractNumId w:val="8"/>
   </w:num>
-  <w:num w:numId="14">
-    <w:abstractNumId w:val="7"/>
+  <w:num w:numId="15">
+    <w:abstractNumId w:val="2"/>
   </w:num>
-  <w:num w:numId="15">
+  <w:num w:numId="16">
     <w:abstractNumId w:val="1"/>
   </w:num>
 </w:numbering>
 </file>
 
 <file path=word/styles.xml><?xml version="1.0" encoding="utf-8"?>
-<w:styles xmlns:mc="http://schemas.openxmlformats.org/markup-compatibility/2006" xmlns:r="http://schemas.openxmlformats.org/officeDocument/2006/relationships" xmlns:w="http://schemas.openxmlformats.org/wordprocessingml/2006/main" xmlns:w14="http://schemas.microsoft.com/office/word/2010/wordml" xmlns:w15="http://schemas.microsoft.com/office/word/2012/wordml" xmlns:w16cex="http://schemas.microsoft.com/office/word/2018/wordml/cex" xmlns:w16cid="http://schemas.microsoft.com/office/word/2016/wordml/cid" xmlns:w16="http://schemas.microsoft.com/office/word/2018/wordml" xmlns:w16se="http://schemas.microsoft.com/office/word/2015/wordml/symex" mc:Ignorable="w14 w15 w16se w16cid w16 w16cex">
+<w:styles xmlns:mc="http://schemas.openxmlformats.org/markup-compatibility/2006" xmlns:r="http://schemas.openxmlformats.org/officeDocument/2006/relationships" xmlns:w="http://schemas.openxmlformats.org/wordprocessingml/2006/main" xmlns:w14="http://schemas.microsoft.com/office/word/2010/wordml" xmlns:w15="http://schemas.microsoft.com/office/word/2012/wordml" xmlns:w16cex="http://schemas.microsoft.com/office/word/2018/wordml/cex" xmlns:w16cid="http://schemas.microsoft.com/office/word/2016/wordml/cid" xmlns:w16="http://schemas.microsoft.com/office/word/2018/wordml" xmlns:w16sdtdh="http://schemas.microsoft.com/office/word/2020/wordml/sdtdatahash" xmlns:w16se="http://schemas.microsoft.com/office/word/2015/wordml/symex" mc:Ignorable="w14 w15 w16se w16cid w16 w16cex w16sdtdh">
   <w:docDefaults>
     <w:rPrDefault>
       <w:rPr>

</xml_diff>

<commit_message>
analysis success criteria - 2 12 21
</commit_message>
<xml_diff>
--- a/H446-03 Project Alex.docx
+++ b/H446-03 Project Alex.docx
@@ -4,7 +4,6 @@
   <w:body>
     <w:p>
       <w:pPr>
-        <w:jc w:val="center"/>
         <w:rPr>
           <w:rFonts w:ascii="Tahoma" w:hAnsi="Tahoma" w:cs="Tahoma"/>
           <w:sz w:val="72"/>
@@ -251,25 +250,7 @@
           <w:sz w:val="28"/>
           <w:szCs w:val="28"/>
         </w:rPr>
-        <w:t xml:space="preserve">Candidate </w:t>
-      </w:r>
-      <w:proofErr w:type="gramStart"/>
-      <w:r>
-        <w:rPr>
-          <w:rFonts w:cs="Tahoma"/>
-          <w:sz w:val="28"/>
-          <w:szCs w:val="28"/>
-        </w:rPr>
-        <w:t>Number :</w:t>
-      </w:r>
-      <w:proofErr w:type="gramEnd"/>
-      <w:r>
-        <w:rPr>
-          <w:rFonts w:cs="Tahoma"/>
-          <w:sz w:val="28"/>
-          <w:szCs w:val="28"/>
-        </w:rPr>
-        <w:t xml:space="preserve"> </w:t>
+        <w:t xml:space="preserve">Candidate Number : </w:t>
       </w:r>
       <w:r>
         <w:rPr>
@@ -296,18 +277,8 @@
           <w:sz w:val="28"/>
           <w:szCs w:val="28"/>
         </w:rPr>
-        <w:t>&lt;Institution Name</w:t>
-      </w:r>
-      <w:proofErr w:type="gramStart"/>
-      <w:r>
-        <w:rPr>
-          <w:rFonts w:cs="Tahoma"/>
-          <w:sz w:val="28"/>
-          <w:szCs w:val="28"/>
-        </w:rPr>
-        <w:t>&gt; :</w:t>
-      </w:r>
-      <w:proofErr w:type="gramEnd"/>
+        <w:t>&lt;Institution Name&gt; :</w:t>
+      </w:r>
       <w:r>
         <w:rPr>
           <w:rFonts w:cs="Tahoma"/>
@@ -341,25 +312,7 @@
           <w:sz w:val="28"/>
           <w:szCs w:val="28"/>
         </w:rPr>
-        <w:t xml:space="preserve"> of </w:t>
-      </w:r>
-      <w:proofErr w:type="gramStart"/>
-      <w:r>
-        <w:rPr>
-          <w:rFonts w:cs="Tahoma"/>
-          <w:sz w:val="28"/>
-          <w:szCs w:val="28"/>
-        </w:rPr>
-        <w:t>Project :</w:t>
-      </w:r>
-      <w:proofErr w:type="gramEnd"/>
-      <w:r>
-        <w:rPr>
-          <w:rFonts w:cs="Tahoma"/>
-          <w:sz w:val="28"/>
-          <w:szCs w:val="28"/>
-        </w:rPr>
-        <w:t xml:space="preserve"> </w:t>
+        <w:t xml:space="preserve"> of Project : </w:t>
       </w:r>
       <w:r>
         <w:rPr>
@@ -2576,25 +2529,7 @@
           <w:szCs w:val="22"/>
           <w:lang w:val="en-GB" w:bidi="ar-SA"/>
         </w:rPr>
-        <w:t xml:space="preserve"> to represent the target demographic. They are both </w:t>
-      </w:r>
-      <w:proofErr w:type="gramStart"/>
-      <w:r>
-        <w:rPr>
-          <w:sz w:val="22"/>
-          <w:szCs w:val="22"/>
-          <w:lang w:val="en-GB" w:bidi="ar-SA"/>
-        </w:rPr>
-        <w:t>17 year old</w:t>
-      </w:r>
-      <w:proofErr w:type="gramEnd"/>
-      <w:r>
-        <w:rPr>
-          <w:sz w:val="22"/>
-          <w:szCs w:val="22"/>
-          <w:lang w:val="en-GB" w:bidi="ar-SA"/>
-        </w:rPr>
-        <w:t xml:space="preserve"> students who play videogames regularly. Their experience with similar games will allow them to give clear and well-judged feedback on my game, and how it compares to similar ones in the industry, allowing me to ensure my game meets the target demographics’ needs effectively. They are also close contacts, so I will be able to regularly receive </w:t>
+        <w:t xml:space="preserve"> to represent the target demographic. They are both 17 year old students who play videogames regularly. Their experience with similar games will allow them to give clear and well-judged feedback on my game, and how it compares to similar ones in the industry, allowing me to ensure my game meets the target demographics’ needs effectively. They are also close contacts, so I will be able to regularly receive </w:t>
       </w:r>
       <w:r>
         <w:rPr>
@@ -5714,6 +5649,7 @@
       </w:pPr>
       <w:r>
         <w:rPr>
+          <w:noProof/>
           <w:sz w:val="22"/>
           <w:szCs w:val="22"/>
           <w:lang w:val="en-GB" w:bidi="ar-SA"/>
@@ -6151,6 +6087,7 @@
       </w:r>
       <w:r>
         <w:rPr>
+          <w:noProof/>
           <w:sz w:val="22"/>
           <w:szCs w:val="22"/>
           <w:lang w:val="en-GB" w:bidi="ar-SA"/>
@@ -6290,23 +6227,7 @@
                                 <w:sz w:val="22"/>
                                 <w:szCs w:val="22"/>
                               </w:rPr>
-                              <w:t xml:space="preserve">The users want to have to try a level about 3 times before getting it, so they shouldn’t be too heavy on hazards, though there should still be some to provide the correct level of challenge. </w:t>
-                            </w:r>
-                            <w:proofErr w:type="gramStart"/>
-                            <w:r>
-                              <w:rPr>
-                                <w:sz w:val="22"/>
-                                <w:szCs w:val="22"/>
-                              </w:rPr>
-                              <w:t>The majority of</w:t>
-                            </w:r>
-                            <w:proofErr w:type="gramEnd"/>
-                            <w:r>
-                              <w:rPr>
-                                <w:sz w:val="22"/>
-                                <w:szCs w:val="22"/>
-                              </w:rPr>
-                              <w:t xml:space="preserve"> users agree that checkpoints will make the level more playable, so those must be a feature to meet their needs.</w:t>
+                              <w:t>The users want to have to try a level about 3 times before getting it, so they shouldn’t be too heavy on hazards, though there should still be some to provide the correct level of challenge. The majority of users agree that checkpoints will make the level more playable, so those must be a feature to meet their needs.</w:t>
                             </w:r>
                           </w:p>
                           <w:p>
@@ -6378,23 +6299,7 @@
                           <w:sz w:val="22"/>
                           <w:szCs w:val="22"/>
                         </w:rPr>
-                        <w:t xml:space="preserve">The users want to have to try a level about 3 times before getting it, so they shouldn’t be too heavy on hazards, though there should still be some to provide the correct level of challenge. </w:t>
-                      </w:r>
-                      <w:proofErr w:type="gramStart"/>
-                      <w:r>
-                        <w:rPr>
-                          <w:sz w:val="22"/>
-                          <w:szCs w:val="22"/>
-                        </w:rPr>
-                        <w:t>The majority of</w:t>
-                      </w:r>
-                      <w:proofErr w:type="gramEnd"/>
-                      <w:r>
-                        <w:rPr>
-                          <w:sz w:val="22"/>
-                          <w:szCs w:val="22"/>
-                        </w:rPr>
-                        <w:t xml:space="preserve"> users agree that checkpoints will make the level more playable, so those must be a feature to meet their needs.</w:t>
+                        <w:t>The users want to have to try a level about 3 times before getting it, so they shouldn’t be too heavy on hazards, though there should still be some to provide the correct level of challenge. The majority of users agree that checkpoints will make the level more playable, so those must be a feature to meet their needs.</w:t>
                       </w:r>
                     </w:p>
                     <w:p>
@@ -6914,6 +6819,7 @@
       <w:r>
         <w:rPr>
           <w:bCs/>
+          <w:noProof/>
           <w:color w:val="FF0000"/>
           <w:sz w:val="24"/>
           <w:szCs w:val="24"/>
@@ -7631,25 +7537,7 @@
                 <w:szCs w:val="22"/>
                 <w:lang w:val="en-GB" w:bidi="ar-SA"/>
               </w:rPr>
-              <w:t xml:space="preserve">Makes the levels more intuitive as the user is automatically drawn to items and </w:t>
-            </w:r>
-            <w:proofErr w:type="gramStart"/>
-            <w:r>
-              <w:rPr>
-                <w:sz w:val="22"/>
-                <w:szCs w:val="22"/>
-                <w:lang w:val="en-GB" w:bidi="ar-SA"/>
-              </w:rPr>
-              <w:t>mechanics</w:t>
-            </w:r>
-            <w:proofErr w:type="gramEnd"/>
-            <w:r>
-              <w:rPr>
-                <w:sz w:val="22"/>
-                <w:szCs w:val="22"/>
-                <w:lang w:val="en-GB" w:bidi="ar-SA"/>
-              </w:rPr>
-              <w:t xml:space="preserve"> they need to use</w:t>
+              <w:t>Makes the levels more intuitive as the user is automatically drawn to items and mechanics they need to use</w:t>
             </w:r>
           </w:p>
         </w:tc>
@@ -8727,21 +8615,7 @@
         <w:rPr>
           <w:lang w:val="en-GB" w:bidi="ar-SA"/>
         </w:rPr>
-        <w:t xml:space="preserve">During playing my game, many events will happen, such as receiving user input, loading assets, processing motion, </w:t>
-      </w:r>
-      <w:proofErr w:type="gramStart"/>
-      <w:r>
-        <w:rPr>
-          <w:lang w:val="en-GB" w:bidi="ar-SA"/>
-        </w:rPr>
-        <w:t>rendering</w:t>
-      </w:r>
-      <w:proofErr w:type="gramEnd"/>
-      <w:r>
-        <w:rPr>
-          <w:lang w:val="en-GB" w:bidi="ar-SA"/>
-        </w:rPr>
-        <w:t xml:space="preserve"> and animating sprites and displaying that to the screen. The events must be precisely timed to ensure the game behaves as </w:t>
+        <w:t xml:space="preserve">During playing my game, many events will happen, such as receiving user input, loading assets, processing motion, rendering and animating sprites and displaying that to the screen. The events must be precisely timed to ensure the game behaves as </w:t>
       </w:r>
       <w:r>
         <w:rPr>
@@ -9433,27 +9307,7 @@
                 <w:szCs w:val="22"/>
                 <w:lang w:val="en-GB" w:bidi="ar-SA"/>
               </w:rPr>
-              <w:t xml:space="preserve">This will allow a minimal operating system </w:t>
-            </w:r>
-            <w:proofErr w:type="gramStart"/>
-            <w:r>
-              <w:rPr>
-                <w:rFonts w:cs="Arial"/>
-                <w:sz w:val="22"/>
-                <w:szCs w:val="22"/>
-                <w:lang w:val="en-GB" w:bidi="ar-SA"/>
-              </w:rPr>
-              <w:t>build</w:t>
-            </w:r>
-            <w:proofErr w:type="gramEnd"/>
-            <w:r>
-              <w:rPr>
-                <w:rFonts w:cs="Arial"/>
-                <w:sz w:val="22"/>
-                <w:szCs w:val="22"/>
-                <w:lang w:val="en-GB" w:bidi="ar-SA"/>
-              </w:rPr>
-              <w:t xml:space="preserve"> to run as well as the game, so long as it is the only thing running on the system</w:t>
+              <w:t>This will allow a minimal operating system build to run as well as the game, so long as it is the only thing running on the system</w:t>
             </w:r>
           </w:p>
         </w:tc>
@@ -9621,7 +9475,6 @@
               </w:rPr>
               <w:t xml:space="preserve">OS: </w:t>
             </w:r>
-            <w:proofErr w:type="gramStart"/>
             <w:r>
               <w:rPr>
                 <w:rFonts w:cs="Arial"/>
@@ -9629,17 +9482,7 @@
                 <w:szCs w:val="22"/>
                 <w:lang w:val="en-GB" w:bidi="ar-SA"/>
               </w:rPr>
-              <w:t>64 bit</w:t>
-            </w:r>
-            <w:proofErr w:type="gramEnd"/>
-            <w:r>
-              <w:rPr>
-                <w:rFonts w:cs="Arial"/>
-                <w:sz w:val="22"/>
-                <w:szCs w:val="22"/>
-                <w:lang w:val="en-GB" w:bidi="ar-SA"/>
-              </w:rPr>
-              <w:t xml:space="preserve"> Microsoft Windows 10</w:t>
+              <w:t>64 bit Microsoft Windows 10</w:t>
             </w:r>
           </w:p>
         </w:tc>
@@ -11264,27 +11107,13 @@
               <w:rPr>
                 <w:lang w:val="en-GB" w:bidi="ar-SA"/>
               </w:rPr>
-              <w:t xml:space="preserve">Sprite is </w:t>
-            </w:r>
-            <w:proofErr w:type="gramStart"/>
-            <w:r>
-              <w:rPr>
-                <w:lang w:val="en-GB" w:bidi="ar-SA"/>
-              </w:rPr>
-              <w:t>threatening</w:t>
-            </w:r>
-            <w:r>
-              <w:rPr>
-                <w:lang w:val="en-GB" w:bidi="ar-SA"/>
-              </w:rPr>
-              <w:t>:</w:t>
-            </w:r>
-            <w:proofErr w:type="gramEnd"/>
-            <w:r>
-              <w:rPr>
-                <w:lang w:val="en-GB" w:bidi="ar-SA"/>
-              </w:rPr>
-              <w:t xml:space="preserve"> </w:t>
+              <w:t>Sprite is threatening</w:t>
+            </w:r>
+            <w:r>
+              <w:rPr>
+                <w:lang w:val="en-GB" w:bidi="ar-SA"/>
+              </w:rPr>
+              <w:t xml:space="preserve">: </w:t>
             </w:r>
             <w:r>
               <w:rPr>
@@ -13126,7 +12955,6 @@
               <w:t xml:space="preserve">should they want to use it, </w:t>
             </w:r>
             <w:proofErr w:type="spellStart"/>
-            <w:proofErr w:type="gramStart"/>
             <w:r>
               <w:rPr>
                 <w:lang w:val="en-GB" w:bidi="ar-SA"/>
@@ -13134,7 +12962,6 @@
               <w:t>eg</w:t>
             </w:r>
             <w:proofErr w:type="spellEnd"/>
-            <w:proofErr w:type="gramEnd"/>
             <w:r>
               <w:rPr>
                 <w:lang w:val="en-GB" w:bidi="ar-SA"/>
@@ -14185,21 +14012,7 @@
               <w:rPr>
                 <w:lang w:val="en-GB" w:bidi="ar-SA"/>
               </w:rPr>
-              <w:t xml:space="preserve">Hue game </w:t>
-            </w:r>
-            <w:proofErr w:type="gramStart"/>
-            <w:r>
-              <w:rPr>
-                <w:lang w:val="en-GB" w:bidi="ar-SA"/>
-              </w:rPr>
-              <w:t>research:</w:t>
-            </w:r>
-            <w:proofErr w:type="gramEnd"/>
-            <w:r>
-              <w:rPr>
-                <w:lang w:val="en-GB" w:bidi="ar-SA"/>
-              </w:rPr>
-              <w:t xml:space="preserve"> makes the menu easier to navigate</w:t>
+              <w:t>Hue game research: makes the menu easier to navigate</w:t>
             </w:r>
           </w:p>
         </w:tc>
@@ -14844,6 +14657,27 @@
                 <w:lang w:val="en-GB" w:bidi="ar-SA"/>
               </w:rPr>
             </w:pPr>
+            <w:r>
+              <w:rPr>
+                <w:lang w:val="en-GB" w:bidi="ar-SA"/>
+              </w:rPr>
+              <w:t>Hue game research</w:t>
+            </w:r>
+          </w:p>
+          <w:p>
+            <w:pPr>
+              <w:pStyle w:val="ListParagraph"/>
+              <w:ind w:left="0"/>
+              <w:rPr>
+                <w:lang w:val="en-GB" w:bidi="ar-SA"/>
+              </w:rPr>
+            </w:pPr>
+            <w:r>
+              <w:rPr>
+                <w:lang w:val="en-GB" w:bidi="ar-SA"/>
+              </w:rPr>
+              <w:t>User survey: sound effects</w:t>
+            </w:r>
           </w:p>
         </w:tc>
       </w:tr>
@@ -14860,6 +14694,12 @@
                 <w:lang w:val="en-GB" w:bidi="ar-SA"/>
               </w:rPr>
             </w:pPr>
+            <w:r>
+              <w:rPr>
+                <w:lang w:val="en-GB" w:bidi="ar-SA"/>
+              </w:rPr>
+              <w:t>3</w:t>
+            </w:r>
           </w:p>
         </w:tc>
         <w:tc>
@@ -15041,6 +14881,12 @@
                 <w:lang w:val="en-GB" w:bidi="ar-SA"/>
               </w:rPr>
             </w:pPr>
+            <w:r>
+              <w:rPr>
+                <w:lang w:val="en-GB" w:bidi="ar-SA"/>
+              </w:rPr>
+              <w:t>1</w:t>
+            </w:r>
           </w:p>
         </w:tc>
         <w:tc>
@@ -15055,6 +14901,12 @@
                 <w:lang w:val="en-GB" w:bidi="ar-SA"/>
               </w:rPr>
             </w:pPr>
+            <w:r>
+              <w:rPr>
+                <w:lang w:val="en-GB" w:bidi="ar-SA"/>
+              </w:rPr>
+              <w:t>Block collection sound</w:t>
+            </w:r>
           </w:p>
         </w:tc>
         <w:tc>
@@ -15069,6 +14921,12 @@
                 <w:lang w:val="en-GB" w:bidi="ar-SA"/>
               </w:rPr>
             </w:pPr>
+            <w:r>
+              <w:rPr>
+                <w:lang w:val="en-GB" w:bidi="ar-SA"/>
+              </w:rPr>
+              <w:t>Indicates to the user they have collected a block, so must be a positive sound</w:t>
+            </w:r>
           </w:p>
         </w:tc>
         <w:tc>
@@ -15083,6 +14941,54 @@
                 <w:lang w:val="en-GB" w:bidi="ar-SA"/>
               </w:rPr>
             </w:pPr>
+            <w:r>
+              <w:rPr>
+                <w:lang w:val="en-GB" w:bidi="ar-SA"/>
+              </w:rPr>
+              <w:t>User</w:t>
+            </w:r>
+            <w:r>
+              <w:rPr>
+                <w:lang w:val="en-GB" w:bidi="ar-SA"/>
+              </w:rPr>
+              <w:t xml:space="preserve"> base</w:t>
+            </w:r>
+            <w:r>
+              <w:rPr>
+                <w:lang w:val="en-GB" w:bidi="ar-SA"/>
+              </w:rPr>
+              <w:t xml:space="preserve"> survey: sound effects</w:t>
+            </w:r>
+          </w:p>
+          <w:p>
+            <w:pPr>
+              <w:pStyle w:val="ListParagraph"/>
+              <w:ind w:left="0"/>
+              <w:rPr>
+                <w:lang w:val="en-GB" w:bidi="ar-SA"/>
+              </w:rPr>
+            </w:pPr>
+            <w:r>
+              <w:rPr>
+                <w:lang w:val="en-GB" w:bidi="ar-SA"/>
+              </w:rPr>
+              <w:t>Proposed features:</w:t>
+            </w:r>
+          </w:p>
+          <w:p>
+            <w:pPr>
+              <w:pStyle w:val="ListParagraph"/>
+              <w:ind w:left="0"/>
+              <w:rPr>
+                <w:lang w:val="en-GB" w:bidi="ar-SA"/>
+              </w:rPr>
+            </w:pPr>
+            <w:r>
+              <w:rPr>
+                <w:lang w:val="en-GB" w:bidi="ar-SA"/>
+              </w:rPr>
+              <w:t>Interacting with maze</w:t>
+            </w:r>
           </w:p>
         </w:tc>
       </w:tr>
@@ -15099,6 +15005,12 @@
                 <w:lang w:val="en-GB" w:bidi="ar-SA"/>
               </w:rPr>
             </w:pPr>
+            <w:r>
+              <w:rPr>
+                <w:lang w:val="en-GB" w:bidi="ar-SA"/>
+              </w:rPr>
+              <w:t>2</w:t>
+            </w:r>
           </w:p>
         </w:tc>
         <w:tc>
@@ -15113,6 +15025,12 @@
                 <w:lang w:val="en-GB" w:bidi="ar-SA"/>
               </w:rPr>
             </w:pPr>
+            <w:r>
+              <w:rPr>
+                <w:lang w:val="en-GB" w:bidi="ar-SA"/>
+              </w:rPr>
+              <w:t>Block placing sound</w:t>
+            </w:r>
           </w:p>
         </w:tc>
         <w:tc>
@@ -15127,6 +15045,12 @@
                 <w:lang w:val="en-GB" w:bidi="ar-SA"/>
               </w:rPr>
             </w:pPr>
+            <w:r>
+              <w:rPr>
+                <w:lang w:val="en-GB" w:bidi="ar-SA"/>
+              </w:rPr>
+              <w:t>Indicates to the user they have placed a block</w:t>
+            </w:r>
           </w:p>
         </w:tc>
         <w:tc>
@@ -15141,6 +15065,54 @@
                 <w:lang w:val="en-GB" w:bidi="ar-SA"/>
               </w:rPr>
             </w:pPr>
+            <w:r>
+              <w:rPr>
+                <w:lang w:val="en-GB" w:bidi="ar-SA"/>
+              </w:rPr>
+              <w:t xml:space="preserve">User </w:t>
+            </w:r>
+            <w:r>
+              <w:rPr>
+                <w:lang w:val="en-GB" w:bidi="ar-SA"/>
+              </w:rPr>
+              <w:t xml:space="preserve">base </w:t>
+            </w:r>
+            <w:r>
+              <w:rPr>
+                <w:lang w:val="en-GB" w:bidi="ar-SA"/>
+              </w:rPr>
+              <w:t>survey: sound effects</w:t>
+            </w:r>
+          </w:p>
+          <w:p>
+            <w:pPr>
+              <w:pStyle w:val="ListParagraph"/>
+              <w:ind w:left="0"/>
+              <w:rPr>
+                <w:lang w:val="en-GB" w:bidi="ar-SA"/>
+              </w:rPr>
+            </w:pPr>
+            <w:r>
+              <w:rPr>
+                <w:lang w:val="en-GB" w:bidi="ar-SA"/>
+              </w:rPr>
+              <w:t>Proposed features:</w:t>
+            </w:r>
+          </w:p>
+          <w:p>
+            <w:pPr>
+              <w:pStyle w:val="ListParagraph"/>
+              <w:ind w:left="0"/>
+              <w:rPr>
+                <w:lang w:val="en-GB" w:bidi="ar-SA"/>
+              </w:rPr>
+            </w:pPr>
+            <w:r>
+              <w:rPr>
+                <w:lang w:val="en-GB" w:bidi="ar-SA"/>
+              </w:rPr>
+              <w:t>Interacting with maze</w:t>
+            </w:r>
           </w:p>
         </w:tc>
       </w:tr>
@@ -15157,6 +15129,12 @@
                 <w:lang w:val="en-GB" w:bidi="ar-SA"/>
               </w:rPr>
             </w:pPr>
+            <w:r>
+              <w:rPr>
+                <w:lang w:val="en-GB" w:bidi="ar-SA"/>
+              </w:rPr>
+              <w:t>3</w:t>
+            </w:r>
           </w:p>
         </w:tc>
         <w:tc>
@@ -15171,6 +15149,12 @@
                 <w:lang w:val="en-GB" w:bidi="ar-SA"/>
               </w:rPr>
             </w:pPr>
+            <w:r>
+              <w:rPr>
+                <w:lang w:val="en-GB" w:bidi="ar-SA"/>
+              </w:rPr>
+              <w:t>Exit opening sound</w:t>
+            </w:r>
           </w:p>
         </w:tc>
         <w:tc>
@@ -15185,12 +15169,75 @@
                 <w:lang w:val="en-GB" w:bidi="ar-SA"/>
               </w:rPr>
             </w:pPr>
+            <w:r>
+              <w:rPr>
+                <w:lang w:val="en-GB" w:bidi="ar-SA"/>
+              </w:rPr>
+              <w:t>Indicates to the user that the puzzle exit has been opened, and they can finish the puzzle</w:t>
+            </w:r>
           </w:p>
         </w:tc>
         <w:tc>
           <w:tcPr>
             <w:tcW w:w="1978" w:type="dxa"/>
           </w:tcPr>
+          <w:p>
+            <w:pPr>
+              <w:pStyle w:val="ListParagraph"/>
+              <w:ind w:left="0"/>
+              <w:rPr>
+                <w:lang w:val="en-GB" w:bidi="ar-SA"/>
+              </w:rPr>
+            </w:pPr>
+            <w:r>
+              <w:rPr>
+                <w:lang w:val="en-GB" w:bidi="ar-SA"/>
+              </w:rPr>
+              <w:t xml:space="preserve">User </w:t>
+            </w:r>
+            <w:r>
+              <w:rPr>
+                <w:lang w:val="en-GB" w:bidi="ar-SA"/>
+              </w:rPr>
+              <w:t xml:space="preserve">base </w:t>
+            </w:r>
+            <w:r>
+              <w:rPr>
+                <w:lang w:val="en-GB" w:bidi="ar-SA"/>
+              </w:rPr>
+              <w:t>survey: Sound effects</w:t>
+            </w:r>
+          </w:p>
+          <w:p>
+            <w:pPr>
+              <w:pStyle w:val="ListParagraph"/>
+              <w:ind w:left="0"/>
+              <w:rPr>
+                <w:lang w:val="en-GB" w:bidi="ar-SA"/>
+              </w:rPr>
+            </w:pPr>
+            <w:r>
+              <w:rPr>
+                <w:lang w:val="en-GB" w:bidi="ar-SA"/>
+              </w:rPr>
+              <w:t>Proposed features:</w:t>
+            </w:r>
+          </w:p>
+          <w:p>
+            <w:pPr>
+              <w:pStyle w:val="ListParagraph"/>
+              <w:ind w:left="0"/>
+              <w:rPr>
+                <w:lang w:val="en-GB" w:bidi="ar-SA"/>
+              </w:rPr>
+            </w:pPr>
+            <w:r>
+              <w:rPr>
+                <w:lang w:val="en-GB" w:bidi="ar-SA"/>
+              </w:rPr>
+              <w:t>Interacting with maze</w:t>
+            </w:r>
+          </w:p>
           <w:p>
             <w:pPr>
               <w:pStyle w:val="ListParagraph"/>
@@ -15338,6 +15385,12 @@
                 <w:lang w:val="en-GB" w:bidi="ar-SA"/>
               </w:rPr>
             </w:pPr>
+            <w:r>
+              <w:rPr>
+                <w:lang w:val="en-GB" w:bidi="ar-SA"/>
+              </w:rPr>
+              <w:t>1</w:t>
+            </w:r>
           </w:p>
         </w:tc>
         <w:tc>
@@ -15352,6 +15405,12 @@
                 <w:lang w:val="en-GB" w:bidi="ar-SA"/>
               </w:rPr>
             </w:pPr>
+            <w:r>
+              <w:rPr>
+                <w:lang w:val="en-GB" w:bidi="ar-SA"/>
+              </w:rPr>
+              <w:t>Relaxing Background music</w:t>
+            </w:r>
           </w:p>
         </w:tc>
         <w:tc>
@@ -15366,6 +15425,18 @@
                 <w:lang w:val="en-GB" w:bidi="ar-SA"/>
               </w:rPr>
             </w:pPr>
+            <w:r>
+              <w:rPr>
+                <w:lang w:val="en-GB" w:bidi="ar-SA"/>
+              </w:rPr>
+              <w:t xml:space="preserve">Allows the user to relax while </w:t>
+            </w:r>
+            <w:r>
+              <w:rPr>
+                <w:lang w:val="en-GB" w:bidi="ar-SA"/>
+              </w:rPr>
+              <w:t>playing the game</w:t>
+            </w:r>
           </w:p>
         </w:tc>
         <w:tc>
@@ -15380,6 +15451,27 @@
                 <w:lang w:val="en-GB" w:bidi="ar-SA"/>
               </w:rPr>
             </w:pPr>
+            <w:r>
+              <w:rPr>
+                <w:lang w:val="en-GB" w:bidi="ar-SA"/>
+              </w:rPr>
+              <w:t>User base survey:</w:t>
+            </w:r>
+          </w:p>
+          <w:p>
+            <w:pPr>
+              <w:pStyle w:val="ListParagraph"/>
+              <w:ind w:left="0"/>
+              <w:rPr>
+                <w:lang w:val="en-GB" w:bidi="ar-SA"/>
+              </w:rPr>
+            </w:pPr>
+            <w:r>
+              <w:rPr>
+                <w:lang w:val="en-GB" w:bidi="ar-SA"/>
+              </w:rPr>
+              <w:t>Comments on sound</w:t>
+            </w:r>
           </w:p>
         </w:tc>
       </w:tr>
@@ -15396,6 +15488,12 @@
                 <w:lang w:val="en-GB" w:bidi="ar-SA"/>
               </w:rPr>
             </w:pPr>
+            <w:r>
+              <w:rPr>
+                <w:lang w:val="en-GB" w:bidi="ar-SA"/>
+              </w:rPr>
+              <w:t>2</w:t>
+            </w:r>
           </w:p>
         </w:tc>
         <w:tc>
@@ -15653,6 +15751,12 @@
                 <w:lang w:val="en-GB" w:bidi="ar-SA"/>
               </w:rPr>
             </w:pPr>
+            <w:r>
+              <w:rPr>
+                <w:lang w:val="en-GB" w:bidi="ar-SA"/>
+              </w:rPr>
+              <w:t>1</w:t>
+            </w:r>
           </w:p>
         </w:tc>
         <w:tc>
@@ -15667,6 +15771,12 @@
                 <w:lang w:val="en-GB" w:bidi="ar-SA"/>
               </w:rPr>
             </w:pPr>
+            <w:r>
+              <w:rPr>
+                <w:lang w:val="en-GB" w:bidi="ar-SA"/>
+              </w:rPr>
+              <w:t>Maze has an entrance located on the edge</w:t>
+            </w:r>
           </w:p>
         </w:tc>
         <w:tc>
@@ -15681,6 +15791,12 @@
                 <w:lang w:val="en-GB" w:bidi="ar-SA"/>
               </w:rPr>
             </w:pPr>
+            <w:r>
+              <w:rPr>
+                <w:lang w:val="en-GB" w:bidi="ar-SA"/>
+              </w:rPr>
+              <w:t>Acts as a starting place for the player to start from</w:t>
+            </w:r>
           </w:p>
         </w:tc>
         <w:tc>
@@ -15711,6 +15827,12 @@
                 <w:lang w:val="en-GB" w:bidi="ar-SA"/>
               </w:rPr>
             </w:pPr>
+            <w:r>
+              <w:rPr>
+                <w:lang w:val="en-GB" w:bidi="ar-SA"/>
+              </w:rPr>
+              <w:t>2</w:t>
+            </w:r>
           </w:p>
         </w:tc>
         <w:tc>
@@ -15725,6 +15847,12 @@
                 <w:lang w:val="en-GB" w:bidi="ar-SA"/>
               </w:rPr>
             </w:pPr>
+            <w:r>
+              <w:rPr>
+                <w:lang w:val="en-GB" w:bidi="ar-SA"/>
+              </w:rPr>
+              <w:t>Maze has an exit located on the edge</w:t>
+            </w:r>
           </w:p>
         </w:tc>
         <w:tc>
@@ -15739,6 +15867,12 @@
                 <w:lang w:val="en-GB" w:bidi="ar-SA"/>
               </w:rPr>
             </w:pPr>
+            <w:r>
+              <w:rPr>
+                <w:lang w:val="en-GB" w:bidi="ar-SA"/>
+              </w:rPr>
+              <w:t>Acts as a final objective for the player to navigate towards</w:t>
+            </w:r>
           </w:p>
         </w:tc>
         <w:tc>
@@ -15769,6 +15903,13 @@
                 <w:lang w:val="en-GB" w:bidi="ar-SA"/>
               </w:rPr>
             </w:pPr>
+            <w:r>
+              <w:rPr>
+                <w:lang w:val="en-GB" w:bidi="ar-SA"/>
+              </w:rPr>
+              <w:lastRenderedPageBreak/>
+              <w:t>3</w:t>
+            </w:r>
           </w:p>
         </w:tc>
         <w:tc>
@@ -15783,6 +15924,12 @@
                 <w:lang w:val="en-GB" w:bidi="ar-SA"/>
               </w:rPr>
             </w:pPr>
+            <w:r>
+              <w:rPr>
+                <w:lang w:val="en-GB" w:bidi="ar-SA"/>
+              </w:rPr>
+              <w:t>Maze is surrounded by walls on all sides</w:t>
+            </w:r>
           </w:p>
         </w:tc>
         <w:tc>
@@ -15797,6 +15944,328 @@
                 <w:lang w:val="en-GB" w:bidi="ar-SA"/>
               </w:rPr>
             </w:pPr>
+            <w:r>
+              <w:rPr>
+                <w:lang w:val="en-GB" w:bidi="ar-SA"/>
+              </w:rPr>
+              <w:t>Stops the player from walking out of the maze</w:t>
+            </w:r>
+            <w:r>
+              <w:rPr>
+                <w:lang w:val="en-GB" w:bidi="ar-SA"/>
+              </w:rPr>
+              <w:t>, where the world isn’t defined</w:t>
+            </w:r>
+          </w:p>
+        </w:tc>
+        <w:tc>
+          <w:tcPr>
+            <w:tcW w:w="1978" w:type="dxa"/>
+          </w:tcPr>
+          <w:p>
+            <w:pPr>
+              <w:pStyle w:val="ListParagraph"/>
+              <w:ind w:left="0"/>
+              <w:rPr>
+                <w:lang w:val="en-GB" w:bidi="ar-SA"/>
+              </w:rPr>
+            </w:pPr>
+          </w:p>
+        </w:tc>
+      </w:tr>
+      <w:tr>
+        <w:tc>
+          <w:tcPr>
+            <w:tcW w:w="682" w:type="dxa"/>
+          </w:tcPr>
+          <w:p>
+            <w:pPr>
+              <w:pStyle w:val="ListParagraph"/>
+              <w:ind w:left="0"/>
+              <w:rPr>
+                <w:lang w:val="en-GB" w:bidi="ar-SA"/>
+              </w:rPr>
+            </w:pPr>
+            <w:r>
+              <w:rPr>
+                <w:lang w:val="en-GB" w:bidi="ar-SA"/>
+              </w:rPr>
+              <w:t>4</w:t>
+            </w:r>
+          </w:p>
+        </w:tc>
+        <w:tc>
+          <w:tcPr>
+            <w:tcW w:w="3272" w:type="dxa"/>
+          </w:tcPr>
+          <w:p>
+            <w:pPr>
+              <w:pStyle w:val="ListParagraph"/>
+              <w:ind w:left="0"/>
+              <w:rPr>
+                <w:lang w:val="en-GB" w:bidi="ar-SA"/>
+              </w:rPr>
+            </w:pPr>
+            <w:r>
+              <w:rPr>
+                <w:lang w:val="en-GB" w:bidi="ar-SA"/>
+              </w:rPr>
+              <w:t>Internal walls are only placed on the inside of the maze</w:t>
+            </w:r>
+          </w:p>
+        </w:tc>
+        <w:tc>
+          <w:tcPr>
+            <w:tcW w:w="1978" w:type="dxa"/>
+          </w:tcPr>
+          <w:p>
+            <w:pPr>
+              <w:pStyle w:val="ListParagraph"/>
+              <w:ind w:left="0"/>
+              <w:rPr>
+                <w:lang w:val="en-GB" w:bidi="ar-SA"/>
+              </w:rPr>
+            </w:pPr>
+            <w:r>
+              <w:rPr>
+                <w:lang w:val="en-GB" w:bidi="ar-SA"/>
+              </w:rPr>
+              <w:t>Ensures there are no useless walls as they would slow the game down</w:t>
+            </w:r>
+          </w:p>
+        </w:tc>
+        <w:tc>
+          <w:tcPr>
+            <w:tcW w:w="1978" w:type="dxa"/>
+          </w:tcPr>
+          <w:p>
+            <w:pPr>
+              <w:pStyle w:val="ListParagraph"/>
+              <w:ind w:left="0"/>
+              <w:rPr>
+                <w:lang w:val="en-GB" w:bidi="ar-SA"/>
+              </w:rPr>
+            </w:pPr>
+          </w:p>
+        </w:tc>
+      </w:tr>
+      <w:tr>
+        <w:tc>
+          <w:tcPr>
+            <w:tcW w:w="682" w:type="dxa"/>
+          </w:tcPr>
+          <w:p>
+            <w:pPr>
+              <w:pStyle w:val="ListParagraph"/>
+              <w:ind w:left="0"/>
+              <w:rPr>
+                <w:lang w:val="en-GB" w:bidi="ar-SA"/>
+              </w:rPr>
+            </w:pPr>
+            <w:r>
+              <w:rPr>
+                <w:lang w:val="en-GB" w:bidi="ar-SA"/>
+              </w:rPr>
+              <w:t>5</w:t>
+            </w:r>
+          </w:p>
+        </w:tc>
+        <w:tc>
+          <w:tcPr>
+            <w:tcW w:w="3272" w:type="dxa"/>
+          </w:tcPr>
+          <w:p>
+            <w:pPr>
+              <w:pStyle w:val="ListParagraph"/>
+              <w:ind w:left="0"/>
+              <w:rPr>
+                <w:lang w:val="en-GB" w:bidi="ar-SA"/>
+              </w:rPr>
+            </w:pPr>
+            <w:r>
+              <w:rPr>
+                <w:lang w:val="en-GB" w:bidi="ar-SA"/>
+              </w:rPr>
+              <w:t>There is a path from the entrance to the exit</w:t>
+            </w:r>
+          </w:p>
+        </w:tc>
+        <w:tc>
+          <w:tcPr>
+            <w:tcW w:w="1978" w:type="dxa"/>
+          </w:tcPr>
+          <w:p>
+            <w:pPr>
+              <w:pStyle w:val="ListParagraph"/>
+              <w:ind w:left="0"/>
+              <w:rPr>
+                <w:lang w:val="en-GB" w:bidi="ar-SA"/>
+              </w:rPr>
+            </w:pPr>
+            <w:r>
+              <w:rPr>
+                <w:lang w:val="en-GB" w:bidi="ar-SA"/>
+              </w:rPr>
+              <w:t>Ensures the puzzle is solvable, otherwise the player will be frustrated</w:t>
+            </w:r>
+          </w:p>
+        </w:tc>
+        <w:tc>
+          <w:tcPr>
+            <w:tcW w:w="1978" w:type="dxa"/>
+          </w:tcPr>
+          <w:p>
+            <w:pPr>
+              <w:pStyle w:val="ListParagraph"/>
+              <w:ind w:left="0"/>
+              <w:rPr>
+                <w:lang w:val="en-GB" w:bidi="ar-SA"/>
+              </w:rPr>
+            </w:pPr>
+          </w:p>
+        </w:tc>
+      </w:tr>
+      <w:tr>
+        <w:tc>
+          <w:tcPr>
+            <w:tcW w:w="682" w:type="dxa"/>
+          </w:tcPr>
+          <w:p>
+            <w:pPr>
+              <w:pStyle w:val="ListParagraph"/>
+              <w:ind w:left="0"/>
+              <w:rPr>
+                <w:lang w:val="en-GB" w:bidi="ar-SA"/>
+              </w:rPr>
+            </w:pPr>
+            <w:r>
+              <w:rPr>
+                <w:lang w:val="en-GB" w:bidi="ar-SA"/>
+              </w:rPr>
+              <w:t>6</w:t>
+            </w:r>
+          </w:p>
+        </w:tc>
+        <w:tc>
+          <w:tcPr>
+            <w:tcW w:w="3272" w:type="dxa"/>
+          </w:tcPr>
+          <w:p>
+            <w:pPr>
+              <w:pStyle w:val="ListParagraph"/>
+              <w:ind w:left="0"/>
+              <w:rPr>
+                <w:lang w:val="en-GB" w:bidi="ar-SA"/>
+              </w:rPr>
+            </w:pPr>
+            <w:r>
+              <w:rPr>
+                <w:lang w:val="en-GB" w:bidi="ar-SA"/>
+              </w:rPr>
+              <w:t>All parts of the maze are connected</w:t>
+            </w:r>
+          </w:p>
+        </w:tc>
+        <w:tc>
+          <w:tcPr>
+            <w:tcW w:w="1978" w:type="dxa"/>
+          </w:tcPr>
+          <w:p>
+            <w:pPr>
+              <w:pStyle w:val="ListParagraph"/>
+              <w:ind w:left="0"/>
+              <w:rPr>
+                <w:lang w:val="en-GB" w:bidi="ar-SA"/>
+              </w:rPr>
+            </w:pPr>
+            <w:r>
+              <w:rPr>
+                <w:lang w:val="en-GB" w:bidi="ar-SA"/>
+              </w:rPr>
+              <w:t>Makes sure enemies can navigate to the player</w:t>
+            </w:r>
+            <w:r>
+              <w:rPr>
+                <w:lang w:val="en-GB" w:bidi="ar-SA"/>
+              </w:rPr>
+              <w:t xml:space="preserve">, otherwise some enemies will be useless, and will make the game slower unnecessarily  </w:t>
+            </w:r>
+          </w:p>
+        </w:tc>
+        <w:tc>
+          <w:tcPr>
+            <w:tcW w:w="1978" w:type="dxa"/>
+          </w:tcPr>
+          <w:p>
+            <w:pPr>
+              <w:pStyle w:val="ListParagraph"/>
+              <w:ind w:left="0"/>
+              <w:rPr>
+                <w:lang w:val="en-GB" w:bidi="ar-SA"/>
+              </w:rPr>
+            </w:pPr>
+          </w:p>
+        </w:tc>
+      </w:tr>
+      <w:tr>
+        <w:tc>
+          <w:tcPr>
+            <w:tcW w:w="682" w:type="dxa"/>
+          </w:tcPr>
+          <w:p>
+            <w:pPr>
+              <w:pStyle w:val="ListParagraph"/>
+              <w:ind w:left="0"/>
+              <w:rPr>
+                <w:lang w:val="en-GB" w:bidi="ar-SA"/>
+              </w:rPr>
+            </w:pPr>
+            <w:r>
+              <w:rPr>
+                <w:lang w:val="en-GB" w:bidi="ar-SA"/>
+              </w:rPr>
+              <w:t>7</w:t>
+            </w:r>
+          </w:p>
+        </w:tc>
+        <w:tc>
+          <w:tcPr>
+            <w:tcW w:w="3272" w:type="dxa"/>
+          </w:tcPr>
+          <w:p>
+            <w:pPr>
+              <w:pStyle w:val="ListParagraph"/>
+              <w:ind w:left="0"/>
+              <w:rPr>
+                <w:lang w:val="en-GB" w:bidi="ar-SA"/>
+              </w:rPr>
+            </w:pPr>
+            <w:r>
+              <w:rPr>
+                <w:lang w:val="en-GB" w:bidi="ar-SA"/>
+              </w:rPr>
+              <w:t>Maze is well populated with walls</w:t>
+            </w:r>
+          </w:p>
+        </w:tc>
+        <w:tc>
+          <w:tcPr>
+            <w:tcW w:w="1978" w:type="dxa"/>
+          </w:tcPr>
+          <w:p>
+            <w:pPr>
+              <w:pStyle w:val="ListParagraph"/>
+              <w:ind w:left="0"/>
+              <w:rPr>
+                <w:lang w:val="en-GB" w:bidi="ar-SA"/>
+              </w:rPr>
+            </w:pPr>
+            <w:r>
+              <w:rPr>
+                <w:lang w:val="en-GB" w:bidi="ar-SA"/>
+              </w:rPr>
+              <w:t>Ensures each level is challenging and not a strait forward corridor</w:t>
+            </w:r>
           </w:p>
         </w:tc>
         <w:tc>

</xml_diff>

<commit_message>
analysis 2 success criteria 2 12 21
</commit_message>
<xml_diff>
--- a/H446-03 Project Alex.docx
+++ b/H446-03 Project Alex.docx
@@ -1,6 +1,6 @@
 
 <file path=word/document.xml><?xml version="1.0" encoding="utf-8"?>
-<w:document xmlns:wpc="http://schemas.microsoft.com/office/word/2010/wordprocessingCanvas" xmlns:cx="http://schemas.microsoft.com/office/drawing/2014/chartex" xmlns:cx1="http://schemas.microsoft.com/office/drawing/2015/9/8/chartex" xmlns:cx2="http://schemas.microsoft.com/office/drawing/2015/10/21/chartex" xmlns:cx3="http://schemas.microsoft.com/office/drawing/2016/5/9/chartex" xmlns:cx4="http://schemas.microsoft.com/office/drawing/2016/5/10/chartex" xmlns:cx5="http://schemas.microsoft.com/office/drawing/2016/5/11/chartex" xmlns:cx6="http://schemas.microsoft.com/office/drawing/2016/5/12/chartex" xmlns:cx7="http://schemas.microsoft.com/office/drawing/2016/5/13/chartex" xmlns:cx8="http://schemas.microsoft.com/office/drawing/2016/5/14/chartex" xmlns:mc="http://schemas.openxmlformats.org/markup-compatibility/2006" xmlns:aink="http://schemas.microsoft.com/office/drawing/2016/ink" xmlns:am3d="http://schemas.microsoft.com/office/drawing/2017/model3d" xmlns:o="urn:schemas-microsoft-com:office:office" xmlns:r="http://schemas.openxmlformats.org/officeDocument/2006/relationships" xmlns:m="http://schemas.openxmlformats.org/officeDocument/2006/math" xmlns:v="urn:schemas-microsoft-com:vml" xmlns:wp14="http://schemas.microsoft.com/office/word/2010/wordprocessingDrawing" xmlns:wp="http://schemas.openxmlformats.org/drawingml/2006/wordprocessingDrawing" xmlns:w10="urn:schemas-microsoft-com:office:word" xmlns:w="http://schemas.openxmlformats.org/wordprocessingml/2006/main" xmlns:w14="http://schemas.microsoft.com/office/word/2010/wordml" xmlns:w15="http://schemas.microsoft.com/office/word/2012/wordml" xmlns:w16cex="http://schemas.microsoft.com/office/word/2018/wordml/cex" xmlns:w16cid="http://schemas.microsoft.com/office/word/2016/wordml/cid" xmlns:w16="http://schemas.microsoft.com/office/word/2018/wordml" xmlns:w16se="http://schemas.microsoft.com/office/word/2015/wordml/symex" xmlns:wpg="http://schemas.microsoft.com/office/word/2010/wordprocessingGroup" xmlns:wpi="http://schemas.microsoft.com/office/word/2010/wordprocessingInk" xmlns:wne="http://schemas.microsoft.com/office/word/2006/wordml" xmlns:wps="http://schemas.microsoft.com/office/word/2010/wordprocessingShape" mc:Ignorable="w14 w15 w16se w16cid w16 w16cex wp14">
+<w:document xmlns:wpc="http://schemas.microsoft.com/office/word/2010/wordprocessingCanvas" xmlns:cx="http://schemas.microsoft.com/office/drawing/2014/chartex" xmlns:cx1="http://schemas.microsoft.com/office/drawing/2015/9/8/chartex" xmlns:cx2="http://schemas.microsoft.com/office/drawing/2015/10/21/chartex" xmlns:cx3="http://schemas.microsoft.com/office/drawing/2016/5/9/chartex" xmlns:cx4="http://schemas.microsoft.com/office/drawing/2016/5/10/chartex" xmlns:cx5="http://schemas.microsoft.com/office/drawing/2016/5/11/chartex" xmlns:cx6="http://schemas.microsoft.com/office/drawing/2016/5/12/chartex" xmlns:cx7="http://schemas.microsoft.com/office/drawing/2016/5/13/chartex" xmlns:cx8="http://schemas.microsoft.com/office/drawing/2016/5/14/chartex" xmlns:mc="http://schemas.openxmlformats.org/markup-compatibility/2006" xmlns:aink="http://schemas.microsoft.com/office/drawing/2016/ink" xmlns:am3d="http://schemas.microsoft.com/office/drawing/2017/model3d" xmlns:o="urn:schemas-microsoft-com:office:office" xmlns:r="http://schemas.openxmlformats.org/officeDocument/2006/relationships" xmlns:m="http://schemas.openxmlformats.org/officeDocument/2006/math" xmlns:v="urn:schemas-microsoft-com:vml" xmlns:wp14="http://schemas.microsoft.com/office/word/2010/wordprocessingDrawing" xmlns:wp="http://schemas.openxmlformats.org/drawingml/2006/wordprocessingDrawing" xmlns:w10="urn:schemas-microsoft-com:office:word" xmlns:w="http://schemas.openxmlformats.org/wordprocessingml/2006/main" xmlns:w14="http://schemas.microsoft.com/office/word/2010/wordml" xmlns:w15="http://schemas.microsoft.com/office/word/2012/wordml" xmlns:w16cex="http://schemas.microsoft.com/office/word/2018/wordml/cex" xmlns:w16cid="http://schemas.microsoft.com/office/word/2016/wordml/cid" xmlns:w16="http://schemas.microsoft.com/office/word/2018/wordml" xmlns:w16sdtdh="http://schemas.microsoft.com/office/word/2020/wordml/sdtdatahash" xmlns:w16se="http://schemas.microsoft.com/office/word/2015/wordml/symex" xmlns:wpg="http://schemas.microsoft.com/office/word/2010/wordprocessingGroup" xmlns:wpi="http://schemas.microsoft.com/office/word/2010/wordprocessingInk" xmlns:wne="http://schemas.microsoft.com/office/word/2006/wordml" xmlns:wps="http://schemas.microsoft.com/office/word/2010/wordprocessingShape" mc:Ignorable="w14 w15 w16se w16cid w16 w16cex w16sdtdh wp14">
   <w:body>
     <w:p>
       <w:pPr>
@@ -187,7 +187,7 @@
               </wp:anchor>
             </w:drawing>
           </mc:Choice>
-          <mc:Fallback xmlns:w16sdtdh="http://schemas.microsoft.com/office/word/2020/wordml/sdtdatahash">
+          <mc:Fallback>
             <w:pict>
               <v:rect w14:anchorId="68AC361E" id="Rectangle 4" o:spid="_x0000_s1026" style="position:absolute;margin-left:406.35pt;margin-top:149.2pt;width:80.1pt;height:24.45pt;z-index:251660288;visibility:visible;mso-wrap-style:square;mso-width-percent:0;mso-height-percent:0;mso-wrap-distance-left:9pt;mso-wrap-distance-top:0;mso-wrap-distance-right:9pt;mso-wrap-distance-bottom:0;mso-position-horizontal:absolute;mso-position-horizontal-relative:text;mso-position-vertical:absolute;mso-position-vertical-relative:text;mso-width-percent:0;mso-height-percent:0;mso-width-relative:page;mso-height-relative:page;v-text-anchor:top" o:gfxdata="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" strokecolor="white [3212]"/>
             </w:pict>
@@ -250,7 +250,25 @@
           <w:sz w:val="28"/>
           <w:szCs w:val="28"/>
         </w:rPr>
-        <w:t xml:space="preserve">Candidate Number : </w:t>
+        <w:t xml:space="preserve">Candidate </w:t>
+      </w:r>
+      <w:proofErr w:type="gramStart"/>
+      <w:r>
+        <w:rPr>
+          <w:rFonts w:cs="Tahoma"/>
+          <w:sz w:val="28"/>
+          <w:szCs w:val="28"/>
+        </w:rPr>
+        <w:t>Number :</w:t>
+      </w:r>
+      <w:proofErr w:type="gramEnd"/>
+      <w:r>
+        <w:rPr>
+          <w:rFonts w:cs="Tahoma"/>
+          <w:sz w:val="28"/>
+          <w:szCs w:val="28"/>
+        </w:rPr>
+        <w:t xml:space="preserve"> </w:t>
       </w:r>
       <w:r>
         <w:rPr>
@@ -277,8 +295,18 @@
           <w:sz w:val="28"/>
           <w:szCs w:val="28"/>
         </w:rPr>
-        <w:t>&lt;Institution Name&gt; :</w:t>
-      </w:r>
+        <w:t>&lt;Institution Name</w:t>
+      </w:r>
+      <w:proofErr w:type="gramStart"/>
+      <w:r>
+        <w:rPr>
+          <w:rFonts w:cs="Tahoma"/>
+          <w:sz w:val="28"/>
+          <w:szCs w:val="28"/>
+        </w:rPr>
+        <w:t>&gt; :</w:t>
+      </w:r>
+      <w:proofErr w:type="gramEnd"/>
       <w:r>
         <w:rPr>
           <w:rFonts w:cs="Tahoma"/>
@@ -312,7 +340,25 @@
           <w:sz w:val="28"/>
           <w:szCs w:val="28"/>
         </w:rPr>
-        <w:t xml:space="preserve"> of Project : </w:t>
+        <w:t xml:space="preserve"> of </w:t>
+      </w:r>
+      <w:proofErr w:type="gramStart"/>
+      <w:r>
+        <w:rPr>
+          <w:rFonts w:cs="Tahoma"/>
+          <w:sz w:val="28"/>
+          <w:szCs w:val="28"/>
+        </w:rPr>
+        <w:t>Project :</w:t>
+      </w:r>
+      <w:proofErr w:type="gramEnd"/>
+      <w:r>
+        <w:rPr>
+          <w:rFonts w:cs="Tahoma"/>
+          <w:sz w:val="28"/>
+          <w:szCs w:val="28"/>
+        </w:rPr>
+        <w:t xml:space="preserve"> </w:t>
       </w:r>
       <w:r>
         <w:rPr>
@@ -2529,7 +2575,25 @@
           <w:szCs w:val="22"/>
           <w:lang w:val="en-GB" w:bidi="ar-SA"/>
         </w:rPr>
-        <w:t xml:space="preserve"> to represent the target demographic. They are both 17 year old students who play videogames regularly. Their experience with similar games will allow them to give clear and well-judged feedback on my game, and how it compares to similar ones in the industry, allowing me to ensure my game meets the target demographics’ needs effectively. They are also close contacts, so I will be able to regularly receive </w:t>
+        <w:t xml:space="preserve"> to represent the target demographic. They are both </w:t>
+      </w:r>
+      <w:proofErr w:type="gramStart"/>
+      <w:r>
+        <w:rPr>
+          <w:sz w:val="22"/>
+          <w:szCs w:val="22"/>
+          <w:lang w:val="en-GB" w:bidi="ar-SA"/>
+        </w:rPr>
+        <w:t>17 year old</w:t>
+      </w:r>
+      <w:proofErr w:type="gramEnd"/>
+      <w:r>
+        <w:rPr>
+          <w:sz w:val="22"/>
+          <w:szCs w:val="22"/>
+          <w:lang w:val="en-GB" w:bidi="ar-SA"/>
+        </w:rPr>
+        <w:t xml:space="preserve"> students who play videogames regularly. Their experience with similar games will allow them to give clear and well-judged feedback on my game, and how it compares to similar ones in the industry, allowing me to ensure my game meets the target demographics’ needs effectively. They are also close contacts, so I will be able to regularly receive </w:t>
       </w:r>
       <w:r>
         <w:rPr>
@@ -3032,7 +3096,25 @@
           <w:szCs w:val="22"/>
           <w:lang w:val="en-GB" w:bidi="ar-SA"/>
         </w:rPr>
-        <w:t>The main game screen reuses the elements of the menu, so is familiar, though now all the elements are used. The bright colours on a dark background makes the game easier to look at, as well as distinguishing the individual sprites in the game and drawing the user’s attention to the important features. The indicator of where the blocks will fall makes it easier for the user to see what the game will do next(where the block will land), reducing the chance of the user placing a block in the wrong place – this makes the game less annoying and therefore more enjoyable for the user; my game must also focus on this to meet the user’s needs.</w:t>
+        <w:t xml:space="preserve">The main game screen reuses the elements of the menu, so is familiar, though now all the elements are used. The bright </w:t>
+      </w:r>
+      <w:proofErr w:type="gramStart"/>
+      <w:r>
+        <w:rPr>
+          <w:sz w:val="22"/>
+          <w:szCs w:val="22"/>
+          <w:lang w:val="en-GB" w:bidi="ar-SA"/>
+        </w:rPr>
+        <w:t>colours</w:t>
+      </w:r>
+      <w:proofErr w:type="gramEnd"/>
+      <w:r>
+        <w:rPr>
+          <w:sz w:val="22"/>
+          <w:szCs w:val="22"/>
+          <w:lang w:val="en-GB" w:bidi="ar-SA"/>
+        </w:rPr>
+        <w:t xml:space="preserve"> on a dark background makes the game easier to look at, as well as distinguishing the individual sprites in the game and drawing the user’s attention to the important features. The indicator of where the blocks will fall makes it easier for the user to see what the game will do next(where the block will land), reducing the chance of the user placing a block in the wrong place – this makes the game less annoying and therefore more enjoyable for the user; my game must also focus on this to meet the user’s needs.</w:t>
       </w:r>
       <w:r>
         <w:rPr>
@@ -6227,7 +6309,23 @@
                                 <w:sz w:val="22"/>
                                 <w:szCs w:val="22"/>
                               </w:rPr>
-                              <w:t>The users want to have to try a level about 3 times before getting it, so they shouldn’t be too heavy on hazards, though there should still be some to provide the correct level of challenge. The majority of users agree that checkpoints will make the level more playable, so those must be a feature to meet their needs.</w:t>
+                              <w:t xml:space="preserve">The users want to have to try a level about 3 times before getting it, so they shouldn’t be too heavy on hazards, though there should still be some to provide the correct level of challenge. </w:t>
+                            </w:r>
+                            <w:proofErr w:type="gramStart"/>
+                            <w:r>
+                              <w:rPr>
+                                <w:sz w:val="22"/>
+                                <w:szCs w:val="22"/>
+                              </w:rPr>
+                              <w:t>The majority of</w:t>
+                            </w:r>
+                            <w:proofErr w:type="gramEnd"/>
+                            <w:r>
+                              <w:rPr>
+                                <w:sz w:val="22"/>
+                                <w:szCs w:val="22"/>
+                              </w:rPr>
+                              <w:t xml:space="preserve"> users agree that checkpoints will make the level more playable, so those must be a feature to meet their needs.</w:t>
                             </w:r>
                           </w:p>
                           <w:p>
@@ -6299,7 +6397,23 @@
                           <w:sz w:val="22"/>
                           <w:szCs w:val="22"/>
                         </w:rPr>
-                        <w:t>The users want to have to try a level about 3 times before getting it, so they shouldn’t be too heavy on hazards, though there should still be some to provide the correct level of challenge. The majority of users agree that checkpoints will make the level more playable, so those must be a feature to meet their needs.</w:t>
+                        <w:t xml:space="preserve">The users want to have to try a level about 3 times before getting it, so they shouldn’t be too heavy on hazards, though there should still be some to provide the correct level of challenge. </w:t>
+                      </w:r>
+                      <w:proofErr w:type="gramStart"/>
+                      <w:r>
+                        <w:rPr>
+                          <w:sz w:val="22"/>
+                          <w:szCs w:val="22"/>
+                        </w:rPr>
+                        <w:t>The majority of</w:t>
+                      </w:r>
+                      <w:proofErr w:type="gramEnd"/>
+                      <w:r>
+                        <w:rPr>
+                          <w:sz w:val="22"/>
+                          <w:szCs w:val="22"/>
+                        </w:rPr>
+                        <w:t xml:space="preserve"> users agree that checkpoints will make the level more playable, so those must be a feature to meet their needs.</w:t>
                       </w:r>
                     </w:p>
                     <w:p>
@@ -7275,7 +7389,7 @@
                 <w:szCs w:val="22"/>
                 <w:lang w:val="en-GB" w:bidi="ar-SA"/>
               </w:rPr>
-              <w:t>Settings menus for video and audio</w:t>
+              <w:t>Checkpoint in maze</w:t>
             </w:r>
           </w:p>
         </w:tc>
@@ -7297,7 +7411,7 @@
                 <w:szCs w:val="22"/>
                 <w:lang w:val="en-GB" w:bidi="ar-SA"/>
               </w:rPr>
-              <w:t>Allows the user to configure the game as to make it optimally enjoyable for them</w:t>
+              <w:t>Allow player to respawn at midway through solving a puzzle if they die</w:t>
             </w:r>
           </w:p>
         </w:tc>
@@ -7321,7 +7435,7 @@
                 <w:szCs w:val="22"/>
                 <w:lang w:val="en-GB" w:bidi="ar-SA"/>
               </w:rPr>
-              <w:t>Menus must have simple, intuitive buttons and sliders</w:t>
+              <w:t>Settings menus for video and audio</w:t>
             </w:r>
           </w:p>
         </w:tc>
@@ -7343,7 +7457,7 @@
                 <w:szCs w:val="22"/>
                 <w:lang w:val="en-GB" w:bidi="ar-SA"/>
               </w:rPr>
-              <w:t>Enhances ease of use so users can focus on enjoying the game</w:t>
+              <w:t>Allows the user to configure the game as to make it optimally enjoyable for them</w:t>
             </w:r>
           </w:p>
         </w:tc>
@@ -7367,38 +7481,84 @@
                 <w:szCs w:val="22"/>
                 <w:lang w:val="en-GB" w:bidi="ar-SA"/>
               </w:rPr>
-              <w:t xml:space="preserve">Locally stored </w:t>
-            </w:r>
-            <w:proofErr w:type="spellStart"/>
-            <w:r>
+              <w:t>Menus must have simple, intuitive buttons and sliders</w:t>
+            </w:r>
+          </w:p>
+        </w:tc>
+        <w:tc>
+          <w:tcPr>
+            <w:tcW w:w="4675" w:type="dxa"/>
+          </w:tcPr>
+          <w:p>
+            <w:pPr>
               <w:rPr>
                 <w:sz w:val="22"/>
                 <w:szCs w:val="22"/>
                 <w:lang w:val="en-GB" w:bidi="ar-SA"/>
               </w:rPr>
-              <w:t>Leaderboard</w:t>
-            </w:r>
-            <w:proofErr w:type="spellEnd"/>
-          </w:p>
-        </w:tc>
-        <w:tc>
-          <w:tcPr>
-            <w:tcW w:w="4675" w:type="dxa"/>
-          </w:tcPr>
-          <w:p>
-            <w:pPr>
+            </w:pPr>
+            <w:r>
               <w:rPr>
                 <w:sz w:val="22"/>
                 <w:szCs w:val="22"/>
                 <w:lang w:val="en-GB" w:bidi="ar-SA"/>
               </w:rPr>
-            </w:pPr>
-            <w:r>
+              <w:t>Enhances ease of use so users can focus on enjoying the game</w:t>
+            </w:r>
+          </w:p>
+        </w:tc>
+      </w:tr>
+      <w:tr>
+        <w:tc>
+          <w:tcPr>
+            <w:tcW w:w="4675" w:type="dxa"/>
+          </w:tcPr>
+          <w:p>
+            <w:pPr>
               <w:rPr>
                 <w:sz w:val="22"/>
                 <w:szCs w:val="22"/>
                 <w:lang w:val="en-GB" w:bidi="ar-SA"/>
               </w:rPr>
+            </w:pPr>
+            <w:r>
+              <w:rPr>
+                <w:sz w:val="22"/>
+                <w:szCs w:val="22"/>
+                <w:lang w:val="en-GB" w:bidi="ar-SA"/>
+              </w:rPr>
+              <w:t xml:space="preserve">Locally stored </w:t>
+            </w:r>
+            <w:proofErr w:type="spellStart"/>
+            <w:r>
+              <w:rPr>
+                <w:sz w:val="22"/>
+                <w:szCs w:val="22"/>
+                <w:lang w:val="en-GB" w:bidi="ar-SA"/>
+              </w:rPr>
+              <w:t>Leaderboard</w:t>
+            </w:r>
+            <w:proofErr w:type="spellEnd"/>
+          </w:p>
+        </w:tc>
+        <w:tc>
+          <w:tcPr>
+            <w:tcW w:w="4675" w:type="dxa"/>
+          </w:tcPr>
+          <w:p>
+            <w:pPr>
+              <w:rPr>
+                <w:sz w:val="22"/>
+                <w:szCs w:val="22"/>
+                <w:lang w:val="en-GB" w:bidi="ar-SA"/>
+              </w:rPr>
+            </w:pPr>
+            <w:r>
+              <w:rPr>
+                <w:sz w:val="22"/>
+                <w:szCs w:val="22"/>
+                <w:lang w:val="en-GB" w:bidi="ar-SA"/>
+              </w:rPr>
               <w:t>Will allow the user to compete with themselves to beat their high score, making the game more challenging for those who want it</w:t>
             </w:r>
           </w:p>
@@ -7537,7 +7697,25 @@
                 <w:szCs w:val="22"/>
                 <w:lang w:val="en-GB" w:bidi="ar-SA"/>
               </w:rPr>
-              <w:t>Makes the levels more intuitive as the user is automatically drawn to items and mechanics they need to use</w:t>
+              <w:t xml:space="preserve">Makes the levels more intuitive as the user is automatically drawn to items and </w:t>
+            </w:r>
+            <w:proofErr w:type="gramStart"/>
+            <w:r>
+              <w:rPr>
+                <w:sz w:val="22"/>
+                <w:szCs w:val="22"/>
+                <w:lang w:val="en-GB" w:bidi="ar-SA"/>
+              </w:rPr>
+              <w:t>mechanics</w:t>
+            </w:r>
+            <w:proofErr w:type="gramEnd"/>
+            <w:r>
+              <w:rPr>
+                <w:sz w:val="22"/>
+                <w:szCs w:val="22"/>
+                <w:lang w:val="en-GB" w:bidi="ar-SA"/>
+              </w:rPr>
+              <w:t xml:space="preserve"> they need to use</w:t>
             </w:r>
           </w:p>
         </w:tc>
@@ -7971,21 +8149,7 @@
               <w:rPr>
                 <w:lang w:val="en-GB" w:bidi="ar-SA"/>
               </w:rPr>
-              <w:t xml:space="preserve"> such as </w:t>
-            </w:r>
-            <w:proofErr w:type="spellStart"/>
-            <w:r>
-              <w:rPr>
-                <w:lang w:val="en-GB" w:bidi="ar-SA"/>
-              </w:rPr>
-              <w:t>Ursina</w:t>
-            </w:r>
-            <w:proofErr w:type="spellEnd"/>
-            <w:r>
-              <w:rPr>
-                <w:lang w:val="en-GB" w:bidi="ar-SA"/>
-              </w:rPr>
-              <w:t xml:space="preserve"> engine, which </w:t>
+              <w:t xml:space="preserve"> such as Ursina engine, which </w:t>
             </w:r>
             <w:r>
               <w:rPr>
@@ -8615,7 +8779,21 @@
         <w:rPr>
           <w:lang w:val="en-GB" w:bidi="ar-SA"/>
         </w:rPr>
-        <w:t xml:space="preserve">During playing my game, many events will happen, such as receiving user input, loading assets, processing motion, rendering and animating sprites and displaying that to the screen. The events must be precisely timed to ensure the game behaves as </w:t>
+        <w:t xml:space="preserve">During playing my game, many events will happen, such as receiving user input, loading assets, processing motion, </w:t>
+      </w:r>
+      <w:proofErr w:type="gramStart"/>
+      <w:r>
+        <w:rPr>
+          <w:lang w:val="en-GB" w:bidi="ar-SA"/>
+        </w:rPr>
+        <w:t>rendering</w:t>
+      </w:r>
+      <w:proofErr w:type="gramEnd"/>
+      <w:r>
+        <w:rPr>
+          <w:lang w:val="en-GB" w:bidi="ar-SA"/>
+        </w:rPr>
+        <w:t xml:space="preserve"> and animating sprites and displaying that to the screen. The events must be precisely timed to ensure the game behaves as </w:t>
       </w:r>
       <w:r>
         <w:rPr>
@@ -9307,7 +9485,27 @@
                 <w:szCs w:val="22"/>
                 <w:lang w:val="en-GB" w:bidi="ar-SA"/>
               </w:rPr>
-              <w:t>This will allow a minimal operating system build to run as well as the game, so long as it is the only thing running on the system</w:t>
+              <w:t xml:space="preserve">This will allow a minimal operating system </w:t>
+            </w:r>
+            <w:proofErr w:type="gramStart"/>
+            <w:r>
+              <w:rPr>
+                <w:rFonts w:cs="Arial"/>
+                <w:sz w:val="22"/>
+                <w:szCs w:val="22"/>
+                <w:lang w:val="en-GB" w:bidi="ar-SA"/>
+              </w:rPr>
+              <w:t>build</w:t>
+            </w:r>
+            <w:proofErr w:type="gramEnd"/>
+            <w:r>
+              <w:rPr>
+                <w:rFonts w:cs="Arial"/>
+                <w:sz w:val="22"/>
+                <w:szCs w:val="22"/>
+                <w:lang w:val="en-GB" w:bidi="ar-SA"/>
+              </w:rPr>
+              <w:t xml:space="preserve"> to run as well as the game, so long as it is the only thing running on the system</w:t>
             </w:r>
           </w:p>
         </w:tc>
@@ -9475,6 +9673,7 @@
               </w:rPr>
               <w:t xml:space="preserve">OS: </w:t>
             </w:r>
+            <w:proofErr w:type="gramStart"/>
             <w:r>
               <w:rPr>
                 <w:rFonts w:cs="Arial"/>
@@ -9482,7 +9681,17 @@
                 <w:szCs w:val="22"/>
                 <w:lang w:val="en-GB" w:bidi="ar-SA"/>
               </w:rPr>
-              <w:t>64 bit Microsoft Windows 10</w:t>
+              <w:t>64 bit</w:t>
+            </w:r>
+            <w:proofErr w:type="gramEnd"/>
+            <w:r>
+              <w:rPr>
+                <w:rFonts w:cs="Arial"/>
+                <w:sz w:val="22"/>
+                <w:szCs w:val="22"/>
+                <w:lang w:val="en-GB" w:bidi="ar-SA"/>
+              </w:rPr>
+              <w:t xml:space="preserve"> Microsoft Windows 10</w:t>
             </w:r>
           </w:p>
         </w:tc>
@@ -11107,13 +11316,27 @@
               <w:rPr>
                 <w:lang w:val="en-GB" w:bidi="ar-SA"/>
               </w:rPr>
-              <w:t>Sprite is threatening</w:t>
-            </w:r>
-            <w:r>
-              <w:rPr>
-                <w:lang w:val="en-GB" w:bidi="ar-SA"/>
-              </w:rPr>
-              <w:t xml:space="preserve">: </w:t>
+              <w:t xml:space="preserve">Sprite is </w:t>
+            </w:r>
+            <w:proofErr w:type="gramStart"/>
+            <w:r>
+              <w:rPr>
+                <w:lang w:val="en-GB" w:bidi="ar-SA"/>
+              </w:rPr>
+              <w:t>threatening</w:t>
+            </w:r>
+            <w:r>
+              <w:rPr>
+                <w:lang w:val="en-GB" w:bidi="ar-SA"/>
+              </w:rPr>
+              <w:t>:</w:t>
+            </w:r>
+            <w:proofErr w:type="gramEnd"/>
+            <w:r>
+              <w:rPr>
+                <w:lang w:val="en-GB" w:bidi="ar-SA"/>
+              </w:rPr>
+              <w:t xml:space="preserve"> </w:t>
             </w:r>
             <w:r>
               <w:rPr>
@@ -12955,6 +13178,7 @@
               <w:t xml:space="preserve">should they want to use it, </w:t>
             </w:r>
             <w:proofErr w:type="spellStart"/>
+            <w:proofErr w:type="gramStart"/>
             <w:r>
               <w:rPr>
                 <w:lang w:val="en-GB" w:bidi="ar-SA"/>
@@ -12962,6 +13186,7 @@
               <w:t>eg</w:t>
             </w:r>
             <w:proofErr w:type="spellEnd"/>
+            <w:proofErr w:type="gramEnd"/>
             <w:r>
               <w:rPr>
                 <w:lang w:val="en-GB" w:bidi="ar-SA"/>
@@ -14012,7 +14237,21 @@
               <w:rPr>
                 <w:lang w:val="en-GB" w:bidi="ar-SA"/>
               </w:rPr>
-              <w:t>Hue game research: makes the menu easier to navigate</w:t>
+              <w:t xml:space="preserve">Hue game </w:t>
+            </w:r>
+            <w:proofErr w:type="gramStart"/>
+            <w:r>
+              <w:rPr>
+                <w:lang w:val="en-GB" w:bidi="ar-SA"/>
+              </w:rPr>
+              <w:t>research:</w:t>
+            </w:r>
+            <w:proofErr w:type="gramEnd"/>
+            <w:r>
+              <w:rPr>
+                <w:lang w:val="en-GB" w:bidi="ar-SA"/>
+              </w:rPr>
+              <w:t xml:space="preserve"> makes the menu easier to navigate</w:t>
             </w:r>
           </w:p>
         </w:tc>
@@ -15811,6 +16050,12 @@
                 <w:lang w:val="en-GB" w:bidi="ar-SA"/>
               </w:rPr>
             </w:pPr>
+            <w:r>
+              <w:rPr>
+                <w:lang w:val="en-GB" w:bidi="ar-SA"/>
+              </w:rPr>
+              <w:t>Proposed features: maze generation</w:t>
+            </w:r>
           </w:p>
         </w:tc>
       </w:tr>
@@ -15887,6 +16132,12 @@
                 <w:lang w:val="en-GB" w:bidi="ar-SA"/>
               </w:rPr>
             </w:pPr>
+            <w:r>
+              <w:rPr>
+                <w:lang w:val="en-GB" w:bidi="ar-SA"/>
+              </w:rPr>
+              <w:t>Proposed features: maze generation</w:t>
+            </w:r>
           </w:p>
         </w:tc>
       </w:tr>
@@ -15967,9 +16218,17 @@
               <w:pStyle w:val="ListParagraph"/>
               <w:ind w:left="0"/>
               <w:rPr>
-                <w:lang w:val="en-GB" w:bidi="ar-SA"/>
-              </w:rPr>
-            </w:pPr>
+                <w:b/>
+                <w:bCs/>
+                <w:lang w:val="en-GB" w:bidi="ar-SA"/>
+              </w:rPr>
+            </w:pPr>
+            <w:r>
+              <w:rPr>
+                <w:lang w:val="en-GB" w:bidi="ar-SA"/>
+              </w:rPr>
+              <w:t>Proposed features: maze generation</w:t>
+            </w:r>
           </w:p>
         </w:tc>
       </w:tr>
@@ -16046,6 +16305,12 @@
                 <w:lang w:val="en-GB" w:bidi="ar-SA"/>
               </w:rPr>
             </w:pPr>
+            <w:r>
+              <w:rPr>
+                <w:lang w:val="en-GB" w:bidi="ar-SA"/>
+              </w:rPr>
+              <w:t>Proposed features: maze generation</w:t>
+            </w:r>
           </w:p>
         </w:tc>
       </w:tr>
@@ -16122,6 +16387,12 @@
                 <w:lang w:val="en-GB" w:bidi="ar-SA"/>
               </w:rPr>
             </w:pPr>
+            <w:r>
+              <w:rPr>
+                <w:lang w:val="en-GB" w:bidi="ar-SA"/>
+              </w:rPr>
+              <w:t>Proposed features: maze generation</w:t>
+            </w:r>
           </w:p>
         </w:tc>
       </w:tr>
@@ -16204,6 +16475,12 @@
                 <w:lang w:val="en-GB" w:bidi="ar-SA"/>
               </w:rPr>
             </w:pPr>
+            <w:r>
+              <w:rPr>
+                <w:lang w:val="en-GB" w:bidi="ar-SA"/>
+              </w:rPr>
+              <w:t>Proposed features: maze generation</w:t>
+            </w:r>
           </w:p>
         </w:tc>
       </w:tr>
@@ -16280,6 +16557,12 @@
                 <w:lang w:val="en-GB" w:bidi="ar-SA"/>
               </w:rPr>
             </w:pPr>
+            <w:r>
+              <w:rPr>
+                <w:lang w:val="en-GB" w:bidi="ar-SA"/>
+              </w:rPr>
+              <w:t>Proposed features: maze generation</w:t>
+            </w:r>
           </w:p>
         </w:tc>
       </w:tr>
@@ -16419,6 +16702,12 @@
                 <w:lang w:val="en-GB" w:bidi="ar-SA"/>
               </w:rPr>
             </w:pPr>
+            <w:r>
+              <w:rPr>
+                <w:lang w:val="en-GB" w:bidi="ar-SA"/>
+              </w:rPr>
+              <w:t>1</w:t>
+            </w:r>
           </w:p>
         </w:tc>
         <w:tc>
@@ -16433,6 +16722,12 @@
                 <w:lang w:val="en-GB" w:bidi="ar-SA"/>
               </w:rPr>
             </w:pPr>
+            <w:r>
+              <w:rPr>
+                <w:lang w:val="en-GB" w:bidi="ar-SA"/>
+              </w:rPr>
+              <w:t>Maze is still solvable</w:t>
+            </w:r>
           </w:p>
         </w:tc>
         <w:tc>
@@ -16447,6 +16742,12 @@
                 <w:lang w:val="en-GB" w:bidi="ar-SA"/>
               </w:rPr>
             </w:pPr>
+            <w:r>
+              <w:rPr>
+                <w:lang w:val="en-GB" w:bidi="ar-SA"/>
+              </w:rPr>
+              <w:t>Users need to have completable puzzles or they will get frustrated</w:t>
+            </w:r>
           </w:p>
         </w:tc>
         <w:tc>
@@ -16461,6 +16762,42 @@
                 <w:lang w:val="en-GB" w:bidi="ar-SA"/>
               </w:rPr>
             </w:pPr>
+            <w:r>
+              <w:rPr>
+                <w:lang w:val="en-GB" w:bidi="ar-SA"/>
+              </w:rPr>
+              <w:t>Proposed feature list: maze generation</w:t>
+            </w:r>
+          </w:p>
+          <w:p>
+            <w:pPr>
+              <w:pStyle w:val="ListParagraph"/>
+              <w:ind w:left="0"/>
+              <w:rPr>
+                <w:lang w:val="en-GB" w:bidi="ar-SA"/>
+              </w:rPr>
+            </w:pPr>
+            <w:r>
+              <w:rPr>
+                <w:lang w:val="en-GB" w:bidi="ar-SA"/>
+              </w:rPr>
+              <w:t>User base survey:</w:t>
+            </w:r>
+          </w:p>
+          <w:p>
+            <w:pPr>
+              <w:pStyle w:val="ListParagraph"/>
+              <w:ind w:left="0"/>
+              <w:rPr>
+                <w:lang w:val="en-GB" w:bidi="ar-SA"/>
+              </w:rPr>
+            </w:pPr>
+            <w:r>
+              <w:rPr>
+                <w:lang w:val="en-GB" w:bidi="ar-SA"/>
+              </w:rPr>
+              <w:t>Desired level length</w:t>
+            </w:r>
           </w:p>
         </w:tc>
       </w:tr>
@@ -16477,6 +16814,12 @@
                 <w:lang w:val="en-GB" w:bidi="ar-SA"/>
               </w:rPr>
             </w:pPr>
+            <w:r>
+              <w:rPr>
+                <w:lang w:val="en-GB" w:bidi="ar-SA"/>
+              </w:rPr>
+              <w:t>2</w:t>
+            </w:r>
           </w:p>
         </w:tc>
         <w:tc>
@@ -16491,6 +16834,12 @@
                 <w:lang w:val="en-GB" w:bidi="ar-SA"/>
               </w:rPr>
             </w:pPr>
+            <w:r>
+              <w:rPr>
+                <w:lang w:val="en-GB" w:bidi="ar-SA"/>
+              </w:rPr>
+              <w:t>Blocks can be found before they must be used</w:t>
+            </w:r>
           </w:p>
         </w:tc>
         <w:tc>
@@ -16505,6 +16854,12 @@
                 <w:lang w:val="en-GB" w:bidi="ar-SA"/>
               </w:rPr>
             </w:pPr>
+            <w:r>
+              <w:rPr>
+                <w:lang w:val="en-GB" w:bidi="ar-SA"/>
+              </w:rPr>
+              <w:t>Allows maze to be solvable</w:t>
+            </w:r>
           </w:p>
         </w:tc>
         <w:tc>
@@ -16519,6 +16874,42 @@
                 <w:lang w:val="en-GB" w:bidi="ar-SA"/>
               </w:rPr>
             </w:pPr>
+            <w:r>
+              <w:rPr>
+                <w:lang w:val="en-GB" w:bidi="ar-SA"/>
+              </w:rPr>
+              <w:t>Proposed feature list: maze generation</w:t>
+            </w:r>
+          </w:p>
+          <w:p>
+            <w:pPr>
+              <w:pStyle w:val="ListParagraph"/>
+              <w:ind w:left="0"/>
+              <w:rPr>
+                <w:lang w:val="en-GB" w:bidi="ar-SA"/>
+              </w:rPr>
+            </w:pPr>
+            <w:r>
+              <w:rPr>
+                <w:lang w:val="en-GB" w:bidi="ar-SA"/>
+              </w:rPr>
+              <w:t>User base survey:</w:t>
+            </w:r>
+          </w:p>
+          <w:p>
+            <w:pPr>
+              <w:pStyle w:val="ListParagraph"/>
+              <w:ind w:left="0"/>
+              <w:rPr>
+                <w:lang w:val="en-GB" w:bidi="ar-SA"/>
+              </w:rPr>
+            </w:pPr>
+            <w:r>
+              <w:rPr>
+                <w:lang w:val="en-GB" w:bidi="ar-SA"/>
+              </w:rPr>
+              <w:t>Desired level length</w:t>
+            </w:r>
           </w:p>
         </w:tc>
       </w:tr>
@@ -16535,6 +16926,12 @@
                 <w:lang w:val="en-GB" w:bidi="ar-SA"/>
               </w:rPr>
             </w:pPr>
+            <w:r>
+              <w:rPr>
+                <w:lang w:val="en-GB" w:bidi="ar-SA"/>
+              </w:rPr>
+              <w:t>3</w:t>
+            </w:r>
           </w:p>
         </w:tc>
         <w:tc>
@@ -16549,6 +16946,12 @@
                 <w:lang w:val="en-GB" w:bidi="ar-SA"/>
               </w:rPr>
             </w:pPr>
+            <w:r>
+              <w:rPr>
+                <w:lang w:val="en-GB" w:bidi="ar-SA"/>
+              </w:rPr>
+              <w:t>Blocks are evenly distributed throughout the maze</w:t>
+            </w:r>
           </w:p>
         </w:tc>
         <w:tc>
@@ -16563,6 +16966,12 @@
                 <w:lang w:val="en-GB" w:bidi="ar-SA"/>
               </w:rPr>
             </w:pPr>
+            <w:r>
+              <w:rPr>
+                <w:lang w:val="en-GB" w:bidi="ar-SA"/>
+              </w:rPr>
+              <w:t>Ensures the maze isn’t too easy to solve</w:t>
+            </w:r>
           </w:p>
         </w:tc>
         <w:tc>
@@ -16577,6 +16986,130 @@
                 <w:lang w:val="en-GB" w:bidi="ar-SA"/>
               </w:rPr>
             </w:pPr>
+            <w:r>
+              <w:rPr>
+                <w:lang w:val="en-GB" w:bidi="ar-SA"/>
+              </w:rPr>
+              <w:t>Proposed feature list: maze population</w:t>
+            </w:r>
+          </w:p>
+          <w:p>
+            <w:pPr>
+              <w:pStyle w:val="ListParagraph"/>
+              <w:ind w:left="0"/>
+              <w:rPr>
+                <w:lang w:val="en-GB" w:bidi="ar-SA"/>
+              </w:rPr>
+            </w:pPr>
+            <w:r>
+              <w:rPr>
+                <w:lang w:val="en-GB" w:bidi="ar-SA"/>
+              </w:rPr>
+              <w:t xml:space="preserve">User base survey: Desired </w:t>
+            </w:r>
+            <w:r>
+              <w:rPr>
+                <w:lang w:val="en-GB" w:bidi="ar-SA"/>
+              </w:rPr>
+              <w:t>level length</w:t>
+            </w:r>
+          </w:p>
+        </w:tc>
+      </w:tr>
+      <w:tr>
+        <w:tc>
+          <w:tcPr>
+            <w:tcW w:w="682" w:type="dxa"/>
+          </w:tcPr>
+          <w:p>
+            <w:pPr>
+              <w:pStyle w:val="ListParagraph"/>
+              <w:ind w:left="0"/>
+              <w:rPr>
+                <w:lang w:val="en-GB" w:bidi="ar-SA"/>
+              </w:rPr>
+            </w:pPr>
+            <w:r>
+              <w:rPr>
+                <w:lang w:val="en-GB" w:bidi="ar-SA"/>
+              </w:rPr>
+              <w:t>4</w:t>
+            </w:r>
+          </w:p>
+        </w:tc>
+        <w:tc>
+          <w:tcPr>
+            <w:tcW w:w="3272" w:type="dxa"/>
+          </w:tcPr>
+          <w:p>
+            <w:pPr>
+              <w:pStyle w:val="ListParagraph"/>
+              <w:ind w:left="0"/>
+              <w:rPr>
+                <w:lang w:val="en-GB" w:bidi="ar-SA"/>
+              </w:rPr>
+            </w:pPr>
+            <w:r>
+              <w:rPr>
+                <w:lang w:val="en-GB" w:bidi="ar-SA"/>
+              </w:rPr>
+              <w:t>Enemies are evenly distributed throughout the maze</w:t>
+            </w:r>
+          </w:p>
+        </w:tc>
+        <w:tc>
+          <w:tcPr>
+            <w:tcW w:w="1978" w:type="dxa"/>
+          </w:tcPr>
+          <w:p>
+            <w:pPr>
+              <w:pStyle w:val="ListParagraph"/>
+              <w:ind w:left="0"/>
+              <w:rPr>
+                <w:lang w:val="en-GB" w:bidi="ar-SA"/>
+              </w:rPr>
+            </w:pPr>
+            <w:r>
+              <w:rPr>
+                <w:lang w:val="en-GB" w:bidi="ar-SA"/>
+              </w:rPr>
+              <w:t>Stops the user from being overwhelmed by a group of enemies</w:t>
+            </w:r>
+          </w:p>
+        </w:tc>
+        <w:tc>
+          <w:tcPr>
+            <w:tcW w:w="1978" w:type="dxa"/>
+          </w:tcPr>
+          <w:p>
+            <w:pPr>
+              <w:pStyle w:val="ListParagraph"/>
+              <w:ind w:left="0"/>
+              <w:rPr>
+                <w:lang w:val="en-GB" w:bidi="ar-SA"/>
+              </w:rPr>
+            </w:pPr>
+            <w:r>
+              <w:rPr>
+                <w:lang w:val="en-GB" w:bidi="ar-SA"/>
+              </w:rPr>
+              <w:t>Proposed feature list: maze population</w:t>
+            </w:r>
+          </w:p>
+          <w:p>
+            <w:pPr>
+              <w:pStyle w:val="ListParagraph"/>
+              <w:ind w:left="0"/>
+              <w:rPr>
+                <w:lang w:val="en-GB" w:bidi="ar-SA"/>
+              </w:rPr>
+            </w:pPr>
+            <w:r>
+              <w:rPr>
+                <w:lang w:val="en-GB" w:bidi="ar-SA"/>
+              </w:rPr>
+              <w:t>User base survey: Desired death count</w:t>
+            </w:r>
           </w:p>
         </w:tc>
       </w:tr>
@@ -16716,6 +17249,12 @@
                 <w:lang w:val="en-GB" w:bidi="ar-SA"/>
               </w:rPr>
             </w:pPr>
+            <w:r>
+              <w:rPr>
+                <w:lang w:val="en-GB" w:bidi="ar-SA"/>
+              </w:rPr>
+              <w:t>1</w:t>
+            </w:r>
           </w:p>
         </w:tc>
         <w:tc>
@@ -16730,6 +17269,12 @@
                 <w:lang w:val="en-GB" w:bidi="ar-SA"/>
               </w:rPr>
             </w:pPr>
+            <w:r>
+              <w:rPr>
+                <w:lang w:val="en-GB" w:bidi="ar-SA"/>
+              </w:rPr>
+              <w:t>Hurts player on contact, dealing damage</w:t>
+            </w:r>
           </w:p>
         </w:tc>
         <w:tc>
@@ -16744,6 +17289,12 @@
                 <w:lang w:val="en-GB" w:bidi="ar-SA"/>
               </w:rPr>
             </w:pPr>
+            <w:r>
+              <w:rPr>
+                <w:lang w:val="en-GB" w:bidi="ar-SA"/>
+              </w:rPr>
+              <w:t>Ensures the enemies are dangerous, making the player avoid them</w:t>
+            </w:r>
           </w:p>
         </w:tc>
         <w:tc>
@@ -16758,6 +17309,18 @@
                 <w:lang w:val="en-GB" w:bidi="ar-SA"/>
               </w:rPr>
             </w:pPr>
+            <w:r>
+              <w:rPr>
+                <w:lang w:val="en-GB" w:bidi="ar-SA"/>
+              </w:rPr>
+              <w:t xml:space="preserve">Game research: </w:t>
+            </w:r>
+            <w:r>
+              <w:rPr>
+                <w:lang w:val="en-GB" w:bidi="ar-SA"/>
+              </w:rPr>
+              <w:t>World’s Hardest Game</w:t>
+            </w:r>
           </w:p>
         </w:tc>
       </w:tr>
@@ -16774,6 +17337,13 @@
                 <w:lang w:val="en-GB" w:bidi="ar-SA"/>
               </w:rPr>
             </w:pPr>
+            <w:r>
+              <w:rPr>
+                <w:lang w:val="en-GB" w:bidi="ar-SA"/>
+              </w:rPr>
+              <w:lastRenderedPageBreak/>
+              <w:t>2</w:t>
+            </w:r>
           </w:p>
         </w:tc>
         <w:tc>
@@ -16788,6 +17358,12 @@
                 <w:lang w:val="en-GB" w:bidi="ar-SA"/>
               </w:rPr>
             </w:pPr>
+            <w:r>
+              <w:rPr>
+                <w:lang w:val="en-GB" w:bidi="ar-SA"/>
+              </w:rPr>
+              <w:t>Pushes player back on contact</w:t>
+            </w:r>
           </w:p>
         </w:tc>
         <w:tc>
@@ -16802,6 +17378,12 @@
                 <w:lang w:val="en-GB" w:bidi="ar-SA"/>
               </w:rPr>
             </w:pPr>
+            <w:r>
+              <w:rPr>
+                <w:lang w:val="en-GB" w:bidi="ar-SA"/>
+              </w:rPr>
+              <w:t>Makes the enemy attack more realistic</w:t>
+            </w:r>
           </w:p>
         </w:tc>
         <w:tc>
@@ -16816,6 +17398,12 @@
                 <w:lang w:val="en-GB" w:bidi="ar-SA"/>
               </w:rPr>
             </w:pPr>
+            <w:r>
+              <w:rPr>
+                <w:lang w:val="en-GB" w:bidi="ar-SA"/>
+              </w:rPr>
+              <w:t>User base survey: visual effects</w:t>
+            </w:r>
           </w:p>
         </w:tc>
       </w:tr>
@@ -16832,6 +17420,12 @@
                 <w:lang w:val="en-GB" w:bidi="ar-SA"/>
               </w:rPr>
             </w:pPr>
+            <w:r>
+              <w:rPr>
+                <w:lang w:val="en-GB" w:bidi="ar-SA"/>
+              </w:rPr>
+              <w:t>3</w:t>
+            </w:r>
           </w:p>
         </w:tc>
         <w:tc>
@@ -16846,6 +17440,12 @@
                 <w:lang w:val="en-GB" w:bidi="ar-SA"/>
               </w:rPr>
             </w:pPr>
+            <w:r>
+              <w:rPr>
+                <w:lang w:val="en-GB" w:bidi="ar-SA"/>
+              </w:rPr>
+              <w:t>Has attack cooldown</w:t>
+            </w:r>
           </w:p>
         </w:tc>
         <w:tc>
@@ -16860,6 +17460,12 @@
                 <w:lang w:val="en-GB" w:bidi="ar-SA"/>
               </w:rPr>
             </w:pPr>
+            <w:r>
+              <w:rPr>
+                <w:lang w:val="en-GB" w:bidi="ar-SA"/>
+              </w:rPr>
+              <w:t>Stops them from draining player health by attacking every frame</w:t>
+            </w:r>
           </w:p>
         </w:tc>
         <w:tc>
@@ -16874,6 +17480,27 @@
                 <w:lang w:val="en-GB" w:bidi="ar-SA"/>
               </w:rPr>
             </w:pPr>
+            <w:r>
+              <w:rPr>
+                <w:lang w:val="en-GB" w:bidi="ar-SA"/>
+              </w:rPr>
+              <w:t>User base survey:</w:t>
+            </w:r>
+          </w:p>
+          <w:p>
+            <w:pPr>
+              <w:pStyle w:val="ListParagraph"/>
+              <w:ind w:left="0"/>
+              <w:rPr>
+                <w:lang w:val="en-GB" w:bidi="ar-SA"/>
+              </w:rPr>
+            </w:pPr>
+            <w:r>
+              <w:rPr>
+                <w:lang w:val="en-GB" w:bidi="ar-SA"/>
+              </w:rPr>
+              <w:t>Desired death count</w:t>
+            </w:r>
           </w:p>
         </w:tc>
       </w:tr>
@@ -17013,6 +17640,12 @@
                 <w:lang w:val="en-GB" w:bidi="ar-SA"/>
               </w:rPr>
             </w:pPr>
+            <w:r>
+              <w:rPr>
+                <w:lang w:val="en-GB" w:bidi="ar-SA"/>
+              </w:rPr>
+              <w:t>1</w:t>
+            </w:r>
           </w:p>
         </w:tc>
         <w:tc>
@@ -17027,6 +17660,24 @@
                 <w:lang w:val="en-GB" w:bidi="ar-SA"/>
               </w:rPr>
             </w:pPr>
+            <w:r>
+              <w:rPr>
+                <w:lang w:val="en-GB" w:bidi="ar-SA"/>
+              </w:rPr>
+              <w:t xml:space="preserve">When </w:t>
+            </w:r>
+            <w:r>
+              <w:rPr>
+                <w:lang w:val="en-GB" w:bidi="ar-SA"/>
+              </w:rPr>
+              <w:t xml:space="preserve">the </w:t>
+            </w:r>
+            <w:r>
+              <w:rPr>
+                <w:lang w:val="en-GB" w:bidi="ar-SA"/>
+              </w:rPr>
+              <w:t>player reaches a checkpoint, it is activated</w:t>
+            </w:r>
           </w:p>
         </w:tc>
         <w:tc>
@@ -17041,6 +17692,18 @@
                 <w:lang w:val="en-GB" w:bidi="ar-SA"/>
               </w:rPr>
             </w:pPr>
+            <w:r>
+              <w:rPr>
+                <w:lang w:val="en-GB" w:bidi="ar-SA"/>
+              </w:rPr>
+              <w:t xml:space="preserve">Allows </w:t>
+            </w:r>
+            <w:r>
+              <w:rPr>
+                <w:lang w:val="en-GB" w:bidi="ar-SA"/>
+              </w:rPr>
+              <w:t>the checkpoint to detect when the player has reached it</w:t>
+            </w:r>
           </w:p>
         </w:tc>
         <w:tc>
@@ -17055,6 +17718,48 @@
                 <w:lang w:val="en-GB" w:bidi="ar-SA"/>
               </w:rPr>
             </w:pPr>
+            <w:r>
+              <w:rPr>
+                <w:lang w:val="en-GB" w:bidi="ar-SA"/>
+              </w:rPr>
+              <w:t xml:space="preserve">User base research: </w:t>
+            </w:r>
+          </w:p>
+          <w:p>
+            <w:pPr>
+              <w:pStyle w:val="ListParagraph"/>
+              <w:ind w:left="0"/>
+              <w:rPr>
+                <w:lang w:val="en-GB" w:bidi="ar-SA"/>
+              </w:rPr>
+            </w:pPr>
+            <w:r>
+              <w:rPr>
+                <w:lang w:val="en-GB" w:bidi="ar-SA"/>
+              </w:rPr>
+              <w:t>C</w:t>
+            </w:r>
+            <w:r>
+              <w:rPr>
+                <w:lang w:val="en-GB" w:bidi="ar-SA"/>
+              </w:rPr>
+              <w:t>heckpoints</w:t>
+            </w:r>
+          </w:p>
+          <w:p>
+            <w:pPr>
+              <w:pStyle w:val="ListParagraph"/>
+              <w:ind w:left="0"/>
+              <w:rPr>
+                <w:lang w:val="en-GB" w:bidi="ar-SA"/>
+              </w:rPr>
+            </w:pPr>
+            <w:r>
+              <w:rPr>
+                <w:lang w:val="en-GB" w:bidi="ar-SA"/>
+              </w:rPr>
+              <w:t>Proposed feature list</w:t>
+            </w:r>
           </w:p>
         </w:tc>
       </w:tr>
@@ -17071,6 +17776,12 @@
                 <w:lang w:val="en-GB" w:bidi="ar-SA"/>
               </w:rPr>
             </w:pPr>
+            <w:r>
+              <w:rPr>
+                <w:lang w:val="en-GB" w:bidi="ar-SA"/>
+              </w:rPr>
+              <w:t>2</w:t>
+            </w:r>
           </w:p>
         </w:tc>
         <w:tc>
@@ -17085,6 +17796,32 @@
                 <w:lang w:val="en-GB" w:bidi="ar-SA"/>
               </w:rPr>
             </w:pPr>
+            <w:r>
+              <w:rPr>
+                <w:lang w:val="en-GB" w:bidi="ar-SA"/>
+              </w:rPr>
+              <w:t xml:space="preserve">When the user activates </w:t>
+            </w:r>
+            <w:proofErr w:type="gramStart"/>
+            <w:r>
+              <w:rPr>
+                <w:lang w:val="en-GB" w:bidi="ar-SA"/>
+              </w:rPr>
+              <w:t>a checkpoint</w:t>
+            </w:r>
+            <w:r>
+              <w:rPr>
+                <w:lang w:val="en-GB" w:bidi="ar-SA"/>
+              </w:rPr>
+              <w:t xml:space="preserve"> other checkpoints</w:t>
+            </w:r>
+            <w:proofErr w:type="gramEnd"/>
+            <w:r>
+              <w:rPr>
+                <w:lang w:val="en-GB" w:bidi="ar-SA"/>
+              </w:rPr>
+              <w:t xml:space="preserve"> are deactivated</w:t>
+            </w:r>
           </w:p>
         </w:tc>
         <w:tc>
@@ -17099,6 +17836,12 @@
                 <w:lang w:val="en-GB" w:bidi="ar-SA"/>
               </w:rPr>
             </w:pPr>
+            <w:r>
+              <w:rPr>
+                <w:lang w:val="en-GB" w:bidi="ar-SA"/>
+              </w:rPr>
+              <w:t>Ensures only one checkpoint can be enabled at a time</w:t>
+            </w:r>
           </w:p>
         </w:tc>
         <w:tc>
@@ -17113,6 +17856,42 @@
                 <w:lang w:val="en-GB" w:bidi="ar-SA"/>
               </w:rPr>
             </w:pPr>
+            <w:r>
+              <w:rPr>
+                <w:lang w:val="en-GB" w:bidi="ar-SA"/>
+              </w:rPr>
+              <w:t xml:space="preserve">User base research: </w:t>
+            </w:r>
+          </w:p>
+          <w:p>
+            <w:pPr>
+              <w:pStyle w:val="ListParagraph"/>
+              <w:ind w:left="0"/>
+              <w:rPr>
+                <w:lang w:val="en-GB" w:bidi="ar-SA"/>
+              </w:rPr>
+            </w:pPr>
+            <w:r>
+              <w:rPr>
+                <w:lang w:val="en-GB" w:bidi="ar-SA"/>
+              </w:rPr>
+              <w:t>Checkpoints</w:t>
+            </w:r>
+          </w:p>
+          <w:p>
+            <w:pPr>
+              <w:pStyle w:val="ListParagraph"/>
+              <w:ind w:left="0"/>
+              <w:rPr>
+                <w:lang w:val="en-GB" w:bidi="ar-SA"/>
+              </w:rPr>
+            </w:pPr>
+            <w:r>
+              <w:rPr>
+                <w:lang w:val="en-GB" w:bidi="ar-SA"/>
+              </w:rPr>
+              <w:t>Proposed feature list</w:t>
+            </w:r>
           </w:p>
         </w:tc>
       </w:tr>
@@ -17129,6 +17908,12 @@
                 <w:lang w:val="en-GB" w:bidi="ar-SA"/>
               </w:rPr>
             </w:pPr>
+            <w:r>
+              <w:rPr>
+                <w:lang w:val="en-GB" w:bidi="ar-SA"/>
+              </w:rPr>
+              <w:t>3</w:t>
+            </w:r>
           </w:p>
         </w:tc>
         <w:tc>
@@ -17143,6 +17928,12 @@
                 <w:lang w:val="en-GB" w:bidi="ar-SA"/>
               </w:rPr>
             </w:pPr>
+            <w:r>
+              <w:rPr>
+                <w:lang w:val="en-GB" w:bidi="ar-SA"/>
+              </w:rPr>
+              <w:t>When the player dies, they respawn at the nearest checkpoint</w:t>
+            </w:r>
           </w:p>
         </w:tc>
         <w:tc>
@@ -17157,6 +17948,12 @@
                 <w:lang w:val="en-GB" w:bidi="ar-SA"/>
               </w:rPr>
             </w:pPr>
+            <w:r>
+              <w:rPr>
+                <w:lang w:val="en-GB" w:bidi="ar-SA"/>
+              </w:rPr>
+              <w:t>Allows user to restart the level from the last checkpoint when they die</w:t>
+            </w:r>
           </w:p>
         </w:tc>
         <w:tc>
@@ -17171,6 +17968,42 @@
                 <w:lang w:val="en-GB" w:bidi="ar-SA"/>
               </w:rPr>
             </w:pPr>
+            <w:r>
+              <w:rPr>
+                <w:lang w:val="en-GB" w:bidi="ar-SA"/>
+              </w:rPr>
+              <w:t xml:space="preserve">User base research: </w:t>
+            </w:r>
+          </w:p>
+          <w:p>
+            <w:pPr>
+              <w:pStyle w:val="ListParagraph"/>
+              <w:ind w:left="0"/>
+              <w:rPr>
+                <w:lang w:val="en-GB" w:bidi="ar-SA"/>
+              </w:rPr>
+            </w:pPr>
+            <w:r>
+              <w:rPr>
+                <w:lang w:val="en-GB" w:bidi="ar-SA"/>
+              </w:rPr>
+              <w:t>Checkpoints</w:t>
+            </w:r>
+          </w:p>
+          <w:p>
+            <w:pPr>
+              <w:pStyle w:val="ListParagraph"/>
+              <w:ind w:left="0"/>
+              <w:rPr>
+                <w:lang w:val="en-GB" w:bidi="ar-SA"/>
+              </w:rPr>
+            </w:pPr>
+            <w:r>
+              <w:rPr>
+                <w:lang w:val="en-GB" w:bidi="ar-SA"/>
+              </w:rPr>
+              <w:t>Proposed feature list</w:t>
+            </w:r>
           </w:p>
         </w:tc>
       </w:tr>
@@ -18545,7 +19378,6 @@
           <w:szCs w:val="22"/>
           <w:lang w:val="en-GB" w:eastAsia="en-GB" w:bidi="ar-SA"/>
         </w:rPr>
-        <w:lastRenderedPageBreak/>
         <w:drawing>
           <wp:inline distT="0" distB="0" distL="0" distR="0" wp14:anchorId="74936C89" wp14:editId="56B7B12A">
             <wp:extent cx="5868035" cy="3247949"/>
@@ -18924,7 +19756,7 @@
 </file>
 
 <file path=word/endnotes.xml><?xml version="1.0" encoding="utf-8"?>
-<w:endnotes xmlns:wpc="http://schemas.microsoft.com/office/word/2010/wordprocessingCanvas" xmlns:cx="http://schemas.microsoft.com/office/drawing/2014/chartex" xmlns:cx1="http://schemas.microsoft.com/office/drawing/2015/9/8/chartex" xmlns:cx2="http://schemas.microsoft.com/office/drawing/2015/10/21/chartex" xmlns:cx3="http://schemas.microsoft.com/office/drawing/2016/5/9/chartex" xmlns:cx4="http://schemas.microsoft.com/office/drawing/2016/5/10/chartex" xmlns:cx5="http://schemas.microsoft.com/office/drawing/2016/5/11/chartex" xmlns:cx6="http://schemas.microsoft.com/office/drawing/2016/5/12/chartex" xmlns:cx7="http://schemas.microsoft.com/office/drawing/2016/5/13/chartex" xmlns:cx8="http://schemas.microsoft.com/office/drawing/2016/5/14/chartex" xmlns:mc="http://schemas.openxmlformats.org/markup-compatibility/2006" xmlns:aink="http://schemas.microsoft.com/office/drawing/2016/ink" xmlns:am3d="http://schemas.microsoft.com/office/drawing/2017/model3d" xmlns:o="urn:schemas-microsoft-com:office:office" xmlns:r="http://schemas.openxmlformats.org/officeDocument/2006/relationships" xmlns:m="http://schemas.openxmlformats.org/officeDocument/2006/math" xmlns:v="urn:schemas-microsoft-com:vml" xmlns:wp14="http://schemas.microsoft.com/office/word/2010/wordprocessingDrawing" xmlns:wp="http://schemas.openxmlformats.org/drawingml/2006/wordprocessingDrawing" xmlns:w10="urn:schemas-microsoft-com:office:word" xmlns:w="http://schemas.openxmlformats.org/wordprocessingml/2006/main" xmlns:w14="http://schemas.microsoft.com/office/word/2010/wordml" xmlns:w15="http://schemas.microsoft.com/office/word/2012/wordml" xmlns:w16cex="http://schemas.microsoft.com/office/word/2018/wordml/cex" xmlns:w16cid="http://schemas.microsoft.com/office/word/2016/wordml/cid" xmlns:w16="http://schemas.microsoft.com/office/word/2018/wordml" xmlns:w16se="http://schemas.microsoft.com/office/word/2015/wordml/symex" xmlns:wpg="http://schemas.microsoft.com/office/word/2010/wordprocessingGroup" xmlns:wpi="http://schemas.microsoft.com/office/word/2010/wordprocessingInk" xmlns:wne="http://schemas.microsoft.com/office/word/2006/wordml" xmlns:wps="http://schemas.microsoft.com/office/word/2010/wordprocessingShape" mc:Ignorable="w14 w15 w16se w16cid w16 w16cex wp14">
+<w:endnotes xmlns:wpc="http://schemas.microsoft.com/office/word/2010/wordprocessingCanvas" xmlns:cx="http://schemas.microsoft.com/office/drawing/2014/chartex" xmlns:cx1="http://schemas.microsoft.com/office/drawing/2015/9/8/chartex" xmlns:cx2="http://schemas.microsoft.com/office/drawing/2015/10/21/chartex" xmlns:cx3="http://schemas.microsoft.com/office/drawing/2016/5/9/chartex" xmlns:cx4="http://schemas.microsoft.com/office/drawing/2016/5/10/chartex" xmlns:cx5="http://schemas.microsoft.com/office/drawing/2016/5/11/chartex" xmlns:cx6="http://schemas.microsoft.com/office/drawing/2016/5/12/chartex" xmlns:cx7="http://schemas.microsoft.com/office/drawing/2016/5/13/chartex" xmlns:cx8="http://schemas.microsoft.com/office/drawing/2016/5/14/chartex" xmlns:mc="http://schemas.openxmlformats.org/markup-compatibility/2006" xmlns:aink="http://schemas.microsoft.com/office/drawing/2016/ink" xmlns:am3d="http://schemas.microsoft.com/office/drawing/2017/model3d" xmlns:o="urn:schemas-microsoft-com:office:office" xmlns:r="http://schemas.openxmlformats.org/officeDocument/2006/relationships" xmlns:m="http://schemas.openxmlformats.org/officeDocument/2006/math" xmlns:v="urn:schemas-microsoft-com:vml" xmlns:wp14="http://schemas.microsoft.com/office/word/2010/wordprocessingDrawing" xmlns:wp="http://schemas.openxmlformats.org/drawingml/2006/wordprocessingDrawing" xmlns:w10="urn:schemas-microsoft-com:office:word" xmlns:w="http://schemas.openxmlformats.org/wordprocessingml/2006/main" xmlns:w14="http://schemas.microsoft.com/office/word/2010/wordml" xmlns:w15="http://schemas.microsoft.com/office/word/2012/wordml" xmlns:w16cex="http://schemas.microsoft.com/office/word/2018/wordml/cex" xmlns:w16cid="http://schemas.microsoft.com/office/word/2016/wordml/cid" xmlns:w16="http://schemas.microsoft.com/office/word/2018/wordml" xmlns:w16sdtdh="http://schemas.microsoft.com/office/word/2020/wordml/sdtdatahash" xmlns:w16se="http://schemas.microsoft.com/office/word/2015/wordml/symex" xmlns:wpg="http://schemas.microsoft.com/office/word/2010/wordprocessingGroup" xmlns:wpi="http://schemas.microsoft.com/office/word/2010/wordprocessingInk" xmlns:wne="http://schemas.microsoft.com/office/word/2006/wordml" xmlns:wps="http://schemas.microsoft.com/office/word/2010/wordprocessingShape" mc:Ignorable="w14 w15 w16se w16cid w16 w16cex w16sdtdh wp14">
   <w:endnote w:type="separator" w:id="-1">
     <w:p>
       <w:pPr>
@@ -18949,7 +19781,7 @@
 </file>
 
 <file path=word/footer1.xml><?xml version="1.0" encoding="utf-8"?>
-<w:ftr xmlns:wpc="http://schemas.microsoft.com/office/word/2010/wordprocessingCanvas" xmlns:cx="http://schemas.microsoft.com/office/drawing/2014/chartex" xmlns:cx1="http://schemas.microsoft.com/office/drawing/2015/9/8/chartex" xmlns:cx2="http://schemas.microsoft.com/office/drawing/2015/10/21/chartex" xmlns:cx3="http://schemas.microsoft.com/office/drawing/2016/5/9/chartex" xmlns:cx4="http://schemas.microsoft.com/office/drawing/2016/5/10/chartex" xmlns:cx5="http://schemas.microsoft.com/office/drawing/2016/5/11/chartex" xmlns:cx6="http://schemas.microsoft.com/office/drawing/2016/5/12/chartex" xmlns:cx7="http://schemas.microsoft.com/office/drawing/2016/5/13/chartex" xmlns:cx8="http://schemas.microsoft.com/office/drawing/2016/5/14/chartex" xmlns:mc="http://schemas.openxmlformats.org/markup-compatibility/2006" xmlns:aink="http://schemas.microsoft.com/office/drawing/2016/ink" xmlns:am3d="http://schemas.microsoft.com/office/drawing/2017/model3d" xmlns:o="urn:schemas-microsoft-com:office:office" xmlns:r="http://schemas.openxmlformats.org/officeDocument/2006/relationships" xmlns:m="http://schemas.openxmlformats.org/officeDocument/2006/math" xmlns:v="urn:schemas-microsoft-com:vml" xmlns:wp14="http://schemas.microsoft.com/office/word/2010/wordprocessingDrawing" xmlns:wp="http://schemas.openxmlformats.org/drawingml/2006/wordprocessingDrawing" xmlns:w10="urn:schemas-microsoft-com:office:word" xmlns:w="http://schemas.openxmlformats.org/wordprocessingml/2006/main" xmlns:w14="http://schemas.microsoft.com/office/word/2010/wordml" xmlns:w15="http://schemas.microsoft.com/office/word/2012/wordml" xmlns:w16cex="http://schemas.microsoft.com/office/word/2018/wordml/cex" xmlns:w16cid="http://schemas.microsoft.com/office/word/2016/wordml/cid" xmlns:w16="http://schemas.microsoft.com/office/word/2018/wordml" xmlns:w16se="http://schemas.microsoft.com/office/word/2015/wordml/symex" xmlns:wpg="http://schemas.microsoft.com/office/word/2010/wordprocessingGroup" xmlns:wpi="http://schemas.microsoft.com/office/word/2010/wordprocessingInk" xmlns:wne="http://schemas.microsoft.com/office/word/2006/wordml" xmlns:wps="http://schemas.microsoft.com/office/word/2010/wordprocessingShape" mc:Ignorable="w14 w15 w16se w16cid w16 w16cex wp14">
+<w:ftr xmlns:wpc="http://schemas.microsoft.com/office/word/2010/wordprocessingCanvas" xmlns:cx="http://schemas.microsoft.com/office/drawing/2014/chartex" xmlns:cx1="http://schemas.microsoft.com/office/drawing/2015/9/8/chartex" xmlns:cx2="http://schemas.microsoft.com/office/drawing/2015/10/21/chartex" xmlns:cx3="http://schemas.microsoft.com/office/drawing/2016/5/9/chartex" xmlns:cx4="http://schemas.microsoft.com/office/drawing/2016/5/10/chartex" xmlns:cx5="http://schemas.microsoft.com/office/drawing/2016/5/11/chartex" xmlns:cx6="http://schemas.microsoft.com/office/drawing/2016/5/12/chartex" xmlns:cx7="http://schemas.microsoft.com/office/drawing/2016/5/13/chartex" xmlns:cx8="http://schemas.microsoft.com/office/drawing/2016/5/14/chartex" xmlns:mc="http://schemas.openxmlformats.org/markup-compatibility/2006" xmlns:aink="http://schemas.microsoft.com/office/drawing/2016/ink" xmlns:am3d="http://schemas.microsoft.com/office/drawing/2017/model3d" xmlns:o="urn:schemas-microsoft-com:office:office" xmlns:r="http://schemas.openxmlformats.org/officeDocument/2006/relationships" xmlns:m="http://schemas.openxmlformats.org/officeDocument/2006/math" xmlns:v="urn:schemas-microsoft-com:vml" xmlns:wp14="http://schemas.microsoft.com/office/word/2010/wordprocessingDrawing" xmlns:wp="http://schemas.openxmlformats.org/drawingml/2006/wordprocessingDrawing" xmlns:w10="urn:schemas-microsoft-com:office:word" xmlns:w="http://schemas.openxmlformats.org/wordprocessingml/2006/main" xmlns:w14="http://schemas.microsoft.com/office/word/2010/wordml" xmlns:w15="http://schemas.microsoft.com/office/word/2012/wordml" xmlns:w16cex="http://schemas.microsoft.com/office/word/2018/wordml/cex" xmlns:w16cid="http://schemas.microsoft.com/office/word/2016/wordml/cid" xmlns:w16="http://schemas.microsoft.com/office/word/2018/wordml" xmlns:w16sdtdh="http://schemas.microsoft.com/office/word/2020/wordml/sdtdatahash" xmlns:w16se="http://schemas.microsoft.com/office/word/2015/wordml/symex" xmlns:wpg="http://schemas.microsoft.com/office/word/2010/wordprocessingGroup" xmlns:wpi="http://schemas.microsoft.com/office/word/2010/wordprocessingInk" xmlns:wne="http://schemas.microsoft.com/office/word/2006/wordml" xmlns:wps="http://schemas.microsoft.com/office/word/2010/wordprocessingShape" mc:Ignorable="w14 w15 w16se w16cid w16 w16cex w16sdtdh wp14">
   <w:p>
     <w:pPr>
       <w:jc w:val="right"/>
@@ -18962,6 +19794,7 @@
           <w:docPartUnique/>
         </w:docPartObj>
       </w:sdtPr>
+      <w:sdtEndPr/>
       <w:sdtContent>
         <w:r>
           <w:t xml:space="preserve">Page </w:t>
@@ -18990,14 +19823,27 @@
         <w:r>
           <w:t xml:space="preserve"> of </w:t>
         </w:r>
-        <w:fldSimple w:instr=" NUMPAGES  ">
-          <w:r>
-            <w:rPr>
-              <w:noProof/>
-            </w:rPr>
-            <w:t>4</w:t>
-          </w:r>
-        </w:fldSimple>
+        <w:r>
+          <w:fldChar w:fldCharType="begin"/>
+        </w:r>
+        <w:r>
+          <w:instrText xml:space="preserve"> NUMPAGES  </w:instrText>
+        </w:r>
+        <w:r>
+          <w:fldChar w:fldCharType="separate"/>
+        </w:r>
+        <w:r>
+          <w:rPr>
+            <w:noProof/>
+          </w:rPr>
+          <w:t>4</w:t>
+        </w:r>
+        <w:r>
+          <w:rPr>
+            <w:noProof/>
+          </w:rPr>
+          <w:fldChar w:fldCharType="end"/>
+        </w:r>
       </w:sdtContent>
     </w:sdt>
   </w:p>
@@ -19010,7 +19856,7 @@
 </file>
 
 <file path=word/footnotes.xml><?xml version="1.0" encoding="utf-8"?>
-<w:footnotes xmlns:wpc="http://schemas.microsoft.com/office/word/2010/wordprocessingCanvas" xmlns:cx="http://schemas.microsoft.com/office/drawing/2014/chartex" xmlns:cx1="http://schemas.microsoft.com/office/drawing/2015/9/8/chartex" xmlns:cx2="http://schemas.microsoft.com/office/drawing/2015/10/21/chartex" xmlns:cx3="http://schemas.microsoft.com/office/drawing/2016/5/9/chartex" xmlns:cx4="http://schemas.microsoft.com/office/drawing/2016/5/10/chartex" xmlns:cx5="http://schemas.microsoft.com/office/drawing/2016/5/11/chartex" xmlns:cx6="http://schemas.microsoft.com/office/drawing/2016/5/12/chartex" xmlns:cx7="http://schemas.microsoft.com/office/drawing/2016/5/13/chartex" xmlns:cx8="http://schemas.microsoft.com/office/drawing/2016/5/14/chartex" xmlns:mc="http://schemas.openxmlformats.org/markup-compatibility/2006" xmlns:aink="http://schemas.microsoft.com/office/drawing/2016/ink" xmlns:am3d="http://schemas.microsoft.com/office/drawing/2017/model3d" xmlns:o="urn:schemas-microsoft-com:office:office" xmlns:r="http://schemas.openxmlformats.org/officeDocument/2006/relationships" xmlns:m="http://schemas.openxmlformats.org/officeDocument/2006/math" xmlns:v="urn:schemas-microsoft-com:vml" xmlns:wp14="http://schemas.microsoft.com/office/word/2010/wordprocessingDrawing" xmlns:wp="http://schemas.openxmlformats.org/drawingml/2006/wordprocessingDrawing" xmlns:w10="urn:schemas-microsoft-com:office:word" xmlns:w="http://schemas.openxmlformats.org/wordprocessingml/2006/main" xmlns:w14="http://schemas.microsoft.com/office/word/2010/wordml" xmlns:w15="http://schemas.microsoft.com/office/word/2012/wordml" xmlns:w16cex="http://schemas.microsoft.com/office/word/2018/wordml/cex" xmlns:w16cid="http://schemas.microsoft.com/office/word/2016/wordml/cid" xmlns:w16="http://schemas.microsoft.com/office/word/2018/wordml" xmlns:w16se="http://schemas.microsoft.com/office/word/2015/wordml/symex" xmlns:wpg="http://schemas.microsoft.com/office/word/2010/wordprocessingGroup" xmlns:wpi="http://schemas.microsoft.com/office/word/2010/wordprocessingInk" xmlns:wne="http://schemas.microsoft.com/office/word/2006/wordml" xmlns:wps="http://schemas.microsoft.com/office/word/2010/wordprocessingShape" mc:Ignorable="w14 w15 w16se w16cid w16 w16cex wp14">
+<w:footnotes xmlns:wpc="http://schemas.microsoft.com/office/word/2010/wordprocessingCanvas" xmlns:cx="http://schemas.microsoft.com/office/drawing/2014/chartex" xmlns:cx1="http://schemas.microsoft.com/office/drawing/2015/9/8/chartex" xmlns:cx2="http://schemas.microsoft.com/office/drawing/2015/10/21/chartex" xmlns:cx3="http://schemas.microsoft.com/office/drawing/2016/5/9/chartex" xmlns:cx4="http://schemas.microsoft.com/office/drawing/2016/5/10/chartex" xmlns:cx5="http://schemas.microsoft.com/office/drawing/2016/5/11/chartex" xmlns:cx6="http://schemas.microsoft.com/office/drawing/2016/5/12/chartex" xmlns:cx7="http://schemas.microsoft.com/office/drawing/2016/5/13/chartex" xmlns:cx8="http://schemas.microsoft.com/office/drawing/2016/5/14/chartex" xmlns:mc="http://schemas.openxmlformats.org/markup-compatibility/2006" xmlns:aink="http://schemas.microsoft.com/office/drawing/2016/ink" xmlns:am3d="http://schemas.microsoft.com/office/drawing/2017/model3d" xmlns:o="urn:schemas-microsoft-com:office:office" xmlns:r="http://schemas.openxmlformats.org/officeDocument/2006/relationships" xmlns:m="http://schemas.openxmlformats.org/officeDocument/2006/math" xmlns:v="urn:schemas-microsoft-com:vml" xmlns:wp14="http://schemas.microsoft.com/office/word/2010/wordprocessingDrawing" xmlns:wp="http://schemas.openxmlformats.org/drawingml/2006/wordprocessingDrawing" xmlns:w10="urn:schemas-microsoft-com:office:word" xmlns:w="http://schemas.openxmlformats.org/wordprocessingml/2006/main" xmlns:w14="http://schemas.microsoft.com/office/word/2010/wordml" xmlns:w15="http://schemas.microsoft.com/office/word/2012/wordml" xmlns:w16cex="http://schemas.microsoft.com/office/word/2018/wordml/cex" xmlns:w16cid="http://schemas.microsoft.com/office/word/2016/wordml/cid" xmlns:w16="http://schemas.microsoft.com/office/word/2018/wordml" xmlns:w16sdtdh="http://schemas.microsoft.com/office/word/2020/wordml/sdtdatahash" xmlns:w16se="http://schemas.microsoft.com/office/word/2015/wordml/symex" xmlns:wpg="http://schemas.microsoft.com/office/word/2010/wordprocessingGroup" xmlns:wpi="http://schemas.microsoft.com/office/word/2010/wordprocessingInk" xmlns:wne="http://schemas.microsoft.com/office/word/2006/wordml" xmlns:wps="http://schemas.microsoft.com/office/word/2010/wordprocessingShape" mc:Ignorable="w14 w15 w16se w16cid w16 w16cex w16sdtdh wp14">
   <w:footnote w:type="separator" w:id="-1">
     <w:p>
       <w:pPr>
@@ -19035,7 +19881,7 @@
 </file>
 
 <file path=word/header1.xml><?xml version="1.0" encoding="utf-8"?>
-<w:hdr xmlns:wpc="http://schemas.microsoft.com/office/word/2010/wordprocessingCanvas" xmlns:cx="http://schemas.microsoft.com/office/drawing/2014/chartex" xmlns:cx1="http://schemas.microsoft.com/office/drawing/2015/9/8/chartex" xmlns:cx2="http://schemas.microsoft.com/office/drawing/2015/10/21/chartex" xmlns:cx3="http://schemas.microsoft.com/office/drawing/2016/5/9/chartex" xmlns:cx4="http://schemas.microsoft.com/office/drawing/2016/5/10/chartex" xmlns:cx5="http://schemas.microsoft.com/office/drawing/2016/5/11/chartex" xmlns:cx6="http://schemas.microsoft.com/office/drawing/2016/5/12/chartex" xmlns:cx7="http://schemas.microsoft.com/office/drawing/2016/5/13/chartex" xmlns:cx8="http://schemas.microsoft.com/office/drawing/2016/5/14/chartex" xmlns:mc="http://schemas.openxmlformats.org/markup-compatibility/2006" xmlns:aink="http://schemas.microsoft.com/office/drawing/2016/ink" xmlns:am3d="http://schemas.microsoft.com/office/drawing/2017/model3d" xmlns:o="urn:schemas-microsoft-com:office:office" xmlns:r="http://schemas.openxmlformats.org/officeDocument/2006/relationships" xmlns:m="http://schemas.openxmlformats.org/officeDocument/2006/math" xmlns:v="urn:schemas-microsoft-com:vml" xmlns:wp14="http://schemas.microsoft.com/office/word/2010/wordprocessingDrawing" xmlns:wp="http://schemas.openxmlformats.org/drawingml/2006/wordprocessingDrawing" xmlns:w10="urn:schemas-microsoft-com:office:word" xmlns:w="http://schemas.openxmlformats.org/wordprocessingml/2006/main" xmlns:w14="http://schemas.microsoft.com/office/word/2010/wordml" xmlns:w15="http://schemas.microsoft.com/office/word/2012/wordml" xmlns:w16cex="http://schemas.microsoft.com/office/word/2018/wordml/cex" xmlns:w16cid="http://schemas.microsoft.com/office/word/2016/wordml/cid" xmlns:w16="http://schemas.microsoft.com/office/word/2018/wordml" xmlns:w16se="http://schemas.microsoft.com/office/word/2015/wordml/symex" xmlns:wpg="http://schemas.microsoft.com/office/word/2010/wordprocessingGroup" xmlns:wpi="http://schemas.microsoft.com/office/word/2010/wordprocessingInk" xmlns:wne="http://schemas.microsoft.com/office/word/2006/wordml" xmlns:wps="http://schemas.microsoft.com/office/word/2010/wordprocessingShape" mc:Ignorable="w14 w15 w16se w16cid w16 w16cex wp14">
+<w:hdr xmlns:wpc="http://schemas.microsoft.com/office/word/2010/wordprocessingCanvas" xmlns:cx="http://schemas.microsoft.com/office/drawing/2014/chartex" xmlns:cx1="http://schemas.microsoft.com/office/drawing/2015/9/8/chartex" xmlns:cx2="http://schemas.microsoft.com/office/drawing/2015/10/21/chartex" xmlns:cx3="http://schemas.microsoft.com/office/drawing/2016/5/9/chartex" xmlns:cx4="http://schemas.microsoft.com/office/drawing/2016/5/10/chartex" xmlns:cx5="http://schemas.microsoft.com/office/drawing/2016/5/11/chartex" xmlns:cx6="http://schemas.microsoft.com/office/drawing/2016/5/12/chartex" xmlns:cx7="http://schemas.microsoft.com/office/drawing/2016/5/13/chartex" xmlns:cx8="http://schemas.microsoft.com/office/drawing/2016/5/14/chartex" xmlns:mc="http://schemas.openxmlformats.org/markup-compatibility/2006" xmlns:aink="http://schemas.microsoft.com/office/drawing/2016/ink" xmlns:am3d="http://schemas.microsoft.com/office/drawing/2017/model3d" xmlns:o="urn:schemas-microsoft-com:office:office" xmlns:r="http://schemas.openxmlformats.org/officeDocument/2006/relationships" xmlns:m="http://schemas.openxmlformats.org/officeDocument/2006/math" xmlns:v="urn:schemas-microsoft-com:vml" xmlns:wp14="http://schemas.microsoft.com/office/word/2010/wordprocessingDrawing" xmlns:wp="http://schemas.openxmlformats.org/drawingml/2006/wordprocessingDrawing" xmlns:w10="urn:schemas-microsoft-com:office:word" xmlns:w="http://schemas.openxmlformats.org/wordprocessingml/2006/main" xmlns:w14="http://schemas.microsoft.com/office/word/2010/wordml" xmlns:w15="http://schemas.microsoft.com/office/word/2012/wordml" xmlns:w16cex="http://schemas.microsoft.com/office/word/2018/wordml/cex" xmlns:w16cid="http://schemas.microsoft.com/office/word/2016/wordml/cid" xmlns:w16="http://schemas.microsoft.com/office/word/2018/wordml" xmlns:w16sdtdh="http://schemas.microsoft.com/office/word/2020/wordml/sdtdatahash" xmlns:w16se="http://schemas.microsoft.com/office/word/2015/wordml/symex" xmlns:wpg="http://schemas.microsoft.com/office/word/2010/wordprocessingGroup" xmlns:wpi="http://schemas.microsoft.com/office/word/2010/wordprocessingInk" xmlns:wne="http://schemas.microsoft.com/office/word/2006/wordml" xmlns:wps="http://schemas.microsoft.com/office/word/2010/wordprocessingShape" mc:Ignorable="w14 w15 w16se w16cid w16 w16cex w16sdtdh wp14">
   <w:p>
     <w:pPr>
       <w:pStyle w:val="Header"/>
@@ -19052,7 +19898,7 @@
 </file>
 
 <file path=word/numbering.xml><?xml version="1.0" encoding="utf-8"?>
-<w:numbering xmlns:wpc="http://schemas.microsoft.com/office/word/2010/wordprocessingCanvas" xmlns:cx="http://schemas.microsoft.com/office/drawing/2014/chartex" xmlns:cx1="http://schemas.microsoft.com/office/drawing/2015/9/8/chartex" xmlns:cx2="http://schemas.microsoft.com/office/drawing/2015/10/21/chartex" xmlns:cx3="http://schemas.microsoft.com/office/drawing/2016/5/9/chartex" xmlns:cx4="http://schemas.microsoft.com/office/drawing/2016/5/10/chartex" xmlns:cx5="http://schemas.microsoft.com/office/drawing/2016/5/11/chartex" xmlns:cx6="http://schemas.microsoft.com/office/drawing/2016/5/12/chartex" xmlns:cx7="http://schemas.microsoft.com/office/drawing/2016/5/13/chartex" xmlns:cx8="http://schemas.microsoft.com/office/drawing/2016/5/14/chartex" xmlns:mc="http://schemas.openxmlformats.org/markup-compatibility/2006" xmlns:aink="http://schemas.microsoft.com/office/drawing/2016/ink" xmlns:am3d="http://schemas.microsoft.com/office/drawing/2017/model3d" xmlns:o="urn:schemas-microsoft-com:office:office" xmlns:r="http://schemas.openxmlformats.org/officeDocument/2006/relationships" xmlns:m="http://schemas.openxmlformats.org/officeDocument/2006/math" xmlns:v="urn:schemas-microsoft-com:vml" xmlns:wp14="http://schemas.microsoft.com/office/word/2010/wordprocessingDrawing" xmlns:wp="http://schemas.openxmlformats.org/drawingml/2006/wordprocessingDrawing" xmlns:w10="urn:schemas-microsoft-com:office:word" xmlns:w="http://schemas.openxmlformats.org/wordprocessingml/2006/main" xmlns:w14="http://schemas.microsoft.com/office/word/2010/wordml" xmlns:w15="http://schemas.microsoft.com/office/word/2012/wordml" xmlns:w16cex="http://schemas.microsoft.com/office/word/2018/wordml/cex" xmlns:w16cid="http://schemas.microsoft.com/office/word/2016/wordml/cid" xmlns:w16="http://schemas.microsoft.com/office/word/2018/wordml" xmlns:w16se="http://schemas.microsoft.com/office/word/2015/wordml/symex" xmlns:wpg="http://schemas.microsoft.com/office/word/2010/wordprocessingGroup" xmlns:wpi="http://schemas.microsoft.com/office/word/2010/wordprocessingInk" xmlns:wne="http://schemas.microsoft.com/office/word/2006/wordml" xmlns:wps="http://schemas.microsoft.com/office/word/2010/wordprocessingShape" mc:Ignorable="w14 w15 w16se w16cid w16 w16cex wp14">
+<w:numbering xmlns:wpc="http://schemas.microsoft.com/office/word/2010/wordprocessingCanvas" xmlns:cx="http://schemas.microsoft.com/office/drawing/2014/chartex" xmlns:cx1="http://schemas.microsoft.com/office/drawing/2015/9/8/chartex" xmlns:cx2="http://schemas.microsoft.com/office/drawing/2015/10/21/chartex" xmlns:cx3="http://schemas.microsoft.com/office/drawing/2016/5/9/chartex" xmlns:cx4="http://schemas.microsoft.com/office/drawing/2016/5/10/chartex" xmlns:cx5="http://schemas.microsoft.com/office/drawing/2016/5/11/chartex" xmlns:cx6="http://schemas.microsoft.com/office/drawing/2016/5/12/chartex" xmlns:cx7="http://schemas.microsoft.com/office/drawing/2016/5/13/chartex" xmlns:cx8="http://schemas.microsoft.com/office/drawing/2016/5/14/chartex" xmlns:mc="http://schemas.openxmlformats.org/markup-compatibility/2006" xmlns:aink="http://schemas.microsoft.com/office/drawing/2016/ink" xmlns:am3d="http://schemas.microsoft.com/office/drawing/2017/model3d" xmlns:o="urn:schemas-microsoft-com:office:office" xmlns:r="http://schemas.openxmlformats.org/officeDocument/2006/relationships" xmlns:m="http://schemas.openxmlformats.org/officeDocument/2006/math" xmlns:v="urn:schemas-microsoft-com:vml" xmlns:wp14="http://schemas.microsoft.com/office/word/2010/wordprocessingDrawing" xmlns:wp="http://schemas.openxmlformats.org/drawingml/2006/wordprocessingDrawing" xmlns:w10="urn:schemas-microsoft-com:office:word" xmlns:w="http://schemas.openxmlformats.org/wordprocessingml/2006/main" xmlns:w14="http://schemas.microsoft.com/office/word/2010/wordml" xmlns:w15="http://schemas.microsoft.com/office/word/2012/wordml" xmlns:w16cex="http://schemas.microsoft.com/office/word/2018/wordml/cex" xmlns:w16cid="http://schemas.microsoft.com/office/word/2016/wordml/cid" xmlns:w16="http://schemas.microsoft.com/office/word/2018/wordml" xmlns:w16sdtdh="http://schemas.microsoft.com/office/word/2020/wordml/sdtdatahash" xmlns:w16se="http://schemas.microsoft.com/office/word/2015/wordml/symex" xmlns:wpg="http://schemas.microsoft.com/office/word/2010/wordprocessingGroup" xmlns:wpi="http://schemas.microsoft.com/office/word/2010/wordprocessingInk" xmlns:wne="http://schemas.microsoft.com/office/word/2006/wordml" xmlns:wps="http://schemas.microsoft.com/office/word/2010/wordprocessingShape" mc:Ignorable="w14 w15 w16se w16cid w16 w16cex w16sdtdh wp14">
   <w:abstractNum w:abstractNumId="0" w15:restartNumberingAfterBreak="0">
     <w:nsid w:val="095C4EA7"/>
     <w:multiLevelType w:val="hybridMultilevel"/>
@@ -20786,7 +21632,7 @@
 </file>
 
 <file path=word/styles.xml><?xml version="1.0" encoding="utf-8"?>
-<w:styles xmlns:mc="http://schemas.openxmlformats.org/markup-compatibility/2006" xmlns:r="http://schemas.openxmlformats.org/officeDocument/2006/relationships" xmlns:w="http://schemas.openxmlformats.org/wordprocessingml/2006/main" xmlns:w14="http://schemas.microsoft.com/office/word/2010/wordml" xmlns:w15="http://schemas.microsoft.com/office/word/2012/wordml" xmlns:w16cex="http://schemas.microsoft.com/office/word/2018/wordml/cex" xmlns:w16cid="http://schemas.microsoft.com/office/word/2016/wordml/cid" xmlns:w16="http://schemas.microsoft.com/office/word/2018/wordml" xmlns:w16se="http://schemas.microsoft.com/office/word/2015/wordml/symex" mc:Ignorable="w14 w15 w16se w16cid w16 w16cex">
+<w:styles xmlns:mc="http://schemas.openxmlformats.org/markup-compatibility/2006" xmlns:r="http://schemas.openxmlformats.org/officeDocument/2006/relationships" xmlns:w="http://schemas.openxmlformats.org/wordprocessingml/2006/main" xmlns:w14="http://schemas.microsoft.com/office/word/2010/wordml" xmlns:w15="http://schemas.microsoft.com/office/word/2012/wordml" xmlns:w16cex="http://schemas.microsoft.com/office/word/2018/wordml/cex" xmlns:w16cid="http://schemas.microsoft.com/office/word/2016/wordml/cid" xmlns:w16="http://schemas.microsoft.com/office/word/2018/wordml" xmlns:w16sdtdh="http://schemas.microsoft.com/office/word/2020/wordml/sdtdatahash" xmlns:w16se="http://schemas.microsoft.com/office/word/2015/wordml/symex" mc:Ignorable="w14 w15 w16se w16cid w16 w16cex w16sdtdh">
   <w:docDefaults>
     <w:rPrDefault>
       <w:rPr>

</xml_diff>

<commit_message>
Analysis success criteria 6 12 21
</commit_message>
<xml_diff>
--- a/H446-03 Project Alex.docx
+++ b/H446-03 Project Alex.docx
@@ -250,25 +250,7 @@
           <w:sz w:val="28"/>
           <w:szCs w:val="28"/>
         </w:rPr>
-        <w:t xml:space="preserve">Candidate </w:t>
-      </w:r>
-      <w:proofErr w:type="gramStart"/>
-      <w:r>
-        <w:rPr>
-          <w:rFonts w:cs="Tahoma"/>
-          <w:sz w:val="28"/>
-          <w:szCs w:val="28"/>
-        </w:rPr>
-        <w:t>Number :</w:t>
-      </w:r>
-      <w:proofErr w:type="gramEnd"/>
-      <w:r>
-        <w:rPr>
-          <w:rFonts w:cs="Tahoma"/>
-          <w:sz w:val="28"/>
-          <w:szCs w:val="28"/>
-        </w:rPr>
-        <w:t xml:space="preserve"> </w:t>
+        <w:t xml:space="preserve">Candidate Number : </w:t>
       </w:r>
       <w:r>
         <w:rPr>
@@ -295,18 +277,8 @@
           <w:sz w:val="28"/>
           <w:szCs w:val="28"/>
         </w:rPr>
-        <w:t>&lt;Institution Name</w:t>
-      </w:r>
-      <w:proofErr w:type="gramStart"/>
-      <w:r>
-        <w:rPr>
-          <w:rFonts w:cs="Tahoma"/>
-          <w:sz w:val="28"/>
-          <w:szCs w:val="28"/>
-        </w:rPr>
-        <w:t>&gt; :</w:t>
-      </w:r>
-      <w:proofErr w:type="gramEnd"/>
+        <w:t>&lt;Institution Name&gt; :</w:t>
+      </w:r>
       <w:r>
         <w:rPr>
           <w:rFonts w:cs="Tahoma"/>
@@ -340,25 +312,7 @@
           <w:sz w:val="28"/>
           <w:szCs w:val="28"/>
         </w:rPr>
-        <w:t xml:space="preserve"> of </w:t>
-      </w:r>
-      <w:proofErr w:type="gramStart"/>
-      <w:r>
-        <w:rPr>
-          <w:rFonts w:cs="Tahoma"/>
-          <w:sz w:val="28"/>
-          <w:szCs w:val="28"/>
-        </w:rPr>
-        <w:t>Project :</w:t>
-      </w:r>
-      <w:proofErr w:type="gramEnd"/>
-      <w:r>
-        <w:rPr>
-          <w:rFonts w:cs="Tahoma"/>
-          <w:sz w:val="28"/>
-          <w:szCs w:val="28"/>
-        </w:rPr>
-        <w:t xml:space="preserve"> </w:t>
+        <w:t xml:space="preserve"> of Project : </w:t>
       </w:r>
       <w:r>
         <w:rPr>
@@ -2557,43 +2511,7 @@
           <w:szCs w:val="22"/>
           <w:lang w:val="en-GB" w:bidi="ar-SA"/>
         </w:rPr>
-        <w:t xml:space="preserve">I have selected Benjamin Dodwell and Mate </w:t>
-      </w:r>
-      <w:proofErr w:type="spellStart"/>
-      <w:r>
-        <w:rPr>
-          <w:sz w:val="22"/>
-          <w:szCs w:val="22"/>
-          <w:lang w:val="en-GB" w:bidi="ar-SA"/>
-        </w:rPr>
-        <w:t>Fehevari</w:t>
-      </w:r>
-      <w:proofErr w:type="spellEnd"/>
-      <w:r>
-        <w:rPr>
-          <w:sz w:val="22"/>
-          <w:szCs w:val="22"/>
-          <w:lang w:val="en-GB" w:bidi="ar-SA"/>
-        </w:rPr>
-        <w:t xml:space="preserve"> to represent the target demographic. They are both </w:t>
-      </w:r>
-      <w:proofErr w:type="gramStart"/>
-      <w:r>
-        <w:rPr>
-          <w:sz w:val="22"/>
-          <w:szCs w:val="22"/>
-          <w:lang w:val="en-GB" w:bidi="ar-SA"/>
-        </w:rPr>
-        <w:t>17 year old</w:t>
-      </w:r>
-      <w:proofErr w:type="gramEnd"/>
-      <w:r>
-        <w:rPr>
-          <w:sz w:val="22"/>
-          <w:szCs w:val="22"/>
-          <w:lang w:val="en-GB" w:bidi="ar-SA"/>
-        </w:rPr>
-        <w:t xml:space="preserve"> students who play videogames regularly. Their experience with similar games will allow them to give clear and well-judged feedback on my game, and how it compares to similar ones in the industry, allowing me to ensure my game meets the target demographics’ needs effectively. They are also close contacts, so I will be able to regularly receive </w:t>
+        <w:t xml:space="preserve">I have selected Benjamin Dodwell and Mate Fehevari to represent the target demographic. They are both 17 year old students who play videogames regularly. Their experience with similar games will allow them to give clear and well-judged feedback on my game, and how it compares to similar ones in the industry, allowing me to ensure my game meets the target demographics’ needs effectively. They are also close contacts, so I will be able to regularly receive </w:t>
       </w:r>
       <w:r>
         <w:rPr>
@@ -2701,25 +2619,7 @@
           <w:szCs w:val="22"/>
           <w:lang w:val="en-GB" w:bidi="ar-SA"/>
         </w:rPr>
-        <w:t>square blocks come in groups of 4 called “</w:t>
-      </w:r>
-      <w:proofErr w:type="spellStart"/>
-      <w:r>
-        <w:rPr>
-          <w:sz w:val="22"/>
-          <w:szCs w:val="22"/>
-          <w:lang w:val="en-GB" w:bidi="ar-SA"/>
-        </w:rPr>
-        <w:t>tetrominos</w:t>
-      </w:r>
-      <w:proofErr w:type="spellEnd"/>
-      <w:r>
-        <w:rPr>
-          <w:sz w:val="22"/>
-          <w:szCs w:val="22"/>
-          <w:lang w:val="en-GB" w:bidi="ar-SA"/>
-        </w:rPr>
-        <w:t>”, which can have many different shapes. They fall to the bottom of the board, and then stop falling, landing on top of any blocks that had previously fell.</w:t>
+        <w:t>square blocks come in groups of 4 called “tetrominos”, which can have many different shapes. They fall to the bottom of the board, and then stop falling, landing on top of any blocks that had previously fell.</w:t>
       </w:r>
       <w:r>
         <w:rPr>
@@ -3096,25 +2996,7 @@
           <w:szCs w:val="22"/>
           <w:lang w:val="en-GB" w:bidi="ar-SA"/>
         </w:rPr>
-        <w:t xml:space="preserve">The main game screen reuses the elements of the menu, so is familiar, though now all the elements are used. The bright </w:t>
-      </w:r>
-      <w:proofErr w:type="gramStart"/>
-      <w:r>
-        <w:rPr>
-          <w:sz w:val="22"/>
-          <w:szCs w:val="22"/>
-          <w:lang w:val="en-GB" w:bidi="ar-SA"/>
-        </w:rPr>
-        <w:t>colours</w:t>
-      </w:r>
-      <w:proofErr w:type="gramEnd"/>
-      <w:r>
-        <w:rPr>
-          <w:sz w:val="22"/>
-          <w:szCs w:val="22"/>
-          <w:lang w:val="en-GB" w:bidi="ar-SA"/>
-        </w:rPr>
-        <w:t xml:space="preserve"> on a dark background makes the game easier to look at, as well as distinguishing the individual sprites in the game and drawing the user’s attention to the important features. The indicator of where the blocks will fall makes it easier for the user to see what the game will do next(where the block will land), reducing the chance of the user placing a block in the wrong place – this makes the game less annoying and therefore more enjoyable for the user; my game must also focus on this to meet the user’s needs.</w:t>
+        <w:t>The main game screen reuses the elements of the menu, so is familiar, though now all the elements are used. The bright colours on a dark background makes the game easier to look at, as well as distinguishing the individual sprites in the game and drawing the user’s attention to the important features. The indicator of where the blocks will fall makes it easier for the user to see what the game will do next(where the block will land), reducing the chance of the user placing a block in the wrong place – this makes the game less annoying and therefore more enjoyable for the user; my game must also focus on this to meet the user’s needs.</w:t>
       </w:r>
       <w:r>
         <w:rPr>
@@ -3732,25 +3614,7 @@
           <w:szCs w:val="22"/>
           <w:lang w:val="en-GB" w:bidi="ar-SA"/>
         </w:rPr>
-        <w:t xml:space="preserve">, collecting objectives before exiting. The mazes are 2d and are viewed from top down, so the player can immediately see all parts of the maze. This means that the player can heavily </w:t>
-      </w:r>
-      <w:proofErr w:type="spellStart"/>
-      <w:r>
-        <w:rPr>
-          <w:sz w:val="22"/>
-          <w:szCs w:val="22"/>
-          <w:lang w:val="en-GB" w:bidi="ar-SA"/>
-        </w:rPr>
-        <w:t>strategise</w:t>
-      </w:r>
-      <w:proofErr w:type="spellEnd"/>
-      <w:r>
-        <w:rPr>
-          <w:sz w:val="22"/>
-          <w:szCs w:val="22"/>
-          <w:lang w:val="en-GB" w:bidi="ar-SA"/>
-        </w:rPr>
-        <w:t xml:space="preserve"> how they are going to proceed through the level, but there is nothing to explore. </w:t>
+        <w:t xml:space="preserve">, collecting objectives before exiting. The mazes are 2d and are viewed from top down, so the player can immediately see all parts of the maze. This means that the player can heavily strategise how they are going to proceed through the level, but there is nothing to explore. </w:t>
       </w:r>
     </w:p>
     <w:p>
@@ -4253,25 +4117,7 @@
                 <w:szCs w:val="18"/>
                 <w:lang w:val="en-GB" w:bidi="ar-SA"/>
               </w:rPr>
-              <w:t xml:space="preserve">basic options: resolutions, </w:t>
-            </w:r>
-            <w:proofErr w:type="spellStart"/>
-            <w:r>
-              <w:rPr>
-                <w:sz w:val="18"/>
-                <w:szCs w:val="18"/>
-                <w:lang w:val="en-GB" w:bidi="ar-SA"/>
-              </w:rPr>
-              <w:t>vsync</w:t>
-            </w:r>
-            <w:proofErr w:type="spellEnd"/>
-            <w:r>
-              <w:rPr>
-                <w:sz w:val="18"/>
-                <w:szCs w:val="18"/>
-                <w:lang w:val="en-GB" w:bidi="ar-SA"/>
-              </w:rPr>
-              <w:t xml:space="preserve">, </w:t>
+              <w:t xml:space="preserve">basic options: resolutions, vsync, </w:t>
             </w:r>
             <w:r>
               <w:rPr>
@@ -6309,23 +6155,7 @@
                                 <w:sz w:val="22"/>
                                 <w:szCs w:val="22"/>
                               </w:rPr>
-                              <w:t xml:space="preserve">The users want to have to try a level about 3 times before getting it, so they shouldn’t be too heavy on hazards, though there should still be some to provide the correct level of challenge. </w:t>
-                            </w:r>
-                            <w:proofErr w:type="gramStart"/>
-                            <w:r>
-                              <w:rPr>
-                                <w:sz w:val="22"/>
-                                <w:szCs w:val="22"/>
-                              </w:rPr>
-                              <w:t>The majority of</w:t>
-                            </w:r>
-                            <w:proofErr w:type="gramEnd"/>
-                            <w:r>
-                              <w:rPr>
-                                <w:sz w:val="22"/>
-                                <w:szCs w:val="22"/>
-                              </w:rPr>
-                              <w:t xml:space="preserve"> users agree that checkpoints will make the level more playable, so those must be a feature to meet their needs.</w:t>
+                              <w:t>The users want to have to try a level about 3 times before getting it, so they shouldn’t be too heavy on hazards, though there should still be some to provide the correct level of challenge. The majority of users agree that checkpoints will make the level more playable, so those must be a feature to meet their needs.</w:t>
                             </w:r>
                           </w:p>
                           <w:p>
@@ -6397,23 +6227,7 @@
                           <w:sz w:val="22"/>
                           <w:szCs w:val="22"/>
                         </w:rPr>
-                        <w:t xml:space="preserve">The users want to have to try a level about 3 times before getting it, so they shouldn’t be too heavy on hazards, though there should still be some to provide the correct level of challenge. </w:t>
-                      </w:r>
-                      <w:proofErr w:type="gramStart"/>
-                      <w:r>
-                        <w:rPr>
-                          <w:sz w:val="22"/>
-                          <w:szCs w:val="22"/>
-                        </w:rPr>
-                        <w:t>The majority of</w:t>
-                      </w:r>
-                      <w:proofErr w:type="gramEnd"/>
-                      <w:r>
-                        <w:rPr>
-                          <w:sz w:val="22"/>
-                          <w:szCs w:val="22"/>
-                        </w:rPr>
-                        <w:t xml:space="preserve"> users agree that checkpoints will make the level more playable, so those must be a feature to meet their needs.</w:t>
+                        <w:t>The users want to have to try a level about 3 times before getting it, so they shouldn’t be too heavy on hazards, though there should still be some to provide the correct level of challenge. The majority of users agree that checkpoints will make the level more playable, so those must be a feature to meet their needs.</w:t>
                       </w:r>
                     </w:p>
                     <w:p>
@@ -7150,7 +6964,6 @@
                 <w:lang w:val="en-GB" w:bidi="ar-SA"/>
               </w:rPr>
             </w:pPr>
-            <w:proofErr w:type="spellStart"/>
             <w:r>
               <w:rPr>
                 <w:sz w:val="22"/>
@@ -7159,7 +6972,6 @@
               </w:rPr>
               <w:t>Leaderboard</w:t>
             </w:r>
-            <w:proofErr w:type="spellEnd"/>
           </w:p>
           <w:p>
             <w:pPr>
@@ -7527,39 +7339,75 @@
                 <w:szCs w:val="22"/>
                 <w:lang w:val="en-GB" w:bidi="ar-SA"/>
               </w:rPr>
-              <w:t xml:space="preserve">Locally stored </w:t>
-            </w:r>
-            <w:proofErr w:type="spellStart"/>
-            <w:r>
+              <w:t>Locally stored Leaderboard</w:t>
+            </w:r>
+          </w:p>
+        </w:tc>
+        <w:tc>
+          <w:tcPr>
+            <w:tcW w:w="4675" w:type="dxa"/>
+          </w:tcPr>
+          <w:p>
+            <w:pPr>
               <w:rPr>
                 <w:sz w:val="22"/>
                 <w:szCs w:val="22"/>
                 <w:lang w:val="en-GB" w:bidi="ar-SA"/>
               </w:rPr>
-              <w:t>Leaderboard</w:t>
-            </w:r>
-            <w:proofErr w:type="spellEnd"/>
-          </w:p>
-        </w:tc>
-        <w:tc>
-          <w:tcPr>
-            <w:tcW w:w="4675" w:type="dxa"/>
-          </w:tcPr>
-          <w:p>
-            <w:pPr>
+            </w:pPr>
+            <w:r>
               <w:rPr>
                 <w:sz w:val="22"/>
                 <w:szCs w:val="22"/>
                 <w:lang w:val="en-GB" w:bidi="ar-SA"/>
               </w:rPr>
-            </w:pPr>
-            <w:r>
+              <w:t>Will allow the user to compete with themselves to beat their high score, making the game more challenging for those who want it</w:t>
+            </w:r>
+          </w:p>
+        </w:tc>
+      </w:tr>
+      <w:tr>
+        <w:tc>
+          <w:tcPr>
+            <w:tcW w:w="4675" w:type="dxa"/>
+          </w:tcPr>
+          <w:p>
+            <w:pPr>
               <w:rPr>
                 <w:sz w:val="22"/>
                 <w:szCs w:val="22"/>
                 <w:lang w:val="en-GB" w:bidi="ar-SA"/>
               </w:rPr>
-              <w:t>Will allow the user to compete with themselves to beat their high score, making the game more challenging for those who want it</w:t>
+            </w:pPr>
+            <w:r>
+              <w:rPr>
+                <w:sz w:val="22"/>
+                <w:szCs w:val="22"/>
+                <w:lang w:val="en-GB" w:bidi="ar-SA"/>
+              </w:rPr>
+              <w:t>2d top-down camera perspective</w:t>
+            </w:r>
+          </w:p>
+        </w:tc>
+        <w:tc>
+          <w:tcPr>
+            <w:tcW w:w="4675" w:type="dxa"/>
+          </w:tcPr>
+          <w:p>
+            <w:pPr>
+              <w:rPr>
+                <w:sz w:val="22"/>
+                <w:szCs w:val="22"/>
+                <w:lang w:val="en-GB" w:bidi="ar-SA"/>
+              </w:rPr>
+            </w:pPr>
+            <w:r>
+              <w:rPr>
+                <w:sz w:val="22"/>
+                <w:szCs w:val="22"/>
+                <w:lang w:val="en-GB" w:bidi="ar-SA"/>
+              </w:rPr>
+              <w:t xml:space="preserve">Lends itself well to navigating and solving mazes </w:t>
             </w:r>
           </w:p>
         </w:tc>
@@ -7583,7 +7431,7 @@
                 <w:szCs w:val="22"/>
                 <w:lang w:val="en-GB" w:bidi="ar-SA"/>
               </w:rPr>
-              <w:t>2d top-down camera perspective</w:t>
+              <w:t>Limited field of view</w:t>
             </w:r>
           </w:p>
         </w:tc>
@@ -7605,7 +7453,7 @@
                 <w:szCs w:val="22"/>
                 <w:lang w:val="en-GB" w:bidi="ar-SA"/>
               </w:rPr>
-              <w:t xml:space="preserve">Lends itself well to navigating and solving mazes </w:t>
+              <w:t>Hides most of the maze from the user so they must explore it to discover the way out, making the game more challenging and in depth</w:t>
             </w:r>
           </w:p>
         </w:tc>
@@ -7629,7 +7477,7 @@
                 <w:szCs w:val="22"/>
                 <w:lang w:val="en-GB" w:bidi="ar-SA"/>
               </w:rPr>
-              <w:t>Limited field of view</w:t>
+              <w:t>Key game elements highlighted in functional colours</w:t>
             </w:r>
           </w:p>
         </w:tc>
@@ -7651,7 +7499,7 @@
                 <w:szCs w:val="22"/>
                 <w:lang w:val="en-GB" w:bidi="ar-SA"/>
               </w:rPr>
-              <w:t>Hides most of the maze from the user so they must explore it to discover the way out, making the game more challenging and in depth</w:t>
+              <w:t>Makes the levels more intuitive as the user is automatically drawn to items and mechanics they need to use</w:t>
             </w:r>
           </w:p>
         </w:tc>
@@ -7675,7 +7523,7 @@
                 <w:szCs w:val="22"/>
                 <w:lang w:val="en-GB" w:bidi="ar-SA"/>
               </w:rPr>
-              <w:t>Key game elements highlighted in functional colours</w:t>
+              <w:t>Background elements must be relaxing, dark colours</w:t>
             </w:r>
           </w:p>
         </w:tc>
@@ -7697,25 +7545,61 @@
                 <w:szCs w:val="22"/>
                 <w:lang w:val="en-GB" w:bidi="ar-SA"/>
               </w:rPr>
-              <w:t xml:space="preserve">Makes the levels more intuitive as the user is automatically drawn to items and </w:t>
-            </w:r>
-            <w:proofErr w:type="gramStart"/>
-            <w:r>
+              <w:t>Ensures the overall colour scheme of the game isn’t too bright or startling, which is important to ensure the users can relax by playing the game</w:t>
+            </w:r>
+          </w:p>
+        </w:tc>
+      </w:tr>
+      <w:tr>
+        <w:tc>
+          <w:tcPr>
+            <w:tcW w:w="4675" w:type="dxa"/>
+          </w:tcPr>
+          <w:p>
+            <w:pPr>
               <w:rPr>
                 <w:sz w:val="22"/>
                 <w:szCs w:val="22"/>
                 <w:lang w:val="en-GB" w:bidi="ar-SA"/>
               </w:rPr>
-              <w:t>mechanics</w:t>
-            </w:r>
-            <w:proofErr w:type="gramEnd"/>
+            </w:pPr>
             <w:r>
               <w:rPr>
                 <w:sz w:val="22"/>
                 <w:szCs w:val="22"/>
                 <w:lang w:val="en-GB" w:bidi="ar-SA"/>
               </w:rPr>
-              <w:t xml:space="preserve"> they need to use</w:t>
+              <w:t>Ui during gameplay must be minimalistic</w:t>
+            </w:r>
+          </w:p>
+        </w:tc>
+        <w:tc>
+          <w:tcPr>
+            <w:tcW w:w="4675" w:type="dxa"/>
+          </w:tcPr>
+          <w:p>
+            <w:pPr>
+              <w:rPr>
+                <w:sz w:val="22"/>
+                <w:szCs w:val="22"/>
+                <w:lang w:val="en-GB" w:bidi="ar-SA"/>
+              </w:rPr>
+            </w:pPr>
+            <w:r>
+              <w:rPr>
+                <w:sz w:val="22"/>
+                <w:szCs w:val="22"/>
+                <w:lang w:val="en-GB" w:bidi="ar-SA"/>
+              </w:rPr>
+              <w:t>Keeps the screen free of clutter which will make it chaotic and stressful to look at</w:t>
+            </w:r>
+            <w:r>
+              <w:rPr>
+                <w:sz w:val="22"/>
+                <w:szCs w:val="22"/>
+                <w:lang w:val="en-GB" w:bidi="ar-SA"/>
+              </w:rPr>
+              <w:t>.</w:t>
             </w:r>
           </w:p>
         </w:tc>
@@ -7739,7 +7623,7 @@
                 <w:szCs w:val="22"/>
                 <w:lang w:val="en-GB" w:bidi="ar-SA"/>
               </w:rPr>
-              <w:t>Background elements must be relaxing, dark colours</w:t>
+              <w:t>simple animations for interacting with the maze and ui</w:t>
             </w:r>
           </w:p>
         </w:tc>
@@ -7761,7 +7645,7 @@
                 <w:szCs w:val="22"/>
                 <w:lang w:val="en-GB" w:bidi="ar-SA"/>
               </w:rPr>
-              <w:t>Ensures the overall colour scheme of the game isn’t too bright or startling, which is important to ensure the users can relax by playing the game</w:t>
+              <w:t>Adds visual flare that makes the game feel more immersive, allowing the user to relax while playing the game</w:t>
             </w:r>
           </w:p>
         </w:tc>
@@ -7785,128 +7669,8 @@
                 <w:szCs w:val="22"/>
                 <w:lang w:val="en-GB" w:bidi="ar-SA"/>
               </w:rPr>
-              <w:t>Ui during gameplay must be minimalistic</w:t>
-            </w:r>
-          </w:p>
-        </w:tc>
-        <w:tc>
-          <w:tcPr>
-            <w:tcW w:w="4675" w:type="dxa"/>
-          </w:tcPr>
-          <w:p>
-            <w:pPr>
-              <w:rPr>
-                <w:sz w:val="22"/>
-                <w:szCs w:val="22"/>
-                <w:lang w:val="en-GB" w:bidi="ar-SA"/>
-              </w:rPr>
-            </w:pPr>
-            <w:r>
-              <w:rPr>
-                <w:sz w:val="22"/>
-                <w:szCs w:val="22"/>
-                <w:lang w:val="en-GB" w:bidi="ar-SA"/>
-              </w:rPr>
-              <w:t>Keeps the screen free of clutter which will make it chaotic and stressful to look at</w:t>
-            </w:r>
-            <w:r>
-              <w:rPr>
-                <w:sz w:val="22"/>
-                <w:szCs w:val="22"/>
-                <w:lang w:val="en-GB" w:bidi="ar-SA"/>
-              </w:rPr>
-              <w:t>.</w:t>
-            </w:r>
-          </w:p>
-        </w:tc>
-      </w:tr>
-      <w:tr>
-        <w:tc>
-          <w:tcPr>
-            <w:tcW w:w="4675" w:type="dxa"/>
-          </w:tcPr>
-          <w:p>
-            <w:pPr>
-              <w:rPr>
-                <w:sz w:val="22"/>
-                <w:szCs w:val="22"/>
-                <w:lang w:val="en-GB" w:bidi="ar-SA"/>
-              </w:rPr>
-            </w:pPr>
-            <w:r>
-              <w:rPr>
-                <w:sz w:val="22"/>
-                <w:szCs w:val="22"/>
-                <w:lang w:val="en-GB" w:bidi="ar-SA"/>
-              </w:rPr>
-              <w:t xml:space="preserve">simple animations for interacting with the maze and </w:t>
-            </w:r>
-            <w:proofErr w:type="spellStart"/>
-            <w:r>
-              <w:rPr>
-                <w:sz w:val="22"/>
-                <w:szCs w:val="22"/>
-                <w:lang w:val="en-GB" w:bidi="ar-SA"/>
-              </w:rPr>
-              <w:t>ui</w:t>
-            </w:r>
-            <w:proofErr w:type="spellEnd"/>
-          </w:p>
-        </w:tc>
-        <w:tc>
-          <w:tcPr>
-            <w:tcW w:w="4675" w:type="dxa"/>
-          </w:tcPr>
-          <w:p>
-            <w:pPr>
-              <w:rPr>
-                <w:sz w:val="22"/>
-                <w:szCs w:val="22"/>
-                <w:lang w:val="en-GB" w:bidi="ar-SA"/>
-              </w:rPr>
-            </w:pPr>
-            <w:r>
-              <w:rPr>
-                <w:sz w:val="22"/>
-                <w:szCs w:val="22"/>
-                <w:lang w:val="en-GB" w:bidi="ar-SA"/>
-              </w:rPr>
-              <w:t>Adds visual flare that makes the game feel more immersive, allowing the user to relax while playing the game</w:t>
-            </w:r>
-          </w:p>
-        </w:tc>
-      </w:tr>
-      <w:tr>
-        <w:tc>
-          <w:tcPr>
-            <w:tcW w:w="4675" w:type="dxa"/>
-          </w:tcPr>
-          <w:p>
-            <w:pPr>
-              <w:rPr>
-                <w:sz w:val="22"/>
-                <w:szCs w:val="22"/>
-                <w:lang w:val="en-GB" w:bidi="ar-SA"/>
-              </w:rPr>
-            </w:pPr>
-            <w:r>
-              <w:rPr>
-                <w:sz w:val="22"/>
-                <w:szCs w:val="22"/>
-                <w:lang w:val="en-GB" w:bidi="ar-SA"/>
-              </w:rPr>
-              <w:t xml:space="preserve">Simple sound effects for interacting with the maze and </w:t>
-            </w:r>
-            <w:proofErr w:type="spellStart"/>
-            <w:r>
-              <w:rPr>
-                <w:sz w:val="22"/>
-                <w:szCs w:val="22"/>
-                <w:lang w:val="en-GB" w:bidi="ar-SA"/>
-              </w:rPr>
-              <w:t>ui</w:t>
-            </w:r>
-            <w:proofErr w:type="spellEnd"/>
+              <w:t>Simple sound effects for interacting with the maze and ui</w:t>
+            </w:r>
           </w:p>
         </w:tc>
         <w:tc>
@@ -8123,33 +7887,11 @@
                 <w:lang w:val="en-GB" w:bidi="ar-SA"/>
               </w:rPr>
             </w:pPr>
-            <w:proofErr w:type="spellStart"/>
-            <w:r>
-              <w:rPr>
-                <w:lang w:val="en-GB" w:bidi="ar-SA"/>
-              </w:rPr>
-              <w:t>Im</w:t>
-            </w:r>
-            <w:proofErr w:type="spellEnd"/>
-            <w:r>
-              <w:rPr>
-                <w:lang w:val="en-GB" w:bidi="ar-SA"/>
-              </w:rPr>
-              <w:t xml:space="preserve"> not familiar enough with 3d alternatives to </w:t>
-            </w:r>
-            <w:proofErr w:type="spellStart"/>
-            <w:r>
-              <w:rPr>
-                <w:lang w:val="en-GB" w:bidi="ar-SA"/>
-              </w:rPr>
-              <w:t>pygame</w:t>
-            </w:r>
-            <w:proofErr w:type="spellEnd"/>
-            <w:r>
-              <w:rPr>
-                <w:lang w:val="en-GB" w:bidi="ar-SA"/>
-              </w:rPr>
-              <w:t xml:space="preserve"> such as Ursina engine, which </w:t>
+            <w:r>
+              <w:rPr>
+                <w:lang w:val="en-GB" w:bidi="ar-SA"/>
+              </w:rPr>
+              <w:t xml:space="preserve">Im not familiar enough with 3d alternatives to pygame such as Ursina engine, which </w:t>
             </w:r>
             <w:r>
               <w:rPr>
@@ -8779,21 +8521,7 @@
         <w:rPr>
           <w:lang w:val="en-GB" w:bidi="ar-SA"/>
         </w:rPr>
-        <w:t xml:space="preserve">During playing my game, many events will happen, such as receiving user input, loading assets, processing motion, </w:t>
-      </w:r>
-      <w:proofErr w:type="gramStart"/>
-      <w:r>
-        <w:rPr>
-          <w:lang w:val="en-GB" w:bidi="ar-SA"/>
-        </w:rPr>
-        <w:t>rendering</w:t>
-      </w:r>
-      <w:proofErr w:type="gramEnd"/>
-      <w:r>
-        <w:rPr>
-          <w:lang w:val="en-GB" w:bidi="ar-SA"/>
-        </w:rPr>
-        <w:t xml:space="preserve"> and animating sprites and displaying that to the screen. The events must be precisely timed to ensure the game behaves as </w:t>
+        <w:t xml:space="preserve">During playing my game, many events will happen, such as receiving user input, loading assets, processing motion, rendering and animating sprites and displaying that to the screen. The events must be precisely timed to ensure the game behaves as </w:t>
       </w:r>
       <w:r>
         <w:rPr>
@@ -9485,27 +9213,7 @@
                 <w:szCs w:val="22"/>
                 <w:lang w:val="en-GB" w:bidi="ar-SA"/>
               </w:rPr>
-              <w:t xml:space="preserve">This will allow a minimal operating system </w:t>
-            </w:r>
-            <w:proofErr w:type="gramStart"/>
-            <w:r>
-              <w:rPr>
-                <w:rFonts w:cs="Arial"/>
-                <w:sz w:val="22"/>
-                <w:szCs w:val="22"/>
-                <w:lang w:val="en-GB" w:bidi="ar-SA"/>
-              </w:rPr>
-              <w:t>build</w:t>
-            </w:r>
-            <w:proofErr w:type="gramEnd"/>
-            <w:r>
-              <w:rPr>
-                <w:rFonts w:cs="Arial"/>
-                <w:sz w:val="22"/>
-                <w:szCs w:val="22"/>
-                <w:lang w:val="en-GB" w:bidi="ar-SA"/>
-              </w:rPr>
-              <w:t xml:space="preserve"> to run as well as the game, so long as it is the only thing running on the system</w:t>
+              <w:t>This will allow a minimal operating system build to run as well as the game, so long as it is the only thing running on the system</w:t>
             </w:r>
           </w:p>
         </w:tc>
@@ -9673,7 +9381,6 @@
               </w:rPr>
               <w:t xml:space="preserve">OS: </w:t>
             </w:r>
-            <w:proofErr w:type="gramStart"/>
             <w:r>
               <w:rPr>
                 <w:rFonts w:cs="Arial"/>
@@ -9681,17 +9388,7 @@
                 <w:szCs w:val="22"/>
                 <w:lang w:val="en-GB" w:bidi="ar-SA"/>
               </w:rPr>
-              <w:t>64 bit</w:t>
-            </w:r>
-            <w:proofErr w:type="gramEnd"/>
-            <w:r>
-              <w:rPr>
-                <w:rFonts w:cs="Arial"/>
-                <w:sz w:val="22"/>
-                <w:szCs w:val="22"/>
-                <w:lang w:val="en-GB" w:bidi="ar-SA"/>
-              </w:rPr>
-              <w:t xml:space="preserve"> Microsoft Windows 10</w:t>
+              <w:t>64 bit Microsoft Windows 10</w:t>
             </w:r>
           </w:p>
         </w:tc>
@@ -9807,7 +9504,6 @@
                 <w:lang w:val="en-GB" w:bidi="ar-SA"/>
               </w:rPr>
             </w:pPr>
-            <w:proofErr w:type="spellStart"/>
             <w:r>
               <w:rPr>
                 <w:rFonts w:cs="Arial"/>
@@ -9815,17 +9511,7 @@
                 <w:szCs w:val="22"/>
                 <w:lang w:val="en-GB" w:bidi="ar-SA"/>
               </w:rPr>
-              <w:t>Pygame</w:t>
-            </w:r>
-            <w:proofErr w:type="spellEnd"/>
-            <w:r>
-              <w:rPr>
-                <w:rFonts w:cs="Arial"/>
-                <w:sz w:val="22"/>
-                <w:szCs w:val="22"/>
-                <w:lang w:val="en-GB" w:bidi="ar-SA"/>
-              </w:rPr>
-              <w:t xml:space="preserve"> 2.1.0</w:t>
+              <w:t>Pygame 2.1.0</w:t>
             </w:r>
           </w:p>
         </w:tc>
@@ -9854,47 +9540,7 @@
                 <w:szCs w:val="22"/>
                 <w:lang w:val="en-GB" w:bidi="ar-SA"/>
               </w:rPr>
-              <w:t xml:space="preserve">My code will call </w:t>
-            </w:r>
-            <w:proofErr w:type="spellStart"/>
-            <w:r>
-              <w:rPr>
-                <w:rFonts w:cs="Arial"/>
-                <w:sz w:val="22"/>
-                <w:szCs w:val="22"/>
-                <w:lang w:val="en-GB" w:bidi="ar-SA"/>
-              </w:rPr>
-              <w:t>pygame</w:t>
-            </w:r>
-            <w:proofErr w:type="spellEnd"/>
-            <w:r>
-              <w:rPr>
-                <w:rFonts w:cs="Arial"/>
-                <w:sz w:val="22"/>
-                <w:szCs w:val="22"/>
-                <w:lang w:val="en-GB" w:bidi="ar-SA"/>
-              </w:rPr>
-              <w:t xml:space="preserve"> 2.1.0 functions, so to ensure that those functions run correctly, </w:t>
-            </w:r>
-            <w:proofErr w:type="spellStart"/>
-            <w:r>
-              <w:rPr>
-                <w:rFonts w:cs="Arial"/>
-                <w:sz w:val="22"/>
-                <w:szCs w:val="22"/>
-                <w:lang w:val="en-GB" w:bidi="ar-SA"/>
-              </w:rPr>
-              <w:t>pygame</w:t>
-            </w:r>
-            <w:proofErr w:type="spellEnd"/>
-            <w:r>
-              <w:rPr>
-                <w:rFonts w:cs="Arial"/>
-                <w:sz w:val="22"/>
-                <w:szCs w:val="22"/>
-                <w:lang w:val="en-GB" w:bidi="ar-SA"/>
-              </w:rPr>
-              <w:t xml:space="preserve"> 2.1.0 will be a requisite</w:t>
+              <w:t>My code will call pygame 2.1.0 functions, so to ensure that those functions run correctly, pygame 2.1.0 will be a requisite</w:t>
             </w:r>
           </w:p>
         </w:tc>
@@ -11316,27 +10962,13 @@
               <w:rPr>
                 <w:lang w:val="en-GB" w:bidi="ar-SA"/>
               </w:rPr>
-              <w:t xml:space="preserve">Sprite is </w:t>
-            </w:r>
-            <w:proofErr w:type="gramStart"/>
-            <w:r>
-              <w:rPr>
-                <w:lang w:val="en-GB" w:bidi="ar-SA"/>
-              </w:rPr>
-              <w:t>threatening</w:t>
-            </w:r>
-            <w:r>
-              <w:rPr>
-                <w:lang w:val="en-GB" w:bidi="ar-SA"/>
-              </w:rPr>
-              <w:t>:</w:t>
-            </w:r>
-            <w:proofErr w:type="gramEnd"/>
-            <w:r>
-              <w:rPr>
-                <w:lang w:val="en-GB" w:bidi="ar-SA"/>
-              </w:rPr>
-              <w:t xml:space="preserve"> </w:t>
+              <w:t>Sprite is threatening</w:t>
+            </w:r>
+            <w:r>
+              <w:rPr>
+                <w:lang w:val="en-GB" w:bidi="ar-SA"/>
+              </w:rPr>
+              <w:t xml:space="preserve">: </w:t>
             </w:r>
             <w:r>
               <w:rPr>
@@ -12325,16 +11957,8 @@
               <w:rPr>
                 <w:lang w:val="en-GB" w:bidi="ar-SA"/>
               </w:rPr>
-              <w:t xml:space="preserve">Proposed feature list: </w:t>
-            </w:r>
-            <w:proofErr w:type="spellStart"/>
-            <w:r>
-              <w:rPr>
-                <w:lang w:val="en-GB" w:bidi="ar-SA"/>
-              </w:rPr>
-              <w:t>leaderboard</w:t>
-            </w:r>
-            <w:proofErr w:type="spellEnd"/>
+              <w:t>Proposed feature list: leaderboard</w:t>
+            </w:r>
           </w:p>
         </w:tc>
       </w:tr>
@@ -12453,28 +12077,12 @@
                 <w:lang w:val="en-GB" w:bidi="ar-SA"/>
               </w:rPr>
             </w:pPr>
-            <w:proofErr w:type="spellStart"/>
-            <w:r>
-              <w:rPr>
-                <w:lang w:val="en-GB" w:bidi="ar-SA"/>
-              </w:rPr>
-              <w:t>Leaderboard</w:t>
-            </w:r>
-            <w:proofErr w:type="spellEnd"/>
-            <w:r>
-              <w:rPr>
-                <w:lang w:val="en-GB" w:bidi="ar-SA"/>
-              </w:rPr>
-              <w:t xml:space="preserve"> button that opens the locally stored </w:t>
-            </w:r>
-            <w:proofErr w:type="spellStart"/>
-            <w:r>
-              <w:rPr>
-                <w:lang w:val="en-GB" w:bidi="ar-SA"/>
-              </w:rPr>
-              <w:t>leaderboard</w:t>
-            </w:r>
-            <w:proofErr w:type="spellEnd"/>
+            <w:r>
+              <w:rPr>
+                <w:lang w:val="en-GB" w:bidi="ar-SA"/>
+              </w:rPr>
+              <w:t>Leaderboard button that opens the locally stored leaderboard</w:t>
+            </w:r>
           </w:p>
         </w:tc>
         <w:tc>
@@ -13175,23 +12783,7 @@
                 <w:lang w:val="en-GB" w:bidi="ar-SA"/>
               </w:rPr>
               <w:lastRenderedPageBreak/>
-              <w:t xml:space="preserve">should they want to use it, </w:t>
-            </w:r>
-            <w:proofErr w:type="spellStart"/>
-            <w:proofErr w:type="gramStart"/>
-            <w:r>
-              <w:rPr>
-                <w:lang w:val="en-GB" w:bidi="ar-SA"/>
-              </w:rPr>
-              <w:t>eg</w:t>
-            </w:r>
-            <w:proofErr w:type="spellEnd"/>
-            <w:proofErr w:type="gramEnd"/>
-            <w:r>
-              <w:rPr>
-                <w:lang w:val="en-GB" w:bidi="ar-SA"/>
-              </w:rPr>
-              <w:t xml:space="preserve"> to exit the game</w:t>
+              <w:t>should they want to use it, eg to exit the game</w:t>
             </w:r>
           </w:p>
         </w:tc>
@@ -13480,30 +13072,8 @@
               <w:rPr>
                 <w:lang w:val="en-GB" w:bidi="ar-SA"/>
               </w:rPr>
-              <w:t xml:space="preserve">Graphics menu has buttons to toggle </w:t>
-            </w:r>
-            <w:proofErr w:type="spellStart"/>
-            <w:r>
-              <w:rPr>
-                <w:lang w:val="en-GB" w:bidi="ar-SA"/>
-              </w:rPr>
-              <w:t>fullscreen</w:t>
-            </w:r>
-            <w:proofErr w:type="spellEnd"/>
-            <w:r>
-              <w:rPr>
-                <w:lang w:val="en-GB" w:bidi="ar-SA"/>
-              </w:rPr>
-              <w:t xml:space="preserve"> and </w:t>
-            </w:r>
-            <w:proofErr w:type="spellStart"/>
-            <w:r>
-              <w:rPr>
-                <w:lang w:val="en-GB" w:bidi="ar-SA"/>
-              </w:rPr>
-              <w:t>vsync</w:t>
-            </w:r>
-            <w:proofErr w:type="spellEnd"/>
+              <w:t>Graphics menu has buttons to toggle fullscreen and vsync</w:t>
+            </w:r>
           </w:p>
         </w:tc>
         <w:tc>
@@ -13743,21 +13313,7 @@
               <w:rPr>
                 <w:lang w:val="en-GB" w:bidi="ar-SA"/>
               </w:rPr>
-              <w:t xml:space="preserve">User can make changes without the </w:t>
-            </w:r>
-            <w:proofErr w:type="spellStart"/>
-            <w:r>
-              <w:rPr>
-                <w:lang w:val="en-GB" w:bidi="ar-SA"/>
-              </w:rPr>
-              <w:t>ui</w:t>
-            </w:r>
-            <w:proofErr w:type="spellEnd"/>
-            <w:r>
-              <w:rPr>
-                <w:lang w:val="en-GB" w:bidi="ar-SA"/>
-              </w:rPr>
-              <w:t xml:space="preserve"> rescaling</w:t>
+              <w:t>User can make changes without the ui rescaling</w:t>
             </w:r>
           </w:p>
         </w:tc>
@@ -14237,21 +13793,7 @@
               <w:rPr>
                 <w:lang w:val="en-GB" w:bidi="ar-SA"/>
               </w:rPr>
-              <w:t xml:space="preserve">Hue game </w:t>
-            </w:r>
-            <w:proofErr w:type="gramStart"/>
-            <w:r>
-              <w:rPr>
-                <w:lang w:val="en-GB" w:bidi="ar-SA"/>
-              </w:rPr>
-              <w:t>research:</w:t>
-            </w:r>
-            <w:proofErr w:type="gramEnd"/>
-            <w:r>
-              <w:rPr>
-                <w:lang w:val="en-GB" w:bidi="ar-SA"/>
-              </w:rPr>
-              <w:t xml:space="preserve"> makes the menu easier to navigate</w:t>
+              <w:t>Hue game research: makes the menu easier to navigate</w:t>
             </w:r>
           </w:p>
         </w:tc>
@@ -17800,27 +17342,13 @@
               <w:rPr>
                 <w:lang w:val="en-GB" w:bidi="ar-SA"/>
               </w:rPr>
-              <w:t xml:space="preserve">When the user activates </w:t>
-            </w:r>
-            <w:proofErr w:type="gramStart"/>
-            <w:r>
-              <w:rPr>
-                <w:lang w:val="en-GB" w:bidi="ar-SA"/>
-              </w:rPr>
-              <w:t>a checkpoint</w:t>
-            </w:r>
-            <w:r>
-              <w:rPr>
-                <w:lang w:val="en-GB" w:bidi="ar-SA"/>
-              </w:rPr>
-              <w:t xml:space="preserve"> other checkpoints</w:t>
-            </w:r>
-            <w:proofErr w:type="gramEnd"/>
-            <w:r>
-              <w:rPr>
-                <w:lang w:val="en-GB" w:bidi="ar-SA"/>
-              </w:rPr>
-              <w:t xml:space="preserve"> are deactivated</w:t>
+              <w:t>When the user activates a checkpoint</w:t>
+            </w:r>
+            <w:r>
+              <w:rPr>
+                <w:lang w:val="en-GB" w:bidi="ar-SA"/>
+              </w:rPr>
+              <w:t xml:space="preserve"> other checkpoints are deactivated</w:t>
             </w:r>
           </w:p>
         </w:tc>
@@ -18143,6 +17671,12 @@
                 <w:lang w:val="en-GB" w:bidi="ar-SA"/>
               </w:rPr>
             </w:pPr>
+            <w:r>
+              <w:rPr>
+                <w:lang w:val="en-GB" w:bidi="ar-SA"/>
+              </w:rPr>
+              <w:t>1</w:t>
+            </w:r>
           </w:p>
         </w:tc>
         <w:tc>
@@ -18157,6 +17691,24 @@
                 <w:lang w:val="en-GB" w:bidi="ar-SA"/>
               </w:rPr>
             </w:pPr>
+            <w:r>
+              <w:rPr>
+                <w:lang w:val="en-GB" w:bidi="ar-SA"/>
+              </w:rPr>
+              <w:t>When player reaches a key,</w:t>
+            </w:r>
+            <w:r>
+              <w:rPr>
+                <w:lang w:val="en-GB" w:bidi="ar-SA"/>
+              </w:rPr>
+              <w:t xml:space="preserve"> </w:t>
+            </w:r>
+            <w:r>
+              <w:rPr>
+                <w:lang w:val="en-GB" w:bidi="ar-SA"/>
+              </w:rPr>
+              <w:t>they pick it up</w:t>
+            </w:r>
           </w:p>
         </w:tc>
         <w:tc>
@@ -18171,6 +17723,12 @@
                 <w:lang w:val="en-GB" w:bidi="ar-SA"/>
               </w:rPr>
             </w:pPr>
+            <w:r>
+              <w:rPr>
+                <w:lang w:val="en-GB" w:bidi="ar-SA"/>
+              </w:rPr>
+              <w:t>Allows the player to achieve secondary objective to enable completing the level</w:t>
+            </w:r>
           </w:p>
         </w:tc>
         <w:tc>
@@ -18185,6 +17743,18 @@
                 <w:lang w:val="en-GB" w:bidi="ar-SA"/>
               </w:rPr>
             </w:pPr>
+            <w:r>
+              <w:rPr>
+                <w:lang w:val="en-GB" w:bidi="ar-SA"/>
+              </w:rPr>
+              <w:t>Game Research: Hue</w:t>
+            </w:r>
+            <w:r>
+              <w:rPr>
+                <w:lang w:val="en-GB" w:bidi="ar-SA"/>
+              </w:rPr>
+              <w:t>, World’s hardest game</w:t>
+            </w:r>
           </w:p>
         </w:tc>
       </w:tr>
@@ -18201,6 +17771,12 @@
                 <w:lang w:val="en-GB" w:bidi="ar-SA"/>
               </w:rPr>
             </w:pPr>
+            <w:r>
+              <w:rPr>
+                <w:lang w:val="en-GB" w:bidi="ar-SA"/>
+              </w:rPr>
+              <w:t>2</w:t>
+            </w:r>
           </w:p>
         </w:tc>
         <w:tc>
@@ -18215,6 +17791,12 @@
                 <w:lang w:val="en-GB" w:bidi="ar-SA"/>
               </w:rPr>
             </w:pPr>
+            <w:r>
+              <w:rPr>
+                <w:lang w:val="en-GB" w:bidi="ar-SA"/>
+              </w:rPr>
+              <w:t>When a player reaches an exit without all the keys, nothing happens</w:t>
+            </w:r>
           </w:p>
         </w:tc>
         <w:tc>
@@ -18229,6 +17811,12 @@
                 <w:lang w:val="en-GB" w:bidi="ar-SA"/>
               </w:rPr>
             </w:pPr>
+            <w:r>
+              <w:rPr>
+                <w:lang w:val="en-GB" w:bidi="ar-SA"/>
+              </w:rPr>
+              <w:t>Ensures that the player must collect keys before trying to exit</w:t>
+            </w:r>
           </w:p>
         </w:tc>
         <w:tc>
@@ -18243,6 +17831,12 @@
                 <w:lang w:val="en-GB" w:bidi="ar-SA"/>
               </w:rPr>
             </w:pPr>
+            <w:r>
+              <w:rPr>
+                <w:lang w:val="en-GB" w:bidi="ar-SA"/>
+              </w:rPr>
+              <w:t>Game Research: Hue, World’s hardest game</w:t>
+            </w:r>
           </w:p>
         </w:tc>
       </w:tr>
@@ -18259,6 +17853,12 @@
                 <w:lang w:val="en-GB" w:bidi="ar-SA"/>
               </w:rPr>
             </w:pPr>
+            <w:r>
+              <w:rPr>
+                <w:lang w:val="en-GB" w:bidi="ar-SA"/>
+              </w:rPr>
+              <w:t>3</w:t>
+            </w:r>
           </w:p>
         </w:tc>
         <w:tc>
@@ -18273,6 +17873,12 @@
                 <w:lang w:val="en-GB" w:bidi="ar-SA"/>
               </w:rPr>
             </w:pPr>
+            <w:r>
+              <w:rPr>
+                <w:lang w:val="en-GB" w:bidi="ar-SA"/>
+              </w:rPr>
+              <w:t xml:space="preserve">When a player reaches an exit with all keys, they exit the level </w:t>
+            </w:r>
           </w:p>
         </w:tc>
         <w:tc>
@@ -18287,6 +17893,12 @@
                 <w:lang w:val="en-GB" w:bidi="ar-SA"/>
               </w:rPr>
             </w:pPr>
+            <w:r>
+              <w:rPr>
+                <w:lang w:val="en-GB" w:bidi="ar-SA"/>
+              </w:rPr>
+              <w:t>Allows player to finish a level once they have all keys</w:t>
+            </w:r>
           </w:p>
         </w:tc>
         <w:tc>
@@ -18301,6 +17913,12 @@
                 <w:lang w:val="en-GB" w:bidi="ar-SA"/>
               </w:rPr>
             </w:pPr>
+            <w:r>
+              <w:rPr>
+                <w:lang w:val="en-GB" w:bidi="ar-SA"/>
+              </w:rPr>
+              <w:t>Game Research: Hue, World’s hardest game</w:t>
+            </w:r>
           </w:p>
         </w:tc>
       </w:tr>
@@ -19823,27 +19441,14 @@
         <w:r>
           <w:t xml:space="preserve"> of </w:t>
         </w:r>
-        <w:r>
-          <w:fldChar w:fldCharType="begin"/>
-        </w:r>
-        <w:r>
-          <w:instrText xml:space="preserve"> NUMPAGES  </w:instrText>
-        </w:r>
-        <w:r>
-          <w:fldChar w:fldCharType="separate"/>
-        </w:r>
-        <w:r>
-          <w:rPr>
-            <w:noProof/>
-          </w:rPr>
-          <w:t>4</w:t>
-        </w:r>
-        <w:r>
-          <w:rPr>
-            <w:noProof/>
-          </w:rPr>
-          <w:fldChar w:fldCharType="end"/>
-        </w:r>
+        <w:fldSimple w:instr=" NUMPAGES  ">
+          <w:r>
+            <w:rPr>
+              <w:noProof/>
+            </w:rPr>
+            <w:t>4</w:t>
+          </w:r>
+        </w:fldSimple>
       </w:sdtContent>
     </w:sdt>
   </w:p>

</xml_diff>

<commit_message>
design 6 1 22
</commit_message>
<xml_diff>
--- a/H446-03 Project Alex.docx
+++ b/H446-03 Project Alex.docx
@@ -1,6 +1,6 @@
 
 <file path=word/document.xml><?xml version="1.0" encoding="utf-8"?>
-<w:document xmlns:wpc="http://schemas.microsoft.com/office/word/2010/wordprocessingCanvas" xmlns:cx="http://schemas.microsoft.com/office/drawing/2014/chartex" xmlns:cx1="http://schemas.microsoft.com/office/drawing/2015/9/8/chartex" xmlns:cx2="http://schemas.microsoft.com/office/drawing/2015/10/21/chartex" xmlns:cx3="http://schemas.microsoft.com/office/drawing/2016/5/9/chartex" xmlns:cx4="http://schemas.microsoft.com/office/drawing/2016/5/10/chartex" xmlns:cx5="http://schemas.microsoft.com/office/drawing/2016/5/11/chartex" xmlns:cx6="http://schemas.microsoft.com/office/drawing/2016/5/12/chartex" xmlns:cx7="http://schemas.microsoft.com/office/drawing/2016/5/13/chartex" xmlns:cx8="http://schemas.microsoft.com/office/drawing/2016/5/14/chartex" xmlns:mc="http://schemas.openxmlformats.org/markup-compatibility/2006" xmlns:aink="http://schemas.microsoft.com/office/drawing/2016/ink" xmlns:am3d="http://schemas.microsoft.com/office/drawing/2017/model3d" xmlns:o="urn:schemas-microsoft-com:office:office" xmlns:r="http://schemas.openxmlformats.org/officeDocument/2006/relationships" xmlns:m="http://schemas.openxmlformats.org/officeDocument/2006/math" xmlns:v="urn:schemas-microsoft-com:vml" xmlns:wp14="http://schemas.microsoft.com/office/word/2010/wordprocessingDrawing" xmlns:wp="http://schemas.openxmlformats.org/drawingml/2006/wordprocessingDrawing" xmlns:w10="urn:schemas-microsoft-com:office:word" xmlns:w="http://schemas.openxmlformats.org/wordprocessingml/2006/main" xmlns:w14="http://schemas.microsoft.com/office/word/2010/wordml" xmlns:w15="http://schemas.microsoft.com/office/word/2012/wordml" xmlns:w16cex="http://schemas.microsoft.com/office/word/2018/wordml/cex" xmlns:w16cid="http://schemas.microsoft.com/office/word/2016/wordml/cid" xmlns:w16="http://schemas.microsoft.com/office/word/2018/wordml" xmlns:w16se="http://schemas.microsoft.com/office/word/2015/wordml/symex" xmlns:wpg="http://schemas.microsoft.com/office/word/2010/wordprocessingGroup" xmlns:wpi="http://schemas.microsoft.com/office/word/2010/wordprocessingInk" xmlns:wne="http://schemas.microsoft.com/office/word/2006/wordml" xmlns:wps="http://schemas.microsoft.com/office/word/2010/wordprocessingShape" mc:Ignorable="w14 w15 w16se w16cid w16 w16cex wp14">
+<w:document xmlns:wpc="http://schemas.microsoft.com/office/word/2010/wordprocessingCanvas" xmlns:cx="http://schemas.microsoft.com/office/drawing/2014/chartex" xmlns:cx1="http://schemas.microsoft.com/office/drawing/2015/9/8/chartex" xmlns:cx2="http://schemas.microsoft.com/office/drawing/2015/10/21/chartex" xmlns:cx3="http://schemas.microsoft.com/office/drawing/2016/5/9/chartex" xmlns:cx4="http://schemas.microsoft.com/office/drawing/2016/5/10/chartex" xmlns:cx5="http://schemas.microsoft.com/office/drawing/2016/5/11/chartex" xmlns:cx6="http://schemas.microsoft.com/office/drawing/2016/5/12/chartex" xmlns:cx7="http://schemas.microsoft.com/office/drawing/2016/5/13/chartex" xmlns:cx8="http://schemas.microsoft.com/office/drawing/2016/5/14/chartex" xmlns:mc="http://schemas.openxmlformats.org/markup-compatibility/2006" xmlns:aink="http://schemas.microsoft.com/office/drawing/2016/ink" xmlns:am3d="http://schemas.microsoft.com/office/drawing/2017/model3d" xmlns:o="urn:schemas-microsoft-com:office:office" xmlns:r="http://schemas.openxmlformats.org/officeDocument/2006/relationships" xmlns:m="http://schemas.openxmlformats.org/officeDocument/2006/math" xmlns:v="urn:schemas-microsoft-com:vml" xmlns:wp14="http://schemas.microsoft.com/office/word/2010/wordprocessingDrawing" xmlns:wp="http://schemas.openxmlformats.org/drawingml/2006/wordprocessingDrawing" xmlns:w10="urn:schemas-microsoft-com:office:word" xmlns:w="http://schemas.openxmlformats.org/wordprocessingml/2006/main" xmlns:w14="http://schemas.microsoft.com/office/word/2010/wordml" xmlns:w15="http://schemas.microsoft.com/office/word/2012/wordml" xmlns:w16cex="http://schemas.microsoft.com/office/word/2018/wordml/cex" xmlns:w16cid="http://schemas.microsoft.com/office/word/2016/wordml/cid" xmlns:w16="http://schemas.microsoft.com/office/word/2018/wordml" xmlns:w16sdtdh="http://schemas.microsoft.com/office/word/2020/wordml/sdtdatahash" xmlns:w16se="http://schemas.microsoft.com/office/word/2015/wordml/symex" xmlns:wpg="http://schemas.microsoft.com/office/word/2010/wordprocessingGroup" xmlns:wpi="http://schemas.microsoft.com/office/word/2010/wordprocessingInk" xmlns:wne="http://schemas.microsoft.com/office/word/2006/wordml" xmlns:wps="http://schemas.microsoft.com/office/word/2010/wordprocessingShape" mc:Ignorable="w14 w15 w16se w16cid w16 w16cex w16sdtdh wp14">
   <w:body>
     <w:p>
       <w:pPr>
@@ -187,7 +187,7 @@
               </wp:anchor>
             </w:drawing>
           </mc:Choice>
-          <mc:Fallback xmlns:w16sdtdh="http://schemas.microsoft.com/office/word/2020/wordml/sdtdatahash">
+          <mc:Fallback>
             <w:pict>
               <v:rect w14:anchorId="68E76BA3" id="Rectangle 4" o:spid="_x0000_s1026" style="position:absolute;margin-left:406.35pt;margin-top:149.2pt;width:80.1pt;height:24.45pt;z-index:251660288;visibility:visible;mso-wrap-style:square;mso-width-percent:0;mso-height-percent:0;mso-wrap-distance-left:9pt;mso-wrap-distance-top:0;mso-wrap-distance-right:9pt;mso-wrap-distance-bottom:0;mso-position-horizontal:absolute;mso-position-horizontal-relative:text;mso-position-vertical:absolute;mso-position-vertical-relative:text;mso-width-percent:0;mso-height-percent:0;mso-width-relative:page;mso-height-relative:page;v-text-anchor:top" o:gfxdata="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" strokecolor="white [3212]"/>
             </w:pict>
@@ -250,115 +250,69 @@
           <w:sz w:val="28"/>
           <w:szCs w:val="28"/>
         </w:rPr>
-        <w:t xml:space="preserve">Candidate </w:t>
-      </w:r>
-      <w:proofErr w:type="gramStart"/>
+        <w:t xml:space="preserve">Candidate Number : </w:t>
+      </w:r>
       <w:r>
         <w:rPr>
           <w:rFonts w:cs="Tahoma"/>
           <w:sz w:val="28"/>
           <w:szCs w:val="28"/>
         </w:rPr>
-        <w:t>Number :</w:t>
-      </w:r>
-      <w:proofErr w:type="gramEnd"/>
-      <w:r>
+        <w:tab/>
+        <w:t>&lt;INSERT CANDIDATE NUMBER&gt;</w:t>
+      </w:r>
+    </w:p>
+    <w:p>
+      <w:pPr>
+        <w:ind w:firstLine="720"/>
         <w:rPr>
           <w:rFonts w:cs="Tahoma"/>
           <w:sz w:val="28"/>
           <w:szCs w:val="28"/>
         </w:rPr>
-        <w:t xml:space="preserve"> </w:t>
-      </w:r>
+      </w:pPr>
       <w:r>
         <w:rPr>
           <w:rFonts w:cs="Tahoma"/>
           <w:sz w:val="28"/>
           <w:szCs w:val="28"/>
         </w:rPr>
-        <w:tab/>
-        <w:t>&lt;INSERT CANDIDATE NUMBER&gt;</w:t>
-      </w:r>
-    </w:p>
-    <w:p>
-      <w:pPr>
-        <w:ind w:firstLine="720"/>
+        <w:t>&lt;Institution Name&gt; :</w:t>
+      </w:r>
+      <w:r>
         <w:rPr>
           <w:rFonts w:cs="Tahoma"/>
           <w:sz w:val="28"/>
           <w:szCs w:val="28"/>
         </w:rPr>
-      </w:pPr>
-      <w:r>
+        <w:tab/>
+        <w:t>&lt;INSERT CENTRE NUMBER&gt;</w:t>
+      </w:r>
+    </w:p>
+    <w:p>
+      <w:pPr>
+        <w:ind w:firstLine="720"/>
         <w:rPr>
           <w:rFonts w:cs="Tahoma"/>
           <w:sz w:val="28"/>
           <w:szCs w:val="28"/>
         </w:rPr>
-        <w:t>&lt;Institution Name</w:t>
-      </w:r>
-      <w:proofErr w:type="gramStart"/>
+      </w:pPr>
       <w:r>
         <w:rPr>
           <w:rFonts w:cs="Tahoma"/>
           <w:sz w:val="28"/>
           <w:szCs w:val="28"/>
         </w:rPr>
-        <w:t>&gt; :</w:t>
-      </w:r>
-      <w:proofErr w:type="gramEnd"/>
+        <w:t>Title</w:t>
+      </w:r>
       <w:r>
         <w:rPr>
           <w:rFonts w:cs="Tahoma"/>
           <w:sz w:val="28"/>
           <w:szCs w:val="28"/>
         </w:rPr>
-        <w:tab/>
-        <w:t>&lt;INSERT CENTRE NUMBER&gt;</w:t>
-      </w:r>
-    </w:p>
-    <w:p>
-      <w:pPr>
-        <w:ind w:firstLine="720"/>
-        <w:rPr>
-          <w:rFonts w:cs="Tahoma"/>
-          <w:sz w:val="28"/>
-          <w:szCs w:val="28"/>
-        </w:rPr>
-      </w:pPr>
-      <w:r>
-        <w:rPr>
-          <w:rFonts w:cs="Tahoma"/>
-          <w:sz w:val="28"/>
-          <w:szCs w:val="28"/>
-        </w:rPr>
-        <w:t>Title</w:t>
-      </w:r>
-      <w:r>
-        <w:rPr>
-          <w:rFonts w:cs="Tahoma"/>
-          <w:sz w:val="28"/>
-          <w:szCs w:val="28"/>
-        </w:rPr>
-        <w:t xml:space="preserve"> of </w:t>
-      </w:r>
-      <w:proofErr w:type="gramStart"/>
-      <w:r>
-        <w:rPr>
-          <w:rFonts w:cs="Tahoma"/>
-          <w:sz w:val="28"/>
-          <w:szCs w:val="28"/>
-        </w:rPr>
-        <w:t>Project :</w:t>
-      </w:r>
-      <w:proofErr w:type="gramEnd"/>
-      <w:r>
-        <w:rPr>
-          <w:rFonts w:cs="Tahoma"/>
-          <w:sz w:val="28"/>
-          <w:szCs w:val="28"/>
-        </w:rPr>
-        <w:t xml:space="preserve"> </w:t>
+        <w:t xml:space="preserve"> of Project : </w:t>
       </w:r>
       <w:r>
         <w:rPr>
@@ -2555,21 +2509,7 @@
                 <w:rStyle w:val="Hyperlink"/>
                 <w:noProof/>
               </w:rPr>
-              <w:t>MODU</w:t>
-            </w:r>
-            <w:r>
-              <w:rPr>
-                <w:rStyle w:val="Hyperlink"/>
-                <w:noProof/>
-              </w:rPr>
-              <w:t>L</w:t>
-            </w:r>
-            <w:r>
-              <w:rPr>
-                <w:rStyle w:val="Hyperlink"/>
-                <w:noProof/>
-              </w:rPr>
-              <w:t>E: Main.py</w:t>
+              <w:t>MODULE: Main.py</w:t>
             </w:r>
             <w:r>
               <w:rPr>
@@ -3592,25 +3532,7 @@
           <w:szCs w:val="22"/>
           <w:lang w:val="en-GB" w:bidi="ar-SA"/>
         </w:rPr>
-        <w:t xml:space="preserve"> to represent the target demographic. They are both </w:t>
-      </w:r>
-      <w:proofErr w:type="gramStart"/>
-      <w:r>
-        <w:rPr>
-          <w:sz w:val="22"/>
-          <w:szCs w:val="22"/>
-          <w:lang w:val="en-GB" w:bidi="ar-SA"/>
-        </w:rPr>
-        <w:t>17 year old</w:t>
-      </w:r>
-      <w:proofErr w:type="gramEnd"/>
-      <w:r>
-        <w:rPr>
-          <w:sz w:val="22"/>
-          <w:szCs w:val="22"/>
-          <w:lang w:val="en-GB" w:bidi="ar-SA"/>
-        </w:rPr>
-        <w:t xml:space="preserve"> students who play videogames regularly. Their experience with similar games will allow them to give clear and well-judged feedback on my game, and how it compares to similar ones in the industry, allowing me to ensure my game meets the target demographics’ needs effectively. They are also close contacts, so I will be able to regularly receive </w:t>
+        <w:t xml:space="preserve"> to represent the target demographic. They are both 17 year old students who play videogames regularly. Their experience with similar games will allow them to give clear and well-judged feedback on my game, and how it compares to similar ones in the industry, allowing me to ensure my game meets the target demographics’ needs effectively. They are also close contacts, so I will be able to regularly receive </w:t>
       </w:r>
       <w:r>
         <w:rPr>
@@ -6513,7 +6435,7 @@
                 <v:stroke joinstyle="miter"/>
                 <v:path gradientshapeok="t" o:connecttype="rect"/>
               </v:shapetype>
-              <v:shape id="Text Box 14" o:spid="_x0000_s1026" type="#_x0000_t202" style="position:absolute;margin-left:302.9pt;margin-top:.75pt;width:187.45pt;height:388.55pt;z-index:251661312;visibility:visible;mso-wrap-style:square;mso-height-percent:0;mso-wrap-distance-left:9pt;mso-wrap-distance-top:0;mso-wrap-distance-right:9pt;mso-wrap-distance-bottom:0;mso-position-horizontal:absolute;mso-position-horizontal-relative:text;mso-position-vertical:absolute;mso-position-vertical-relative:text;mso-height-percent:0;mso-height-relative:margin;v-text-anchor:top" o:gfxdata="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" fillcolor="white [3201]" stroked="f" strokeweight=".5pt">
+              <v:shape id="Text Box 14" o:spid="_x0000_s1026" type="#_x0000_t202" style="position:absolute;margin-left:302.9pt;margin-top:.75pt;width:187.45pt;height:388.55pt;z-index:251661312;visibility:visible;mso-wrap-style:square;mso-height-percent:0;mso-wrap-distance-left:9pt;mso-wrap-distance-top:0;mso-wrap-distance-right:9pt;mso-wrap-distance-bottom:0;mso-position-horizontal:absolute;mso-position-horizontal-relative:text;mso-position-vertical:absolute;mso-position-vertical-relative:text;mso-height-percent:0;mso-height-relative:margin;v-text-anchor:top" o:gfxdata="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" fillcolor="white [3201]" stroked="f" strokeweight=".5pt">
                 <v:textbox>
                   <w:txbxContent>
                     <w:p>
@@ -6979,7 +6901,7 @@
           </mc:Choice>
           <mc:Fallback>
             <w:pict>
-              <v:shape w14:anchorId="1F78D9BF" id="Text Box 19" o:spid="_x0000_s1027" type="#_x0000_t202" style="position:absolute;margin-left:294.8pt;margin-top:29pt;width:224.85pt;height:414.35pt;z-index:251662336;visibility:visible;mso-wrap-style:square;mso-height-percent:0;mso-wrap-distance-left:9pt;mso-wrap-distance-top:0;mso-wrap-distance-right:9pt;mso-wrap-distance-bottom:0;mso-position-horizontal:absolute;mso-position-horizontal-relative:text;mso-position-vertical:absolute;mso-position-vertical-relative:text;mso-height-percent:0;mso-height-relative:margin;v-text-anchor:top" o:gfxdata="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" fillcolor="white [3201]" stroked="f" strokeweight=".5pt">
+              <v:shape w14:anchorId="1F78D9BF" id="Text Box 19" o:spid="_x0000_s1027" type="#_x0000_t202" style="position:absolute;margin-left:294.8pt;margin-top:29pt;width:224.85pt;height:414.35pt;z-index:251662336;visibility:visible;mso-wrap-style:square;mso-height-percent:0;mso-wrap-distance-left:9pt;mso-wrap-distance-top:0;mso-wrap-distance-right:9pt;mso-wrap-distance-bottom:0;mso-position-horizontal:absolute;mso-position-horizontal-relative:text;mso-position-vertical:absolute;mso-position-vertical-relative:text;mso-height-percent:0;mso-height-relative:margin;v-text-anchor:top" o:gfxdata="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" fillcolor="white [3201]" stroked="f" strokeweight=".5pt">
                 <v:textbox>
                   <w:txbxContent>
                     <w:p>
@@ -7378,23 +7300,7 @@
                                 <w:sz w:val="22"/>
                                 <w:szCs w:val="22"/>
                               </w:rPr>
-                              <w:t xml:space="preserve">The users want to have to try a level about 3 times before getting it, so they shouldn’t be too heavy on hazards, though there should still be some to provide the correct level of challenge. </w:t>
-                            </w:r>
-                            <w:proofErr w:type="gramStart"/>
-                            <w:r>
-                              <w:rPr>
-                                <w:sz w:val="22"/>
-                                <w:szCs w:val="22"/>
-                              </w:rPr>
-                              <w:t>The majority of</w:t>
-                            </w:r>
-                            <w:proofErr w:type="gramEnd"/>
-                            <w:r>
-                              <w:rPr>
-                                <w:sz w:val="22"/>
-                                <w:szCs w:val="22"/>
-                              </w:rPr>
-                              <w:t xml:space="preserve"> users agree that checkpoints will make the level more playable, so those must be a feature to meet their needs.</w:t>
+                              <w:t>The users want to have to try a level about 3 times before getting it, so they shouldn’t be too heavy on hazards, though there should still be some to provide the correct level of challenge. The majority of users agree that checkpoints will make the level more playable, so those must be a feature to meet their needs.</w:t>
                             </w:r>
                           </w:p>
                           <w:p>
@@ -7421,7 +7327,7 @@
           </mc:Choice>
           <mc:Fallback>
             <w:pict>
-              <v:shape w14:anchorId="276508DA" id="Text Box 25" o:spid="_x0000_s1028" type="#_x0000_t202" style="position:absolute;margin-left:285.95pt;margin-top:26.65pt;width:3in;height:470.9pt;z-index:251663360;visibility:visible;mso-wrap-style:square;mso-wrap-distance-left:9pt;mso-wrap-distance-top:0;mso-wrap-distance-right:9pt;mso-wrap-distance-bottom:0;mso-position-horizontal:absolute;mso-position-horizontal-relative:text;mso-position-vertical:absolute;mso-position-vertical-relative:text;v-text-anchor:top" o:gfxdata="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" fillcolor="white [3201]" stroked="f" strokeweight=".5pt">
+              <v:shape w14:anchorId="276508DA" id="Text Box 25" o:spid="_x0000_s1028" type="#_x0000_t202" style="position:absolute;margin-left:285.95pt;margin-top:26.65pt;width:3in;height:470.9pt;z-index:251663360;visibility:visible;mso-wrap-style:square;mso-wrap-distance-left:9pt;mso-wrap-distance-top:0;mso-wrap-distance-right:9pt;mso-wrap-distance-bottom:0;mso-position-horizontal:absolute;mso-position-horizontal-relative:text;mso-position-vertical:absolute;mso-position-vertical-relative:text;v-text-anchor:top" o:gfxdata="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" fillcolor="white [3201]" stroked="f" strokeweight=".5pt">
                 <v:textbox>
                   <w:txbxContent>
                     <w:p>
@@ -7466,23 +7372,7 @@
                           <w:sz w:val="22"/>
                           <w:szCs w:val="22"/>
                         </w:rPr>
-                        <w:t xml:space="preserve">The users want to have to try a level about 3 times before getting it, so they shouldn’t be too heavy on hazards, though there should still be some to provide the correct level of challenge. </w:t>
-                      </w:r>
-                      <w:proofErr w:type="gramStart"/>
-                      <w:r>
-                        <w:rPr>
-                          <w:sz w:val="22"/>
-                          <w:szCs w:val="22"/>
-                        </w:rPr>
-                        <w:t>The majority of</w:t>
-                      </w:r>
-                      <w:proofErr w:type="gramEnd"/>
-                      <w:r>
-                        <w:rPr>
-                          <w:sz w:val="22"/>
-                          <w:szCs w:val="22"/>
-                        </w:rPr>
-                        <w:t xml:space="preserve"> users agree that checkpoints will make the level more playable, so those must be a feature to meet their needs.</w:t>
+                        <w:t>The users want to have to try a level about 3 times before getting it, so they shouldn’t be too heavy on hazards, though there should still be some to provide the correct level of challenge. The majority of users agree that checkpoints will make the level more playable, so those must be a feature to meet their needs.</w:t>
                       </w:r>
                     </w:p>
                     <w:p>
@@ -7848,7 +7738,7 @@
           </mc:Choice>
           <mc:Fallback>
             <w:pict>
-              <v:shape w14:anchorId="4E3C7786" id="Text Box 30" o:spid="_x0000_s1029" type="#_x0000_t202" style="position:absolute;margin-left:323.3pt;margin-top:8.6pt;width:190.05pt;height:417.75pt;z-index:251664384;visibility:visible;mso-wrap-style:square;mso-height-percent:0;mso-wrap-distance-left:9pt;mso-wrap-distance-top:0;mso-wrap-distance-right:9pt;mso-wrap-distance-bottom:0;mso-position-horizontal:absolute;mso-position-horizontal-relative:text;mso-position-vertical:absolute;mso-position-vertical-relative:text;mso-height-percent:0;mso-height-relative:margin;v-text-anchor:top" o:gfxdata="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" fillcolor="white [3201]" stroked="f" strokeweight=".5pt">
+              <v:shape w14:anchorId="4E3C7786" id="Text Box 30" o:spid="_x0000_s1029" type="#_x0000_t202" style="position:absolute;margin-left:323.3pt;margin-top:8.6pt;width:190.05pt;height:417.75pt;z-index:251664384;visibility:visible;mso-wrap-style:square;mso-height-percent:0;mso-wrap-distance-left:9pt;mso-wrap-distance-top:0;mso-wrap-distance-right:9pt;mso-wrap-distance-bottom:0;mso-position-horizontal:absolute;mso-position-horizontal-relative:text;mso-position-vertical:absolute;mso-position-vertical-relative:text;mso-height-percent:0;mso-height-relative:margin;v-text-anchor:top" o:gfxdata="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" fillcolor="white [3201]" stroked="f" strokeweight=".5pt">
                 <v:textbox>
                   <w:txbxContent>
                     <w:p>
@@ -8826,25 +8716,7 @@
                 <w:szCs w:val="22"/>
                 <w:lang w:val="en-GB" w:bidi="ar-SA"/>
               </w:rPr>
-              <w:t xml:space="preserve">Makes the levels more intuitive as the user is automatically drawn to items and </w:t>
-            </w:r>
-            <w:proofErr w:type="gramStart"/>
-            <w:r>
-              <w:rPr>
-                <w:sz w:val="22"/>
-                <w:szCs w:val="22"/>
-                <w:lang w:val="en-GB" w:bidi="ar-SA"/>
-              </w:rPr>
-              <w:t>mechanics</w:t>
-            </w:r>
-            <w:proofErr w:type="gramEnd"/>
-            <w:r>
-              <w:rPr>
-                <w:sz w:val="22"/>
-                <w:szCs w:val="22"/>
-                <w:lang w:val="en-GB" w:bidi="ar-SA"/>
-              </w:rPr>
-              <w:t xml:space="preserve"> they need to use</w:t>
+              <w:t>Makes the levels more intuitive as the user is automatically drawn to items and mechanics they need to use</w:t>
             </w:r>
           </w:p>
         </w:tc>
@@ -9287,20 +9159,12 @@
               </w:rPr>
               <w:t xml:space="preserve"> such as </w:t>
             </w:r>
-            <w:proofErr w:type="spellStart"/>
             <w:r>
               <w:rPr>
                 <w:lang w:val="en-GB" w:bidi="ar-SA"/>
               </w:rPr>
               <w:lastRenderedPageBreak/>
-              <w:t>Ursina</w:t>
-            </w:r>
-            <w:proofErr w:type="spellEnd"/>
-            <w:r>
-              <w:rPr>
-                <w:lang w:val="en-GB" w:bidi="ar-SA"/>
-              </w:rPr>
-              <w:t xml:space="preserve"> engine, which </w:t>
+              <w:t xml:space="preserve">Ursina engine, which </w:t>
             </w:r>
             <w:r>
               <w:rPr>
@@ -9937,21 +9801,7 @@
         <w:rPr>
           <w:lang w:val="en-GB" w:bidi="ar-SA"/>
         </w:rPr>
-        <w:t xml:space="preserve">During playing my game, many events will happen, such as receiving user input, loading assets, processing motion, </w:t>
-      </w:r>
-      <w:proofErr w:type="gramStart"/>
-      <w:r>
-        <w:rPr>
-          <w:lang w:val="en-GB" w:bidi="ar-SA"/>
-        </w:rPr>
-        <w:t>rendering</w:t>
-      </w:r>
-      <w:proofErr w:type="gramEnd"/>
-      <w:r>
-        <w:rPr>
-          <w:lang w:val="en-GB" w:bidi="ar-SA"/>
-        </w:rPr>
-        <w:t xml:space="preserve"> and animating sprites and displaying that to the screen. The events must be precisely timed to ensure the game behaves as </w:t>
+        <w:t xml:space="preserve">During playing my game, many events will happen, such as receiving user input, loading assets, processing motion, rendering and animating sprites and displaying that to the screen. The events must be precisely timed to ensure the game behaves as </w:t>
       </w:r>
       <w:r>
         <w:rPr>
@@ -10645,27 +10495,7 @@
                 <w:szCs w:val="22"/>
                 <w:lang w:val="en-GB" w:bidi="ar-SA"/>
               </w:rPr>
-              <w:t xml:space="preserve">This will allow a minimal operating system </w:t>
-            </w:r>
-            <w:proofErr w:type="gramStart"/>
-            <w:r>
-              <w:rPr>
-                <w:rFonts w:cs="Arial"/>
-                <w:sz w:val="22"/>
-                <w:szCs w:val="22"/>
-                <w:lang w:val="en-GB" w:bidi="ar-SA"/>
-              </w:rPr>
-              <w:t>build</w:t>
-            </w:r>
-            <w:proofErr w:type="gramEnd"/>
-            <w:r>
-              <w:rPr>
-                <w:rFonts w:cs="Arial"/>
-                <w:sz w:val="22"/>
-                <w:szCs w:val="22"/>
-                <w:lang w:val="en-GB" w:bidi="ar-SA"/>
-              </w:rPr>
-              <w:t xml:space="preserve"> to run as well as the game, so long as it is the only thing running on the system</w:t>
+              <w:t>This will allow a minimal operating system build to run as well as the game, so long as it is the only thing running on the system</w:t>
             </w:r>
           </w:p>
         </w:tc>
@@ -10833,7 +10663,6 @@
               </w:rPr>
               <w:t xml:space="preserve">OS: </w:t>
             </w:r>
-            <w:proofErr w:type="gramStart"/>
             <w:r>
               <w:rPr>
                 <w:rFonts w:cs="Arial"/>
@@ -10841,17 +10670,7 @@
                 <w:szCs w:val="22"/>
                 <w:lang w:val="en-GB" w:bidi="ar-SA"/>
               </w:rPr>
-              <w:t>64 bit</w:t>
-            </w:r>
-            <w:proofErr w:type="gramEnd"/>
-            <w:r>
-              <w:rPr>
-                <w:rFonts w:cs="Arial"/>
-                <w:sz w:val="22"/>
-                <w:szCs w:val="22"/>
-                <w:lang w:val="en-GB" w:bidi="ar-SA"/>
-              </w:rPr>
-              <w:t xml:space="preserve"> Microsoft Windows 10</w:t>
+              <w:t>64 bit Microsoft Windows 10</w:t>
             </w:r>
           </w:p>
         </w:tc>
@@ -12498,27 +12317,13 @@
               <w:rPr>
                 <w:lang w:val="en-GB" w:bidi="ar-SA"/>
               </w:rPr>
-              <w:t xml:space="preserve">Sprite is </w:t>
-            </w:r>
-            <w:proofErr w:type="gramStart"/>
-            <w:r>
-              <w:rPr>
-                <w:lang w:val="en-GB" w:bidi="ar-SA"/>
-              </w:rPr>
-              <w:t>threatening</w:t>
-            </w:r>
-            <w:r>
-              <w:rPr>
-                <w:lang w:val="en-GB" w:bidi="ar-SA"/>
-              </w:rPr>
-              <w:t>:</w:t>
-            </w:r>
-            <w:proofErr w:type="gramEnd"/>
-            <w:r>
-              <w:rPr>
-                <w:lang w:val="en-GB" w:bidi="ar-SA"/>
-              </w:rPr>
-              <w:t xml:space="preserve"> </w:t>
+              <w:t>Sprite is threatening</w:t>
+            </w:r>
+            <w:r>
+              <w:rPr>
+                <w:lang w:val="en-GB" w:bidi="ar-SA"/>
+              </w:rPr>
+              <w:t xml:space="preserve">: </w:t>
             </w:r>
             <w:r>
               <w:rPr>
@@ -14269,7 +14074,6 @@
               <w:t xml:space="preserve">Allows user to return to the main menu should they want to use it, </w:t>
             </w:r>
             <w:proofErr w:type="spellStart"/>
-            <w:proofErr w:type="gramStart"/>
             <w:r>
               <w:rPr>
                 <w:lang w:val="en-GB" w:bidi="ar-SA"/>
@@ -14277,7 +14081,6 @@
               <w:t>eg</w:t>
             </w:r>
             <w:proofErr w:type="spellEnd"/>
-            <w:proofErr w:type="gramEnd"/>
             <w:r>
               <w:rPr>
                 <w:lang w:val="en-GB" w:bidi="ar-SA"/>
@@ -15322,21 +15125,7 @@
               <w:rPr>
                 <w:lang w:val="en-GB" w:bidi="ar-SA"/>
               </w:rPr>
-              <w:t xml:space="preserve">Hue game </w:t>
-            </w:r>
-            <w:proofErr w:type="gramStart"/>
-            <w:r>
-              <w:rPr>
-                <w:lang w:val="en-GB" w:bidi="ar-SA"/>
-              </w:rPr>
-              <w:t>research:</w:t>
-            </w:r>
-            <w:proofErr w:type="gramEnd"/>
-            <w:r>
-              <w:rPr>
-                <w:lang w:val="en-GB" w:bidi="ar-SA"/>
-              </w:rPr>
-              <w:t xml:space="preserve"> makes the menu easier to navigate</w:t>
+              <w:t>Hue game research: makes the menu easier to navigate</w:t>
             </w:r>
           </w:p>
         </w:tc>
@@ -20820,21 +20609,13 @@
     </w:p>
     <w:p>
       <w:r>
-        <w:t xml:space="preserve">My game will make heavy use of object-oriented programming as this allows code and data to be collected and organized by overall function. As such, my design phase adheres to OOP based </w:t>
-      </w:r>
-      <w:proofErr w:type="gramStart"/>
-      <w:r>
-        <w:t xml:space="preserve">paradigms; </w:t>
+        <w:t xml:space="preserve">My game will make heavy use of object-oriented programming as this allows code and data to be collected and organized by overall function. As such, my design phase adheres to OOP based paradigms; </w:t>
       </w:r>
       <w:r>
         <w:t xml:space="preserve"> </w:t>
       </w:r>
       <w:r>
-        <w:t>each</w:t>
-      </w:r>
-      <w:proofErr w:type="gramEnd"/>
-      <w:r>
-        <w:t xml:space="preserve"> object is declared, defined and </w:t>
+        <w:t xml:space="preserve">each object is declared, defined and </w:t>
       </w:r>
       <w:r>
         <w:t xml:space="preserve">assigned tests </w:t>
@@ -20999,12 +20780,10 @@
         <w:t xml:space="preserve">enables a single menu function to be used for accessing a menu from multiple places </w:t>
       </w:r>
       <w:proofErr w:type="spellStart"/>
-      <w:proofErr w:type="gramStart"/>
       <w:r>
         <w:t>eg</w:t>
       </w:r>
       <w:proofErr w:type="spellEnd"/>
-      <w:proofErr w:type="gramEnd"/>
       <w:r>
         <w:t xml:space="preserve"> the options menu can be opened from the pause screen and the main game screen, and the stack will be used to keep track of which screen to return to</w:t>
       </w:r>
@@ -21092,7 +20871,6 @@
         <w:t xml:space="preserve"> </w:t>
       </w:r>
       <w:proofErr w:type="spellStart"/>
-      <w:proofErr w:type="gramStart"/>
       <w:r>
         <w:t>loader</w:t>
       </w:r>
@@ -21108,7 +20886,6 @@
       <w:r>
         <w:t>mg</w:t>
       </w:r>
-      <w:proofErr w:type="gramEnd"/>
       <w:r>
         <w:t>_loader</w:t>
       </w:r>
@@ -21158,13 +20935,8 @@
         <w:t xml:space="preserve"> – </w:t>
       </w:r>
       <w:proofErr w:type="spellStart"/>
-      <w:proofErr w:type="gramStart"/>
-      <w:r>
-        <w:t>loaders.Snd</w:t>
-      </w:r>
-      <w:proofErr w:type="gramEnd"/>
-      <w:r>
-        <w:t>_loader</w:t>
+      <w:r>
+        <w:t>loaders.Snd_loader</w:t>
       </w:r>
       <w:proofErr w:type="spellEnd"/>
     </w:p>
@@ -21228,15 +21000,7 @@
       </w:r>
       <w:proofErr w:type="spellEnd"/>
       <w:r>
-        <w:t>_</w:t>
-      </w:r>
-      <w:proofErr w:type="gramStart"/>
-      <w:r>
-        <w:t>_(</w:t>
-      </w:r>
-      <w:proofErr w:type="gramEnd"/>
-      <w:r>
-        <w:t>)</w:t>
+        <w:t>__()</w:t>
       </w:r>
     </w:p>
     <w:p>
@@ -21318,15 +21082,7 @@
         </w:numPr>
       </w:pPr>
       <w:r>
-        <w:t xml:space="preserve">VOID </w:t>
-      </w:r>
-      <w:proofErr w:type="gramStart"/>
-      <w:r>
-        <w:t>run(</w:t>
-      </w:r>
-      <w:proofErr w:type="gramEnd"/>
-      <w:r>
-        <w:t>)</w:t>
+        <w:t>VOID run()</w:t>
       </w:r>
     </w:p>
     <w:p>
@@ -21917,19 +21673,11 @@
       </w:r>
       <w:proofErr w:type="spellStart"/>
       <w:r>
-        <w:t>tick_</w:t>
-      </w:r>
-      <w:proofErr w:type="gramStart"/>
-      <w:r>
-        <w:t>scoreboard</w:t>
+        <w:t>tick_scoreboard</w:t>
       </w:r>
       <w:proofErr w:type="spellEnd"/>
       <w:r>
-        <w:t>(</w:t>
-      </w:r>
-      <w:proofErr w:type="gramEnd"/>
-      <w:r>
-        <w:t xml:space="preserve">array </w:t>
+        <w:t xml:space="preserve">(array </w:t>
       </w:r>
       <w:proofErr w:type="spellStart"/>
       <w:r>
@@ -22098,17 +21846,12 @@
           <w:numId w:val="15"/>
         </w:numPr>
       </w:pPr>
-      <w:proofErr w:type="gramStart"/>
       <w:r>
         <w:t xml:space="preserve">Pop  </w:t>
       </w:r>
       <w:proofErr w:type="spellStart"/>
       <w:r>
-        <w:t>tick</w:t>
-      </w:r>
-      <w:proofErr w:type="gramEnd"/>
-      <w:r>
-        <w:t>_start</w:t>
+        <w:t>tick_start</w:t>
       </w:r>
       <w:proofErr w:type="spellEnd"/>
       <w:r>
@@ -22531,18 +22274,13 @@
       </w:r>
       <w:proofErr w:type="spellStart"/>
       <w:r>
-        <w:t>y_</w:t>
-      </w:r>
-      <w:proofErr w:type="gramStart"/>
-      <w:r>
-        <w:t>index</w:t>
+        <w:t>y_index</w:t>
       </w:r>
       <w:proofErr w:type="spellEnd"/>
       <w:r>
         <w:t>][</w:t>
       </w:r>
       <w:proofErr w:type="spellStart"/>
-      <w:proofErr w:type="gramEnd"/>
       <w:r>
         <w:t>x_index</w:t>
       </w:r>
@@ -23230,18 +22968,13 @@
       </w:r>
       <w:proofErr w:type="spellStart"/>
       <w:r>
-        <w:t>y_</w:t>
-      </w:r>
-      <w:proofErr w:type="gramStart"/>
-      <w:r>
-        <w:t>index</w:t>
+        <w:t>y_index</w:t>
       </w:r>
       <w:proofErr w:type="spellEnd"/>
       <w:r>
         <w:t>][</w:t>
       </w:r>
       <w:proofErr w:type="spellStart"/>
-      <w:proofErr w:type="gramEnd"/>
       <w:r>
         <w:t>x_index</w:t>
       </w:r>
@@ -23688,18 +23421,10 @@
         <w:t>–</w:t>
       </w:r>
       <w:r>
-        <w:t xml:space="preserve"> </w:t>
-      </w:r>
-      <w:proofErr w:type="gramStart"/>
-      <w:r>
-        <w:t>array</w:t>
-      </w:r>
-      <w:r>
-        <w:t>(</w:t>
-      </w:r>
-      <w:proofErr w:type="gramEnd"/>
-      <w:r>
-        <w:t>int x, int y)[</w:t>
+        <w:t xml:space="preserve"> array</w:t>
+      </w:r>
+      <w:r>
+        <w:t>(int x, int y)[</w:t>
       </w:r>
       <w:proofErr w:type="spellStart"/>
       <w:r>
@@ -23731,15 +23456,7 @@
         </w:numPr>
       </w:pPr>
       <w:r>
-        <w:t xml:space="preserve">End - </w:t>
-      </w:r>
-      <w:proofErr w:type="gramStart"/>
-      <w:r>
-        <w:t>array(</w:t>
-      </w:r>
-      <w:proofErr w:type="gramEnd"/>
-      <w:r>
-        <w:t>int x, int y)[</w:t>
+        <w:t>End - array(int x, int y)[</w:t>
       </w:r>
       <w:proofErr w:type="spellStart"/>
       <w:r>
@@ -23949,12 +23666,10 @@
         <w:t xml:space="preserve">The </w:t>
       </w:r>
       <w:proofErr w:type="spellStart"/>
-      <w:proofErr w:type="gramStart"/>
       <w:r>
         <w:t>pygame.SpriteGroup</w:t>
       </w:r>
       <w:proofErr w:type="spellEnd"/>
-      <w:proofErr w:type="gramEnd"/>
       <w:r>
         <w:t xml:space="preserve"> data structure provides functionality for storing sprites</w:t>
       </w:r>
@@ -24018,12 +23733,10 @@
         <w:t xml:space="preserve">The </w:t>
       </w:r>
       <w:proofErr w:type="spellStart"/>
-      <w:proofErr w:type="gramStart"/>
       <w:r>
         <w:t>pygame.SpriteGroup</w:t>
       </w:r>
       <w:proofErr w:type="spellEnd"/>
-      <w:proofErr w:type="gramEnd"/>
       <w:r>
         <w:t xml:space="preserve"> data structure provides functionality for storing sprites</w:t>
       </w:r>
@@ -24069,12 +23782,10 @@
         <w:t xml:space="preserve">The </w:t>
       </w:r>
       <w:proofErr w:type="spellStart"/>
-      <w:proofErr w:type="gramStart"/>
       <w:r>
         <w:t>pygame.SpriteGroup</w:t>
       </w:r>
       <w:proofErr w:type="spellEnd"/>
-      <w:proofErr w:type="gramEnd"/>
       <w:r>
         <w:t xml:space="preserve"> data structure provides functionality for storing sprites</w:t>
       </w:r>
@@ -24120,12 +23831,10 @@
         <w:t xml:space="preserve">The </w:t>
       </w:r>
       <w:proofErr w:type="spellStart"/>
-      <w:proofErr w:type="gramStart"/>
       <w:r>
         <w:t>pygame.SpriteGroup</w:t>
       </w:r>
       <w:proofErr w:type="spellEnd"/>
-      <w:proofErr w:type="gramEnd"/>
       <w:r>
         <w:t xml:space="preserve"> data structure provides functionality for storing sprites</w:t>
       </w:r>
@@ -24174,12 +23883,10 @@
         <w:t xml:space="preserve">The </w:t>
       </w:r>
       <w:proofErr w:type="spellStart"/>
-      <w:proofErr w:type="gramStart"/>
       <w:r>
         <w:t>pygame.SpriteGroup</w:t>
       </w:r>
       <w:proofErr w:type="spellEnd"/>
-      <w:proofErr w:type="gramEnd"/>
       <w:r>
         <w:t xml:space="preserve"> data structure provides functionality for storing sprites</w:t>
       </w:r>
@@ -24196,12 +23903,10 @@
         <w:t xml:space="preserve">player – </w:t>
       </w:r>
       <w:proofErr w:type="spellStart"/>
-      <w:proofErr w:type="gramStart"/>
       <w:r>
         <w:t>sprites.Player</w:t>
       </w:r>
       <w:proofErr w:type="spellEnd"/>
-      <w:proofErr w:type="gramEnd"/>
     </w:p>
     <w:p>
       <w:pPr>
@@ -24227,12 +23932,10 @@
         <w:t xml:space="preserve">Exit – </w:t>
       </w:r>
       <w:proofErr w:type="spellStart"/>
-      <w:proofErr w:type="gramStart"/>
       <w:r>
         <w:t>sprites.Exit</w:t>
       </w:r>
       <w:proofErr w:type="spellEnd"/>
-      <w:proofErr w:type="gramEnd"/>
     </w:p>
     <w:p>
       <w:pPr>
@@ -24467,18 +24170,13 @@
       </w:r>
       <w:proofErr w:type="spellStart"/>
       <w:r>
-        <w:t>layout_to_</w:t>
-      </w:r>
-      <w:proofErr w:type="gramStart"/>
-      <w:r>
-        <w:t>board</w:t>
+        <w:t>layout_to_board</w:t>
       </w:r>
       <w:proofErr w:type="spellEnd"/>
       <w:r>
         <w:t>(</w:t>
       </w:r>
       <w:proofErr w:type="spellStart"/>
-      <w:proofErr w:type="gramEnd"/>
       <w:r>
         <w:t>funct</w:t>
       </w:r>
@@ -24643,19 +24341,11 @@
       </w:r>
       <w:proofErr w:type="spellStart"/>
       <w:r>
-        <w:t>get_shortest_</w:t>
-      </w:r>
-      <w:proofErr w:type="gramStart"/>
-      <w:r>
-        <w:t>path</w:t>
+        <w:t>get_shortest_path</w:t>
       </w:r>
       <w:proofErr w:type="spellEnd"/>
       <w:r>
-        <w:t>(</w:t>
-      </w:r>
-      <w:proofErr w:type="gramEnd"/>
-      <w:r>
-        <w:t xml:space="preserve">tuple </w:t>
+        <w:t xml:space="preserve">(tuple </w:t>
       </w:r>
       <w:proofErr w:type="spellStart"/>
       <w:r>
@@ -24843,14 +24533,27 @@
                             <w:r>
                               <w:t xml:space="preserve">Figure </w:t>
                             </w:r>
-                            <w:fldSimple w:instr=" SEQ Figure \* ARABIC ">
-                              <w:r>
-                                <w:rPr>
-                                  <w:noProof/>
-                                </w:rPr>
-                                <w:t>1</w:t>
-                              </w:r>
-                            </w:fldSimple>
+                            <w:r>
+                              <w:fldChar w:fldCharType="begin"/>
+                            </w:r>
+                            <w:r>
+                              <w:instrText xml:space="preserve"> SEQ Figure \* ARABIC </w:instrText>
+                            </w:r>
+                            <w:r>
+                              <w:fldChar w:fldCharType="separate"/>
+                            </w:r>
+                            <w:r>
+                              <w:rPr>
+                                <w:noProof/>
+                              </w:rPr>
+                              <w:t>1</w:t>
+                            </w:r>
+                            <w:r>
+                              <w:rPr>
+                                <w:noProof/>
+                              </w:rPr>
+                              <w:fldChar w:fldCharType="end"/>
+                            </w:r>
                             <w:r>
                               <w:t xml:space="preserve"> flow chart of Kruskal’s algorithm</w:t>
                             </w:r>
@@ -24874,7 +24577,7 @@
           </mc:Choice>
           <mc:Fallback>
             <w:pict>
-              <v:shape w14:anchorId="6742F549" id="Text Box 18" o:spid="_x0000_s1030" type="#_x0000_t202" style="position:absolute;margin-left:350.45pt;margin-top:321.95pt;width:140.2pt;height:30.55pt;z-index:251674624;visibility:visible;mso-wrap-style:square;mso-height-percent:0;mso-wrap-distance-left:9pt;mso-wrap-distance-top:0;mso-wrap-distance-right:9pt;mso-wrap-distance-bottom:0;mso-position-horizontal:absolute;mso-position-horizontal-relative:text;mso-position-vertical:absolute;mso-position-vertical-relative:text;mso-height-percent:0;mso-height-relative:margin;v-text-anchor:top" o:gfxdata="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" stroked="f">
+              <v:shape w14:anchorId="6742F549" id="Text Box 18" o:spid="_x0000_s1030" type="#_x0000_t202" style="position:absolute;margin-left:350.45pt;margin-top:321.95pt;width:140.2pt;height:30.55pt;z-index:251674624;visibility:visible;mso-wrap-style:square;mso-height-percent:0;mso-wrap-distance-left:9pt;mso-wrap-distance-top:0;mso-wrap-distance-right:9pt;mso-wrap-distance-bottom:0;mso-position-horizontal:absolute;mso-position-horizontal-relative:text;mso-position-vertical:absolute;mso-position-vertical-relative:text;mso-height-percent:0;mso-height-relative:margin;v-text-anchor:top" o:gfxdata="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" stroked="f">
                 <v:textbox inset="0,0,0,0">
                   <w:txbxContent>
                     <w:p>
@@ -24884,14 +24587,27 @@
                       <w:r>
                         <w:t xml:space="preserve">Figure </w:t>
                       </w:r>
-                      <w:fldSimple w:instr=" SEQ Figure \* ARABIC ">
-                        <w:r>
-                          <w:rPr>
-                            <w:noProof/>
-                          </w:rPr>
-                          <w:t>1</w:t>
-                        </w:r>
-                      </w:fldSimple>
+                      <w:r>
+                        <w:fldChar w:fldCharType="begin"/>
+                      </w:r>
+                      <w:r>
+                        <w:instrText xml:space="preserve"> SEQ Figure \* ARABIC </w:instrText>
+                      </w:r>
+                      <w:r>
+                        <w:fldChar w:fldCharType="separate"/>
+                      </w:r>
+                      <w:r>
+                        <w:rPr>
+                          <w:noProof/>
+                        </w:rPr>
+                        <w:t>1</w:t>
+                      </w:r>
+                      <w:r>
+                        <w:rPr>
+                          <w:noProof/>
+                        </w:rPr>
+                        <w:fldChar w:fldCharType="end"/>
+                      </w:r>
                       <w:r>
                         <w:t xml:space="preserve"> flow chart of Kruskal’s algorithm</w:t>
                       </w:r>
@@ -25096,14 +24812,27 @@
                             <w:r>
                               <w:t xml:space="preserve">Figure </w:t>
                             </w:r>
-                            <w:fldSimple w:instr=" SEQ Figure \* ARABIC ">
-                              <w:r>
-                                <w:rPr>
-                                  <w:noProof/>
-                                </w:rPr>
-                                <w:t>2</w:t>
-                              </w:r>
-                            </w:fldSimple>
+                            <w:r>
+                              <w:fldChar w:fldCharType="begin"/>
+                            </w:r>
+                            <w:r>
+                              <w:instrText xml:space="preserve"> SEQ Figure \* ARABIC </w:instrText>
+                            </w:r>
+                            <w:r>
+                              <w:fldChar w:fldCharType="separate"/>
+                            </w:r>
+                            <w:r>
+                              <w:rPr>
+                                <w:noProof/>
+                              </w:rPr>
+                              <w:t>2</w:t>
+                            </w:r>
+                            <w:r>
+                              <w:rPr>
+                                <w:noProof/>
+                              </w:rPr>
+                              <w:fldChar w:fldCharType="end"/>
+                            </w:r>
                             <w:r>
                               <w:t xml:space="preserve"> </w:t>
                             </w:r>
@@ -25133,7 +24862,7 @@
           </mc:Choice>
           <mc:Fallback>
             <w:pict>
-              <v:shape w14:anchorId="29759D5A" id="Text Box 17" o:spid="_x0000_s1031" type="#_x0000_t202" style="position:absolute;margin-left:26.25pt;margin-top:54.4pt;width:323.15pt;height:21.75pt;z-index:251672576;visibility:visible;mso-wrap-style:square;mso-width-percent:0;mso-height-percent:0;mso-wrap-distance-left:9pt;mso-wrap-distance-top:0;mso-wrap-distance-right:9pt;mso-wrap-distance-bottom:0;mso-position-horizontal:absolute;mso-position-horizontal-relative:text;mso-position-vertical:absolute;mso-position-vertical-relative:text;mso-width-percent:0;mso-height-percent:0;mso-width-relative:margin;mso-height-relative:margin;v-text-anchor:top" o:gfxdata="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" stroked="f">
+              <v:shape w14:anchorId="29759D5A" id="Text Box 17" o:spid="_x0000_s1031" type="#_x0000_t202" style="position:absolute;margin-left:26.25pt;margin-top:54.4pt;width:323.15pt;height:21.75pt;z-index:251672576;visibility:visible;mso-wrap-style:square;mso-width-percent:0;mso-height-percent:0;mso-wrap-distance-left:9pt;mso-wrap-distance-top:0;mso-wrap-distance-right:9pt;mso-wrap-distance-bottom:0;mso-position-horizontal:absolute;mso-position-horizontal-relative:text;mso-position-vertical:absolute;mso-position-vertical-relative:text;mso-width-percent:0;mso-height-percent:0;mso-width-relative:margin;mso-height-relative:margin;v-text-anchor:top" o:gfxdata="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" stroked="f">
                 <v:textbox inset="0,0,0,0">
                   <w:txbxContent>
                     <w:p>
@@ -25143,14 +24872,27 @@
                       <w:r>
                         <w:t xml:space="preserve">Figure </w:t>
                       </w:r>
-                      <w:fldSimple w:instr=" SEQ Figure \* ARABIC ">
-                        <w:r>
-                          <w:rPr>
-                            <w:noProof/>
-                          </w:rPr>
-                          <w:t>2</w:t>
-                        </w:r>
-                      </w:fldSimple>
+                      <w:r>
+                        <w:fldChar w:fldCharType="begin"/>
+                      </w:r>
+                      <w:r>
+                        <w:instrText xml:space="preserve"> SEQ Figure \* ARABIC </w:instrText>
+                      </w:r>
+                      <w:r>
+                        <w:fldChar w:fldCharType="separate"/>
+                      </w:r>
+                      <w:r>
+                        <w:rPr>
+                          <w:noProof/>
+                        </w:rPr>
+                        <w:t>2</w:t>
+                      </w:r>
+                      <w:r>
+                        <w:rPr>
+                          <w:noProof/>
+                        </w:rPr>
+                        <w:fldChar w:fldCharType="end"/>
+                      </w:r>
                       <w:r>
                         <w:t xml:space="preserve"> </w:t>
                       </w:r>
@@ -25259,19 +25001,11 @@
                                 <w:szCs w:val="20"/>
                               </w:rPr>
                             </w:pPr>
-                            <w:proofErr w:type="gramStart"/>
                             <w:r>
                               <w:rPr>
                                 <w:color w:val="FF0000"/>
                               </w:rPr>
-                              <w:t>TODO :</w:t>
-                            </w:r>
-                            <w:proofErr w:type="gramEnd"/>
-                            <w:r>
-                              <w:rPr>
-                                <w:color w:val="FF0000"/>
-                              </w:rPr>
-                              <w:t xml:space="preserve"> update</w:t>
+                              <w:t>TODO : update</w:t>
                             </w:r>
                           </w:p>
                         </w:txbxContent>
@@ -25290,7 +25024,7 @@
           </mc:Choice>
           <mc:Fallback>
             <w:pict>
-              <v:shape w14:anchorId="227CA60B" id="Text Box 10" o:spid="_x0000_s1032" type="#_x0000_t202" style="position:absolute;margin-left:303.05pt;margin-top:591.6pt;width:206.25pt;height:.05pt;z-index:251676672;visibility:visible;mso-wrap-style:square;mso-wrap-distance-left:9pt;mso-wrap-distance-top:0;mso-wrap-distance-right:9pt;mso-wrap-distance-bottom:0;mso-position-horizontal:absolute;mso-position-horizontal-relative:text;mso-position-vertical:absolute;mso-position-vertical-relative:text;v-text-anchor:top" o:gfxdata="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" stroked="f">
+              <v:shape w14:anchorId="227CA60B" id="Text Box 10" o:spid="_x0000_s1032" type="#_x0000_t202" style="position:absolute;margin-left:303.05pt;margin-top:591.6pt;width:206.25pt;height:.05pt;z-index:251676672;visibility:visible;mso-wrap-style:square;mso-wrap-distance-left:9pt;mso-wrap-distance-top:0;mso-wrap-distance-right:9pt;mso-wrap-distance-bottom:0;mso-position-horizontal:absolute;mso-position-horizontal-relative:text;mso-position-vertical:absolute;mso-position-vertical-relative:text;v-text-anchor:top" o:gfxdata="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" stroked="f">
                 <v:textbox style="mso-fit-shape-to-text:t" inset="0,0,0,0">
                   <w:txbxContent>
                     <w:p>
@@ -25303,19 +25037,11 @@
                           <w:szCs w:val="20"/>
                         </w:rPr>
                       </w:pPr>
-                      <w:proofErr w:type="gramStart"/>
                       <w:r>
                         <w:rPr>
                           <w:color w:val="FF0000"/>
                         </w:rPr>
-                        <w:t>TODO :</w:t>
-                      </w:r>
-                      <w:proofErr w:type="gramEnd"/>
-                      <w:r>
-                        <w:rPr>
-                          <w:color w:val="FF0000"/>
-                        </w:rPr>
-                        <w:t xml:space="preserve"> update</w:t>
+                        <w:t>TODO : update</w:t>
                       </w:r>
                     </w:p>
                   </w:txbxContent>
@@ -25585,12 +25311,10 @@
         <w:t xml:space="preserve">Inherits from </w:t>
       </w:r>
       <w:proofErr w:type="spellStart"/>
-      <w:proofErr w:type="gramStart"/>
       <w:r>
         <w:t>pygame.Sprite</w:t>
       </w:r>
       <w:proofErr w:type="spellEnd"/>
-      <w:proofErr w:type="gramEnd"/>
     </w:p>
     <w:p>
       <w:pPr>
@@ -25613,15 +25337,13 @@
         </w:numPr>
       </w:pPr>
       <w:r>
-        <w:t xml:space="preserve">pos – </w:t>
-      </w:r>
-      <w:proofErr w:type="gramStart"/>
-      <w:r>
-        <w:t>array(</w:t>
-      </w:r>
-      <w:proofErr w:type="gramEnd"/>
-      <w:r>
-        <w:t>int x, int y) [axis index]</w:t>
+        <w:t>pos – array</w:t>
+      </w:r>
+      <w:r>
+        <w:t xml:space="preserve"> </w:t>
+      </w:r>
+      <w:r>
+        <w:t>(int x, int y) [axis index]</w:t>
       </w:r>
     </w:p>
     <w:p>
@@ -25692,15 +25414,13 @@
       </w:r>
       <w:proofErr w:type="spellEnd"/>
       <w:r>
-        <w:t xml:space="preserve"> – </w:t>
-      </w:r>
-      <w:proofErr w:type="gramStart"/>
-      <w:r>
-        <w:t>array(</w:t>
-      </w:r>
-      <w:proofErr w:type="gramEnd"/>
-      <w:r>
-        <w:t xml:space="preserve">Surface frame_0, Surface frame_1, … , Surface </w:t>
+        <w:t xml:space="preserve"> – array</w:t>
+      </w:r>
+      <w:r>
+        <w:t xml:space="preserve"> </w:t>
+      </w:r>
+      <w:r>
+        <w:t xml:space="preserve">(Surface frame_0, Surface frame_1, … , Surface </w:t>
       </w:r>
       <w:proofErr w:type="spellStart"/>
       <w:r>
@@ -25812,15 +25532,13 @@
       </w:r>
       <w:proofErr w:type="spellEnd"/>
       <w:r>
-        <w:t>_</w:t>
-      </w:r>
-      <w:proofErr w:type="gramStart"/>
-      <w:r>
-        <w:t>_(</w:t>
-      </w:r>
-      <w:proofErr w:type="gramEnd"/>
-      <w:r>
-        <w:t xml:space="preserve">tuple </w:t>
+        <w:t>__</w:t>
+      </w:r>
+      <w:r>
+        <w:t xml:space="preserve"> </w:t>
+      </w:r>
+      <w:r>
+        <w:t xml:space="preserve">(tuple </w:t>
       </w:r>
       <w:proofErr w:type="spellStart"/>
       <w:r>
@@ -25898,15 +25616,13 @@
         </w:numPr>
       </w:pPr>
       <w:r>
-        <w:t xml:space="preserve">VOID </w:t>
-      </w:r>
-      <w:proofErr w:type="gramStart"/>
-      <w:r>
-        <w:t>update(</w:t>
-      </w:r>
-      <w:proofErr w:type="gramEnd"/>
-      <w:r>
-        <w:t>):</w:t>
+        <w:t>VOID update</w:t>
+      </w:r>
+      <w:r>
+        <w:t xml:space="preserve"> </w:t>
+      </w:r>
+      <w:r>
+        <w:t>()</w:t>
       </w:r>
     </w:p>
     <w:p>
@@ -25932,19 +25648,20 @@
       <w:r>
         <w:t xml:space="preserve">VOID </w:t>
       </w:r>
-      <w:proofErr w:type="gramStart"/>
       <w:r>
         <w:t>r</w:t>
       </w:r>
       <w:r>
-        <w:t>ender(</w:t>
-      </w:r>
-      <w:proofErr w:type="gramEnd"/>
-      <w:r>
-        <w:t>Surface</w:t>
-      </w:r>
-      <w:r>
-        <w:t xml:space="preserve"> screen)</w:t>
+        <w:t>ender</w:t>
+      </w:r>
+      <w:r>
+        <w:t xml:space="preserve"> </w:t>
+      </w:r>
+      <w:r>
+        <w:t>(</w:t>
+      </w:r>
+      <w:r>
+        <w:t>)</w:t>
       </w:r>
     </w:p>
     <w:p>
@@ -26029,13 +25746,8 @@
         <w:t xml:space="preserve">Inherits from </w:t>
       </w:r>
       <w:proofErr w:type="spellStart"/>
-      <w:proofErr w:type="gramStart"/>
-      <w:r>
-        <w:t>sprites.renderable</w:t>
-      </w:r>
-      <w:proofErr w:type="gramEnd"/>
-      <w:r>
-        <w:t>_sprite</w:t>
+      <w:r>
+        <w:t>sprites.renderable_sprite</w:t>
       </w:r>
       <w:proofErr w:type="spellEnd"/>
     </w:p>
@@ -26259,7 +25971,6 @@
         <w:t xml:space="preserve"> – </w:t>
       </w:r>
       <w:proofErr w:type="spellStart"/>
-      <w:proofErr w:type="gramStart"/>
       <w:r>
         <w:t>sprites.</w:t>
       </w:r>
@@ -26267,7 +25978,6 @@
         <w:t>checkpoint</w:t>
       </w:r>
       <w:proofErr w:type="spellEnd"/>
-      <w:proofErr w:type="gramEnd"/>
     </w:p>
     <w:p>
       <w:pPr>
@@ -26506,12 +26216,10 @@
         <w:t xml:space="preserve">Remove block from </w:t>
       </w:r>
       <w:proofErr w:type="spellStart"/>
-      <w:proofErr w:type="gramStart"/>
       <w:r>
         <w:t>maze.blocks</w:t>
       </w:r>
       <w:proofErr w:type="spellEnd"/>
-      <w:proofErr w:type="gramEnd"/>
       <w:r>
         <w:t xml:space="preserve"> and </w:t>
       </w:r>
@@ -26550,7 +26258,24 @@
         </w:numPr>
       </w:pPr>
       <w:r>
-        <w:t>VOID Respawn ()</w:t>
+        <w:t>VOID place</w:t>
+      </w:r>
+      <w:r>
+        <w:t xml:space="preserve"> </w:t>
+      </w:r>
+      <w:r>
+        <w:t>(int</w:t>
+      </w:r>
+      <w:r>
+        <w:t xml:space="preserve"> </w:t>
+      </w:r>
+      <w:proofErr w:type="spellStart"/>
+      <w:r>
+        <w:t>slot_index</w:t>
+      </w:r>
+      <w:proofErr w:type="spellEnd"/>
+      <w:r>
+        <w:t>)</w:t>
       </w:r>
     </w:p>
     <w:p>
@@ -26562,7 +26287,22 @@
         </w:numPr>
       </w:pPr>
       <w:r>
-        <w:t>Play respawn sound</w:t>
+        <w:t xml:space="preserve">Find </w:t>
+      </w:r>
+      <w:r>
+        <w:t>board</w:t>
+      </w:r>
+      <w:r>
+        <w:t xml:space="preserve"> coordinate </w:t>
+      </w:r>
+      <w:r>
+        <w:t xml:space="preserve">of </w:t>
+      </w:r>
+      <w:r>
+        <w:t xml:space="preserve">the tile </w:t>
+      </w:r>
+      <w:r>
+        <w:t>in front of player</w:t>
       </w:r>
     </w:p>
     <w:p>
@@ -26574,26 +26314,21 @@
         </w:numPr>
       </w:pPr>
       <w:r>
-        <w:t xml:space="preserve">If </w:t>
+        <w:t xml:space="preserve">if </w:t>
+      </w:r>
+      <w:r>
+        <w:t xml:space="preserve">the board coordinate </w:t>
+      </w:r>
+      <w:r>
+        <w:t>is empty in maze board, store the wall in inventory[</w:t>
       </w:r>
       <w:proofErr w:type="spellStart"/>
       <w:r>
-        <w:t>last_checkpoint</w:t>
+        <w:t>slot_index</w:t>
       </w:r>
       <w:proofErr w:type="spellEnd"/>
       <w:r>
-        <w:t xml:space="preserve"> isn’t Null </w:t>
-      </w:r>
-      <w:r>
-        <w:t xml:space="preserve">Set pos to </w:t>
-      </w:r>
-      <w:proofErr w:type="spellStart"/>
-      <w:r>
-        <w:t>last_checkpoint’s</w:t>
-      </w:r>
-      <w:proofErr w:type="spellEnd"/>
-      <w:r>
-        <w:t xml:space="preserve"> position</w:t>
+        <w:t>] there.</w:t>
       </w:r>
     </w:p>
     <w:p>
@@ -26605,15 +26340,92 @@
         </w:numPr>
       </w:pPr>
       <w:r>
-        <w:t xml:space="preserve">Else set pos to </w:t>
+        <w:t>Remove wall from inventory[</w:t>
       </w:r>
       <w:proofErr w:type="spellStart"/>
-      <w:proofErr w:type="gramStart"/>
-      <w:r>
-        <w:t>maze.start</w:t>
+      <w:r>
+        <w:t>slot_index</w:t>
       </w:r>
       <w:proofErr w:type="spellEnd"/>
-      <w:proofErr w:type="gramEnd"/>
+      <w:r>
+        <w:t>]</w:t>
+      </w:r>
+    </w:p>
+    <w:p>
+      <w:pPr>
+        <w:pStyle w:val="ListParagraph"/>
+        <w:numPr>
+          <w:ilvl w:val="2"/>
+          <w:numId w:val="15"/>
+        </w:numPr>
+      </w:pPr>
+      <w:r>
+        <w:t xml:space="preserve">Add wall back to </w:t>
+      </w:r>
+      <w:proofErr w:type="spellStart"/>
+      <w:r>
+        <w:t>all_sprites</w:t>
+      </w:r>
+      <w:proofErr w:type="spellEnd"/>
+      <w:r>
+        <w:t xml:space="preserve"> and </w:t>
+      </w:r>
+      <w:proofErr w:type="spellStart"/>
+      <w:r>
+        <w:t>maze.blocks</w:t>
+      </w:r>
+      <w:proofErr w:type="spellEnd"/>
+    </w:p>
+    <w:p>
+      <w:pPr>
+        <w:pStyle w:val="ListParagraph"/>
+        <w:numPr>
+          <w:ilvl w:val="2"/>
+          <w:numId w:val="15"/>
+        </w:numPr>
+      </w:pPr>
+      <w:r>
+        <w:t>Update block’s pos to new position</w:t>
+      </w:r>
+    </w:p>
+    <w:p>
+      <w:pPr>
+        <w:pStyle w:val="ListParagraph"/>
+        <w:numPr>
+          <w:ilvl w:val="2"/>
+          <w:numId w:val="15"/>
+        </w:numPr>
+      </w:pPr>
+      <w:r>
+        <w:t xml:space="preserve">Else </w:t>
+      </w:r>
+      <w:r>
+        <w:t xml:space="preserve">If the </w:t>
+      </w:r>
+      <w:r>
+        <w:t xml:space="preserve">board coordinate </w:t>
+      </w:r>
+      <w:r>
+        <w:t>where it was going to place in maze board is a</w:t>
+      </w:r>
+      <w:r>
+        <w:t>n</w:t>
+      </w:r>
+      <w:r>
+        <w:t xml:space="preserve"> </w:t>
+      </w:r>
+      <w:r>
+        <w:t>gateway</w:t>
+      </w:r>
+      <w:r>
+        <w:t xml:space="preserve">, delete both the block and the </w:t>
+      </w:r>
+      <w:r>
+        <w:t>gateway</w:t>
+      </w:r>
+      <w:r>
+        <w:t>.</w:t>
+      </w:r>
     </w:p>
     <w:p>
       <w:pPr>
@@ -26624,24 +26436,7 @@
         </w:numPr>
       </w:pPr>
       <w:r>
-        <w:t>VOID place</w:t>
-      </w:r>
-      <w:r>
-        <w:t xml:space="preserve"> </w:t>
-      </w:r>
-      <w:r>
-        <w:t>(int</w:t>
-      </w:r>
-      <w:r>
-        <w:t xml:space="preserve"> </w:t>
-      </w:r>
-      <w:proofErr w:type="spellStart"/>
-      <w:r>
-        <w:t>slot_index</w:t>
-      </w:r>
-      <w:proofErr w:type="spellEnd"/>
-      <w:r>
-        <w:t>)</w:t>
+        <w:t>VOID Respawn ()</w:t>
       </w:r>
     </w:p>
     <w:p>
@@ -26653,22 +26448,7 @@
         </w:numPr>
       </w:pPr>
       <w:r>
-        <w:t xml:space="preserve">Find </w:t>
-      </w:r>
-      <w:r>
-        <w:t>board</w:t>
-      </w:r>
-      <w:r>
-        <w:t xml:space="preserve"> coordinate </w:t>
-      </w:r>
-      <w:r>
-        <w:t xml:space="preserve">of </w:t>
-      </w:r>
-      <w:r>
-        <w:t xml:space="preserve">the tile </w:t>
-      </w:r>
-      <w:r>
-        <w:t>in front of player</w:t>
+        <w:t>Play respawn sound</w:t>
       </w:r>
     </w:p>
     <w:p>
@@ -26680,21 +26460,23 @@
         </w:numPr>
       </w:pPr>
       <w:r>
-        <w:t xml:space="preserve">if </w:t>
-      </w:r>
-      <w:r>
-        <w:t xml:space="preserve">the board coordinate </w:t>
-      </w:r>
-      <w:r>
-        <w:t>is empty in maze board, store the wall in inventory[</w:t>
+        <w:t xml:space="preserve">If </w:t>
       </w:r>
       <w:proofErr w:type="spellStart"/>
       <w:r>
-        <w:t>slot_index</w:t>
+        <w:t>last_checkpoint</w:t>
       </w:r>
       <w:proofErr w:type="spellEnd"/>
       <w:r>
-        <w:t>] there.</w:t>
+        <w:t xml:space="preserve"> isn’t Null Set pos to </w:t>
+      </w:r>
+      <w:proofErr w:type="spellStart"/>
+      <w:r>
+        <w:t>last_checkpoint’s</w:t>
+      </w:r>
+      <w:proofErr w:type="spellEnd"/>
+      <w:r>
+        <w:t xml:space="preserve"> position</w:t>
       </w:r>
     </w:p>
     <w:p>
@@ -26706,15 +26488,176 @@
         </w:numPr>
       </w:pPr>
       <w:r>
-        <w:t>Remove wall from inventory[</w:t>
+        <w:t xml:space="preserve">Else set pos to </w:t>
       </w:r>
       <w:proofErr w:type="spellStart"/>
       <w:r>
-        <w:t>slot_index</w:t>
+        <w:t>maze.start</w:t>
       </w:r>
       <w:proofErr w:type="spellEnd"/>
-      <w:r>
-        <w:t>]</w:t>
+    </w:p>
+    <w:p>
+      <w:pPr>
+        <w:pStyle w:val="ListParagraph"/>
+        <w:numPr>
+          <w:ilvl w:val="1"/>
+          <w:numId w:val="15"/>
+        </w:numPr>
+      </w:pPr>
+      <w:r>
+        <w:t xml:space="preserve">VOID </w:t>
+      </w:r>
+      <w:r>
+        <w:t>r</w:t>
+      </w:r>
+      <w:r>
+        <w:t>ender</w:t>
+      </w:r>
+      <w:r>
+        <w:t xml:space="preserve"> </w:t>
+      </w:r>
+      <w:r>
+        <w:t xml:space="preserve">(Surface screen) – inherited from </w:t>
+      </w:r>
+      <w:proofErr w:type="spellStart"/>
+      <w:r>
+        <w:t>renderable_sprite</w:t>
+      </w:r>
+      <w:proofErr w:type="spellEnd"/>
+    </w:p>
+    <w:p>
+      <w:pPr>
+        <w:pStyle w:val="ListParagraph"/>
+        <w:ind w:left="1440"/>
+      </w:pPr>
+    </w:p>
+    <w:p>
+      <w:pPr>
+        <w:pStyle w:val="Heading4"/>
+      </w:pPr>
+      <w:r>
+        <w:t>Sprites – Class: Enemy</w:t>
+      </w:r>
+    </w:p>
+    <w:p>
+      <w:pPr>
+        <w:pStyle w:val="ListParagraph"/>
+        <w:numPr>
+          <w:ilvl w:val="0"/>
+          <w:numId w:val="15"/>
+        </w:numPr>
+      </w:pPr>
+      <w:r>
+        <w:t xml:space="preserve">Purpose: makes the game </w:t>
+      </w:r>
+      <w:r>
+        <w:t>more challenging</w:t>
+      </w:r>
+      <w:r>
+        <w:t xml:space="preserve"> by randomly patrolling the maze, hurting the player if they get in the way</w:t>
+      </w:r>
+    </w:p>
+    <w:p>
+      <w:pPr>
+        <w:pStyle w:val="ListParagraph"/>
+        <w:numPr>
+          <w:ilvl w:val="0"/>
+          <w:numId w:val="15"/>
+        </w:numPr>
+      </w:pPr>
+      <w:r>
+        <w:t xml:space="preserve">Inherits from </w:t>
+      </w:r>
+      <w:proofErr w:type="spellStart"/>
+      <w:r>
+        <w:t>sprites.renderable_sprite</w:t>
+      </w:r>
+      <w:proofErr w:type="spellEnd"/>
+    </w:p>
+    <w:p>
+      <w:pPr>
+        <w:pStyle w:val="ListParagraph"/>
+        <w:numPr>
+          <w:ilvl w:val="0"/>
+          <w:numId w:val="15"/>
+        </w:numPr>
+      </w:pPr>
+      <w:r>
+        <w:t>Attributes:</w:t>
+      </w:r>
+      <w:r>
+        <w:t xml:space="preserve"> </w:t>
+      </w:r>
+    </w:p>
+    <w:p>
+      <w:pPr>
+        <w:pStyle w:val="ListParagraph"/>
+        <w:numPr>
+          <w:ilvl w:val="1"/>
+          <w:numId w:val="15"/>
+        </w:numPr>
+      </w:pPr>
+      <w:r>
+        <w:t xml:space="preserve">pos – inherited from </w:t>
+      </w:r>
+      <w:proofErr w:type="spellStart"/>
+      <w:r>
+        <w:t>renderable_sprite</w:t>
+      </w:r>
+      <w:proofErr w:type="spellEnd"/>
+    </w:p>
+    <w:p>
+      <w:pPr>
+        <w:pStyle w:val="ListParagraph"/>
+        <w:numPr>
+          <w:ilvl w:val="1"/>
+          <w:numId w:val="15"/>
+        </w:numPr>
+      </w:pPr>
+      <w:r>
+        <w:t xml:space="preserve">rot – inherited from </w:t>
+      </w:r>
+      <w:proofErr w:type="spellStart"/>
+      <w:r>
+        <w:t>renderable_sprite</w:t>
+      </w:r>
+      <w:proofErr w:type="spellEnd"/>
+      <w:r>
+        <w:t xml:space="preserve"> </w:t>
+      </w:r>
+    </w:p>
+    <w:p>
+      <w:pPr>
+        <w:pStyle w:val="ListParagraph"/>
+        <w:numPr>
+          <w:ilvl w:val="1"/>
+          <w:numId w:val="15"/>
+        </w:numPr>
+      </w:pPr>
+      <w:proofErr w:type="spellStart"/>
+      <w:r>
+        <w:t>imgs</w:t>
+      </w:r>
+      <w:proofErr w:type="spellEnd"/>
+      <w:r>
+        <w:t xml:space="preserve"> – inherited from </w:t>
+      </w:r>
+      <w:proofErr w:type="spellStart"/>
+      <w:r>
+        <w:t>renderable_sprite</w:t>
+      </w:r>
+      <w:proofErr w:type="spellEnd"/>
+    </w:p>
+    <w:p>
+      <w:pPr>
+        <w:pStyle w:val="ListParagraph"/>
+        <w:numPr>
+          <w:ilvl w:val="1"/>
+          <w:numId w:val="15"/>
+        </w:numPr>
+      </w:pPr>
+      <w:r>
+        <w:t>health – int</w:t>
       </w:r>
     </w:p>
     <w:p>
@@ -26726,23 +26669,56 @@
         </w:numPr>
       </w:pPr>
       <w:r>
-        <w:t xml:space="preserve">Add wall back to </w:t>
-      </w:r>
+        <w:t xml:space="preserve">stores how much heath the </w:t>
+      </w:r>
+      <w:r>
+        <w:t>enemy</w:t>
+      </w:r>
+      <w:r>
+        <w:t xml:space="preserve"> has</w:t>
+      </w:r>
+    </w:p>
+    <w:p>
+      <w:pPr>
+        <w:pStyle w:val="ListParagraph"/>
+        <w:numPr>
+          <w:ilvl w:val="1"/>
+          <w:numId w:val="15"/>
+        </w:numPr>
+      </w:pPr>
       <w:proofErr w:type="spellStart"/>
       <w:r>
-        <w:t>all_sprites</w:t>
+        <w:lastRenderedPageBreak/>
+        <w:t>target_path</w:t>
       </w:r>
       <w:proofErr w:type="spellEnd"/>
       <w:r>
-        <w:t xml:space="preserve"> and </w:t>
+        <w:t xml:space="preserve"> – queue ((int x_1, int y_1), (int x_2, int y_2), … , (int </w:t>
       </w:r>
       <w:proofErr w:type="spellStart"/>
-      <w:proofErr w:type="gramStart"/>
-      <w:r>
-        <w:t>maze.blocks</w:t>
+      <w:r>
+        <w:t>x_n</w:t>
       </w:r>
       <w:proofErr w:type="spellEnd"/>
-      <w:proofErr w:type="gramEnd"/>
+      <w:r>
+        <w:t xml:space="preserve">, int </w:t>
+      </w:r>
+      <w:proofErr w:type="spellStart"/>
+      <w:r>
+        <w:t>y_n</w:t>
+      </w:r>
+      <w:proofErr w:type="spellEnd"/>
+      <w:r>
+        <w:t>) )[</w:t>
+      </w:r>
+      <w:proofErr w:type="spellStart"/>
+      <w:r>
+        <w:t>target_index</w:t>
+      </w:r>
+      <w:proofErr w:type="spellEnd"/>
+      <w:r>
+        <w:t>]</w:t>
+      </w:r>
     </w:p>
     <w:p>
       <w:pPr>
@@ -26753,7 +26729,47 @@
         </w:numPr>
       </w:pPr>
       <w:r>
-        <w:t>Update block’s pos to new position</w:t>
+        <w:t>stores targets for the enemy to navigate to, where it navigates to the first one</w:t>
+      </w:r>
+    </w:p>
+    <w:p>
+      <w:pPr>
+        <w:pStyle w:val="ListParagraph"/>
+        <w:numPr>
+          <w:ilvl w:val="0"/>
+          <w:numId w:val="15"/>
+        </w:numPr>
+      </w:pPr>
+      <w:r>
+        <w:t>Methods:</w:t>
+      </w:r>
+    </w:p>
+    <w:p>
+      <w:pPr>
+        <w:pStyle w:val="ListParagraph"/>
+        <w:numPr>
+          <w:ilvl w:val="1"/>
+          <w:numId w:val="15"/>
+        </w:numPr>
+      </w:pPr>
+      <w:r>
+        <w:t>VOID __</w:t>
+      </w:r>
+      <w:proofErr w:type="spellStart"/>
+      <w:r>
+        <w:t>init</w:t>
+      </w:r>
+      <w:proofErr w:type="spellEnd"/>
+      <w:r>
+        <w:t xml:space="preserve">__ (array </w:t>
+      </w:r>
+      <w:proofErr w:type="spellStart"/>
+      <w:r>
+        <w:t>start_pos</w:t>
+      </w:r>
+      <w:proofErr w:type="spellEnd"/>
+      <w:r>
+        <w:t>):</w:t>
       </w:r>
     </w:p>
     <w:p>
@@ -26765,40 +26781,83 @@
         </w:numPr>
       </w:pPr>
       <w:r>
-        <w:t xml:space="preserve">Else </w:t>
-      </w:r>
-      <w:r>
-        <w:t xml:space="preserve">If the </w:t>
-      </w:r>
-      <w:r>
-        <w:t xml:space="preserve">board coordinate </w:t>
-      </w:r>
-      <w:r>
-        <w:t xml:space="preserve">where it was going to place in maze board is </w:t>
-      </w:r>
-      <w:proofErr w:type="gramStart"/>
-      <w:r>
-        <w:t>a</w:t>
-      </w:r>
-      <w:r>
-        <w:t>n</w:t>
-      </w:r>
-      <w:proofErr w:type="gramEnd"/>
+        <w:t xml:space="preserve">pos – inherited from </w:t>
+      </w:r>
+      <w:proofErr w:type="spellStart"/>
+      <w:r>
+        <w:t>renderable_sprite</w:t>
+      </w:r>
+      <w:proofErr w:type="spellEnd"/>
+    </w:p>
+    <w:p>
+      <w:pPr>
+        <w:pStyle w:val="ListParagraph"/>
+        <w:numPr>
+          <w:ilvl w:val="2"/>
+          <w:numId w:val="15"/>
+        </w:numPr>
+      </w:pPr>
+      <w:r>
+        <w:t xml:space="preserve">rot – inherited from </w:t>
+      </w:r>
+      <w:proofErr w:type="spellStart"/>
+      <w:r>
+        <w:t>renderable_sprite</w:t>
+      </w:r>
+      <w:proofErr w:type="spellEnd"/>
+    </w:p>
+    <w:p>
+      <w:pPr>
+        <w:pStyle w:val="ListParagraph"/>
+        <w:numPr>
+          <w:ilvl w:val="2"/>
+          <w:numId w:val="15"/>
+        </w:numPr>
+      </w:pPr>
+      <w:proofErr w:type="spellStart"/>
+      <w:r>
+        <w:t>imgs</w:t>
+      </w:r>
+      <w:proofErr w:type="spellEnd"/>
+      <w:r>
+        <w:t xml:space="preserve"> – inherited from </w:t>
+      </w:r>
+      <w:proofErr w:type="spellStart"/>
+      <w:r>
+        <w:t>renderable_sprite</w:t>
+      </w:r>
+      <w:proofErr w:type="spellEnd"/>
+    </w:p>
+    <w:p>
+      <w:pPr>
+        <w:pStyle w:val="ListParagraph"/>
+        <w:numPr>
+          <w:ilvl w:val="2"/>
+          <w:numId w:val="15"/>
+        </w:numPr>
+      </w:pPr>
+      <w:r>
+        <w:t xml:space="preserve">Load </w:t>
+      </w:r>
+      <w:r>
+        <w:t xml:space="preserve">all animation frames into </w:t>
+      </w:r>
+      <w:proofErr w:type="spellStart"/>
+      <w:r>
+        <w:t>imgs</w:t>
+      </w:r>
+      <w:proofErr w:type="spellEnd"/>
       <w:r>
         <w:t xml:space="preserve"> </w:t>
       </w:r>
       <w:r>
-        <w:t>gateway</w:t>
-      </w:r>
-      <w:r>
-        <w:t xml:space="preserve">, delete both the block and the </w:t>
-      </w:r>
-      <w:r>
-        <w:t>gateway</w:t>
-      </w:r>
-      <w:r>
-        <w:t>.</w:t>
-      </w:r>
+        <w:t xml:space="preserve">using </w:t>
+      </w:r>
+      <w:proofErr w:type="spellStart"/>
+      <w:r>
+        <w:t>asset_loader</w:t>
+      </w:r>
+      <w:proofErr w:type="spellEnd"/>
     </w:p>
     <w:p>
       <w:pPr>
@@ -26809,19 +26868,156 @@
         </w:numPr>
       </w:pPr>
       <w:r>
+        <w:t>VOID update</w:t>
+      </w:r>
+      <w:r>
+        <w:t xml:space="preserve"> </w:t>
+      </w:r>
+      <w:r>
+        <w:t>()</w:t>
+      </w:r>
+    </w:p>
+    <w:p>
+      <w:pPr>
+        <w:pStyle w:val="ListParagraph"/>
+        <w:numPr>
+          <w:ilvl w:val="2"/>
+          <w:numId w:val="15"/>
+        </w:numPr>
+      </w:pPr>
+      <w:r>
+        <w:t xml:space="preserve">Move towards current target at end of </w:t>
+      </w:r>
+      <w:proofErr w:type="spellStart"/>
+      <w:r>
+        <w:t>target_path</w:t>
+      </w:r>
+      <w:r>
+        <w:t>_queue</w:t>
+      </w:r>
+      <w:proofErr w:type="spellEnd"/>
+    </w:p>
+    <w:p>
+      <w:pPr>
+        <w:pStyle w:val="ListParagraph"/>
+        <w:numPr>
+          <w:ilvl w:val="2"/>
+          <w:numId w:val="15"/>
+        </w:numPr>
+      </w:pPr>
+      <w:r>
+        <w:t>If within a certain radius of current</w:t>
+      </w:r>
+      <w:r>
+        <w:t xml:space="preserve"> target, remove current target from </w:t>
+      </w:r>
+      <w:proofErr w:type="spellStart"/>
+      <w:r>
+        <w:t>target_path_queue</w:t>
+      </w:r>
+      <w:proofErr w:type="spellEnd"/>
+    </w:p>
+    <w:p>
+      <w:pPr>
+        <w:pStyle w:val="ListParagraph"/>
+        <w:numPr>
+          <w:ilvl w:val="2"/>
+          <w:numId w:val="15"/>
+        </w:numPr>
+      </w:pPr>
+      <w:r>
+        <w:t xml:space="preserve">If target path is empty, </w:t>
+      </w:r>
+      <w:r>
+        <w:t xml:space="preserve">generates a random location to </w:t>
+      </w:r>
+      <w:r>
+        <w:t>target then</w:t>
+      </w:r>
+      <w:r>
+        <w:t xml:space="preserve"> </w:t>
+      </w:r>
+      <w:proofErr w:type="spellStart"/>
+      <w:r>
+        <w:t>maze.get_shortest_path</w:t>
+      </w:r>
+      <w:proofErr w:type="spellEnd"/>
+      <w:r>
+        <w:t xml:space="preserve"> to refill </w:t>
+      </w:r>
+      <w:proofErr w:type="spellStart"/>
+      <w:r>
+        <w:t>target_path</w:t>
+      </w:r>
+      <w:proofErr w:type="spellEnd"/>
+    </w:p>
+    <w:p>
+      <w:pPr>
+        <w:pStyle w:val="ListParagraph"/>
+        <w:numPr>
+          <w:ilvl w:val="2"/>
+          <w:numId w:val="15"/>
+        </w:numPr>
+      </w:pPr>
+      <w:r>
+        <w:t>checks for collisions with walls and prevents them from happening</w:t>
+      </w:r>
+      <w:r>
+        <w:t>.</w:t>
+      </w:r>
+    </w:p>
+    <w:p>
+      <w:pPr>
+        <w:pStyle w:val="ListParagraph"/>
+        <w:numPr>
+          <w:ilvl w:val="2"/>
+          <w:numId w:val="15"/>
+        </w:numPr>
+      </w:pPr>
+      <w:r>
+        <w:t xml:space="preserve">updates </w:t>
+      </w:r>
+      <w:r>
+        <w:t>rot</w:t>
+      </w:r>
+      <w:r>
+        <w:t xml:space="preserve"> based on current moving direction</w:t>
+      </w:r>
+    </w:p>
+    <w:p>
+      <w:pPr>
+        <w:pStyle w:val="ListParagraph"/>
+        <w:numPr>
+          <w:ilvl w:val="2"/>
+          <w:numId w:val="15"/>
+        </w:numPr>
+      </w:pPr>
+      <w:r>
+        <w:t>check if colliding with the player; if so, decrease the player’s health value</w:t>
+      </w:r>
+    </w:p>
+    <w:p>
+      <w:pPr>
+        <w:pStyle w:val="ListParagraph"/>
+        <w:numPr>
+          <w:ilvl w:val="1"/>
+          <w:numId w:val="15"/>
+        </w:numPr>
+      </w:pPr>
+      <w:r>
         <w:t xml:space="preserve">VOID </w:t>
       </w:r>
       <w:r>
         <w:t>r</w:t>
       </w:r>
       <w:r>
-        <w:t>ender</w:t>
+        <w:t>ender ()</w:t>
       </w:r>
       <w:r>
         <w:t xml:space="preserve"> </w:t>
       </w:r>
       <w:r>
-        <w:t xml:space="preserve">(Surface screen) – inherited from </w:t>
+        <w:t xml:space="preserve">– inherited from </w:t>
       </w:r>
       <w:proofErr w:type="spellStart"/>
       <w:r>
@@ -26840,7 +27036,7 @@
         <w:pStyle w:val="Heading4"/>
       </w:pPr>
       <w:r>
-        <w:t>Sprites – Class: Enemy</w:t>
+        <w:t>Sprites – Class: Wall</w:t>
       </w:r>
     </w:p>
     <w:p>
@@ -26852,13 +27048,7 @@
         </w:numPr>
       </w:pPr>
       <w:r>
-        <w:t xml:space="preserve">Purpose: makes the game </w:t>
-      </w:r>
-      <w:r>
-        <w:t>more challenging</w:t>
-      </w:r>
-      <w:r>
-        <w:t xml:space="preserve"> by randomly patrolling the maze, hurting the player if they get in the way</w:t>
+        <w:t>Purpose: acts as the walls that make up the maze, allowing the player to collide with the maze</w:t>
       </w:r>
     </w:p>
     <w:p>
@@ -26873,13 +27063,8 @@
         <w:t xml:space="preserve">Inherits from </w:t>
       </w:r>
       <w:proofErr w:type="spellStart"/>
-      <w:proofErr w:type="gramStart"/>
-      <w:r>
-        <w:t>sprites.renderable</w:t>
-      </w:r>
-      <w:proofErr w:type="gramEnd"/>
-      <w:r>
-        <w:t>_sprite</w:t>
+      <w:r>
+        <w:t>sprites.renderable_sprite</w:t>
       </w:r>
       <w:proofErr w:type="spellEnd"/>
     </w:p>
@@ -26894,9 +27079,6 @@
       <w:r>
         <w:t>Attributes:</w:t>
       </w:r>
-      <w:r>
-        <w:t xml:space="preserve"> </w:t>
-      </w:r>
     </w:p>
     <w:p>
       <w:pPr>
@@ -26932,7 +27114,7 @@
       </w:r>
       <w:proofErr w:type="spellEnd"/>
       <w:r>
-        <w:t xml:space="preserve"> </w:t>
+        <w:t xml:space="preserve"> but always set to 0 as walls don’t rotate</w:t>
       </w:r>
     </w:p>
     <w:p>
@@ -26961,12 +27143,40 @@
       <w:pPr>
         <w:pStyle w:val="ListParagraph"/>
         <w:numPr>
+          <w:ilvl w:val="0"/>
+          <w:numId w:val="15"/>
+        </w:numPr>
+      </w:pPr>
+      <w:r>
+        <w:t>Methods:</w:t>
+      </w:r>
+    </w:p>
+    <w:p>
+      <w:pPr>
+        <w:pStyle w:val="ListParagraph"/>
+        <w:numPr>
           <w:ilvl w:val="1"/>
           <w:numId w:val="15"/>
         </w:numPr>
       </w:pPr>
       <w:r>
-        <w:t>health – int</w:t>
+        <w:t>VOID __</w:t>
+      </w:r>
+      <w:proofErr w:type="spellStart"/>
+      <w:r>
+        <w:t>init</w:t>
+      </w:r>
+      <w:proofErr w:type="spellEnd"/>
+      <w:r>
+        <w:t xml:space="preserve">__ (array </w:t>
+      </w:r>
+      <w:proofErr w:type="spellStart"/>
+      <w:r>
+        <w:t>start_pos</w:t>
+      </w:r>
+      <w:proofErr w:type="spellEnd"/>
+      <w:r>
+        <w:t>):</w:t>
       </w:r>
     </w:p>
     <w:p>
@@ -26978,14 +27188,33 @@
         </w:numPr>
       </w:pPr>
       <w:r>
-        <w:t xml:space="preserve">stores how much heath the </w:t>
-      </w:r>
-      <w:r>
-        <w:t>enemy</w:t>
-      </w:r>
-      <w:r>
-        <w:t xml:space="preserve"> has</w:t>
-      </w:r>
+        <w:t>Calls parent constructor with position and rotation 0</w:t>
+      </w:r>
+    </w:p>
+    <w:p>
+      <w:pPr>
+        <w:pStyle w:val="ListParagraph"/>
+        <w:numPr>
+          <w:ilvl w:val="2"/>
+          <w:numId w:val="15"/>
+        </w:numPr>
+      </w:pPr>
+      <w:r>
+        <w:t xml:space="preserve">Load all animation frames into </w:t>
+      </w:r>
+      <w:proofErr w:type="spellStart"/>
+      <w:r>
+        <w:t>imgs</w:t>
+      </w:r>
+      <w:proofErr w:type="spellEnd"/>
+      <w:r>
+        <w:t xml:space="preserve"> using </w:t>
+      </w:r>
+      <w:proofErr w:type="spellStart"/>
+      <w:r>
+        <w:t>asset_loader</w:t>
+      </w:r>
+      <w:proofErr w:type="spellEnd"/>
     </w:p>
     <w:p>
       <w:pPr>
@@ -26995,46 +27224,8 @@
           <w:numId w:val="15"/>
         </w:numPr>
       </w:pPr>
-      <w:proofErr w:type="spellStart"/>
-      <w:r>
-        <w:lastRenderedPageBreak/>
-        <w:t>target_path</w:t>
-      </w:r>
-      <w:proofErr w:type="spellEnd"/>
-      <w:r>
-        <w:t xml:space="preserve"> – queue ((int x_1, int y_1), (int x_2, int y_2), </w:t>
-      </w:r>
-      <w:proofErr w:type="gramStart"/>
-      <w:r>
-        <w:t>… ,</w:t>
-      </w:r>
-      <w:proofErr w:type="gramEnd"/>
-      <w:r>
-        <w:t xml:space="preserve"> (int </w:t>
-      </w:r>
-      <w:proofErr w:type="spellStart"/>
-      <w:r>
-        <w:t>x_n</w:t>
-      </w:r>
-      <w:proofErr w:type="spellEnd"/>
-      <w:r>
-        <w:t xml:space="preserve">, int </w:t>
-      </w:r>
-      <w:proofErr w:type="spellStart"/>
-      <w:r>
-        <w:t>y_n</w:t>
-      </w:r>
-      <w:proofErr w:type="spellEnd"/>
-      <w:r>
-        <w:t>) )[</w:t>
-      </w:r>
-      <w:proofErr w:type="spellStart"/>
-      <w:r>
-        <w:t>target_index</w:t>
-      </w:r>
-      <w:proofErr w:type="spellEnd"/>
-      <w:r>
-        <w:t>]</w:t>
+      <w:r>
+        <w:t>VOID update ()</w:t>
       </w:r>
     </w:p>
     <w:p>
@@ -27046,19 +27237,7 @@
         </w:numPr>
       </w:pPr>
       <w:r>
-        <w:t>stores targets for the enemy to navigate to, where it navigates to the first one</w:t>
-      </w:r>
-    </w:p>
-    <w:p>
-      <w:pPr>
-        <w:pStyle w:val="ListParagraph"/>
-        <w:numPr>
-          <w:ilvl w:val="0"/>
-          <w:numId w:val="15"/>
-        </w:numPr>
-      </w:pPr>
-      <w:r>
-        <w:t>Methods:</w:t>
+        <w:t>Empty function to ensure this sprite can be updated without the game crashing because it can’t find an update function for a sprite</w:t>
       </w:r>
     </w:p>
     <w:p>
@@ -27070,507 +27249,6 @@
         </w:numPr>
       </w:pPr>
       <w:r>
-        <w:t>VOID __</w:t>
-      </w:r>
-      <w:proofErr w:type="spellStart"/>
-      <w:r>
-        <w:t>init</w:t>
-      </w:r>
-      <w:proofErr w:type="spellEnd"/>
-      <w:r>
-        <w:t xml:space="preserve">__ (array </w:t>
-      </w:r>
-      <w:proofErr w:type="spellStart"/>
-      <w:r>
-        <w:t>start_pos</w:t>
-      </w:r>
-      <w:proofErr w:type="spellEnd"/>
-      <w:r>
-        <w:t>):</w:t>
-      </w:r>
-    </w:p>
-    <w:p>
-      <w:pPr>
-        <w:pStyle w:val="ListParagraph"/>
-        <w:numPr>
-          <w:ilvl w:val="2"/>
-          <w:numId w:val="15"/>
-        </w:numPr>
-      </w:pPr>
-      <w:r>
-        <w:t xml:space="preserve">pos – inherited from </w:t>
-      </w:r>
-      <w:proofErr w:type="spellStart"/>
-      <w:r>
-        <w:t>renderable_sprite</w:t>
-      </w:r>
-      <w:proofErr w:type="spellEnd"/>
-    </w:p>
-    <w:p>
-      <w:pPr>
-        <w:pStyle w:val="ListParagraph"/>
-        <w:numPr>
-          <w:ilvl w:val="2"/>
-          <w:numId w:val="15"/>
-        </w:numPr>
-      </w:pPr>
-      <w:r>
-        <w:t xml:space="preserve">rot – inherited from </w:t>
-      </w:r>
-      <w:proofErr w:type="spellStart"/>
-      <w:r>
-        <w:t>renderable_sprite</w:t>
-      </w:r>
-      <w:proofErr w:type="spellEnd"/>
-    </w:p>
-    <w:p>
-      <w:pPr>
-        <w:pStyle w:val="ListParagraph"/>
-        <w:numPr>
-          <w:ilvl w:val="2"/>
-          <w:numId w:val="15"/>
-        </w:numPr>
-      </w:pPr>
-      <w:proofErr w:type="spellStart"/>
-      <w:r>
-        <w:t>imgs</w:t>
-      </w:r>
-      <w:proofErr w:type="spellEnd"/>
-      <w:r>
-        <w:t xml:space="preserve"> – inherited from </w:t>
-      </w:r>
-      <w:proofErr w:type="spellStart"/>
-      <w:r>
-        <w:t>renderable_sprite</w:t>
-      </w:r>
-      <w:proofErr w:type="spellEnd"/>
-    </w:p>
-    <w:p>
-      <w:pPr>
-        <w:pStyle w:val="ListParagraph"/>
-        <w:numPr>
-          <w:ilvl w:val="2"/>
-          <w:numId w:val="15"/>
-        </w:numPr>
-      </w:pPr>
-      <w:r>
-        <w:t xml:space="preserve">Load </w:t>
-      </w:r>
-      <w:r>
-        <w:t xml:space="preserve">all animation frames into </w:t>
-      </w:r>
-      <w:proofErr w:type="spellStart"/>
-      <w:r>
-        <w:t>imgs</w:t>
-      </w:r>
-      <w:proofErr w:type="spellEnd"/>
-      <w:r>
-        <w:t xml:space="preserve"> </w:t>
-      </w:r>
-      <w:r>
-        <w:t xml:space="preserve">using </w:t>
-      </w:r>
-      <w:proofErr w:type="spellStart"/>
-      <w:r>
-        <w:t>asset_loader</w:t>
-      </w:r>
-      <w:proofErr w:type="spellEnd"/>
-    </w:p>
-    <w:p>
-      <w:pPr>
-        <w:pStyle w:val="ListParagraph"/>
-        <w:numPr>
-          <w:ilvl w:val="1"/>
-          <w:numId w:val="15"/>
-        </w:numPr>
-      </w:pPr>
-      <w:r>
-        <w:t>VOID update</w:t>
-      </w:r>
-      <w:r>
-        <w:t xml:space="preserve"> </w:t>
-      </w:r>
-      <w:r>
-        <w:t>()</w:t>
-      </w:r>
-    </w:p>
-    <w:p>
-      <w:pPr>
-        <w:pStyle w:val="ListParagraph"/>
-        <w:numPr>
-          <w:ilvl w:val="2"/>
-          <w:numId w:val="15"/>
-        </w:numPr>
-      </w:pPr>
-      <w:r>
-        <w:t xml:space="preserve">Move towards current target at end of </w:t>
-      </w:r>
-      <w:proofErr w:type="spellStart"/>
-      <w:r>
-        <w:t>target_path</w:t>
-      </w:r>
-      <w:r>
-        <w:t>_queue</w:t>
-      </w:r>
-      <w:proofErr w:type="spellEnd"/>
-    </w:p>
-    <w:p>
-      <w:pPr>
-        <w:pStyle w:val="ListParagraph"/>
-        <w:numPr>
-          <w:ilvl w:val="2"/>
-          <w:numId w:val="15"/>
-        </w:numPr>
-      </w:pPr>
-      <w:r>
-        <w:t>If within a certain radius of current</w:t>
-      </w:r>
-      <w:r>
-        <w:t xml:space="preserve"> target, remove current target from </w:t>
-      </w:r>
-      <w:proofErr w:type="spellStart"/>
-      <w:r>
-        <w:t>target_path_queue</w:t>
-      </w:r>
-      <w:proofErr w:type="spellEnd"/>
-    </w:p>
-    <w:p>
-      <w:pPr>
-        <w:pStyle w:val="ListParagraph"/>
-        <w:numPr>
-          <w:ilvl w:val="2"/>
-          <w:numId w:val="15"/>
-        </w:numPr>
-      </w:pPr>
-      <w:r>
-        <w:t xml:space="preserve">If target path is empty, </w:t>
-      </w:r>
-      <w:r>
-        <w:t xml:space="preserve">generates a random location to </w:t>
-      </w:r>
-      <w:r>
-        <w:t>target then</w:t>
-      </w:r>
-      <w:r>
-        <w:t xml:space="preserve"> </w:t>
-      </w:r>
-      <w:proofErr w:type="spellStart"/>
-      <w:r>
-        <w:t>maze.get_shortest_path</w:t>
-      </w:r>
-      <w:proofErr w:type="spellEnd"/>
-      <w:r>
-        <w:t xml:space="preserve"> to refill </w:t>
-      </w:r>
-      <w:proofErr w:type="spellStart"/>
-      <w:r>
-        <w:t>target_path</w:t>
-      </w:r>
-      <w:proofErr w:type="spellEnd"/>
-    </w:p>
-    <w:p>
-      <w:pPr>
-        <w:pStyle w:val="ListParagraph"/>
-        <w:numPr>
-          <w:ilvl w:val="2"/>
-          <w:numId w:val="15"/>
-        </w:numPr>
-      </w:pPr>
-      <w:r>
-        <w:t>checks for collisions with walls and prevents them from happening</w:t>
-      </w:r>
-      <w:r>
-        <w:t>.</w:t>
-      </w:r>
-    </w:p>
-    <w:p>
-      <w:pPr>
-        <w:pStyle w:val="ListParagraph"/>
-        <w:numPr>
-          <w:ilvl w:val="2"/>
-          <w:numId w:val="15"/>
-        </w:numPr>
-      </w:pPr>
-      <w:r>
-        <w:t xml:space="preserve">updates </w:t>
-      </w:r>
-      <w:r>
-        <w:t>rot</w:t>
-      </w:r>
-      <w:r>
-        <w:t xml:space="preserve"> based on current moving direction</w:t>
-      </w:r>
-    </w:p>
-    <w:p>
-      <w:pPr>
-        <w:pStyle w:val="ListParagraph"/>
-        <w:numPr>
-          <w:ilvl w:val="2"/>
-          <w:numId w:val="15"/>
-        </w:numPr>
-      </w:pPr>
-      <w:r>
-        <w:t>check if colliding with the player; if so, decrease the player’s health value</w:t>
-      </w:r>
-    </w:p>
-    <w:p>
-      <w:pPr>
-        <w:pStyle w:val="ListParagraph"/>
-        <w:numPr>
-          <w:ilvl w:val="1"/>
-          <w:numId w:val="15"/>
-        </w:numPr>
-      </w:pPr>
-      <w:r>
-        <w:t xml:space="preserve">VOID </w:t>
-      </w:r>
-      <w:r>
-        <w:t>r</w:t>
-      </w:r>
-      <w:r>
-        <w:t>ender ()</w:t>
-      </w:r>
-      <w:r>
-        <w:t xml:space="preserve"> </w:t>
-      </w:r>
-      <w:r>
-        <w:t xml:space="preserve">– inherited from </w:t>
-      </w:r>
-      <w:proofErr w:type="spellStart"/>
-      <w:r>
-        <w:t>renderable_sprite</w:t>
-      </w:r>
-      <w:proofErr w:type="spellEnd"/>
-    </w:p>
-    <w:p>
-      <w:pPr>
-        <w:pStyle w:val="ListParagraph"/>
-        <w:ind w:left="1440"/>
-      </w:pPr>
-    </w:p>
-    <w:p>
-      <w:pPr>
-        <w:pStyle w:val="Heading4"/>
-      </w:pPr>
-      <w:r>
-        <w:t>Sprites – Class: Wall</w:t>
-      </w:r>
-    </w:p>
-    <w:p>
-      <w:pPr>
-        <w:pStyle w:val="ListParagraph"/>
-        <w:numPr>
-          <w:ilvl w:val="0"/>
-          <w:numId w:val="15"/>
-        </w:numPr>
-      </w:pPr>
-      <w:r>
-        <w:t>Purpose: acts as the walls that make up the maze, allowing the player to collide with the maze</w:t>
-      </w:r>
-    </w:p>
-    <w:p>
-      <w:pPr>
-        <w:pStyle w:val="ListParagraph"/>
-        <w:numPr>
-          <w:ilvl w:val="0"/>
-          <w:numId w:val="15"/>
-        </w:numPr>
-      </w:pPr>
-      <w:r>
-        <w:t xml:space="preserve">Inherits from </w:t>
-      </w:r>
-      <w:proofErr w:type="spellStart"/>
-      <w:proofErr w:type="gramStart"/>
-      <w:r>
-        <w:t>sprites.renderable</w:t>
-      </w:r>
-      <w:proofErr w:type="gramEnd"/>
-      <w:r>
-        <w:t>_sprite</w:t>
-      </w:r>
-      <w:proofErr w:type="spellEnd"/>
-    </w:p>
-    <w:p>
-      <w:pPr>
-        <w:pStyle w:val="ListParagraph"/>
-        <w:numPr>
-          <w:ilvl w:val="0"/>
-          <w:numId w:val="15"/>
-        </w:numPr>
-      </w:pPr>
-      <w:r>
-        <w:t>Attributes:</w:t>
-      </w:r>
-    </w:p>
-    <w:p>
-      <w:pPr>
-        <w:pStyle w:val="ListParagraph"/>
-        <w:numPr>
-          <w:ilvl w:val="1"/>
-          <w:numId w:val="15"/>
-        </w:numPr>
-      </w:pPr>
-      <w:r>
-        <w:t xml:space="preserve">pos – inherited from </w:t>
-      </w:r>
-      <w:proofErr w:type="spellStart"/>
-      <w:r>
-        <w:t>renderable_sprite</w:t>
-      </w:r>
-      <w:proofErr w:type="spellEnd"/>
-    </w:p>
-    <w:p>
-      <w:pPr>
-        <w:pStyle w:val="ListParagraph"/>
-        <w:numPr>
-          <w:ilvl w:val="1"/>
-          <w:numId w:val="15"/>
-        </w:numPr>
-      </w:pPr>
-      <w:r>
-        <w:t xml:space="preserve">rot – inherited from </w:t>
-      </w:r>
-      <w:proofErr w:type="spellStart"/>
-      <w:r>
-        <w:t>renderable_sprite</w:t>
-      </w:r>
-      <w:proofErr w:type="spellEnd"/>
-      <w:r>
-        <w:t xml:space="preserve"> but always set to 0 as walls don’t rotate</w:t>
-      </w:r>
-    </w:p>
-    <w:p>
-      <w:pPr>
-        <w:pStyle w:val="ListParagraph"/>
-        <w:numPr>
-          <w:ilvl w:val="1"/>
-          <w:numId w:val="15"/>
-        </w:numPr>
-      </w:pPr>
-      <w:proofErr w:type="spellStart"/>
-      <w:r>
-        <w:t>imgs</w:t>
-      </w:r>
-      <w:proofErr w:type="spellEnd"/>
-      <w:r>
-        <w:t xml:space="preserve"> – inherited from </w:t>
-      </w:r>
-      <w:proofErr w:type="spellStart"/>
-      <w:r>
-        <w:t>renderable_sprite</w:t>
-      </w:r>
-      <w:proofErr w:type="spellEnd"/>
-    </w:p>
-    <w:p>
-      <w:pPr>
-        <w:pStyle w:val="ListParagraph"/>
-        <w:numPr>
-          <w:ilvl w:val="0"/>
-          <w:numId w:val="15"/>
-        </w:numPr>
-      </w:pPr>
-      <w:r>
-        <w:t>Methods:</w:t>
-      </w:r>
-    </w:p>
-    <w:p>
-      <w:pPr>
-        <w:pStyle w:val="ListParagraph"/>
-        <w:numPr>
-          <w:ilvl w:val="1"/>
-          <w:numId w:val="15"/>
-        </w:numPr>
-      </w:pPr>
-      <w:r>
-        <w:t>VOID __</w:t>
-      </w:r>
-      <w:proofErr w:type="spellStart"/>
-      <w:r>
-        <w:t>init</w:t>
-      </w:r>
-      <w:proofErr w:type="spellEnd"/>
-      <w:r>
-        <w:t xml:space="preserve">__ (array </w:t>
-      </w:r>
-      <w:proofErr w:type="spellStart"/>
-      <w:r>
-        <w:t>start_pos</w:t>
-      </w:r>
-      <w:proofErr w:type="spellEnd"/>
-      <w:r>
-        <w:t>):</w:t>
-      </w:r>
-    </w:p>
-    <w:p>
-      <w:pPr>
-        <w:pStyle w:val="ListParagraph"/>
-        <w:numPr>
-          <w:ilvl w:val="2"/>
-          <w:numId w:val="15"/>
-        </w:numPr>
-      </w:pPr>
-      <w:r>
-        <w:t>Calls parent constructor with position and rotation 0</w:t>
-      </w:r>
-    </w:p>
-    <w:p>
-      <w:pPr>
-        <w:pStyle w:val="ListParagraph"/>
-        <w:numPr>
-          <w:ilvl w:val="2"/>
-          <w:numId w:val="15"/>
-        </w:numPr>
-      </w:pPr>
-      <w:r>
-        <w:t xml:space="preserve">Load all animation frames into </w:t>
-      </w:r>
-      <w:proofErr w:type="spellStart"/>
-      <w:r>
-        <w:t>imgs</w:t>
-      </w:r>
-      <w:proofErr w:type="spellEnd"/>
-      <w:r>
-        <w:t xml:space="preserve"> using </w:t>
-      </w:r>
-      <w:proofErr w:type="spellStart"/>
-      <w:r>
-        <w:t>asset_loader</w:t>
-      </w:r>
-      <w:proofErr w:type="spellEnd"/>
-    </w:p>
-    <w:p>
-      <w:pPr>
-        <w:pStyle w:val="ListParagraph"/>
-        <w:numPr>
-          <w:ilvl w:val="1"/>
-          <w:numId w:val="15"/>
-        </w:numPr>
-      </w:pPr>
-      <w:r>
-        <w:t>VOID update ()</w:t>
-      </w:r>
-    </w:p>
-    <w:p>
-      <w:pPr>
-        <w:pStyle w:val="ListParagraph"/>
-        <w:numPr>
-          <w:ilvl w:val="2"/>
-          <w:numId w:val="15"/>
-        </w:numPr>
-      </w:pPr>
-      <w:r>
-        <w:t>Empty function to ensure this sprite can be updated without the game crashing because it can’t find an update function for a sprite</w:t>
-      </w:r>
-    </w:p>
-    <w:p>
-      <w:pPr>
-        <w:pStyle w:val="ListParagraph"/>
-        <w:numPr>
-          <w:ilvl w:val="1"/>
-          <w:numId w:val="15"/>
-        </w:numPr>
-      </w:pPr>
-      <w:r>
         <w:t xml:space="preserve">VOID </w:t>
       </w:r>
       <w:r>
@@ -27632,12 +27310,10 @@
         <w:t xml:space="preserve">Inherits from </w:t>
       </w:r>
       <w:proofErr w:type="spellStart"/>
-      <w:proofErr w:type="gramStart"/>
       <w:r>
         <w:t>sprites.Wall</w:t>
       </w:r>
       <w:proofErr w:type="spellEnd"/>
-      <w:proofErr w:type="gramEnd"/>
     </w:p>
     <w:p>
       <w:pPr>
@@ -27985,7 +27661,6 @@
         <w:t xml:space="preserve">Inherits from </w:t>
       </w:r>
       <w:proofErr w:type="spellStart"/>
-      <w:proofErr w:type="gramStart"/>
       <w:r>
         <w:t>sprites.</w:t>
       </w:r>
@@ -27993,7 +27668,6 @@
         <w:t>Wall</w:t>
       </w:r>
       <w:proofErr w:type="spellEnd"/>
-      <w:proofErr w:type="gramEnd"/>
     </w:p>
     <w:p>
       <w:pPr>
@@ -28301,13 +27975,8 @@
         <w:t xml:space="preserve">Inherits from </w:t>
       </w:r>
       <w:proofErr w:type="spellStart"/>
-      <w:proofErr w:type="gramStart"/>
-      <w:r>
-        <w:t>sprites.renderable</w:t>
-      </w:r>
-      <w:proofErr w:type="gramEnd"/>
-      <w:r>
-        <w:t>_sprite</w:t>
+      <w:r>
+        <w:t>sprites.renderable_sprite</w:t>
       </w:r>
       <w:proofErr w:type="spellEnd"/>
     </w:p>
@@ -28563,14 +28232,9 @@
       </w:r>
       <w:proofErr w:type="spellStart"/>
       <w:r>
-        <w:t>last_</w:t>
-      </w:r>
-      <w:proofErr w:type="gramStart"/>
-      <w:r>
-        <w:t>checkpoint’s</w:t>
+        <w:t>last_checkpoint’s</w:t>
       </w:r>
       <w:proofErr w:type="spellEnd"/>
-      <w:proofErr w:type="gramEnd"/>
       <w:r>
         <w:t xml:space="preserve"> </w:t>
       </w:r>
@@ -28734,15 +28398,7 @@
         </w:numPr>
       </w:pPr>
       <w:r>
-        <w:t xml:space="preserve">Purpose: exists at the exit to the maze. This is the main objective for the level, and once the player has reached </w:t>
-      </w:r>
-      <w:proofErr w:type="gramStart"/>
-      <w:r>
-        <w:t>it</w:t>
-      </w:r>
-      <w:proofErr w:type="gramEnd"/>
-      <w:r>
-        <w:t xml:space="preserve"> they have beaten the level.</w:t>
+        <w:t>Purpose: exists at the exit to the maze. This is the main objective for the level, and once the player has reached it they have beaten the level.</w:t>
       </w:r>
     </w:p>
     <w:p>
@@ -28923,13 +28579,30 @@
         </w:numPr>
       </w:pPr>
       <w:r>
-        <w:t xml:space="preserve">Checks if the </w:t>
+        <w:t xml:space="preserve">if the </w:t>
       </w:r>
       <w:r>
         <w:t>player is within one tile of the exit</w:t>
       </w:r>
       <w:r>
-        <w:t xml:space="preserve">, if they are, </w:t>
+        <w:t xml:space="preserve">, </w:t>
+      </w:r>
+      <w:r>
+        <w:t xml:space="preserve">push </w:t>
+      </w:r>
+      <w:proofErr w:type="spellStart"/>
+      <w:r>
+        <w:t>tick_end</w:t>
+      </w:r>
+      <w:proofErr w:type="spellEnd"/>
+      <w:r>
+        <w:t xml:space="preserve"> </w:t>
+      </w:r>
+      <w:r>
+        <w:t>to game state stack</w:t>
+      </w:r>
+      <w:r>
+        <w:t xml:space="preserve"> and play level complete sound</w:t>
       </w:r>
     </w:p>
     <w:p>
@@ -28999,15 +28672,7 @@
         </w:numPr>
       </w:pPr>
       <w:r>
-        <w:t xml:space="preserve">pos – </w:t>
-      </w:r>
-      <w:proofErr w:type="gramStart"/>
-      <w:r>
-        <w:t>array(</w:t>
-      </w:r>
-      <w:proofErr w:type="gramEnd"/>
-      <w:r>
-        <w:t>int x, int y) [axis index]</w:t>
+        <w:t>pos – array(int x, int y) [axis index]</w:t>
       </w:r>
     </w:p>
     <w:p>
@@ -29072,15 +28737,7 @@
       </w:r>
       <w:proofErr w:type="spellEnd"/>
       <w:r>
-        <w:t>_</w:t>
-      </w:r>
-      <w:proofErr w:type="gramStart"/>
-      <w:r>
-        <w:t>_(</w:t>
-      </w:r>
-      <w:proofErr w:type="gramEnd"/>
-      <w:r>
-        <w:t>):</w:t>
+        <w:t>__():</w:t>
       </w:r>
     </w:p>
     <w:p>
@@ -29109,15 +28766,7 @@
         </w:numPr>
       </w:pPr>
       <w:r>
-        <w:t xml:space="preserve">VOID </w:t>
-      </w:r>
-      <w:proofErr w:type="gramStart"/>
-      <w:r>
-        <w:t>update(</w:t>
-      </w:r>
-      <w:proofErr w:type="gramEnd"/>
-      <w:r>
-        <w:t>):</w:t>
+        <w:t>VOID update():</w:t>
       </w:r>
     </w:p>
     <w:p>
@@ -29153,6 +28802,7 @@
         </w:numPr>
       </w:pPr>
       <w:r>
+        <w:lastRenderedPageBreak/>
         <w:t xml:space="preserve">If they can see out </w:t>
       </w:r>
       <w:r>
@@ -29174,17 +28824,11 @@
         </w:numPr>
       </w:pPr>
       <w:r>
-        <w:lastRenderedPageBreak/>
         <w:t>tuple</w:t>
       </w:r>
       <w:r>
-        <w:t xml:space="preserve"> wrld_2_scrn_</w:t>
-      </w:r>
-      <w:proofErr w:type="gramStart"/>
-      <w:r>
-        <w:t>coord(</w:t>
-      </w:r>
-      <w:proofErr w:type="gramEnd"/>
+        <w:t xml:space="preserve"> wrld_2_scrn_coord(</w:t>
+      </w:r>
       <w:r>
         <w:t xml:space="preserve">tuple </w:t>
       </w:r>
@@ -29615,7 +29259,7 @@
 </file>
 
 <file path=word/endnotes.xml><?xml version="1.0" encoding="utf-8"?>
-<w:endnotes xmlns:wpc="http://schemas.microsoft.com/office/word/2010/wordprocessingCanvas" xmlns:cx="http://schemas.microsoft.com/office/drawing/2014/chartex" xmlns:cx1="http://schemas.microsoft.com/office/drawing/2015/9/8/chartex" xmlns:cx2="http://schemas.microsoft.com/office/drawing/2015/10/21/chartex" xmlns:cx3="http://schemas.microsoft.com/office/drawing/2016/5/9/chartex" xmlns:cx4="http://schemas.microsoft.com/office/drawing/2016/5/10/chartex" xmlns:cx5="http://schemas.microsoft.com/office/drawing/2016/5/11/chartex" xmlns:cx6="http://schemas.microsoft.com/office/drawing/2016/5/12/chartex" xmlns:cx7="http://schemas.microsoft.com/office/drawing/2016/5/13/chartex" xmlns:cx8="http://schemas.microsoft.com/office/drawing/2016/5/14/chartex" xmlns:mc="http://schemas.openxmlformats.org/markup-compatibility/2006" xmlns:aink="http://schemas.microsoft.com/office/drawing/2016/ink" xmlns:am3d="http://schemas.microsoft.com/office/drawing/2017/model3d" xmlns:o="urn:schemas-microsoft-com:office:office" xmlns:r="http://schemas.openxmlformats.org/officeDocument/2006/relationships" xmlns:m="http://schemas.openxmlformats.org/officeDocument/2006/math" xmlns:v="urn:schemas-microsoft-com:vml" xmlns:wp14="http://schemas.microsoft.com/office/word/2010/wordprocessingDrawing" xmlns:wp="http://schemas.openxmlformats.org/drawingml/2006/wordprocessingDrawing" xmlns:w10="urn:schemas-microsoft-com:office:word" xmlns:w="http://schemas.openxmlformats.org/wordprocessingml/2006/main" xmlns:w14="http://schemas.microsoft.com/office/word/2010/wordml" xmlns:w15="http://schemas.microsoft.com/office/word/2012/wordml" xmlns:w16cex="http://schemas.microsoft.com/office/word/2018/wordml/cex" xmlns:w16cid="http://schemas.microsoft.com/office/word/2016/wordml/cid" xmlns:w16="http://schemas.microsoft.com/office/word/2018/wordml" xmlns:w16se="http://schemas.microsoft.com/office/word/2015/wordml/symex" xmlns:wpg="http://schemas.microsoft.com/office/word/2010/wordprocessingGroup" xmlns:wpi="http://schemas.microsoft.com/office/word/2010/wordprocessingInk" xmlns:wne="http://schemas.microsoft.com/office/word/2006/wordml" xmlns:wps="http://schemas.microsoft.com/office/word/2010/wordprocessingShape" mc:Ignorable="w14 w15 w16se w16cid w16 w16cex wp14">
+<w:endnotes xmlns:wpc="http://schemas.microsoft.com/office/word/2010/wordprocessingCanvas" xmlns:cx="http://schemas.microsoft.com/office/drawing/2014/chartex" xmlns:cx1="http://schemas.microsoft.com/office/drawing/2015/9/8/chartex" xmlns:cx2="http://schemas.microsoft.com/office/drawing/2015/10/21/chartex" xmlns:cx3="http://schemas.microsoft.com/office/drawing/2016/5/9/chartex" xmlns:cx4="http://schemas.microsoft.com/office/drawing/2016/5/10/chartex" xmlns:cx5="http://schemas.microsoft.com/office/drawing/2016/5/11/chartex" xmlns:cx6="http://schemas.microsoft.com/office/drawing/2016/5/12/chartex" xmlns:cx7="http://schemas.microsoft.com/office/drawing/2016/5/13/chartex" xmlns:cx8="http://schemas.microsoft.com/office/drawing/2016/5/14/chartex" xmlns:mc="http://schemas.openxmlformats.org/markup-compatibility/2006" xmlns:aink="http://schemas.microsoft.com/office/drawing/2016/ink" xmlns:am3d="http://schemas.microsoft.com/office/drawing/2017/model3d" xmlns:o="urn:schemas-microsoft-com:office:office" xmlns:r="http://schemas.openxmlformats.org/officeDocument/2006/relationships" xmlns:m="http://schemas.openxmlformats.org/officeDocument/2006/math" xmlns:v="urn:schemas-microsoft-com:vml" xmlns:wp14="http://schemas.microsoft.com/office/word/2010/wordprocessingDrawing" xmlns:wp="http://schemas.openxmlformats.org/drawingml/2006/wordprocessingDrawing" xmlns:w10="urn:schemas-microsoft-com:office:word" xmlns:w="http://schemas.openxmlformats.org/wordprocessingml/2006/main" xmlns:w14="http://schemas.microsoft.com/office/word/2010/wordml" xmlns:w15="http://schemas.microsoft.com/office/word/2012/wordml" xmlns:w16cex="http://schemas.microsoft.com/office/word/2018/wordml/cex" xmlns:w16cid="http://schemas.microsoft.com/office/word/2016/wordml/cid" xmlns:w16="http://schemas.microsoft.com/office/word/2018/wordml" xmlns:w16sdtdh="http://schemas.microsoft.com/office/word/2020/wordml/sdtdatahash" xmlns:w16se="http://schemas.microsoft.com/office/word/2015/wordml/symex" xmlns:wpg="http://schemas.microsoft.com/office/word/2010/wordprocessingGroup" xmlns:wpi="http://schemas.microsoft.com/office/word/2010/wordprocessingInk" xmlns:wne="http://schemas.microsoft.com/office/word/2006/wordml" xmlns:wps="http://schemas.microsoft.com/office/word/2010/wordprocessingShape" mc:Ignorable="w14 w15 w16se w16cid w16 w16cex w16sdtdh wp14">
   <w:endnote w:type="separator" w:id="-1">
     <w:p>
       <w:pPr>
@@ -29640,7 +29284,7 @@
 </file>
 
 <file path=word/footer1.xml><?xml version="1.0" encoding="utf-8"?>
-<w:ftr xmlns:wpc="http://schemas.microsoft.com/office/word/2010/wordprocessingCanvas" xmlns:cx="http://schemas.microsoft.com/office/drawing/2014/chartex" xmlns:cx1="http://schemas.microsoft.com/office/drawing/2015/9/8/chartex" xmlns:cx2="http://schemas.microsoft.com/office/drawing/2015/10/21/chartex" xmlns:cx3="http://schemas.microsoft.com/office/drawing/2016/5/9/chartex" xmlns:cx4="http://schemas.microsoft.com/office/drawing/2016/5/10/chartex" xmlns:cx5="http://schemas.microsoft.com/office/drawing/2016/5/11/chartex" xmlns:cx6="http://schemas.microsoft.com/office/drawing/2016/5/12/chartex" xmlns:cx7="http://schemas.microsoft.com/office/drawing/2016/5/13/chartex" xmlns:cx8="http://schemas.microsoft.com/office/drawing/2016/5/14/chartex" xmlns:mc="http://schemas.openxmlformats.org/markup-compatibility/2006" xmlns:aink="http://schemas.microsoft.com/office/drawing/2016/ink" xmlns:am3d="http://schemas.microsoft.com/office/drawing/2017/model3d" xmlns:o="urn:schemas-microsoft-com:office:office" xmlns:r="http://schemas.openxmlformats.org/officeDocument/2006/relationships" xmlns:m="http://schemas.openxmlformats.org/officeDocument/2006/math" xmlns:v="urn:schemas-microsoft-com:vml" xmlns:wp14="http://schemas.microsoft.com/office/word/2010/wordprocessingDrawing" xmlns:wp="http://schemas.openxmlformats.org/drawingml/2006/wordprocessingDrawing" xmlns:w10="urn:schemas-microsoft-com:office:word" xmlns:w="http://schemas.openxmlformats.org/wordprocessingml/2006/main" xmlns:w14="http://schemas.microsoft.com/office/word/2010/wordml" xmlns:w15="http://schemas.microsoft.com/office/word/2012/wordml" xmlns:w16cex="http://schemas.microsoft.com/office/word/2018/wordml/cex" xmlns:w16cid="http://schemas.microsoft.com/office/word/2016/wordml/cid" xmlns:w16="http://schemas.microsoft.com/office/word/2018/wordml" xmlns:w16se="http://schemas.microsoft.com/office/word/2015/wordml/symex" xmlns:wpg="http://schemas.microsoft.com/office/word/2010/wordprocessingGroup" xmlns:wpi="http://schemas.microsoft.com/office/word/2010/wordprocessingInk" xmlns:wne="http://schemas.microsoft.com/office/word/2006/wordml" xmlns:wps="http://schemas.microsoft.com/office/word/2010/wordprocessingShape" mc:Ignorable="w14 w15 w16se w16cid w16 w16cex wp14">
+<w:ftr xmlns:wpc="http://schemas.microsoft.com/office/word/2010/wordprocessingCanvas" xmlns:cx="http://schemas.microsoft.com/office/drawing/2014/chartex" xmlns:cx1="http://schemas.microsoft.com/office/drawing/2015/9/8/chartex" xmlns:cx2="http://schemas.microsoft.com/office/drawing/2015/10/21/chartex" xmlns:cx3="http://schemas.microsoft.com/office/drawing/2016/5/9/chartex" xmlns:cx4="http://schemas.microsoft.com/office/drawing/2016/5/10/chartex" xmlns:cx5="http://schemas.microsoft.com/office/drawing/2016/5/11/chartex" xmlns:cx6="http://schemas.microsoft.com/office/drawing/2016/5/12/chartex" xmlns:cx7="http://schemas.microsoft.com/office/drawing/2016/5/13/chartex" xmlns:cx8="http://schemas.microsoft.com/office/drawing/2016/5/14/chartex" xmlns:mc="http://schemas.openxmlformats.org/markup-compatibility/2006" xmlns:aink="http://schemas.microsoft.com/office/drawing/2016/ink" xmlns:am3d="http://schemas.microsoft.com/office/drawing/2017/model3d" xmlns:o="urn:schemas-microsoft-com:office:office" xmlns:r="http://schemas.openxmlformats.org/officeDocument/2006/relationships" xmlns:m="http://schemas.openxmlformats.org/officeDocument/2006/math" xmlns:v="urn:schemas-microsoft-com:vml" xmlns:wp14="http://schemas.microsoft.com/office/word/2010/wordprocessingDrawing" xmlns:wp="http://schemas.openxmlformats.org/drawingml/2006/wordprocessingDrawing" xmlns:w10="urn:schemas-microsoft-com:office:word" xmlns:w="http://schemas.openxmlformats.org/wordprocessingml/2006/main" xmlns:w14="http://schemas.microsoft.com/office/word/2010/wordml" xmlns:w15="http://schemas.microsoft.com/office/word/2012/wordml" xmlns:w16cex="http://schemas.microsoft.com/office/word/2018/wordml/cex" xmlns:w16cid="http://schemas.microsoft.com/office/word/2016/wordml/cid" xmlns:w16="http://schemas.microsoft.com/office/word/2018/wordml" xmlns:w16sdtdh="http://schemas.microsoft.com/office/word/2020/wordml/sdtdatahash" xmlns:w16se="http://schemas.microsoft.com/office/word/2015/wordml/symex" xmlns:wpg="http://schemas.microsoft.com/office/word/2010/wordprocessingGroup" xmlns:wpi="http://schemas.microsoft.com/office/word/2010/wordprocessingInk" xmlns:wne="http://schemas.microsoft.com/office/word/2006/wordml" xmlns:wps="http://schemas.microsoft.com/office/word/2010/wordprocessingShape" mc:Ignorable="w14 w15 w16se w16cid w16 w16cex w16sdtdh wp14">
   <w:p>
     <w:pPr>
       <w:jc w:val="right"/>
@@ -29653,6 +29297,7 @@
           <w:docPartUnique/>
         </w:docPartObj>
       </w:sdtPr>
+      <w:sdtEndPr/>
       <w:sdtContent>
         <w:r>
           <w:t xml:space="preserve">Page </w:t>
@@ -29681,14 +29326,27 @@
         <w:r>
           <w:t xml:space="preserve"> of </w:t>
         </w:r>
-        <w:fldSimple w:instr=" NUMPAGES  ">
-          <w:r>
-            <w:rPr>
-              <w:noProof/>
-            </w:rPr>
-            <w:t>4</w:t>
-          </w:r>
-        </w:fldSimple>
+        <w:r>
+          <w:fldChar w:fldCharType="begin"/>
+        </w:r>
+        <w:r>
+          <w:instrText xml:space="preserve"> NUMPAGES  </w:instrText>
+        </w:r>
+        <w:r>
+          <w:fldChar w:fldCharType="separate"/>
+        </w:r>
+        <w:r>
+          <w:rPr>
+            <w:noProof/>
+          </w:rPr>
+          <w:t>4</w:t>
+        </w:r>
+        <w:r>
+          <w:rPr>
+            <w:noProof/>
+          </w:rPr>
+          <w:fldChar w:fldCharType="end"/>
+        </w:r>
       </w:sdtContent>
     </w:sdt>
   </w:p>
@@ -29701,7 +29359,7 @@
 </file>
 
 <file path=word/footnotes.xml><?xml version="1.0" encoding="utf-8"?>
-<w:footnotes xmlns:wpc="http://schemas.microsoft.com/office/word/2010/wordprocessingCanvas" xmlns:cx="http://schemas.microsoft.com/office/drawing/2014/chartex" xmlns:cx1="http://schemas.microsoft.com/office/drawing/2015/9/8/chartex" xmlns:cx2="http://schemas.microsoft.com/office/drawing/2015/10/21/chartex" xmlns:cx3="http://schemas.microsoft.com/office/drawing/2016/5/9/chartex" xmlns:cx4="http://schemas.microsoft.com/office/drawing/2016/5/10/chartex" xmlns:cx5="http://schemas.microsoft.com/office/drawing/2016/5/11/chartex" xmlns:cx6="http://schemas.microsoft.com/office/drawing/2016/5/12/chartex" xmlns:cx7="http://schemas.microsoft.com/office/drawing/2016/5/13/chartex" xmlns:cx8="http://schemas.microsoft.com/office/drawing/2016/5/14/chartex" xmlns:mc="http://schemas.openxmlformats.org/markup-compatibility/2006" xmlns:aink="http://schemas.microsoft.com/office/drawing/2016/ink" xmlns:am3d="http://schemas.microsoft.com/office/drawing/2017/model3d" xmlns:o="urn:schemas-microsoft-com:office:office" xmlns:r="http://schemas.openxmlformats.org/officeDocument/2006/relationships" xmlns:m="http://schemas.openxmlformats.org/officeDocument/2006/math" xmlns:v="urn:schemas-microsoft-com:vml" xmlns:wp14="http://schemas.microsoft.com/office/word/2010/wordprocessingDrawing" xmlns:wp="http://schemas.openxmlformats.org/drawingml/2006/wordprocessingDrawing" xmlns:w10="urn:schemas-microsoft-com:office:word" xmlns:w="http://schemas.openxmlformats.org/wordprocessingml/2006/main" xmlns:w14="http://schemas.microsoft.com/office/word/2010/wordml" xmlns:w15="http://schemas.microsoft.com/office/word/2012/wordml" xmlns:w16cex="http://schemas.microsoft.com/office/word/2018/wordml/cex" xmlns:w16cid="http://schemas.microsoft.com/office/word/2016/wordml/cid" xmlns:w16="http://schemas.microsoft.com/office/word/2018/wordml" xmlns:w16se="http://schemas.microsoft.com/office/word/2015/wordml/symex" xmlns:wpg="http://schemas.microsoft.com/office/word/2010/wordprocessingGroup" xmlns:wpi="http://schemas.microsoft.com/office/word/2010/wordprocessingInk" xmlns:wne="http://schemas.microsoft.com/office/word/2006/wordml" xmlns:wps="http://schemas.microsoft.com/office/word/2010/wordprocessingShape" mc:Ignorable="w14 w15 w16se w16cid w16 w16cex wp14">
+<w:footnotes xmlns:wpc="http://schemas.microsoft.com/office/word/2010/wordprocessingCanvas" xmlns:cx="http://schemas.microsoft.com/office/drawing/2014/chartex" xmlns:cx1="http://schemas.microsoft.com/office/drawing/2015/9/8/chartex" xmlns:cx2="http://schemas.microsoft.com/office/drawing/2015/10/21/chartex" xmlns:cx3="http://schemas.microsoft.com/office/drawing/2016/5/9/chartex" xmlns:cx4="http://schemas.microsoft.com/office/drawing/2016/5/10/chartex" xmlns:cx5="http://schemas.microsoft.com/office/drawing/2016/5/11/chartex" xmlns:cx6="http://schemas.microsoft.com/office/drawing/2016/5/12/chartex" xmlns:cx7="http://schemas.microsoft.com/office/drawing/2016/5/13/chartex" xmlns:cx8="http://schemas.microsoft.com/office/drawing/2016/5/14/chartex" xmlns:mc="http://schemas.openxmlformats.org/markup-compatibility/2006" xmlns:aink="http://schemas.microsoft.com/office/drawing/2016/ink" xmlns:am3d="http://schemas.microsoft.com/office/drawing/2017/model3d" xmlns:o="urn:schemas-microsoft-com:office:office" xmlns:r="http://schemas.openxmlformats.org/officeDocument/2006/relationships" xmlns:m="http://schemas.openxmlformats.org/officeDocument/2006/math" xmlns:v="urn:schemas-microsoft-com:vml" xmlns:wp14="http://schemas.microsoft.com/office/word/2010/wordprocessingDrawing" xmlns:wp="http://schemas.openxmlformats.org/drawingml/2006/wordprocessingDrawing" xmlns:w10="urn:schemas-microsoft-com:office:word" xmlns:w="http://schemas.openxmlformats.org/wordprocessingml/2006/main" xmlns:w14="http://schemas.microsoft.com/office/word/2010/wordml" xmlns:w15="http://schemas.microsoft.com/office/word/2012/wordml" xmlns:w16cex="http://schemas.microsoft.com/office/word/2018/wordml/cex" xmlns:w16cid="http://schemas.microsoft.com/office/word/2016/wordml/cid" xmlns:w16="http://schemas.microsoft.com/office/word/2018/wordml" xmlns:w16sdtdh="http://schemas.microsoft.com/office/word/2020/wordml/sdtdatahash" xmlns:w16se="http://schemas.microsoft.com/office/word/2015/wordml/symex" xmlns:wpg="http://schemas.microsoft.com/office/word/2010/wordprocessingGroup" xmlns:wpi="http://schemas.microsoft.com/office/word/2010/wordprocessingInk" xmlns:wne="http://schemas.microsoft.com/office/word/2006/wordml" xmlns:wps="http://schemas.microsoft.com/office/word/2010/wordprocessingShape" mc:Ignorable="w14 w15 w16se w16cid w16 w16cex w16sdtdh wp14">
   <w:footnote w:type="separator" w:id="-1">
     <w:p>
       <w:pPr>
@@ -29726,7 +29384,7 @@
 </file>
 
 <file path=word/header1.xml><?xml version="1.0" encoding="utf-8"?>
-<w:hdr xmlns:wpc="http://schemas.microsoft.com/office/word/2010/wordprocessingCanvas" xmlns:cx="http://schemas.microsoft.com/office/drawing/2014/chartex" xmlns:cx1="http://schemas.microsoft.com/office/drawing/2015/9/8/chartex" xmlns:cx2="http://schemas.microsoft.com/office/drawing/2015/10/21/chartex" xmlns:cx3="http://schemas.microsoft.com/office/drawing/2016/5/9/chartex" xmlns:cx4="http://schemas.microsoft.com/office/drawing/2016/5/10/chartex" xmlns:cx5="http://schemas.microsoft.com/office/drawing/2016/5/11/chartex" xmlns:cx6="http://schemas.microsoft.com/office/drawing/2016/5/12/chartex" xmlns:cx7="http://schemas.microsoft.com/office/drawing/2016/5/13/chartex" xmlns:cx8="http://schemas.microsoft.com/office/drawing/2016/5/14/chartex" xmlns:mc="http://schemas.openxmlformats.org/markup-compatibility/2006" xmlns:aink="http://schemas.microsoft.com/office/drawing/2016/ink" xmlns:am3d="http://schemas.microsoft.com/office/drawing/2017/model3d" xmlns:o="urn:schemas-microsoft-com:office:office" xmlns:r="http://schemas.openxmlformats.org/officeDocument/2006/relationships" xmlns:m="http://schemas.openxmlformats.org/officeDocument/2006/math" xmlns:v="urn:schemas-microsoft-com:vml" xmlns:wp14="http://schemas.microsoft.com/office/word/2010/wordprocessingDrawing" xmlns:wp="http://schemas.openxmlformats.org/drawingml/2006/wordprocessingDrawing" xmlns:w10="urn:schemas-microsoft-com:office:word" xmlns:w="http://schemas.openxmlformats.org/wordprocessingml/2006/main" xmlns:w14="http://schemas.microsoft.com/office/word/2010/wordml" xmlns:w15="http://schemas.microsoft.com/office/word/2012/wordml" xmlns:w16cex="http://schemas.microsoft.com/office/word/2018/wordml/cex" xmlns:w16cid="http://schemas.microsoft.com/office/word/2016/wordml/cid" xmlns:w16="http://schemas.microsoft.com/office/word/2018/wordml" xmlns:w16se="http://schemas.microsoft.com/office/word/2015/wordml/symex" xmlns:wpg="http://schemas.microsoft.com/office/word/2010/wordprocessingGroup" xmlns:wpi="http://schemas.microsoft.com/office/word/2010/wordprocessingInk" xmlns:wne="http://schemas.microsoft.com/office/word/2006/wordml" xmlns:wps="http://schemas.microsoft.com/office/word/2010/wordprocessingShape" mc:Ignorable="w14 w15 w16se w16cid w16 w16cex wp14">
+<w:hdr xmlns:wpc="http://schemas.microsoft.com/office/word/2010/wordprocessingCanvas" xmlns:cx="http://schemas.microsoft.com/office/drawing/2014/chartex" xmlns:cx1="http://schemas.microsoft.com/office/drawing/2015/9/8/chartex" xmlns:cx2="http://schemas.microsoft.com/office/drawing/2015/10/21/chartex" xmlns:cx3="http://schemas.microsoft.com/office/drawing/2016/5/9/chartex" xmlns:cx4="http://schemas.microsoft.com/office/drawing/2016/5/10/chartex" xmlns:cx5="http://schemas.microsoft.com/office/drawing/2016/5/11/chartex" xmlns:cx6="http://schemas.microsoft.com/office/drawing/2016/5/12/chartex" xmlns:cx7="http://schemas.microsoft.com/office/drawing/2016/5/13/chartex" xmlns:cx8="http://schemas.microsoft.com/office/drawing/2016/5/14/chartex" xmlns:mc="http://schemas.openxmlformats.org/markup-compatibility/2006" xmlns:aink="http://schemas.microsoft.com/office/drawing/2016/ink" xmlns:am3d="http://schemas.microsoft.com/office/drawing/2017/model3d" xmlns:o="urn:schemas-microsoft-com:office:office" xmlns:r="http://schemas.openxmlformats.org/officeDocument/2006/relationships" xmlns:m="http://schemas.openxmlformats.org/officeDocument/2006/math" xmlns:v="urn:schemas-microsoft-com:vml" xmlns:wp14="http://schemas.microsoft.com/office/word/2010/wordprocessingDrawing" xmlns:wp="http://schemas.openxmlformats.org/drawingml/2006/wordprocessingDrawing" xmlns:w10="urn:schemas-microsoft-com:office:word" xmlns:w="http://schemas.openxmlformats.org/wordprocessingml/2006/main" xmlns:w14="http://schemas.microsoft.com/office/word/2010/wordml" xmlns:w15="http://schemas.microsoft.com/office/word/2012/wordml" xmlns:w16cex="http://schemas.microsoft.com/office/word/2018/wordml/cex" xmlns:w16cid="http://schemas.microsoft.com/office/word/2016/wordml/cid" xmlns:w16="http://schemas.microsoft.com/office/word/2018/wordml" xmlns:w16sdtdh="http://schemas.microsoft.com/office/word/2020/wordml/sdtdatahash" xmlns:w16se="http://schemas.microsoft.com/office/word/2015/wordml/symex" xmlns:wpg="http://schemas.microsoft.com/office/word/2010/wordprocessingGroup" xmlns:wpi="http://schemas.microsoft.com/office/word/2010/wordprocessingInk" xmlns:wne="http://schemas.microsoft.com/office/word/2006/wordml" xmlns:wps="http://schemas.microsoft.com/office/word/2010/wordprocessingShape" mc:Ignorable="w14 w15 w16se w16cid w16 w16cex w16sdtdh wp14">
   <w:p>
     <w:pPr>
       <w:pStyle w:val="Header"/>
@@ -29743,7 +29401,7 @@
 </file>
 
 <file path=word/numbering.xml><?xml version="1.0" encoding="utf-8"?>
-<w:numbering xmlns:wpc="http://schemas.microsoft.com/office/word/2010/wordprocessingCanvas" xmlns:cx="http://schemas.microsoft.com/office/drawing/2014/chartex" xmlns:cx1="http://schemas.microsoft.com/office/drawing/2015/9/8/chartex" xmlns:cx2="http://schemas.microsoft.com/office/drawing/2015/10/21/chartex" xmlns:cx3="http://schemas.microsoft.com/office/drawing/2016/5/9/chartex" xmlns:cx4="http://schemas.microsoft.com/office/drawing/2016/5/10/chartex" xmlns:cx5="http://schemas.microsoft.com/office/drawing/2016/5/11/chartex" xmlns:cx6="http://schemas.microsoft.com/office/drawing/2016/5/12/chartex" xmlns:cx7="http://schemas.microsoft.com/office/drawing/2016/5/13/chartex" xmlns:cx8="http://schemas.microsoft.com/office/drawing/2016/5/14/chartex" xmlns:mc="http://schemas.openxmlformats.org/markup-compatibility/2006" xmlns:aink="http://schemas.microsoft.com/office/drawing/2016/ink" xmlns:am3d="http://schemas.microsoft.com/office/drawing/2017/model3d" xmlns:o="urn:schemas-microsoft-com:office:office" xmlns:r="http://schemas.openxmlformats.org/officeDocument/2006/relationships" xmlns:m="http://schemas.openxmlformats.org/officeDocument/2006/math" xmlns:v="urn:schemas-microsoft-com:vml" xmlns:wp14="http://schemas.microsoft.com/office/word/2010/wordprocessingDrawing" xmlns:wp="http://schemas.openxmlformats.org/drawingml/2006/wordprocessingDrawing" xmlns:w10="urn:schemas-microsoft-com:office:word" xmlns:w="http://schemas.openxmlformats.org/wordprocessingml/2006/main" xmlns:w14="http://schemas.microsoft.com/office/word/2010/wordml" xmlns:w15="http://schemas.microsoft.com/office/word/2012/wordml" xmlns:w16cex="http://schemas.microsoft.com/office/word/2018/wordml/cex" xmlns:w16cid="http://schemas.microsoft.com/office/word/2016/wordml/cid" xmlns:w16="http://schemas.microsoft.com/office/word/2018/wordml" xmlns:w16se="http://schemas.microsoft.com/office/word/2015/wordml/symex" xmlns:wpg="http://schemas.microsoft.com/office/word/2010/wordprocessingGroup" xmlns:wpi="http://schemas.microsoft.com/office/word/2010/wordprocessingInk" xmlns:wne="http://schemas.microsoft.com/office/word/2006/wordml" xmlns:wps="http://schemas.microsoft.com/office/word/2010/wordprocessingShape" mc:Ignorable="w14 w15 w16se w16cid w16 w16cex wp14">
+<w:numbering xmlns:wpc="http://schemas.microsoft.com/office/word/2010/wordprocessingCanvas" xmlns:cx="http://schemas.microsoft.com/office/drawing/2014/chartex" xmlns:cx1="http://schemas.microsoft.com/office/drawing/2015/9/8/chartex" xmlns:cx2="http://schemas.microsoft.com/office/drawing/2015/10/21/chartex" xmlns:cx3="http://schemas.microsoft.com/office/drawing/2016/5/9/chartex" xmlns:cx4="http://schemas.microsoft.com/office/drawing/2016/5/10/chartex" xmlns:cx5="http://schemas.microsoft.com/office/drawing/2016/5/11/chartex" xmlns:cx6="http://schemas.microsoft.com/office/drawing/2016/5/12/chartex" xmlns:cx7="http://schemas.microsoft.com/office/drawing/2016/5/13/chartex" xmlns:cx8="http://schemas.microsoft.com/office/drawing/2016/5/14/chartex" xmlns:mc="http://schemas.openxmlformats.org/markup-compatibility/2006" xmlns:aink="http://schemas.microsoft.com/office/drawing/2016/ink" xmlns:am3d="http://schemas.microsoft.com/office/drawing/2017/model3d" xmlns:o="urn:schemas-microsoft-com:office:office" xmlns:r="http://schemas.openxmlformats.org/officeDocument/2006/relationships" xmlns:m="http://schemas.openxmlformats.org/officeDocument/2006/math" xmlns:v="urn:schemas-microsoft-com:vml" xmlns:wp14="http://schemas.microsoft.com/office/word/2010/wordprocessingDrawing" xmlns:wp="http://schemas.openxmlformats.org/drawingml/2006/wordprocessingDrawing" xmlns:w10="urn:schemas-microsoft-com:office:word" xmlns:w="http://schemas.openxmlformats.org/wordprocessingml/2006/main" xmlns:w14="http://schemas.microsoft.com/office/word/2010/wordml" xmlns:w15="http://schemas.microsoft.com/office/word/2012/wordml" xmlns:w16cex="http://schemas.microsoft.com/office/word/2018/wordml/cex" xmlns:w16cid="http://schemas.microsoft.com/office/word/2016/wordml/cid" xmlns:w16="http://schemas.microsoft.com/office/word/2018/wordml" xmlns:w16sdtdh="http://schemas.microsoft.com/office/word/2020/wordml/sdtdatahash" xmlns:w16se="http://schemas.microsoft.com/office/word/2015/wordml/symex" xmlns:wpg="http://schemas.microsoft.com/office/word/2010/wordprocessingGroup" xmlns:wpi="http://schemas.microsoft.com/office/word/2010/wordprocessingInk" xmlns:wne="http://schemas.microsoft.com/office/word/2006/wordml" xmlns:wps="http://schemas.microsoft.com/office/word/2010/wordprocessingShape" mc:Ignorable="w14 w15 w16se w16cid w16 w16cex w16sdtdh wp14">
   <w:abstractNum w:abstractNumId="0" w15:restartNumberingAfterBreak="0">
     <w:nsid w:val="095C4EA7"/>
     <w:multiLevelType w:val="hybridMultilevel"/>
@@ -31780,7 +31438,7 @@
 </file>
 
 <file path=word/styles.xml><?xml version="1.0" encoding="utf-8"?>
-<w:styles xmlns:mc="http://schemas.openxmlformats.org/markup-compatibility/2006" xmlns:r="http://schemas.openxmlformats.org/officeDocument/2006/relationships" xmlns:w="http://schemas.openxmlformats.org/wordprocessingml/2006/main" xmlns:w14="http://schemas.microsoft.com/office/word/2010/wordml" xmlns:w15="http://schemas.microsoft.com/office/word/2012/wordml" xmlns:w16cex="http://schemas.microsoft.com/office/word/2018/wordml/cex" xmlns:w16cid="http://schemas.microsoft.com/office/word/2016/wordml/cid" xmlns:w16="http://schemas.microsoft.com/office/word/2018/wordml" xmlns:w16se="http://schemas.microsoft.com/office/word/2015/wordml/symex" mc:Ignorable="w14 w15 w16se w16cid w16 w16cex">
+<w:styles xmlns:mc="http://schemas.openxmlformats.org/markup-compatibility/2006" xmlns:r="http://schemas.openxmlformats.org/officeDocument/2006/relationships" xmlns:w="http://schemas.openxmlformats.org/wordprocessingml/2006/main" xmlns:w14="http://schemas.microsoft.com/office/word/2010/wordml" xmlns:w15="http://schemas.microsoft.com/office/word/2012/wordml" xmlns:w16cex="http://schemas.microsoft.com/office/word/2018/wordml/cex" xmlns:w16cid="http://schemas.microsoft.com/office/word/2016/wordml/cid" xmlns:w16="http://schemas.microsoft.com/office/word/2018/wordml" xmlns:w16sdtdh="http://schemas.microsoft.com/office/word/2020/wordml/sdtdatahash" xmlns:w16se="http://schemas.microsoft.com/office/word/2015/wordml/symex" mc:Ignorable="w14 w15 w16se w16cid w16 w16cex w16sdtdh">
   <w:docDefaults>
     <w:rPrDefault>
       <w:rPr>

</xml_diff>

<commit_message>
design 07 01 22
</commit_message>
<xml_diff>
--- a/H446-03 Project Alex.docx
+++ b/H446-03 Project Alex.docx
@@ -1,6 +1,6 @@
 
 <file path=word/document.xml><?xml version="1.0" encoding="utf-8"?>
-<w:document xmlns:wpc="http://schemas.microsoft.com/office/word/2010/wordprocessingCanvas" xmlns:cx="http://schemas.microsoft.com/office/drawing/2014/chartex" xmlns:cx1="http://schemas.microsoft.com/office/drawing/2015/9/8/chartex" xmlns:cx2="http://schemas.microsoft.com/office/drawing/2015/10/21/chartex" xmlns:cx3="http://schemas.microsoft.com/office/drawing/2016/5/9/chartex" xmlns:cx4="http://schemas.microsoft.com/office/drawing/2016/5/10/chartex" xmlns:cx5="http://schemas.microsoft.com/office/drawing/2016/5/11/chartex" xmlns:cx6="http://schemas.microsoft.com/office/drawing/2016/5/12/chartex" xmlns:cx7="http://schemas.microsoft.com/office/drawing/2016/5/13/chartex" xmlns:cx8="http://schemas.microsoft.com/office/drawing/2016/5/14/chartex" xmlns:mc="http://schemas.openxmlformats.org/markup-compatibility/2006" xmlns:aink="http://schemas.microsoft.com/office/drawing/2016/ink" xmlns:am3d="http://schemas.microsoft.com/office/drawing/2017/model3d" xmlns:o="urn:schemas-microsoft-com:office:office" xmlns:r="http://schemas.openxmlformats.org/officeDocument/2006/relationships" xmlns:m="http://schemas.openxmlformats.org/officeDocument/2006/math" xmlns:v="urn:schemas-microsoft-com:vml" xmlns:wp14="http://schemas.microsoft.com/office/word/2010/wordprocessingDrawing" xmlns:wp="http://schemas.openxmlformats.org/drawingml/2006/wordprocessingDrawing" xmlns:w10="urn:schemas-microsoft-com:office:word" xmlns:w="http://schemas.openxmlformats.org/wordprocessingml/2006/main" xmlns:w14="http://schemas.microsoft.com/office/word/2010/wordml" xmlns:w15="http://schemas.microsoft.com/office/word/2012/wordml" xmlns:w16cex="http://schemas.microsoft.com/office/word/2018/wordml/cex" xmlns:w16cid="http://schemas.microsoft.com/office/word/2016/wordml/cid" xmlns:w16="http://schemas.microsoft.com/office/word/2018/wordml" xmlns:w16sdtdh="http://schemas.microsoft.com/office/word/2020/wordml/sdtdatahash" xmlns:w16se="http://schemas.microsoft.com/office/word/2015/wordml/symex" xmlns:wpg="http://schemas.microsoft.com/office/word/2010/wordprocessingGroup" xmlns:wpi="http://schemas.microsoft.com/office/word/2010/wordprocessingInk" xmlns:wne="http://schemas.microsoft.com/office/word/2006/wordml" xmlns:wps="http://schemas.microsoft.com/office/word/2010/wordprocessingShape" mc:Ignorable="w14 w15 w16se w16cid w16 w16cex w16sdtdh wp14">
+<w:document xmlns:wpc="http://schemas.microsoft.com/office/word/2010/wordprocessingCanvas" xmlns:cx="http://schemas.microsoft.com/office/drawing/2014/chartex" xmlns:cx1="http://schemas.microsoft.com/office/drawing/2015/9/8/chartex" xmlns:cx2="http://schemas.microsoft.com/office/drawing/2015/10/21/chartex" xmlns:cx3="http://schemas.microsoft.com/office/drawing/2016/5/9/chartex" xmlns:cx4="http://schemas.microsoft.com/office/drawing/2016/5/10/chartex" xmlns:cx5="http://schemas.microsoft.com/office/drawing/2016/5/11/chartex" xmlns:cx6="http://schemas.microsoft.com/office/drawing/2016/5/12/chartex" xmlns:cx7="http://schemas.microsoft.com/office/drawing/2016/5/13/chartex" xmlns:cx8="http://schemas.microsoft.com/office/drawing/2016/5/14/chartex" xmlns:mc="http://schemas.openxmlformats.org/markup-compatibility/2006" xmlns:aink="http://schemas.microsoft.com/office/drawing/2016/ink" xmlns:am3d="http://schemas.microsoft.com/office/drawing/2017/model3d" xmlns:o="urn:schemas-microsoft-com:office:office" xmlns:r="http://schemas.openxmlformats.org/officeDocument/2006/relationships" xmlns:m="http://schemas.openxmlformats.org/officeDocument/2006/math" xmlns:v="urn:schemas-microsoft-com:vml" xmlns:wp14="http://schemas.microsoft.com/office/word/2010/wordprocessingDrawing" xmlns:wp="http://schemas.openxmlformats.org/drawingml/2006/wordprocessingDrawing" xmlns:w10="urn:schemas-microsoft-com:office:word" xmlns:w="http://schemas.openxmlformats.org/wordprocessingml/2006/main" xmlns:w14="http://schemas.microsoft.com/office/word/2010/wordml" xmlns:w15="http://schemas.microsoft.com/office/word/2012/wordml" xmlns:w16cex="http://schemas.microsoft.com/office/word/2018/wordml/cex" xmlns:w16cid="http://schemas.microsoft.com/office/word/2016/wordml/cid" xmlns:w16="http://schemas.microsoft.com/office/word/2018/wordml" xmlns:w16se="http://schemas.microsoft.com/office/word/2015/wordml/symex" xmlns:wpg="http://schemas.microsoft.com/office/word/2010/wordprocessingGroup" xmlns:wpi="http://schemas.microsoft.com/office/word/2010/wordprocessingInk" xmlns:wne="http://schemas.microsoft.com/office/word/2006/wordml" xmlns:wps="http://schemas.microsoft.com/office/word/2010/wordprocessingShape" mc:Ignorable="w14 w15 w16se w16cid w16 w16cex wp14">
   <w:body>
     <w:p>
       <w:pPr>
@@ -187,7 +187,7 @@
               </wp:anchor>
             </w:drawing>
           </mc:Choice>
-          <mc:Fallback>
+          <mc:Fallback xmlns:w16sdtdh="http://schemas.microsoft.com/office/word/2020/wordml/sdtdatahash">
             <w:pict>
               <v:rect w14:anchorId="68E76BA3" id="Rectangle 4" o:spid="_x0000_s1026" style="position:absolute;margin-left:406.35pt;margin-top:149.2pt;width:80.1pt;height:24.45pt;z-index:251660288;visibility:visible;mso-wrap-style:square;mso-width-percent:0;mso-height-percent:0;mso-wrap-distance-left:9pt;mso-wrap-distance-top:0;mso-wrap-distance-right:9pt;mso-wrap-distance-bottom:0;mso-position-horizontal:absolute;mso-position-horizontal-relative:text;mso-position-vertical:absolute;mso-position-vertical-relative:text;mso-width-percent:0;mso-height-percent:0;mso-width-relative:page;mso-height-relative:page;v-text-anchor:top" o:gfxdata="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" strokecolor="white [3212]"/>
             </w:pict>
@@ -250,69 +250,115 @@
           <w:sz w:val="28"/>
           <w:szCs w:val="28"/>
         </w:rPr>
-        <w:t xml:space="preserve">Candidate Number : </w:t>
-      </w:r>
+        <w:t xml:space="preserve">Candidate </w:t>
+      </w:r>
+      <w:proofErr w:type="gramStart"/>
       <w:r>
         <w:rPr>
           <w:rFonts w:cs="Tahoma"/>
           <w:sz w:val="28"/>
           <w:szCs w:val="28"/>
         </w:rPr>
-        <w:tab/>
-        <w:t>&lt;INSERT CANDIDATE NUMBER&gt;</w:t>
-      </w:r>
-    </w:p>
-    <w:p>
-      <w:pPr>
-        <w:ind w:firstLine="720"/>
+        <w:t>Number :</w:t>
+      </w:r>
+      <w:proofErr w:type="gramEnd"/>
+      <w:r>
         <w:rPr>
           <w:rFonts w:cs="Tahoma"/>
           <w:sz w:val="28"/>
           <w:szCs w:val="28"/>
         </w:rPr>
-      </w:pPr>
+        <w:t xml:space="preserve"> </w:t>
+      </w:r>
       <w:r>
         <w:rPr>
           <w:rFonts w:cs="Tahoma"/>
           <w:sz w:val="28"/>
           <w:szCs w:val="28"/>
         </w:rPr>
-        <w:t>&lt;Institution Name&gt; :</w:t>
-      </w:r>
-      <w:r>
+        <w:tab/>
+        <w:t>&lt;INSERT CANDIDATE NUMBER&gt;</w:t>
+      </w:r>
+    </w:p>
+    <w:p>
+      <w:pPr>
+        <w:ind w:firstLine="720"/>
         <w:rPr>
           <w:rFonts w:cs="Tahoma"/>
           <w:sz w:val="28"/>
           <w:szCs w:val="28"/>
         </w:rPr>
-        <w:tab/>
-        <w:t>&lt;INSERT CENTRE NUMBER&gt;</w:t>
-      </w:r>
-    </w:p>
-    <w:p>
-      <w:pPr>
-        <w:ind w:firstLine="720"/>
+      </w:pPr>
+      <w:r>
         <w:rPr>
           <w:rFonts w:cs="Tahoma"/>
           <w:sz w:val="28"/>
           <w:szCs w:val="28"/>
         </w:rPr>
-      </w:pPr>
+        <w:t>&lt;Institution Name</w:t>
+      </w:r>
+      <w:proofErr w:type="gramStart"/>
       <w:r>
         <w:rPr>
           <w:rFonts w:cs="Tahoma"/>
           <w:sz w:val="28"/>
           <w:szCs w:val="28"/>
         </w:rPr>
-        <w:t>Title</w:t>
-      </w:r>
+        <w:t>&gt; :</w:t>
+      </w:r>
+      <w:proofErr w:type="gramEnd"/>
       <w:r>
         <w:rPr>
           <w:rFonts w:cs="Tahoma"/>
           <w:sz w:val="28"/>
           <w:szCs w:val="28"/>
         </w:rPr>
-        <w:t xml:space="preserve"> of Project : </w:t>
+        <w:tab/>
+        <w:t>&lt;INSERT CENTRE NUMBER&gt;</w:t>
+      </w:r>
+    </w:p>
+    <w:p>
+      <w:pPr>
+        <w:ind w:firstLine="720"/>
+        <w:rPr>
+          <w:rFonts w:cs="Tahoma"/>
+          <w:sz w:val="28"/>
+          <w:szCs w:val="28"/>
+        </w:rPr>
+      </w:pPr>
+      <w:r>
+        <w:rPr>
+          <w:rFonts w:cs="Tahoma"/>
+          <w:sz w:val="28"/>
+          <w:szCs w:val="28"/>
+        </w:rPr>
+        <w:t>Title</w:t>
+      </w:r>
+      <w:r>
+        <w:rPr>
+          <w:rFonts w:cs="Tahoma"/>
+          <w:sz w:val="28"/>
+          <w:szCs w:val="28"/>
+        </w:rPr>
+        <w:t xml:space="preserve"> of </w:t>
+      </w:r>
+      <w:proofErr w:type="gramStart"/>
+      <w:r>
+        <w:rPr>
+          <w:rFonts w:cs="Tahoma"/>
+          <w:sz w:val="28"/>
+          <w:szCs w:val="28"/>
+        </w:rPr>
+        <w:t>Project :</w:t>
+      </w:r>
+      <w:proofErr w:type="gramEnd"/>
+      <w:r>
+        <w:rPr>
+          <w:rFonts w:cs="Tahoma"/>
+          <w:sz w:val="28"/>
+          <w:szCs w:val="28"/>
+        </w:rPr>
+        <w:t xml:space="preserve"> </w:t>
       </w:r>
       <w:r>
         <w:rPr>
@@ -3532,7 +3578,25 @@
           <w:szCs w:val="22"/>
           <w:lang w:val="en-GB" w:bidi="ar-SA"/>
         </w:rPr>
-        <w:t xml:space="preserve"> to represent the target demographic. They are both 17 year old students who play videogames regularly. Their experience with similar games will allow them to give clear and well-judged feedback on my game, and how it compares to similar ones in the industry, allowing me to ensure my game meets the target demographics’ needs effectively. They are also close contacts, so I will be able to regularly receive </w:t>
+        <w:t xml:space="preserve"> to represent the target demographic. They are both </w:t>
+      </w:r>
+      <w:proofErr w:type="gramStart"/>
+      <w:r>
+        <w:rPr>
+          <w:sz w:val="22"/>
+          <w:szCs w:val="22"/>
+          <w:lang w:val="en-GB" w:bidi="ar-SA"/>
+        </w:rPr>
+        <w:t>17 year old</w:t>
+      </w:r>
+      <w:proofErr w:type="gramEnd"/>
+      <w:r>
+        <w:rPr>
+          <w:sz w:val="22"/>
+          <w:szCs w:val="22"/>
+          <w:lang w:val="en-GB" w:bidi="ar-SA"/>
+        </w:rPr>
+        <w:t xml:space="preserve"> students who play videogames regularly. Their experience with similar games will allow them to give clear and well-judged feedback on my game, and how it compares to similar ones in the industry, allowing me to ensure my game meets the target demographics’ needs effectively. They are also close contacts, so I will be able to regularly receive </w:t>
       </w:r>
       <w:r>
         <w:rPr>
@@ -6435,7 +6499,7 @@
                 <v:stroke joinstyle="miter"/>
                 <v:path gradientshapeok="t" o:connecttype="rect"/>
               </v:shapetype>
-              <v:shape id="Text Box 14" o:spid="_x0000_s1026" type="#_x0000_t202" style="position:absolute;margin-left:302.9pt;margin-top:.75pt;width:187.45pt;height:388.55pt;z-index:251661312;visibility:visible;mso-wrap-style:square;mso-height-percent:0;mso-wrap-distance-left:9pt;mso-wrap-distance-top:0;mso-wrap-distance-right:9pt;mso-wrap-distance-bottom:0;mso-position-horizontal:absolute;mso-position-horizontal-relative:text;mso-position-vertical:absolute;mso-position-vertical-relative:text;mso-height-percent:0;mso-height-relative:margin;v-text-anchor:top" o:gfxdata="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" fillcolor="white [3201]" stroked="f" strokeweight=".5pt">
+              <v:shape id="Text Box 14" o:spid="_x0000_s1026" type="#_x0000_t202" style="position:absolute;margin-left:302.9pt;margin-top:.75pt;width:187.45pt;height:388.55pt;z-index:251661312;visibility:visible;mso-wrap-style:square;mso-height-percent:0;mso-wrap-distance-left:9pt;mso-wrap-distance-top:0;mso-wrap-distance-right:9pt;mso-wrap-distance-bottom:0;mso-position-horizontal:absolute;mso-position-horizontal-relative:text;mso-position-vertical:absolute;mso-position-vertical-relative:text;mso-height-percent:0;mso-height-relative:margin;v-text-anchor:top" o:gfxdata="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" fillcolor="white [3201]" stroked="f" strokeweight=".5pt">
                 <v:textbox>
                   <w:txbxContent>
                     <w:p>
@@ -6901,7 +6965,7 @@
           </mc:Choice>
           <mc:Fallback>
             <w:pict>
-              <v:shape w14:anchorId="1F78D9BF" id="Text Box 19" o:spid="_x0000_s1027" type="#_x0000_t202" style="position:absolute;margin-left:294.8pt;margin-top:29pt;width:224.85pt;height:414.35pt;z-index:251662336;visibility:visible;mso-wrap-style:square;mso-height-percent:0;mso-wrap-distance-left:9pt;mso-wrap-distance-top:0;mso-wrap-distance-right:9pt;mso-wrap-distance-bottom:0;mso-position-horizontal:absolute;mso-position-horizontal-relative:text;mso-position-vertical:absolute;mso-position-vertical-relative:text;mso-height-percent:0;mso-height-relative:margin;v-text-anchor:top" o:gfxdata="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" fillcolor="white [3201]" stroked="f" strokeweight=".5pt">
+              <v:shape w14:anchorId="1F78D9BF" id="Text Box 19" o:spid="_x0000_s1027" type="#_x0000_t202" style="position:absolute;margin-left:294.8pt;margin-top:29pt;width:224.85pt;height:414.35pt;z-index:251662336;visibility:visible;mso-wrap-style:square;mso-height-percent:0;mso-wrap-distance-left:9pt;mso-wrap-distance-top:0;mso-wrap-distance-right:9pt;mso-wrap-distance-bottom:0;mso-position-horizontal:absolute;mso-position-horizontal-relative:text;mso-position-vertical:absolute;mso-position-vertical-relative:text;mso-height-percent:0;mso-height-relative:margin;v-text-anchor:top" o:gfxdata="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" fillcolor="white [3201]" stroked="f" strokeweight=".5pt">
                 <v:textbox>
                   <w:txbxContent>
                     <w:p>
@@ -7300,7 +7364,23 @@
                                 <w:sz w:val="22"/>
                                 <w:szCs w:val="22"/>
                               </w:rPr>
-                              <w:t>The users want to have to try a level about 3 times before getting it, so they shouldn’t be too heavy on hazards, though there should still be some to provide the correct level of challenge. The majority of users agree that checkpoints will make the level more playable, so those must be a feature to meet their needs.</w:t>
+                              <w:t xml:space="preserve">The users want to have to try a level about 3 times before getting it, so they shouldn’t be too heavy on hazards, though there should still be some to provide the correct level of challenge. </w:t>
+                            </w:r>
+                            <w:proofErr w:type="gramStart"/>
+                            <w:r>
+                              <w:rPr>
+                                <w:sz w:val="22"/>
+                                <w:szCs w:val="22"/>
+                              </w:rPr>
+                              <w:t>The majority of</w:t>
+                            </w:r>
+                            <w:proofErr w:type="gramEnd"/>
+                            <w:r>
+                              <w:rPr>
+                                <w:sz w:val="22"/>
+                                <w:szCs w:val="22"/>
+                              </w:rPr>
+                              <w:t xml:space="preserve"> users agree that checkpoints will make the level more playable, so those must be a feature to meet their needs.</w:t>
                             </w:r>
                           </w:p>
                           <w:p>
@@ -7327,7 +7407,7 @@
           </mc:Choice>
           <mc:Fallback>
             <w:pict>
-              <v:shape w14:anchorId="276508DA" id="Text Box 25" o:spid="_x0000_s1028" type="#_x0000_t202" style="position:absolute;margin-left:285.95pt;margin-top:26.65pt;width:3in;height:470.9pt;z-index:251663360;visibility:visible;mso-wrap-style:square;mso-wrap-distance-left:9pt;mso-wrap-distance-top:0;mso-wrap-distance-right:9pt;mso-wrap-distance-bottom:0;mso-position-horizontal:absolute;mso-position-horizontal-relative:text;mso-position-vertical:absolute;mso-position-vertical-relative:text;v-text-anchor:top" o:gfxdata="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" fillcolor="white [3201]" stroked="f" strokeweight=".5pt">
+              <v:shape w14:anchorId="276508DA" id="Text Box 25" o:spid="_x0000_s1028" type="#_x0000_t202" style="position:absolute;margin-left:285.95pt;margin-top:26.65pt;width:3in;height:470.9pt;z-index:251663360;visibility:visible;mso-wrap-style:square;mso-wrap-distance-left:9pt;mso-wrap-distance-top:0;mso-wrap-distance-right:9pt;mso-wrap-distance-bottom:0;mso-position-horizontal:absolute;mso-position-horizontal-relative:text;mso-position-vertical:absolute;mso-position-vertical-relative:text;v-text-anchor:top" o:gfxdata="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" fillcolor="white [3201]" stroked="f" strokeweight=".5pt">
                 <v:textbox>
                   <w:txbxContent>
                     <w:p>
@@ -7372,7 +7452,23 @@
                           <w:sz w:val="22"/>
                           <w:szCs w:val="22"/>
                         </w:rPr>
-                        <w:t>The users want to have to try a level about 3 times before getting it, so they shouldn’t be too heavy on hazards, though there should still be some to provide the correct level of challenge. The majority of users agree that checkpoints will make the level more playable, so those must be a feature to meet their needs.</w:t>
+                        <w:t xml:space="preserve">The users want to have to try a level about 3 times before getting it, so they shouldn’t be too heavy on hazards, though there should still be some to provide the correct level of challenge. </w:t>
+                      </w:r>
+                      <w:proofErr w:type="gramStart"/>
+                      <w:r>
+                        <w:rPr>
+                          <w:sz w:val="22"/>
+                          <w:szCs w:val="22"/>
+                        </w:rPr>
+                        <w:t>The majority of</w:t>
+                      </w:r>
+                      <w:proofErr w:type="gramEnd"/>
+                      <w:r>
+                        <w:rPr>
+                          <w:sz w:val="22"/>
+                          <w:szCs w:val="22"/>
+                        </w:rPr>
+                        <w:t xml:space="preserve"> users agree that checkpoints will make the level more playable, so those must be a feature to meet their needs.</w:t>
                       </w:r>
                     </w:p>
                     <w:p>
@@ -7738,7 +7834,7 @@
           </mc:Choice>
           <mc:Fallback>
             <w:pict>
-              <v:shape w14:anchorId="4E3C7786" id="Text Box 30" o:spid="_x0000_s1029" type="#_x0000_t202" style="position:absolute;margin-left:323.3pt;margin-top:8.6pt;width:190.05pt;height:417.75pt;z-index:251664384;visibility:visible;mso-wrap-style:square;mso-height-percent:0;mso-wrap-distance-left:9pt;mso-wrap-distance-top:0;mso-wrap-distance-right:9pt;mso-wrap-distance-bottom:0;mso-position-horizontal:absolute;mso-position-horizontal-relative:text;mso-position-vertical:absolute;mso-position-vertical-relative:text;mso-height-percent:0;mso-height-relative:margin;v-text-anchor:top" o:gfxdata="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" fillcolor="white [3201]" stroked="f" strokeweight=".5pt">
+              <v:shape w14:anchorId="4E3C7786" id="Text Box 30" o:spid="_x0000_s1029" type="#_x0000_t202" style="position:absolute;margin-left:323.3pt;margin-top:8.6pt;width:190.05pt;height:417.75pt;z-index:251664384;visibility:visible;mso-wrap-style:square;mso-height-percent:0;mso-wrap-distance-left:9pt;mso-wrap-distance-top:0;mso-wrap-distance-right:9pt;mso-wrap-distance-bottom:0;mso-position-horizontal:absolute;mso-position-horizontal-relative:text;mso-position-vertical:absolute;mso-position-vertical-relative:text;mso-height-percent:0;mso-height-relative:margin;v-text-anchor:top" o:gfxdata="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" fillcolor="white [3201]" stroked="f" strokeweight=".5pt">
                 <v:textbox>
                   <w:txbxContent>
                     <w:p>
@@ -8716,7 +8812,25 @@
                 <w:szCs w:val="22"/>
                 <w:lang w:val="en-GB" w:bidi="ar-SA"/>
               </w:rPr>
-              <w:t>Makes the levels more intuitive as the user is automatically drawn to items and mechanics they need to use</w:t>
+              <w:t xml:space="preserve">Makes the levels more intuitive as the user is automatically drawn to items and </w:t>
+            </w:r>
+            <w:proofErr w:type="gramStart"/>
+            <w:r>
+              <w:rPr>
+                <w:sz w:val="22"/>
+                <w:szCs w:val="22"/>
+                <w:lang w:val="en-GB" w:bidi="ar-SA"/>
+              </w:rPr>
+              <w:t>mechanics</w:t>
+            </w:r>
+            <w:proofErr w:type="gramEnd"/>
+            <w:r>
+              <w:rPr>
+                <w:sz w:val="22"/>
+                <w:szCs w:val="22"/>
+                <w:lang w:val="en-GB" w:bidi="ar-SA"/>
+              </w:rPr>
+              <w:t xml:space="preserve"> they need to use</w:t>
             </w:r>
           </w:p>
         </w:tc>
@@ -9159,12 +9273,20 @@
               </w:rPr>
               <w:t xml:space="preserve"> such as </w:t>
             </w:r>
+            <w:proofErr w:type="spellStart"/>
             <w:r>
               <w:rPr>
                 <w:lang w:val="en-GB" w:bidi="ar-SA"/>
               </w:rPr>
               <w:lastRenderedPageBreak/>
-              <w:t xml:space="preserve">Ursina engine, which </w:t>
+              <w:t>Ursina</w:t>
+            </w:r>
+            <w:proofErr w:type="spellEnd"/>
+            <w:r>
+              <w:rPr>
+                <w:lang w:val="en-GB" w:bidi="ar-SA"/>
+              </w:rPr>
+              <w:t xml:space="preserve"> engine, which </w:t>
             </w:r>
             <w:r>
               <w:rPr>
@@ -9801,7 +9923,21 @@
         <w:rPr>
           <w:lang w:val="en-GB" w:bidi="ar-SA"/>
         </w:rPr>
-        <w:t xml:space="preserve">During playing my game, many events will happen, such as receiving user input, loading assets, processing motion, rendering and animating sprites and displaying that to the screen. The events must be precisely timed to ensure the game behaves as </w:t>
+        <w:t xml:space="preserve">During playing my game, many events will happen, such as receiving user input, loading assets, processing motion, </w:t>
+      </w:r>
+      <w:proofErr w:type="gramStart"/>
+      <w:r>
+        <w:rPr>
+          <w:lang w:val="en-GB" w:bidi="ar-SA"/>
+        </w:rPr>
+        <w:t>rendering</w:t>
+      </w:r>
+      <w:proofErr w:type="gramEnd"/>
+      <w:r>
+        <w:rPr>
+          <w:lang w:val="en-GB" w:bidi="ar-SA"/>
+        </w:rPr>
+        <w:t xml:space="preserve"> and animating sprites and displaying that to the screen. The events must be precisely timed to ensure the game behaves as </w:t>
       </w:r>
       <w:r>
         <w:rPr>
@@ -10495,7 +10631,27 @@
                 <w:szCs w:val="22"/>
                 <w:lang w:val="en-GB" w:bidi="ar-SA"/>
               </w:rPr>
-              <w:t>This will allow a minimal operating system build to run as well as the game, so long as it is the only thing running on the system</w:t>
+              <w:t xml:space="preserve">This will allow a minimal operating system </w:t>
+            </w:r>
+            <w:proofErr w:type="gramStart"/>
+            <w:r>
+              <w:rPr>
+                <w:rFonts w:cs="Arial"/>
+                <w:sz w:val="22"/>
+                <w:szCs w:val="22"/>
+                <w:lang w:val="en-GB" w:bidi="ar-SA"/>
+              </w:rPr>
+              <w:t>build</w:t>
+            </w:r>
+            <w:proofErr w:type="gramEnd"/>
+            <w:r>
+              <w:rPr>
+                <w:rFonts w:cs="Arial"/>
+                <w:sz w:val="22"/>
+                <w:szCs w:val="22"/>
+                <w:lang w:val="en-GB" w:bidi="ar-SA"/>
+              </w:rPr>
+              <w:t xml:space="preserve"> to run as well as the game, so long as it is the only thing running on the system</w:t>
             </w:r>
           </w:p>
         </w:tc>
@@ -10663,6 +10819,7 @@
               </w:rPr>
               <w:t xml:space="preserve">OS: </w:t>
             </w:r>
+            <w:proofErr w:type="gramStart"/>
             <w:r>
               <w:rPr>
                 <w:rFonts w:cs="Arial"/>
@@ -10670,7 +10827,17 @@
                 <w:szCs w:val="22"/>
                 <w:lang w:val="en-GB" w:bidi="ar-SA"/>
               </w:rPr>
-              <w:t>64 bit Microsoft Windows 10</w:t>
+              <w:t>64 bit</w:t>
+            </w:r>
+            <w:proofErr w:type="gramEnd"/>
+            <w:r>
+              <w:rPr>
+                <w:rFonts w:cs="Arial"/>
+                <w:sz w:val="22"/>
+                <w:szCs w:val="22"/>
+                <w:lang w:val="en-GB" w:bidi="ar-SA"/>
+              </w:rPr>
+              <w:t xml:space="preserve"> Microsoft Windows 10</w:t>
             </w:r>
           </w:p>
         </w:tc>
@@ -12317,13 +12484,27 @@
               <w:rPr>
                 <w:lang w:val="en-GB" w:bidi="ar-SA"/>
               </w:rPr>
-              <w:t>Sprite is threatening</w:t>
-            </w:r>
-            <w:r>
-              <w:rPr>
-                <w:lang w:val="en-GB" w:bidi="ar-SA"/>
-              </w:rPr>
-              <w:t xml:space="preserve">: </w:t>
+              <w:t xml:space="preserve">Sprite is </w:t>
+            </w:r>
+            <w:proofErr w:type="gramStart"/>
+            <w:r>
+              <w:rPr>
+                <w:lang w:val="en-GB" w:bidi="ar-SA"/>
+              </w:rPr>
+              <w:t>threatening</w:t>
+            </w:r>
+            <w:r>
+              <w:rPr>
+                <w:lang w:val="en-GB" w:bidi="ar-SA"/>
+              </w:rPr>
+              <w:t>:</w:t>
+            </w:r>
+            <w:proofErr w:type="gramEnd"/>
+            <w:r>
+              <w:rPr>
+                <w:lang w:val="en-GB" w:bidi="ar-SA"/>
+              </w:rPr>
+              <w:t xml:space="preserve"> </w:t>
             </w:r>
             <w:r>
               <w:rPr>
@@ -14074,6 +14255,7 @@
               <w:t xml:space="preserve">Allows user to return to the main menu should they want to use it, </w:t>
             </w:r>
             <w:proofErr w:type="spellStart"/>
+            <w:proofErr w:type="gramStart"/>
             <w:r>
               <w:rPr>
                 <w:lang w:val="en-GB" w:bidi="ar-SA"/>
@@ -14081,6 +14263,7 @@
               <w:t>eg</w:t>
             </w:r>
             <w:proofErr w:type="spellEnd"/>
+            <w:proofErr w:type="gramEnd"/>
             <w:r>
               <w:rPr>
                 <w:lang w:val="en-GB" w:bidi="ar-SA"/>
@@ -15125,7 +15308,21 @@
               <w:rPr>
                 <w:lang w:val="en-GB" w:bidi="ar-SA"/>
               </w:rPr>
-              <w:t>Hue game research: makes the menu easier to navigate</w:t>
+              <w:t xml:space="preserve">Hue game </w:t>
+            </w:r>
+            <w:proofErr w:type="gramStart"/>
+            <w:r>
+              <w:rPr>
+                <w:lang w:val="en-GB" w:bidi="ar-SA"/>
+              </w:rPr>
+              <w:t>research:</w:t>
+            </w:r>
+            <w:proofErr w:type="gramEnd"/>
+            <w:r>
+              <w:rPr>
+                <w:lang w:val="en-GB" w:bidi="ar-SA"/>
+              </w:rPr>
+              <w:t xml:space="preserve"> makes the menu easier to navigate</w:t>
             </w:r>
           </w:p>
         </w:tc>
@@ -20460,7 +20657,7 @@
           <w:lang w:val="en-GB" w:eastAsia="en-GB" w:bidi="ar-SA"/>
         </w:rPr>
         <w:drawing>
-          <wp:anchor distT="0" distB="0" distL="114300" distR="114300" simplePos="0" relativeHeight="251677696" behindDoc="0" locked="0" layoutInCell="1" allowOverlap="1" wp14:anchorId="74936C89" wp14:editId="678B5F40">
+          <wp:anchor distT="0" distB="0" distL="114300" distR="114300" simplePos="0" relativeHeight="251677696" behindDoc="0" locked="0" layoutInCell="1" allowOverlap="1" wp14:anchorId="74936C89" wp14:editId="55868B00">
             <wp:simplePos x="0" y="0"/>
             <wp:positionH relativeFrom="column">
               <wp:posOffset>1983740</wp:posOffset>
@@ -20609,13 +20806,15 @@
     </w:p>
     <w:p>
       <w:r>
-        <w:t xml:space="preserve">My game will make heavy use of object-oriented programming as this allows code and data to be collected and organized by overall function. As such, my design phase adheres to OOP based paradigms; </w:t>
-      </w:r>
-      <w:r>
-        <w:t xml:space="preserve"> </w:t>
-      </w:r>
-      <w:r>
-        <w:t xml:space="preserve">each object is declared, defined and </w:t>
+        <w:t xml:space="preserve">My game will make heavy use of object-oriented programming as this allows code and data to be collected and organized by overall function. As such, my design phase adheres to OOP based paradigms; each object is declared, </w:t>
+      </w:r>
+      <w:proofErr w:type="gramStart"/>
+      <w:r>
+        <w:t>defined</w:t>
+      </w:r>
+      <w:proofErr w:type="gramEnd"/>
+      <w:r>
+        <w:t xml:space="preserve"> and </w:t>
       </w:r>
       <w:r>
         <w:t xml:space="preserve">assigned tests </w:t>
@@ -20780,10 +20979,12 @@
         <w:t xml:space="preserve">enables a single menu function to be used for accessing a menu from multiple places </w:t>
       </w:r>
       <w:proofErr w:type="spellStart"/>
+      <w:proofErr w:type="gramStart"/>
       <w:r>
         <w:t>eg</w:t>
       </w:r>
       <w:proofErr w:type="spellEnd"/>
+      <w:proofErr w:type="gramEnd"/>
       <w:r>
         <w:t xml:space="preserve"> the options menu can be opened from the pause screen and the main game screen, and the stack will be used to keep track of which screen to return to</w:t>
       </w:r>
@@ -20871,6 +21072,7 @@
         <w:t xml:space="preserve"> </w:t>
       </w:r>
       <w:proofErr w:type="spellStart"/>
+      <w:proofErr w:type="gramStart"/>
       <w:r>
         <w:t>loader</w:t>
       </w:r>
@@ -20886,6 +21088,7 @@
       <w:r>
         <w:t>mg</w:t>
       </w:r>
+      <w:proofErr w:type="gramEnd"/>
       <w:r>
         <w:t>_loader</w:t>
       </w:r>
@@ -20935,8 +21138,13 @@
         <w:t xml:space="preserve"> – </w:t>
       </w:r>
       <w:proofErr w:type="spellStart"/>
-      <w:r>
-        <w:t>loaders.Snd_loader</w:t>
+      <w:proofErr w:type="gramStart"/>
+      <w:r>
+        <w:t>loaders.Snd</w:t>
+      </w:r>
+      <w:proofErr w:type="gramEnd"/>
+      <w:r>
+        <w:t>_loader</w:t>
       </w:r>
       <w:proofErr w:type="spellEnd"/>
     </w:p>
@@ -21000,7 +21208,15 @@
       </w:r>
       <w:proofErr w:type="spellEnd"/>
       <w:r>
-        <w:t>__()</w:t>
+        <w:t>_</w:t>
+      </w:r>
+      <w:proofErr w:type="gramStart"/>
+      <w:r>
+        <w:t>_(</w:t>
+      </w:r>
+      <w:proofErr w:type="gramEnd"/>
+      <w:r>
+        <w:t>)</w:t>
       </w:r>
     </w:p>
     <w:p>
@@ -21082,7 +21298,15 @@
         </w:numPr>
       </w:pPr>
       <w:r>
-        <w:t>VOID run()</w:t>
+        <w:t xml:space="preserve">VOID </w:t>
+      </w:r>
+      <w:proofErr w:type="gramStart"/>
+      <w:r>
+        <w:t>run(</w:t>
+      </w:r>
+      <w:proofErr w:type="gramEnd"/>
+      <w:r>
+        <w:t>)</w:t>
       </w:r>
     </w:p>
     <w:p>
@@ -21673,11 +21897,19 @@
       </w:r>
       <w:proofErr w:type="spellStart"/>
       <w:r>
-        <w:t>tick_scoreboard</w:t>
+        <w:t>tick_</w:t>
+      </w:r>
+      <w:proofErr w:type="gramStart"/>
+      <w:r>
+        <w:t>scoreboard</w:t>
       </w:r>
       <w:proofErr w:type="spellEnd"/>
       <w:r>
-        <w:t xml:space="preserve">(array </w:t>
+        <w:t>(</w:t>
+      </w:r>
+      <w:proofErr w:type="gramEnd"/>
+      <w:r>
+        <w:t xml:space="preserve">array </w:t>
       </w:r>
       <w:proofErr w:type="spellStart"/>
       <w:r>
@@ -21846,12 +22078,17 @@
           <w:numId w:val="15"/>
         </w:numPr>
       </w:pPr>
+      <w:proofErr w:type="gramStart"/>
       <w:r>
         <w:t xml:space="preserve">Pop  </w:t>
       </w:r>
       <w:proofErr w:type="spellStart"/>
       <w:r>
-        <w:t>tick_start</w:t>
+        <w:t>tick</w:t>
+      </w:r>
+      <w:proofErr w:type="gramEnd"/>
+      <w:r>
+        <w:t>_start</w:t>
       </w:r>
       <w:proofErr w:type="spellEnd"/>
       <w:r>
@@ -22274,13 +22511,18 @@
       </w:r>
       <w:proofErr w:type="spellStart"/>
       <w:r>
-        <w:t>y_index</w:t>
+        <w:t>y_</w:t>
+      </w:r>
+      <w:proofErr w:type="gramStart"/>
+      <w:r>
+        <w:t>index</w:t>
       </w:r>
       <w:proofErr w:type="spellEnd"/>
       <w:r>
         <w:t>][</w:t>
       </w:r>
       <w:proofErr w:type="spellStart"/>
+      <w:proofErr w:type="gramEnd"/>
       <w:r>
         <w:t>x_index</w:t>
       </w:r>
@@ -22968,13 +23210,18 @@
       </w:r>
       <w:proofErr w:type="spellStart"/>
       <w:r>
-        <w:t>y_index</w:t>
+        <w:t>y_</w:t>
+      </w:r>
+      <w:proofErr w:type="gramStart"/>
+      <w:r>
+        <w:t>index</w:t>
       </w:r>
       <w:proofErr w:type="spellEnd"/>
       <w:r>
         <w:t>][</w:t>
       </w:r>
       <w:proofErr w:type="spellStart"/>
+      <w:proofErr w:type="gramEnd"/>
       <w:r>
         <w:t>x_index</w:t>
       </w:r>
@@ -23424,9 +23671,17 @@
         <w:t xml:space="preserve"> array</w:t>
       </w:r>
       <w:r>
-        <w:t>(int x, int y)[</w:t>
+        <w:t xml:space="preserve"> </w:t>
+      </w:r>
+      <w:r>
+        <w:t xml:space="preserve">(int x, int </w:t>
+      </w:r>
+      <w:proofErr w:type="gramStart"/>
+      <w:r>
+        <w:t>y)[</w:t>
       </w:r>
       <w:proofErr w:type="spellStart"/>
+      <w:proofErr w:type="gramEnd"/>
       <w:r>
         <w:t>axis_index</w:t>
       </w:r>
@@ -23456,9 +23711,26 @@
         </w:numPr>
       </w:pPr>
       <w:r>
-        <w:t>End - array(int x, int y)[</w:t>
+        <w:t xml:space="preserve">End </w:t>
+      </w:r>
+      <w:r>
+        <w:t>–</w:t>
+      </w:r>
+      <w:r>
+        <w:t xml:space="preserve"> array</w:t>
+      </w:r>
+      <w:r>
+        <w:t xml:space="preserve"> </w:t>
+      </w:r>
+      <w:r>
+        <w:t xml:space="preserve">(int x, int </w:t>
+      </w:r>
+      <w:proofErr w:type="gramStart"/>
+      <w:r>
+        <w:t>y)[</w:t>
       </w:r>
       <w:proofErr w:type="spellStart"/>
+      <w:proofErr w:type="gramEnd"/>
       <w:r>
         <w:t>axis_index</w:t>
       </w:r>
@@ -23666,10 +23938,12 @@
         <w:t xml:space="preserve">The </w:t>
       </w:r>
       <w:proofErr w:type="spellStart"/>
+      <w:proofErr w:type="gramStart"/>
       <w:r>
         <w:t>pygame.SpriteGroup</w:t>
       </w:r>
       <w:proofErr w:type="spellEnd"/>
+      <w:proofErr w:type="gramEnd"/>
       <w:r>
         <w:t xml:space="preserve"> data structure provides functionality for storing sprites</w:t>
       </w:r>
@@ -23733,10 +24007,12 @@
         <w:t xml:space="preserve">The </w:t>
       </w:r>
       <w:proofErr w:type="spellStart"/>
+      <w:proofErr w:type="gramStart"/>
       <w:r>
         <w:t>pygame.SpriteGroup</w:t>
       </w:r>
       <w:proofErr w:type="spellEnd"/>
+      <w:proofErr w:type="gramEnd"/>
       <w:r>
         <w:t xml:space="preserve"> data structure provides functionality for storing sprites</w:t>
       </w:r>
@@ -23782,10 +24058,12 @@
         <w:t xml:space="preserve">The </w:t>
       </w:r>
       <w:proofErr w:type="spellStart"/>
+      <w:proofErr w:type="gramStart"/>
       <w:r>
         <w:t>pygame.SpriteGroup</w:t>
       </w:r>
       <w:proofErr w:type="spellEnd"/>
+      <w:proofErr w:type="gramEnd"/>
       <w:r>
         <w:t xml:space="preserve"> data structure provides functionality for storing sprites</w:t>
       </w:r>
@@ -23831,10 +24109,12 @@
         <w:t xml:space="preserve">The </w:t>
       </w:r>
       <w:proofErr w:type="spellStart"/>
+      <w:proofErr w:type="gramStart"/>
       <w:r>
         <w:t>pygame.SpriteGroup</w:t>
       </w:r>
       <w:proofErr w:type="spellEnd"/>
+      <w:proofErr w:type="gramEnd"/>
       <w:r>
         <w:t xml:space="preserve"> data structure provides functionality for storing sprites</w:t>
       </w:r>
@@ -23883,10 +24163,12 @@
         <w:t xml:space="preserve">The </w:t>
       </w:r>
       <w:proofErr w:type="spellStart"/>
+      <w:proofErr w:type="gramStart"/>
       <w:r>
         <w:t>pygame.SpriteGroup</w:t>
       </w:r>
       <w:proofErr w:type="spellEnd"/>
+      <w:proofErr w:type="gramEnd"/>
       <w:r>
         <w:t xml:space="preserve"> data structure provides functionality for storing sprites</w:t>
       </w:r>
@@ -23903,10 +24185,12 @@
         <w:t xml:space="preserve">player – </w:t>
       </w:r>
       <w:proofErr w:type="spellStart"/>
+      <w:proofErr w:type="gramStart"/>
       <w:r>
         <w:t>sprites.Player</w:t>
       </w:r>
       <w:proofErr w:type="spellEnd"/>
+      <w:proofErr w:type="gramEnd"/>
     </w:p>
     <w:p>
       <w:pPr>
@@ -23932,10 +24216,12 @@
         <w:t xml:space="preserve">Exit – </w:t>
       </w:r>
       <w:proofErr w:type="spellStart"/>
+      <w:proofErr w:type="gramStart"/>
       <w:r>
         <w:t>sprites.Exit</w:t>
       </w:r>
       <w:proofErr w:type="spellEnd"/>
+      <w:proofErr w:type="gramEnd"/>
     </w:p>
     <w:p>
       <w:pPr>
@@ -24174,6 +24460,9 @@
       </w:r>
       <w:proofErr w:type="spellEnd"/>
       <w:r>
+        <w:t xml:space="preserve"> </w:t>
+      </w:r>
+      <w:r>
         <w:t>(</w:t>
       </w:r>
       <w:proofErr w:type="spellStart"/>
@@ -24336,14 +24625,22 @@
           <w:numId w:val="15"/>
         </w:numPr>
       </w:pPr>
-      <w:r>
-        <w:t xml:space="preserve">array </w:t>
+      <w:proofErr w:type="gramStart"/>
+      <w:r>
+        <w:t>array</w:t>
+      </w:r>
+      <w:proofErr w:type="gramEnd"/>
+      <w:r>
+        <w:t xml:space="preserve"> </w:t>
       </w:r>
       <w:proofErr w:type="spellStart"/>
       <w:r>
         <w:t>get_shortest_path</w:t>
       </w:r>
       <w:proofErr w:type="spellEnd"/>
+      <w:r>
+        <w:t xml:space="preserve"> </w:t>
+      </w:r>
       <w:r>
         <w:t xml:space="preserve">(tuple </w:t>
       </w:r>
@@ -24533,27 +24830,14 @@
                             <w:r>
                               <w:t xml:space="preserve">Figure </w:t>
                             </w:r>
-                            <w:r>
-                              <w:fldChar w:fldCharType="begin"/>
-                            </w:r>
-                            <w:r>
-                              <w:instrText xml:space="preserve"> SEQ Figure \* ARABIC </w:instrText>
-                            </w:r>
-                            <w:r>
-                              <w:fldChar w:fldCharType="separate"/>
-                            </w:r>
-                            <w:r>
-                              <w:rPr>
-                                <w:noProof/>
-                              </w:rPr>
-                              <w:t>1</w:t>
-                            </w:r>
-                            <w:r>
-                              <w:rPr>
-                                <w:noProof/>
-                              </w:rPr>
-                              <w:fldChar w:fldCharType="end"/>
-                            </w:r>
+                            <w:fldSimple w:instr=" SEQ Figure \* ARABIC ">
+                              <w:r>
+                                <w:rPr>
+                                  <w:noProof/>
+                                </w:rPr>
+                                <w:t>1</w:t>
+                              </w:r>
+                            </w:fldSimple>
                             <w:r>
                               <w:t xml:space="preserve"> flow chart of Kruskal’s algorithm</w:t>
                             </w:r>
@@ -24577,7 +24861,7 @@
           </mc:Choice>
           <mc:Fallback>
             <w:pict>
-              <v:shape w14:anchorId="6742F549" id="Text Box 18" o:spid="_x0000_s1030" type="#_x0000_t202" style="position:absolute;margin-left:350.45pt;margin-top:321.95pt;width:140.2pt;height:30.55pt;z-index:251674624;visibility:visible;mso-wrap-style:square;mso-height-percent:0;mso-wrap-distance-left:9pt;mso-wrap-distance-top:0;mso-wrap-distance-right:9pt;mso-wrap-distance-bottom:0;mso-position-horizontal:absolute;mso-position-horizontal-relative:text;mso-position-vertical:absolute;mso-position-vertical-relative:text;mso-height-percent:0;mso-height-relative:margin;v-text-anchor:top" o:gfxdata="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" stroked="f">
+              <v:shape w14:anchorId="6742F549" id="Text Box 18" o:spid="_x0000_s1030" type="#_x0000_t202" style="position:absolute;margin-left:350.45pt;margin-top:321.95pt;width:140.2pt;height:30.55pt;z-index:251674624;visibility:visible;mso-wrap-style:square;mso-height-percent:0;mso-wrap-distance-left:9pt;mso-wrap-distance-top:0;mso-wrap-distance-right:9pt;mso-wrap-distance-bottom:0;mso-position-horizontal:absolute;mso-position-horizontal-relative:text;mso-position-vertical:absolute;mso-position-vertical-relative:text;mso-height-percent:0;mso-height-relative:margin;v-text-anchor:top" o:gfxdata="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" stroked="f">
                 <v:textbox inset="0,0,0,0">
                   <w:txbxContent>
                     <w:p>
@@ -24587,27 +24871,14 @@
                       <w:r>
                         <w:t xml:space="preserve">Figure </w:t>
                       </w:r>
-                      <w:r>
-                        <w:fldChar w:fldCharType="begin"/>
-                      </w:r>
-                      <w:r>
-                        <w:instrText xml:space="preserve"> SEQ Figure \* ARABIC </w:instrText>
-                      </w:r>
-                      <w:r>
-                        <w:fldChar w:fldCharType="separate"/>
-                      </w:r>
-                      <w:r>
-                        <w:rPr>
-                          <w:noProof/>
-                        </w:rPr>
-                        <w:t>1</w:t>
-                      </w:r>
-                      <w:r>
-                        <w:rPr>
-                          <w:noProof/>
-                        </w:rPr>
-                        <w:fldChar w:fldCharType="end"/>
-                      </w:r>
+                      <w:fldSimple w:instr=" SEQ Figure \* ARABIC ">
+                        <w:r>
+                          <w:rPr>
+                            <w:noProof/>
+                          </w:rPr>
+                          <w:t>1</w:t>
+                        </w:r>
+                      </w:fldSimple>
                       <w:r>
                         <w:t xml:space="preserve"> flow chart of Kruskal’s algorithm</w:t>
                       </w:r>
@@ -24812,27 +25083,14 @@
                             <w:r>
                               <w:t xml:space="preserve">Figure </w:t>
                             </w:r>
-                            <w:r>
-                              <w:fldChar w:fldCharType="begin"/>
-                            </w:r>
-                            <w:r>
-                              <w:instrText xml:space="preserve"> SEQ Figure \* ARABIC </w:instrText>
-                            </w:r>
-                            <w:r>
-                              <w:fldChar w:fldCharType="separate"/>
-                            </w:r>
-                            <w:r>
-                              <w:rPr>
-                                <w:noProof/>
-                              </w:rPr>
-                              <w:t>2</w:t>
-                            </w:r>
-                            <w:r>
-                              <w:rPr>
-                                <w:noProof/>
-                              </w:rPr>
-                              <w:fldChar w:fldCharType="end"/>
-                            </w:r>
+                            <w:fldSimple w:instr=" SEQ Figure \* ARABIC ">
+                              <w:r>
+                                <w:rPr>
+                                  <w:noProof/>
+                                </w:rPr>
+                                <w:t>2</w:t>
+                              </w:r>
+                            </w:fldSimple>
                             <w:r>
                               <w:t xml:space="preserve"> </w:t>
                             </w:r>
@@ -24862,7 +25120,7 @@
           </mc:Choice>
           <mc:Fallback>
             <w:pict>
-              <v:shape w14:anchorId="29759D5A" id="Text Box 17" o:spid="_x0000_s1031" type="#_x0000_t202" style="position:absolute;margin-left:26.25pt;margin-top:54.4pt;width:323.15pt;height:21.75pt;z-index:251672576;visibility:visible;mso-wrap-style:square;mso-width-percent:0;mso-height-percent:0;mso-wrap-distance-left:9pt;mso-wrap-distance-top:0;mso-wrap-distance-right:9pt;mso-wrap-distance-bottom:0;mso-position-horizontal:absolute;mso-position-horizontal-relative:text;mso-position-vertical:absolute;mso-position-vertical-relative:text;mso-width-percent:0;mso-height-percent:0;mso-width-relative:margin;mso-height-relative:margin;v-text-anchor:top" o:gfxdata="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" stroked="f">
+              <v:shape w14:anchorId="29759D5A" id="Text Box 17" o:spid="_x0000_s1031" type="#_x0000_t202" style="position:absolute;margin-left:26.25pt;margin-top:54.4pt;width:323.15pt;height:21.75pt;z-index:251672576;visibility:visible;mso-wrap-style:square;mso-width-percent:0;mso-height-percent:0;mso-wrap-distance-left:9pt;mso-wrap-distance-top:0;mso-wrap-distance-right:9pt;mso-wrap-distance-bottom:0;mso-position-horizontal:absolute;mso-position-horizontal-relative:text;mso-position-vertical:absolute;mso-position-vertical-relative:text;mso-width-percent:0;mso-height-percent:0;mso-width-relative:margin;mso-height-relative:margin;v-text-anchor:top" o:gfxdata="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" stroked="f">
                 <v:textbox inset="0,0,0,0">
                   <w:txbxContent>
                     <w:p>
@@ -24872,27 +25130,14 @@
                       <w:r>
                         <w:t xml:space="preserve">Figure </w:t>
                       </w:r>
-                      <w:r>
-                        <w:fldChar w:fldCharType="begin"/>
-                      </w:r>
-                      <w:r>
-                        <w:instrText xml:space="preserve"> SEQ Figure \* ARABIC </w:instrText>
-                      </w:r>
-                      <w:r>
-                        <w:fldChar w:fldCharType="separate"/>
-                      </w:r>
-                      <w:r>
-                        <w:rPr>
-                          <w:noProof/>
-                        </w:rPr>
-                        <w:t>2</w:t>
-                      </w:r>
-                      <w:r>
-                        <w:rPr>
-                          <w:noProof/>
-                        </w:rPr>
-                        <w:fldChar w:fldCharType="end"/>
-                      </w:r>
+                      <w:fldSimple w:instr=" SEQ Figure \* ARABIC ">
+                        <w:r>
+                          <w:rPr>
+                            <w:noProof/>
+                          </w:rPr>
+                          <w:t>2</w:t>
+                        </w:r>
+                      </w:fldSimple>
                       <w:r>
                         <w:t xml:space="preserve"> </w:t>
                       </w:r>
@@ -25001,11 +25246,19 @@
                                 <w:szCs w:val="20"/>
                               </w:rPr>
                             </w:pPr>
+                            <w:proofErr w:type="gramStart"/>
                             <w:r>
                               <w:rPr>
                                 <w:color w:val="FF0000"/>
                               </w:rPr>
-                              <w:t>TODO : update</w:t>
+                              <w:t>TODO :</w:t>
+                            </w:r>
+                            <w:proofErr w:type="gramEnd"/>
+                            <w:r>
+                              <w:rPr>
+                                <w:color w:val="FF0000"/>
+                              </w:rPr>
+                              <w:t xml:space="preserve"> update</w:t>
                             </w:r>
                           </w:p>
                         </w:txbxContent>
@@ -25024,7 +25277,7 @@
           </mc:Choice>
           <mc:Fallback>
             <w:pict>
-              <v:shape w14:anchorId="227CA60B" id="Text Box 10" o:spid="_x0000_s1032" type="#_x0000_t202" style="position:absolute;margin-left:303.05pt;margin-top:591.6pt;width:206.25pt;height:.05pt;z-index:251676672;visibility:visible;mso-wrap-style:square;mso-wrap-distance-left:9pt;mso-wrap-distance-top:0;mso-wrap-distance-right:9pt;mso-wrap-distance-bottom:0;mso-position-horizontal:absolute;mso-position-horizontal-relative:text;mso-position-vertical:absolute;mso-position-vertical-relative:text;v-text-anchor:top" o:gfxdata="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" stroked="f">
+              <v:shape w14:anchorId="227CA60B" id="Text Box 10" o:spid="_x0000_s1032" type="#_x0000_t202" style="position:absolute;margin-left:303.05pt;margin-top:591.6pt;width:206.25pt;height:.05pt;z-index:251676672;visibility:visible;mso-wrap-style:square;mso-wrap-distance-left:9pt;mso-wrap-distance-top:0;mso-wrap-distance-right:9pt;mso-wrap-distance-bottom:0;mso-position-horizontal:absolute;mso-position-horizontal-relative:text;mso-position-vertical:absolute;mso-position-vertical-relative:text;v-text-anchor:top" o:gfxdata="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" stroked="f">
                 <v:textbox style="mso-fit-shape-to-text:t" inset="0,0,0,0">
                   <w:txbxContent>
                     <w:p>
@@ -25037,11 +25290,19 @@
                           <w:szCs w:val="20"/>
                         </w:rPr>
                       </w:pPr>
+                      <w:proofErr w:type="gramStart"/>
                       <w:r>
                         <w:rPr>
                           <w:color w:val="FF0000"/>
                         </w:rPr>
-                        <w:t>TODO : update</w:t>
+                        <w:t>TODO :</w:t>
+                      </w:r>
+                      <w:proofErr w:type="gramEnd"/>
+                      <w:r>
+                        <w:rPr>
+                          <w:color w:val="FF0000"/>
+                        </w:rPr>
+                        <w:t xml:space="preserve"> update</w:t>
                       </w:r>
                     </w:p>
                   </w:txbxContent>
@@ -25311,10 +25572,12 @@
         <w:t xml:space="preserve">Inherits from </w:t>
       </w:r>
       <w:proofErr w:type="spellStart"/>
+      <w:proofErr w:type="gramStart"/>
       <w:r>
         <w:t>pygame.Sprite</w:t>
       </w:r>
       <w:proofErr w:type="spellEnd"/>
+      <w:proofErr w:type="gramEnd"/>
     </w:p>
     <w:p>
       <w:pPr>
@@ -25420,7 +25683,15 @@
         <w:t xml:space="preserve"> </w:t>
       </w:r>
       <w:r>
-        <w:t xml:space="preserve">(Surface frame_0, Surface frame_1, … , Surface </w:t>
+        <w:t xml:space="preserve">(Surface frame_0, Surface frame_1, </w:t>
+      </w:r>
+      <w:proofErr w:type="gramStart"/>
+      <w:r>
+        <w:t>… ,</w:t>
+      </w:r>
+      <w:proofErr w:type="gramEnd"/>
+      <w:r>
+        <w:t xml:space="preserve"> Surface </w:t>
       </w:r>
       <w:proofErr w:type="spellStart"/>
       <w:r>
@@ -25746,8 +26017,13 @@
         <w:t xml:space="preserve">Inherits from </w:t>
       </w:r>
       <w:proofErr w:type="spellStart"/>
-      <w:r>
-        <w:t>sprites.renderable_sprite</w:t>
+      <w:proofErr w:type="gramStart"/>
+      <w:r>
+        <w:t>sprites.renderable</w:t>
+      </w:r>
+      <w:proofErr w:type="gramEnd"/>
+      <w:r>
+        <w:t>_sprite</w:t>
       </w:r>
       <w:proofErr w:type="spellEnd"/>
     </w:p>
@@ -25971,6 +26247,7 @@
         <w:t xml:space="preserve"> – </w:t>
       </w:r>
       <w:proofErr w:type="spellStart"/>
+      <w:proofErr w:type="gramStart"/>
       <w:r>
         <w:t>sprites.</w:t>
       </w:r>
@@ -25978,6 +26255,7 @@
         <w:t>checkpoint</w:t>
       </w:r>
       <w:proofErr w:type="spellEnd"/>
+      <w:proofErr w:type="gramEnd"/>
     </w:p>
     <w:p>
       <w:pPr>
@@ -26031,7 +26309,7 @@
       </w:r>
       <w:proofErr w:type="spellEnd"/>
       <w:r>
-        <w:t>):</w:t>
+        <w:t>)</w:t>
       </w:r>
     </w:p>
     <w:p>
@@ -26067,7 +26345,10 @@
       </w:r>
       <w:proofErr w:type="spellStart"/>
       <w:r>
-        <w:t>asset_loader</w:t>
+        <w:t>img</w:t>
+      </w:r>
+      <w:r>
+        <w:t>_loader</w:t>
       </w:r>
       <w:proofErr w:type="spellEnd"/>
     </w:p>
@@ -26216,10 +26497,12 @@
         <w:t xml:space="preserve">Remove block from </w:t>
       </w:r>
       <w:proofErr w:type="spellStart"/>
+      <w:proofErr w:type="gramStart"/>
       <w:r>
         <w:t>maze.blocks</w:t>
       </w:r>
       <w:proofErr w:type="spellEnd"/>
+      <w:proofErr w:type="gramEnd"/>
       <w:r>
         <w:t xml:space="preserve"> and </w:t>
       </w:r>
@@ -26371,10 +26654,12 @@
         <w:t xml:space="preserve"> and </w:t>
       </w:r>
       <w:proofErr w:type="spellStart"/>
+      <w:proofErr w:type="gramStart"/>
       <w:r>
         <w:t>maze.blocks</w:t>
       </w:r>
       <w:proofErr w:type="spellEnd"/>
+      <w:proofErr w:type="gramEnd"/>
     </w:p>
     <w:p>
       <w:pPr>
@@ -26406,11 +26691,16 @@
         <w:t xml:space="preserve">board coordinate </w:t>
       </w:r>
       <w:r>
-        <w:t>where it was going to place in maze board is a</w:t>
+        <w:t xml:space="preserve">where it was going to place in maze board is </w:t>
+      </w:r>
+      <w:proofErr w:type="gramStart"/>
+      <w:r>
+        <w:t>a</w:t>
       </w:r>
       <w:r>
         <w:t>n</w:t>
       </w:r>
+      <w:proofErr w:type="gramEnd"/>
       <w:r>
         <w:t xml:space="preserve"> </w:t>
       </w:r>
@@ -26491,10 +26781,12 @@
         <w:t xml:space="preserve">Else set pos to </w:t>
       </w:r>
       <w:proofErr w:type="spellStart"/>
+      <w:proofErr w:type="gramStart"/>
       <w:r>
         <w:t>maze.start</w:t>
       </w:r>
       <w:proofErr w:type="spellEnd"/>
+      <w:proofErr w:type="gramEnd"/>
     </w:p>
     <w:p>
       <w:pPr>
@@ -26569,8 +26861,13 @@
         <w:t xml:space="preserve">Inherits from </w:t>
       </w:r>
       <w:proofErr w:type="spellStart"/>
-      <w:r>
-        <w:t>sprites.renderable_sprite</w:t>
+      <w:proofErr w:type="gramStart"/>
+      <w:r>
+        <w:t>sprites.renderable</w:t>
+      </w:r>
+      <w:proofErr w:type="gramEnd"/>
+      <w:r>
+        <w:t>_sprite</w:t>
       </w:r>
       <w:proofErr w:type="spellEnd"/>
     </w:p>
@@ -26693,7 +26990,15 @@
       </w:r>
       <w:proofErr w:type="spellEnd"/>
       <w:r>
-        <w:t xml:space="preserve"> – queue ((int x_1, int y_1), (int x_2, int y_2), … , (int </w:t>
+        <w:t xml:space="preserve"> – queue ((int x_1, int y_1), (int x_2, int y_2), </w:t>
+      </w:r>
+      <w:proofErr w:type="gramStart"/>
+      <w:r>
+        <w:t>… ,</w:t>
+      </w:r>
+      <w:proofErr w:type="gramEnd"/>
+      <w:r>
+        <w:t xml:space="preserve"> (int </w:t>
       </w:r>
       <w:proofErr w:type="spellStart"/>
       <w:r>
@@ -26769,7 +27074,7 @@
       </w:r>
       <w:proofErr w:type="spellEnd"/>
       <w:r>
-        <w:t>):</w:t>
+        <w:t>)</w:t>
       </w:r>
     </w:p>
     <w:p>
@@ -26855,7 +27160,10 @@
       </w:r>
       <w:proofErr w:type="spellStart"/>
       <w:r>
-        <w:t>asset_loader</w:t>
+        <w:t>img</w:t>
+      </w:r>
+      <w:r>
+        <w:t>_loader</w:t>
       </w:r>
       <w:proofErr w:type="spellEnd"/>
     </w:p>
@@ -27063,8 +27371,13 @@
         <w:t xml:space="preserve">Inherits from </w:t>
       </w:r>
       <w:proofErr w:type="spellStart"/>
-      <w:r>
-        <w:t>sprites.renderable_sprite</w:t>
+      <w:proofErr w:type="gramStart"/>
+      <w:r>
+        <w:t>sprites.renderable</w:t>
+      </w:r>
+      <w:proofErr w:type="gramEnd"/>
+      <w:r>
+        <w:t>_sprite</w:t>
       </w:r>
       <w:proofErr w:type="spellEnd"/>
     </w:p>
@@ -27176,7 +27489,7 @@
       </w:r>
       <w:proofErr w:type="spellEnd"/>
       <w:r>
-        <w:t>):</w:t>
+        <w:t>)</w:t>
       </w:r>
     </w:p>
     <w:p>
@@ -27212,7 +27525,10 @@
       </w:r>
       <w:proofErr w:type="spellStart"/>
       <w:r>
-        <w:t>asset_loader</w:t>
+        <w:t>img</w:t>
+      </w:r>
+      <w:r>
+        <w:t>_loader</w:t>
       </w:r>
       <w:proofErr w:type="spellEnd"/>
     </w:p>
@@ -27310,10 +27626,12 @@
         <w:t xml:space="preserve">Inherits from </w:t>
       </w:r>
       <w:proofErr w:type="spellStart"/>
+      <w:proofErr w:type="gramStart"/>
       <w:r>
         <w:t>sprites.Wall</w:t>
       </w:r>
       <w:proofErr w:type="spellEnd"/>
+      <w:proofErr w:type="gramEnd"/>
     </w:p>
     <w:p>
       <w:pPr>
@@ -27487,7 +27805,7 @@
       </w:r>
       <w:proofErr w:type="spellEnd"/>
       <w:r>
-        <w:t>):</w:t>
+        <w:t>)</w:t>
       </w:r>
     </w:p>
     <w:p>
@@ -27534,7 +27852,10 @@
       </w:r>
       <w:proofErr w:type="spellStart"/>
       <w:r>
-        <w:t>asset_loader</w:t>
+        <w:t>img</w:t>
+      </w:r>
+      <w:r>
+        <w:t>_loader</w:t>
       </w:r>
       <w:proofErr w:type="spellEnd"/>
     </w:p>
@@ -27661,6 +27982,7 @@
         <w:t xml:space="preserve">Inherits from </w:t>
       </w:r>
       <w:proofErr w:type="spellStart"/>
+      <w:proofErr w:type="gramStart"/>
       <w:r>
         <w:t>sprites.</w:t>
       </w:r>
@@ -27668,6 +27990,7 @@
         <w:t>Wall</w:t>
       </w:r>
       <w:proofErr w:type="spellEnd"/>
+      <w:proofErr w:type="gramEnd"/>
     </w:p>
     <w:p>
       <w:pPr>
@@ -27875,7 +28198,10 @@
       </w:r>
       <w:proofErr w:type="spellStart"/>
       <w:r>
-        <w:t>asset_loader</w:t>
+        <w:t>img</w:t>
+      </w:r>
+      <w:r>
+        <w:t>_loader</w:t>
       </w:r>
       <w:proofErr w:type="spellEnd"/>
     </w:p>
@@ -27975,8 +28301,13 @@
         <w:t xml:space="preserve">Inherits from </w:t>
       </w:r>
       <w:proofErr w:type="spellStart"/>
-      <w:r>
-        <w:t>sprites.renderable_sprite</w:t>
+      <w:proofErr w:type="gramStart"/>
+      <w:r>
+        <w:t>sprites.renderable</w:t>
+      </w:r>
+      <w:proofErr w:type="gramEnd"/>
+      <w:r>
+        <w:t>_sprite</w:t>
       </w:r>
       <w:proofErr w:type="spellEnd"/>
     </w:p>
@@ -28115,7 +28446,7 @@
       </w:r>
       <w:proofErr w:type="spellEnd"/>
       <w:r>
-        <w:t>):</w:t>
+        <w:t>)</w:t>
       </w:r>
     </w:p>
     <w:p>
@@ -28151,7 +28482,10 @@
       </w:r>
       <w:proofErr w:type="spellStart"/>
       <w:r>
-        <w:t>asset_loader</w:t>
+        <w:t>img</w:t>
+      </w:r>
+      <w:r>
+        <w:t>_loader</w:t>
       </w:r>
       <w:proofErr w:type="spellEnd"/>
     </w:p>
@@ -28232,9 +28566,14 @@
       </w:r>
       <w:proofErr w:type="spellStart"/>
       <w:r>
-        <w:t>last_checkpoint’s</w:t>
+        <w:t>last_</w:t>
+      </w:r>
+      <w:proofErr w:type="gramStart"/>
+      <w:r>
+        <w:t>checkpoint’s</w:t>
       </w:r>
       <w:proofErr w:type="spellEnd"/>
+      <w:proofErr w:type="gramEnd"/>
       <w:r>
         <w:t xml:space="preserve"> </w:t>
       </w:r>
@@ -28398,7 +28737,15 @@
         </w:numPr>
       </w:pPr>
       <w:r>
-        <w:t>Purpose: exists at the exit to the maze. This is the main objective for the level, and once the player has reached it they have beaten the level.</w:t>
+        <w:t xml:space="preserve">Purpose: exists at the exit to the maze. This is the main objective for the level, and once the player has reached </w:t>
+      </w:r>
+      <w:proofErr w:type="gramStart"/>
+      <w:r>
+        <w:t>it</w:t>
+      </w:r>
+      <w:proofErr w:type="gramEnd"/>
+      <w:r>
+        <w:t xml:space="preserve"> they have beaten the level.</w:t>
       </w:r>
     </w:p>
     <w:p>
@@ -28518,7 +28865,7 @@
       </w:r>
       <w:proofErr w:type="spellEnd"/>
       <w:r>
-        <w:t>):</w:t>
+        <w:t>)</w:t>
       </w:r>
     </w:p>
     <w:p>
@@ -28554,7 +28901,10 @@
       </w:r>
       <w:proofErr w:type="spellStart"/>
       <w:r>
-        <w:t>asset_loader</w:t>
+        <w:t>img</w:t>
+      </w:r>
+      <w:r>
+        <w:t>_loader</w:t>
       </w:r>
       <w:proofErr w:type="spellEnd"/>
     </w:p>
@@ -28672,7 +29022,13 @@
         </w:numPr>
       </w:pPr>
       <w:r>
-        <w:t>pos – array(int x, int y) [axis index]</w:t>
+        <w:t>pos – array</w:t>
+      </w:r>
+      <w:r>
+        <w:t xml:space="preserve"> </w:t>
+      </w:r>
+      <w:r>
+        <w:t>(int x, int y) [axis index]</w:t>
       </w:r>
     </w:p>
     <w:p>
@@ -28737,7 +29093,13 @@
       </w:r>
       <w:proofErr w:type="spellEnd"/>
       <w:r>
-        <w:t>__():</w:t>
+        <w:t>__</w:t>
+      </w:r>
+      <w:r>
+        <w:t xml:space="preserve"> </w:t>
+      </w:r>
+      <w:r>
+        <w:t>()</w:t>
       </w:r>
     </w:p>
     <w:p>
@@ -28766,7 +29128,13 @@
         </w:numPr>
       </w:pPr>
       <w:r>
-        <w:t>VOID update():</w:t>
+        <w:t>VOID update</w:t>
+      </w:r>
+      <w:r>
+        <w:t xml:space="preserve"> </w:t>
+      </w:r>
+      <w:r>
+        <w:t>()</w:t>
       </w:r>
     </w:p>
     <w:p>
@@ -28827,8 +29195,13 @@
         <w:t>tuple</w:t>
       </w:r>
       <w:r>
-        <w:t xml:space="preserve"> wrld_2_scrn_coord(</w:t>
-      </w:r>
+        <w:t xml:space="preserve"> wrld_2_scrn_</w:t>
+      </w:r>
+      <w:proofErr w:type="gramStart"/>
+      <w:r>
+        <w:t>coord(</w:t>
+      </w:r>
+      <w:proofErr w:type="gramEnd"/>
       <w:r>
         <w:t xml:space="preserve">tuple </w:t>
       </w:r>
@@ -28881,6 +29254,384 @@
     </w:p>
     <w:p>
       <w:pPr>
+        <w:pStyle w:val="Heading3"/>
+      </w:pPr>
+      <w:r>
+        <w:t>Module: Asset_loader</w:t>
+      </w:r>
+    </w:p>
+    <w:p>
+      <w:pPr>
+        <w:pStyle w:val="ListParagraph"/>
+      </w:pPr>
+      <w:r>
+        <w:t>stores classes responsible for loading and storing game assets. This allows asset loading to be handled completely separately from the rest of the game, making it easier and simpler to test and debug.</w:t>
+      </w:r>
+    </w:p>
+    <w:p>
+      <w:pPr>
+        <w:pStyle w:val="Heading4"/>
+      </w:pPr>
+      <w:r>
+        <w:t xml:space="preserve">Asset_loader – Class: </w:t>
+      </w:r>
+      <w:r>
+        <w:t>I</w:t>
+      </w:r>
+      <w:r>
+        <w:t>mg_loader</w:t>
+      </w:r>
+    </w:p>
+    <w:p>
+      <w:pPr>
+        <w:pStyle w:val="ListParagraph"/>
+        <w:numPr>
+          <w:ilvl w:val="0"/>
+          <w:numId w:val="20"/>
+        </w:numPr>
+      </w:pPr>
+      <w:r>
+        <w:t>Purpose: loads, handles, and caches image assets for other sprites to access</w:t>
+      </w:r>
+    </w:p>
+    <w:p>
+      <w:pPr>
+        <w:pStyle w:val="ListParagraph"/>
+        <w:numPr>
+          <w:ilvl w:val="0"/>
+          <w:numId w:val="20"/>
+        </w:numPr>
+      </w:pPr>
+      <w:r>
+        <w:t>Attributes:</w:t>
+      </w:r>
+    </w:p>
+    <w:p>
+      <w:pPr>
+        <w:pStyle w:val="ListParagraph"/>
+        <w:numPr>
+          <w:ilvl w:val="1"/>
+          <w:numId w:val="20"/>
+        </w:numPr>
+      </w:pPr>
+      <w:r>
+        <w:t>a</w:t>
+      </w:r>
+      <w:r>
+        <w:t xml:space="preserve">ssets </w:t>
+      </w:r>
+      <w:r>
+        <w:t xml:space="preserve">– </w:t>
+      </w:r>
+      <w:r>
+        <w:t>dictionary</w:t>
+      </w:r>
+      <w:r>
+        <w:t xml:space="preserve"> </w:t>
+      </w:r>
+      <w:r>
+        <w:t>(</w:t>
+      </w:r>
+      <w:r>
+        <w:t>string img1_</w:t>
+      </w:r>
+      <w:proofErr w:type="gramStart"/>
+      <w:r>
+        <w:t>name :</w:t>
+      </w:r>
+      <w:proofErr w:type="gramEnd"/>
+      <w:r>
+        <w:t xml:space="preserve"> </w:t>
+      </w:r>
+      <w:r>
+        <w:t>Surface s1,</w:t>
+      </w:r>
+      <w:r>
+        <w:t>string img2_name :</w:t>
+      </w:r>
+      <w:r>
+        <w:t xml:space="preserve"> Surface s2)[</w:t>
+      </w:r>
+      <w:proofErr w:type="spellStart"/>
+      <w:r>
+        <w:t>img</w:t>
+      </w:r>
+      <w:r>
+        <w:t>_</w:t>
+      </w:r>
+      <w:r>
+        <w:t>name</w:t>
+      </w:r>
+      <w:proofErr w:type="spellEnd"/>
+      <w:r>
+        <w:t>]</w:t>
+      </w:r>
+    </w:p>
+    <w:p>
+      <w:pPr>
+        <w:pStyle w:val="ListParagraph"/>
+        <w:numPr>
+          <w:ilvl w:val="2"/>
+          <w:numId w:val="20"/>
+        </w:numPr>
+      </w:pPr>
+      <w:r>
+        <w:t xml:space="preserve">Stores all assets that have already been loaded in RAM so that they don’t need to be loaded from secondary storage every time that </w:t>
+      </w:r>
+      <w:r>
+        <w:t>they</w:t>
+      </w:r>
+      <w:r>
+        <w:t xml:space="preserve"> </w:t>
+      </w:r>
+      <w:r>
+        <w:t>are</w:t>
+      </w:r>
+      <w:r>
+        <w:t xml:space="preserve"> needed</w:t>
+      </w:r>
+      <w:r>
+        <w:t>.</w:t>
+      </w:r>
+    </w:p>
+    <w:p>
+      <w:pPr>
+        <w:pStyle w:val="ListParagraph"/>
+        <w:numPr>
+          <w:ilvl w:val="2"/>
+          <w:numId w:val="20"/>
+        </w:numPr>
+      </w:pPr>
+      <w:r>
+        <w:t xml:space="preserve">A dictionary is used as it is a form of hash table, </w:t>
+      </w:r>
+      <w:r>
+        <w:t>meaning all images very quick to access, having equal retrieval times. This will reduce delays in the game as it waits for assets to be accessed.</w:t>
+      </w:r>
+    </w:p>
+    <w:p>
+      <w:pPr>
+        <w:pStyle w:val="ListParagraph"/>
+        <w:numPr>
+          <w:ilvl w:val="0"/>
+          <w:numId w:val="20"/>
+        </w:numPr>
+      </w:pPr>
+      <w:r>
+        <w:t>Methods:</w:t>
+      </w:r>
+    </w:p>
+    <w:p>
+      <w:pPr>
+        <w:pStyle w:val="ListParagraph"/>
+        <w:numPr>
+          <w:ilvl w:val="1"/>
+          <w:numId w:val="20"/>
+        </w:numPr>
+      </w:pPr>
+      <w:r>
+        <w:t>VOID __</w:t>
+      </w:r>
+      <w:proofErr w:type="spellStart"/>
+      <w:r>
+        <w:t>init</w:t>
+      </w:r>
+      <w:proofErr w:type="spellEnd"/>
+      <w:r>
+        <w:t>__ ()</w:t>
+      </w:r>
+    </w:p>
+    <w:p>
+      <w:pPr>
+        <w:pStyle w:val="ListParagraph"/>
+        <w:numPr>
+          <w:ilvl w:val="2"/>
+          <w:numId w:val="20"/>
+        </w:numPr>
+      </w:pPr>
+      <w:proofErr w:type="spellStart"/>
+      <w:r>
+        <w:t>Initalises</w:t>
+      </w:r>
+      <w:proofErr w:type="spellEnd"/>
+      <w:r>
+        <w:t xml:space="preserve"> assets to an empty dictionary</w:t>
+      </w:r>
+    </w:p>
+    <w:p>
+      <w:pPr>
+        <w:pStyle w:val="ListParagraph"/>
+        <w:numPr>
+          <w:ilvl w:val="1"/>
+          <w:numId w:val="20"/>
+        </w:numPr>
+      </w:pPr>
+      <w:r>
+        <w:t xml:space="preserve">Surface </w:t>
+      </w:r>
+      <w:r>
+        <w:t>get</w:t>
+      </w:r>
+      <w:r>
+        <w:t>(</w:t>
+      </w:r>
+      <w:proofErr w:type="spellStart"/>
+      <w:r>
+        <w:t>img_name</w:t>
+      </w:r>
+      <w:proofErr w:type="spellEnd"/>
+      <w:r>
+        <w:t>)</w:t>
+      </w:r>
+    </w:p>
+    <w:p>
+      <w:pPr>
+        <w:pStyle w:val="ListParagraph"/>
+        <w:numPr>
+          <w:ilvl w:val="2"/>
+          <w:numId w:val="20"/>
+        </w:numPr>
+      </w:pPr>
+      <w:r>
+        <w:t xml:space="preserve">If </w:t>
+      </w:r>
+      <w:proofErr w:type="spellStart"/>
+      <w:r>
+        <w:t>img_name</w:t>
+      </w:r>
+      <w:proofErr w:type="spellEnd"/>
+      <w:r>
+        <w:t xml:space="preserve"> is in asset’s keys, return assets[</w:t>
+      </w:r>
+      <w:proofErr w:type="spellStart"/>
+      <w:r>
+        <w:t>img_name</w:t>
+      </w:r>
+      <w:proofErr w:type="spellEnd"/>
+      <w:r>
+        <w:t>]</w:t>
+      </w:r>
+    </w:p>
+    <w:p>
+      <w:pPr>
+        <w:pStyle w:val="ListParagraph"/>
+        <w:numPr>
+          <w:ilvl w:val="2"/>
+          <w:numId w:val="20"/>
+        </w:numPr>
+      </w:pPr>
+      <w:r>
+        <w:t>Else, call load(</w:t>
+      </w:r>
+      <w:proofErr w:type="spellStart"/>
+      <w:r>
+        <w:t>img_name</w:t>
+      </w:r>
+      <w:proofErr w:type="spellEnd"/>
+      <w:r>
+        <w:t>) and return the surface it returns</w:t>
+      </w:r>
+    </w:p>
+    <w:p>
+      <w:pPr>
+        <w:pStyle w:val="ListParagraph"/>
+        <w:numPr>
+          <w:ilvl w:val="1"/>
+          <w:numId w:val="20"/>
+        </w:numPr>
+      </w:pPr>
+      <w:r>
+        <w:t>Surface load(</w:t>
+      </w:r>
+      <w:proofErr w:type="spellStart"/>
+      <w:r>
+        <w:t>img_name</w:t>
+      </w:r>
+      <w:proofErr w:type="spellEnd"/>
+      <w:r>
+        <w:t>)</w:t>
+      </w:r>
+    </w:p>
+    <w:p>
+      <w:pPr>
+        <w:pStyle w:val="ListParagraph"/>
+        <w:numPr>
+          <w:ilvl w:val="2"/>
+          <w:numId w:val="20"/>
+        </w:numPr>
+      </w:pPr>
+      <w:r>
+        <w:t xml:space="preserve">if a file of name </w:t>
+      </w:r>
+      <w:proofErr w:type="spellStart"/>
+      <w:r>
+        <w:t>img_name</w:t>
+      </w:r>
+      <w:proofErr w:type="spellEnd"/>
+      <w:r>
+        <w:t xml:space="preserve"> exits in the </w:t>
+      </w:r>
+      <w:proofErr w:type="spellStart"/>
+      <w:r>
+        <w:t>img_folder</w:t>
+      </w:r>
+      <w:proofErr w:type="spellEnd"/>
+      <w:r>
+        <w:t>, load it from a file to a surface</w:t>
+      </w:r>
+    </w:p>
+    <w:p>
+      <w:pPr>
+        <w:pStyle w:val="ListParagraph"/>
+        <w:numPr>
+          <w:ilvl w:val="2"/>
+          <w:numId w:val="20"/>
+        </w:numPr>
+      </w:pPr>
+      <w:r>
+        <w:t xml:space="preserve">set the </w:t>
+      </w:r>
+      <w:proofErr w:type="spellStart"/>
+      <w:r>
+        <w:t>colorkey</w:t>
+      </w:r>
+      <w:proofErr w:type="spellEnd"/>
+      <w:r>
+        <w:t xml:space="preserve"> of that surface so that it is transparent</w:t>
+      </w:r>
+    </w:p>
+    <w:p>
+      <w:pPr>
+        <w:pStyle w:val="ListParagraph"/>
+        <w:numPr>
+          <w:ilvl w:val="2"/>
+          <w:numId w:val="20"/>
+        </w:numPr>
+      </w:pPr>
+      <w:r>
+        <w:t>return the surface</w:t>
+      </w:r>
+    </w:p>
+    <w:p>
+      <w:pPr>
+        <w:pStyle w:val="Heading4"/>
+      </w:pPr>
+      <w:proofErr w:type="spellStart"/>
+      <w:r>
+        <w:t>Asset_Loader</w:t>
+      </w:r>
+      <w:proofErr w:type="spellEnd"/>
+      <w:r>
+        <w:t xml:space="preserve"> – Class: </w:t>
+      </w:r>
+      <w:proofErr w:type="spellStart"/>
+      <w:r>
+        <w:t>Snd_Loader</w:t>
+      </w:r>
+      <w:proofErr w:type="spellEnd"/>
+    </w:p>
+    <w:p>
+      <w:pPr>
         <w:ind w:left="360"/>
       </w:pPr>
     </w:p>
@@ -28902,6 +29653,7 @@
       </w:pPr>
       <w:bookmarkStart w:id="35" w:name="_Toc92351307"/>
       <w:r>
+        <w:lastRenderedPageBreak/>
         <w:t>C. Developing the coded solution (“The development story”)</w:t>
       </w:r>
       <w:bookmarkEnd w:id="35"/>
@@ -29259,7 +30011,7 @@
 </file>
 
 <file path=word/endnotes.xml><?xml version="1.0" encoding="utf-8"?>
-<w:endnotes xmlns:wpc="http://schemas.microsoft.com/office/word/2010/wordprocessingCanvas" xmlns:cx="http://schemas.microsoft.com/office/drawing/2014/chartex" xmlns:cx1="http://schemas.microsoft.com/office/drawing/2015/9/8/chartex" xmlns:cx2="http://schemas.microsoft.com/office/drawing/2015/10/21/chartex" xmlns:cx3="http://schemas.microsoft.com/office/drawing/2016/5/9/chartex" xmlns:cx4="http://schemas.microsoft.com/office/drawing/2016/5/10/chartex" xmlns:cx5="http://schemas.microsoft.com/office/drawing/2016/5/11/chartex" xmlns:cx6="http://schemas.microsoft.com/office/drawing/2016/5/12/chartex" xmlns:cx7="http://schemas.microsoft.com/office/drawing/2016/5/13/chartex" xmlns:cx8="http://schemas.microsoft.com/office/drawing/2016/5/14/chartex" xmlns:mc="http://schemas.openxmlformats.org/markup-compatibility/2006" xmlns:aink="http://schemas.microsoft.com/office/drawing/2016/ink" xmlns:am3d="http://schemas.microsoft.com/office/drawing/2017/model3d" xmlns:o="urn:schemas-microsoft-com:office:office" xmlns:r="http://schemas.openxmlformats.org/officeDocument/2006/relationships" xmlns:m="http://schemas.openxmlformats.org/officeDocument/2006/math" xmlns:v="urn:schemas-microsoft-com:vml" xmlns:wp14="http://schemas.microsoft.com/office/word/2010/wordprocessingDrawing" xmlns:wp="http://schemas.openxmlformats.org/drawingml/2006/wordprocessingDrawing" xmlns:w10="urn:schemas-microsoft-com:office:word" xmlns:w="http://schemas.openxmlformats.org/wordprocessingml/2006/main" xmlns:w14="http://schemas.microsoft.com/office/word/2010/wordml" xmlns:w15="http://schemas.microsoft.com/office/word/2012/wordml" xmlns:w16cex="http://schemas.microsoft.com/office/word/2018/wordml/cex" xmlns:w16cid="http://schemas.microsoft.com/office/word/2016/wordml/cid" xmlns:w16="http://schemas.microsoft.com/office/word/2018/wordml" xmlns:w16sdtdh="http://schemas.microsoft.com/office/word/2020/wordml/sdtdatahash" xmlns:w16se="http://schemas.microsoft.com/office/word/2015/wordml/symex" xmlns:wpg="http://schemas.microsoft.com/office/word/2010/wordprocessingGroup" xmlns:wpi="http://schemas.microsoft.com/office/word/2010/wordprocessingInk" xmlns:wne="http://schemas.microsoft.com/office/word/2006/wordml" xmlns:wps="http://schemas.microsoft.com/office/word/2010/wordprocessingShape" mc:Ignorable="w14 w15 w16se w16cid w16 w16cex w16sdtdh wp14">
+<w:endnotes xmlns:wpc="http://schemas.microsoft.com/office/word/2010/wordprocessingCanvas" xmlns:cx="http://schemas.microsoft.com/office/drawing/2014/chartex" xmlns:cx1="http://schemas.microsoft.com/office/drawing/2015/9/8/chartex" xmlns:cx2="http://schemas.microsoft.com/office/drawing/2015/10/21/chartex" xmlns:cx3="http://schemas.microsoft.com/office/drawing/2016/5/9/chartex" xmlns:cx4="http://schemas.microsoft.com/office/drawing/2016/5/10/chartex" xmlns:cx5="http://schemas.microsoft.com/office/drawing/2016/5/11/chartex" xmlns:cx6="http://schemas.microsoft.com/office/drawing/2016/5/12/chartex" xmlns:cx7="http://schemas.microsoft.com/office/drawing/2016/5/13/chartex" xmlns:cx8="http://schemas.microsoft.com/office/drawing/2016/5/14/chartex" xmlns:mc="http://schemas.openxmlformats.org/markup-compatibility/2006" xmlns:aink="http://schemas.microsoft.com/office/drawing/2016/ink" xmlns:am3d="http://schemas.microsoft.com/office/drawing/2017/model3d" xmlns:o="urn:schemas-microsoft-com:office:office" xmlns:r="http://schemas.openxmlformats.org/officeDocument/2006/relationships" xmlns:m="http://schemas.openxmlformats.org/officeDocument/2006/math" xmlns:v="urn:schemas-microsoft-com:vml" xmlns:wp14="http://schemas.microsoft.com/office/word/2010/wordprocessingDrawing" xmlns:wp="http://schemas.openxmlformats.org/drawingml/2006/wordprocessingDrawing" xmlns:w10="urn:schemas-microsoft-com:office:word" xmlns:w="http://schemas.openxmlformats.org/wordprocessingml/2006/main" xmlns:w14="http://schemas.microsoft.com/office/word/2010/wordml" xmlns:w15="http://schemas.microsoft.com/office/word/2012/wordml" xmlns:w16cex="http://schemas.microsoft.com/office/word/2018/wordml/cex" xmlns:w16cid="http://schemas.microsoft.com/office/word/2016/wordml/cid" xmlns:w16="http://schemas.microsoft.com/office/word/2018/wordml" xmlns:w16se="http://schemas.microsoft.com/office/word/2015/wordml/symex" xmlns:wpg="http://schemas.microsoft.com/office/word/2010/wordprocessingGroup" xmlns:wpi="http://schemas.microsoft.com/office/word/2010/wordprocessingInk" xmlns:wne="http://schemas.microsoft.com/office/word/2006/wordml" xmlns:wps="http://schemas.microsoft.com/office/word/2010/wordprocessingShape" mc:Ignorable="w14 w15 w16se w16cid w16 w16cex wp14">
   <w:endnote w:type="separator" w:id="-1">
     <w:p>
       <w:pPr>
@@ -29284,7 +30036,7 @@
 </file>
 
 <file path=word/footer1.xml><?xml version="1.0" encoding="utf-8"?>
-<w:ftr xmlns:wpc="http://schemas.microsoft.com/office/word/2010/wordprocessingCanvas" xmlns:cx="http://schemas.microsoft.com/office/drawing/2014/chartex" xmlns:cx1="http://schemas.microsoft.com/office/drawing/2015/9/8/chartex" xmlns:cx2="http://schemas.microsoft.com/office/drawing/2015/10/21/chartex" xmlns:cx3="http://schemas.microsoft.com/office/drawing/2016/5/9/chartex" xmlns:cx4="http://schemas.microsoft.com/office/drawing/2016/5/10/chartex" xmlns:cx5="http://schemas.microsoft.com/office/drawing/2016/5/11/chartex" xmlns:cx6="http://schemas.microsoft.com/office/drawing/2016/5/12/chartex" xmlns:cx7="http://schemas.microsoft.com/office/drawing/2016/5/13/chartex" xmlns:cx8="http://schemas.microsoft.com/office/drawing/2016/5/14/chartex" xmlns:mc="http://schemas.openxmlformats.org/markup-compatibility/2006" xmlns:aink="http://schemas.microsoft.com/office/drawing/2016/ink" xmlns:am3d="http://schemas.microsoft.com/office/drawing/2017/model3d" xmlns:o="urn:schemas-microsoft-com:office:office" xmlns:r="http://schemas.openxmlformats.org/officeDocument/2006/relationships" xmlns:m="http://schemas.openxmlformats.org/officeDocument/2006/math" xmlns:v="urn:schemas-microsoft-com:vml" xmlns:wp14="http://schemas.microsoft.com/office/word/2010/wordprocessingDrawing" xmlns:wp="http://schemas.openxmlformats.org/drawingml/2006/wordprocessingDrawing" xmlns:w10="urn:schemas-microsoft-com:office:word" xmlns:w="http://schemas.openxmlformats.org/wordprocessingml/2006/main" xmlns:w14="http://schemas.microsoft.com/office/word/2010/wordml" xmlns:w15="http://schemas.microsoft.com/office/word/2012/wordml" xmlns:w16cex="http://schemas.microsoft.com/office/word/2018/wordml/cex" xmlns:w16cid="http://schemas.microsoft.com/office/word/2016/wordml/cid" xmlns:w16="http://schemas.microsoft.com/office/word/2018/wordml" xmlns:w16sdtdh="http://schemas.microsoft.com/office/word/2020/wordml/sdtdatahash" xmlns:w16se="http://schemas.microsoft.com/office/word/2015/wordml/symex" xmlns:wpg="http://schemas.microsoft.com/office/word/2010/wordprocessingGroup" xmlns:wpi="http://schemas.microsoft.com/office/word/2010/wordprocessingInk" xmlns:wne="http://schemas.microsoft.com/office/word/2006/wordml" xmlns:wps="http://schemas.microsoft.com/office/word/2010/wordprocessingShape" mc:Ignorable="w14 w15 w16se w16cid w16 w16cex w16sdtdh wp14">
+<w:ftr xmlns:wpc="http://schemas.microsoft.com/office/word/2010/wordprocessingCanvas" xmlns:cx="http://schemas.microsoft.com/office/drawing/2014/chartex" xmlns:cx1="http://schemas.microsoft.com/office/drawing/2015/9/8/chartex" xmlns:cx2="http://schemas.microsoft.com/office/drawing/2015/10/21/chartex" xmlns:cx3="http://schemas.microsoft.com/office/drawing/2016/5/9/chartex" xmlns:cx4="http://schemas.microsoft.com/office/drawing/2016/5/10/chartex" xmlns:cx5="http://schemas.microsoft.com/office/drawing/2016/5/11/chartex" xmlns:cx6="http://schemas.microsoft.com/office/drawing/2016/5/12/chartex" xmlns:cx7="http://schemas.microsoft.com/office/drawing/2016/5/13/chartex" xmlns:cx8="http://schemas.microsoft.com/office/drawing/2016/5/14/chartex" xmlns:mc="http://schemas.openxmlformats.org/markup-compatibility/2006" xmlns:aink="http://schemas.microsoft.com/office/drawing/2016/ink" xmlns:am3d="http://schemas.microsoft.com/office/drawing/2017/model3d" xmlns:o="urn:schemas-microsoft-com:office:office" xmlns:r="http://schemas.openxmlformats.org/officeDocument/2006/relationships" xmlns:m="http://schemas.openxmlformats.org/officeDocument/2006/math" xmlns:v="urn:schemas-microsoft-com:vml" xmlns:wp14="http://schemas.microsoft.com/office/word/2010/wordprocessingDrawing" xmlns:wp="http://schemas.openxmlformats.org/drawingml/2006/wordprocessingDrawing" xmlns:w10="urn:schemas-microsoft-com:office:word" xmlns:w="http://schemas.openxmlformats.org/wordprocessingml/2006/main" xmlns:w14="http://schemas.microsoft.com/office/word/2010/wordml" xmlns:w15="http://schemas.microsoft.com/office/word/2012/wordml" xmlns:w16cex="http://schemas.microsoft.com/office/word/2018/wordml/cex" xmlns:w16cid="http://schemas.microsoft.com/office/word/2016/wordml/cid" xmlns:w16="http://schemas.microsoft.com/office/word/2018/wordml" xmlns:w16se="http://schemas.microsoft.com/office/word/2015/wordml/symex" xmlns:wpg="http://schemas.microsoft.com/office/word/2010/wordprocessingGroup" xmlns:wpi="http://schemas.microsoft.com/office/word/2010/wordprocessingInk" xmlns:wne="http://schemas.microsoft.com/office/word/2006/wordml" xmlns:wps="http://schemas.microsoft.com/office/word/2010/wordprocessingShape" mc:Ignorable="w14 w15 w16se w16cid w16 w16cex wp14">
   <w:p>
     <w:pPr>
       <w:jc w:val="right"/>
@@ -29297,7 +30049,6 @@
           <w:docPartUnique/>
         </w:docPartObj>
       </w:sdtPr>
-      <w:sdtEndPr/>
       <w:sdtContent>
         <w:r>
           <w:t xml:space="preserve">Page </w:t>
@@ -29326,27 +30077,14 @@
         <w:r>
           <w:t xml:space="preserve"> of </w:t>
         </w:r>
-        <w:r>
-          <w:fldChar w:fldCharType="begin"/>
-        </w:r>
-        <w:r>
-          <w:instrText xml:space="preserve"> NUMPAGES  </w:instrText>
-        </w:r>
-        <w:r>
-          <w:fldChar w:fldCharType="separate"/>
-        </w:r>
-        <w:r>
-          <w:rPr>
-            <w:noProof/>
-          </w:rPr>
-          <w:t>4</w:t>
-        </w:r>
-        <w:r>
-          <w:rPr>
-            <w:noProof/>
-          </w:rPr>
-          <w:fldChar w:fldCharType="end"/>
-        </w:r>
+        <w:fldSimple w:instr=" NUMPAGES  ">
+          <w:r>
+            <w:rPr>
+              <w:noProof/>
+            </w:rPr>
+            <w:t>4</w:t>
+          </w:r>
+        </w:fldSimple>
       </w:sdtContent>
     </w:sdt>
   </w:p>
@@ -29359,7 +30097,7 @@
 </file>
 
 <file path=word/footnotes.xml><?xml version="1.0" encoding="utf-8"?>
-<w:footnotes xmlns:wpc="http://schemas.microsoft.com/office/word/2010/wordprocessingCanvas" xmlns:cx="http://schemas.microsoft.com/office/drawing/2014/chartex" xmlns:cx1="http://schemas.microsoft.com/office/drawing/2015/9/8/chartex" xmlns:cx2="http://schemas.microsoft.com/office/drawing/2015/10/21/chartex" xmlns:cx3="http://schemas.microsoft.com/office/drawing/2016/5/9/chartex" xmlns:cx4="http://schemas.microsoft.com/office/drawing/2016/5/10/chartex" xmlns:cx5="http://schemas.microsoft.com/office/drawing/2016/5/11/chartex" xmlns:cx6="http://schemas.microsoft.com/office/drawing/2016/5/12/chartex" xmlns:cx7="http://schemas.microsoft.com/office/drawing/2016/5/13/chartex" xmlns:cx8="http://schemas.microsoft.com/office/drawing/2016/5/14/chartex" xmlns:mc="http://schemas.openxmlformats.org/markup-compatibility/2006" xmlns:aink="http://schemas.microsoft.com/office/drawing/2016/ink" xmlns:am3d="http://schemas.microsoft.com/office/drawing/2017/model3d" xmlns:o="urn:schemas-microsoft-com:office:office" xmlns:r="http://schemas.openxmlformats.org/officeDocument/2006/relationships" xmlns:m="http://schemas.openxmlformats.org/officeDocument/2006/math" xmlns:v="urn:schemas-microsoft-com:vml" xmlns:wp14="http://schemas.microsoft.com/office/word/2010/wordprocessingDrawing" xmlns:wp="http://schemas.openxmlformats.org/drawingml/2006/wordprocessingDrawing" xmlns:w10="urn:schemas-microsoft-com:office:word" xmlns:w="http://schemas.openxmlformats.org/wordprocessingml/2006/main" xmlns:w14="http://schemas.microsoft.com/office/word/2010/wordml" xmlns:w15="http://schemas.microsoft.com/office/word/2012/wordml" xmlns:w16cex="http://schemas.microsoft.com/office/word/2018/wordml/cex" xmlns:w16cid="http://schemas.microsoft.com/office/word/2016/wordml/cid" xmlns:w16="http://schemas.microsoft.com/office/word/2018/wordml" xmlns:w16sdtdh="http://schemas.microsoft.com/office/word/2020/wordml/sdtdatahash" xmlns:w16se="http://schemas.microsoft.com/office/word/2015/wordml/symex" xmlns:wpg="http://schemas.microsoft.com/office/word/2010/wordprocessingGroup" xmlns:wpi="http://schemas.microsoft.com/office/word/2010/wordprocessingInk" xmlns:wne="http://schemas.microsoft.com/office/word/2006/wordml" xmlns:wps="http://schemas.microsoft.com/office/word/2010/wordprocessingShape" mc:Ignorable="w14 w15 w16se w16cid w16 w16cex w16sdtdh wp14">
+<w:footnotes xmlns:wpc="http://schemas.microsoft.com/office/word/2010/wordprocessingCanvas" xmlns:cx="http://schemas.microsoft.com/office/drawing/2014/chartex" xmlns:cx1="http://schemas.microsoft.com/office/drawing/2015/9/8/chartex" xmlns:cx2="http://schemas.microsoft.com/office/drawing/2015/10/21/chartex" xmlns:cx3="http://schemas.microsoft.com/office/drawing/2016/5/9/chartex" xmlns:cx4="http://schemas.microsoft.com/office/drawing/2016/5/10/chartex" xmlns:cx5="http://schemas.microsoft.com/office/drawing/2016/5/11/chartex" xmlns:cx6="http://schemas.microsoft.com/office/drawing/2016/5/12/chartex" xmlns:cx7="http://schemas.microsoft.com/office/drawing/2016/5/13/chartex" xmlns:cx8="http://schemas.microsoft.com/office/drawing/2016/5/14/chartex" xmlns:mc="http://schemas.openxmlformats.org/markup-compatibility/2006" xmlns:aink="http://schemas.microsoft.com/office/drawing/2016/ink" xmlns:am3d="http://schemas.microsoft.com/office/drawing/2017/model3d" xmlns:o="urn:schemas-microsoft-com:office:office" xmlns:r="http://schemas.openxmlformats.org/officeDocument/2006/relationships" xmlns:m="http://schemas.openxmlformats.org/officeDocument/2006/math" xmlns:v="urn:schemas-microsoft-com:vml" xmlns:wp14="http://schemas.microsoft.com/office/word/2010/wordprocessingDrawing" xmlns:wp="http://schemas.openxmlformats.org/drawingml/2006/wordprocessingDrawing" xmlns:w10="urn:schemas-microsoft-com:office:word" xmlns:w="http://schemas.openxmlformats.org/wordprocessingml/2006/main" xmlns:w14="http://schemas.microsoft.com/office/word/2010/wordml" xmlns:w15="http://schemas.microsoft.com/office/word/2012/wordml" xmlns:w16cex="http://schemas.microsoft.com/office/word/2018/wordml/cex" xmlns:w16cid="http://schemas.microsoft.com/office/word/2016/wordml/cid" xmlns:w16="http://schemas.microsoft.com/office/word/2018/wordml" xmlns:w16se="http://schemas.microsoft.com/office/word/2015/wordml/symex" xmlns:wpg="http://schemas.microsoft.com/office/word/2010/wordprocessingGroup" xmlns:wpi="http://schemas.microsoft.com/office/word/2010/wordprocessingInk" xmlns:wne="http://schemas.microsoft.com/office/word/2006/wordml" xmlns:wps="http://schemas.microsoft.com/office/word/2010/wordprocessingShape" mc:Ignorable="w14 w15 w16se w16cid w16 w16cex wp14">
   <w:footnote w:type="separator" w:id="-1">
     <w:p>
       <w:pPr>
@@ -29384,7 +30122,7 @@
 </file>
 
 <file path=word/header1.xml><?xml version="1.0" encoding="utf-8"?>
-<w:hdr xmlns:wpc="http://schemas.microsoft.com/office/word/2010/wordprocessingCanvas" xmlns:cx="http://schemas.microsoft.com/office/drawing/2014/chartex" xmlns:cx1="http://schemas.microsoft.com/office/drawing/2015/9/8/chartex" xmlns:cx2="http://schemas.microsoft.com/office/drawing/2015/10/21/chartex" xmlns:cx3="http://schemas.microsoft.com/office/drawing/2016/5/9/chartex" xmlns:cx4="http://schemas.microsoft.com/office/drawing/2016/5/10/chartex" xmlns:cx5="http://schemas.microsoft.com/office/drawing/2016/5/11/chartex" xmlns:cx6="http://schemas.microsoft.com/office/drawing/2016/5/12/chartex" xmlns:cx7="http://schemas.microsoft.com/office/drawing/2016/5/13/chartex" xmlns:cx8="http://schemas.microsoft.com/office/drawing/2016/5/14/chartex" xmlns:mc="http://schemas.openxmlformats.org/markup-compatibility/2006" xmlns:aink="http://schemas.microsoft.com/office/drawing/2016/ink" xmlns:am3d="http://schemas.microsoft.com/office/drawing/2017/model3d" xmlns:o="urn:schemas-microsoft-com:office:office" xmlns:r="http://schemas.openxmlformats.org/officeDocument/2006/relationships" xmlns:m="http://schemas.openxmlformats.org/officeDocument/2006/math" xmlns:v="urn:schemas-microsoft-com:vml" xmlns:wp14="http://schemas.microsoft.com/office/word/2010/wordprocessingDrawing" xmlns:wp="http://schemas.openxmlformats.org/drawingml/2006/wordprocessingDrawing" xmlns:w10="urn:schemas-microsoft-com:office:word" xmlns:w="http://schemas.openxmlformats.org/wordprocessingml/2006/main" xmlns:w14="http://schemas.microsoft.com/office/word/2010/wordml" xmlns:w15="http://schemas.microsoft.com/office/word/2012/wordml" xmlns:w16cex="http://schemas.microsoft.com/office/word/2018/wordml/cex" xmlns:w16cid="http://schemas.microsoft.com/office/word/2016/wordml/cid" xmlns:w16="http://schemas.microsoft.com/office/word/2018/wordml" xmlns:w16sdtdh="http://schemas.microsoft.com/office/word/2020/wordml/sdtdatahash" xmlns:w16se="http://schemas.microsoft.com/office/word/2015/wordml/symex" xmlns:wpg="http://schemas.microsoft.com/office/word/2010/wordprocessingGroup" xmlns:wpi="http://schemas.microsoft.com/office/word/2010/wordprocessingInk" xmlns:wne="http://schemas.microsoft.com/office/word/2006/wordml" xmlns:wps="http://schemas.microsoft.com/office/word/2010/wordprocessingShape" mc:Ignorable="w14 w15 w16se w16cid w16 w16cex w16sdtdh wp14">
+<w:hdr xmlns:wpc="http://schemas.microsoft.com/office/word/2010/wordprocessingCanvas" xmlns:cx="http://schemas.microsoft.com/office/drawing/2014/chartex" xmlns:cx1="http://schemas.microsoft.com/office/drawing/2015/9/8/chartex" xmlns:cx2="http://schemas.microsoft.com/office/drawing/2015/10/21/chartex" xmlns:cx3="http://schemas.microsoft.com/office/drawing/2016/5/9/chartex" xmlns:cx4="http://schemas.microsoft.com/office/drawing/2016/5/10/chartex" xmlns:cx5="http://schemas.microsoft.com/office/drawing/2016/5/11/chartex" xmlns:cx6="http://schemas.microsoft.com/office/drawing/2016/5/12/chartex" xmlns:cx7="http://schemas.microsoft.com/office/drawing/2016/5/13/chartex" xmlns:cx8="http://schemas.microsoft.com/office/drawing/2016/5/14/chartex" xmlns:mc="http://schemas.openxmlformats.org/markup-compatibility/2006" xmlns:aink="http://schemas.microsoft.com/office/drawing/2016/ink" xmlns:am3d="http://schemas.microsoft.com/office/drawing/2017/model3d" xmlns:o="urn:schemas-microsoft-com:office:office" xmlns:r="http://schemas.openxmlformats.org/officeDocument/2006/relationships" xmlns:m="http://schemas.openxmlformats.org/officeDocument/2006/math" xmlns:v="urn:schemas-microsoft-com:vml" xmlns:wp14="http://schemas.microsoft.com/office/word/2010/wordprocessingDrawing" xmlns:wp="http://schemas.openxmlformats.org/drawingml/2006/wordprocessingDrawing" xmlns:w10="urn:schemas-microsoft-com:office:word" xmlns:w="http://schemas.openxmlformats.org/wordprocessingml/2006/main" xmlns:w14="http://schemas.microsoft.com/office/word/2010/wordml" xmlns:w15="http://schemas.microsoft.com/office/word/2012/wordml" xmlns:w16cex="http://schemas.microsoft.com/office/word/2018/wordml/cex" xmlns:w16cid="http://schemas.microsoft.com/office/word/2016/wordml/cid" xmlns:w16="http://schemas.microsoft.com/office/word/2018/wordml" xmlns:w16se="http://schemas.microsoft.com/office/word/2015/wordml/symex" xmlns:wpg="http://schemas.microsoft.com/office/word/2010/wordprocessingGroup" xmlns:wpi="http://schemas.microsoft.com/office/word/2010/wordprocessingInk" xmlns:wne="http://schemas.microsoft.com/office/word/2006/wordml" xmlns:wps="http://schemas.microsoft.com/office/word/2010/wordprocessingShape" mc:Ignorable="w14 w15 w16se w16cid w16 w16cex wp14">
   <w:p>
     <w:pPr>
       <w:pStyle w:val="Header"/>
@@ -29401,7 +30139,7 @@
 </file>
 
 <file path=word/numbering.xml><?xml version="1.0" encoding="utf-8"?>
-<w:numbering xmlns:wpc="http://schemas.microsoft.com/office/word/2010/wordprocessingCanvas" xmlns:cx="http://schemas.microsoft.com/office/drawing/2014/chartex" xmlns:cx1="http://schemas.microsoft.com/office/drawing/2015/9/8/chartex" xmlns:cx2="http://schemas.microsoft.com/office/drawing/2015/10/21/chartex" xmlns:cx3="http://schemas.microsoft.com/office/drawing/2016/5/9/chartex" xmlns:cx4="http://schemas.microsoft.com/office/drawing/2016/5/10/chartex" xmlns:cx5="http://schemas.microsoft.com/office/drawing/2016/5/11/chartex" xmlns:cx6="http://schemas.microsoft.com/office/drawing/2016/5/12/chartex" xmlns:cx7="http://schemas.microsoft.com/office/drawing/2016/5/13/chartex" xmlns:cx8="http://schemas.microsoft.com/office/drawing/2016/5/14/chartex" xmlns:mc="http://schemas.openxmlformats.org/markup-compatibility/2006" xmlns:aink="http://schemas.microsoft.com/office/drawing/2016/ink" xmlns:am3d="http://schemas.microsoft.com/office/drawing/2017/model3d" xmlns:o="urn:schemas-microsoft-com:office:office" xmlns:r="http://schemas.openxmlformats.org/officeDocument/2006/relationships" xmlns:m="http://schemas.openxmlformats.org/officeDocument/2006/math" xmlns:v="urn:schemas-microsoft-com:vml" xmlns:wp14="http://schemas.microsoft.com/office/word/2010/wordprocessingDrawing" xmlns:wp="http://schemas.openxmlformats.org/drawingml/2006/wordprocessingDrawing" xmlns:w10="urn:schemas-microsoft-com:office:word" xmlns:w="http://schemas.openxmlformats.org/wordprocessingml/2006/main" xmlns:w14="http://schemas.microsoft.com/office/word/2010/wordml" xmlns:w15="http://schemas.microsoft.com/office/word/2012/wordml" xmlns:w16cex="http://schemas.microsoft.com/office/word/2018/wordml/cex" xmlns:w16cid="http://schemas.microsoft.com/office/word/2016/wordml/cid" xmlns:w16="http://schemas.microsoft.com/office/word/2018/wordml" xmlns:w16sdtdh="http://schemas.microsoft.com/office/word/2020/wordml/sdtdatahash" xmlns:w16se="http://schemas.microsoft.com/office/word/2015/wordml/symex" xmlns:wpg="http://schemas.microsoft.com/office/word/2010/wordprocessingGroup" xmlns:wpi="http://schemas.microsoft.com/office/word/2010/wordprocessingInk" xmlns:wne="http://schemas.microsoft.com/office/word/2006/wordml" xmlns:wps="http://schemas.microsoft.com/office/word/2010/wordprocessingShape" mc:Ignorable="w14 w15 w16se w16cid w16 w16cex w16sdtdh wp14">
+<w:numbering xmlns:wpc="http://schemas.microsoft.com/office/word/2010/wordprocessingCanvas" xmlns:cx="http://schemas.microsoft.com/office/drawing/2014/chartex" xmlns:cx1="http://schemas.microsoft.com/office/drawing/2015/9/8/chartex" xmlns:cx2="http://schemas.microsoft.com/office/drawing/2015/10/21/chartex" xmlns:cx3="http://schemas.microsoft.com/office/drawing/2016/5/9/chartex" xmlns:cx4="http://schemas.microsoft.com/office/drawing/2016/5/10/chartex" xmlns:cx5="http://schemas.microsoft.com/office/drawing/2016/5/11/chartex" xmlns:cx6="http://schemas.microsoft.com/office/drawing/2016/5/12/chartex" xmlns:cx7="http://schemas.microsoft.com/office/drawing/2016/5/13/chartex" xmlns:cx8="http://schemas.microsoft.com/office/drawing/2016/5/14/chartex" xmlns:mc="http://schemas.openxmlformats.org/markup-compatibility/2006" xmlns:aink="http://schemas.microsoft.com/office/drawing/2016/ink" xmlns:am3d="http://schemas.microsoft.com/office/drawing/2017/model3d" xmlns:o="urn:schemas-microsoft-com:office:office" xmlns:r="http://schemas.openxmlformats.org/officeDocument/2006/relationships" xmlns:m="http://schemas.openxmlformats.org/officeDocument/2006/math" xmlns:v="urn:schemas-microsoft-com:vml" xmlns:wp14="http://schemas.microsoft.com/office/word/2010/wordprocessingDrawing" xmlns:wp="http://schemas.openxmlformats.org/drawingml/2006/wordprocessingDrawing" xmlns:w10="urn:schemas-microsoft-com:office:word" xmlns:w="http://schemas.openxmlformats.org/wordprocessingml/2006/main" xmlns:w14="http://schemas.microsoft.com/office/word/2010/wordml" xmlns:w15="http://schemas.microsoft.com/office/word/2012/wordml" xmlns:w16cex="http://schemas.microsoft.com/office/word/2018/wordml/cex" xmlns:w16cid="http://schemas.microsoft.com/office/word/2016/wordml/cid" xmlns:w16="http://schemas.microsoft.com/office/word/2018/wordml" xmlns:w16se="http://schemas.microsoft.com/office/word/2015/wordml/symex" xmlns:wpg="http://schemas.microsoft.com/office/word/2010/wordprocessingGroup" xmlns:wpi="http://schemas.microsoft.com/office/word/2010/wordprocessingInk" xmlns:wne="http://schemas.microsoft.com/office/word/2006/wordml" xmlns:wps="http://schemas.microsoft.com/office/word/2010/wordprocessingShape" mc:Ignorable="w14 w15 w16se w16cid w16 w16cex wp14">
   <w:abstractNum w:abstractNumId="0" w15:restartNumberingAfterBreak="0">
     <w:nsid w:val="095C4EA7"/>
     <w:multiLevelType w:val="hybridMultilevel"/>
@@ -31438,7 +32176,7 @@
 </file>
 
 <file path=word/styles.xml><?xml version="1.0" encoding="utf-8"?>
-<w:styles xmlns:mc="http://schemas.openxmlformats.org/markup-compatibility/2006" xmlns:r="http://schemas.openxmlformats.org/officeDocument/2006/relationships" xmlns:w="http://schemas.openxmlformats.org/wordprocessingml/2006/main" xmlns:w14="http://schemas.microsoft.com/office/word/2010/wordml" xmlns:w15="http://schemas.microsoft.com/office/word/2012/wordml" xmlns:w16cex="http://schemas.microsoft.com/office/word/2018/wordml/cex" xmlns:w16cid="http://schemas.microsoft.com/office/word/2016/wordml/cid" xmlns:w16="http://schemas.microsoft.com/office/word/2018/wordml" xmlns:w16sdtdh="http://schemas.microsoft.com/office/word/2020/wordml/sdtdatahash" xmlns:w16se="http://schemas.microsoft.com/office/word/2015/wordml/symex" mc:Ignorable="w14 w15 w16se w16cid w16 w16cex w16sdtdh">
+<w:styles xmlns:mc="http://schemas.openxmlformats.org/markup-compatibility/2006" xmlns:r="http://schemas.openxmlformats.org/officeDocument/2006/relationships" xmlns:w="http://schemas.openxmlformats.org/wordprocessingml/2006/main" xmlns:w14="http://schemas.microsoft.com/office/word/2010/wordml" xmlns:w15="http://schemas.microsoft.com/office/word/2012/wordml" xmlns:w16cex="http://schemas.microsoft.com/office/word/2018/wordml/cex" xmlns:w16cid="http://schemas.microsoft.com/office/word/2016/wordml/cid" xmlns:w16="http://schemas.microsoft.com/office/word/2018/wordml" xmlns:w16se="http://schemas.microsoft.com/office/word/2015/wordml/symex" mc:Ignorable="w14 w15 w16se w16cid w16 w16cex">
   <w:docDefaults>
     <w:rPrDefault>
       <w:rPr>
@@ -38076,6 +38814,9 @@
   <dgm:extLst>
     <a:ext uri="http://schemas.microsoft.com/office/drawing/2008/diagram">
       <dsp:dataModelExt xmlns:dsp="http://schemas.microsoft.com/office/drawing/2008/diagram" relId="rId32" minVer="http://schemas.openxmlformats.org/drawingml/2006/diagram"/>
+    </a:ext>
+    <a:ext uri="{C62137D5-CB1D-491B-B009-E17868A290BF}">
+      <dgm14:recolorImg xmlns:dgm14="http://schemas.microsoft.com/office/drawing/2010/diagram" val="1"/>
     </a:ext>
   </dgm:extLst>
 </dgm:dataModel>

</xml_diff>

<commit_message>
design menu system - 17 01 22
</commit_message>
<xml_diff>
--- a/H446-03 Project Alex.docx
+++ b/H446-03 Project Alex.docx
@@ -1,6 +1,6 @@
 
 <file path=word/document.xml><?xml version="1.0" encoding="utf-8"?>
-<w:document xmlns:wpc="http://schemas.microsoft.com/office/word/2010/wordprocessingCanvas" xmlns:cx="http://schemas.microsoft.com/office/drawing/2014/chartex" xmlns:cx1="http://schemas.microsoft.com/office/drawing/2015/9/8/chartex" xmlns:cx2="http://schemas.microsoft.com/office/drawing/2015/10/21/chartex" xmlns:cx3="http://schemas.microsoft.com/office/drawing/2016/5/9/chartex" xmlns:cx4="http://schemas.microsoft.com/office/drawing/2016/5/10/chartex" xmlns:cx5="http://schemas.microsoft.com/office/drawing/2016/5/11/chartex" xmlns:cx6="http://schemas.microsoft.com/office/drawing/2016/5/12/chartex" xmlns:cx7="http://schemas.microsoft.com/office/drawing/2016/5/13/chartex" xmlns:cx8="http://schemas.microsoft.com/office/drawing/2016/5/14/chartex" xmlns:mc="http://schemas.openxmlformats.org/markup-compatibility/2006" xmlns:aink="http://schemas.microsoft.com/office/drawing/2016/ink" xmlns:am3d="http://schemas.microsoft.com/office/drawing/2017/model3d" xmlns:o="urn:schemas-microsoft-com:office:office" xmlns:r="http://schemas.openxmlformats.org/officeDocument/2006/relationships" xmlns:m="http://schemas.openxmlformats.org/officeDocument/2006/math" xmlns:v="urn:schemas-microsoft-com:vml" xmlns:wp14="http://schemas.microsoft.com/office/word/2010/wordprocessingDrawing" xmlns:wp="http://schemas.openxmlformats.org/drawingml/2006/wordprocessingDrawing" xmlns:w10="urn:schemas-microsoft-com:office:word" xmlns:w="http://schemas.openxmlformats.org/wordprocessingml/2006/main" xmlns:w14="http://schemas.microsoft.com/office/word/2010/wordml" xmlns:w15="http://schemas.microsoft.com/office/word/2012/wordml" xmlns:w16cex="http://schemas.microsoft.com/office/word/2018/wordml/cex" xmlns:w16cid="http://schemas.microsoft.com/office/word/2016/wordml/cid" xmlns:w16="http://schemas.microsoft.com/office/word/2018/wordml" xmlns:w16sdtdh="http://schemas.microsoft.com/office/word/2020/wordml/sdtdatahash" xmlns:w16se="http://schemas.microsoft.com/office/word/2015/wordml/symex" xmlns:wpg="http://schemas.microsoft.com/office/word/2010/wordprocessingGroup" xmlns:wpi="http://schemas.microsoft.com/office/word/2010/wordprocessingInk" xmlns:wne="http://schemas.microsoft.com/office/word/2006/wordml" xmlns:wps="http://schemas.microsoft.com/office/word/2010/wordprocessingShape" mc:Ignorable="w14 w15 w16se w16cid w16 w16cex w16sdtdh wp14">
+<w:document xmlns:wpc="http://schemas.microsoft.com/office/word/2010/wordprocessingCanvas" xmlns:cx="http://schemas.microsoft.com/office/drawing/2014/chartex" xmlns:cx1="http://schemas.microsoft.com/office/drawing/2015/9/8/chartex" xmlns:cx2="http://schemas.microsoft.com/office/drawing/2015/10/21/chartex" xmlns:cx3="http://schemas.microsoft.com/office/drawing/2016/5/9/chartex" xmlns:cx4="http://schemas.microsoft.com/office/drawing/2016/5/10/chartex" xmlns:cx5="http://schemas.microsoft.com/office/drawing/2016/5/11/chartex" xmlns:cx6="http://schemas.microsoft.com/office/drawing/2016/5/12/chartex" xmlns:cx7="http://schemas.microsoft.com/office/drawing/2016/5/13/chartex" xmlns:cx8="http://schemas.microsoft.com/office/drawing/2016/5/14/chartex" xmlns:mc="http://schemas.openxmlformats.org/markup-compatibility/2006" xmlns:aink="http://schemas.microsoft.com/office/drawing/2016/ink" xmlns:am3d="http://schemas.microsoft.com/office/drawing/2017/model3d" xmlns:o="urn:schemas-microsoft-com:office:office" xmlns:r="http://schemas.openxmlformats.org/officeDocument/2006/relationships" xmlns:m="http://schemas.openxmlformats.org/officeDocument/2006/math" xmlns:v="urn:schemas-microsoft-com:vml" xmlns:wp14="http://schemas.microsoft.com/office/word/2010/wordprocessingDrawing" xmlns:wp="http://schemas.openxmlformats.org/drawingml/2006/wordprocessingDrawing" xmlns:w10="urn:schemas-microsoft-com:office:word" xmlns:w="http://schemas.openxmlformats.org/wordprocessingml/2006/main" xmlns:w14="http://schemas.microsoft.com/office/word/2010/wordml" xmlns:w15="http://schemas.microsoft.com/office/word/2012/wordml" xmlns:w16cex="http://schemas.microsoft.com/office/word/2018/wordml/cex" xmlns:w16cid="http://schemas.microsoft.com/office/word/2016/wordml/cid" xmlns:w16="http://schemas.microsoft.com/office/word/2018/wordml" xmlns:w16se="http://schemas.microsoft.com/office/word/2015/wordml/symex" xmlns:wpg="http://schemas.microsoft.com/office/word/2010/wordprocessingGroup" xmlns:wpi="http://schemas.microsoft.com/office/word/2010/wordprocessingInk" xmlns:wne="http://schemas.microsoft.com/office/word/2006/wordml" xmlns:wps="http://schemas.microsoft.com/office/word/2010/wordprocessingShape" mc:Ignorable="w14 w15 w16se w16cid w16 w16cex wp14">
   <w:body>
     <w:p>
       <w:pPr>
@@ -187,7 +187,7 @@
               </wp:anchor>
             </w:drawing>
           </mc:Choice>
-          <mc:Fallback>
+          <mc:Fallback xmlns:w16sdtdh="http://schemas.microsoft.com/office/word/2020/wordml/sdtdatahash">
             <w:pict>
               <v:rect w14:anchorId="68E76BA3" id="Rectangle 4" o:spid="_x0000_s1026" style="position:absolute;margin-left:406.35pt;margin-top:149.2pt;width:80.1pt;height:24.45pt;z-index:251660288;visibility:visible;mso-wrap-style:square;mso-width-percent:0;mso-height-percent:0;mso-wrap-distance-left:9pt;mso-wrap-distance-top:0;mso-wrap-distance-right:9pt;mso-wrap-distance-bottom:0;mso-position-horizontal:absolute;mso-position-horizontal-relative:text;mso-position-vertical:absolute;mso-position-vertical-relative:text;mso-width-percent:0;mso-height-percent:0;mso-width-relative:page;mso-height-relative:page;v-text-anchor:top" o:gfxdata="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" strokecolor="white [3212]"/>
             </w:pict>
@@ -6418,7 +6418,7 @@
                 <v:stroke joinstyle="miter"/>
                 <v:path gradientshapeok="t" o:connecttype="rect"/>
               </v:shapetype>
-              <v:shape id="Text Box 14" o:spid="_x0000_s1026" type="#_x0000_t202" style="position:absolute;margin-left:302.9pt;margin-top:.75pt;width:187.45pt;height:388.55pt;z-index:251661312;visibility:visible;mso-wrap-style:square;mso-height-percent:0;mso-wrap-distance-left:9pt;mso-wrap-distance-top:0;mso-wrap-distance-right:9pt;mso-wrap-distance-bottom:0;mso-position-horizontal:absolute;mso-position-horizontal-relative:text;mso-position-vertical:absolute;mso-position-vertical-relative:text;mso-height-percent:0;mso-height-relative:margin;v-text-anchor:top" o:gfxdata="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" fillcolor="white [3201]" stroked="f" strokeweight=".5pt">
+              <v:shape id="Text Box 14" o:spid="_x0000_s1026" type="#_x0000_t202" style="position:absolute;margin-left:302.9pt;margin-top:.75pt;width:187.45pt;height:388.55pt;z-index:251661312;visibility:visible;mso-wrap-style:square;mso-height-percent:0;mso-wrap-distance-left:9pt;mso-wrap-distance-top:0;mso-wrap-distance-right:9pt;mso-wrap-distance-bottom:0;mso-position-horizontal:absolute;mso-position-horizontal-relative:text;mso-position-vertical:absolute;mso-position-vertical-relative:text;mso-height-percent:0;mso-height-relative:margin;v-text-anchor:top" o:gfxdata="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" fillcolor="white [3201]" stroked="f" strokeweight=".5pt">
                 <v:textbox>
                   <w:txbxContent>
                     <w:p>
@@ -6852,7 +6852,7 @@
           </mc:Choice>
           <mc:Fallback>
             <w:pict>
-              <v:shape w14:anchorId="1F78D9BF" id="Text Box 19" o:spid="_x0000_s1027" type="#_x0000_t202" style="position:absolute;margin-left:294.8pt;margin-top:29pt;width:224.85pt;height:414.35pt;z-index:251662336;visibility:visible;mso-wrap-style:square;mso-height-percent:0;mso-wrap-distance-left:9pt;mso-wrap-distance-top:0;mso-wrap-distance-right:9pt;mso-wrap-distance-bottom:0;mso-position-horizontal:absolute;mso-position-horizontal-relative:text;mso-position-vertical:absolute;mso-position-vertical-relative:text;mso-height-percent:0;mso-height-relative:margin;v-text-anchor:top" o:gfxdata="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" fillcolor="white [3201]" stroked="f" strokeweight=".5pt">
+              <v:shape w14:anchorId="1F78D9BF" id="Text Box 19" o:spid="_x0000_s1027" type="#_x0000_t202" style="position:absolute;margin-left:294.8pt;margin-top:29pt;width:224.85pt;height:414.35pt;z-index:251662336;visibility:visible;mso-wrap-style:square;mso-height-percent:0;mso-wrap-distance-left:9pt;mso-wrap-distance-top:0;mso-wrap-distance-right:9pt;mso-wrap-distance-bottom:0;mso-position-horizontal:absolute;mso-position-horizontal-relative:text;mso-position-vertical:absolute;mso-position-vertical-relative:text;mso-height-percent:0;mso-height-relative:margin;v-text-anchor:top" o:gfxdata="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" fillcolor="white [3201]" stroked="f" strokeweight=".5pt">
                 <v:textbox>
                   <w:txbxContent>
                     <w:p>
@@ -7262,7 +7262,7 @@
           </mc:Choice>
           <mc:Fallback>
             <w:pict>
-              <v:shape w14:anchorId="276508DA" id="Text Box 25" o:spid="_x0000_s1028" type="#_x0000_t202" style="position:absolute;margin-left:285.95pt;margin-top:26.65pt;width:3in;height:470.9pt;z-index:251663360;visibility:visible;mso-wrap-style:square;mso-wrap-distance-left:9pt;mso-wrap-distance-top:0;mso-wrap-distance-right:9pt;mso-wrap-distance-bottom:0;mso-position-horizontal:absolute;mso-position-horizontal-relative:text;mso-position-vertical:absolute;mso-position-vertical-relative:text;v-text-anchor:top" o:gfxdata="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" fillcolor="white [3201]" stroked="f" strokeweight=".5pt">
+              <v:shape w14:anchorId="276508DA" id="Text Box 25" o:spid="_x0000_s1028" type="#_x0000_t202" style="position:absolute;margin-left:285.95pt;margin-top:26.65pt;width:3in;height:470.9pt;z-index:251663360;visibility:visible;mso-wrap-style:square;mso-wrap-distance-left:9pt;mso-wrap-distance-top:0;mso-wrap-distance-right:9pt;mso-wrap-distance-bottom:0;mso-position-horizontal:absolute;mso-position-horizontal-relative:text;mso-position-vertical:absolute;mso-position-vertical-relative:text;v-text-anchor:top" o:gfxdata="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" fillcolor="white [3201]" stroked="f" strokeweight=".5pt">
                 <v:textbox>
                   <w:txbxContent>
                     <w:p>
@@ -7673,7 +7673,7 @@
           </mc:Choice>
           <mc:Fallback>
             <w:pict>
-              <v:shape w14:anchorId="4E3C7786" id="Text Box 30" o:spid="_x0000_s1029" type="#_x0000_t202" style="position:absolute;margin-left:323.3pt;margin-top:8.6pt;width:190.05pt;height:417.75pt;z-index:251664384;visibility:visible;mso-wrap-style:square;mso-height-percent:0;mso-wrap-distance-left:9pt;mso-wrap-distance-top:0;mso-wrap-distance-right:9pt;mso-wrap-distance-bottom:0;mso-position-horizontal:absolute;mso-position-horizontal-relative:text;mso-position-vertical:absolute;mso-position-vertical-relative:text;mso-height-percent:0;mso-height-relative:margin;v-text-anchor:top" o:gfxdata="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" fillcolor="white [3201]" stroked="f" strokeweight=".5pt">
+              <v:shape w14:anchorId="4E3C7786" id="Text Box 30" o:spid="_x0000_s1029" type="#_x0000_t202" style="position:absolute;margin-left:323.3pt;margin-top:8.6pt;width:190.05pt;height:417.75pt;z-index:251664384;visibility:visible;mso-wrap-style:square;mso-height-percent:0;mso-wrap-distance-left:9pt;mso-wrap-distance-top:0;mso-wrap-distance-right:9pt;mso-wrap-distance-bottom:0;mso-position-horizontal:absolute;mso-position-horizontal-relative:text;mso-position-vertical:absolute;mso-position-vertical-relative:text;mso-height-percent:0;mso-height-relative:margin;v-text-anchor:top" o:gfxdata="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" fillcolor="white [3201]" stroked="f" strokeweight=".5pt">
                 <v:textbox>
                   <w:txbxContent>
                     <w:p>
@@ -21155,23 +21155,44 @@
           <w:ilvl w:val="1"/>
           <w:numId w:val="15"/>
         </w:numPr>
-      </w:pPr>
-      <w:r>
+        <w:rPr>
+          <w:color w:val="FF0000"/>
+        </w:rPr>
+      </w:pPr>
+      <w:r>
+        <w:rPr>
+          <w:color w:val="FF0000"/>
+        </w:rPr>
         <w:t>VOID tick_</w:t>
       </w:r>
       <w:r>
+        <w:rPr>
+          <w:color w:val="FF0000"/>
+        </w:rPr>
         <w:t>main_menu</w:t>
       </w:r>
       <w:r>
+        <w:rPr>
+          <w:color w:val="FF0000"/>
+        </w:rPr>
         <w:t xml:space="preserve"> </w:t>
       </w:r>
       <w:r>
+        <w:rPr>
+          <w:color w:val="FF0000"/>
+        </w:rPr>
         <w:t>(</w:t>
       </w:r>
       <w:r>
+        <w:rPr>
+          <w:color w:val="FF0000"/>
+        </w:rPr>
         <w:t>array event_list</w:t>
       </w:r>
       <w:r>
+        <w:rPr>
+          <w:color w:val="FF0000"/>
+        </w:rPr>
         <w:t>)</w:t>
       </w:r>
     </w:p>
@@ -21182,8 +21203,14 @@
           <w:ilvl w:val="2"/>
           <w:numId w:val="15"/>
         </w:numPr>
-      </w:pPr>
-      <w:r>
+        <w:rPr>
+          <w:color w:val="FF0000"/>
+        </w:rPr>
+      </w:pPr>
+      <w:r>
+        <w:rPr>
+          <w:color w:val="FF0000"/>
+        </w:rPr>
         <w:t>Renders main menu screen</w:t>
       </w:r>
     </w:p>
@@ -21194,11 +21221,20 @@
           <w:ilvl w:val="2"/>
           <w:numId w:val="15"/>
         </w:numPr>
-      </w:pPr>
-      <w:r>
+        <w:rPr>
+          <w:color w:val="FF0000"/>
+        </w:rPr>
+      </w:pPr>
+      <w:r>
+        <w:rPr>
+          <w:color w:val="FF0000"/>
+        </w:rPr>
         <w:t>Checks to see if any on screen buttons have been presse</w:t>
       </w:r>
       <w:r>
+        <w:rPr>
+          <w:color w:val="FF0000"/>
+        </w:rPr>
         <w:t>d</w:t>
       </w:r>
     </w:p>
@@ -21209,8 +21245,14 @@
           <w:ilvl w:val="3"/>
           <w:numId w:val="15"/>
         </w:numPr>
-      </w:pPr>
-      <w:r>
+        <w:rPr>
+          <w:color w:val="FF0000"/>
+        </w:rPr>
+      </w:pPr>
+      <w:r>
+        <w:rPr>
+          <w:color w:val="FF0000"/>
+        </w:rPr>
         <w:t>If so, pushes relevant menu onto the game state stack</w:t>
       </w:r>
     </w:p>
@@ -21221,8 +21263,14 @@
           <w:ilvl w:val="2"/>
           <w:numId w:val="15"/>
         </w:numPr>
-      </w:pPr>
-      <w:r>
+        <w:rPr>
+          <w:color w:val="FF0000"/>
+        </w:rPr>
+      </w:pPr>
+      <w:r>
+        <w:rPr>
+          <w:color w:val="FF0000"/>
+        </w:rPr>
         <w:t>Pops all items from game state stack if quit is pressed</w:t>
       </w:r>
     </w:p>
@@ -21233,20 +21281,38 @@
           <w:ilvl w:val="1"/>
           <w:numId w:val="15"/>
         </w:numPr>
-      </w:pPr>
-      <w:r>
+        <w:rPr>
+          <w:color w:val="FF0000"/>
+        </w:rPr>
+      </w:pPr>
+      <w:r>
+        <w:rPr>
+          <w:color w:val="FF0000"/>
+        </w:rPr>
         <w:t>VOID tick_pause</w:t>
       </w:r>
       <w:r>
+        <w:rPr>
+          <w:color w:val="FF0000"/>
+        </w:rPr>
         <w:t xml:space="preserve"> </w:t>
       </w:r>
       <w:r>
+        <w:rPr>
+          <w:color w:val="FF0000"/>
+        </w:rPr>
         <w:t>(</w:t>
       </w:r>
       <w:r>
+        <w:rPr>
+          <w:color w:val="FF0000"/>
+        </w:rPr>
         <w:t>array event_list</w:t>
       </w:r>
       <w:r>
+        <w:rPr>
+          <w:color w:val="FF0000"/>
+        </w:rPr>
         <w:t>)</w:t>
       </w:r>
     </w:p>
@@ -21257,8 +21323,14 @@
           <w:ilvl w:val="2"/>
           <w:numId w:val="15"/>
         </w:numPr>
-      </w:pPr>
-      <w:r>
+        <w:rPr>
+          <w:color w:val="FF0000"/>
+        </w:rPr>
+      </w:pPr>
+      <w:r>
+        <w:rPr>
+          <w:color w:val="FF0000"/>
+        </w:rPr>
         <w:t>Renders pause screen</w:t>
       </w:r>
     </w:p>
@@ -21269,32 +21341,62 @@
           <w:ilvl w:val="2"/>
           <w:numId w:val="15"/>
         </w:numPr>
-      </w:pPr>
-      <w:r>
+        <w:rPr>
+          <w:color w:val="FF0000"/>
+        </w:rPr>
+      </w:pPr>
+      <w:r>
+        <w:rPr>
+          <w:color w:val="FF0000"/>
+        </w:rPr>
         <w:t xml:space="preserve">If </w:t>
       </w:r>
       <w:r>
+        <w:rPr>
+          <w:color w:val="FF0000"/>
+        </w:rPr>
         <w:t>options</w:t>
       </w:r>
       <w:r>
+        <w:rPr>
+          <w:color w:val="FF0000"/>
+        </w:rPr>
         <w:t xml:space="preserve"> </w:t>
       </w:r>
       <w:r>
+        <w:rPr>
+          <w:color w:val="FF0000"/>
+        </w:rPr>
         <w:t>button pressed, pushes</w:t>
       </w:r>
       <w:r>
+        <w:rPr>
+          <w:color w:val="FF0000"/>
+        </w:rPr>
         <w:t xml:space="preserve"> </w:t>
       </w:r>
       <w:r>
+        <w:rPr>
+          <w:color w:val="FF0000"/>
+        </w:rPr>
         <w:t>tick</w:t>
       </w:r>
       <w:r>
+        <w:rPr>
+          <w:color w:val="FF0000"/>
+        </w:rPr>
         <w:t>_options</w:t>
       </w:r>
       <w:r>
+        <w:rPr>
+          <w:color w:val="FF0000"/>
+        </w:rPr>
         <w:t xml:space="preserve"> function</w:t>
       </w:r>
       <w:r>
+        <w:rPr>
+          <w:color w:val="FF0000"/>
+        </w:rPr>
         <w:t xml:space="preserve"> onto the game state stack</w:t>
       </w:r>
     </w:p>
@@ -21305,15 +21407,15 @@
           <w:ilvl w:val="2"/>
           <w:numId w:val="15"/>
         </w:numPr>
-      </w:pPr>
-      <w:r>
-        <w:t>If resume button pressed</w:t>
-      </w:r>
-      <w:r>
-        <w:t xml:space="preserve"> </w:t>
-      </w:r>
-      <w:r>
-        <w:t>the top is popped from the game state stack</w:t>
+        <w:rPr>
+          <w:color w:val="FF0000"/>
+        </w:rPr>
+      </w:pPr>
+      <w:r>
+        <w:rPr>
+          <w:color w:val="FF0000"/>
+        </w:rPr>
+        <w:t>If resume button pressed the top is popped from the game state stack</w:t>
       </w:r>
     </w:p>
     <w:p>
@@ -21323,14 +21425,26 @@
           <w:ilvl w:val="2"/>
           <w:numId w:val="15"/>
         </w:numPr>
-      </w:pPr>
-      <w:r>
+        <w:rPr>
+          <w:color w:val="FF0000"/>
+        </w:rPr>
+      </w:pPr>
+      <w:r>
+        <w:rPr>
+          <w:color w:val="FF0000"/>
+        </w:rPr>
         <w:t xml:space="preserve">Pops all items from game state stack </w:t>
       </w:r>
       <w:r>
+        <w:rPr>
+          <w:color w:val="FF0000"/>
+        </w:rPr>
         <w:t xml:space="preserve">and pushes tick_main_menu </w:t>
       </w:r>
       <w:r>
+        <w:rPr>
+          <w:color w:val="FF0000"/>
+        </w:rPr>
         <w:t>if quit is pressed</w:t>
       </w:r>
     </w:p>
@@ -21341,20 +21455,38 @@
           <w:ilvl w:val="1"/>
           <w:numId w:val="15"/>
         </w:numPr>
-      </w:pPr>
-      <w:r>
+        <w:rPr>
+          <w:color w:val="FF0000"/>
+        </w:rPr>
+      </w:pPr>
+      <w:r>
+        <w:rPr>
+          <w:color w:val="FF0000"/>
+        </w:rPr>
         <w:t>VOID tick_options</w:t>
       </w:r>
       <w:r>
+        <w:rPr>
+          <w:color w:val="FF0000"/>
+        </w:rPr>
         <w:t xml:space="preserve"> </w:t>
       </w:r>
       <w:r>
+        <w:rPr>
+          <w:color w:val="FF0000"/>
+        </w:rPr>
         <w:t>(</w:t>
       </w:r>
       <w:r>
+        <w:rPr>
+          <w:color w:val="FF0000"/>
+        </w:rPr>
         <w:t>array event_list</w:t>
       </w:r>
       <w:r>
+        <w:rPr>
+          <w:color w:val="FF0000"/>
+        </w:rPr>
         <w:t>)</w:t>
       </w:r>
     </w:p>
@@ -21365,8 +21497,14 @@
           <w:ilvl w:val="2"/>
           <w:numId w:val="15"/>
         </w:numPr>
-      </w:pPr>
-      <w:r>
+        <w:rPr>
+          <w:color w:val="FF0000"/>
+        </w:rPr>
+      </w:pPr>
+      <w:r>
+        <w:rPr>
+          <w:color w:val="FF0000"/>
+        </w:rPr>
         <w:t>Renders options screen</w:t>
       </w:r>
     </w:p>
@@ -21377,8 +21515,14 @@
           <w:ilvl w:val="2"/>
           <w:numId w:val="15"/>
         </w:numPr>
-      </w:pPr>
-      <w:r>
+        <w:rPr>
+          <w:color w:val="FF0000"/>
+        </w:rPr>
+      </w:pPr>
+      <w:r>
+        <w:rPr>
+          <w:color w:val="FF0000"/>
+        </w:rPr>
         <w:t>Checks to see if buttons have been pressed</w:t>
       </w:r>
     </w:p>
@@ -21389,15 +21533,15 @@
           <w:ilvl w:val="3"/>
           <w:numId w:val="15"/>
         </w:numPr>
-      </w:pPr>
-      <w:r>
-        <w:t>If close button pressed</w:t>
-      </w:r>
-      <w:r>
-        <w:t xml:space="preserve"> </w:t>
-      </w:r>
-      <w:r>
-        <w:t>the top is popped from the game state stack</w:t>
+        <w:rPr>
+          <w:color w:val="FF0000"/>
+        </w:rPr>
+      </w:pPr>
+      <w:r>
+        <w:rPr>
+          <w:color w:val="FF0000"/>
+        </w:rPr>
+        <w:t>If close button pressed the top is popped from the game state stack</w:t>
       </w:r>
     </w:p>
     <w:p>
@@ -21407,8 +21551,14 @@
           <w:ilvl w:val="3"/>
           <w:numId w:val="15"/>
         </w:numPr>
-      </w:pPr>
-      <w:r>
+        <w:rPr>
+          <w:color w:val="FF0000"/>
+        </w:rPr>
+      </w:pPr>
+      <w:r>
+        <w:rPr>
+          <w:color w:val="FF0000"/>
+        </w:rPr>
         <w:t>If so, pushes relevant tick function onto the game state stack</w:t>
       </w:r>
     </w:p>
@@ -21419,8 +21569,14 @@
           <w:ilvl w:val="2"/>
           <w:numId w:val="15"/>
         </w:numPr>
-      </w:pPr>
-      <w:r>
+        <w:rPr>
+          <w:color w:val="FF0000"/>
+        </w:rPr>
+      </w:pPr>
+      <w:r>
+        <w:rPr>
+          <w:color w:val="FF0000"/>
+        </w:rPr>
         <w:t>If esc is pressed, the top is popped from the game state stack</w:t>
       </w:r>
     </w:p>
@@ -21431,20 +21587,38 @@
           <w:ilvl w:val="1"/>
           <w:numId w:val="15"/>
         </w:numPr>
-      </w:pPr>
-      <w:r>
+        <w:rPr>
+          <w:color w:val="FF0000"/>
+        </w:rPr>
+      </w:pPr>
+      <w:r>
+        <w:rPr>
+          <w:color w:val="FF0000"/>
+        </w:rPr>
         <w:t>VOID tick_GFX_options</w:t>
       </w:r>
       <w:r>
+        <w:rPr>
+          <w:color w:val="FF0000"/>
+        </w:rPr>
         <w:t xml:space="preserve"> </w:t>
       </w:r>
       <w:r>
+        <w:rPr>
+          <w:color w:val="FF0000"/>
+        </w:rPr>
         <w:t>(</w:t>
       </w:r>
       <w:r>
+        <w:rPr>
+          <w:color w:val="FF0000"/>
+        </w:rPr>
         <w:t>array event_list</w:t>
       </w:r>
       <w:r>
+        <w:rPr>
+          <w:color w:val="FF0000"/>
+        </w:rPr>
         <w:t>)</w:t>
       </w:r>
     </w:p>
@@ -21455,8 +21629,14 @@
           <w:ilvl w:val="2"/>
           <w:numId w:val="15"/>
         </w:numPr>
-      </w:pPr>
-      <w:r>
+        <w:rPr>
+          <w:color w:val="FF0000"/>
+        </w:rPr>
+      </w:pPr>
+      <w:r>
+        <w:rPr>
+          <w:color w:val="FF0000"/>
+        </w:rPr>
         <w:t>Renders graphics options screen</w:t>
       </w:r>
     </w:p>
@@ -21467,15 +21647,15 @@
           <w:ilvl w:val="2"/>
           <w:numId w:val="15"/>
         </w:numPr>
-      </w:pPr>
-      <w:r>
-        <w:t>If close button pressed</w:t>
-      </w:r>
-      <w:r>
-        <w:t xml:space="preserve"> </w:t>
-      </w:r>
-      <w:r>
-        <w:t>the top is popped from the game state stack</w:t>
+        <w:rPr>
+          <w:color w:val="FF0000"/>
+        </w:rPr>
+      </w:pPr>
+      <w:r>
+        <w:rPr>
+          <w:color w:val="FF0000"/>
+        </w:rPr>
+        <w:t>If close button pressed the top is popped from the game state stack</w:t>
       </w:r>
     </w:p>
     <w:p>
@@ -21485,8 +21665,14 @@
           <w:ilvl w:val="2"/>
           <w:numId w:val="15"/>
         </w:numPr>
-      </w:pPr>
-      <w:r>
+        <w:rPr>
+          <w:color w:val="FF0000"/>
+        </w:rPr>
+      </w:pPr>
+      <w:r>
+        <w:rPr>
+          <w:color w:val="FF0000"/>
+        </w:rPr>
         <w:t>Checks to see if any tick boxes have been pressed</w:t>
       </w:r>
     </w:p>
@@ -21497,8 +21683,14 @@
           <w:ilvl w:val="3"/>
           <w:numId w:val="15"/>
         </w:numPr>
-      </w:pPr>
-      <w:r>
+        <w:rPr>
+          <w:color w:val="FF0000"/>
+        </w:rPr>
+      </w:pPr>
+      <w:r>
+        <w:rPr>
+          <w:color w:val="FF0000"/>
+        </w:rPr>
         <w:t>toggles appropriate variables</w:t>
       </w:r>
     </w:p>
@@ -21509,8 +21701,14 @@
           <w:ilvl w:val="2"/>
           <w:numId w:val="15"/>
         </w:numPr>
-      </w:pPr>
-      <w:r>
+        <w:rPr>
+          <w:color w:val="FF0000"/>
+        </w:rPr>
+      </w:pPr>
+      <w:r>
+        <w:rPr>
+          <w:color w:val="FF0000"/>
+        </w:rPr>
         <w:t>checks to see if any buttons have been pressed</w:t>
       </w:r>
     </w:p>
@@ -21521,8 +21719,14 @@
           <w:ilvl w:val="3"/>
           <w:numId w:val="15"/>
         </w:numPr>
-      </w:pPr>
-      <w:r>
+        <w:rPr>
+          <w:color w:val="FF0000"/>
+        </w:rPr>
+      </w:pPr>
+      <w:r>
+        <w:rPr>
+          <w:color w:val="FF0000"/>
+        </w:rPr>
         <w:t>changes corresponding variables</w:t>
       </w:r>
     </w:p>
@@ -21533,8 +21737,14 @@
           <w:ilvl w:val="2"/>
           <w:numId w:val="15"/>
         </w:numPr>
-      </w:pPr>
-      <w:r>
+        <w:rPr>
+          <w:color w:val="FF0000"/>
+        </w:rPr>
+      </w:pPr>
+      <w:r>
+        <w:rPr>
+          <w:color w:val="FF0000"/>
+        </w:rPr>
         <w:t>checks to see if apply button has been pressed</w:t>
       </w:r>
     </w:p>
@@ -21545,8 +21755,14 @@
           <w:ilvl w:val="3"/>
           <w:numId w:val="15"/>
         </w:numPr>
-      </w:pPr>
-      <w:r>
+        <w:rPr>
+          <w:color w:val="FF0000"/>
+        </w:rPr>
+      </w:pPr>
+      <w:r>
+        <w:rPr>
+          <w:color w:val="FF0000"/>
+        </w:rPr>
         <w:t>if so, applies graphics changes.</w:t>
       </w:r>
     </w:p>
@@ -21557,8 +21773,14 @@
           <w:ilvl w:val="2"/>
           <w:numId w:val="15"/>
         </w:numPr>
-      </w:pPr>
-      <w:r>
+        <w:rPr>
+          <w:color w:val="FF0000"/>
+        </w:rPr>
+      </w:pPr>
+      <w:r>
+        <w:rPr>
+          <w:color w:val="FF0000"/>
+        </w:rPr>
         <w:t>If esc is pressed, the top is popped from the game state stack</w:t>
       </w:r>
     </w:p>
@@ -21569,20 +21791,38 @@
           <w:ilvl w:val="1"/>
           <w:numId w:val="15"/>
         </w:numPr>
-      </w:pPr>
-      <w:r>
+        <w:rPr>
+          <w:color w:val="FF0000"/>
+        </w:rPr>
+      </w:pPr>
+      <w:r>
+        <w:rPr>
+          <w:color w:val="FF0000"/>
+        </w:rPr>
         <w:t>VOID tick_SND_options</w:t>
       </w:r>
       <w:r>
+        <w:rPr>
+          <w:color w:val="FF0000"/>
+        </w:rPr>
         <w:t xml:space="preserve"> </w:t>
       </w:r>
       <w:r>
+        <w:rPr>
+          <w:color w:val="FF0000"/>
+        </w:rPr>
         <w:t>(</w:t>
       </w:r>
       <w:r>
+        <w:rPr>
+          <w:color w:val="FF0000"/>
+        </w:rPr>
         <w:t>array event_list</w:t>
       </w:r>
       <w:r>
+        <w:rPr>
+          <w:color w:val="FF0000"/>
+        </w:rPr>
         <w:t>)</w:t>
       </w:r>
     </w:p>
@@ -21593,8 +21833,14 @@
           <w:ilvl w:val="2"/>
           <w:numId w:val="15"/>
         </w:numPr>
-      </w:pPr>
-      <w:r>
+        <w:rPr>
+          <w:color w:val="FF0000"/>
+        </w:rPr>
+      </w:pPr>
+      <w:r>
+        <w:rPr>
+          <w:color w:val="FF0000"/>
+        </w:rPr>
         <w:lastRenderedPageBreak/>
         <w:t>Renders Sound options screen</w:t>
       </w:r>
@@ -21606,15 +21852,15 @@
           <w:ilvl w:val="2"/>
           <w:numId w:val="15"/>
         </w:numPr>
-      </w:pPr>
-      <w:r>
-        <w:t>If close button pressed</w:t>
-      </w:r>
-      <w:r>
-        <w:t xml:space="preserve"> </w:t>
-      </w:r>
-      <w:r>
-        <w:t>the top is popped from the game state stack</w:t>
+        <w:rPr>
+          <w:color w:val="FF0000"/>
+        </w:rPr>
+      </w:pPr>
+      <w:r>
+        <w:rPr>
+          <w:color w:val="FF0000"/>
+        </w:rPr>
+        <w:t>If close button pressed the top is popped from the game state stack</w:t>
       </w:r>
     </w:p>
     <w:p>
@@ -21624,8 +21870,14 @@
           <w:ilvl w:val="2"/>
           <w:numId w:val="15"/>
         </w:numPr>
-      </w:pPr>
-      <w:r>
+        <w:rPr>
+          <w:color w:val="FF0000"/>
+        </w:rPr>
+      </w:pPr>
+      <w:r>
+        <w:rPr>
+          <w:color w:val="FF0000"/>
+        </w:rPr>
         <w:t>Checks to see if any sliders have been clicked on</w:t>
       </w:r>
     </w:p>
@@ -21636,8 +21888,14 @@
           <w:ilvl w:val="3"/>
           <w:numId w:val="15"/>
         </w:numPr>
-      </w:pPr>
-      <w:r>
+        <w:rPr>
+          <w:color w:val="FF0000"/>
+        </w:rPr>
+      </w:pPr>
+      <w:r>
+        <w:rPr>
+          <w:color w:val="FF0000"/>
+        </w:rPr>
         <w:t>If so, moves slider to mouse position</w:t>
       </w:r>
     </w:p>
@@ -21648,8 +21906,14 @@
           <w:ilvl w:val="2"/>
           <w:numId w:val="15"/>
         </w:numPr>
-      </w:pPr>
-      <w:r>
+        <w:rPr>
+          <w:color w:val="FF0000"/>
+        </w:rPr>
+      </w:pPr>
+      <w:r>
+        <w:rPr>
+          <w:color w:val="FF0000"/>
+        </w:rPr>
         <w:t>Immediately apply changes to sound settings</w:t>
       </w:r>
     </w:p>
@@ -21660,8 +21924,14 @@
           <w:ilvl w:val="2"/>
           <w:numId w:val="15"/>
         </w:numPr>
-      </w:pPr>
-      <w:r>
+        <w:rPr>
+          <w:color w:val="FF0000"/>
+        </w:rPr>
+      </w:pPr>
+      <w:r>
+        <w:rPr>
+          <w:color w:val="FF0000"/>
+        </w:rPr>
         <w:t>If esc is pressed, the top is popped from the game state stack</w:t>
       </w:r>
     </w:p>
@@ -21672,8 +21942,14 @@
           <w:ilvl w:val="1"/>
           <w:numId w:val="15"/>
         </w:numPr>
-      </w:pPr>
-      <w:r>
+        <w:rPr>
+          <w:color w:val="FF0000"/>
+        </w:rPr>
+      </w:pPr>
+      <w:r>
+        <w:rPr>
+          <w:color w:val="FF0000"/>
+        </w:rPr>
         <w:t>VOID tick_scoreboard(array event_list)</w:t>
       </w:r>
     </w:p>
@@ -21684,8 +21960,14 @@
           <w:ilvl w:val="2"/>
           <w:numId w:val="15"/>
         </w:numPr>
-      </w:pPr>
-      <w:r>
+        <w:rPr>
+          <w:color w:val="FF0000"/>
+        </w:rPr>
+      </w:pPr>
+      <w:r>
+        <w:rPr>
+          <w:color w:val="FF0000"/>
+        </w:rPr>
         <w:t>Renders scoreboard screen</w:t>
       </w:r>
     </w:p>
@@ -21696,8 +21978,14 @@
           <w:ilvl w:val="2"/>
           <w:numId w:val="15"/>
         </w:numPr>
-      </w:pPr>
-      <w:r>
+        <w:rPr>
+          <w:color w:val="FF0000"/>
+        </w:rPr>
+      </w:pPr>
+      <w:r>
+        <w:rPr>
+          <w:color w:val="FF0000"/>
+        </w:rPr>
         <w:t>Shows the name, time, map size and seed for each entry</w:t>
       </w:r>
     </w:p>
@@ -21708,14 +21996,26 @@
           <w:ilvl w:val="1"/>
           <w:numId w:val="15"/>
         </w:numPr>
-      </w:pPr>
-      <w:r>
+        <w:rPr>
+          <w:color w:val="FF0000"/>
+        </w:rPr>
+      </w:pPr>
+      <w:r>
+        <w:rPr>
+          <w:color w:val="FF0000"/>
+        </w:rPr>
         <w:t>VOID tick_start</w:t>
       </w:r>
       <w:r>
+        <w:rPr>
+          <w:color w:val="FF0000"/>
+        </w:rPr>
         <w:t xml:space="preserve"> </w:t>
       </w:r>
       <w:r>
+        <w:rPr>
+          <w:color w:val="FF0000"/>
+        </w:rPr>
         <w:t>()</w:t>
       </w:r>
     </w:p>
@@ -21726,8 +22026,14 @@
           <w:ilvl w:val="2"/>
           <w:numId w:val="15"/>
         </w:numPr>
-      </w:pPr>
-      <w:r>
+        <w:rPr>
+          <w:color w:val="FF0000"/>
+        </w:rPr>
+      </w:pPr>
+      <w:r>
+        <w:rPr>
+          <w:color w:val="FF0000"/>
+        </w:rPr>
         <w:t>Renders level config menu</w:t>
       </w:r>
     </w:p>
@@ -21738,8 +22044,14 @@
           <w:ilvl w:val="2"/>
           <w:numId w:val="15"/>
         </w:numPr>
-      </w:pPr>
-      <w:r>
+        <w:rPr>
+          <w:color w:val="FF0000"/>
+        </w:rPr>
+      </w:pPr>
+      <w:r>
+        <w:rPr>
+          <w:color w:val="FF0000"/>
+        </w:rPr>
         <w:t>allows a player to set up the level to play</w:t>
       </w:r>
     </w:p>
@@ -21750,8 +22062,14 @@
           <w:ilvl w:val="2"/>
           <w:numId w:val="15"/>
         </w:numPr>
-      </w:pPr>
-      <w:r>
+        <w:rPr>
+          <w:color w:val="FF0000"/>
+        </w:rPr>
+      </w:pPr>
+      <w:r>
+        <w:rPr>
+          <w:color w:val="FF0000"/>
+        </w:rPr>
         <w:t>Generates a random seed and places that in seed input box</w:t>
       </w:r>
     </w:p>
@@ -21762,8 +22080,14 @@
           <w:ilvl w:val="2"/>
           <w:numId w:val="15"/>
         </w:numPr>
-      </w:pPr>
-      <w:r>
+        <w:rPr>
+          <w:color w:val="FF0000"/>
+        </w:rPr>
+      </w:pPr>
+      <w:r>
+        <w:rPr>
+          <w:color w:val="FF0000"/>
+        </w:rPr>
         <w:t>If user clicks on seed input box and types, their seed is typed in the box</w:t>
       </w:r>
     </w:p>
@@ -21774,8 +22098,14 @@
           <w:ilvl w:val="2"/>
           <w:numId w:val="15"/>
         </w:numPr>
-      </w:pPr>
-      <w:r>
+        <w:rPr>
+          <w:color w:val="FF0000"/>
+        </w:rPr>
+      </w:pPr>
+      <w:r>
+        <w:rPr>
+          <w:color w:val="FF0000"/>
+        </w:rPr>
         <w:t>Generates default maze size</w:t>
       </w:r>
     </w:p>
@@ -21786,14 +22116,26 @@
           <w:ilvl w:val="2"/>
           <w:numId w:val="15"/>
         </w:numPr>
-      </w:pPr>
-      <w:r>
+        <w:rPr>
+          <w:color w:val="FF0000"/>
+        </w:rPr>
+      </w:pPr>
+      <w:r>
+        <w:rPr>
+          <w:color w:val="FF0000"/>
+        </w:rPr>
         <w:t>If user cl</w:t>
       </w:r>
       <w:r>
+        <w:rPr>
+          <w:color w:val="FF0000"/>
+        </w:rPr>
         <w:t>i</w:t>
       </w:r>
       <w:r>
+        <w:rPr>
+          <w:color w:val="FF0000"/>
+        </w:rPr>
         <w:t>cks on maze size input box and types, the new size is typed in the box</w:t>
       </w:r>
     </w:p>
@@ -21804,8 +22146,14 @@
           <w:ilvl w:val="2"/>
           <w:numId w:val="15"/>
         </w:numPr>
-      </w:pPr>
-      <w:r>
+        <w:rPr>
+          <w:color w:val="FF0000"/>
+        </w:rPr>
+      </w:pPr>
+      <w:r>
+        <w:rPr>
+          <w:color w:val="FF0000"/>
+        </w:rPr>
         <w:t>Checks for start button to be clicked</w:t>
       </w:r>
     </w:p>
@@ -21816,8 +22164,14 @@
           <w:ilvl w:val="3"/>
           <w:numId w:val="15"/>
         </w:numPr>
-      </w:pPr>
-      <w:r>
+        <w:rPr>
+          <w:color w:val="FF0000"/>
+        </w:rPr>
+      </w:pPr>
+      <w:r>
+        <w:rPr>
+          <w:color w:val="FF0000"/>
+        </w:rPr>
         <w:t>Initializes a new maze object with the required parameters and stores as attribute</w:t>
       </w:r>
     </w:p>
@@ -21828,8 +22182,14 @@
           <w:ilvl w:val="3"/>
           <w:numId w:val="15"/>
         </w:numPr>
-      </w:pPr>
-      <w:r>
+        <w:rPr>
+          <w:color w:val="FF0000"/>
+        </w:rPr>
+      </w:pPr>
+      <w:r>
+        <w:rPr>
+          <w:color w:val="FF0000"/>
+        </w:rPr>
         <w:t>Pop  tick_start from game state stack and push tick_game</w:t>
       </w:r>
     </w:p>
@@ -21840,20 +22200,38 @@
           <w:ilvl w:val="1"/>
           <w:numId w:val="15"/>
         </w:numPr>
-      </w:pPr>
-      <w:r>
+        <w:rPr>
+          <w:color w:val="FF0000"/>
+        </w:rPr>
+      </w:pPr>
+      <w:r>
+        <w:rPr>
+          <w:color w:val="FF0000"/>
+        </w:rPr>
         <w:t>VOID tick_game</w:t>
       </w:r>
       <w:r>
+        <w:rPr>
+          <w:color w:val="FF0000"/>
+        </w:rPr>
         <w:t xml:space="preserve"> </w:t>
       </w:r>
       <w:r>
+        <w:rPr>
+          <w:color w:val="FF0000"/>
+        </w:rPr>
         <w:t>(</w:t>
       </w:r>
       <w:r>
+        <w:rPr>
+          <w:color w:val="FF0000"/>
+        </w:rPr>
         <w:t>array event_list</w:t>
       </w:r>
       <w:r>
+        <w:rPr>
+          <w:color w:val="FF0000"/>
+        </w:rPr>
         <w:t>)</w:t>
       </w:r>
     </w:p>
@@ -21864,8 +22242,14 @@
           <w:ilvl w:val="2"/>
           <w:numId w:val="15"/>
         </w:numPr>
-      </w:pPr>
-      <w:r>
+        <w:rPr>
+          <w:color w:val="FF0000"/>
+        </w:rPr>
+      </w:pPr>
+      <w:r>
+        <w:rPr>
+          <w:color w:val="FF0000"/>
+        </w:rPr>
         <w:t>Runs playing state of the game</w:t>
       </w:r>
     </w:p>
@@ -21876,8 +22260,14 @@
           <w:ilvl w:val="2"/>
           <w:numId w:val="15"/>
         </w:numPr>
-      </w:pPr>
-      <w:r>
+        <w:rPr>
+          <w:color w:val="FF0000"/>
+        </w:rPr>
+      </w:pPr>
+      <w:r>
+        <w:rPr>
+          <w:color w:val="FF0000"/>
+        </w:rPr>
         <w:t>If esc key is pressed push tick_pause_screen to game state stack</w:t>
       </w:r>
     </w:p>
@@ -21888,8 +22278,14 @@
           <w:ilvl w:val="2"/>
           <w:numId w:val="15"/>
         </w:numPr>
-      </w:pPr>
-      <w:r>
+        <w:rPr>
+          <w:color w:val="FF0000"/>
+        </w:rPr>
+      </w:pPr>
+      <w:r>
+        <w:rPr>
+          <w:color w:val="FF0000"/>
+        </w:rPr>
         <w:t>Parses event_list and acts on each event</w:t>
       </w:r>
     </w:p>
@@ -21900,8 +22296,14 @@
           <w:ilvl w:val="2"/>
           <w:numId w:val="15"/>
         </w:numPr>
-      </w:pPr>
-      <w:r>
+        <w:rPr>
+          <w:color w:val="FF0000"/>
+        </w:rPr>
+      </w:pPr>
+      <w:r>
+        <w:rPr>
+          <w:color w:val="FF0000"/>
+        </w:rPr>
         <w:t>Updates all sprites</w:t>
       </w:r>
     </w:p>
@@ -21912,8 +22314,14 @@
           <w:ilvl w:val="2"/>
           <w:numId w:val="15"/>
         </w:numPr>
-      </w:pPr>
-      <w:r>
+        <w:rPr>
+          <w:color w:val="FF0000"/>
+        </w:rPr>
+      </w:pPr>
+      <w:r>
+        <w:rPr>
+          <w:color w:val="FF0000"/>
+        </w:rPr>
         <w:t>Renders background</w:t>
       </w:r>
     </w:p>
@@ -21924,8 +22332,14 @@
           <w:ilvl w:val="2"/>
           <w:numId w:val="15"/>
         </w:numPr>
-      </w:pPr>
-      <w:r>
+        <w:rPr>
+          <w:color w:val="FF0000"/>
+        </w:rPr>
+      </w:pPr>
+      <w:r>
+        <w:rPr>
+          <w:color w:val="FF0000"/>
+        </w:rPr>
         <w:t>Renders all sprites</w:t>
       </w:r>
     </w:p>
@@ -21936,14 +22350,26 @@
           <w:ilvl w:val="1"/>
           <w:numId w:val="15"/>
         </w:numPr>
-      </w:pPr>
-      <w:r>
+        <w:rPr>
+          <w:color w:val="FF0000"/>
+        </w:rPr>
+      </w:pPr>
+      <w:r>
+        <w:rPr>
+          <w:color w:val="FF0000"/>
+        </w:rPr>
         <w:t>VOID tick_end</w:t>
       </w:r>
       <w:r>
+        <w:rPr>
+          <w:color w:val="FF0000"/>
+        </w:rPr>
         <w:t xml:space="preserve"> </w:t>
       </w:r>
       <w:r>
+        <w:rPr>
+          <w:color w:val="FF0000"/>
+        </w:rPr>
         <w:t>(array, event_list)</w:t>
       </w:r>
     </w:p>
@@ -21954,8 +22380,14 @@
           <w:ilvl w:val="2"/>
           <w:numId w:val="15"/>
         </w:numPr>
-      </w:pPr>
-      <w:r>
+        <w:rPr>
+          <w:color w:val="FF0000"/>
+        </w:rPr>
+      </w:pPr>
+      <w:r>
+        <w:rPr>
+          <w:color w:val="FF0000"/>
+        </w:rPr>
         <w:t>Renders end screen</w:t>
       </w:r>
     </w:p>
@@ -21966,8 +22398,14 @@
           <w:ilvl w:val="2"/>
           <w:numId w:val="15"/>
         </w:numPr>
-      </w:pPr>
-      <w:r>
+        <w:rPr>
+          <w:color w:val="FF0000"/>
+        </w:rPr>
+      </w:pPr>
+      <w:r>
+        <w:rPr>
+          <w:color w:val="FF0000"/>
+        </w:rPr>
         <w:t>Shows seed and time taken to complete</w:t>
       </w:r>
     </w:p>
@@ -21978,11 +22416,20 @@
           <w:ilvl w:val="2"/>
           <w:numId w:val="15"/>
         </w:numPr>
-      </w:pPr>
-      <w:r>
+        <w:rPr>
+          <w:color w:val="FF0000"/>
+        </w:rPr>
+      </w:pPr>
+      <w:r>
+        <w:rPr>
+          <w:color w:val="FF0000"/>
+        </w:rPr>
         <w:t xml:space="preserve">Allows user to enter their name to be put onto the </w:t>
       </w:r>
       <w:r>
+        <w:rPr>
+          <w:color w:val="FF0000"/>
+        </w:rPr>
         <w:t>scoreboard</w:t>
       </w:r>
     </w:p>
@@ -21993,14 +22440,26 @@
           <w:ilvl w:val="2"/>
           <w:numId w:val="15"/>
         </w:numPr>
-      </w:pPr>
-      <w:r>
+        <w:rPr>
+          <w:color w:val="FF0000"/>
+        </w:rPr>
+      </w:pPr>
+      <w:r>
+        <w:rPr>
+          <w:color w:val="FF0000"/>
+        </w:rPr>
         <w:t xml:space="preserve">Renders </w:t>
       </w:r>
       <w:r>
+        <w:rPr>
+          <w:color w:val="FF0000"/>
+        </w:rPr>
         <w:t>scoreboard</w:t>
       </w:r>
       <w:r>
+        <w:rPr>
+          <w:color w:val="FF0000"/>
+        </w:rPr>
         <w:t xml:space="preserve"> for this seed</w:t>
       </w:r>
     </w:p>
@@ -22011,20 +22470,38 @@
           <w:ilvl w:val="2"/>
           <w:numId w:val="15"/>
         </w:numPr>
-      </w:pPr>
-      <w:r>
+        <w:rPr>
+          <w:color w:val="FF0000"/>
+        </w:rPr>
+      </w:pPr>
+      <w:r>
+        <w:rPr>
+          <w:color w:val="FF0000"/>
+        </w:rPr>
         <w:t>If esc key is pressed, clear game state stack and push tick</w:t>
       </w:r>
       <w:r>
+        <w:rPr>
+          <w:color w:val="FF0000"/>
+        </w:rPr>
         <w:t>_</w:t>
       </w:r>
       <w:r>
+        <w:rPr>
+          <w:color w:val="FF0000"/>
+        </w:rPr>
         <w:t>main</w:t>
       </w:r>
       <w:r>
+        <w:rPr>
+          <w:color w:val="FF0000"/>
+        </w:rPr>
         <w:t>_</w:t>
       </w:r>
       <w:r>
+        <w:rPr>
+          <w:color w:val="FF0000"/>
+        </w:rPr>
         <w:t>menu</w:t>
       </w:r>
     </w:p>
@@ -22096,6 +22573,43 @@
       <w:pPr>
         <w:pStyle w:val="ListParagraph"/>
         <w:numPr>
+          <w:ilvl w:val="1"/>
+          <w:numId w:val="15"/>
+        </w:numPr>
+      </w:pPr>
+      <w:r>
+        <w:t>background – Surface</w:t>
+      </w:r>
+    </w:p>
+    <w:p>
+      <w:pPr>
+        <w:pStyle w:val="ListParagraph"/>
+        <w:numPr>
+          <w:ilvl w:val="2"/>
+          <w:numId w:val="15"/>
+        </w:numPr>
+      </w:pPr>
+      <w:r>
+        <w:lastRenderedPageBreak/>
+        <w:t>an image to be rendered before the rest of the elements</w:t>
+      </w:r>
+    </w:p>
+    <w:p>
+      <w:pPr>
+        <w:pStyle w:val="ListParagraph"/>
+        <w:numPr>
+          <w:ilvl w:val="2"/>
+          <w:numId w:val="15"/>
+        </w:numPr>
+      </w:pPr>
+      <w:r>
+        <w:t>defaults to False, so that there isn’t necessarily a background</w:t>
+      </w:r>
+    </w:p>
+    <w:p>
+      <w:pPr>
+        <w:pStyle w:val="ListParagraph"/>
+        <w:numPr>
           <w:ilvl w:val="0"/>
           <w:numId w:val="15"/>
         </w:numPr>
@@ -22113,7 +22627,6 @@
         </w:numPr>
       </w:pPr>
       <w:r>
-        <w:lastRenderedPageBreak/>
         <w:t>VOID __init__ ()</w:t>
       </w:r>
     </w:p>
@@ -22177,6 +22690,18 @@
         </w:numPr>
       </w:pPr>
       <w:r>
+        <w:t>Render background, if present</w:t>
+      </w:r>
+    </w:p>
+    <w:p>
+      <w:pPr>
+        <w:pStyle w:val="ListParagraph"/>
+        <w:numPr>
+          <w:ilvl w:val="2"/>
+          <w:numId w:val="15"/>
+        </w:numPr>
+      </w:pPr>
+      <w:r>
         <w:t>Render all sprites in elements</w:t>
       </w:r>
     </w:p>
@@ -22201,13 +22726,7 @@
         </w:numPr>
       </w:pPr>
       <w:r>
-        <w:t xml:space="preserve">Empty template method to ensure this screen can be updated without the game crashing because it can’t find a </w:t>
-      </w:r>
-      <w:r>
-        <w:t xml:space="preserve">rescale method </w:t>
-      </w:r>
-      <w:r>
-        <w:t>for a screen</w:t>
+        <w:t>Empty template method to ensure this screen can be updated without the game crashing because it can’t find a rescale method for a screen</w:t>
       </w:r>
     </w:p>
     <w:p>
@@ -22229,6 +22748,9 @@
       <w:r>
         <w:t xml:space="preserve">Purpose: </w:t>
       </w:r>
+      <w:r>
+        <w:t>updates and renders the main menu screen</w:t>
+      </w:r>
     </w:p>
     <w:p>
       <w:pPr>
@@ -22263,7 +22785,10 @@
         </w:numPr>
       </w:pPr>
       <w:r>
-        <w:t>Elements – inherited from UI_Screen</w:t>
+        <w:t xml:space="preserve">Elements – </w:t>
+      </w:r>
+      <w:r>
+        <w:t>inherited from UI_Screen</w:t>
       </w:r>
     </w:p>
     <w:p>
@@ -22275,6 +22800,18 @@
         </w:numPr>
       </w:pPr>
       <w:r>
+        <w:t>Background - inherited from UI_Screen</w:t>
+      </w:r>
+    </w:p>
+    <w:p>
+      <w:pPr>
+        <w:pStyle w:val="ListParagraph"/>
+        <w:numPr>
+          <w:ilvl w:val="1"/>
+          <w:numId w:val="15"/>
+        </w:numPr>
+      </w:pPr>
+      <w:r>
         <w:t>main_title_text – Menu_Sprites.Text</w:t>
       </w:r>
     </w:p>
@@ -22301,6 +22838,643 @@
       <w:r>
         <w:t>Start_Button</w:t>
       </w:r>
+      <w:r>
+        <w:t xml:space="preserve"> – Menu_Sprite.Button</w:t>
+      </w:r>
+    </w:p>
+    <w:p>
+      <w:pPr>
+        <w:pStyle w:val="ListParagraph"/>
+        <w:numPr>
+          <w:ilvl w:val="2"/>
+          <w:numId w:val="15"/>
+        </w:numPr>
+      </w:pPr>
+      <w:r>
+        <w:t>Allows the user to open the start menu</w:t>
+      </w:r>
+    </w:p>
+    <w:p>
+      <w:pPr>
+        <w:pStyle w:val="ListParagraph"/>
+        <w:numPr>
+          <w:ilvl w:val="1"/>
+          <w:numId w:val="15"/>
+        </w:numPr>
+      </w:pPr>
+      <w:r>
+        <w:t>o</w:t>
+      </w:r>
+      <w:r>
+        <w:t>ptions_</w:t>
+      </w:r>
+      <w:r>
+        <w:t>b</w:t>
+      </w:r>
+      <w:r>
+        <w:t>utton – Menu_Sprite.Button</w:t>
+      </w:r>
+    </w:p>
+    <w:p>
+      <w:pPr>
+        <w:pStyle w:val="ListParagraph"/>
+        <w:numPr>
+          <w:ilvl w:val="2"/>
+          <w:numId w:val="15"/>
+        </w:numPr>
+      </w:pPr>
+      <w:r>
+        <w:t>Allows the user to open the options menu</w:t>
+      </w:r>
+    </w:p>
+    <w:p>
+      <w:pPr>
+        <w:pStyle w:val="ListParagraph"/>
+        <w:numPr>
+          <w:ilvl w:val="1"/>
+          <w:numId w:val="15"/>
+        </w:numPr>
+      </w:pPr>
+      <w:r>
+        <w:t>s</w:t>
+      </w:r>
+      <w:r>
+        <w:t>coreboard_</w:t>
+      </w:r>
+      <w:r>
+        <w:t>b</w:t>
+      </w:r>
+      <w:r>
+        <w:t>utton – Menu_Sprite.Button</w:t>
+      </w:r>
+    </w:p>
+    <w:p>
+      <w:pPr>
+        <w:pStyle w:val="ListParagraph"/>
+        <w:numPr>
+          <w:ilvl w:val="2"/>
+          <w:numId w:val="15"/>
+        </w:numPr>
+      </w:pPr>
+      <w:r>
+        <w:t>Allows the user to open the Scoreboard</w:t>
+      </w:r>
+    </w:p>
+    <w:p>
+      <w:pPr>
+        <w:pStyle w:val="ListParagraph"/>
+        <w:numPr>
+          <w:ilvl w:val="1"/>
+          <w:numId w:val="15"/>
+        </w:numPr>
+      </w:pPr>
+      <w:r>
+        <w:t>c</w:t>
+      </w:r>
+      <w:r>
+        <w:t>lose_</w:t>
+      </w:r>
+      <w:r>
+        <w:t>b</w:t>
+      </w:r>
+      <w:r>
+        <w:t>utton – Menu_Sprite.Button</w:t>
+      </w:r>
+    </w:p>
+    <w:p>
+      <w:pPr>
+        <w:pStyle w:val="ListParagraph"/>
+        <w:numPr>
+          <w:ilvl w:val="2"/>
+          <w:numId w:val="15"/>
+        </w:numPr>
+      </w:pPr>
+      <w:r>
+        <w:t>Removes all items from the game_state_stack</w:t>
+      </w:r>
+      <w:r>
+        <w:t xml:space="preserve"> to close the game</w:t>
+      </w:r>
+    </w:p>
+    <w:p>
+      <w:pPr>
+        <w:pStyle w:val="ListParagraph"/>
+        <w:numPr>
+          <w:ilvl w:val="0"/>
+          <w:numId w:val="15"/>
+        </w:numPr>
+      </w:pPr>
+      <w:r>
+        <w:t>Methods:</w:t>
+      </w:r>
+    </w:p>
+    <w:p>
+      <w:pPr>
+        <w:pStyle w:val="ListParagraph"/>
+        <w:numPr>
+          <w:ilvl w:val="1"/>
+          <w:numId w:val="15"/>
+        </w:numPr>
+      </w:pPr>
+      <w:r>
+        <w:t>VOID __init__ ()</w:t>
+      </w:r>
+    </w:p>
+    <w:p>
+      <w:pPr>
+        <w:pStyle w:val="ListParagraph"/>
+        <w:numPr>
+          <w:ilvl w:val="2"/>
+          <w:numId w:val="15"/>
+        </w:numPr>
+      </w:pPr>
+      <w:r>
+        <w:t>Initializes maint_title_text, start_button, options_button, scoreboard_button and close_button</w:t>
+      </w:r>
+    </w:p>
+    <w:p>
+      <w:pPr>
+        <w:pStyle w:val="ListParagraph"/>
+        <w:numPr>
+          <w:ilvl w:val="2"/>
+          <w:numId w:val="15"/>
+        </w:numPr>
+      </w:pPr>
+      <w:r>
+        <w:t>Loads background image from image loader and stores into attribute</w:t>
+      </w:r>
+    </w:p>
+    <w:p>
+      <w:pPr>
+        <w:pStyle w:val="ListParagraph"/>
+        <w:numPr>
+          <w:ilvl w:val="1"/>
+          <w:numId w:val="15"/>
+        </w:numPr>
+      </w:pPr>
+      <w:r>
+        <w:t xml:space="preserve">VOID </w:t>
+      </w:r>
+      <w:r>
+        <w:t>tick</w:t>
+      </w:r>
+    </w:p>
+    <w:p>
+      <w:pPr>
+        <w:pStyle w:val="ListParagraph"/>
+        <w:numPr>
+          <w:ilvl w:val="2"/>
+          <w:numId w:val="15"/>
+        </w:numPr>
+      </w:pPr>
+      <w:r>
+        <w:t xml:space="preserve">Call parent </w:t>
+      </w:r>
+      <w:r>
+        <w:t>tick function</w:t>
+      </w:r>
+    </w:p>
+    <w:p>
+      <w:pPr>
+        <w:pStyle w:val="ListParagraph"/>
+        <w:numPr>
+          <w:ilvl w:val="2"/>
+          <w:numId w:val="15"/>
+        </w:numPr>
+      </w:pPr>
+      <w:r>
+        <w:t>If a button has been pressed, push that tick function onto the game state stack</w:t>
+      </w:r>
+    </w:p>
+    <w:p>
+      <w:pPr>
+        <w:pStyle w:val="ListParagraph"/>
+        <w:numPr>
+          <w:ilvl w:val="2"/>
+          <w:numId w:val="15"/>
+        </w:numPr>
+      </w:pPr>
+      <w:r>
+        <w:t>If the quit button has been pressed, clear the game state stack</w:t>
+      </w:r>
+    </w:p>
+    <w:p>
+      <w:pPr>
+        <w:pStyle w:val="ListParagraph"/>
+        <w:numPr>
+          <w:ilvl w:val="1"/>
+          <w:numId w:val="15"/>
+        </w:numPr>
+      </w:pPr>
+      <w:r>
+        <w:t>VOID rescale</w:t>
+      </w:r>
+    </w:p>
+    <w:p>
+      <w:pPr>
+        <w:pStyle w:val="ListParagraph"/>
+        <w:numPr>
+          <w:ilvl w:val="2"/>
+          <w:numId w:val="15"/>
+        </w:numPr>
+      </w:pPr>
+      <w:r>
+        <w:t>Set rect of all elements such that they are stacked vertically in the cente</w:t>
+      </w:r>
+      <w:r>
+        <w:t>r</w:t>
+      </w:r>
+      <w:r>
+        <w:t xml:space="preserve"> of the screen</w:t>
+      </w:r>
+    </w:p>
+    <w:p>
+      <w:pPr>
+        <w:pStyle w:val="ListParagraph"/>
+        <w:ind w:left="0"/>
+      </w:pPr>
+    </w:p>
+    <w:p>
+      <w:pPr>
+        <w:pStyle w:val="ListParagraph"/>
+        <w:ind w:left="0"/>
+      </w:pPr>
+      <w:r>
+        <w:t>Menu_System – Class: Start</w:t>
+      </w:r>
+    </w:p>
+    <w:p>
+      <w:pPr>
+        <w:pStyle w:val="ListParagraph"/>
+        <w:numPr>
+          <w:ilvl w:val="0"/>
+          <w:numId w:val="15"/>
+        </w:numPr>
+      </w:pPr>
+      <w:r>
+        <w:t>Purpose: updates and renders the level start screen</w:t>
+      </w:r>
+    </w:p>
+    <w:p>
+      <w:pPr>
+        <w:pStyle w:val="ListParagraph"/>
+        <w:numPr>
+          <w:ilvl w:val="0"/>
+          <w:numId w:val="15"/>
+        </w:numPr>
+      </w:pPr>
+      <w:r>
+        <w:t>Inherits from UI_Screen</w:t>
+      </w:r>
+    </w:p>
+    <w:p>
+      <w:pPr>
+        <w:pStyle w:val="ListParagraph"/>
+        <w:numPr>
+          <w:ilvl w:val="0"/>
+          <w:numId w:val="15"/>
+        </w:numPr>
+      </w:pPr>
+      <w:r>
+        <w:lastRenderedPageBreak/>
+        <w:t>Attributes:</w:t>
+      </w:r>
+    </w:p>
+    <w:p>
+      <w:pPr>
+        <w:pStyle w:val="ListParagraph"/>
+        <w:numPr>
+          <w:ilvl w:val="1"/>
+          <w:numId w:val="15"/>
+        </w:numPr>
+      </w:pPr>
+      <w:r>
+        <w:t>elements – inherited from UI_Screen</w:t>
+      </w:r>
+    </w:p>
+    <w:p>
+      <w:pPr>
+        <w:pStyle w:val="ListParagraph"/>
+        <w:numPr>
+          <w:ilvl w:val="1"/>
+          <w:numId w:val="15"/>
+        </w:numPr>
+      </w:pPr>
+      <w:r>
+        <w:t>background - inherited from UI_Screen</w:t>
+      </w:r>
+    </w:p>
+    <w:p>
+      <w:pPr>
+        <w:pStyle w:val="ListParagraph"/>
+        <w:numPr>
+          <w:ilvl w:val="1"/>
+          <w:numId w:val="15"/>
+        </w:numPr>
+      </w:pPr>
+      <w:r>
+        <w:t>start_screen_text</w:t>
+      </w:r>
+    </w:p>
+    <w:p>
+      <w:pPr>
+        <w:pStyle w:val="ListParagraph"/>
+        <w:numPr>
+          <w:ilvl w:val="2"/>
+          <w:numId w:val="15"/>
+        </w:numPr>
+      </w:pPr>
+      <w:r>
+        <w:t>shows the user which screen is currently open</w:t>
+      </w:r>
+    </w:p>
+    <w:p>
+      <w:pPr>
+        <w:pStyle w:val="ListParagraph"/>
+        <w:numPr>
+          <w:ilvl w:val="1"/>
+          <w:numId w:val="15"/>
+        </w:numPr>
+      </w:pPr>
+      <w:r>
+        <w:t>width_box</w:t>
+      </w:r>
+    </w:p>
+    <w:p>
+      <w:pPr>
+        <w:pStyle w:val="ListParagraph"/>
+        <w:numPr>
+          <w:ilvl w:val="2"/>
+          <w:numId w:val="15"/>
+        </w:numPr>
+      </w:pPr>
+      <w:r>
+        <w:t>allows the user to enter in a width for the level</w:t>
+      </w:r>
+    </w:p>
+    <w:p>
+      <w:pPr>
+        <w:pStyle w:val="ListParagraph"/>
+        <w:numPr>
+          <w:ilvl w:val="1"/>
+          <w:numId w:val="15"/>
+        </w:numPr>
+      </w:pPr>
+      <w:r>
+        <w:t>height_box</w:t>
+      </w:r>
+    </w:p>
+    <w:p>
+      <w:pPr>
+        <w:pStyle w:val="ListParagraph"/>
+        <w:numPr>
+          <w:ilvl w:val="2"/>
+          <w:numId w:val="15"/>
+        </w:numPr>
+      </w:pPr>
+      <w:r>
+        <w:t>allows the user to enter in a height for the level</w:t>
+      </w:r>
+    </w:p>
+    <w:p>
+      <w:pPr>
+        <w:pStyle w:val="ListParagraph"/>
+        <w:numPr>
+          <w:ilvl w:val="1"/>
+          <w:numId w:val="15"/>
+        </w:numPr>
+      </w:pPr>
+      <w:r>
+        <w:t>seed_box</w:t>
+      </w:r>
+    </w:p>
+    <w:p>
+      <w:pPr>
+        <w:pStyle w:val="ListParagraph"/>
+        <w:numPr>
+          <w:ilvl w:val="2"/>
+          <w:numId w:val="15"/>
+        </w:numPr>
+      </w:pPr>
+      <w:r>
+        <w:t>allows the user to enter in the random number seed for the level. This will allow them to play the same level multiple times or play the same level as seen in the scoreboard</w:t>
+      </w:r>
+    </w:p>
+    <w:p>
+      <w:pPr>
+        <w:pStyle w:val="ListParagraph"/>
+        <w:numPr>
+          <w:ilvl w:val="1"/>
+          <w:numId w:val="15"/>
+        </w:numPr>
+      </w:pPr>
+      <w:r>
+        <w:t>start_button</w:t>
+      </w:r>
+    </w:p>
+    <w:p>
+      <w:pPr>
+        <w:pStyle w:val="ListParagraph"/>
+        <w:numPr>
+          <w:ilvl w:val="2"/>
+          <w:numId w:val="15"/>
+        </w:numPr>
+      </w:pPr>
+      <w:r>
+        <w:t>calls the code that generates the level with the requisite settings</w:t>
+      </w:r>
+    </w:p>
+    <w:p>
+      <w:pPr>
+        <w:pStyle w:val="ListParagraph"/>
+        <w:numPr>
+          <w:ilvl w:val="1"/>
+          <w:numId w:val="15"/>
+        </w:numPr>
+      </w:pPr>
+      <w:r>
+        <w:t>exit button</w:t>
+      </w:r>
+    </w:p>
+    <w:p>
+      <w:pPr>
+        <w:pStyle w:val="ListParagraph"/>
+        <w:numPr>
+          <w:ilvl w:val="2"/>
+          <w:numId w:val="15"/>
+        </w:numPr>
+      </w:pPr>
+      <w:r>
+        <w:t>allows the user to return to the main menu screen</w:t>
+      </w:r>
+    </w:p>
+    <w:p>
+      <w:pPr>
+        <w:pStyle w:val="ListParagraph"/>
+        <w:numPr>
+          <w:ilvl w:val="2"/>
+          <w:numId w:val="15"/>
+        </w:numPr>
+      </w:pPr>
+      <w:r>
+        <w:t>pops top off the game state stack</w:t>
+      </w:r>
+    </w:p>
+    <w:p>
+      <w:pPr>
+        <w:pStyle w:val="ListParagraph"/>
+        <w:ind w:left="0"/>
+      </w:pPr>
+    </w:p>
+    <w:p>
+      <w:pPr>
+        <w:pStyle w:val="ListParagraph"/>
+        <w:ind w:left="0"/>
+      </w:pPr>
+      <w:r>
+        <w:t>Menu_System – Class: End</w:t>
+      </w:r>
+    </w:p>
+    <w:p>
+      <w:pPr>
+        <w:pStyle w:val="ListParagraph"/>
+        <w:ind w:left="0"/>
+      </w:pPr>
+    </w:p>
+    <w:p>
+      <w:pPr>
+        <w:pStyle w:val="ListParagraph"/>
+        <w:ind w:left="0"/>
+      </w:pPr>
+      <w:r>
+        <w:t>Menu_System – Class: Scoreboard</w:t>
+      </w:r>
+    </w:p>
+    <w:p>
+      <w:pPr>
+        <w:pStyle w:val="ListParagraph"/>
+        <w:ind w:left="0"/>
+      </w:pPr>
+    </w:p>
+    <w:p>
+      <w:pPr>
+        <w:pStyle w:val="ListParagraph"/>
+        <w:ind w:left="0"/>
+      </w:pPr>
+      <w:r>
+        <w:t>Menu_System – Class: Pause</w:t>
+      </w:r>
+    </w:p>
+    <w:p>
+      <w:pPr>
+        <w:pStyle w:val="ListParagraph"/>
+        <w:ind w:left="0"/>
+      </w:pPr>
+    </w:p>
+    <w:p>
+      <w:pPr>
+        <w:pStyle w:val="ListParagraph"/>
+        <w:ind w:left="0"/>
+      </w:pPr>
+      <w:r>
+        <w:t>Menu_System – Class: Options</w:t>
+      </w:r>
+    </w:p>
+    <w:p>
+      <w:pPr>
+        <w:pStyle w:val="ListParagraph"/>
+        <w:ind w:left="0"/>
+      </w:pPr>
+    </w:p>
+    <w:p>
+      <w:pPr>
+        <w:pStyle w:val="ListParagraph"/>
+        <w:ind w:left="0"/>
+      </w:pPr>
+      <w:r>
+        <w:t>Menu_System – Class: GFX_Options</w:t>
+      </w:r>
+    </w:p>
+    <w:p>
+      <w:pPr>
+        <w:pStyle w:val="ListParagraph"/>
+        <w:ind w:left="0"/>
+      </w:pPr>
+    </w:p>
+    <w:p>
+      <w:pPr>
+        <w:pStyle w:val="ListParagraph"/>
+        <w:ind w:left="0"/>
+      </w:pPr>
+      <w:r>
+        <w:t>Menu_System – Class: SND_Options</w:t>
+      </w:r>
+    </w:p>
+    <w:p>
+      <w:pPr>
+        <w:pStyle w:val="ListParagraph"/>
+        <w:ind w:left="0"/>
+      </w:pPr>
+    </w:p>
+    <w:p>
+      <w:pPr>
+        <w:pStyle w:val="ListParagraph"/>
+        <w:ind w:left="0"/>
+      </w:pPr>
+      <w:r>
+        <w:t>Menu_System – Class: Level</w:t>
+      </w:r>
+    </w:p>
+    <w:p>
+      <w:pPr>
+        <w:pStyle w:val="ListParagraph"/>
+        <w:ind w:left="0"/>
+      </w:pPr>
+    </w:p>
+    <w:p>
+      <w:pPr>
+        <w:pStyle w:val="Heading3"/>
+      </w:pPr>
+      <w:r>
+        <w:t>Module: Menu Sprites</w:t>
+      </w:r>
+    </w:p>
+    <w:p>
+      <w:r>
+        <w:t>Menu Sprites – Class: Text</w:t>
+      </w:r>
+    </w:p>
+    <w:p>
+      <w:r>
+        <w:t>Menu Sprites – Class: Box</w:t>
+      </w:r>
+    </w:p>
+    <w:p>
+      <w:r>
+        <w:t>Menu Sprites – Class: Toggle</w:t>
+      </w:r>
+    </w:p>
+    <w:p>
+      <w:r>
+        <w:t>Menu Sprites – Class: Slider</w:t>
+      </w:r>
+    </w:p>
+    <w:p>
+      <w:r>
+        <w:t>Menu Sprites – Class: Scroll</w:t>
+      </w:r>
+    </w:p>
+    <w:p>
+      <w:r>
+        <w:t>Menu Sprites – Class: Button</w:t>
+      </w:r>
+    </w:p>
+    <w:p/>
+    <w:p>
+      <w:pPr>
+        <w:pStyle w:val="ListParagraph"/>
+        <w:ind w:left="0"/>
+      </w:pPr>
     </w:p>
     <w:p>
       <w:pPr>
@@ -23112,7 +24286,6 @@
               <w:ind w:left="0"/>
             </w:pPr>
             <w:r>
-              <w:lastRenderedPageBreak/>
               <w:t>wall(corner)</w:t>
             </w:r>
           </w:p>
@@ -23565,6 +24738,7 @@
         </w:numPr>
       </w:pPr>
       <w:r>
+        <w:lastRenderedPageBreak/>
         <w:t>gateway</w:t>
       </w:r>
       <w:r>
@@ -23970,7 +25144,6 @@
         </w:numPr>
       </w:pPr>
       <w:r>
-        <w:lastRenderedPageBreak/>
         <w:t xml:space="preserve">Generates a 2d array of size </w:t>
       </w:r>
       <w:r>
@@ -24129,6 +25302,7 @@
         <w:rPr>
           <w:noProof/>
         </w:rPr>
+        <w:lastRenderedPageBreak/>
         <w:drawing>
           <wp:anchor distT="0" distB="0" distL="114300" distR="114300" simplePos="0" relativeHeight="251683840" behindDoc="0" locked="0" layoutInCell="1" allowOverlap="1" wp14:anchorId="40D29619" wp14:editId="6850268F">
             <wp:simplePos x="0" y="0"/>
@@ -24273,27 +25447,14 @@
                             <w:r>
                               <w:t xml:space="preserve">Figure </w:t>
                             </w:r>
-                            <w:r>
-                              <w:fldChar w:fldCharType="begin"/>
-                            </w:r>
-                            <w:r>
-                              <w:instrText xml:space="preserve"> SEQ Figure \* ARABIC </w:instrText>
-                            </w:r>
-                            <w:r>
-                              <w:fldChar w:fldCharType="separate"/>
-                            </w:r>
-                            <w:r>
-                              <w:rPr>
-                                <w:noProof/>
-                              </w:rPr>
-                              <w:t>1</w:t>
-                            </w:r>
-                            <w:r>
-                              <w:rPr>
-                                <w:noProof/>
-                              </w:rPr>
-                              <w:fldChar w:fldCharType="end"/>
-                            </w:r>
+                            <w:fldSimple w:instr=" SEQ Figure \* ARABIC ">
+                              <w:r>
+                                <w:rPr>
+                                  <w:noProof/>
+                                </w:rPr>
+                                <w:t>1</w:t>
+                              </w:r>
+                            </w:fldSimple>
                             <w:r>
                               <w:t xml:space="preserve"> flow chart of Kruskal’s algorithm</w:t>
                             </w:r>
@@ -24317,7 +25478,7 @@
           </mc:Choice>
           <mc:Fallback>
             <w:pict>
-              <v:shape w14:anchorId="6742F549" id="Text Box 18" o:spid="_x0000_s1030" type="#_x0000_t202" style="position:absolute;margin-left:350.45pt;margin-top:321.95pt;width:140.2pt;height:30.55pt;z-index:251674624;visibility:visible;mso-wrap-style:square;mso-height-percent:0;mso-wrap-distance-left:9pt;mso-wrap-distance-top:0;mso-wrap-distance-right:9pt;mso-wrap-distance-bottom:0;mso-position-horizontal:absolute;mso-position-horizontal-relative:text;mso-position-vertical:absolute;mso-position-vertical-relative:text;mso-height-percent:0;mso-height-relative:margin;v-text-anchor:top" o:gfxdata="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" stroked="f">
+              <v:shape w14:anchorId="6742F549" id="Text Box 18" o:spid="_x0000_s1030" type="#_x0000_t202" style="position:absolute;margin-left:350.45pt;margin-top:321.95pt;width:140.2pt;height:30.55pt;z-index:251674624;visibility:visible;mso-wrap-style:square;mso-height-percent:0;mso-wrap-distance-left:9pt;mso-wrap-distance-top:0;mso-wrap-distance-right:9pt;mso-wrap-distance-bottom:0;mso-position-horizontal:absolute;mso-position-horizontal-relative:text;mso-position-vertical:absolute;mso-position-vertical-relative:text;mso-height-percent:0;mso-height-relative:margin;v-text-anchor:top" o:gfxdata="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" stroked="f">
                 <v:textbox inset="0,0,0,0">
                   <w:txbxContent>
                     <w:p>
@@ -24327,27 +25488,14 @@
                       <w:r>
                         <w:t xml:space="preserve">Figure </w:t>
                       </w:r>
-                      <w:r>
-                        <w:fldChar w:fldCharType="begin"/>
-                      </w:r>
-                      <w:r>
-                        <w:instrText xml:space="preserve"> SEQ Figure \* ARABIC </w:instrText>
-                      </w:r>
-                      <w:r>
-                        <w:fldChar w:fldCharType="separate"/>
-                      </w:r>
-                      <w:r>
-                        <w:rPr>
-                          <w:noProof/>
-                        </w:rPr>
-                        <w:t>1</w:t>
-                      </w:r>
-                      <w:r>
-                        <w:rPr>
-                          <w:noProof/>
-                        </w:rPr>
-                        <w:fldChar w:fldCharType="end"/>
-                      </w:r>
+                      <w:fldSimple w:instr=" SEQ Figure \* ARABIC ">
+                        <w:r>
+                          <w:rPr>
+                            <w:noProof/>
+                          </w:rPr>
+                          <w:t>1</w:t>
+                        </w:r>
+                      </w:fldSimple>
                       <w:r>
                         <w:t xml:space="preserve"> flow chart of Kruskal’s algorithm</w:t>
                       </w:r>
@@ -24446,11 +25594,7 @@
         <w:t>s</w:t>
       </w:r>
       <w:r>
-        <w:t xml:space="preserve"> the distance between them. Kruskal’s algorithm finds the road </w:t>
-      </w:r>
-      <w:r>
-        <w:lastRenderedPageBreak/>
-        <w:t>structure that should be built such that it connects all the towns into one network with the minimum length of road</w:t>
+        <w:t xml:space="preserve"> the distance between them. Kruskal’s algorithm finds the road structure that should be built such that it connects all the towns into one network with the minimum length of road</w:t>
       </w:r>
       <w:r>
         <w:rPr>
@@ -24556,27 +25700,14 @@
                             <w:r>
                               <w:t xml:space="preserve">Figure </w:t>
                             </w:r>
-                            <w:r>
-                              <w:fldChar w:fldCharType="begin"/>
-                            </w:r>
-                            <w:r>
-                              <w:instrText xml:space="preserve"> SEQ Figure \* ARABIC </w:instrText>
-                            </w:r>
-                            <w:r>
-                              <w:fldChar w:fldCharType="separate"/>
-                            </w:r>
-                            <w:r>
-                              <w:rPr>
-                                <w:noProof/>
-                              </w:rPr>
-                              <w:t>2</w:t>
-                            </w:r>
-                            <w:r>
-                              <w:rPr>
-                                <w:noProof/>
-                              </w:rPr>
-                              <w:fldChar w:fldCharType="end"/>
-                            </w:r>
+                            <w:fldSimple w:instr=" SEQ Figure \* ARABIC ">
+                              <w:r>
+                                <w:rPr>
+                                  <w:noProof/>
+                                </w:rPr>
+                                <w:t>2</w:t>
+                              </w:r>
+                            </w:fldSimple>
                             <w:r>
                               <w:t xml:space="preserve"> </w:t>
                             </w:r>
@@ -24606,7 +25737,7 @@
           </mc:Choice>
           <mc:Fallback>
             <w:pict>
-              <v:shape w14:anchorId="29759D5A" id="Text Box 17" o:spid="_x0000_s1031" type="#_x0000_t202" style="position:absolute;margin-left:26.25pt;margin-top:54.4pt;width:323.15pt;height:21.75pt;z-index:251672576;visibility:visible;mso-wrap-style:square;mso-width-percent:0;mso-height-percent:0;mso-wrap-distance-left:9pt;mso-wrap-distance-top:0;mso-wrap-distance-right:9pt;mso-wrap-distance-bottom:0;mso-position-horizontal:absolute;mso-position-horizontal-relative:text;mso-position-vertical:absolute;mso-position-vertical-relative:text;mso-width-percent:0;mso-height-percent:0;mso-width-relative:margin;mso-height-relative:margin;v-text-anchor:top" o:gfxdata="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" stroked="f">
+              <v:shape w14:anchorId="29759D5A" id="Text Box 17" o:spid="_x0000_s1031" type="#_x0000_t202" style="position:absolute;margin-left:26.25pt;margin-top:54.4pt;width:323.15pt;height:21.75pt;z-index:251672576;visibility:visible;mso-wrap-style:square;mso-width-percent:0;mso-height-percent:0;mso-wrap-distance-left:9pt;mso-wrap-distance-top:0;mso-wrap-distance-right:9pt;mso-wrap-distance-bottom:0;mso-position-horizontal:absolute;mso-position-horizontal-relative:text;mso-position-vertical:absolute;mso-position-vertical-relative:text;mso-width-percent:0;mso-height-percent:0;mso-width-relative:margin;mso-height-relative:margin;v-text-anchor:top" o:gfxdata="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" stroked="f">
                 <v:textbox inset="0,0,0,0">
                   <w:txbxContent>
                     <w:p>
@@ -24616,27 +25747,14 @@
                       <w:r>
                         <w:t xml:space="preserve">Figure </w:t>
                       </w:r>
-                      <w:r>
-                        <w:fldChar w:fldCharType="begin"/>
-                      </w:r>
-                      <w:r>
-                        <w:instrText xml:space="preserve"> SEQ Figure \* ARABIC </w:instrText>
-                      </w:r>
-                      <w:r>
-                        <w:fldChar w:fldCharType="separate"/>
-                      </w:r>
-                      <w:r>
-                        <w:rPr>
-                          <w:noProof/>
-                        </w:rPr>
-                        <w:t>2</w:t>
-                      </w:r>
-                      <w:r>
-                        <w:rPr>
-                          <w:noProof/>
-                        </w:rPr>
-                        <w:fldChar w:fldCharType="end"/>
-                      </w:r>
+                      <w:fldSimple w:instr=" SEQ Figure \* ARABIC ">
+                        <w:r>
+                          <w:rPr>
+                            <w:noProof/>
+                          </w:rPr>
+                          <w:t>2</w:t>
+                        </w:r>
+                      </w:fldSimple>
                       <w:r>
                         <w:t xml:space="preserve"> </w:t>
                       </w:r>
@@ -30570,7 +31688,7 @@
 </file>
 
 <file path=word/endnotes.xml><?xml version="1.0" encoding="utf-8"?>
-<w:endnotes xmlns:wpc="http://schemas.microsoft.com/office/word/2010/wordprocessingCanvas" xmlns:cx="http://schemas.microsoft.com/office/drawing/2014/chartex" xmlns:cx1="http://schemas.microsoft.com/office/drawing/2015/9/8/chartex" xmlns:cx2="http://schemas.microsoft.com/office/drawing/2015/10/21/chartex" xmlns:cx3="http://schemas.microsoft.com/office/drawing/2016/5/9/chartex" xmlns:cx4="http://schemas.microsoft.com/office/drawing/2016/5/10/chartex" xmlns:cx5="http://schemas.microsoft.com/office/drawing/2016/5/11/chartex" xmlns:cx6="http://schemas.microsoft.com/office/drawing/2016/5/12/chartex" xmlns:cx7="http://schemas.microsoft.com/office/drawing/2016/5/13/chartex" xmlns:cx8="http://schemas.microsoft.com/office/drawing/2016/5/14/chartex" xmlns:mc="http://schemas.openxmlformats.org/markup-compatibility/2006" xmlns:aink="http://schemas.microsoft.com/office/drawing/2016/ink" xmlns:am3d="http://schemas.microsoft.com/office/drawing/2017/model3d" xmlns:o="urn:schemas-microsoft-com:office:office" xmlns:r="http://schemas.openxmlformats.org/officeDocument/2006/relationships" xmlns:m="http://schemas.openxmlformats.org/officeDocument/2006/math" xmlns:v="urn:schemas-microsoft-com:vml" xmlns:wp14="http://schemas.microsoft.com/office/word/2010/wordprocessingDrawing" xmlns:wp="http://schemas.openxmlformats.org/drawingml/2006/wordprocessingDrawing" xmlns:w10="urn:schemas-microsoft-com:office:word" xmlns:w="http://schemas.openxmlformats.org/wordprocessingml/2006/main" xmlns:w14="http://schemas.microsoft.com/office/word/2010/wordml" xmlns:w15="http://schemas.microsoft.com/office/word/2012/wordml" xmlns:w16cex="http://schemas.microsoft.com/office/word/2018/wordml/cex" xmlns:w16cid="http://schemas.microsoft.com/office/word/2016/wordml/cid" xmlns:w16="http://schemas.microsoft.com/office/word/2018/wordml" xmlns:w16sdtdh="http://schemas.microsoft.com/office/word/2020/wordml/sdtdatahash" xmlns:w16se="http://schemas.microsoft.com/office/word/2015/wordml/symex" xmlns:wpg="http://schemas.microsoft.com/office/word/2010/wordprocessingGroup" xmlns:wpi="http://schemas.microsoft.com/office/word/2010/wordprocessingInk" xmlns:wne="http://schemas.microsoft.com/office/word/2006/wordml" xmlns:wps="http://schemas.microsoft.com/office/word/2010/wordprocessingShape" mc:Ignorable="w14 w15 w16se w16cid w16 w16cex w16sdtdh wp14">
+<w:endnotes xmlns:wpc="http://schemas.microsoft.com/office/word/2010/wordprocessingCanvas" xmlns:cx="http://schemas.microsoft.com/office/drawing/2014/chartex" xmlns:cx1="http://schemas.microsoft.com/office/drawing/2015/9/8/chartex" xmlns:cx2="http://schemas.microsoft.com/office/drawing/2015/10/21/chartex" xmlns:cx3="http://schemas.microsoft.com/office/drawing/2016/5/9/chartex" xmlns:cx4="http://schemas.microsoft.com/office/drawing/2016/5/10/chartex" xmlns:cx5="http://schemas.microsoft.com/office/drawing/2016/5/11/chartex" xmlns:cx6="http://schemas.microsoft.com/office/drawing/2016/5/12/chartex" xmlns:cx7="http://schemas.microsoft.com/office/drawing/2016/5/13/chartex" xmlns:cx8="http://schemas.microsoft.com/office/drawing/2016/5/14/chartex" xmlns:mc="http://schemas.openxmlformats.org/markup-compatibility/2006" xmlns:aink="http://schemas.microsoft.com/office/drawing/2016/ink" xmlns:am3d="http://schemas.microsoft.com/office/drawing/2017/model3d" xmlns:o="urn:schemas-microsoft-com:office:office" xmlns:r="http://schemas.openxmlformats.org/officeDocument/2006/relationships" xmlns:m="http://schemas.openxmlformats.org/officeDocument/2006/math" xmlns:v="urn:schemas-microsoft-com:vml" xmlns:wp14="http://schemas.microsoft.com/office/word/2010/wordprocessingDrawing" xmlns:wp="http://schemas.openxmlformats.org/drawingml/2006/wordprocessingDrawing" xmlns:w10="urn:schemas-microsoft-com:office:word" xmlns:w="http://schemas.openxmlformats.org/wordprocessingml/2006/main" xmlns:w14="http://schemas.microsoft.com/office/word/2010/wordml" xmlns:w15="http://schemas.microsoft.com/office/word/2012/wordml" xmlns:w16cex="http://schemas.microsoft.com/office/word/2018/wordml/cex" xmlns:w16cid="http://schemas.microsoft.com/office/word/2016/wordml/cid" xmlns:w16="http://schemas.microsoft.com/office/word/2018/wordml" xmlns:w16se="http://schemas.microsoft.com/office/word/2015/wordml/symex" xmlns:wpg="http://schemas.microsoft.com/office/word/2010/wordprocessingGroup" xmlns:wpi="http://schemas.microsoft.com/office/word/2010/wordprocessingInk" xmlns:wne="http://schemas.microsoft.com/office/word/2006/wordml" xmlns:wps="http://schemas.microsoft.com/office/word/2010/wordprocessingShape" mc:Ignorable="w14 w15 w16se w16cid w16 w16cex wp14">
   <w:endnote w:type="separator" w:id="-1">
     <w:p>
       <w:pPr>
@@ -30595,7 +31713,7 @@
 </file>
 
 <file path=word/footer1.xml><?xml version="1.0" encoding="utf-8"?>
-<w:ftr xmlns:wpc="http://schemas.microsoft.com/office/word/2010/wordprocessingCanvas" xmlns:cx="http://schemas.microsoft.com/office/drawing/2014/chartex" xmlns:cx1="http://schemas.microsoft.com/office/drawing/2015/9/8/chartex" xmlns:cx2="http://schemas.microsoft.com/office/drawing/2015/10/21/chartex" xmlns:cx3="http://schemas.microsoft.com/office/drawing/2016/5/9/chartex" xmlns:cx4="http://schemas.microsoft.com/office/drawing/2016/5/10/chartex" xmlns:cx5="http://schemas.microsoft.com/office/drawing/2016/5/11/chartex" xmlns:cx6="http://schemas.microsoft.com/office/drawing/2016/5/12/chartex" xmlns:cx7="http://schemas.microsoft.com/office/drawing/2016/5/13/chartex" xmlns:cx8="http://schemas.microsoft.com/office/drawing/2016/5/14/chartex" xmlns:mc="http://schemas.openxmlformats.org/markup-compatibility/2006" xmlns:aink="http://schemas.microsoft.com/office/drawing/2016/ink" xmlns:am3d="http://schemas.microsoft.com/office/drawing/2017/model3d" xmlns:o="urn:schemas-microsoft-com:office:office" xmlns:r="http://schemas.openxmlformats.org/officeDocument/2006/relationships" xmlns:m="http://schemas.openxmlformats.org/officeDocument/2006/math" xmlns:v="urn:schemas-microsoft-com:vml" xmlns:wp14="http://schemas.microsoft.com/office/word/2010/wordprocessingDrawing" xmlns:wp="http://schemas.openxmlformats.org/drawingml/2006/wordprocessingDrawing" xmlns:w10="urn:schemas-microsoft-com:office:word" xmlns:w="http://schemas.openxmlformats.org/wordprocessingml/2006/main" xmlns:w14="http://schemas.microsoft.com/office/word/2010/wordml" xmlns:w15="http://schemas.microsoft.com/office/word/2012/wordml" xmlns:w16cex="http://schemas.microsoft.com/office/word/2018/wordml/cex" xmlns:w16cid="http://schemas.microsoft.com/office/word/2016/wordml/cid" xmlns:w16="http://schemas.microsoft.com/office/word/2018/wordml" xmlns:w16sdtdh="http://schemas.microsoft.com/office/word/2020/wordml/sdtdatahash" xmlns:w16se="http://schemas.microsoft.com/office/word/2015/wordml/symex" xmlns:wpg="http://schemas.microsoft.com/office/word/2010/wordprocessingGroup" xmlns:wpi="http://schemas.microsoft.com/office/word/2010/wordprocessingInk" xmlns:wne="http://schemas.microsoft.com/office/word/2006/wordml" xmlns:wps="http://schemas.microsoft.com/office/word/2010/wordprocessingShape" mc:Ignorable="w14 w15 w16se w16cid w16 w16cex w16sdtdh wp14">
+<w:ftr xmlns:wpc="http://schemas.microsoft.com/office/word/2010/wordprocessingCanvas" xmlns:cx="http://schemas.microsoft.com/office/drawing/2014/chartex" xmlns:cx1="http://schemas.microsoft.com/office/drawing/2015/9/8/chartex" xmlns:cx2="http://schemas.microsoft.com/office/drawing/2015/10/21/chartex" xmlns:cx3="http://schemas.microsoft.com/office/drawing/2016/5/9/chartex" xmlns:cx4="http://schemas.microsoft.com/office/drawing/2016/5/10/chartex" xmlns:cx5="http://schemas.microsoft.com/office/drawing/2016/5/11/chartex" xmlns:cx6="http://schemas.microsoft.com/office/drawing/2016/5/12/chartex" xmlns:cx7="http://schemas.microsoft.com/office/drawing/2016/5/13/chartex" xmlns:cx8="http://schemas.microsoft.com/office/drawing/2016/5/14/chartex" xmlns:mc="http://schemas.openxmlformats.org/markup-compatibility/2006" xmlns:aink="http://schemas.microsoft.com/office/drawing/2016/ink" xmlns:am3d="http://schemas.microsoft.com/office/drawing/2017/model3d" xmlns:o="urn:schemas-microsoft-com:office:office" xmlns:r="http://schemas.openxmlformats.org/officeDocument/2006/relationships" xmlns:m="http://schemas.openxmlformats.org/officeDocument/2006/math" xmlns:v="urn:schemas-microsoft-com:vml" xmlns:wp14="http://schemas.microsoft.com/office/word/2010/wordprocessingDrawing" xmlns:wp="http://schemas.openxmlformats.org/drawingml/2006/wordprocessingDrawing" xmlns:w10="urn:schemas-microsoft-com:office:word" xmlns:w="http://schemas.openxmlformats.org/wordprocessingml/2006/main" xmlns:w14="http://schemas.microsoft.com/office/word/2010/wordml" xmlns:w15="http://schemas.microsoft.com/office/word/2012/wordml" xmlns:w16cex="http://schemas.microsoft.com/office/word/2018/wordml/cex" xmlns:w16cid="http://schemas.microsoft.com/office/word/2016/wordml/cid" xmlns:w16="http://schemas.microsoft.com/office/word/2018/wordml" xmlns:w16se="http://schemas.microsoft.com/office/word/2015/wordml/symex" xmlns:wpg="http://schemas.microsoft.com/office/word/2010/wordprocessingGroup" xmlns:wpi="http://schemas.microsoft.com/office/word/2010/wordprocessingInk" xmlns:wne="http://schemas.microsoft.com/office/word/2006/wordml" xmlns:wps="http://schemas.microsoft.com/office/word/2010/wordprocessingShape" mc:Ignorable="w14 w15 w16se w16cid w16 w16cex wp14">
   <w:p>
     <w:pPr>
       <w:jc w:val="right"/>
@@ -30608,7 +31726,6 @@
           <w:docPartUnique/>
         </w:docPartObj>
       </w:sdtPr>
-      <w:sdtEndPr/>
       <w:sdtContent>
         <w:r>
           <w:t xml:space="preserve">Page </w:t>
@@ -30637,27 +31754,14 @@
         <w:r>
           <w:t xml:space="preserve"> of </w:t>
         </w:r>
-        <w:r>
-          <w:fldChar w:fldCharType="begin"/>
-        </w:r>
-        <w:r>
-          <w:instrText xml:space="preserve"> NUMPAGES  </w:instrText>
-        </w:r>
-        <w:r>
-          <w:fldChar w:fldCharType="separate"/>
-        </w:r>
-        <w:r>
-          <w:rPr>
-            <w:noProof/>
-          </w:rPr>
-          <w:t>4</w:t>
-        </w:r>
-        <w:r>
-          <w:rPr>
-            <w:noProof/>
-          </w:rPr>
-          <w:fldChar w:fldCharType="end"/>
-        </w:r>
+        <w:fldSimple w:instr=" NUMPAGES  ">
+          <w:r>
+            <w:rPr>
+              <w:noProof/>
+            </w:rPr>
+            <w:t>4</w:t>
+          </w:r>
+        </w:fldSimple>
       </w:sdtContent>
     </w:sdt>
   </w:p>
@@ -30670,7 +31774,7 @@
 </file>
 
 <file path=word/footnotes.xml><?xml version="1.0" encoding="utf-8"?>
-<w:footnotes xmlns:wpc="http://schemas.microsoft.com/office/word/2010/wordprocessingCanvas" xmlns:cx="http://schemas.microsoft.com/office/drawing/2014/chartex" xmlns:cx1="http://schemas.microsoft.com/office/drawing/2015/9/8/chartex" xmlns:cx2="http://schemas.microsoft.com/office/drawing/2015/10/21/chartex" xmlns:cx3="http://schemas.microsoft.com/office/drawing/2016/5/9/chartex" xmlns:cx4="http://schemas.microsoft.com/office/drawing/2016/5/10/chartex" xmlns:cx5="http://schemas.microsoft.com/office/drawing/2016/5/11/chartex" xmlns:cx6="http://schemas.microsoft.com/office/drawing/2016/5/12/chartex" xmlns:cx7="http://schemas.microsoft.com/office/drawing/2016/5/13/chartex" xmlns:cx8="http://schemas.microsoft.com/office/drawing/2016/5/14/chartex" xmlns:mc="http://schemas.openxmlformats.org/markup-compatibility/2006" xmlns:aink="http://schemas.microsoft.com/office/drawing/2016/ink" xmlns:am3d="http://schemas.microsoft.com/office/drawing/2017/model3d" xmlns:o="urn:schemas-microsoft-com:office:office" xmlns:r="http://schemas.openxmlformats.org/officeDocument/2006/relationships" xmlns:m="http://schemas.openxmlformats.org/officeDocument/2006/math" xmlns:v="urn:schemas-microsoft-com:vml" xmlns:wp14="http://schemas.microsoft.com/office/word/2010/wordprocessingDrawing" xmlns:wp="http://schemas.openxmlformats.org/drawingml/2006/wordprocessingDrawing" xmlns:w10="urn:schemas-microsoft-com:office:word" xmlns:w="http://schemas.openxmlformats.org/wordprocessingml/2006/main" xmlns:w14="http://schemas.microsoft.com/office/word/2010/wordml" xmlns:w15="http://schemas.microsoft.com/office/word/2012/wordml" xmlns:w16cex="http://schemas.microsoft.com/office/word/2018/wordml/cex" xmlns:w16cid="http://schemas.microsoft.com/office/word/2016/wordml/cid" xmlns:w16="http://schemas.microsoft.com/office/word/2018/wordml" xmlns:w16sdtdh="http://schemas.microsoft.com/office/word/2020/wordml/sdtdatahash" xmlns:w16se="http://schemas.microsoft.com/office/word/2015/wordml/symex" xmlns:wpg="http://schemas.microsoft.com/office/word/2010/wordprocessingGroup" xmlns:wpi="http://schemas.microsoft.com/office/word/2010/wordprocessingInk" xmlns:wne="http://schemas.microsoft.com/office/word/2006/wordml" xmlns:wps="http://schemas.microsoft.com/office/word/2010/wordprocessingShape" mc:Ignorable="w14 w15 w16se w16cid w16 w16cex w16sdtdh wp14">
+<w:footnotes xmlns:wpc="http://schemas.microsoft.com/office/word/2010/wordprocessingCanvas" xmlns:cx="http://schemas.microsoft.com/office/drawing/2014/chartex" xmlns:cx1="http://schemas.microsoft.com/office/drawing/2015/9/8/chartex" xmlns:cx2="http://schemas.microsoft.com/office/drawing/2015/10/21/chartex" xmlns:cx3="http://schemas.microsoft.com/office/drawing/2016/5/9/chartex" xmlns:cx4="http://schemas.microsoft.com/office/drawing/2016/5/10/chartex" xmlns:cx5="http://schemas.microsoft.com/office/drawing/2016/5/11/chartex" xmlns:cx6="http://schemas.microsoft.com/office/drawing/2016/5/12/chartex" xmlns:cx7="http://schemas.microsoft.com/office/drawing/2016/5/13/chartex" xmlns:cx8="http://schemas.microsoft.com/office/drawing/2016/5/14/chartex" xmlns:mc="http://schemas.openxmlformats.org/markup-compatibility/2006" xmlns:aink="http://schemas.microsoft.com/office/drawing/2016/ink" xmlns:am3d="http://schemas.microsoft.com/office/drawing/2017/model3d" xmlns:o="urn:schemas-microsoft-com:office:office" xmlns:r="http://schemas.openxmlformats.org/officeDocument/2006/relationships" xmlns:m="http://schemas.openxmlformats.org/officeDocument/2006/math" xmlns:v="urn:schemas-microsoft-com:vml" xmlns:wp14="http://schemas.microsoft.com/office/word/2010/wordprocessingDrawing" xmlns:wp="http://schemas.openxmlformats.org/drawingml/2006/wordprocessingDrawing" xmlns:w10="urn:schemas-microsoft-com:office:word" xmlns:w="http://schemas.openxmlformats.org/wordprocessingml/2006/main" xmlns:w14="http://schemas.microsoft.com/office/word/2010/wordml" xmlns:w15="http://schemas.microsoft.com/office/word/2012/wordml" xmlns:w16cex="http://schemas.microsoft.com/office/word/2018/wordml/cex" xmlns:w16cid="http://schemas.microsoft.com/office/word/2016/wordml/cid" xmlns:w16="http://schemas.microsoft.com/office/word/2018/wordml" xmlns:w16se="http://schemas.microsoft.com/office/word/2015/wordml/symex" xmlns:wpg="http://schemas.microsoft.com/office/word/2010/wordprocessingGroup" xmlns:wpi="http://schemas.microsoft.com/office/word/2010/wordprocessingInk" xmlns:wne="http://schemas.microsoft.com/office/word/2006/wordml" xmlns:wps="http://schemas.microsoft.com/office/word/2010/wordprocessingShape" mc:Ignorable="w14 w15 w16se w16cid w16 w16cex wp14">
   <w:footnote w:type="separator" w:id="-1">
     <w:p>
       <w:pPr>
@@ -30695,7 +31799,7 @@
 </file>
 
 <file path=word/header1.xml><?xml version="1.0" encoding="utf-8"?>
-<w:hdr xmlns:wpc="http://schemas.microsoft.com/office/word/2010/wordprocessingCanvas" xmlns:cx="http://schemas.microsoft.com/office/drawing/2014/chartex" xmlns:cx1="http://schemas.microsoft.com/office/drawing/2015/9/8/chartex" xmlns:cx2="http://schemas.microsoft.com/office/drawing/2015/10/21/chartex" xmlns:cx3="http://schemas.microsoft.com/office/drawing/2016/5/9/chartex" xmlns:cx4="http://schemas.microsoft.com/office/drawing/2016/5/10/chartex" xmlns:cx5="http://schemas.microsoft.com/office/drawing/2016/5/11/chartex" xmlns:cx6="http://schemas.microsoft.com/office/drawing/2016/5/12/chartex" xmlns:cx7="http://schemas.microsoft.com/office/drawing/2016/5/13/chartex" xmlns:cx8="http://schemas.microsoft.com/office/drawing/2016/5/14/chartex" xmlns:mc="http://schemas.openxmlformats.org/markup-compatibility/2006" xmlns:aink="http://schemas.microsoft.com/office/drawing/2016/ink" xmlns:am3d="http://schemas.microsoft.com/office/drawing/2017/model3d" xmlns:o="urn:schemas-microsoft-com:office:office" xmlns:r="http://schemas.openxmlformats.org/officeDocument/2006/relationships" xmlns:m="http://schemas.openxmlformats.org/officeDocument/2006/math" xmlns:v="urn:schemas-microsoft-com:vml" xmlns:wp14="http://schemas.microsoft.com/office/word/2010/wordprocessingDrawing" xmlns:wp="http://schemas.openxmlformats.org/drawingml/2006/wordprocessingDrawing" xmlns:w10="urn:schemas-microsoft-com:office:word" xmlns:w="http://schemas.openxmlformats.org/wordprocessingml/2006/main" xmlns:w14="http://schemas.microsoft.com/office/word/2010/wordml" xmlns:w15="http://schemas.microsoft.com/office/word/2012/wordml" xmlns:w16cex="http://schemas.microsoft.com/office/word/2018/wordml/cex" xmlns:w16cid="http://schemas.microsoft.com/office/word/2016/wordml/cid" xmlns:w16="http://schemas.microsoft.com/office/word/2018/wordml" xmlns:w16sdtdh="http://schemas.microsoft.com/office/word/2020/wordml/sdtdatahash" xmlns:w16se="http://schemas.microsoft.com/office/word/2015/wordml/symex" xmlns:wpg="http://schemas.microsoft.com/office/word/2010/wordprocessingGroup" xmlns:wpi="http://schemas.microsoft.com/office/word/2010/wordprocessingInk" xmlns:wne="http://schemas.microsoft.com/office/word/2006/wordml" xmlns:wps="http://schemas.microsoft.com/office/word/2010/wordprocessingShape" mc:Ignorable="w14 w15 w16se w16cid w16 w16cex w16sdtdh wp14">
+<w:hdr xmlns:wpc="http://schemas.microsoft.com/office/word/2010/wordprocessingCanvas" xmlns:cx="http://schemas.microsoft.com/office/drawing/2014/chartex" xmlns:cx1="http://schemas.microsoft.com/office/drawing/2015/9/8/chartex" xmlns:cx2="http://schemas.microsoft.com/office/drawing/2015/10/21/chartex" xmlns:cx3="http://schemas.microsoft.com/office/drawing/2016/5/9/chartex" xmlns:cx4="http://schemas.microsoft.com/office/drawing/2016/5/10/chartex" xmlns:cx5="http://schemas.microsoft.com/office/drawing/2016/5/11/chartex" xmlns:cx6="http://schemas.microsoft.com/office/drawing/2016/5/12/chartex" xmlns:cx7="http://schemas.microsoft.com/office/drawing/2016/5/13/chartex" xmlns:cx8="http://schemas.microsoft.com/office/drawing/2016/5/14/chartex" xmlns:mc="http://schemas.openxmlformats.org/markup-compatibility/2006" xmlns:aink="http://schemas.microsoft.com/office/drawing/2016/ink" xmlns:am3d="http://schemas.microsoft.com/office/drawing/2017/model3d" xmlns:o="urn:schemas-microsoft-com:office:office" xmlns:r="http://schemas.openxmlformats.org/officeDocument/2006/relationships" xmlns:m="http://schemas.openxmlformats.org/officeDocument/2006/math" xmlns:v="urn:schemas-microsoft-com:vml" xmlns:wp14="http://schemas.microsoft.com/office/word/2010/wordprocessingDrawing" xmlns:wp="http://schemas.openxmlformats.org/drawingml/2006/wordprocessingDrawing" xmlns:w10="urn:schemas-microsoft-com:office:word" xmlns:w="http://schemas.openxmlformats.org/wordprocessingml/2006/main" xmlns:w14="http://schemas.microsoft.com/office/word/2010/wordml" xmlns:w15="http://schemas.microsoft.com/office/word/2012/wordml" xmlns:w16cex="http://schemas.microsoft.com/office/word/2018/wordml/cex" xmlns:w16cid="http://schemas.microsoft.com/office/word/2016/wordml/cid" xmlns:w16="http://schemas.microsoft.com/office/word/2018/wordml" xmlns:w16se="http://schemas.microsoft.com/office/word/2015/wordml/symex" xmlns:wpg="http://schemas.microsoft.com/office/word/2010/wordprocessingGroup" xmlns:wpi="http://schemas.microsoft.com/office/word/2010/wordprocessingInk" xmlns:wne="http://schemas.microsoft.com/office/word/2006/wordml" xmlns:wps="http://schemas.microsoft.com/office/word/2010/wordprocessingShape" mc:Ignorable="w14 w15 w16se w16cid w16 w16cex wp14">
   <w:p>
     <w:pPr>
       <w:pStyle w:val="Header"/>
@@ -30712,7 +31816,7 @@
 </file>
 
 <file path=word/numbering.xml><?xml version="1.0" encoding="utf-8"?>
-<w:numbering xmlns:wpc="http://schemas.microsoft.com/office/word/2010/wordprocessingCanvas" xmlns:cx="http://schemas.microsoft.com/office/drawing/2014/chartex" xmlns:cx1="http://schemas.microsoft.com/office/drawing/2015/9/8/chartex" xmlns:cx2="http://schemas.microsoft.com/office/drawing/2015/10/21/chartex" xmlns:cx3="http://schemas.microsoft.com/office/drawing/2016/5/9/chartex" xmlns:cx4="http://schemas.microsoft.com/office/drawing/2016/5/10/chartex" xmlns:cx5="http://schemas.microsoft.com/office/drawing/2016/5/11/chartex" xmlns:cx6="http://schemas.microsoft.com/office/drawing/2016/5/12/chartex" xmlns:cx7="http://schemas.microsoft.com/office/drawing/2016/5/13/chartex" xmlns:cx8="http://schemas.microsoft.com/office/drawing/2016/5/14/chartex" xmlns:mc="http://schemas.openxmlformats.org/markup-compatibility/2006" xmlns:aink="http://schemas.microsoft.com/office/drawing/2016/ink" xmlns:am3d="http://schemas.microsoft.com/office/drawing/2017/model3d" xmlns:o="urn:schemas-microsoft-com:office:office" xmlns:r="http://schemas.openxmlformats.org/officeDocument/2006/relationships" xmlns:m="http://schemas.openxmlformats.org/officeDocument/2006/math" xmlns:v="urn:schemas-microsoft-com:vml" xmlns:wp14="http://schemas.microsoft.com/office/word/2010/wordprocessingDrawing" xmlns:wp="http://schemas.openxmlformats.org/drawingml/2006/wordprocessingDrawing" xmlns:w10="urn:schemas-microsoft-com:office:word" xmlns:w="http://schemas.openxmlformats.org/wordprocessingml/2006/main" xmlns:w14="http://schemas.microsoft.com/office/word/2010/wordml" xmlns:w15="http://schemas.microsoft.com/office/word/2012/wordml" xmlns:w16cex="http://schemas.microsoft.com/office/word/2018/wordml/cex" xmlns:w16cid="http://schemas.microsoft.com/office/word/2016/wordml/cid" xmlns:w16="http://schemas.microsoft.com/office/word/2018/wordml" xmlns:w16sdtdh="http://schemas.microsoft.com/office/word/2020/wordml/sdtdatahash" xmlns:w16se="http://schemas.microsoft.com/office/word/2015/wordml/symex" xmlns:wpg="http://schemas.microsoft.com/office/word/2010/wordprocessingGroup" xmlns:wpi="http://schemas.microsoft.com/office/word/2010/wordprocessingInk" xmlns:wne="http://schemas.microsoft.com/office/word/2006/wordml" xmlns:wps="http://schemas.microsoft.com/office/word/2010/wordprocessingShape" mc:Ignorable="w14 w15 w16se w16cid w16 w16cex w16sdtdh wp14">
+<w:numbering xmlns:wpc="http://schemas.microsoft.com/office/word/2010/wordprocessingCanvas" xmlns:cx="http://schemas.microsoft.com/office/drawing/2014/chartex" xmlns:cx1="http://schemas.microsoft.com/office/drawing/2015/9/8/chartex" xmlns:cx2="http://schemas.microsoft.com/office/drawing/2015/10/21/chartex" xmlns:cx3="http://schemas.microsoft.com/office/drawing/2016/5/9/chartex" xmlns:cx4="http://schemas.microsoft.com/office/drawing/2016/5/10/chartex" xmlns:cx5="http://schemas.microsoft.com/office/drawing/2016/5/11/chartex" xmlns:cx6="http://schemas.microsoft.com/office/drawing/2016/5/12/chartex" xmlns:cx7="http://schemas.microsoft.com/office/drawing/2016/5/13/chartex" xmlns:cx8="http://schemas.microsoft.com/office/drawing/2016/5/14/chartex" xmlns:mc="http://schemas.openxmlformats.org/markup-compatibility/2006" xmlns:aink="http://schemas.microsoft.com/office/drawing/2016/ink" xmlns:am3d="http://schemas.microsoft.com/office/drawing/2017/model3d" xmlns:o="urn:schemas-microsoft-com:office:office" xmlns:r="http://schemas.openxmlformats.org/officeDocument/2006/relationships" xmlns:m="http://schemas.openxmlformats.org/officeDocument/2006/math" xmlns:v="urn:schemas-microsoft-com:vml" xmlns:wp14="http://schemas.microsoft.com/office/word/2010/wordprocessingDrawing" xmlns:wp="http://schemas.openxmlformats.org/drawingml/2006/wordprocessingDrawing" xmlns:w10="urn:schemas-microsoft-com:office:word" xmlns:w="http://schemas.openxmlformats.org/wordprocessingml/2006/main" xmlns:w14="http://schemas.microsoft.com/office/word/2010/wordml" xmlns:w15="http://schemas.microsoft.com/office/word/2012/wordml" xmlns:w16cex="http://schemas.microsoft.com/office/word/2018/wordml/cex" xmlns:w16cid="http://schemas.microsoft.com/office/word/2016/wordml/cid" xmlns:w16="http://schemas.microsoft.com/office/word/2018/wordml" xmlns:w16se="http://schemas.microsoft.com/office/word/2015/wordml/symex" xmlns:wpg="http://schemas.microsoft.com/office/word/2010/wordprocessingGroup" xmlns:wpi="http://schemas.microsoft.com/office/word/2010/wordprocessingInk" xmlns:wne="http://schemas.microsoft.com/office/word/2006/wordml" xmlns:wps="http://schemas.microsoft.com/office/word/2010/wordprocessingShape" mc:Ignorable="w14 w15 w16se w16cid w16 w16cex wp14">
   <w:abstractNum w:abstractNumId="0" w15:restartNumberingAfterBreak="0">
     <w:nsid w:val="095C4EA7"/>
     <w:multiLevelType w:val="hybridMultilevel"/>
@@ -32752,7 +33856,7 @@
 </file>
 
 <file path=word/styles.xml><?xml version="1.0" encoding="utf-8"?>
-<w:styles xmlns:mc="http://schemas.openxmlformats.org/markup-compatibility/2006" xmlns:r="http://schemas.openxmlformats.org/officeDocument/2006/relationships" xmlns:w="http://schemas.openxmlformats.org/wordprocessingml/2006/main" xmlns:w14="http://schemas.microsoft.com/office/word/2010/wordml" xmlns:w15="http://schemas.microsoft.com/office/word/2012/wordml" xmlns:w16cex="http://schemas.microsoft.com/office/word/2018/wordml/cex" xmlns:w16cid="http://schemas.microsoft.com/office/word/2016/wordml/cid" xmlns:w16="http://schemas.microsoft.com/office/word/2018/wordml" xmlns:w16sdtdh="http://schemas.microsoft.com/office/word/2020/wordml/sdtdatahash" xmlns:w16se="http://schemas.microsoft.com/office/word/2015/wordml/symex" mc:Ignorable="w14 w15 w16se w16cid w16 w16cex w16sdtdh">
+<w:styles xmlns:mc="http://schemas.openxmlformats.org/markup-compatibility/2006" xmlns:r="http://schemas.openxmlformats.org/officeDocument/2006/relationships" xmlns:w="http://schemas.openxmlformats.org/wordprocessingml/2006/main" xmlns:w14="http://schemas.microsoft.com/office/word/2010/wordml" xmlns:w15="http://schemas.microsoft.com/office/word/2012/wordml" xmlns:w16cex="http://schemas.microsoft.com/office/word/2018/wordml/cex" xmlns:w16cid="http://schemas.microsoft.com/office/word/2016/wordml/cid" xmlns:w16="http://schemas.microsoft.com/office/word/2018/wordml" xmlns:w16se="http://schemas.microsoft.com/office/word/2015/wordml/symex" mc:Ignorable="w14 w15 w16se w16cid w16 w16cex">
   <w:docDefaults>
     <w:rPrDefault>
       <w:rPr>

</xml_diff>

<commit_message>
design - menu sprites 23 01 22
</commit_message>
<xml_diff>
--- a/H446-03 Project Alex.docx
+++ b/H446-03 Project Alex.docx
@@ -1,6 +1,6 @@
 
 <file path=word/document.xml><?xml version="1.0" encoding="utf-8"?>
-<w:document xmlns:wpc="http://schemas.microsoft.com/office/word/2010/wordprocessingCanvas" xmlns:cx="http://schemas.microsoft.com/office/drawing/2014/chartex" xmlns:cx1="http://schemas.microsoft.com/office/drawing/2015/9/8/chartex" xmlns:cx2="http://schemas.microsoft.com/office/drawing/2015/10/21/chartex" xmlns:cx3="http://schemas.microsoft.com/office/drawing/2016/5/9/chartex" xmlns:cx4="http://schemas.microsoft.com/office/drawing/2016/5/10/chartex" xmlns:cx5="http://schemas.microsoft.com/office/drawing/2016/5/11/chartex" xmlns:cx6="http://schemas.microsoft.com/office/drawing/2016/5/12/chartex" xmlns:cx7="http://schemas.microsoft.com/office/drawing/2016/5/13/chartex" xmlns:cx8="http://schemas.microsoft.com/office/drawing/2016/5/14/chartex" xmlns:mc="http://schemas.openxmlformats.org/markup-compatibility/2006" xmlns:aink="http://schemas.microsoft.com/office/drawing/2016/ink" xmlns:am3d="http://schemas.microsoft.com/office/drawing/2017/model3d" xmlns:o="urn:schemas-microsoft-com:office:office" xmlns:r="http://schemas.openxmlformats.org/officeDocument/2006/relationships" xmlns:m="http://schemas.openxmlformats.org/officeDocument/2006/math" xmlns:v="urn:schemas-microsoft-com:vml" xmlns:wp14="http://schemas.microsoft.com/office/word/2010/wordprocessingDrawing" xmlns:wp="http://schemas.openxmlformats.org/drawingml/2006/wordprocessingDrawing" xmlns:w10="urn:schemas-microsoft-com:office:word" xmlns:w="http://schemas.openxmlformats.org/wordprocessingml/2006/main" xmlns:w14="http://schemas.microsoft.com/office/word/2010/wordml" xmlns:w15="http://schemas.microsoft.com/office/word/2012/wordml" xmlns:w16cex="http://schemas.microsoft.com/office/word/2018/wordml/cex" xmlns:w16cid="http://schemas.microsoft.com/office/word/2016/wordml/cid" xmlns:w16="http://schemas.microsoft.com/office/word/2018/wordml" xmlns:w16sdtdh="http://schemas.microsoft.com/office/word/2020/wordml/sdtdatahash" xmlns:w16se="http://schemas.microsoft.com/office/word/2015/wordml/symex" xmlns:wpg="http://schemas.microsoft.com/office/word/2010/wordprocessingGroup" xmlns:wpi="http://schemas.microsoft.com/office/word/2010/wordprocessingInk" xmlns:wne="http://schemas.microsoft.com/office/word/2006/wordml" xmlns:wps="http://schemas.microsoft.com/office/word/2010/wordprocessingShape" mc:Ignorable="w14 w15 w16se w16cid w16 w16cex w16sdtdh wp14">
+<w:document xmlns:wpc="http://schemas.microsoft.com/office/word/2010/wordprocessingCanvas" xmlns:cx="http://schemas.microsoft.com/office/drawing/2014/chartex" xmlns:cx1="http://schemas.microsoft.com/office/drawing/2015/9/8/chartex" xmlns:cx2="http://schemas.microsoft.com/office/drawing/2015/10/21/chartex" xmlns:cx3="http://schemas.microsoft.com/office/drawing/2016/5/9/chartex" xmlns:cx4="http://schemas.microsoft.com/office/drawing/2016/5/10/chartex" xmlns:cx5="http://schemas.microsoft.com/office/drawing/2016/5/11/chartex" xmlns:cx6="http://schemas.microsoft.com/office/drawing/2016/5/12/chartex" xmlns:cx7="http://schemas.microsoft.com/office/drawing/2016/5/13/chartex" xmlns:cx8="http://schemas.microsoft.com/office/drawing/2016/5/14/chartex" xmlns:mc="http://schemas.openxmlformats.org/markup-compatibility/2006" xmlns:aink="http://schemas.microsoft.com/office/drawing/2016/ink" xmlns:am3d="http://schemas.microsoft.com/office/drawing/2017/model3d" xmlns:o="urn:schemas-microsoft-com:office:office" xmlns:r="http://schemas.openxmlformats.org/officeDocument/2006/relationships" xmlns:m="http://schemas.openxmlformats.org/officeDocument/2006/math" xmlns:v="urn:schemas-microsoft-com:vml" xmlns:wp14="http://schemas.microsoft.com/office/word/2010/wordprocessingDrawing" xmlns:wp="http://schemas.openxmlformats.org/drawingml/2006/wordprocessingDrawing" xmlns:w10="urn:schemas-microsoft-com:office:word" xmlns:w="http://schemas.openxmlformats.org/wordprocessingml/2006/main" xmlns:w14="http://schemas.microsoft.com/office/word/2010/wordml" xmlns:w15="http://schemas.microsoft.com/office/word/2012/wordml" xmlns:w16cex="http://schemas.microsoft.com/office/word/2018/wordml/cex" xmlns:w16cid="http://schemas.microsoft.com/office/word/2016/wordml/cid" xmlns:w16="http://schemas.microsoft.com/office/word/2018/wordml" xmlns:w16se="http://schemas.microsoft.com/office/word/2015/wordml/symex" xmlns:wpg="http://schemas.microsoft.com/office/word/2010/wordprocessingGroup" xmlns:wpi="http://schemas.microsoft.com/office/word/2010/wordprocessingInk" xmlns:wne="http://schemas.microsoft.com/office/word/2006/wordml" xmlns:wps="http://schemas.microsoft.com/office/word/2010/wordprocessingShape" mc:Ignorable="w14 w15 w16se w16cid w16 w16cex wp14">
   <w:body>
     <w:p>
       <w:pPr>
@@ -187,7 +187,7 @@
               </wp:anchor>
             </w:drawing>
           </mc:Choice>
-          <mc:Fallback>
+          <mc:Fallback xmlns:w16sdtdh="http://schemas.microsoft.com/office/word/2020/wordml/sdtdatahash">
             <w:pict>
               <v:rect w14:anchorId="68E76BA3" id="Rectangle 4" o:spid="_x0000_s1026" style="position:absolute;margin-left:406.35pt;margin-top:149.2pt;width:80.1pt;height:24.45pt;z-index:251660288;visibility:visible;mso-wrap-style:square;mso-width-percent:0;mso-height-percent:0;mso-wrap-distance-left:9pt;mso-wrap-distance-top:0;mso-wrap-distance-right:9pt;mso-wrap-distance-bottom:0;mso-position-horizontal:absolute;mso-position-horizontal-relative:text;mso-position-vertical:absolute;mso-position-vertical-relative:text;mso-width-percent:0;mso-height-percent:0;mso-width-relative:page;mso-height-relative:page;v-text-anchor:top" o:gfxdata="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" strokecolor="white [3212]"/>
             </w:pict>
@@ -4170,25 +4170,7 @@
           <w:szCs w:val="22"/>
           <w:lang w:val="en-GB" w:bidi="ar-SA"/>
         </w:rPr>
-        <w:t xml:space="preserve">The main game screen reuses the elements of the menu, so is familiar, though now all the elements are used. The bright </w:t>
-      </w:r>
-      <w:proofErr w:type="gramStart"/>
-      <w:r>
-        <w:rPr>
-          <w:sz w:val="22"/>
-          <w:szCs w:val="22"/>
-          <w:lang w:val="en-GB" w:bidi="ar-SA"/>
-        </w:rPr>
-        <w:t>colours</w:t>
-      </w:r>
-      <w:proofErr w:type="gramEnd"/>
-      <w:r>
-        <w:rPr>
-          <w:sz w:val="22"/>
-          <w:szCs w:val="22"/>
-          <w:lang w:val="en-GB" w:bidi="ar-SA"/>
-        </w:rPr>
-        <w:t xml:space="preserve"> on a dark background makes the game easier to look at, as well as distinguishing the individual sprites in the game and drawing the user’s attention to the important features. The indicator of where the blocks will fall makes it easier for the user to see what the game will do next(where the block will land), reducing the chance of the user placing a block in the wrong place – this makes the game less annoying and therefore more enjoyable for the user; my game must also focus on this to meet the user’s needs.</w:t>
+        <w:t>The main game screen reuses the elements of the menu, so is familiar, though now all the elements are used. The bright colours on a dark background makes the game easier to look at, as well as distinguishing the individual sprites in the game and drawing the user’s attention to the important features. The indicator of where the blocks will fall makes it easier for the user to see what the game will do next(where the block will land), reducing the chance of the user placing a block in the wrong place – this makes the game less annoying and therefore more enjoyable for the user; my game must also focus on this to meet the user’s needs.</w:t>
       </w:r>
       <w:r>
         <w:rPr>
@@ -6588,7 +6570,7 @@
                 <v:stroke joinstyle="miter"/>
                 <v:path gradientshapeok="t" o:connecttype="rect"/>
               </v:shapetype>
-              <v:shape id="Text Box 14" o:spid="_x0000_s1026" type="#_x0000_t202" style="position:absolute;margin-left:302.9pt;margin-top:.75pt;width:187.45pt;height:388.55pt;z-index:251661312;visibility:visible;mso-wrap-style:square;mso-height-percent:0;mso-wrap-distance-left:9pt;mso-wrap-distance-top:0;mso-wrap-distance-right:9pt;mso-wrap-distance-bottom:0;mso-position-horizontal:absolute;mso-position-horizontal-relative:text;mso-position-vertical:absolute;mso-position-vertical-relative:text;mso-height-percent:0;mso-height-relative:margin;v-text-anchor:top" o:gfxdata="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" fillcolor="white [3201]" stroked="f" strokeweight=".5pt">
+              <v:shape id="Text Box 14" o:spid="_x0000_s1026" type="#_x0000_t202" style="position:absolute;margin-left:302.9pt;margin-top:.75pt;width:187.45pt;height:388.55pt;z-index:251661312;visibility:visible;mso-wrap-style:square;mso-height-percent:0;mso-wrap-distance-left:9pt;mso-wrap-distance-top:0;mso-wrap-distance-right:9pt;mso-wrap-distance-bottom:0;mso-position-horizontal:absolute;mso-position-horizontal-relative:text;mso-position-vertical:absolute;mso-position-vertical-relative:text;mso-height-percent:0;mso-height-relative:margin;v-text-anchor:top" o:gfxdata="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" fillcolor="white [3201]" stroked="f" strokeweight=".5pt">
                 <v:textbox>
                   <w:txbxContent>
                     <w:p>
@@ -7054,7 +7036,7 @@
           </mc:Choice>
           <mc:Fallback>
             <w:pict>
-              <v:shape w14:anchorId="1F78D9BF" id="Text Box 19" o:spid="_x0000_s1027" type="#_x0000_t202" style="position:absolute;margin-left:294.8pt;margin-top:29pt;width:224.85pt;height:414.35pt;z-index:251662336;visibility:visible;mso-wrap-style:square;mso-height-percent:0;mso-wrap-distance-left:9pt;mso-wrap-distance-top:0;mso-wrap-distance-right:9pt;mso-wrap-distance-bottom:0;mso-position-horizontal:absolute;mso-position-horizontal-relative:text;mso-position-vertical:absolute;mso-position-vertical-relative:text;mso-height-percent:0;mso-height-relative:margin;v-text-anchor:top" o:gfxdata="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" fillcolor="white [3201]" stroked="f" strokeweight=".5pt">
+              <v:shape w14:anchorId="1F78D9BF" id="Text Box 19" o:spid="_x0000_s1027" type="#_x0000_t202" style="position:absolute;margin-left:294.8pt;margin-top:29pt;width:224.85pt;height:414.35pt;z-index:251662336;visibility:visible;mso-wrap-style:square;mso-height-percent:0;mso-wrap-distance-left:9pt;mso-wrap-distance-top:0;mso-wrap-distance-right:9pt;mso-wrap-distance-bottom:0;mso-position-horizontal:absolute;mso-position-horizontal-relative:text;mso-position-vertical:absolute;mso-position-vertical-relative:text;mso-height-percent:0;mso-height-relative:margin;v-text-anchor:top" o:gfxdata="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" fillcolor="white [3201]" stroked="f" strokeweight=".5pt">
                 <v:textbox>
                   <w:txbxContent>
                     <w:p>
@@ -7496,7 +7478,7 @@
           </mc:Choice>
           <mc:Fallback>
             <w:pict>
-              <v:shape w14:anchorId="276508DA" id="Text Box 25" o:spid="_x0000_s1028" type="#_x0000_t202" style="position:absolute;margin-left:285.95pt;margin-top:26.65pt;width:3in;height:470.9pt;z-index:251663360;visibility:visible;mso-wrap-style:square;mso-wrap-distance-left:9pt;mso-wrap-distance-top:0;mso-wrap-distance-right:9pt;mso-wrap-distance-bottom:0;mso-position-horizontal:absolute;mso-position-horizontal-relative:text;mso-position-vertical:absolute;mso-position-vertical-relative:text;v-text-anchor:top" o:gfxdata="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" fillcolor="white [3201]" stroked="f" strokeweight=".5pt">
+              <v:shape w14:anchorId="276508DA" id="Text Box 25" o:spid="_x0000_s1028" type="#_x0000_t202" style="position:absolute;margin-left:285.95pt;margin-top:26.65pt;width:3in;height:470.9pt;z-index:251663360;visibility:visible;mso-wrap-style:square;mso-wrap-distance-left:9pt;mso-wrap-distance-top:0;mso-wrap-distance-right:9pt;mso-wrap-distance-bottom:0;mso-position-horizontal:absolute;mso-position-horizontal-relative:text;mso-position-vertical:absolute;mso-position-vertical-relative:text;v-text-anchor:top" o:gfxdata="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" fillcolor="white [3201]" stroked="f" strokeweight=".5pt">
                 <v:textbox>
                   <w:txbxContent>
                     <w:p>
@@ -7923,7 +7905,7 @@
           </mc:Choice>
           <mc:Fallback>
             <w:pict>
-              <v:shape w14:anchorId="4E3C7786" id="Text Box 30" o:spid="_x0000_s1029" type="#_x0000_t202" style="position:absolute;margin-left:323.3pt;margin-top:8.6pt;width:190.05pt;height:417.75pt;z-index:251664384;visibility:visible;mso-wrap-style:square;mso-height-percent:0;mso-wrap-distance-left:9pt;mso-wrap-distance-top:0;mso-wrap-distance-right:9pt;mso-wrap-distance-bottom:0;mso-position-horizontal:absolute;mso-position-horizontal-relative:text;mso-position-vertical:absolute;mso-position-vertical-relative:text;mso-height-percent:0;mso-height-relative:margin;v-text-anchor:top" o:gfxdata="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" fillcolor="white [3201]" stroked="f" strokeweight=".5pt">
+              <v:shape w14:anchorId="4E3C7786" id="Text Box 30" o:spid="_x0000_s1029" type="#_x0000_t202" style="position:absolute;margin-left:323.3pt;margin-top:8.6pt;width:190.05pt;height:417.75pt;z-index:251664384;visibility:visible;mso-wrap-style:square;mso-height-percent:0;mso-wrap-distance-left:9pt;mso-wrap-distance-top:0;mso-wrap-distance-right:9pt;mso-wrap-distance-bottom:0;mso-position-horizontal:absolute;mso-position-horizontal-relative:text;mso-position-vertical:absolute;mso-position-vertical-relative:text;mso-height-percent:0;mso-height-relative:margin;v-text-anchor:top" o:gfxdata="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" fillcolor="white [3201]" stroked="f" strokeweight=".5pt">
                 <v:textbox>
                   <w:txbxContent>
                     <w:p>
@@ -9362,12 +9344,20 @@
               </w:rPr>
               <w:t xml:space="preserve"> such as </w:t>
             </w:r>
+            <w:proofErr w:type="spellStart"/>
             <w:r>
               <w:rPr>
                 <w:lang w:val="en-GB" w:bidi="ar-SA"/>
               </w:rPr>
               <w:lastRenderedPageBreak/>
-              <w:t xml:space="preserve">Ursina engine, which </w:t>
+              <w:t>Ursina</w:t>
+            </w:r>
+            <w:proofErr w:type="spellEnd"/>
+            <w:r>
+              <w:rPr>
+                <w:lang w:val="en-GB" w:bidi="ar-SA"/>
+              </w:rPr>
+              <w:t xml:space="preserve"> engine, which </w:t>
             </w:r>
             <w:r>
               <w:rPr>
@@ -10886,11 +10876,14 @@
               <w:spacing w:before="0"/>
               <w:rPr>
                 <w:rFonts w:cs="Arial"/>
+                <w:b w:val="0"/>
+                <w:bCs w:val="0"/>
                 <w:sz w:val="22"/>
                 <w:szCs w:val="22"/>
                 <w:lang w:val="en-GB" w:bidi="ar-SA"/>
               </w:rPr>
             </w:pPr>
+            <w:proofErr w:type="spellStart"/>
             <w:r>
               <w:rPr>
                 <w:rFonts w:cs="Arial"/>
@@ -10898,9 +10891,9 @@
                 <w:szCs w:val="22"/>
                 <w:lang w:val="en-GB" w:bidi="ar-SA"/>
               </w:rPr>
-              <w:t xml:space="preserve">OS: </w:t>
-            </w:r>
-            <w:proofErr w:type="gramStart"/>
+              <w:t>Peripherials</w:t>
+            </w:r>
+            <w:proofErr w:type="spellEnd"/>
             <w:r>
               <w:rPr>
                 <w:rFonts w:cs="Arial"/>
@@ -10908,17 +10901,81 @@
                 <w:szCs w:val="22"/>
                 <w:lang w:val="en-GB" w:bidi="ar-SA"/>
               </w:rPr>
-              <w:t>64 bit</w:t>
-            </w:r>
-            <w:proofErr w:type="gramEnd"/>
-            <w:r>
+              <w:t>:</w:t>
+            </w:r>
+          </w:p>
+          <w:p>
+            <w:pPr>
+              <w:pStyle w:val="ListParagraph"/>
+              <w:numPr>
+                <w:ilvl w:val="0"/>
+                <w:numId w:val="15"/>
+              </w:numPr>
+              <w:autoSpaceDE w:val="0"/>
+              <w:autoSpaceDN w:val="0"/>
+              <w:adjustRightInd w:val="0"/>
+              <w:spacing w:before="0"/>
               <w:rPr>
                 <w:rFonts w:cs="Arial"/>
                 <w:sz w:val="22"/>
                 <w:szCs w:val="22"/>
                 <w:lang w:val="en-GB" w:bidi="ar-SA"/>
               </w:rPr>
-              <w:t xml:space="preserve"> Microsoft Windows 10</w:t>
+            </w:pPr>
+            <w:r>
+              <w:rPr>
+                <w:rFonts w:cs="Arial"/>
+                <w:sz w:val="22"/>
+                <w:szCs w:val="22"/>
+                <w:lang w:val="en-GB" w:bidi="ar-SA"/>
+              </w:rPr>
+              <w:t xml:space="preserve"> </w:t>
+            </w:r>
+            <w:r>
+              <w:rPr>
+                <w:rFonts w:cs="Arial"/>
+                <w:sz w:val="22"/>
+                <w:szCs w:val="22"/>
+                <w:lang w:val="en-GB" w:bidi="ar-SA"/>
+              </w:rPr>
+              <w:t>4</w:t>
+            </w:r>
+            <w:r>
+              <w:rPr>
+                <w:rFonts w:cs="Arial"/>
+                <w:sz w:val="22"/>
+                <w:szCs w:val="22"/>
+                <w:lang w:val="en-GB" w:bidi="ar-SA"/>
+              </w:rPr>
+              <w:t>0% or more qwerty keyboard</w:t>
+            </w:r>
+          </w:p>
+          <w:p>
+            <w:pPr>
+              <w:pStyle w:val="ListParagraph"/>
+              <w:numPr>
+                <w:ilvl w:val="0"/>
+                <w:numId w:val="15"/>
+              </w:numPr>
+              <w:autoSpaceDE w:val="0"/>
+              <w:autoSpaceDN w:val="0"/>
+              <w:adjustRightInd w:val="0"/>
+              <w:spacing w:before="0"/>
+              <w:rPr>
+                <w:rFonts w:cs="Arial"/>
+                <w:sz w:val="22"/>
+                <w:szCs w:val="22"/>
+                <w:lang w:val="en-GB" w:bidi="ar-SA"/>
+              </w:rPr>
+            </w:pPr>
+            <w:r>
+              <w:rPr>
+                <w:rFonts w:cs="Arial"/>
+                <w:sz w:val="22"/>
+                <w:szCs w:val="22"/>
+                <w:lang w:val="en-GB" w:bidi="ar-SA"/>
+              </w:rPr>
+              <w:t>2 button mouse or equivalent</w:t>
             </w:r>
           </w:p>
         </w:tc>
@@ -10947,7 +11004,135 @@
                 <w:szCs w:val="22"/>
                 <w:lang w:val="en-GB" w:bidi="ar-SA"/>
               </w:rPr>
-              <w:t>Windows is a modern and common operating system providing the required execution environment for the rest of the dependencies</w:t>
+              <w:t>The game</w:t>
+            </w:r>
+            <w:r>
+              <w:rPr>
+                <w:rFonts w:cs="Arial"/>
+                <w:sz w:val="22"/>
+                <w:szCs w:val="22"/>
+                <w:lang w:val="en-GB" w:bidi="ar-SA"/>
+              </w:rPr>
+              <w:t xml:space="preserve">play </w:t>
+            </w:r>
+            <w:r>
+              <w:rPr>
+                <w:rFonts w:cs="Arial"/>
+                <w:sz w:val="22"/>
+                <w:szCs w:val="22"/>
+                <w:lang w:val="en-GB" w:bidi="ar-SA"/>
+              </w:rPr>
+              <w:t>require</w:t>
+            </w:r>
+            <w:r>
+              <w:rPr>
+                <w:rFonts w:cs="Arial"/>
+                <w:sz w:val="22"/>
+                <w:szCs w:val="22"/>
+                <w:lang w:val="en-GB" w:bidi="ar-SA"/>
+              </w:rPr>
+              <w:t>s</w:t>
+            </w:r>
+            <w:r>
+              <w:rPr>
+                <w:rFonts w:cs="Arial"/>
+                <w:sz w:val="22"/>
+                <w:szCs w:val="22"/>
+                <w:lang w:val="en-GB" w:bidi="ar-SA"/>
+              </w:rPr>
+              <w:t xml:space="preserve"> </w:t>
+            </w:r>
+            <w:proofErr w:type="spellStart"/>
+            <w:r>
+              <w:rPr>
+                <w:rFonts w:cs="Arial"/>
+                <w:sz w:val="22"/>
+                <w:szCs w:val="22"/>
+                <w:lang w:val="en-GB" w:bidi="ar-SA"/>
+              </w:rPr>
+              <w:t>wasdqe</w:t>
+            </w:r>
+            <w:proofErr w:type="spellEnd"/>
+            <w:r>
+              <w:rPr>
+                <w:rFonts w:cs="Arial"/>
+                <w:sz w:val="22"/>
+                <w:szCs w:val="22"/>
+                <w:lang w:val="en-GB" w:bidi="ar-SA"/>
+              </w:rPr>
+              <w:t xml:space="preserve"> </w:t>
+            </w:r>
+            <w:r>
+              <w:rPr>
+                <w:rFonts w:cs="Arial"/>
+                <w:sz w:val="22"/>
+                <w:szCs w:val="22"/>
+                <w:lang w:val="en-GB" w:bidi="ar-SA"/>
+              </w:rPr>
+              <w:t>keys to</w:t>
+            </w:r>
+            <w:r>
+              <w:rPr>
+                <w:rFonts w:cs="Arial"/>
+                <w:sz w:val="22"/>
+                <w:szCs w:val="22"/>
+                <w:lang w:val="en-GB" w:bidi="ar-SA"/>
+              </w:rPr>
+              <w:t xml:space="preserve"> play, </w:t>
+            </w:r>
+            <w:r>
+              <w:rPr>
+                <w:rFonts w:cs="Arial"/>
+                <w:sz w:val="22"/>
+                <w:szCs w:val="22"/>
+                <w:lang w:val="en-GB" w:bidi="ar-SA"/>
+              </w:rPr>
+              <w:t>which</w:t>
+            </w:r>
+            <w:r>
+              <w:rPr>
+                <w:rFonts w:cs="Arial"/>
+                <w:sz w:val="22"/>
+                <w:szCs w:val="22"/>
+                <w:lang w:val="en-GB" w:bidi="ar-SA"/>
+              </w:rPr>
+              <w:t xml:space="preserve"> </w:t>
+            </w:r>
+            <w:r>
+              <w:rPr>
+                <w:rFonts w:cs="Arial"/>
+                <w:sz w:val="22"/>
+                <w:szCs w:val="22"/>
+                <w:lang w:val="en-GB" w:bidi="ar-SA"/>
+              </w:rPr>
+              <w:t xml:space="preserve">all qwerty keyboards bigger or equal to 40% </w:t>
+            </w:r>
+            <w:r>
+              <w:rPr>
+                <w:rFonts w:cs="Arial"/>
+                <w:sz w:val="22"/>
+                <w:szCs w:val="22"/>
+                <w:lang w:val="en-GB" w:bidi="ar-SA"/>
+              </w:rPr>
+              <w:t>will have. The UI menu system needs a mouse pointer to interact with, and a 2</w:t>
+            </w:r>
+            <w:r>
+              <w:rPr>
+                <w:rFonts w:cs="Arial"/>
+                <w:sz w:val="22"/>
+                <w:szCs w:val="22"/>
+                <w:lang w:val="en-GB" w:bidi="ar-SA"/>
+              </w:rPr>
+              <w:t>-</w:t>
+            </w:r>
+            <w:r>
+              <w:rPr>
+                <w:rFonts w:cs="Arial"/>
+                <w:sz w:val="22"/>
+                <w:szCs w:val="22"/>
+                <w:lang w:val="en-GB" w:bidi="ar-SA"/>
+              </w:rPr>
+              <w:t>button mouse will offer this.</w:t>
             </w:r>
           </w:p>
         </w:tc>
@@ -10978,7 +11163,27 @@
                 <w:szCs w:val="22"/>
                 <w:lang w:val="en-GB" w:bidi="ar-SA"/>
               </w:rPr>
-              <w:t>Python 3.10</w:t>
+              <w:t xml:space="preserve">OS: </w:t>
+            </w:r>
+            <w:proofErr w:type="gramStart"/>
+            <w:r>
+              <w:rPr>
+                <w:rFonts w:cs="Arial"/>
+                <w:sz w:val="22"/>
+                <w:szCs w:val="22"/>
+                <w:lang w:val="en-GB" w:bidi="ar-SA"/>
+              </w:rPr>
+              <w:t>64 bit</w:t>
+            </w:r>
+            <w:proofErr w:type="gramEnd"/>
+            <w:r>
+              <w:rPr>
+                <w:rFonts w:cs="Arial"/>
+                <w:sz w:val="22"/>
+                <w:szCs w:val="22"/>
+                <w:lang w:val="en-GB" w:bidi="ar-SA"/>
+              </w:rPr>
+              <w:t xml:space="preserve"> Microsoft Windows 10</w:t>
             </w:r>
           </w:p>
         </w:tc>
@@ -11007,7 +11212,7 @@
                 <w:szCs w:val="22"/>
                 <w:lang w:val="en-GB" w:bidi="ar-SA"/>
               </w:rPr>
-              <w:t>All my code will be written to be run by the python 3.10 interpreter, so to ensure all syntax is properly processed, python 3.10 is required</w:t>
+              <w:t>Windows is a modern and common operating system providing the required execution environment for the rest of the dependencies</w:t>
             </w:r>
           </w:p>
         </w:tc>
@@ -11034,7 +11239,6 @@
                 <w:lang w:val="en-GB" w:bidi="ar-SA"/>
               </w:rPr>
             </w:pPr>
-            <w:proofErr w:type="spellStart"/>
             <w:r>
               <w:rPr>
                 <w:rFonts w:cs="Arial"/>
@@ -11042,17 +11246,7 @@
                 <w:szCs w:val="22"/>
                 <w:lang w:val="en-GB" w:bidi="ar-SA"/>
               </w:rPr>
-              <w:t>Pygame</w:t>
-            </w:r>
-            <w:proofErr w:type="spellEnd"/>
-            <w:r>
-              <w:rPr>
-                <w:rFonts w:cs="Arial"/>
-                <w:sz w:val="22"/>
-                <w:szCs w:val="22"/>
-                <w:lang w:val="en-GB" w:bidi="ar-SA"/>
-              </w:rPr>
-              <w:t xml:space="preserve"> 2.1.0</w:t>
+              <w:t>Python 3.10</w:t>
             </w:r>
           </w:p>
         </w:tc>
@@ -11081,6 +11275,77 @@
                 <w:szCs w:val="22"/>
                 <w:lang w:val="en-GB" w:bidi="ar-SA"/>
               </w:rPr>
+              <w:t>All my code will be written to be run by the python 3.10 interpreter, so to ensure all syntax is properly processed, python 3.10 is required</w:t>
+            </w:r>
+          </w:p>
+        </w:tc>
+      </w:tr>
+      <w:tr>
+        <w:tc>
+          <w:tcPr>
+            <w:cnfStyle w:val="001000000000" w:firstRow="0" w:lastRow="0" w:firstColumn="1" w:lastColumn="0" w:oddVBand="0" w:evenVBand="0" w:oddHBand="0" w:evenHBand="0" w:firstRowFirstColumn="0" w:firstRowLastColumn="0" w:lastRowFirstColumn="0" w:lastRowLastColumn="0"/>
+            <w:tcW w:w="4675" w:type="dxa"/>
+          </w:tcPr>
+          <w:p>
+            <w:pPr>
+              <w:autoSpaceDE w:val="0"/>
+              <w:autoSpaceDN w:val="0"/>
+              <w:adjustRightInd w:val="0"/>
+              <w:spacing w:before="0"/>
+              <w:rPr>
+                <w:rFonts w:cs="Arial"/>
+                <w:sz w:val="22"/>
+                <w:szCs w:val="22"/>
+                <w:lang w:val="en-GB" w:bidi="ar-SA"/>
+              </w:rPr>
+            </w:pPr>
+            <w:proofErr w:type="spellStart"/>
+            <w:r>
+              <w:rPr>
+                <w:rFonts w:cs="Arial"/>
+                <w:sz w:val="22"/>
+                <w:szCs w:val="22"/>
+                <w:lang w:val="en-GB" w:bidi="ar-SA"/>
+              </w:rPr>
+              <w:t>Pygame</w:t>
+            </w:r>
+            <w:proofErr w:type="spellEnd"/>
+            <w:r>
+              <w:rPr>
+                <w:rFonts w:cs="Arial"/>
+                <w:sz w:val="22"/>
+                <w:szCs w:val="22"/>
+                <w:lang w:val="en-GB" w:bidi="ar-SA"/>
+              </w:rPr>
+              <w:t xml:space="preserve"> 2.1.0</w:t>
+            </w:r>
+          </w:p>
+        </w:tc>
+        <w:tc>
+          <w:tcPr>
+            <w:tcW w:w="4675" w:type="dxa"/>
+          </w:tcPr>
+          <w:p>
+            <w:pPr>
+              <w:autoSpaceDE w:val="0"/>
+              <w:autoSpaceDN w:val="0"/>
+              <w:adjustRightInd w:val="0"/>
+              <w:spacing w:before="0"/>
+              <w:cnfStyle w:val="000000000000" w:firstRow="0" w:lastRow="0" w:firstColumn="0" w:lastColumn="0" w:oddVBand="0" w:evenVBand="0" w:oddHBand="0" w:evenHBand="0" w:firstRowFirstColumn="0" w:firstRowLastColumn="0" w:lastRowFirstColumn="0" w:lastRowLastColumn="0"/>
+              <w:rPr>
+                <w:rFonts w:cs="Arial"/>
+                <w:sz w:val="22"/>
+                <w:szCs w:val="22"/>
+                <w:lang w:val="en-GB" w:bidi="ar-SA"/>
+              </w:rPr>
+            </w:pPr>
+            <w:r>
+              <w:rPr>
+                <w:rFonts w:cs="Arial"/>
+                <w:sz w:val="22"/>
+                <w:szCs w:val="22"/>
+                <w:lang w:val="en-GB" w:bidi="ar-SA"/>
+              </w:rPr>
               <w:t xml:space="preserve">My code will call </w:t>
             </w:r>
             <w:proofErr w:type="spellStart"/>
@@ -11156,6 +11421,24 @@
         <w:t>Success Criteria</w:t>
       </w:r>
       <w:bookmarkEnd w:id="20"/>
+      <w:r>
+        <w:rPr>
+          <w:lang w:val="en-GB" w:bidi="ar-SA"/>
+        </w:rPr>
+        <w:t xml:space="preserve"> – design</w:t>
+      </w:r>
+      <w:r>
+        <w:rPr>
+          <w:lang w:val="en-GB" w:bidi="ar-SA"/>
+        </w:rPr>
+        <w:t>ed</w:t>
+      </w:r>
+      <w:r>
+        <w:rPr>
+          <w:lang w:val="en-GB" w:bidi="ar-SA"/>
+        </w:rPr>
+        <w:t xml:space="preserve"> for usability</w:t>
+      </w:r>
     </w:p>
     <w:p>
       <w:pPr>
@@ -11614,6 +11897,7 @@
               <w:rPr>
                 <w:lang w:val="en-GB" w:bidi="ar-SA"/>
               </w:rPr>
+              <w:lastRenderedPageBreak/>
               <w:t>4</w:t>
             </w:r>
           </w:p>
@@ -11700,7 +11984,6 @@
         <w:rPr>
           <w:lang w:val="en-GB" w:bidi="ar-SA"/>
         </w:rPr>
-        <w:lastRenderedPageBreak/>
         <w:t>Environment design</w:t>
       </w:r>
       <w:r>
@@ -12725,6 +13008,7 @@
               <w:rPr>
                 <w:lang w:val="en-GB" w:bidi="ar-SA"/>
               </w:rPr>
+              <w:lastRenderedPageBreak/>
               <w:t>3</w:t>
             </w:r>
           </w:p>
@@ -12883,7 +13167,6 @@
               <w:rPr>
                 <w:lang w:val="en-GB" w:bidi="ar-SA"/>
               </w:rPr>
-              <w:lastRenderedPageBreak/>
               <w:t>Index</w:t>
             </w:r>
           </w:p>
@@ -14030,6 +14313,7 @@
               <w:rPr>
                 <w:lang w:val="en-GB" w:bidi="ar-SA"/>
               </w:rPr>
+              <w:lastRenderedPageBreak/>
               <w:t>1</w:t>
             </w:r>
           </w:p>
@@ -14336,7 +14620,6 @@
               <w:rPr>
                 <w:lang w:val="en-GB" w:bidi="ar-SA"/>
               </w:rPr>
-              <w:lastRenderedPageBreak/>
               <w:t>4</w:t>
             </w:r>
           </w:p>
@@ -15563,6 +15846,7 @@
               <w:rPr>
                 <w:lang w:val="en-GB" w:bidi="ar-SA"/>
               </w:rPr>
+              <w:lastRenderedPageBreak/>
               <w:t>2</w:t>
             </w:r>
           </w:p>
@@ -17877,6 +18161,7 @@
               <w:rPr>
                 <w:lang w:val="en-GB" w:bidi="ar-SA"/>
               </w:rPr>
+              <w:lastRenderedPageBreak/>
               <w:t>Index</w:t>
             </w:r>
           </w:p>
@@ -18183,7 +18468,6 @@
               <w:rPr>
                 <w:lang w:val="en-GB" w:bidi="ar-SA"/>
               </w:rPr>
-              <w:lastRenderedPageBreak/>
               <w:t>3</w:t>
             </w:r>
           </w:p>
@@ -19277,6 +19561,7 @@
         <w:rPr>
           <w:lang w:val="en-GB" w:bidi="ar-SA"/>
         </w:rPr>
+        <w:lastRenderedPageBreak/>
         <w:t>Win criteria</w:t>
       </w:r>
       <w:r>
@@ -19498,7 +19783,6 @@
               <w:rPr>
                 <w:lang w:val="en-GB" w:bidi="ar-SA"/>
               </w:rPr>
-              <w:lastRenderedPageBreak/>
               <w:t>2</w:t>
             </w:r>
           </w:p>
@@ -20793,6 +21077,7 @@
               <w:rPr>
                 <w:lang w:val="en-GB" w:bidi="ar-SA"/>
               </w:rPr>
+              <w:lastRenderedPageBreak/>
               <w:t>4</w:t>
             </w:r>
           </w:p>
@@ -21703,10 +21988,10 @@
         </w:numPr>
       </w:pPr>
       <w:r>
-        <w:t>Collect events</w:t>
-      </w:r>
-      <w:r>
-        <w:t xml:space="preserve"> from event queue</w:t>
+        <w:t>Calculate dt</w:t>
+      </w:r>
+      <w:r>
+        <w:t xml:space="preserve"> (time since last loop)</w:t>
       </w:r>
     </w:p>
     <w:p>
@@ -21718,6 +22003,21 @@
         </w:numPr>
       </w:pPr>
       <w:r>
+        <w:t>Collect events</w:t>
+      </w:r>
+      <w:r>
+        <w:t xml:space="preserve"> from event queue</w:t>
+      </w:r>
+    </w:p>
+    <w:p>
+      <w:pPr>
+        <w:pStyle w:val="ListParagraph"/>
+        <w:numPr>
+          <w:ilvl w:val="3"/>
+          <w:numId w:val="15"/>
+        </w:numPr>
+      </w:pPr>
+      <w:r>
         <w:t xml:space="preserve">Checks for video rescale events if resolution is set to re-scalable </w:t>
       </w:r>
     </w:p>
@@ -21782,6 +22082,9 @@
       <w:r>
         <w:t>list</w:t>
       </w:r>
+      <w:r>
+        <w:t xml:space="preserve"> and dt</w:t>
+      </w:r>
     </w:p>
     <w:p>
       <w:pPr>
@@ -22508,6 +22811,7 @@
         <w:rPr>
           <w:color w:val="FF0000"/>
         </w:rPr>
+        <w:lastRenderedPageBreak/>
         <w:t>If esc is pressed, the top is popped from the game state stack</w:t>
       </w:r>
     </w:p>
@@ -22526,7 +22830,6 @@
         <w:rPr>
           <w:color w:val="FF0000"/>
         </w:rPr>
-        <w:lastRenderedPageBreak/>
         <w:t xml:space="preserve">VOID </w:t>
       </w:r>
       <w:proofErr w:type="spellStart"/>
@@ -23468,6 +23771,7 @@
         </w:numPr>
       </w:pPr>
       <w:r>
+        <w:lastRenderedPageBreak/>
         <w:t>contains all sprites for this screen and provides functionality for updating and rendering them</w:t>
       </w:r>
     </w:p>
@@ -23480,7 +23784,6 @@
         </w:numPr>
       </w:pPr>
       <w:r>
-        <w:lastRenderedPageBreak/>
         <w:t>background – Surface</w:t>
       </w:r>
     </w:p>
@@ -23576,7 +23879,24 @@
         </w:numPr>
       </w:pPr>
       <w:r>
-        <w:t>VOID tick (dt)</w:t>
+        <w:t>VOID tick (</w:t>
+      </w:r>
+      <w:r>
+        <w:t xml:space="preserve">array </w:t>
+      </w:r>
+      <w:proofErr w:type="spellStart"/>
+      <w:r>
+        <w:t>event_list</w:t>
+      </w:r>
+      <w:proofErr w:type="spellEnd"/>
+      <w:r>
+        <w:t>, float</w:t>
+      </w:r>
+      <w:r>
+        <w:t xml:space="preserve"> </w:t>
+      </w:r>
+      <w:r>
+        <w:t>dt)</w:t>
       </w:r>
     </w:p>
     <w:p>
@@ -24087,6 +24407,20 @@
         <w:t xml:space="preserve"> (</w:t>
       </w:r>
       <w:r>
+        <w:t xml:space="preserve">array </w:t>
+      </w:r>
+      <w:proofErr w:type="spellStart"/>
+      <w:r>
+        <w:t>event_list</w:t>
+      </w:r>
+      <w:proofErr w:type="spellEnd"/>
+      <w:r>
+        <w:t>, float</w:t>
+      </w:r>
+      <w:r>
+        <w:t xml:space="preserve"> </w:t>
+      </w:r>
+      <w:r>
         <w:t>dt</w:t>
       </w:r>
       <w:r>
@@ -24171,15 +24505,8 @@
         </w:numPr>
       </w:pPr>
       <w:r>
-        <w:t xml:space="preserve">Calls </w:t>
-      </w:r>
-      <w:proofErr w:type="gramStart"/>
-      <w:r>
-        <w:t>parent</w:t>
-      </w:r>
-      <w:proofErr w:type="gramEnd"/>
-      <w:r>
-        <w:t xml:space="preserve"> rescale </w:t>
+        <w:lastRenderedPageBreak/>
+        <w:t xml:space="preserve">Calls parent rescale </w:t>
       </w:r>
       <w:r>
         <w:t>method</w:t>
@@ -24323,15 +24650,7 @@
         </w:numPr>
       </w:pPr>
       <w:r>
-        <w:t xml:space="preserve">shows the user </w:t>
-      </w:r>
-      <w:proofErr w:type="gramStart"/>
-      <w:r>
-        <w:t>which</w:t>
-      </w:r>
-      <w:proofErr w:type="gramEnd"/>
-      <w:r>
-        <w:t xml:space="preserve"> screen is currently open</w:t>
+        <w:t>shows the user which screen is currently open</w:t>
       </w:r>
     </w:p>
     <w:p>
@@ -24344,7 +24663,10 @@
       </w:pPr>
       <w:proofErr w:type="spellStart"/>
       <w:r>
-        <w:t>width_box</w:t>
+        <w:t>width_</w:t>
+      </w:r>
+      <w:r>
+        <w:t>input_box</w:t>
       </w:r>
       <w:proofErr w:type="spellEnd"/>
     </w:p>
@@ -24370,7 +24692,10 @@
       </w:pPr>
       <w:proofErr w:type="spellStart"/>
       <w:r>
-        <w:t>height_box</w:t>
+        <w:t>height_</w:t>
+      </w:r>
+      <w:r>
+        <w:t>input_box</w:t>
       </w:r>
       <w:proofErr w:type="spellEnd"/>
     </w:p>
@@ -24396,7 +24721,10 @@
       </w:pPr>
       <w:proofErr w:type="spellStart"/>
       <w:r>
-        <w:t>seed_box</w:t>
+        <w:t>seed_</w:t>
+      </w:r>
+      <w:r>
+        <w:t>input_box</w:t>
       </w:r>
       <w:proofErr w:type="spellEnd"/>
     </w:p>
@@ -24515,7 +24843,10 @@
       </w:r>
       <w:proofErr w:type="spellStart"/>
       <w:r>
-        <w:t>width_box</w:t>
+        <w:t>width_</w:t>
+      </w:r>
+      <w:r>
+        <w:t>input_box</w:t>
       </w:r>
       <w:proofErr w:type="spellEnd"/>
       <w:r>
@@ -24523,7 +24854,10 @@
       </w:r>
       <w:proofErr w:type="spellStart"/>
       <w:r>
-        <w:t>height_box</w:t>
+        <w:t>height_</w:t>
+      </w:r>
+      <w:r>
+        <w:t>input_box</w:t>
       </w:r>
       <w:proofErr w:type="spellEnd"/>
       <w:r>
@@ -24531,7 +24865,10 @@
       </w:r>
       <w:proofErr w:type="spellStart"/>
       <w:r>
-        <w:t>seed_box</w:t>
+        <w:t>seed_</w:t>
+      </w:r>
+      <w:r>
+        <w:t>input_box</w:t>
       </w:r>
       <w:proofErr w:type="spellEnd"/>
       <w:r>
@@ -24575,6 +24912,20 @@
         <w:t>VOID tick (</w:t>
       </w:r>
       <w:r>
+        <w:t xml:space="preserve">array </w:t>
+      </w:r>
+      <w:proofErr w:type="spellStart"/>
+      <w:r>
+        <w:t>event_list</w:t>
+      </w:r>
+      <w:proofErr w:type="spellEnd"/>
+      <w:r>
+        <w:t>, float</w:t>
+      </w:r>
+      <w:r>
+        <w:t xml:space="preserve"> </w:t>
+      </w:r>
+      <w:r>
         <w:t>dt</w:t>
       </w:r>
       <w:r>
@@ -24608,7 +24959,18 @@
         <w:t>When load button is pressed,</w:t>
       </w:r>
       <w:r>
-        <w:t xml:space="preserve"> check if boxes contain only numbers and if so,</w:t>
+        <w:t xml:space="preserve"> check if </w:t>
+      </w:r>
+      <w:proofErr w:type="spellStart"/>
+      <w:r>
+        <w:t>input_box</w:t>
+      </w:r>
+      <w:r>
+        <w:t>es</w:t>
+      </w:r>
+      <w:proofErr w:type="spellEnd"/>
+      <w:r>
+        <w:t xml:space="preserve"> contain only numbers and if so,</w:t>
       </w:r>
       <w:r>
         <w:t xml:space="preserve"> call </w:t>
@@ -24684,15 +25046,7 @@
         </w:numPr>
       </w:pPr>
       <w:r>
-        <w:t xml:space="preserve">Call </w:t>
-      </w:r>
-      <w:proofErr w:type="gramStart"/>
-      <w:r>
-        <w:t>parent</w:t>
-      </w:r>
-      <w:proofErr w:type="gramEnd"/>
-      <w:r>
-        <w:t xml:space="preserve"> rescale </w:t>
+        <w:t xml:space="preserve">Call parent rescale </w:t>
       </w:r>
       <w:r>
         <w:t>method</w:t>
@@ -24803,6 +25157,7 @@
       </w:pPr>
       <w:proofErr w:type="spellStart"/>
       <w:r>
+        <w:lastRenderedPageBreak/>
         <w:t>end_text</w:t>
       </w:r>
       <w:proofErr w:type="spellEnd"/>
@@ -24831,8 +25186,10 @@
       </w:pPr>
       <w:proofErr w:type="spellStart"/>
       <w:r>
-        <w:lastRenderedPageBreak/>
-        <w:t>name_box</w:t>
+        <w:t>name_</w:t>
+      </w:r>
+      <w:r>
+        <w:t>input_box</w:t>
       </w:r>
       <w:proofErr w:type="spellEnd"/>
     </w:p>
@@ -24925,7 +25282,10 @@
       </w:r>
       <w:proofErr w:type="spellStart"/>
       <w:r>
-        <w:t>name_box</w:t>
+        <w:t>name_</w:t>
+      </w:r>
+      <w:r>
+        <w:t>input_box</w:t>
       </w:r>
       <w:proofErr w:type="spellEnd"/>
       <w:r>
@@ -24966,7 +25326,24 @@
         </w:numPr>
       </w:pPr>
       <w:r>
-        <w:t>VOID tick (dt)</w:t>
+        <w:t>VOID tick (</w:t>
+      </w:r>
+      <w:r>
+        <w:t xml:space="preserve">array </w:t>
+      </w:r>
+      <w:proofErr w:type="spellStart"/>
+      <w:r>
+        <w:t>event_list</w:t>
+      </w:r>
+      <w:proofErr w:type="spellEnd"/>
+      <w:r>
+        <w:t>, float</w:t>
+      </w:r>
+      <w:r>
+        <w:t xml:space="preserve"> </w:t>
+      </w:r>
+      <w:r>
+        <w:t>dt)</w:t>
       </w:r>
       <w:r>
         <w:t xml:space="preserve"> </w:t>
@@ -25120,15 +25497,7 @@
         </w:numPr>
       </w:pPr>
       <w:r>
-        <w:t xml:space="preserve">Call </w:t>
-      </w:r>
-      <w:proofErr w:type="gramStart"/>
-      <w:r>
-        <w:t>parent</w:t>
-      </w:r>
-      <w:proofErr w:type="gramEnd"/>
-      <w:r>
-        <w:t xml:space="preserve"> rescale method</w:t>
+        <w:t>Call parent rescale method</w:t>
       </w:r>
     </w:p>
     <w:p>
@@ -25575,9 +25944,11 @@
               <w:pStyle w:val="ListParagraph"/>
               <w:ind w:left="0"/>
             </w:pPr>
+            <w:proofErr w:type="spellStart"/>
             <w:r>
               <w:t>NameN</w:t>
             </w:r>
+            <w:proofErr w:type="spellEnd"/>
           </w:p>
         </w:tc>
         <w:tc>
@@ -25589,9 +25960,11 @@
               <w:pStyle w:val="ListParagraph"/>
               <w:ind w:left="0"/>
             </w:pPr>
+            <w:proofErr w:type="spellStart"/>
             <w:r>
               <w:t>TimeN</w:t>
             </w:r>
+            <w:proofErr w:type="spellEnd"/>
           </w:p>
         </w:tc>
         <w:tc>
@@ -25738,7 +26111,13 @@
         </w:numPr>
       </w:pPr>
       <w:r>
-        <w:t>stores the text boxes that are used to render the rows</w:t>
+        <w:t xml:space="preserve">stores the text </w:t>
+      </w:r>
+      <w:r>
+        <w:t xml:space="preserve">sprites </w:t>
+      </w:r>
+      <w:r>
+        <w:t>that are used to render the rows</w:t>
       </w:r>
     </w:p>
     <w:p>
@@ -25862,6 +26241,7 @@
         </w:numPr>
       </w:pPr>
       <w:r>
+        <w:lastRenderedPageBreak/>
         <w:t>Call load</w:t>
       </w:r>
     </w:p>
@@ -25874,7 +26254,24 @@
         </w:numPr>
       </w:pPr>
       <w:r>
-        <w:t>VOID tick (dt)</w:t>
+        <w:t>VOID tick (</w:t>
+      </w:r>
+      <w:r>
+        <w:t xml:space="preserve">array </w:t>
+      </w:r>
+      <w:proofErr w:type="spellStart"/>
+      <w:r>
+        <w:t>event_list</w:t>
+      </w:r>
+      <w:proofErr w:type="spellEnd"/>
+      <w:r>
+        <w:t>, float</w:t>
+      </w:r>
+      <w:r>
+        <w:t xml:space="preserve"> </w:t>
+      </w:r>
+      <w:r>
+        <w:t>dt)</w:t>
       </w:r>
     </w:p>
     <w:p>
@@ -25898,7 +26295,6 @@
         </w:numPr>
       </w:pPr>
       <w:r>
-        <w:lastRenderedPageBreak/>
         <w:t xml:space="preserve">if </w:t>
       </w:r>
       <w:proofErr w:type="spellStart"/>
@@ -25937,15 +26333,7 @@
         </w:numPr>
       </w:pPr>
       <w:r>
-        <w:t xml:space="preserve">Call </w:t>
-      </w:r>
-      <w:proofErr w:type="gramStart"/>
-      <w:r>
-        <w:t>parent</w:t>
-      </w:r>
-      <w:proofErr w:type="gramEnd"/>
-      <w:r>
-        <w:t xml:space="preserve"> rescale </w:t>
+        <w:t xml:space="preserve">Call parent rescale </w:t>
       </w:r>
       <w:r>
         <w:t>method</w:t>
@@ -26363,7 +26751,24 @@
         </w:numPr>
       </w:pPr>
       <w:r>
-        <w:t>VOID tick (dt)</w:t>
+        <w:t>VOID tick (</w:t>
+      </w:r>
+      <w:r>
+        <w:t xml:space="preserve">array </w:t>
+      </w:r>
+      <w:proofErr w:type="spellStart"/>
+      <w:r>
+        <w:t>event_list</w:t>
+      </w:r>
+      <w:proofErr w:type="spellEnd"/>
+      <w:r>
+        <w:t>, float</w:t>
+      </w:r>
+      <w:r>
+        <w:t xml:space="preserve"> </w:t>
+      </w:r>
+      <w:r>
+        <w:t>dt)</w:t>
       </w:r>
     </w:p>
     <w:p>
@@ -26443,15 +26848,7 @@
         </w:numPr>
       </w:pPr>
       <w:r>
-        <w:t xml:space="preserve">Call </w:t>
-      </w:r>
-      <w:proofErr w:type="gramStart"/>
-      <w:r>
-        <w:t>parent</w:t>
-      </w:r>
-      <w:proofErr w:type="gramEnd"/>
-      <w:r>
-        <w:t xml:space="preserve"> rescale method</w:t>
+        <w:t>Call parent rescale method</w:t>
       </w:r>
     </w:p>
     <w:p>
@@ -26484,13 +26881,8 @@
       <w:pPr>
         <w:pStyle w:val="Heading4"/>
       </w:pPr>
-      <w:proofErr w:type="spellStart"/>
-      <w:r>
-        <w:t>Menu_System</w:t>
-      </w:r>
-      <w:proofErr w:type="spellEnd"/>
-      <w:r>
-        <w:t xml:space="preserve"> – Class: Options</w:t>
+      <w:r>
+        <w:t>Menu_System – Class: Options</w:t>
       </w:r>
     </w:p>
     <w:p>
@@ -26603,6 +26995,7 @@
       </w:pPr>
       <w:proofErr w:type="spellStart"/>
       <w:r>
+        <w:lastRenderedPageBreak/>
         <w:t>gfx_button</w:t>
       </w:r>
       <w:proofErr w:type="spellEnd"/>
@@ -26668,7 +27061,6 @@
         </w:numPr>
       </w:pPr>
       <w:r>
-        <w:lastRenderedPageBreak/>
         <w:t>opens sound options menu</w:t>
       </w:r>
     </w:p>
@@ -26801,7 +27193,24 @@
         </w:numPr>
       </w:pPr>
       <w:r>
-        <w:t>VOID tick (dt)</w:t>
+        <w:t>VOID tick (</w:t>
+      </w:r>
+      <w:r>
+        <w:t xml:space="preserve">array </w:t>
+      </w:r>
+      <w:proofErr w:type="spellStart"/>
+      <w:r>
+        <w:t>event_list</w:t>
+      </w:r>
+      <w:proofErr w:type="spellEnd"/>
+      <w:r>
+        <w:t>, float</w:t>
+      </w:r>
+      <w:r>
+        <w:t xml:space="preserve"> </w:t>
+      </w:r>
+      <w:r>
+        <w:t>dt)</w:t>
       </w:r>
     </w:p>
     <w:p>
@@ -26913,15 +27322,7 @@
         </w:numPr>
       </w:pPr>
       <w:r>
-        <w:t xml:space="preserve">Call </w:t>
-      </w:r>
-      <w:proofErr w:type="gramStart"/>
-      <w:r>
-        <w:t>parent</w:t>
-      </w:r>
-      <w:proofErr w:type="gramEnd"/>
-      <w:r>
-        <w:t xml:space="preserve"> rescale method</w:t>
+        <w:t>Call parent rescale method</w:t>
       </w:r>
     </w:p>
     <w:p>
@@ -26961,22 +27362,11 @@
     </w:p>
     <w:p>
       <w:pPr>
-        <w:pStyle w:val="ListParagraph"/>
-        <w:ind w:left="0"/>
-      </w:pPr>
-      <w:proofErr w:type="spellStart"/>
-      <w:r>
-        <w:t>Menu_System</w:t>
-      </w:r>
-      <w:proofErr w:type="spellEnd"/>
-      <w:r>
-        <w:t xml:space="preserve"> – Class: </w:t>
-      </w:r>
-      <w:proofErr w:type="spellStart"/>
-      <w:r>
-        <w:t>GFX_Options</w:t>
-      </w:r>
-      <w:proofErr w:type="spellEnd"/>
+        <w:pStyle w:val="Heading4"/>
+      </w:pPr>
+      <w:r>
+        <w:t>Menu_System – Class: GFX_Options</w:t>
+      </w:r>
     </w:p>
     <w:p>
       <w:pPr>
@@ -26987,10 +27377,10 @@
         </w:numPr>
       </w:pPr>
       <w:r>
-        <w:t>Purpose: allows user to change the graphics options of the game so that it fits their screen</w:t>
-      </w:r>
-      <w:r>
-        <w:t xml:space="preserve"> and can be viewed as they like</w:t>
+        <w:t xml:space="preserve">Purpose: </w:t>
+      </w:r>
+      <w:r>
+        <w:t>updates and renders the graphics options screen</w:t>
       </w:r>
     </w:p>
     <w:p>
@@ -27004,6 +27394,523 @@
       <w:r>
         <w:t>Attributes</w:t>
       </w:r>
+      <w:r>
+        <w:t>:</w:t>
+      </w:r>
+    </w:p>
+    <w:p>
+      <w:pPr>
+        <w:pStyle w:val="ListParagraph"/>
+        <w:numPr>
+          <w:ilvl w:val="1"/>
+          <w:numId w:val="15"/>
+        </w:numPr>
+      </w:pPr>
+      <w:r>
+        <w:t xml:space="preserve">Elements – inherited from </w:t>
+      </w:r>
+      <w:proofErr w:type="spellStart"/>
+      <w:r>
+        <w:t>UI_Screen</w:t>
+      </w:r>
+      <w:proofErr w:type="spellEnd"/>
+    </w:p>
+    <w:p>
+      <w:pPr>
+        <w:pStyle w:val="ListParagraph"/>
+        <w:numPr>
+          <w:ilvl w:val="1"/>
+          <w:numId w:val="15"/>
+        </w:numPr>
+      </w:pPr>
+      <w:r>
+        <w:t xml:space="preserve">Background - inherited from </w:t>
+      </w:r>
+      <w:proofErr w:type="spellStart"/>
+      <w:r>
+        <w:t>UI_Screen</w:t>
+      </w:r>
+      <w:proofErr w:type="spellEnd"/>
+    </w:p>
+    <w:p>
+      <w:pPr>
+        <w:pStyle w:val="ListParagraph"/>
+        <w:numPr>
+          <w:ilvl w:val="1"/>
+          <w:numId w:val="15"/>
+        </w:numPr>
+      </w:pPr>
+      <w:proofErr w:type="spellStart"/>
+      <w:r>
+        <w:t>g</w:t>
+      </w:r>
+      <w:r>
+        <w:t>fx_title_text</w:t>
+      </w:r>
+      <w:proofErr w:type="spellEnd"/>
+      <w:r>
+        <w:t xml:space="preserve"> – </w:t>
+      </w:r>
+      <w:proofErr w:type="spellStart"/>
+      <w:r>
+        <w:t>menu_</w:t>
+      </w:r>
+      <w:proofErr w:type="gramStart"/>
+      <w:r>
+        <w:t>sprites.Text</w:t>
+      </w:r>
+      <w:proofErr w:type="spellEnd"/>
+      <w:proofErr w:type="gramEnd"/>
+    </w:p>
+    <w:p>
+      <w:pPr>
+        <w:pStyle w:val="ListParagraph"/>
+        <w:numPr>
+          <w:ilvl w:val="2"/>
+          <w:numId w:val="15"/>
+        </w:numPr>
+      </w:pPr>
+      <w:r>
+        <w:t>Indicates which menu the user is looking at</w:t>
+      </w:r>
+    </w:p>
+    <w:p>
+      <w:pPr>
+        <w:pStyle w:val="ListParagraph"/>
+        <w:numPr>
+          <w:ilvl w:val="1"/>
+          <w:numId w:val="15"/>
+        </w:numPr>
+      </w:pPr>
+      <w:proofErr w:type="spellStart"/>
+      <w:r>
+        <w:t>res_scroll</w:t>
+      </w:r>
+      <w:proofErr w:type="spellEnd"/>
+      <w:r>
+        <w:t xml:space="preserve"> – </w:t>
+      </w:r>
+      <w:proofErr w:type="spellStart"/>
+      <w:r>
+        <w:t>menu_</w:t>
+      </w:r>
+      <w:proofErr w:type="gramStart"/>
+      <w:r>
+        <w:t>sprites.</w:t>
+      </w:r>
+      <w:r>
+        <w:t>Scroll</w:t>
+      </w:r>
+      <w:proofErr w:type="spellEnd"/>
+      <w:proofErr w:type="gramEnd"/>
+    </w:p>
+    <w:p>
+      <w:pPr>
+        <w:pStyle w:val="ListParagraph"/>
+        <w:numPr>
+          <w:ilvl w:val="2"/>
+          <w:numId w:val="15"/>
+        </w:numPr>
+      </w:pPr>
+      <w:r>
+        <w:t>allows the user to scroll through available resolutions to select one to use</w:t>
+      </w:r>
+    </w:p>
+    <w:p>
+      <w:pPr>
+        <w:pStyle w:val="ListParagraph"/>
+        <w:numPr>
+          <w:ilvl w:val="1"/>
+          <w:numId w:val="15"/>
+        </w:numPr>
+      </w:pPr>
+      <w:proofErr w:type="spellStart"/>
+      <w:r>
+        <w:t>fullscreen_</w:t>
+      </w:r>
+      <w:r>
+        <w:t>toggle</w:t>
+      </w:r>
+      <w:proofErr w:type="spellEnd"/>
+      <w:r>
+        <w:t xml:space="preserve"> – </w:t>
+      </w:r>
+      <w:proofErr w:type="spellStart"/>
+      <w:r>
+        <w:t>menu_</w:t>
+      </w:r>
+      <w:proofErr w:type="gramStart"/>
+      <w:r>
+        <w:t>sprites.</w:t>
+      </w:r>
+      <w:r>
+        <w:t>Toggle</w:t>
+      </w:r>
+      <w:proofErr w:type="spellEnd"/>
+      <w:proofErr w:type="gramEnd"/>
+    </w:p>
+    <w:p>
+      <w:pPr>
+        <w:pStyle w:val="ListParagraph"/>
+        <w:numPr>
+          <w:ilvl w:val="2"/>
+          <w:numId w:val="15"/>
+        </w:numPr>
+      </w:pPr>
+      <w:r>
+        <w:t xml:space="preserve">allows the user to toggle if the game is in </w:t>
+      </w:r>
+      <w:proofErr w:type="spellStart"/>
+      <w:r>
+        <w:t>fullscreen</w:t>
+      </w:r>
+      <w:proofErr w:type="spellEnd"/>
+      <w:r>
+        <w:t xml:space="preserve"> mode or not.</w:t>
+      </w:r>
+    </w:p>
+    <w:p>
+      <w:pPr>
+        <w:pStyle w:val="ListParagraph"/>
+        <w:numPr>
+          <w:ilvl w:val="1"/>
+          <w:numId w:val="15"/>
+        </w:numPr>
+      </w:pPr>
+      <w:proofErr w:type="spellStart"/>
+      <w:r>
+        <w:t>vsync_toggle</w:t>
+      </w:r>
+      <w:proofErr w:type="spellEnd"/>
+      <w:r>
+        <w:t xml:space="preserve"> – </w:t>
+      </w:r>
+      <w:proofErr w:type="spellStart"/>
+      <w:r>
+        <w:t>menu_</w:t>
+      </w:r>
+      <w:proofErr w:type="gramStart"/>
+      <w:r>
+        <w:t>sprites.Toggle</w:t>
+      </w:r>
+      <w:proofErr w:type="spellEnd"/>
+      <w:proofErr w:type="gramEnd"/>
+    </w:p>
+    <w:p>
+      <w:pPr>
+        <w:pStyle w:val="ListParagraph"/>
+        <w:numPr>
+          <w:ilvl w:val="2"/>
+          <w:numId w:val="15"/>
+        </w:numPr>
+      </w:pPr>
+      <w:r>
+        <w:t>Allows the user to choose if the game’s framerate is limited to 60 fps or not</w:t>
+      </w:r>
+    </w:p>
+    <w:p>
+      <w:pPr>
+        <w:pStyle w:val="ListParagraph"/>
+        <w:numPr>
+          <w:ilvl w:val="1"/>
+          <w:numId w:val="15"/>
+        </w:numPr>
+      </w:pPr>
+      <w:proofErr w:type="spellStart"/>
+      <w:r>
+        <w:t>apply_button</w:t>
+      </w:r>
+      <w:proofErr w:type="spellEnd"/>
+      <w:r>
+        <w:t xml:space="preserve"> – </w:t>
+      </w:r>
+      <w:proofErr w:type="spellStart"/>
+      <w:r>
+        <w:t>menu_</w:t>
+      </w:r>
+      <w:proofErr w:type="gramStart"/>
+      <w:r>
+        <w:t>sprites.Button</w:t>
+      </w:r>
+      <w:proofErr w:type="spellEnd"/>
+      <w:proofErr w:type="gramEnd"/>
+    </w:p>
+    <w:p>
+      <w:pPr>
+        <w:pStyle w:val="ListParagraph"/>
+        <w:numPr>
+          <w:ilvl w:val="2"/>
+          <w:numId w:val="15"/>
+        </w:numPr>
+      </w:pPr>
+      <w:r>
+        <w:t>the user presses this button for the graphics changes to take affect</w:t>
+      </w:r>
+    </w:p>
+    <w:p>
+      <w:pPr>
+        <w:pStyle w:val="ListParagraph"/>
+        <w:numPr>
+          <w:ilvl w:val="1"/>
+          <w:numId w:val="15"/>
+        </w:numPr>
+      </w:pPr>
+      <w:proofErr w:type="spellStart"/>
+      <w:r>
+        <w:t>exit_button</w:t>
+      </w:r>
+      <w:proofErr w:type="spellEnd"/>
+      <w:r>
+        <w:t xml:space="preserve"> – </w:t>
+      </w:r>
+      <w:proofErr w:type="spellStart"/>
+      <w:r>
+        <w:t>menu_</w:t>
+      </w:r>
+      <w:proofErr w:type="gramStart"/>
+      <w:r>
+        <w:t>sprites.Button</w:t>
+      </w:r>
+      <w:proofErr w:type="spellEnd"/>
+      <w:proofErr w:type="gramEnd"/>
+    </w:p>
+    <w:p>
+      <w:pPr>
+        <w:pStyle w:val="ListParagraph"/>
+        <w:numPr>
+          <w:ilvl w:val="2"/>
+          <w:numId w:val="15"/>
+        </w:numPr>
+      </w:pPr>
+      <w:r>
+        <w:t>allows the user to return to the previous screen</w:t>
+      </w:r>
+    </w:p>
+    <w:p>
+      <w:pPr>
+        <w:pStyle w:val="ListParagraph"/>
+        <w:numPr>
+          <w:ilvl w:val="0"/>
+          <w:numId w:val="15"/>
+        </w:numPr>
+      </w:pPr>
+      <w:r>
+        <w:t>Methods:</w:t>
+      </w:r>
+    </w:p>
+    <w:p>
+      <w:pPr>
+        <w:pStyle w:val="ListParagraph"/>
+        <w:numPr>
+          <w:ilvl w:val="1"/>
+          <w:numId w:val="15"/>
+        </w:numPr>
+      </w:pPr>
+      <w:r>
+        <w:t>VOID __</w:t>
+      </w:r>
+      <w:proofErr w:type="spellStart"/>
+      <w:r>
+        <w:t>init</w:t>
+      </w:r>
+      <w:proofErr w:type="spellEnd"/>
+      <w:r>
+        <w:t>__ ()</w:t>
+      </w:r>
+    </w:p>
+    <w:p>
+      <w:pPr>
+        <w:pStyle w:val="ListParagraph"/>
+        <w:numPr>
+          <w:ilvl w:val="2"/>
+          <w:numId w:val="15"/>
+        </w:numPr>
+      </w:pPr>
+      <w:r>
+        <w:t xml:space="preserve">Initialize </w:t>
+      </w:r>
+      <w:proofErr w:type="spellStart"/>
+      <w:r>
+        <w:t>gfx_title_text</w:t>
+      </w:r>
+      <w:proofErr w:type="spellEnd"/>
+      <w:r>
+        <w:t xml:space="preserve">, </w:t>
+      </w:r>
+      <w:proofErr w:type="spellStart"/>
+      <w:r>
+        <w:t>res_scroll</w:t>
+      </w:r>
+      <w:proofErr w:type="spellEnd"/>
+      <w:r>
+        <w:t xml:space="preserve">, </w:t>
+      </w:r>
+      <w:proofErr w:type="spellStart"/>
+      <w:r>
+        <w:t>fullscreen_toggle</w:t>
+      </w:r>
+      <w:proofErr w:type="spellEnd"/>
+      <w:r>
+        <w:t xml:space="preserve">, </w:t>
+      </w:r>
+      <w:proofErr w:type="spellStart"/>
+      <w:r>
+        <w:t>vsync_toggle</w:t>
+      </w:r>
+      <w:proofErr w:type="spellEnd"/>
+      <w:r>
+        <w:t xml:space="preserve">, </w:t>
+      </w:r>
+      <w:proofErr w:type="spellStart"/>
+      <w:r>
+        <w:t>apply_button</w:t>
+      </w:r>
+      <w:proofErr w:type="spellEnd"/>
+      <w:r>
+        <w:t xml:space="preserve"> and </w:t>
+      </w:r>
+      <w:proofErr w:type="spellStart"/>
+      <w:r>
+        <w:t>exit_button</w:t>
+      </w:r>
+      <w:proofErr w:type="spellEnd"/>
+    </w:p>
+    <w:p>
+      <w:pPr>
+        <w:pStyle w:val="ListParagraph"/>
+        <w:numPr>
+          <w:ilvl w:val="2"/>
+          <w:numId w:val="15"/>
+        </w:numPr>
+      </w:pPr>
+      <w:r>
+        <w:t>Load background image from image</w:t>
+      </w:r>
+      <w:r>
+        <w:t xml:space="preserve"> </w:t>
+      </w:r>
+      <w:r>
+        <w:t>loader and store to attribute</w:t>
+      </w:r>
+    </w:p>
+    <w:p>
+      <w:pPr>
+        <w:pStyle w:val="ListParagraph"/>
+        <w:numPr>
+          <w:ilvl w:val="1"/>
+          <w:numId w:val="15"/>
+        </w:numPr>
+      </w:pPr>
+      <w:r>
+        <w:t>VOID tick (</w:t>
+      </w:r>
+      <w:r>
+        <w:t xml:space="preserve">array </w:t>
+      </w:r>
+      <w:proofErr w:type="spellStart"/>
+      <w:r>
+        <w:t>event_list</w:t>
+      </w:r>
+      <w:proofErr w:type="spellEnd"/>
+      <w:r>
+        <w:t>, float</w:t>
+      </w:r>
+      <w:r>
+        <w:t xml:space="preserve"> </w:t>
+      </w:r>
+      <w:r>
+        <w:t>dt)</w:t>
+      </w:r>
+    </w:p>
+    <w:p>
+      <w:pPr>
+        <w:pStyle w:val="ListParagraph"/>
+        <w:numPr>
+          <w:ilvl w:val="2"/>
+          <w:numId w:val="15"/>
+        </w:numPr>
+      </w:pPr>
+      <w:r>
+        <w:lastRenderedPageBreak/>
+        <w:t>Call parent tick method</w:t>
+      </w:r>
+    </w:p>
+    <w:p>
+      <w:pPr>
+        <w:pStyle w:val="ListParagraph"/>
+        <w:numPr>
+          <w:ilvl w:val="2"/>
+          <w:numId w:val="15"/>
+        </w:numPr>
+      </w:pPr>
+      <w:r>
+        <w:t xml:space="preserve">If apply button is pressed, store graphics settings to config and call game’s </w:t>
+      </w:r>
+      <w:r>
+        <w:rPr>
+          <w:color w:val="FF0000"/>
+        </w:rPr>
+        <w:t xml:space="preserve">rescale </w:t>
+      </w:r>
+      <w:r>
+        <w:t>method</w:t>
+      </w:r>
+    </w:p>
+    <w:p>
+      <w:pPr>
+        <w:pStyle w:val="ListParagraph"/>
+        <w:numPr>
+          <w:ilvl w:val="2"/>
+          <w:numId w:val="15"/>
+        </w:numPr>
+      </w:pPr>
+      <w:r>
+        <w:t>If exit button or esc key is pressed, pop top of the game state stack</w:t>
+      </w:r>
+    </w:p>
+    <w:p>
+      <w:pPr>
+        <w:pStyle w:val="ListParagraph"/>
+        <w:numPr>
+          <w:ilvl w:val="1"/>
+          <w:numId w:val="15"/>
+        </w:numPr>
+      </w:pPr>
+      <w:r>
+        <w:t>VOID rescale ()</w:t>
+      </w:r>
+    </w:p>
+    <w:p>
+      <w:pPr>
+        <w:pStyle w:val="ListParagraph"/>
+        <w:numPr>
+          <w:ilvl w:val="2"/>
+          <w:numId w:val="15"/>
+        </w:numPr>
+      </w:pPr>
+      <w:r>
+        <w:t>Call parent rescale method</w:t>
+      </w:r>
+    </w:p>
+    <w:p>
+      <w:pPr>
+        <w:pStyle w:val="ListParagraph"/>
+        <w:numPr>
+          <w:ilvl w:val="2"/>
+          <w:numId w:val="15"/>
+        </w:numPr>
+      </w:pPr>
+      <w:r>
+        <w:t xml:space="preserve">Set </w:t>
+      </w:r>
+      <w:proofErr w:type="spellStart"/>
+      <w:r>
+        <w:t>rects</w:t>
+      </w:r>
+      <w:proofErr w:type="spellEnd"/>
+      <w:r>
+        <w:t xml:space="preserve"> of elements such that they are vertically stacked</w:t>
+      </w:r>
     </w:p>
     <w:p>
       <w:pPr>
@@ -27013,98 +27920,1200 @@
     </w:p>
     <w:p>
       <w:pPr>
+        <w:pStyle w:val="Heading4"/>
+      </w:pPr>
+      <w:proofErr w:type="spellStart"/>
+      <w:r>
+        <w:t>Menu_System</w:t>
+      </w:r>
+      <w:proofErr w:type="spellEnd"/>
+      <w:r>
+        <w:t xml:space="preserve"> – Class: </w:t>
+      </w:r>
+      <w:proofErr w:type="spellStart"/>
+      <w:r>
+        <w:t>SND_Options</w:t>
+      </w:r>
+      <w:proofErr w:type="spellEnd"/>
+    </w:p>
+    <w:p>
+      <w:pPr>
+        <w:pStyle w:val="ListParagraph"/>
+        <w:numPr>
+          <w:ilvl w:val="0"/>
+          <w:numId w:val="15"/>
+        </w:numPr>
+      </w:pPr>
+      <w:r>
+        <w:t xml:space="preserve">Purpose: </w:t>
+      </w:r>
+      <w:r>
+        <w:t>updates and renders the sound options screen</w:t>
+      </w:r>
+    </w:p>
+    <w:p>
+      <w:pPr>
+        <w:pStyle w:val="ListParagraph"/>
+        <w:numPr>
+          <w:ilvl w:val="0"/>
+          <w:numId w:val="15"/>
+        </w:numPr>
+      </w:pPr>
+      <w:r>
+        <w:t>Attributes:</w:t>
+      </w:r>
+    </w:p>
+    <w:p>
+      <w:pPr>
+        <w:pStyle w:val="ListParagraph"/>
+        <w:numPr>
+          <w:ilvl w:val="1"/>
+          <w:numId w:val="15"/>
+        </w:numPr>
+      </w:pPr>
+      <w:r>
+        <w:t xml:space="preserve">Elements – inherited from </w:t>
+      </w:r>
+      <w:proofErr w:type="spellStart"/>
+      <w:r>
+        <w:t>UI_Screen</w:t>
+      </w:r>
+      <w:proofErr w:type="spellEnd"/>
+    </w:p>
+    <w:p>
+      <w:pPr>
+        <w:pStyle w:val="ListParagraph"/>
+        <w:numPr>
+          <w:ilvl w:val="1"/>
+          <w:numId w:val="15"/>
+        </w:numPr>
+      </w:pPr>
+      <w:r>
+        <w:t xml:space="preserve">Background - inherited from </w:t>
+      </w:r>
+      <w:proofErr w:type="spellStart"/>
+      <w:r>
+        <w:t>UI_Screen</w:t>
+      </w:r>
+      <w:proofErr w:type="spellEnd"/>
+    </w:p>
+    <w:p>
+      <w:pPr>
+        <w:pStyle w:val="ListParagraph"/>
+        <w:numPr>
+          <w:ilvl w:val="1"/>
+          <w:numId w:val="15"/>
+        </w:numPr>
+      </w:pPr>
+      <w:proofErr w:type="spellStart"/>
+      <w:r>
+        <w:t>snd_options_text</w:t>
+      </w:r>
+      <w:proofErr w:type="spellEnd"/>
+      <w:r>
+        <w:t xml:space="preserve"> – </w:t>
+      </w:r>
+      <w:proofErr w:type="spellStart"/>
+      <w:r>
+        <w:t>menu_</w:t>
+      </w:r>
+      <w:proofErr w:type="gramStart"/>
+      <w:r>
+        <w:t>sprites.Text</w:t>
+      </w:r>
+      <w:proofErr w:type="spellEnd"/>
+      <w:proofErr w:type="gramEnd"/>
+    </w:p>
+    <w:p>
+      <w:pPr>
+        <w:pStyle w:val="ListParagraph"/>
+        <w:numPr>
+          <w:ilvl w:val="1"/>
+          <w:numId w:val="15"/>
+        </w:numPr>
+      </w:pPr>
+      <w:proofErr w:type="spellStart"/>
+      <w:r>
+        <w:t>music_slider</w:t>
+      </w:r>
+      <w:proofErr w:type="spellEnd"/>
+      <w:r>
+        <w:t xml:space="preserve"> – </w:t>
+      </w:r>
+      <w:proofErr w:type="spellStart"/>
+      <w:r>
+        <w:t>menu_</w:t>
+      </w:r>
+      <w:proofErr w:type="gramStart"/>
+      <w:r>
+        <w:t>sprites.Slider</w:t>
+      </w:r>
+      <w:proofErr w:type="spellEnd"/>
+      <w:proofErr w:type="gramEnd"/>
+    </w:p>
+    <w:p>
+      <w:pPr>
+        <w:pStyle w:val="ListParagraph"/>
+        <w:numPr>
+          <w:ilvl w:val="1"/>
+          <w:numId w:val="15"/>
+        </w:numPr>
+      </w:pPr>
+      <w:proofErr w:type="spellStart"/>
+      <w:r>
+        <w:t>game_slider</w:t>
+      </w:r>
+      <w:proofErr w:type="spellEnd"/>
+      <w:r>
+        <w:t xml:space="preserve"> – </w:t>
+      </w:r>
+      <w:proofErr w:type="spellStart"/>
+      <w:r>
+        <w:t>menu_</w:t>
+      </w:r>
+      <w:proofErr w:type="gramStart"/>
+      <w:r>
+        <w:t>sprites.Slider</w:t>
+      </w:r>
+      <w:proofErr w:type="spellEnd"/>
+      <w:proofErr w:type="gramEnd"/>
+    </w:p>
+    <w:p>
+      <w:pPr>
+        <w:pStyle w:val="ListParagraph"/>
+        <w:numPr>
+          <w:ilvl w:val="1"/>
+          <w:numId w:val="15"/>
+        </w:numPr>
+      </w:pPr>
+      <w:proofErr w:type="spellStart"/>
+      <w:r>
+        <w:t>exit_button</w:t>
+      </w:r>
+      <w:proofErr w:type="spellEnd"/>
+      <w:r>
+        <w:t xml:space="preserve"> – </w:t>
+      </w:r>
+      <w:proofErr w:type="spellStart"/>
+      <w:r>
+        <w:t>menu_</w:t>
+      </w:r>
+      <w:proofErr w:type="gramStart"/>
+      <w:r>
+        <w:t>sprites.Button</w:t>
+      </w:r>
+      <w:proofErr w:type="spellEnd"/>
+      <w:proofErr w:type="gramEnd"/>
+    </w:p>
+    <w:p>
+      <w:pPr>
+        <w:pStyle w:val="ListParagraph"/>
+        <w:numPr>
+          <w:ilvl w:val="0"/>
+          <w:numId w:val="15"/>
+        </w:numPr>
+      </w:pPr>
+      <w:r>
+        <w:t>Methods:</w:t>
+      </w:r>
+    </w:p>
+    <w:p>
+      <w:pPr>
+        <w:pStyle w:val="ListParagraph"/>
+        <w:numPr>
+          <w:ilvl w:val="1"/>
+          <w:numId w:val="15"/>
+        </w:numPr>
+      </w:pPr>
+      <w:r>
+        <w:t>VOID __</w:t>
+      </w:r>
+      <w:proofErr w:type="spellStart"/>
+      <w:r>
+        <w:t>init</w:t>
+      </w:r>
+      <w:proofErr w:type="spellEnd"/>
+      <w:r>
+        <w:t>__ ()</w:t>
+      </w:r>
+    </w:p>
+    <w:p>
+      <w:pPr>
+        <w:pStyle w:val="ListParagraph"/>
+        <w:numPr>
+          <w:ilvl w:val="2"/>
+          <w:numId w:val="15"/>
+        </w:numPr>
+      </w:pPr>
+      <w:r>
+        <w:t xml:space="preserve">Initialize </w:t>
+      </w:r>
+      <w:proofErr w:type="spellStart"/>
+      <w:r>
+        <w:t>snd_options_text</w:t>
+      </w:r>
+      <w:proofErr w:type="spellEnd"/>
+      <w:r>
+        <w:t xml:space="preserve">, </w:t>
+      </w:r>
+      <w:proofErr w:type="spellStart"/>
+      <w:r>
+        <w:t>game_slider</w:t>
+      </w:r>
+      <w:proofErr w:type="spellEnd"/>
+      <w:r>
+        <w:t xml:space="preserve">, </w:t>
+      </w:r>
+      <w:proofErr w:type="spellStart"/>
+      <w:r>
+        <w:t>music_slider</w:t>
+      </w:r>
+      <w:proofErr w:type="spellEnd"/>
+      <w:r>
+        <w:t xml:space="preserve"> and </w:t>
+      </w:r>
+      <w:proofErr w:type="spellStart"/>
+      <w:r>
+        <w:t>exit_button</w:t>
+      </w:r>
+      <w:proofErr w:type="spellEnd"/>
+    </w:p>
+    <w:p>
+      <w:pPr>
+        <w:pStyle w:val="ListParagraph"/>
+        <w:numPr>
+          <w:ilvl w:val="2"/>
+          <w:numId w:val="15"/>
+        </w:numPr>
+      </w:pPr>
+      <w:r>
+        <w:t>Load background image from image loader and store to attribute</w:t>
+      </w:r>
+    </w:p>
+    <w:p>
+      <w:pPr>
+        <w:pStyle w:val="ListParagraph"/>
+        <w:numPr>
+          <w:ilvl w:val="1"/>
+          <w:numId w:val="15"/>
+        </w:numPr>
+      </w:pPr>
+      <w:r>
+        <w:t xml:space="preserve">VOID </w:t>
+      </w:r>
+      <w:r>
+        <w:t xml:space="preserve">tick </w:t>
+      </w:r>
+      <w:r>
+        <w:t>(</w:t>
+      </w:r>
+      <w:r>
+        <w:t xml:space="preserve">array </w:t>
+      </w:r>
+      <w:proofErr w:type="spellStart"/>
+      <w:r>
+        <w:t>event_list</w:t>
+      </w:r>
+      <w:proofErr w:type="spellEnd"/>
+      <w:r>
+        <w:t>, float</w:t>
+      </w:r>
+      <w:r>
+        <w:t xml:space="preserve"> </w:t>
+      </w:r>
+      <w:r>
+        <w:t>dt)</w:t>
+      </w:r>
+    </w:p>
+    <w:p>
+      <w:pPr>
+        <w:pStyle w:val="ListParagraph"/>
+        <w:numPr>
+          <w:ilvl w:val="2"/>
+          <w:numId w:val="15"/>
+        </w:numPr>
+      </w:pPr>
+      <w:r>
+        <w:t xml:space="preserve">if any sliders have changed, store the </w:t>
+      </w:r>
+      <w:r>
+        <w:t>values to config</w:t>
+      </w:r>
+    </w:p>
+    <w:p>
+      <w:pPr>
+        <w:pStyle w:val="ListParagraph"/>
+        <w:numPr>
+          <w:ilvl w:val="2"/>
+          <w:numId w:val="15"/>
+        </w:numPr>
+      </w:pPr>
+      <w:r>
+        <w:t xml:space="preserve">call </w:t>
+      </w:r>
+      <w:proofErr w:type="spellStart"/>
+      <w:r>
+        <w:t>pygame</w:t>
+      </w:r>
+      <w:proofErr w:type="spellEnd"/>
+      <w:r>
+        <w:t xml:space="preserve"> functions to set game and music</w:t>
+      </w:r>
+      <w:r>
+        <w:t xml:space="preserve"> volumes to the corresponding values</w:t>
+      </w:r>
+    </w:p>
+    <w:p>
+      <w:pPr>
+        <w:pStyle w:val="ListParagraph"/>
+        <w:numPr>
+          <w:ilvl w:val="1"/>
+          <w:numId w:val="15"/>
+        </w:numPr>
+      </w:pPr>
+      <w:r>
+        <w:t>VOID rescale ()</w:t>
+      </w:r>
+    </w:p>
+    <w:p>
+      <w:pPr>
+        <w:pStyle w:val="ListParagraph"/>
+        <w:numPr>
+          <w:ilvl w:val="2"/>
+          <w:numId w:val="15"/>
+        </w:numPr>
+      </w:pPr>
+      <w:r>
+        <w:t>Call parent rescale method</w:t>
+      </w:r>
+    </w:p>
+    <w:p>
+      <w:pPr>
+        <w:pStyle w:val="ListParagraph"/>
+        <w:numPr>
+          <w:ilvl w:val="2"/>
+          <w:numId w:val="15"/>
+        </w:numPr>
+      </w:pPr>
+      <w:r>
+        <w:t xml:space="preserve">Set </w:t>
+      </w:r>
+      <w:proofErr w:type="spellStart"/>
+      <w:r>
+        <w:t>rects</w:t>
+      </w:r>
+      <w:proofErr w:type="spellEnd"/>
+      <w:r>
+        <w:t xml:space="preserve"> of elements such that they are vertically stacked</w:t>
+      </w:r>
+    </w:p>
+    <w:p>
+      <w:pPr>
         <w:pStyle w:val="ListParagraph"/>
         <w:ind w:left="0"/>
       </w:pPr>
+      <w:r>
+        <w:tab/>
+      </w:r>
+    </w:p>
+    <w:p>
+      <w:pPr>
+        <w:pStyle w:val="ListParagraph"/>
+        <w:ind w:left="0"/>
+      </w:pPr>
+    </w:p>
+    <w:p>
+      <w:pPr>
+        <w:pStyle w:val="Heading4"/>
+      </w:pPr>
       <w:proofErr w:type="spellStart"/>
       <w:r>
         <w:t>Menu_System</w:t>
       </w:r>
       <w:proofErr w:type="spellEnd"/>
       <w:r>
-        <w:t xml:space="preserve"> – Class: </w:t>
+        <w:t xml:space="preserve"> – Class: Level</w:t>
+      </w:r>
+    </w:p>
+    <w:p>
+      <w:pPr>
+        <w:pStyle w:val="ListParagraph"/>
+        <w:numPr>
+          <w:ilvl w:val="0"/>
+          <w:numId w:val="15"/>
+        </w:numPr>
+      </w:pPr>
+      <w:r>
+        <w:t>purpose: updates and renders the level; this code runs every tick when the user is playing a level</w:t>
+      </w:r>
+      <w:r>
+        <w:t>.</w:t>
+      </w:r>
+    </w:p>
+    <w:p>
+      <w:pPr>
+        <w:pStyle w:val="ListParagraph"/>
+        <w:numPr>
+          <w:ilvl w:val="0"/>
+          <w:numId w:val="15"/>
+        </w:numPr>
+      </w:pPr>
+      <w:r>
+        <w:t>Attributes:</w:t>
+      </w:r>
+    </w:p>
+    <w:p>
+      <w:pPr>
+        <w:pStyle w:val="ListParagraph"/>
+        <w:numPr>
+          <w:ilvl w:val="1"/>
+          <w:numId w:val="15"/>
+        </w:numPr>
+      </w:pPr>
+      <w:r>
+        <w:t xml:space="preserve">Elements – inherited from </w:t>
       </w:r>
       <w:proofErr w:type="spellStart"/>
       <w:r>
-        <w:t>SND_Options</w:t>
+        <w:t>UI_Screen</w:t>
       </w:r>
       <w:proofErr w:type="spellEnd"/>
     </w:p>
     <w:p>
       <w:pPr>
         <w:pStyle w:val="ListParagraph"/>
+        <w:numPr>
+          <w:ilvl w:val="1"/>
+          <w:numId w:val="15"/>
+        </w:numPr>
+      </w:pPr>
+      <w:r>
+        <w:t xml:space="preserve">Background - inherited from </w:t>
+      </w:r>
+      <w:proofErr w:type="spellStart"/>
+      <w:r>
+        <w:t>UI_Screen</w:t>
+      </w:r>
+      <w:proofErr w:type="spellEnd"/>
+    </w:p>
+    <w:p>
+      <w:pPr>
+        <w:pStyle w:val="ListParagraph"/>
+        <w:numPr>
+          <w:ilvl w:val="1"/>
+          <w:numId w:val="15"/>
+        </w:numPr>
+      </w:pPr>
+      <w:r>
+        <w:t xml:space="preserve">maze – </w:t>
+      </w:r>
+      <w:proofErr w:type="spellStart"/>
+      <w:r>
+        <w:t>Maze_Gen.Maze</w:t>
+      </w:r>
+      <w:proofErr w:type="spellEnd"/>
+    </w:p>
+    <w:p>
+      <w:pPr>
+        <w:pStyle w:val="ListParagraph"/>
+        <w:numPr>
+          <w:ilvl w:val="2"/>
+          <w:numId w:val="15"/>
+        </w:numPr>
+      </w:pPr>
+      <w:r>
+        <w:t>stores all data for the maze</w:t>
+      </w:r>
+    </w:p>
+    <w:p>
+      <w:pPr>
+        <w:pStyle w:val="ListParagraph"/>
+        <w:numPr>
+          <w:ilvl w:val="1"/>
+          <w:numId w:val="15"/>
+        </w:numPr>
+      </w:pPr>
+      <w:r>
+        <w:t xml:space="preserve">player – </w:t>
+      </w:r>
+      <w:proofErr w:type="spellStart"/>
+      <w:r>
+        <w:t>Sprites.Player</w:t>
+      </w:r>
+      <w:proofErr w:type="spellEnd"/>
+    </w:p>
+    <w:p>
+      <w:pPr>
+        <w:pStyle w:val="ListParagraph"/>
+        <w:numPr>
+          <w:ilvl w:val="2"/>
+          <w:numId w:val="15"/>
+        </w:numPr>
+      </w:pPr>
+      <w:r>
+        <w:t>the player character that the user controls</w:t>
+      </w:r>
+    </w:p>
+    <w:p>
+      <w:pPr>
+        <w:pStyle w:val="ListParagraph"/>
+        <w:numPr>
+          <w:ilvl w:val="0"/>
+          <w:numId w:val="15"/>
+        </w:numPr>
+      </w:pPr>
+      <w:r>
+        <w:t>Methods:</w:t>
+      </w:r>
+    </w:p>
+    <w:p>
+      <w:pPr>
+        <w:pStyle w:val="ListParagraph"/>
+        <w:numPr>
+          <w:ilvl w:val="1"/>
+          <w:numId w:val="15"/>
+        </w:numPr>
+      </w:pPr>
+      <w:r>
+        <w:t>VOID __</w:t>
+      </w:r>
+      <w:proofErr w:type="spellStart"/>
+      <w:r>
+        <w:t>init</w:t>
+      </w:r>
+      <w:proofErr w:type="spellEnd"/>
+      <w:r>
+        <w:t>__ ()</w:t>
+      </w:r>
+    </w:p>
+    <w:p>
+      <w:pPr>
+        <w:pStyle w:val="ListParagraph"/>
+        <w:numPr>
+          <w:ilvl w:val="1"/>
+          <w:numId w:val="15"/>
+        </w:numPr>
+      </w:pPr>
+      <w:r>
+        <w:t>VOID tick (</w:t>
+      </w:r>
+      <w:r>
+        <w:t xml:space="preserve">array </w:t>
+      </w:r>
+      <w:proofErr w:type="spellStart"/>
+      <w:r>
+        <w:t>event_list</w:t>
+      </w:r>
+      <w:proofErr w:type="spellEnd"/>
+      <w:r>
+        <w:t>, float</w:t>
+      </w:r>
+      <w:r>
+        <w:t xml:space="preserve"> dt)</w:t>
+      </w:r>
+    </w:p>
+    <w:p>
+      <w:pPr>
+        <w:pStyle w:val="ListParagraph"/>
+        <w:numPr>
+          <w:ilvl w:val="2"/>
+          <w:numId w:val="15"/>
+        </w:numPr>
+      </w:pPr>
+      <w:r>
+        <w:t>Runs playing state of the game</w:t>
+      </w:r>
+    </w:p>
+    <w:p>
+      <w:pPr>
+        <w:pStyle w:val="ListParagraph"/>
+        <w:numPr>
+          <w:ilvl w:val="2"/>
+          <w:numId w:val="15"/>
+        </w:numPr>
+      </w:pPr>
+      <w:r>
+        <w:lastRenderedPageBreak/>
+        <w:t xml:space="preserve">If esc key is pressed push </w:t>
+      </w:r>
+      <w:proofErr w:type="spellStart"/>
+      <w:r>
+        <w:t>tick_pause_screen</w:t>
+      </w:r>
+      <w:proofErr w:type="spellEnd"/>
+      <w:r>
+        <w:t xml:space="preserve"> to game state stack</w:t>
+      </w:r>
+    </w:p>
+    <w:p>
+      <w:pPr>
+        <w:pStyle w:val="ListParagraph"/>
+        <w:numPr>
+          <w:ilvl w:val="2"/>
+          <w:numId w:val="15"/>
+        </w:numPr>
+      </w:pPr>
+      <w:r>
+        <w:t xml:space="preserve">Parses </w:t>
+      </w:r>
+      <w:proofErr w:type="spellStart"/>
+      <w:r>
+        <w:t>event_list</w:t>
+      </w:r>
+      <w:proofErr w:type="spellEnd"/>
+      <w:r>
+        <w:t xml:space="preserve"> and acts on each event</w:t>
+      </w:r>
+    </w:p>
+    <w:p>
+      <w:pPr>
+        <w:pStyle w:val="ListParagraph"/>
+        <w:numPr>
+          <w:ilvl w:val="2"/>
+          <w:numId w:val="15"/>
+        </w:numPr>
+      </w:pPr>
+      <w:r>
+        <w:t xml:space="preserve">Updates </w:t>
+      </w:r>
+      <w:proofErr w:type="spellStart"/>
+      <w:r>
+        <w:t>maze.all_sprites</w:t>
+      </w:r>
+      <w:proofErr w:type="spellEnd"/>
+    </w:p>
+    <w:p>
+      <w:pPr>
+        <w:pStyle w:val="ListParagraph"/>
+        <w:numPr>
+          <w:ilvl w:val="2"/>
+          <w:numId w:val="15"/>
+        </w:numPr>
+      </w:pPr>
+      <w:r>
+        <w:t>Renders background</w:t>
+      </w:r>
+    </w:p>
+    <w:p>
+      <w:pPr>
+        <w:pStyle w:val="ListParagraph"/>
+        <w:numPr>
+          <w:ilvl w:val="2"/>
+          <w:numId w:val="15"/>
+        </w:numPr>
+      </w:pPr>
+      <w:r>
+        <w:t>Renders all sprites</w:t>
+      </w:r>
+    </w:p>
+    <w:p>
+      <w:pPr>
+        <w:pStyle w:val="ListParagraph"/>
+        <w:numPr>
+          <w:ilvl w:val="1"/>
+          <w:numId w:val="15"/>
+        </w:numPr>
+      </w:pPr>
+    </w:p>
+    <w:p>
+      <w:pPr>
+        <w:pStyle w:val="ListParagraph"/>
+        <w:numPr>
+          <w:ilvl w:val="1"/>
+          <w:numId w:val="15"/>
+        </w:numPr>
+      </w:pPr>
+      <w:r>
+        <w:t xml:space="preserve">VOID </w:t>
+      </w:r>
+      <w:proofErr w:type="gramStart"/>
+      <w:r>
+        <w:t>rescale(</w:t>
+      </w:r>
+      <w:proofErr w:type="gramEnd"/>
+      <w:r>
+        <w:t>)</w:t>
+      </w:r>
+    </w:p>
+    <w:p>
+      <w:pPr>
+        <w:pStyle w:val="ListParagraph"/>
+        <w:numPr>
+          <w:ilvl w:val="2"/>
+          <w:numId w:val="15"/>
+        </w:numPr>
+      </w:pPr>
+      <w:r>
+        <w:t>Call parent rescale method</w:t>
+      </w:r>
+    </w:p>
+    <w:p>
+      <w:pPr>
+        <w:pStyle w:val="ListParagraph"/>
+        <w:ind w:left="2160"/>
+      </w:pPr>
+    </w:p>
+    <w:p>
+      <w:pPr>
+        <w:pStyle w:val="ListParagraph"/>
         <w:ind w:left="0"/>
       </w:pPr>
     </w:p>
     <w:p>
       <w:pPr>
+        <w:pStyle w:val="Heading3"/>
+      </w:pPr>
+      <w:r>
+        <w:t>Module: Menu Sprites</w:t>
+      </w:r>
+    </w:p>
+    <w:p>
+      <w:r>
+        <w:t xml:space="preserve">Purpose: </w:t>
+      </w:r>
+    </w:p>
+    <w:p>
+      <w:r>
+        <w:t>Menu Sprites – Class: Text</w:t>
+      </w:r>
+    </w:p>
+    <w:p>
+      <w:pPr>
+        <w:pStyle w:val="ListParagraph"/>
+        <w:numPr>
+          <w:ilvl w:val="0"/>
+          <w:numId w:val="15"/>
+        </w:numPr>
+      </w:pPr>
+      <w:r>
+        <w:t>Purpose: render text on the screen</w:t>
+      </w:r>
+    </w:p>
+    <w:p>
+      <w:pPr>
+        <w:pStyle w:val="ListParagraph"/>
+        <w:numPr>
+          <w:ilvl w:val="0"/>
+          <w:numId w:val="15"/>
+        </w:numPr>
+      </w:pPr>
+      <w:r>
+        <w:t>Attributes:</w:t>
+      </w:r>
+    </w:p>
+    <w:p>
+      <w:pPr>
+        <w:pStyle w:val="ListParagraph"/>
+        <w:numPr>
+          <w:ilvl w:val="1"/>
+          <w:numId w:val="15"/>
+        </w:numPr>
+      </w:pPr>
+      <w:proofErr w:type="gramStart"/>
+      <w:r>
+        <w:t>t</w:t>
+      </w:r>
+      <w:r>
+        <w:t xml:space="preserve">ext </w:t>
+      </w:r>
+      <w:r>
+        <w:t xml:space="preserve"> -</w:t>
+      </w:r>
+      <w:proofErr w:type="gramEnd"/>
+      <w:r>
+        <w:t xml:space="preserve"> string</w:t>
+      </w:r>
+    </w:p>
+    <w:p>
+      <w:pPr>
+        <w:pStyle w:val="ListParagraph"/>
+        <w:numPr>
+          <w:ilvl w:val="2"/>
+          <w:numId w:val="15"/>
+        </w:numPr>
+      </w:pPr>
+      <w:r>
+        <w:t>Stores the text that this text element displays</w:t>
+      </w:r>
+    </w:p>
+    <w:p>
+      <w:pPr>
+        <w:pStyle w:val="ListParagraph"/>
+        <w:numPr>
+          <w:ilvl w:val="1"/>
+          <w:numId w:val="15"/>
+        </w:numPr>
+      </w:pPr>
+      <w:r>
+        <w:t>font – Font object</w:t>
+      </w:r>
+    </w:p>
+    <w:p>
+      <w:pPr>
+        <w:pStyle w:val="ListParagraph"/>
+        <w:numPr>
+          <w:ilvl w:val="1"/>
+          <w:numId w:val="15"/>
+        </w:numPr>
+      </w:pPr>
+      <w:r>
+        <w:t>i</w:t>
+      </w:r>
+      <w:r>
+        <w:t>mage</w:t>
+      </w:r>
+      <w:r>
+        <w:t xml:space="preserve"> - Surface</w:t>
+      </w:r>
+    </w:p>
+    <w:p>
+      <w:pPr>
+        <w:pStyle w:val="ListParagraph"/>
+        <w:numPr>
+          <w:ilvl w:val="2"/>
+          <w:numId w:val="15"/>
+        </w:numPr>
+      </w:pPr>
+      <w:r>
+        <w:t>Image surface that is rendered to the screen each frame</w:t>
+      </w:r>
+    </w:p>
+    <w:p>
+      <w:pPr>
+        <w:pStyle w:val="ListParagraph"/>
+        <w:numPr>
+          <w:ilvl w:val="1"/>
+          <w:numId w:val="15"/>
+        </w:numPr>
+      </w:pPr>
+      <w:proofErr w:type="spellStart"/>
+      <w:r>
+        <w:t>r</w:t>
+      </w:r>
+      <w:r>
+        <w:t>ect</w:t>
+      </w:r>
+      <w:proofErr w:type="spellEnd"/>
+      <w:r>
+        <w:t xml:space="preserve"> - </w:t>
+      </w:r>
+      <w:proofErr w:type="spellStart"/>
+      <w:r>
+        <w:t>Rect</w:t>
+      </w:r>
+      <w:proofErr w:type="spellEnd"/>
+    </w:p>
+    <w:p>
+      <w:pPr>
+        <w:pStyle w:val="ListParagraph"/>
+        <w:numPr>
+          <w:ilvl w:val="2"/>
+          <w:numId w:val="15"/>
+        </w:numPr>
+      </w:pPr>
+      <w:r>
+        <w:t>Stores where the text is located on screen</w:t>
+      </w:r>
+    </w:p>
+    <w:p>
+      <w:pPr>
+        <w:pStyle w:val="ListParagraph"/>
+        <w:numPr>
+          <w:ilvl w:val="0"/>
+          <w:numId w:val="15"/>
+        </w:numPr>
+      </w:pPr>
+      <w:r>
+        <w:t>Methods:</w:t>
+      </w:r>
+    </w:p>
+    <w:p>
+      <w:pPr>
+        <w:pStyle w:val="ListParagraph"/>
+        <w:numPr>
+          <w:ilvl w:val="1"/>
+          <w:numId w:val="15"/>
+        </w:numPr>
+      </w:pPr>
+      <w:r>
+        <w:t>VOID __</w:t>
+      </w:r>
+      <w:proofErr w:type="spellStart"/>
+      <w:r>
+        <w:t>init</w:t>
+      </w:r>
+      <w:proofErr w:type="spellEnd"/>
+      <w:r>
+        <w:t>_</w:t>
+      </w:r>
+      <w:proofErr w:type="gramStart"/>
+      <w:r>
+        <w:t>_(</w:t>
+      </w:r>
+      <w:proofErr w:type="gramEnd"/>
+      <w:r>
+        <w:t xml:space="preserve">string </w:t>
+      </w:r>
+      <w:r>
+        <w:t>text,</w:t>
+      </w:r>
+      <w:r>
+        <w:t xml:space="preserve"> </w:t>
+      </w:r>
+      <w:proofErr w:type="spellStart"/>
+      <w:r>
+        <w:t>Rect</w:t>
+      </w:r>
+      <w:proofErr w:type="spellEnd"/>
+      <w:r>
+        <w:t xml:space="preserve"> </w:t>
+      </w:r>
+      <w:proofErr w:type="spellStart"/>
+      <w:r>
+        <w:t>rect</w:t>
+      </w:r>
+      <w:proofErr w:type="spellEnd"/>
+      <w:r>
+        <w:t>)</w:t>
+      </w:r>
+    </w:p>
+    <w:p>
+      <w:pPr>
+        <w:pStyle w:val="ListParagraph"/>
+        <w:numPr>
+          <w:ilvl w:val="2"/>
+          <w:numId w:val="15"/>
+        </w:numPr>
+      </w:pPr>
+      <w:r>
+        <w:t xml:space="preserve">Store text and </w:t>
+      </w:r>
+      <w:proofErr w:type="spellStart"/>
+      <w:r>
+        <w:t>rect</w:t>
+      </w:r>
+      <w:proofErr w:type="spellEnd"/>
+      <w:r>
+        <w:t xml:space="preserve"> to attributes</w:t>
+      </w:r>
+    </w:p>
+    <w:p>
+      <w:pPr>
+        <w:pStyle w:val="ListParagraph"/>
+        <w:numPr>
+          <w:ilvl w:val="2"/>
+          <w:numId w:val="15"/>
+        </w:numPr>
+      </w:pPr>
+      <w:r>
+        <w:t>Retrieve font name from config</w:t>
+      </w:r>
+    </w:p>
+    <w:p>
+      <w:pPr>
+        <w:pStyle w:val="ListParagraph"/>
+        <w:numPr>
+          <w:ilvl w:val="2"/>
+          <w:numId w:val="15"/>
+        </w:numPr>
+      </w:pPr>
+      <w:r>
+        <w:t xml:space="preserve">Load font </w:t>
+      </w:r>
+    </w:p>
+    <w:p>
+      <w:pPr>
+        <w:pStyle w:val="ListParagraph"/>
+        <w:numPr>
+          <w:ilvl w:val="2"/>
+          <w:numId w:val="15"/>
+        </w:numPr>
+      </w:pPr>
+      <w:r>
+        <w:t>Call rescale method</w:t>
+      </w:r>
+    </w:p>
+    <w:p>
+      <w:pPr>
+        <w:pStyle w:val="ListParagraph"/>
+        <w:numPr>
+          <w:ilvl w:val="1"/>
+          <w:numId w:val="15"/>
+        </w:numPr>
+      </w:pPr>
+      <w:r>
+        <w:t>VOID u</w:t>
+      </w:r>
+      <w:r>
+        <w:t>pdate (dt)</w:t>
+      </w:r>
+    </w:p>
+    <w:p>
+      <w:pPr>
+        <w:pStyle w:val="ListParagraph"/>
+        <w:numPr>
+          <w:ilvl w:val="2"/>
+          <w:numId w:val="15"/>
+        </w:numPr>
+      </w:pPr>
+      <w:r>
+        <w:t>Empty function to ensure a</w:t>
+      </w:r>
+      <w:r>
+        <w:t xml:space="preserve">ll menu </w:t>
+      </w:r>
+      <w:r>
+        <w:t>sprites can</w:t>
+      </w:r>
+      <w:r>
+        <w:t xml:space="preserve"> be updated</w:t>
+      </w:r>
+    </w:p>
+    <w:p>
+      <w:pPr>
+        <w:pStyle w:val="ListParagraph"/>
+        <w:numPr>
+          <w:ilvl w:val="1"/>
+          <w:numId w:val="15"/>
+        </w:numPr>
+      </w:pPr>
+      <w:r>
+        <w:t>VOID rescale ()</w:t>
+      </w:r>
+    </w:p>
+    <w:p>
+      <w:pPr>
+        <w:pStyle w:val="ListParagraph"/>
+        <w:numPr>
+          <w:ilvl w:val="2"/>
+          <w:numId w:val="15"/>
+        </w:numPr>
+      </w:pPr>
+      <w:r>
+        <w:t xml:space="preserve">Renders font to </w:t>
+      </w:r>
+      <w:r>
+        <w:t>i</w:t>
+      </w:r>
+      <w:r>
+        <w:t>mage</w:t>
+      </w:r>
+    </w:p>
+    <w:p>
+      <w:pPr>
+        <w:pStyle w:val="ListParagraph"/>
+        <w:numPr>
+          <w:ilvl w:val="2"/>
+          <w:numId w:val="15"/>
+        </w:numPr>
+      </w:pPr>
+      <w:r>
+        <w:t xml:space="preserve">Scales image to the width and height of </w:t>
+      </w:r>
+      <w:proofErr w:type="spellStart"/>
+      <w:r>
+        <w:t>rect</w:t>
+      </w:r>
+      <w:proofErr w:type="spellEnd"/>
+    </w:p>
+    <w:p>
+      <w:pPr>
+        <w:pStyle w:val="ListParagraph"/>
+        <w:numPr>
+          <w:ilvl w:val="2"/>
+          <w:numId w:val="15"/>
+        </w:numPr>
+      </w:pPr>
+      <w:r>
+        <w:t xml:space="preserve">Generate </w:t>
+      </w:r>
+      <w:proofErr w:type="spellStart"/>
+      <w:r>
+        <w:t>rect</w:t>
+      </w:r>
+      <w:proofErr w:type="spellEnd"/>
+      <w:r>
+        <w:t xml:space="preserve"> from image</w:t>
+      </w:r>
+      <w:r>
+        <w:t xml:space="preserve"> </w:t>
+      </w:r>
+    </w:p>
+    <w:p>
+      <w:r>
+        <w:t xml:space="preserve">Menu Sprites – Class: </w:t>
+      </w:r>
+      <w:proofErr w:type="spellStart"/>
+      <w:r>
+        <w:t>Input_box</w:t>
+      </w:r>
+      <w:proofErr w:type="spellEnd"/>
+    </w:p>
+    <w:p>
+      <w:pPr>
+        <w:pStyle w:val="ListParagraph"/>
+        <w:numPr>
+          <w:ilvl w:val="0"/>
+          <w:numId w:val="15"/>
+        </w:numPr>
+      </w:pPr>
+      <w:r>
+        <w:t>Purpose: allows user to send text input to the game</w:t>
+      </w:r>
+    </w:p>
+    <w:p>
+      <w:pPr>
+        <w:pStyle w:val="ListParagraph"/>
+        <w:numPr>
+          <w:ilvl w:val="0"/>
+          <w:numId w:val="15"/>
+        </w:numPr>
+      </w:pPr>
+      <w:r>
+        <w:t>Attributes:</w:t>
+      </w:r>
+    </w:p>
+    <w:p>
+      <w:pPr>
+        <w:pStyle w:val="ListParagraph"/>
+        <w:numPr>
+          <w:ilvl w:val="1"/>
+          <w:numId w:val="15"/>
+        </w:numPr>
+      </w:pPr>
+    </w:p>
+    <w:p>
+      <w:r>
+        <w:t>Menu Sprites – Class: Toggle</w:t>
+      </w:r>
+    </w:p>
+    <w:p>
+      <w:r>
+        <w:t>Menu Sprites – Class: Slider</w:t>
+      </w:r>
+    </w:p>
+    <w:p>
+      <w:r>
+        <w:lastRenderedPageBreak/>
+        <w:t>Menu Sprites – Class: Scroll</w:t>
+      </w:r>
+    </w:p>
+    <w:p>
+      <w:r>
+        <w:t>Menu Sprites – Class: Button</w:t>
+      </w:r>
+    </w:p>
+    <w:p/>
+    <w:p>
+      <w:pPr>
         <w:pStyle w:val="ListParagraph"/>
         <w:ind w:left="0"/>
       </w:pPr>
-      <w:proofErr w:type="spellStart"/>
-      <w:r>
-        <w:t>Menu_System</w:t>
-      </w:r>
-      <w:proofErr w:type="spellEnd"/>
-      <w:r>
-        <w:t xml:space="preserve"> – Class: Level</w:t>
-      </w:r>
-    </w:p>
-    <w:p>
-      <w:pPr>
-        <w:pStyle w:val="ListParagraph"/>
-        <w:ind w:left="0"/>
-      </w:pPr>
     </w:p>
     <w:p>
       <w:pPr>
         <w:pStyle w:val="Heading3"/>
       </w:pPr>
-      <w:r>
-        <w:t>Module: Menu Sprites</w:t>
-      </w:r>
-    </w:p>
-    <w:p>
-      <w:r>
-        <w:t>Menu Sprites – Class: Text</w:t>
-      </w:r>
-    </w:p>
-    <w:p>
-      <w:r>
-        <w:t>Menu Sprites – Class: Box</w:t>
-      </w:r>
-    </w:p>
-    <w:p>
-      <w:r>
-        <w:t>Menu Sprites – Class: Toggle</w:t>
-      </w:r>
-    </w:p>
-    <w:p>
-      <w:r>
-        <w:t>Menu Sprites – Class: Slider</w:t>
-      </w:r>
-    </w:p>
-    <w:p>
-      <w:r>
-        <w:t>Menu Sprites – Class: Scroll</w:t>
-      </w:r>
-    </w:p>
-    <w:p>
-      <w:r>
-        <w:t>Menu Sprites – Class: Button</w:t>
-      </w:r>
-    </w:p>
-    <w:p/>
-    <w:p>
-      <w:pPr>
-        <w:pStyle w:val="ListParagraph"/>
-        <w:ind w:left="0"/>
-      </w:pPr>
-    </w:p>
-    <w:p>
-      <w:pPr>
-        <w:pStyle w:val="Heading3"/>
-      </w:pPr>
       <w:bookmarkStart w:id="33" w:name="_Toc92707166"/>
       <w:r>
         <w:t>Module</w:t>
@@ -27128,7 +29137,6 @@
     </w:p>
     <w:p>
       <w:r>
-        <w:lastRenderedPageBreak/>
         <w:t>Separates out code responsible for managing mazes</w:t>
       </w:r>
       <w:r>
@@ -27330,15 +29338,7 @@
               <w:ind w:left="0"/>
             </w:pPr>
             <w:r>
-              <w:t>(</w:t>
-            </w:r>
-            <w:proofErr w:type="gramStart"/>
-            <w:r>
-              <w:t>bool</w:t>
-            </w:r>
-            <w:proofErr w:type="gramEnd"/>
-            <w:r>
-              <w:t xml:space="preserve"> </w:t>
+              <w:t xml:space="preserve">(bool </w:t>
             </w:r>
             <w:proofErr w:type="spellStart"/>
             <w:r>
@@ -27377,15 +29377,7 @@
               <w:ind w:left="0"/>
             </w:pPr>
             <w:r>
-              <w:t>(</w:t>
-            </w:r>
-            <w:proofErr w:type="gramStart"/>
-            <w:r>
-              <w:t>bool</w:t>
-            </w:r>
-            <w:proofErr w:type="gramEnd"/>
-            <w:r>
-              <w:t xml:space="preserve"> </w:t>
+              <w:t xml:space="preserve">(bool </w:t>
             </w:r>
             <w:proofErr w:type="spellStart"/>
             <w:r>
@@ -27424,15 +29416,7 @@
               <w:ind w:left="0"/>
             </w:pPr>
             <w:r>
-              <w:t>(</w:t>
-            </w:r>
-            <w:proofErr w:type="gramStart"/>
-            <w:r>
-              <w:t>bool</w:t>
-            </w:r>
-            <w:proofErr w:type="gramEnd"/>
-            <w:r>
-              <w:t xml:space="preserve"> </w:t>
+              <w:t xml:space="preserve">(bool </w:t>
             </w:r>
             <w:proofErr w:type="spellStart"/>
             <w:r>
@@ -27488,15 +29472,7 @@
               <w:ind w:left="0"/>
             </w:pPr>
             <w:r>
-              <w:t>(</w:t>
-            </w:r>
-            <w:proofErr w:type="gramStart"/>
-            <w:r>
-              <w:t>bool</w:t>
-            </w:r>
-            <w:proofErr w:type="gramEnd"/>
-            <w:r>
-              <w:t xml:space="preserve"> </w:t>
+              <w:t xml:space="preserve">(bool </w:t>
             </w:r>
             <w:proofErr w:type="spellStart"/>
             <w:r>
@@ -27537,15 +29513,7 @@
               <w:ind w:left="0"/>
             </w:pPr>
             <w:r>
-              <w:t>(</w:t>
-            </w:r>
-            <w:proofErr w:type="gramStart"/>
-            <w:r>
-              <w:t>bool</w:t>
-            </w:r>
-            <w:proofErr w:type="gramEnd"/>
-            <w:r>
-              <w:t xml:space="preserve"> </w:t>
+              <w:t xml:space="preserve">(bool </w:t>
             </w:r>
             <w:proofErr w:type="spellStart"/>
             <w:r>
@@ -27584,15 +29552,7 @@
               <w:ind w:left="0"/>
             </w:pPr>
             <w:r>
-              <w:t>(</w:t>
-            </w:r>
-            <w:proofErr w:type="gramStart"/>
-            <w:r>
-              <w:t>bool</w:t>
-            </w:r>
-            <w:proofErr w:type="gramEnd"/>
-            <w:r>
-              <w:t xml:space="preserve"> </w:t>
+              <w:t xml:space="preserve">(bool </w:t>
             </w:r>
             <w:proofErr w:type="spellStart"/>
             <w:r>
@@ -27631,15 +29591,7 @@
               <w:ind w:left="0"/>
             </w:pPr>
             <w:r>
-              <w:t>(</w:t>
-            </w:r>
-            <w:proofErr w:type="gramStart"/>
-            <w:r>
-              <w:t>bool</w:t>
-            </w:r>
-            <w:proofErr w:type="gramEnd"/>
-            <w:r>
-              <w:t xml:space="preserve"> </w:t>
+              <w:t xml:space="preserve">(bool </w:t>
             </w:r>
             <w:proofErr w:type="spellStart"/>
             <w:r>
@@ -27695,15 +29647,7 @@
               <w:ind w:left="0"/>
             </w:pPr>
             <w:r>
-              <w:t>(</w:t>
-            </w:r>
-            <w:proofErr w:type="gramStart"/>
-            <w:r>
-              <w:t>bool</w:t>
-            </w:r>
-            <w:proofErr w:type="gramEnd"/>
-            <w:r>
-              <w:t xml:space="preserve"> </w:t>
+              <w:t xml:space="preserve">(bool </w:t>
             </w:r>
             <w:proofErr w:type="spellStart"/>
             <w:r>
@@ -27831,15 +29775,7 @@
               <w:ind w:left="0"/>
             </w:pPr>
             <w:r>
-              <w:t>(</w:t>
-            </w:r>
-            <w:proofErr w:type="gramStart"/>
-            <w:r>
-              <w:t>bool</w:t>
-            </w:r>
-            <w:proofErr w:type="gramEnd"/>
-            <w:r>
-              <w:t xml:space="preserve"> </w:t>
+              <w:t xml:space="preserve">(bool </w:t>
             </w:r>
             <w:proofErr w:type="spellStart"/>
             <w:r>
@@ -27878,15 +29814,7 @@
               <w:ind w:left="0"/>
             </w:pPr>
             <w:r>
-              <w:t>(</w:t>
-            </w:r>
-            <w:proofErr w:type="gramStart"/>
-            <w:r>
-              <w:t>bool</w:t>
-            </w:r>
-            <w:proofErr w:type="gramEnd"/>
-            <w:r>
-              <w:t xml:space="preserve"> </w:t>
+              <w:t xml:space="preserve">(bool </w:t>
             </w:r>
             <w:proofErr w:type="spellStart"/>
             <w:r>
@@ -27925,15 +29853,7 @@
               <w:ind w:left="0"/>
             </w:pPr>
             <w:r>
-              <w:t>(</w:t>
-            </w:r>
-            <w:proofErr w:type="gramStart"/>
-            <w:r>
-              <w:t>bool</w:t>
-            </w:r>
-            <w:proofErr w:type="gramEnd"/>
-            <w:r>
-              <w:t xml:space="preserve"> </w:t>
+              <w:t xml:space="preserve">(bool </w:t>
             </w:r>
             <w:proofErr w:type="spellStart"/>
             <w:r>
@@ -27989,15 +29909,7 @@
               <w:ind w:left="0"/>
             </w:pPr>
             <w:r>
-              <w:t>(</w:t>
-            </w:r>
-            <w:proofErr w:type="gramStart"/>
-            <w:r>
-              <w:t>bool</w:t>
-            </w:r>
-            <w:proofErr w:type="gramEnd"/>
-            <w:r>
-              <w:t xml:space="preserve"> </w:t>
+              <w:t xml:space="preserve">(bool </w:t>
             </w:r>
             <w:proofErr w:type="spellStart"/>
             <w:r>
@@ -28730,6 +30642,7 @@
         </w:numPr>
       </w:pPr>
       <w:r>
+        <w:lastRenderedPageBreak/>
         <w:t xml:space="preserve">Used to place blocks and </w:t>
       </w:r>
       <w:r>
@@ -28913,7 +30826,6 @@
         </w:numPr>
       </w:pPr>
       <w:r>
-        <w:lastRenderedPageBreak/>
         <w:t>Stores all block sprites</w:t>
       </w:r>
     </w:p>
@@ -29527,8 +31439,13 @@
           <w:numId w:val="15"/>
         </w:numPr>
       </w:pPr>
-      <w:r>
-        <w:t xml:space="preserve">array </w:t>
+      <w:proofErr w:type="gramStart"/>
+      <w:r>
+        <w:t>array</w:t>
+      </w:r>
+      <w:proofErr w:type="gramEnd"/>
+      <w:r>
+        <w:t xml:space="preserve"> </w:t>
       </w:r>
       <w:proofErr w:type="spellStart"/>
       <w:r>
@@ -29765,7 +31682,7 @@
           </mc:Choice>
           <mc:Fallback>
             <w:pict>
-              <v:shape w14:anchorId="6742F549" id="Text Box 18" o:spid="_x0000_s1030" type="#_x0000_t202" style="position:absolute;margin-left:350.45pt;margin-top:321.95pt;width:140.2pt;height:30.55pt;z-index:251674624;visibility:visible;mso-wrap-style:square;mso-height-percent:0;mso-wrap-distance-left:9pt;mso-wrap-distance-top:0;mso-wrap-distance-right:9pt;mso-wrap-distance-bottom:0;mso-position-horizontal:absolute;mso-position-horizontal-relative:text;mso-position-vertical:absolute;mso-position-vertical-relative:text;mso-height-percent:0;mso-height-relative:margin;v-text-anchor:top" o:gfxdata="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" stroked="f">
+              <v:shape w14:anchorId="6742F549" id="Text Box 18" o:spid="_x0000_s1030" type="#_x0000_t202" style="position:absolute;margin-left:350.45pt;margin-top:321.95pt;width:140.2pt;height:30.55pt;z-index:251674624;visibility:visible;mso-wrap-style:square;mso-height-percent:0;mso-wrap-distance-left:9pt;mso-wrap-distance-top:0;mso-wrap-distance-right:9pt;mso-wrap-distance-bottom:0;mso-position-horizontal:absolute;mso-position-horizontal-relative:text;mso-position-vertical:absolute;mso-position-vertical-relative:text;mso-height-percent:0;mso-height-relative:margin;v-text-anchor:top" o:gfxdata="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" stroked="f">
                 <v:textbox inset="0,0,0,0">
                   <w:txbxContent>
                     <w:p>
@@ -30024,7 +31941,7 @@
           </mc:Choice>
           <mc:Fallback>
             <w:pict>
-              <v:shape w14:anchorId="29759D5A" id="Text Box 17" o:spid="_x0000_s1031" type="#_x0000_t202" style="position:absolute;margin-left:26.25pt;margin-top:54.4pt;width:323.15pt;height:21.75pt;z-index:251672576;visibility:visible;mso-wrap-style:square;mso-width-percent:0;mso-height-percent:0;mso-wrap-distance-left:9pt;mso-wrap-distance-top:0;mso-wrap-distance-right:9pt;mso-wrap-distance-bottom:0;mso-position-horizontal:absolute;mso-position-horizontal-relative:text;mso-position-vertical:absolute;mso-position-vertical-relative:text;mso-width-percent:0;mso-height-percent:0;mso-width-relative:margin;mso-height-relative:margin;v-text-anchor:top" o:gfxdata="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" stroked="f">
+              <v:shape w14:anchorId="29759D5A" id="Text Box 17" o:spid="_x0000_s1031" type="#_x0000_t202" style="position:absolute;margin-left:26.25pt;margin-top:54.4pt;width:323.15pt;height:21.75pt;z-index:251672576;visibility:visible;mso-wrap-style:square;mso-width-percent:0;mso-height-percent:0;mso-wrap-distance-left:9pt;mso-wrap-distance-top:0;mso-wrap-distance-right:9pt;mso-wrap-distance-bottom:0;mso-position-horizontal:absolute;mso-position-horizontal-relative:text;mso-position-vertical:absolute;mso-position-vertical-relative:text;mso-width-percent:0;mso-height-percent:0;mso-width-relative:margin;mso-height-relative:margin;v-text-anchor:top" o:gfxdata="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" stroked="f">
                 <v:textbox inset="0,0,0,0">
                   <w:txbxContent>
                     <w:p>
@@ -37854,7 +39771,7 @@
 </file>
 
 <file path=word/endnotes.xml><?xml version="1.0" encoding="utf-8"?>
-<w:endnotes xmlns:wpc="http://schemas.microsoft.com/office/word/2010/wordprocessingCanvas" xmlns:cx="http://schemas.microsoft.com/office/drawing/2014/chartex" xmlns:cx1="http://schemas.microsoft.com/office/drawing/2015/9/8/chartex" xmlns:cx2="http://schemas.microsoft.com/office/drawing/2015/10/21/chartex" xmlns:cx3="http://schemas.microsoft.com/office/drawing/2016/5/9/chartex" xmlns:cx4="http://schemas.microsoft.com/office/drawing/2016/5/10/chartex" xmlns:cx5="http://schemas.microsoft.com/office/drawing/2016/5/11/chartex" xmlns:cx6="http://schemas.microsoft.com/office/drawing/2016/5/12/chartex" xmlns:cx7="http://schemas.microsoft.com/office/drawing/2016/5/13/chartex" xmlns:cx8="http://schemas.microsoft.com/office/drawing/2016/5/14/chartex" xmlns:mc="http://schemas.openxmlformats.org/markup-compatibility/2006" xmlns:aink="http://schemas.microsoft.com/office/drawing/2016/ink" xmlns:am3d="http://schemas.microsoft.com/office/drawing/2017/model3d" xmlns:o="urn:schemas-microsoft-com:office:office" xmlns:r="http://schemas.openxmlformats.org/officeDocument/2006/relationships" xmlns:m="http://schemas.openxmlformats.org/officeDocument/2006/math" xmlns:v="urn:schemas-microsoft-com:vml" xmlns:wp14="http://schemas.microsoft.com/office/word/2010/wordprocessingDrawing" xmlns:wp="http://schemas.openxmlformats.org/drawingml/2006/wordprocessingDrawing" xmlns:w10="urn:schemas-microsoft-com:office:word" xmlns:w="http://schemas.openxmlformats.org/wordprocessingml/2006/main" xmlns:w14="http://schemas.microsoft.com/office/word/2010/wordml" xmlns:w15="http://schemas.microsoft.com/office/word/2012/wordml" xmlns:w16cex="http://schemas.microsoft.com/office/word/2018/wordml/cex" xmlns:w16cid="http://schemas.microsoft.com/office/word/2016/wordml/cid" xmlns:w16="http://schemas.microsoft.com/office/word/2018/wordml" xmlns:w16sdtdh="http://schemas.microsoft.com/office/word/2020/wordml/sdtdatahash" xmlns:w16se="http://schemas.microsoft.com/office/word/2015/wordml/symex" xmlns:wpg="http://schemas.microsoft.com/office/word/2010/wordprocessingGroup" xmlns:wpi="http://schemas.microsoft.com/office/word/2010/wordprocessingInk" xmlns:wne="http://schemas.microsoft.com/office/word/2006/wordml" xmlns:wps="http://schemas.microsoft.com/office/word/2010/wordprocessingShape" mc:Ignorable="w14 w15 w16se w16cid w16 w16cex w16sdtdh wp14">
+<w:endnotes xmlns:wpc="http://schemas.microsoft.com/office/word/2010/wordprocessingCanvas" xmlns:cx="http://schemas.microsoft.com/office/drawing/2014/chartex" xmlns:cx1="http://schemas.microsoft.com/office/drawing/2015/9/8/chartex" xmlns:cx2="http://schemas.microsoft.com/office/drawing/2015/10/21/chartex" xmlns:cx3="http://schemas.microsoft.com/office/drawing/2016/5/9/chartex" xmlns:cx4="http://schemas.microsoft.com/office/drawing/2016/5/10/chartex" xmlns:cx5="http://schemas.microsoft.com/office/drawing/2016/5/11/chartex" xmlns:cx6="http://schemas.microsoft.com/office/drawing/2016/5/12/chartex" xmlns:cx7="http://schemas.microsoft.com/office/drawing/2016/5/13/chartex" xmlns:cx8="http://schemas.microsoft.com/office/drawing/2016/5/14/chartex" xmlns:mc="http://schemas.openxmlformats.org/markup-compatibility/2006" xmlns:aink="http://schemas.microsoft.com/office/drawing/2016/ink" xmlns:am3d="http://schemas.microsoft.com/office/drawing/2017/model3d" xmlns:o="urn:schemas-microsoft-com:office:office" xmlns:r="http://schemas.openxmlformats.org/officeDocument/2006/relationships" xmlns:m="http://schemas.openxmlformats.org/officeDocument/2006/math" xmlns:v="urn:schemas-microsoft-com:vml" xmlns:wp14="http://schemas.microsoft.com/office/word/2010/wordprocessingDrawing" xmlns:wp="http://schemas.openxmlformats.org/drawingml/2006/wordprocessingDrawing" xmlns:w10="urn:schemas-microsoft-com:office:word" xmlns:w="http://schemas.openxmlformats.org/wordprocessingml/2006/main" xmlns:w14="http://schemas.microsoft.com/office/word/2010/wordml" xmlns:w15="http://schemas.microsoft.com/office/word/2012/wordml" xmlns:w16cex="http://schemas.microsoft.com/office/word/2018/wordml/cex" xmlns:w16cid="http://schemas.microsoft.com/office/word/2016/wordml/cid" xmlns:w16="http://schemas.microsoft.com/office/word/2018/wordml" xmlns:w16se="http://schemas.microsoft.com/office/word/2015/wordml/symex" xmlns:wpg="http://schemas.microsoft.com/office/word/2010/wordprocessingGroup" xmlns:wpi="http://schemas.microsoft.com/office/word/2010/wordprocessingInk" xmlns:wne="http://schemas.microsoft.com/office/word/2006/wordml" xmlns:wps="http://schemas.microsoft.com/office/word/2010/wordprocessingShape" mc:Ignorable="w14 w15 w16se w16cid w16 w16cex wp14">
   <w:endnote w:type="separator" w:id="-1">
     <w:p>
       <w:pPr>
@@ -37879,7 +39796,7 @@
 </file>
 
 <file path=word/footer1.xml><?xml version="1.0" encoding="utf-8"?>
-<w:ftr xmlns:wpc="http://schemas.microsoft.com/office/word/2010/wordprocessingCanvas" xmlns:cx="http://schemas.microsoft.com/office/drawing/2014/chartex" xmlns:cx1="http://schemas.microsoft.com/office/drawing/2015/9/8/chartex" xmlns:cx2="http://schemas.microsoft.com/office/drawing/2015/10/21/chartex" xmlns:cx3="http://schemas.microsoft.com/office/drawing/2016/5/9/chartex" xmlns:cx4="http://schemas.microsoft.com/office/drawing/2016/5/10/chartex" xmlns:cx5="http://schemas.microsoft.com/office/drawing/2016/5/11/chartex" xmlns:cx6="http://schemas.microsoft.com/office/drawing/2016/5/12/chartex" xmlns:cx7="http://schemas.microsoft.com/office/drawing/2016/5/13/chartex" xmlns:cx8="http://schemas.microsoft.com/office/drawing/2016/5/14/chartex" xmlns:mc="http://schemas.openxmlformats.org/markup-compatibility/2006" xmlns:aink="http://schemas.microsoft.com/office/drawing/2016/ink" xmlns:am3d="http://schemas.microsoft.com/office/drawing/2017/model3d" xmlns:o="urn:schemas-microsoft-com:office:office" xmlns:r="http://schemas.openxmlformats.org/officeDocument/2006/relationships" xmlns:m="http://schemas.openxmlformats.org/officeDocument/2006/math" xmlns:v="urn:schemas-microsoft-com:vml" xmlns:wp14="http://schemas.microsoft.com/office/word/2010/wordprocessingDrawing" xmlns:wp="http://schemas.openxmlformats.org/drawingml/2006/wordprocessingDrawing" xmlns:w10="urn:schemas-microsoft-com:office:word" xmlns:w="http://schemas.openxmlformats.org/wordprocessingml/2006/main" xmlns:w14="http://schemas.microsoft.com/office/word/2010/wordml" xmlns:w15="http://schemas.microsoft.com/office/word/2012/wordml" xmlns:w16cex="http://schemas.microsoft.com/office/word/2018/wordml/cex" xmlns:w16cid="http://schemas.microsoft.com/office/word/2016/wordml/cid" xmlns:w16="http://schemas.microsoft.com/office/word/2018/wordml" xmlns:w16sdtdh="http://schemas.microsoft.com/office/word/2020/wordml/sdtdatahash" xmlns:w16se="http://schemas.microsoft.com/office/word/2015/wordml/symex" xmlns:wpg="http://schemas.microsoft.com/office/word/2010/wordprocessingGroup" xmlns:wpi="http://schemas.microsoft.com/office/word/2010/wordprocessingInk" xmlns:wne="http://schemas.microsoft.com/office/word/2006/wordml" xmlns:wps="http://schemas.microsoft.com/office/word/2010/wordprocessingShape" mc:Ignorable="w14 w15 w16se w16cid w16 w16cex w16sdtdh wp14">
+<w:ftr xmlns:wpc="http://schemas.microsoft.com/office/word/2010/wordprocessingCanvas" xmlns:cx="http://schemas.microsoft.com/office/drawing/2014/chartex" xmlns:cx1="http://schemas.microsoft.com/office/drawing/2015/9/8/chartex" xmlns:cx2="http://schemas.microsoft.com/office/drawing/2015/10/21/chartex" xmlns:cx3="http://schemas.microsoft.com/office/drawing/2016/5/9/chartex" xmlns:cx4="http://schemas.microsoft.com/office/drawing/2016/5/10/chartex" xmlns:cx5="http://schemas.microsoft.com/office/drawing/2016/5/11/chartex" xmlns:cx6="http://schemas.microsoft.com/office/drawing/2016/5/12/chartex" xmlns:cx7="http://schemas.microsoft.com/office/drawing/2016/5/13/chartex" xmlns:cx8="http://schemas.microsoft.com/office/drawing/2016/5/14/chartex" xmlns:mc="http://schemas.openxmlformats.org/markup-compatibility/2006" xmlns:aink="http://schemas.microsoft.com/office/drawing/2016/ink" xmlns:am3d="http://schemas.microsoft.com/office/drawing/2017/model3d" xmlns:o="urn:schemas-microsoft-com:office:office" xmlns:r="http://schemas.openxmlformats.org/officeDocument/2006/relationships" xmlns:m="http://schemas.openxmlformats.org/officeDocument/2006/math" xmlns:v="urn:schemas-microsoft-com:vml" xmlns:wp14="http://schemas.microsoft.com/office/word/2010/wordprocessingDrawing" xmlns:wp="http://schemas.openxmlformats.org/drawingml/2006/wordprocessingDrawing" xmlns:w10="urn:schemas-microsoft-com:office:word" xmlns:w="http://schemas.openxmlformats.org/wordprocessingml/2006/main" xmlns:w14="http://schemas.microsoft.com/office/word/2010/wordml" xmlns:w15="http://schemas.microsoft.com/office/word/2012/wordml" xmlns:w16cex="http://schemas.microsoft.com/office/word/2018/wordml/cex" xmlns:w16cid="http://schemas.microsoft.com/office/word/2016/wordml/cid" xmlns:w16="http://schemas.microsoft.com/office/word/2018/wordml" xmlns:w16se="http://schemas.microsoft.com/office/word/2015/wordml/symex" xmlns:wpg="http://schemas.microsoft.com/office/word/2010/wordprocessingGroup" xmlns:wpi="http://schemas.microsoft.com/office/word/2010/wordprocessingInk" xmlns:wne="http://schemas.microsoft.com/office/word/2006/wordml" xmlns:wps="http://schemas.microsoft.com/office/word/2010/wordprocessingShape" mc:Ignorable="w14 w15 w16se w16cid w16 w16cex wp14">
   <w:p>
     <w:pPr>
       <w:jc w:val="right"/>
@@ -37892,7 +39809,6 @@
           <w:docPartUnique/>
         </w:docPartObj>
       </w:sdtPr>
-      <w:sdtEndPr/>
       <w:sdtContent>
         <w:r>
           <w:t xml:space="preserve">Page </w:t>
@@ -37941,7 +39857,7 @@
 </file>
 
 <file path=word/footnotes.xml><?xml version="1.0" encoding="utf-8"?>
-<w:footnotes xmlns:wpc="http://schemas.microsoft.com/office/word/2010/wordprocessingCanvas" xmlns:cx="http://schemas.microsoft.com/office/drawing/2014/chartex" xmlns:cx1="http://schemas.microsoft.com/office/drawing/2015/9/8/chartex" xmlns:cx2="http://schemas.microsoft.com/office/drawing/2015/10/21/chartex" xmlns:cx3="http://schemas.microsoft.com/office/drawing/2016/5/9/chartex" xmlns:cx4="http://schemas.microsoft.com/office/drawing/2016/5/10/chartex" xmlns:cx5="http://schemas.microsoft.com/office/drawing/2016/5/11/chartex" xmlns:cx6="http://schemas.microsoft.com/office/drawing/2016/5/12/chartex" xmlns:cx7="http://schemas.microsoft.com/office/drawing/2016/5/13/chartex" xmlns:cx8="http://schemas.microsoft.com/office/drawing/2016/5/14/chartex" xmlns:mc="http://schemas.openxmlformats.org/markup-compatibility/2006" xmlns:aink="http://schemas.microsoft.com/office/drawing/2016/ink" xmlns:am3d="http://schemas.microsoft.com/office/drawing/2017/model3d" xmlns:o="urn:schemas-microsoft-com:office:office" xmlns:r="http://schemas.openxmlformats.org/officeDocument/2006/relationships" xmlns:m="http://schemas.openxmlformats.org/officeDocument/2006/math" xmlns:v="urn:schemas-microsoft-com:vml" xmlns:wp14="http://schemas.microsoft.com/office/word/2010/wordprocessingDrawing" xmlns:wp="http://schemas.openxmlformats.org/drawingml/2006/wordprocessingDrawing" xmlns:w10="urn:schemas-microsoft-com:office:word" xmlns:w="http://schemas.openxmlformats.org/wordprocessingml/2006/main" xmlns:w14="http://schemas.microsoft.com/office/word/2010/wordml" xmlns:w15="http://schemas.microsoft.com/office/word/2012/wordml" xmlns:w16cex="http://schemas.microsoft.com/office/word/2018/wordml/cex" xmlns:w16cid="http://schemas.microsoft.com/office/word/2016/wordml/cid" xmlns:w16="http://schemas.microsoft.com/office/word/2018/wordml" xmlns:w16sdtdh="http://schemas.microsoft.com/office/word/2020/wordml/sdtdatahash" xmlns:w16se="http://schemas.microsoft.com/office/word/2015/wordml/symex" xmlns:wpg="http://schemas.microsoft.com/office/word/2010/wordprocessingGroup" xmlns:wpi="http://schemas.microsoft.com/office/word/2010/wordprocessingInk" xmlns:wne="http://schemas.microsoft.com/office/word/2006/wordml" xmlns:wps="http://schemas.microsoft.com/office/word/2010/wordprocessingShape" mc:Ignorable="w14 w15 w16se w16cid w16 w16cex w16sdtdh wp14">
+<w:footnotes xmlns:wpc="http://schemas.microsoft.com/office/word/2010/wordprocessingCanvas" xmlns:cx="http://schemas.microsoft.com/office/drawing/2014/chartex" xmlns:cx1="http://schemas.microsoft.com/office/drawing/2015/9/8/chartex" xmlns:cx2="http://schemas.microsoft.com/office/drawing/2015/10/21/chartex" xmlns:cx3="http://schemas.microsoft.com/office/drawing/2016/5/9/chartex" xmlns:cx4="http://schemas.microsoft.com/office/drawing/2016/5/10/chartex" xmlns:cx5="http://schemas.microsoft.com/office/drawing/2016/5/11/chartex" xmlns:cx6="http://schemas.microsoft.com/office/drawing/2016/5/12/chartex" xmlns:cx7="http://schemas.microsoft.com/office/drawing/2016/5/13/chartex" xmlns:cx8="http://schemas.microsoft.com/office/drawing/2016/5/14/chartex" xmlns:mc="http://schemas.openxmlformats.org/markup-compatibility/2006" xmlns:aink="http://schemas.microsoft.com/office/drawing/2016/ink" xmlns:am3d="http://schemas.microsoft.com/office/drawing/2017/model3d" xmlns:o="urn:schemas-microsoft-com:office:office" xmlns:r="http://schemas.openxmlformats.org/officeDocument/2006/relationships" xmlns:m="http://schemas.openxmlformats.org/officeDocument/2006/math" xmlns:v="urn:schemas-microsoft-com:vml" xmlns:wp14="http://schemas.microsoft.com/office/word/2010/wordprocessingDrawing" xmlns:wp="http://schemas.openxmlformats.org/drawingml/2006/wordprocessingDrawing" xmlns:w10="urn:schemas-microsoft-com:office:word" xmlns:w="http://schemas.openxmlformats.org/wordprocessingml/2006/main" xmlns:w14="http://schemas.microsoft.com/office/word/2010/wordml" xmlns:w15="http://schemas.microsoft.com/office/word/2012/wordml" xmlns:w16cex="http://schemas.microsoft.com/office/word/2018/wordml/cex" xmlns:w16cid="http://schemas.microsoft.com/office/word/2016/wordml/cid" xmlns:w16="http://schemas.microsoft.com/office/word/2018/wordml" xmlns:w16se="http://schemas.microsoft.com/office/word/2015/wordml/symex" xmlns:wpg="http://schemas.microsoft.com/office/word/2010/wordprocessingGroup" xmlns:wpi="http://schemas.microsoft.com/office/word/2010/wordprocessingInk" xmlns:wne="http://schemas.microsoft.com/office/word/2006/wordml" xmlns:wps="http://schemas.microsoft.com/office/word/2010/wordprocessingShape" mc:Ignorable="w14 w15 w16se w16cid w16 w16cex wp14">
   <w:footnote w:type="separator" w:id="-1">
     <w:p>
       <w:pPr>
@@ -37966,7 +39882,7 @@
 </file>
 
 <file path=word/header1.xml><?xml version="1.0" encoding="utf-8"?>
-<w:hdr xmlns:wpc="http://schemas.microsoft.com/office/word/2010/wordprocessingCanvas" xmlns:cx="http://schemas.microsoft.com/office/drawing/2014/chartex" xmlns:cx1="http://schemas.microsoft.com/office/drawing/2015/9/8/chartex" xmlns:cx2="http://schemas.microsoft.com/office/drawing/2015/10/21/chartex" xmlns:cx3="http://schemas.microsoft.com/office/drawing/2016/5/9/chartex" xmlns:cx4="http://schemas.microsoft.com/office/drawing/2016/5/10/chartex" xmlns:cx5="http://schemas.microsoft.com/office/drawing/2016/5/11/chartex" xmlns:cx6="http://schemas.microsoft.com/office/drawing/2016/5/12/chartex" xmlns:cx7="http://schemas.microsoft.com/office/drawing/2016/5/13/chartex" xmlns:cx8="http://schemas.microsoft.com/office/drawing/2016/5/14/chartex" xmlns:mc="http://schemas.openxmlformats.org/markup-compatibility/2006" xmlns:aink="http://schemas.microsoft.com/office/drawing/2016/ink" xmlns:am3d="http://schemas.microsoft.com/office/drawing/2017/model3d" xmlns:o="urn:schemas-microsoft-com:office:office" xmlns:r="http://schemas.openxmlformats.org/officeDocument/2006/relationships" xmlns:m="http://schemas.openxmlformats.org/officeDocument/2006/math" xmlns:v="urn:schemas-microsoft-com:vml" xmlns:wp14="http://schemas.microsoft.com/office/word/2010/wordprocessingDrawing" xmlns:wp="http://schemas.openxmlformats.org/drawingml/2006/wordprocessingDrawing" xmlns:w10="urn:schemas-microsoft-com:office:word" xmlns:w="http://schemas.openxmlformats.org/wordprocessingml/2006/main" xmlns:w14="http://schemas.microsoft.com/office/word/2010/wordml" xmlns:w15="http://schemas.microsoft.com/office/word/2012/wordml" xmlns:w16cex="http://schemas.microsoft.com/office/word/2018/wordml/cex" xmlns:w16cid="http://schemas.microsoft.com/office/word/2016/wordml/cid" xmlns:w16="http://schemas.microsoft.com/office/word/2018/wordml" xmlns:w16sdtdh="http://schemas.microsoft.com/office/word/2020/wordml/sdtdatahash" xmlns:w16se="http://schemas.microsoft.com/office/word/2015/wordml/symex" xmlns:wpg="http://schemas.microsoft.com/office/word/2010/wordprocessingGroup" xmlns:wpi="http://schemas.microsoft.com/office/word/2010/wordprocessingInk" xmlns:wne="http://schemas.microsoft.com/office/word/2006/wordml" xmlns:wps="http://schemas.microsoft.com/office/word/2010/wordprocessingShape" mc:Ignorable="w14 w15 w16se w16cid w16 w16cex w16sdtdh wp14">
+<w:hdr xmlns:wpc="http://schemas.microsoft.com/office/word/2010/wordprocessingCanvas" xmlns:cx="http://schemas.microsoft.com/office/drawing/2014/chartex" xmlns:cx1="http://schemas.microsoft.com/office/drawing/2015/9/8/chartex" xmlns:cx2="http://schemas.microsoft.com/office/drawing/2015/10/21/chartex" xmlns:cx3="http://schemas.microsoft.com/office/drawing/2016/5/9/chartex" xmlns:cx4="http://schemas.microsoft.com/office/drawing/2016/5/10/chartex" xmlns:cx5="http://schemas.microsoft.com/office/drawing/2016/5/11/chartex" xmlns:cx6="http://schemas.microsoft.com/office/drawing/2016/5/12/chartex" xmlns:cx7="http://schemas.microsoft.com/office/drawing/2016/5/13/chartex" xmlns:cx8="http://schemas.microsoft.com/office/drawing/2016/5/14/chartex" xmlns:mc="http://schemas.openxmlformats.org/markup-compatibility/2006" xmlns:aink="http://schemas.microsoft.com/office/drawing/2016/ink" xmlns:am3d="http://schemas.microsoft.com/office/drawing/2017/model3d" xmlns:o="urn:schemas-microsoft-com:office:office" xmlns:r="http://schemas.openxmlformats.org/officeDocument/2006/relationships" xmlns:m="http://schemas.openxmlformats.org/officeDocument/2006/math" xmlns:v="urn:schemas-microsoft-com:vml" xmlns:wp14="http://schemas.microsoft.com/office/word/2010/wordprocessingDrawing" xmlns:wp="http://schemas.openxmlformats.org/drawingml/2006/wordprocessingDrawing" xmlns:w10="urn:schemas-microsoft-com:office:word" xmlns:w="http://schemas.openxmlformats.org/wordprocessingml/2006/main" xmlns:w14="http://schemas.microsoft.com/office/word/2010/wordml" xmlns:w15="http://schemas.microsoft.com/office/word/2012/wordml" xmlns:w16cex="http://schemas.microsoft.com/office/word/2018/wordml/cex" xmlns:w16cid="http://schemas.microsoft.com/office/word/2016/wordml/cid" xmlns:w16="http://schemas.microsoft.com/office/word/2018/wordml" xmlns:w16se="http://schemas.microsoft.com/office/word/2015/wordml/symex" xmlns:wpg="http://schemas.microsoft.com/office/word/2010/wordprocessingGroup" xmlns:wpi="http://schemas.microsoft.com/office/word/2010/wordprocessingInk" xmlns:wne="http://schemas.microsoft.com/office/word/2006/wordml" xmlns:wps="http://schemas.microsoft.com/office/word/2010/wordprocessingShape" mc:Ignorable="w14 w15 w16se w16cid w16 w16cex wp14">
   <w:p>
     <w:pPr>
       <w:pStyle w:val="Header"/>
@@ -37983,7 +39899,7 @@
 </file>
 
 <file path=word/numbering.xml><?xml version="1.0" encoding="utf-8"?>
-<w:numbering xmlns:wpc="http://schemas.microsoft.com/office/word/2010/wordprocessingCanvas" xmlns:cx="http://schemas.microsoft.com/office/drawing/2014/chartex" xmlns:cx1="http://schemas.microsoft.com/office/drawing/2015/9/8/chartex" xmlns:cx2="http://schemas.microsoft.com/office/drawing/2015/10/21/chartex" xmlns:cx3="http://schemas.microsoft.com/office/drawing/2016/5/9/chartex" xmlns:cx4="http://schemas.microsoft.com/office/drawing/2016/5/10/chartex" xmlns:cx5="http://schemas.microsoft.com/office/drawing/2016/5/11/chartex" xmlns:cx6="http://schemas.microsoft.com/office/drawing/2016/5/12/chartex" xmlns:cx7="http://schemas.microsoft.com/office/drawing/2016/5/13/chartex" xmlns:cx8="http://schemas.microsoft.com/office/drawing/2016/5/14/chartex" xmlns:mc="http://schemas.openxmlformats.org/markup-compatibility/2006" xmlns:aink="http://schemas.microsoft.com/office/drawing/2016/ink" xmlns:am3d="http://schemas.microsoft.com/office/drawing/2017/model3d" xmlns:o="urn:schemas-microsoft-com:office:office" xmlns:r="http://schemas.openxmlformats.org/officeDocument/2006/relationships" xmlns:m="http://schemas.openxmlformats.org/officeDocument/2006/math" xmlns:v="urn:schemas-microsoft-com:vml" xmlns:wp14="http://schemas.microsoft.com/office/word/2010/wordprocessingDrawing" xmlns:wp="http://schemas.openxmlformats.org/drawingml/2006/wordprocessingDrawing" xmlns:w10="urn:schemas-microsoft-com:office:word" xmlns:w="http://schemas.openxmlformats.org/wordprocessingml/2006/main" xmlns:w14="http://schemas.microsoft.com/office/word/2010/wordml" xmlns:w15="http://schemas.microsoft.com/office/word/2012/wordml" xmlns:w16cex="http://schemas.microsoft.com/office/word/2018/wordml/cex" xmlns:w16cid="http://schemas.microsoft.com/office/word/2016/wordml/cid" xmlns:w16="http://schemas.microsoft.com/office/word/2018/wordml" xmlns:w16sdtdh="http://schemas.microsoft.com/office/word/2020/wordml/sdtdatahash" xmlns:w16se="http://schemas.microsoft.com/office/word/2015/wordml/symex" xmlns:wpg="http://schemas.microsoft.com/office/word/2010/wordprocessingGroup" xmlns:wpi="http://schemas.microsoft.com/office/word/2010/wordprocessingInk" xmlns:wne="http://schemas.microsoft.com/office/word/2006/wordml" xmlns:wps="http://schemas.microsoft.com/office/word/2010/wordprocessingShape" mc:Ignorable="w14 w15 w16se w16cid w16 w16cex w16sdtdh wp14">
+<w:numbering xmlns:wpc="http://schemas.microsoft.com/office/word/2010/wordprocessingCanvas" xmlns:cx="http://schemas.microsoft.com/office/drawing/2014/chartex" xmlns:cx1="http://schemas.microsoft.com/office/drawing/2015/9/8/chartex" xmlns:cx2="http://schemas.microsoft.com/office/drawing/2015/10/21/chartex" xmlns:cx3="http://schemas.microsoft.com/office/drawing/2016/5/9/chartex" xmlns:cx4="http://schemas.microsoft.com/office/drawing/2016/5/10/chartex" xmlns:cx5="http://schemas.microsoft.com/office/drawing/2016/5/11/chartex" xmlns:cx6="http://schemas.microsoft.com/office/drawing/2016/5/12/chartex" xmlns:cx7="http://schemas.microsoft.com/office/drawing/2016/5/13/chartex" xmlns:cx8="http://schemas.microsoft.com/office/drawing/2016/5/14/chartex" xmlns:mc="http://schemas.openxmlformats.org/markup-compatibility/2006" xmlns:aink="http://schemas.microsoft.com/office/drawing/2016/ink" xmlns:am3d="http://schemas.microsoft.com/office/drawing/2017/model3d" xmlns:o="urn:schemas-microsoft-com:office:office" xmlns:r="http://schemas.openxmlformats.org/officeDocument/2006/relationships" xmlns:m="http://schemas.openxmlformats.org/officeDocument/2006/math" xmlns:v="urn:schemas-microsoft-com:vml" xmlns:wp14="http://schemas.microsoft.com/office/word/2010/wordprocessingDrawing" xmlns:wp="http://schemas.openxmlformats.org/drawingml/2006/wordprocessingDrawing" xmlns:w10="urn:schemas-microsoft-com:office:word" xmlns:w="http://schemas.openxmlformats.org/wordprocessingml/2006/main" xmlns:w14="http://schemas.microsoft.com/office/word/2010/wordml" xmlns:w15="http://schemas.microsoft.com/office/word/2012/wordml" xmlns:w16cex="http://schemas.microsoft.com/office/word/2018/wordml/cex" xmlns:w16cid="http://schemas.microsoft.com/office/word/2016/wordml/cid" xmlns:w16="http://schemas.microsoft.com/office/word/2018/wordml" xmlns:w16se="http://schemas.microsoft.com/office/word/2015/wordml/symex" xmlns:wpg="http://schemas.microsoft.com/office/word/2010/wordprocessingGroup" xmlns:wpi="http://schemas.microsoft.com/office/word/2010/wordprocessingInk" xmlns:wne="http://schemas.microsoft.com/office/word/2006/wordml" xmlns:wps="http://schemas.microsoft.com/office/word/2010/wordprocessingShape" mc:Ignorable="w14 w15 w16se w16cid w16 w16cex wp14">
   <w:abstractNum w:abstractNumId="0" w15:restartNumberingAfterBreak="0">
     <w:nsid w:val="095C4EA7"/>
     <w:multiLevelType w:val="hybridMultilevel"/>
@@ -40023,7 +41939,7 @@
 </file>
 
 <file path=word/styles.xml><?xml version="1.0" encoding="utf-8"?>
-<w:styles xmlns:mc="http://schemas.openxmlformats.org/markup-compatibility/2006" xmlns:r="http://schemas.openxmlformats.org/officeDocument/2006/relationships" xmlns:w="http://schemas.openxmlformats.org/wordprocessingml/2006/main" xmlns:w14="http://schemas.microsoft.com/office/word/2010/wordml" xmlns:w15="http://schemas.microsoft.com/office/word/2012/wordml" xmlns:w16cex="http://schemas.microsoft.com/office/word/2018/wordml/cex" xmlns:w16cid="http://schemas.microsoft.com/office/word/2016/wordml/cid" xmlns:w16="http://schemas.microsoft.com/office/word/2018/wordml" xmlns:w16sdtdh="http://schemas.microsoft.com/office/word/2020/wordml/sdtdatahash" xmlns:w16se="http://schemas.microsoft.com/office/word/2015/wordml/symex" mc:Ignorable="w14 w15 w16se w16cid w16 w16cex w16sdtdh">
+<w:styles xmlns:mc="http://schemas.openxmlformats.org/markup-compatibility/2006" xmlns:r="http://schemas.openxmlformats.org/officeDocument/2006/relationships" xmlns:w="http://schemas.openxmlformats.org/wordprocessingml/2006/main" xmlns:w14="http://schemas.microsoft.com/office/word/2010/wordml" xmlns:w15="http://schemas.microsoft.com/office/word/2012/wordml" xmlns:w16cex="http://schemas.microsoft.com/office/word/2018/wordml/cex" xmlns:w16cid="http://schemas.microsoft.com/office/word/2016/wordml/cid" xmlns:w16="http://schemas.microsoft.com/office/word/2018/wordml" xmlns:w16se="http://schemas.microsoft.com/office/word/2015/wordml/symex" mc:Ignorable="w14 w15 w16se w16cid w16 w16cex">
   <w:docDefaults>
     <w:rPrDefault>
       <w:rPr>

</xml_diff>